<commit_message>
update project book Daniel.docx programming languages
</commit_message>
<xml_diff>
--- a/project book Daniel.docx
+++ b/project book Daniel.docx
@@ -5,7 +5,7 @@
     <w:p>
       <w:pPr>
         <w:rPr>
-          <w:rFonts w:cstheme="minorHAnsi"/>
+          <w:rFonts w:cstheme="minorHAnsi" w:hint="cs"/>
           <w:sz w:val="24"/>
           <w:szCs w:val="24"/>
           <w:rtl/>
@@ -391,7 +391,27 @@
           <w:szCs w:val="24"/>
           <w:rtl/>
         </w:rPr>
-        <w:t>, חד-חד ערכי עבור כל ישות ברשת האינטרנט, המאפשרת לזהות ולתקשר איתה ברשת.</w:t>
+        <w:t xml:space="preserve">, עבור כל ישות ברשת האינטרנט, המאפשרת לזהות ולתקשר </w:t>
+      </w:r>
+      <w:proofErr w:type="spellStart"/>
+      <w:r>
+        <w:rPr>
+          <w:rFonts w:cstheme="minorHAnsi"/>
+          <w:sz w:val="24"/>
+          <w:szCs w:val="24"/>
+          <w:rtl/>
+        </w:rPr>
+        <w:t>איתה</w:t>
+      </w:r>
+      <w:proofErr w:type="spellEnd"/>
+      <w:r>
+        <w:rPr>
+          <w:rFonts w:cstheme="minorHAnsi"/>
+          <w:sz w:val="24"/>
+          <w:szCs w:val="24"/>
+          <w:rtl/>
+        </w:rPr>
+        <w:t xml:space="preserve"> ברשת.</w:t>
       </w:r>
     </w:p>
     <w:p>
@@ -1213,7 +1233,7 @@
           </mc:Choice>
           <mc:Fallback>
             <w:pict>
-              <v:group w14:anchorId="7B003C98" id="Group 1" o:spid="_x0000_s1026" style="position:absolute;left:0;text-align:left;margin-left:278.05pt;margin-top:4.95pt;width:152.65pt;height:35.45pt;z-index:251664384;mso-width-relative:margin;mso-height-relative:margin" coordsize="36791,8528" o:gfxdata="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">
+              <v:group w14:anchorId="4019F923" id="Group 1" o:spid="_x0000_s1026" style="position:absolute;left:0;text-align:left;margin-left:278.05pt;margin-top:4.95pt;width:152.65pt;height:35.45pt;z-index:251664384;mso-width-relative:margin;mso-height-relative:margin" coordsize="36791,8528" o:gfxdata="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">
                 <v:shapetype id="_x0000_t75" coordsize="21600,21600" o:spt="75" o:preferrelative="t" path="m@4@5l@4@11@9@11@9@5xe" filled="f" stroked="f">
                   <v:stroke joinstyle="miter"/>
                   <v:formulas>
@@ -1294,14 +1314,23 @@
           <w:rtl/>
         </w:rPr>
       </w:pPr>
-      <w:r>
-        <w:rPr>
-          <w:rFonts w:cstheme="minorHAnsi"/>
-          <w:sz w:val="24"/>
-          <w:szCs w:val="24"/>
-          <w:rtl/>
-        </w:rPr>
-        <w:lastRenderedPageBreak/>
+    </w:p>
+    <w:p>
+      <w:pPr>
+        <w:rPr>
+          <w:rFonts w:cstheme="minorHAnsi"/>
+          <w:sz w:val="24"/>
+          <w:szCs w:val="24"/>
+          <w:rtl/>
+        </w:rPr>
+      </w:pPr>
+      <w:r>
+        <w:rPr>
+          <w:rFonts w:cstheme="minorHAnsi"/>
+          <w:sz w:val="24"/>
+          <w:szCs w:val="24"/>
+          <w:rtl/>
+        </w:rPr>
         <w:t>2.</w:t>
       </w:r>
       <w:r>
@@ -1529,121 +1558,75 @@
           <w:szCs w:val="24"/>
           <w:rtl/>
         </w:rPr>
-        <w:t xml:space="preserve">מודל </w:t>
-      </w:r>
-      <w:r>
-        <w:rPr>
-          <w:rFonts w:cstheme="minorHAnsi"/>
-          <w:sz w:val="24"/>
-          <w:szCs w:val="24"/>
-        </w:rPr>
-        <w:t>client-server</w:t>
-      </w:r>
-      <w:r>
-        <w:rPr>
-          <w:rFonts w:cstheme="minorHAnsi" w:hint="cs"/>
-          <w:sz w:val="24"/>
-          <w:szCs w:val="24"/>
-          <w:rtl/>
-        </w:rPr>
-        <w:t xml:space="preserve"> </w:t>
-      </w:r>
-      <w:r>
-        <w:rPr>
-          <w:rFonts w:cstheme="minorHAnsi"/>
-          <w:sz w:val="24"/>
-          <w:szCs w:val="24"/>
-          <w:rtl/>
-        </w:rPr>
-        <w:t>ה</w:t>
-      </w:r>
-      <w:r>
-        <w:rPr>
-          <w:rFonts w:cstheme="minorHAnsi" w:hint="cs"/>
-          <w:sz w:val="24"/>
-          <w:szCs w:val="24"/>
-          <w:rtl/>
-        </w:rPr>
-        <w:t>ו</w:t>
-      </w:r>
-      <w:r>
-        <w:rPr>
-          <w:rFonts w:cstheme="minorHAnsi"/>
-          <w:sz w:val="24"/>
-          <w:szCs w:val="24"/>
-          <w:rtl/>
-        </w:rPr>
-        <w:t>א אח</w:t>
-      </w:r>
-      <w:r>
-        <w:rPr>
-          <w:rFonts w:cstheme="minorHAnsi" w:hint="cs"/>
-          <w:sz w:val="24"/>
-          <w:szCs w:val="24"/>
-          <w:rtl/>
-        </w:rPr>
-        <w:t>ד</w:t>
-      </w:r>
-      <w:r>
-        <w:rPr>
-          <w:rFonts w:cstheme="minorHAnsi"/>
-          <w:sz w:val="24"/>
-          <w:szCs w:val="24"/>
-          <w:rtl/>
-        </w:rPr>
-        <w:t xml:space="preserve"> מתצורות</w:t>
-      </w:r>
-      <w:r>
-        <w:rPr>
-          <w:rFonts w:cstheme="minorHAnsi"/>
-          <w:sz w:val="24"/>
-          <w:szCs w:val="24"/>
-        </w:rPr>
-        <w:t xml:space="preserve"> </w:t>
-      </w:r>
-      <w:r>
-        <w:rPr>
-          <w:rFonts w:cstheme="minorHAnsi"/>
-          <w:sz w:val="24"/>
-          <w:szCs w:val="24"/>
-          <w:rtl/>
-        </w:rPr>
-        <w:t>ההתקשרות הנפוצות ברשתות מחשבים</w:t>
-      </w:r>
-      <w:r>
-        <w:rPr>
-          <w:rFonts w:cstheme="minorHAnsi" w:hint="cs"/>
-          <w:sz w:val="24"/>
-          <w:szCs w:val="24"/>
-          <w:rtl/>
-        </w:rPr>
-        <w:t xml:space="preserve"> שהפך לאחד מהרעיונות המרכזיים והרבה </w:t>
-      </w:r>
-      <w:r>
-        <w:rPr>
-          <w:rFonts w:cstheme="minorHAnsi"/>
-          <w:sz w:val="24"/>
-          <w:szCs w:val="24"/>
-        </w:rPr>
-        <w:t>applications</w:t>
-      </w:r>
-      <w:r>
-        <w:rPr>
-          <w:rFonts w:cstheme="minorHAnsi" w:hint="cs"/>
-          <w:sz w:val="24"/>
-          <w:szCs w:val="24"/>
-          <w:rtl/>
-        </w:rPr>
-        <w:t xml:space="preserve"> משתמשים בו</w:t>
-      </w:r>
-      <w:r>
-        <w:rPr>
-          <w:rFonts w:cstheme="minorHAnsi"/>
-          <w:sz w:val="24"/>
-          <w:szCs w:val="24"/>
-          <w:rtl/>
-        </w:rPr>
-        <w:t>.</w:t>
+        <w:t>כלומר ישנה הפרדה ביניהם באופן כזה שה</w:t>
+      </w:r>
+      <w:r>
+        <w:rPr>
+          <w:rFonts w:cstheme="minorHAnsi"/>
+          <w:sz w:val="24"/>
+          <w:szCs w:val="24"/>
+        </w:rPr>
+        <w:t>client</w:t>
+      </w:r>
+      <w:r>
+        <w:rPr>
+          <w:rFonts w:cstheme="minorHAnsi" w:hint="cs"/>
+          <w:sz w:val="24"/>
+          <w:szCs w:val="24"/>
+          <w:rtl/>
+        </w:rPr>
+        <w:t xml:space="preserve"> לא צריך לדעת מה קורה עם הניהול מאוחר, למשל אם הוחלט לעבור ל</w:t>
+      </w:r>
+      <w:r>
+        <w:rPr>
+          <w:rFonts w:cstheme="minorHAnsi"/>
+          <w:sz w:val="24"/>
+          <w:szCs w:val="24"/>
+        </w:rPr>
+        <w:t>Database</w:t>
+      </w:r>
+      <w:r>
+        <w:rPr>
+          <w:rFonts w:cstheme="minorHAnsi" w:hint="cs"/>
+          <w:sz w:val="24"/>
+          <w:szCs w:val="24"/>
+          <w:rtl/>
+        </w:rPr>
+        <w:t xml:space="preserve"> אחר, ה</w:t>
+      </w:r>
+      <w:r>
+        <w:rPr>
+          <w:rFonts w:cstheme="minorHAnsi"/>
+          <w:sz w:val="24"/>
+          <w:szCs w:val="24"/>
+        </w:rPr>
+        <w:t>server</w:t>
+      </w:r>
+      <w:r>
+        <w:rPr>
+          <w:rFonts w:cstheme="minorHAnsi" w:hint="cs"/>
+          <w:sz w:val="24"/>
+          <w:szCs w:val="24"/>
+          <w:rtl/>
+        </w:rPr>
+        <w:t xml:space="preserve"> חייב להיות מעודכן בכך אבל מצד ה</w:t>
+      </w:r>
+      <w:r>
+        <w:rPr>
+          <w:rFonts w:cstheme="minorHAnsi"/>
+          <w:sz w:val="24"/>
+          <w:szCs w:val="24"/>
+        </w:rPr>
+        <w:t>client</w:t>
+      </w:r>
+      <w:r>
+        <w:rPr>
+          <w:rFonts w:cstheme="minorHAnsi" w:hint="cs"/>
+          <w:sz w:val="24"/>
+          <w:szCs w:val="24"/>
+          <w:rtl/>
+        </w:rPr>
+        <w:t xml:space="preserve"> זה "שקוף".</w:t>
       </w:r>
     </w:p>
     <w:p>
@@ -1659,6 +1642,129 @@
           <w:rtl/>
         </w:rPr>
       </w:pPr>
+      <w:r>
+        <w:rPr>
+          <w:rFonts w:cstheme="minorHAnsi" w:hint="cs"/>
+          <w:sz w:val="24"/>
+          <w:szCs w:val="24"/>
+          <w:rtl/>
+        </w:rPr>
+        <w:t xml:space="preserve">מודל </w:t>
+      </w:r>
+      <w:r>
+        <w:rPr>
+          <w:rFonts w:cstheme="minorHAnsi"/>
+          <w:sz w:val="24"/>
+          <w:szCs w:val="24"/>
+        </w:rPr>
+        <w:t>client-server</w:t>
+      </w:r>
+      <w:r>
+        <w:rPr>
+          <w:rFonts w:cstheme="minorHAnsi" w:hint="cs"/>
+          <w:sz w:val="24"/>
+          <w:szCs w:val="24"/>
+          <w:rtl/>
+        </w:rPr>
+        <w:t xml:space="preserve"> </w:t>
+      </w:r>
+      <w:r>
+        <w:rPr>
+          <w:rFonts w:cstheme="minorHAnsi"/>
+          <w:sz w:val="24"/>
+          <w:szCs w:val="24"/>
+          <w:rtl/>
+        </w:rPr>
+        <w:t>ה</w:t>
+      </w:r>
+      <w:r>
+        <w:rPr>
+          <w:rFonts w:cstheme="minorHAnsi" w:hint="cs"/>
+          <w:sz w:val="24"/>
+          <w:szCs w:val="24"/>
+          <w:rtl/>
+        </w:rPr>
+        <w:t>ו</w:t>
+      </w:r>
+      <w:r>
+        <w:rPr>
+          <w:rFonts w:cstheme="minorHAnsi"/>
+          <w:sz w:val="24"/>
+          <w:szCs w:val="24"/>
+          <w:rtl/>
+        </w:rPr>
+        <w:t>א אח</w:t>
+      </w:r>
+      <w:r>
+        <w:rPr>
+          <w:rFonts w:cstheme="minorHAnsi" w:hint="cs"/>
+          <w:sz w:val="24"/>
+          <w:szCs w:val="24"/>
+          <w:rtl/>
+        </w:rPr>
+        <w:t>ד</w:t>
+      </w:r>
+      <w:r>
+        <w:rPr>
+          <w:rFonts w:cstheme="minorHAnsi"/>
+          <w:sz w:val="24"/>
+          <w:szCs w:val="24"/>
+          <w:rtl/>
+        </w:rPr>
+        <w:t xml:space="preserve"> מתצורות</w:t>
+      </w:r>
+      <w:r>
+        <w:rPr>
+          <w:rFonts w:cstheme="minorHAnsi"/>
+          <w:sz w:val="24"/>
+          <w:szCs w:val="24"/>
+        </w:rPr>
+        <w:t xml:space="preserve"> </w:t>
+      </w:r>
+      <w:r>
+        <w:rPr>
+          <w:rFonts w:cstheme="minorHAnsi"/>
+          <w:sz w:val="24"/>
+          <w:szCs w:val="24"/>
+          <w:rtl/>
+        </w:rPr>
+        <w:t>ההתקשרות הנפוצות ברשתות מחשבים</w:t>
+      </w:r>
+      <w:r>
+        <w:rPr>
+          <w:rFonts w:cstheme="minorHAnsi" w:hint="cs"/>
+          <w:sz w:val="24"/>
+          <w:szCs w:val="24"/>
+          <w:rtl/>
+        </w:rPr>
+        <w:t xml:space="preserve"> שהפך לאחד מהרעיונות המרכזיים והרבה </w:t>
+      </w:r>
+      <w:r>
+        <w:rPr>
+          <w:rFonts w:cstheme="minorHAnsi"/>
+          <w:sz w:val="24"/>
+          <w:szCs w:val="24"/>
+        </w:rPr>
+        <w:t>applications</w:t>
+      </w:r>
+      <w:r>
+        <w:rPr>
+          <w:rFonts w:cstheme="minorHAnsi" w:hint="cs"/>
+          <w:sz w:val="24"/>
+          <w:szCs w:val="24"/>
+          <w:rtl/>
+        </w:rPr>
+        <w:t xml:space="preserve"> משתמשים בו</w:t>
+      </w:r>
+      <w:r>
+        <w:rPr>
+          <w:rFonts w:cstheme="minorHAnsi"/>
+          <w:sz w:val="24"/>
+          <w:szCs w:val="24"/>
+          <w:rtl/>
+        </w:rPr>
+        <w:t>.</w:t>
+      </w:r>
     </w:p>
     <w:p>
       <w:pPr>
@@ -1706,7 +1812,27 @@
           <w:szCs w:val="24"/>
           <w:rtl/>
         </w:rPr>
-        <w:t xml:space="preserve">מחשב בדר"כ חזק יותר מהמחשב הביתי המריץ </w:t>
+        <w:t xml:space="preserve">מחשב </w:t>
+      </w:r>
+      <w:proofErr w:type="spellStart"/>
+      <w:r>
+        <w:rPr>
+          <w:rFonts w:cstheme="minorHAnsi" w:hint="cs"/>
+          <w:sz w:val="24"/>
+          <w:szCs w:val="24"/>
+          <w:rtl/>
+        </w:rPr>
+        <w:t>בדר"כ</w:t>
+      </w:r>
+      <w:proofErr w:type="spellEnd"/>
+      <w:r>
+        <w:rPr>
+          <w:rFonts w:cstheme="minorHAnsi" w:hint="cs"/>
+          <w:sz w:val="24"/>
+          <w:szCs w:val="24"/>
+          <w:rtl/>
+        </w:rPr>
+        <w:t xml:space="preserve"> חזק יותר מהמחשב הביתי המריץ </w:t>
       </w:r>
       <w:r>
         <w:rPr>
@@ -2151,24 +2277,6 @@
           <w:rtl/>
         </w:rPr>
       </w:pPr>
-      <w:r>
-        <w:rPr>
-          <w:rFonts w:cstheme="minorHAnsi"/>
-          <w:sz w:val="24"/>
-          <w:szCs w:val="24"/>
-          <w:rtl/>
-        </w:rPr>
-        <w:t xml:space="preserve">צד </w:t>
-      </w:r>
-      <w:r>
-        <w:rPr>
-          <w:rFonts w:cstheme="minorHAnsi" w:hint="cs"/>
-          <w:sz w:val="24"/>
-          <w:szCs w:val="24"/>
-          <w:rtl/>
-        </w:rPr>
-        <w:t>שרת</w:t>
-      </w:r>
     </w:p>
     <w:p>
       <w:pPr>
@@ -2177,176 +2285,12 @@
         <w:adjustRightInd w:val="0"/>
         <w:spacing w:after="0" w:line="240" w:lineRule="auto"/>
         <w:rPr>
-          <w:rFonts w:cstheme="minorHAnsi" w:hint="cs"/>
-          <w:sz w:val="24"/>
-          <w:szCs w:val="24"/>
-          <w:rtl/>
-        </w:rPr>
-      </w:pPr>
-      <w:r>
-        <w:rPr>
-          <w:rFonts w:cstheme="minorHAnsi" w:hint="cs"/>
-          <w:sz w:val="24"/>
-          <w:szCs w:val="24"/>
-          <w:rtl/>
-        </w:rPr>
-        <w:t xml:space="preserve">כאן מתבצעות הפעולות שמאחורי הבקשות של הלקוח, למשל אם ניקח את פרוטוקול </w:t>
-      </w:r>
-      <w:r>
-        <w:rPr>
-          <w:rFonts w:cstheme="minorHAnsi" w:hint="cs"/>
-          <w:sz w:val="24"/>
-          <w:szCs w:val="24"/>
-        </w:rPr>
-        <w:t>HTTP</w:t>
-      </w:r>
-      <w:r>
-        <w:rPr>
-          <w:rFonts w:cstheme="minorHAnsi" w:hint="cs"/>
-          <w:sz w:val="24"/>
-          <w:szCs w:val="24"/>
-          <w:rtl/>
-        </w:rPr>
-        <w:t xml:space="preserve"> (אחראי על העברת קבצי </w:t>
-      </w:r>
-      <w:r>
-        <w:rPr>
-          <w:rFonts w:cstheme="minorHAnsi" w:hint="cs"/>
-          <w:sz w:val="24"/>
-          <w:szCs w:val="24"/>
-        </w:rPr>
-        <w:t>HTML</w:t>
-      </w:r>
-      <w:r>
-        <w:rPr>
-          <w:rFonts w:cstheme="minorHAnsi" w:hint="cs"/>
-          <w:sz w:val="24"/>
-          <w:szCs w:val="24"/>
-          <w:rtl/>
-        </w:rPr>
-        <w:t>)</w:t>
-      </w:r>
-      <w:r>
-        <w:rPr>
-          <w:rFonts w:cstheme="minorHAnsi" w:hint="cs"/>
-          <w:sz w:val="24"/>
-          <w:szCs w:val="24"/>
-          <w:rtl/>
-        </w:rPr>
-        <w:t xml:space="preserve"> ובו ישנם פקודות </w:t>
-      </w:r>
-      <w:r>
-        <w:rPr>
-          <w:rFonts w:cstheme="minorHAnsi" w:hint="cs"/>
-          <w:sz w:val="24"/>
-          <w:szCs w:val="24"/>
-        </w:rPr>
-        <w:t>GET</w:t>
-      </w:r>
-      <w:r>
-        <w:rPr>
-          <w:rFonts w:cstheme="minorHAnsi" w:hint="cs"/>
-          <w:sz w:val="24"/>
-          <w:szCs w:val="24"/>
-          <w:rtl/>
-        </w:rPr>
-        <w:t xml:space="preserve"> ו-</w:t>
-      </w:r>
-      <w:r>
-        <w:rPr>
-          <w:rFonts w:cstheme="minorHAnsi" w:hint="cs"/>
-          <w:sz w:val="24"/>
-          <w:szCs w:val="24"/>
-        </w:rPr>
-        <w:t>POST</w:t>
-      </w:r>
-      <w:r>
-        <w:rPr>
-          <w:rFonts w:cstheme="minorHAnsi" w:hint="cs"/>
-          <w:sz w:val="24"/>
-          <w:szCs w:val="24"/>
-          <w:rtl/>
-        </w:rPr>
-        <w:t xml:space="preserve">, כאשר הלקוח מקליד כתובת </w:t>
-      </w:r>
-      <w:r>
-        <w:rPr>
-          <w:rFonts w:cstheme="minorHAnsi" w:hint="cs"/>
-          <w:sz w:val="24"/>
-          <w:szCs w:val="24"/>
-        </w:rPr>
-        <w:t>URL</w:t>
-      </w:r>
-      <w:r>
-        <w:rPr>
-          <w:rFonts w:cstheme="minorHAnsi" w:hint="cs"/>
-          <w:sz w:val="24"/>
-          <w:szCs w:val="24"/>
-          <w:rtl/>
-        </w:rPr>
-        <w:t xml:space="preserve"> הוא למעשה </w:t>
-      </w:r>
-      <w:r>
-        <w:rPr>
-          <w:rFonts w:cstheme="minorHAnsi" w:hint="cs"/>
-          <w:sz w:val="24"/>
-          <w:szCs w:val="24"/>
-          <w:rtl/>
-        </w:rPr>
-        <w:t xml:space="preserve">יוצר פקודת </w:t>
-      </w:r>
-      <w:r>
-        <w:rPr>
-          <w:rFonts w:cstheme="minorHAnsi" w:hint="cs"/>
-          <w:sz w:val="24"/>
-          <w:szCs w:val="24"/>
-        </w:rPr>
-        <w:t>GET</w:t>
-      </w:r>
-      <w:r>
-        <w:rPr>
-          <w:rFonts w:cstheme="minorHAnsi" w:hint="cs"/>
-          <w:sz w:val="24"/>
-          <w:szCs w:val="24"/>
-          <w:rtl/>
-        </w:rPr>
-        <w:t xml:space="preserve"> ו</w:t>
-      </w:r>
-      <w:r>
-        <w:rPr>
-          <w:rFonts w:cstheme="minorHAnsi" w:hint="cs"/>
-          <w:sz w:val="24"/>
-          <w:szCs w:val="24"/>
-          <w:rtl/>
-        </w:rPr>
-        <w:t xml:space="preserve">ניגש לשרת שבמקרה שלנו מאזין על </w:t>
-      </w:r>
-      <w:r>
-        <w:rPr>
-          <w:rFonts w:cstheme="minorHAnsi"/>
-          <w:sz w:val="24"/>
-          <w:szCs w:val="24"/>
-        </w:rPr>
-        <w:t>port</w:t>
-      </w:r>
-      <w:r>
-        <w:rPr>
-          <w:rFonts w:cstheme="minorHAnsi" w:hint="cs"/>
-          <w:sz w:val="24"/>
-          <w:szCs w:val="24"/>
-          <w:rtl/>
-        </w:rPr>
-        <w:t xml:space="preserve"> 80 ומבקש ממנו דף אינטרנט מסוים, השרת מחפש את הדף המבוקש ומעביר אותו ללקוח</w:t>
-      </w:r>
-      <w:r>
-        <w:rPr>
-          <w:rFonts w:cstheme="minorHAnsi" w:hint="cs"/>
-          <w:sz w:val="24"/>
-          <w:szCs w:val="24"/>
-          <w:rtl/>
-        </w:rPr>
-        <w:t>.</w:t>
-      </w:r>
+          <w:rFonts w:cstheme="minorHAnsi"/>
+          <w:sz w:val="24"/>
+          <w:szCs w:val="24"/>
+          <w:rtl/>
+        </w:rPr>
+      </w:pPr>
     </w:p>
     <w:p>
       <w:pPr>
@@ -2355,40 +2299,12 @@
         <w:adjustRightInd w:val="0"/>
         <w:spacing w:after="0" w:line="240" w:lineRule="auto"/>
         <w:rPr>
-          <w:rFonts w:cstheme="minorHAnsi" w:hint="cs"/>
-          <w:sz w:val="24"/>
-          <w:szCs w:val="24"/>
-          <w:rtl/>
-        </w:rPr>
-      </w:pPr>
-      <w:r>
-        <w:rPr>
-          <w:rFonts w:cstheme="minorHAnsi" w:hint="cs"/>
-          <w:sz w:val="24"/>
-          <w:szCs w:val="24"/>
-          <w:rtl/>
-        </w:rPr>
-        <w:t xml:space="preserve">ובמקרה בו הלקוח יבצע פקודת </w:t>
-      </w:r>
-      <w:r>
-        <w:rPr>
-          <w:rFonts w:cstheme="minorHAnsi" w:hint="cs"/>
-          <w:sz w:val="24"/>
-          <w:szCs w:val="24"/>
-        </w:rPr>
-        <w:t>POST</w:t>
-      </w:r>
-      <w:r>
-        <w:rPr>
-          <w:rFonts w:cstheme="minorHAnsi" w:hint="cs"/>
-          <w:sz w:val="24"/>
-          <w:szCs w:val="24"/>
-          <w:rtl/>
-        </w:rPr>
-        <w:t xml:space="preserve"> הוא מעלה נתונים לשרת והשרת כבר צריך לטפל בהם בין אם זה לבצע פעולות ולאחסן בבסיס נתונים וכו'.</w:t>
-      </w:r>
-      <w:bookmarkStart w:id="0" w:name="_GoBack"/>
-      <w:bookmarkEnd w:id="0"/>
+          <w:rFonts w:cstheme="minorHAnsi"/>
+          <w:sz w:val="24"/>
+          <w:szCs w:val="24"/>
+          <w:rtl/>
+        </w:rPr>
+      </w:pPr>
     </w:p>
     <w:p>
       <w:pPr>
@@ -2419,58 +2335,16 @@
       </w:pPr>
       <w:r>
         <w:rPr>
-          <w:rFonts w:cstheme="minorHAnsi"/>
-          <w:sz w:val="24"/>
-          <w:szCs w:val="24"/>
-          <w:rtl/>
-        </w:rPr>
-        <w:t xml:space="preserve">צד </w:t>
-      </w:r>
-      <w:r>
-        <w:rPr>
-          <w:rFonts w:cstheme="minorHAnsi" w:hint="cs"/>
-          <w:sz w:val="24"/>
-          <w:szCs w:val="24"/>
-          <w:rtl/>
-        </w:rPr>
-        <w:t>לקוח</w:t>
-      </w:r>
-    </w:p>
-    <w:p>
-      <w:pPr>
-        <w:autoSpaceDE w:val="0"/>
-        <w:autoSpaceDN w:val="0"/>
-        <w:adjustRightInd w:val="0"/>
-        <w:spacing w:after="0" w:line="240" w:lineRule="auto"/>
-        <w:rPr>
-          <w:rFonts w:cstheme="minorHAnsi"/>
-          <w:sz w:val="24"/>
-          <w:szCs w:val="24"/>
-        </w:rPr>
-      </w:pPr>
-    </w:p>
-    <w:p>
-      <w:pPr>
-        <w:pStyle w:val="NoSpacing"/>
-        <w:rPr>
-          <w:rFonts w:cstheme="minorHAnsi"/>
-          <w:sz w:val="24"/>
-          <w:szCs w:val="24"/>
-          <w:rtl/>
-        </w:rPr>
-      </w:pPr>
-      <w:r>
-        <w:rPr>
           <w:noProof/>
         </w:rPr>
         <w:drawing>
-          <wp:anchor distT="0" distB="0" distL="114300" distR="114300" simplePos="0" relativeHeight="251666432" behindDoc="1" locked="0" layoutInCell="1" allowOverlap="1" wp14:anchorId="099356CC" wp14:editId="3727DDB8">
+          <wp:anchor distT="0" distB="0" distL="114300" distR="114300" simplePos="0" relativeHeight="251666432" behindDoc="1" locked="0" layoutInCell="1" allowOverlap="1" wp14:anchorId="099356CC" wp14:editId="44B4A819">
             <wp:simplePos x="0" y="0"/>
             <wp:positionH relativeFrom="column">
-              <wp:posOffset>318999</wp:posOffset>
+              <wp:posOffset>2111647</wp:posOffset>
             </wp:positionH>
             <wp:positionV relativeFrom="paragraph">
-              <wp:posOffset>2391258</wp:posOffset>
+              <wp:posOffset>73586</wp:posOffset>
             </wp:positionV>
             <wp:extent cx="1945640" cy="2321560"/>
             <wp:effectExtent l="0" t="0" r="0" b="2540"/>
@@ -2527,8 +2401,2492 @@
         </w:drawing>
       </w:r>
     </w:p>
+    <w:p>
+      <w:pPr>
+        <w:autoSpaceDE w:val="0"/>
+        <w:autoSpaceDN w:val="0"/>
+        <w:adjustRightInd w:val="0"/>
+        <w:spacing w:after="0" w:line="240" w:lineRule="auto"/>
+        <w:rPr>
+          <w:rFonts w:cstheme="minorHAnsi"/>
+          <w:sz w:val="24"/>
+          <w:szCs w:val="24"/>
+          <w:rtl/>
+        </w:rPr>
+      </w:pPr>
+    </w:p>
+    <w:p>
+      <w:pPr>
+        <w:autoSpaceDE w:val="0"/>
+        <w:autoSpaceDN w:val="0"/>
+        <w:adjustRightInd w:val="0"/>
+        <w:spacing w:after="0" w:line="240" w:lineRule="auto"/>
+        <w:rPr>
+          <w:rFonts w:cstheme="minorHAnsi"/>
+          <w:sz w:val="24"/>
+          <w:szCs w:val="24"/>
+          <w:rtl/>
+        </w:rPr>
+      </w:pPr>
+    </w:p>
+    <w:p>
+      <w:pPr>
+        <w:autoSpaceDE w:val="0"/>
+        <w:autoSpaceDN w:val="0"/>
+        <w:adjustRightInd w:val="0"/>
+        <w:spacing w:after="0" w:line="240" w:lineRule="auto"/>
+        <w:rPr>
+          <w:rFonts w:cstheme="minorHAnsi"/>
+          <w:sz w:val="24"/>
+          <w:szCs w:val="24"/>
+          <w:rtl/>
+        </w:rPr>
+      </w:pPr>
+    </w:p>
+    <w:p>
+      <w:pPr>
+        <w:autoSpaceDE w:val="0"/>
+        <w:autoSpaceDN w:val="0"/>
+        <w:adjustRightInd w:val="0"/>
+        <w:spacing w:after="0" w:line="240" w:lineRule="auto"/>
+        <w:rPr>
+          <w:rFonts w:cstheme="minorHAnsi"/>
+          <w:sz w:val="24"/>
+          <w:szCs w:val="24"/>
+          <w:rtl/>
+        </w:rPr>
+      </w:pPr>
+    </w:p>
+    <w:p>
+      <w:pPr>
+        <w:autoSpaceDE w:val="0"/>
+        <w:autoSpaceDN w:val="0"/>
+        <w:adjustRightInd w:val="0"/>
+        <w:spacing w:after="0" w:line="240" w:lineRule="auto"/>
+        <w:rPr>
+          <w:rFonts w:cstheme="minorHAnsi"/>
+          <w:sz w:val="24"/>
+          <w:szCs w:val="24"/>
+          <w:rtl/>
+        </w:rPr>
+      </w:pPr>
+    </w:p>
+    <w:p>
+      <w:pPr>
+        <w:autoSpaceDE w:val="0"/>
+        <w:autoSpaceDN w:val="0"/>
+        <w:adjustRightInd w:val="0"/>
+        <w:spacing w:after="0" w:line="240" w:lineRule="auto"/>
+        <w:rPr>
+          <w:rFonts w:cstheme="minorHAnsi"/>
+          <w:sz w:val="24"/>
+          <w:szCs w:val="24"/>
+          <w:rtl/>
+        </w:rPr>
+      </w:pPr>
+    </w:p>
+    <w:p>
+      <w:pPr>
+        <w:autoSpaceDE w:val="0"/>
+        <w:autoSpaceDN w:val="0"/>
+        <w:adjustRightInd w:val="0"/>
+        <w:spacing w:after="0" w:line="240" w:lineRule="auto"/>
+        <w:rPr>
+          <w:rFonts w:cstheme="minorHAnsi"/>
+          <w:sz w:val="24"/>
+          <w:szCs w:val="24"/>
+          <w:rtl/>
+        </w:rPr>
+      </w:pPr>
+    </w:p>
+    <w:p>
+      <w:pPr>
+        <w:autoSpaceDE w:val="0"/>
+        <w:autoSpaceDN w:val="0"/>
+        <w:adjustRightInd w:val="0"/>
+        <w:spacing w:after="0" w:line="240" w:lineRule="auto"/>
+        <w:rPr>
+          <w:rFonts w:cstheme="minorHAnsi"/>
+          <w:sz w:val="24"/>
+          <w:szCs w:val="24"/>
+          <w:rtl/>
+        </w:rPr>
+      </w:pPr>
+    </w:p>
+    <w:p>
+      <w:pPr>
+        <w:autoSpaceDE w:val="0"/>
+        <w:autoSpaceDN w:val="0"/>
+        <w:adjustRightInd w:val="0"/>
+        <w:spacing w:after="0" w:line="240" w:lineRule="auto"/>
+        <w:rPr>
+          <w:rFonts w:cstheme="minorHAnsi"/>
+          <w:sz w:val="24"/>
+          <w:szCs w:val="24"/>
+          <w:rtl/>
+        </w:rPr>
+      </w:pPr>
+    </w:p>
+    <w:p>
+      <w:pPr>
+        <w:autoSpaceDE w:val="0"/>
+        <w:autoSpaceDN w:val="0"/>
+        <w:adjustRightInd w:val="0"/>
+        <w:spacing w:after="0" w:line="240" w:lineRule="auto"/>
+        <w:rPr>
+          <w:rFonts w:cstheme="minorHAnsi"/>
+          <w:sz w:val="24"/>
+          <w:szCs w:val="24"/>
+          <w:rtl/>
+        </w:rPr>
+      </w:pPr>
+    </w:p>
+    <w:p>
+      <w:pPr>
+        <w:autoSpaceDE w:val="0"/>
+        <w:autoSpaceDN w:val="0"/>
+        <w:adjustRightInd w:val="0"/>
+        <w:spacing w:after="0" w:line="240" w:lineRule="auto"/>
+        <w:rPr>
+          <w:rFonts w:cstheme="minorHAnsi"/>
+          <w:sz w:val="24"/>
+          <w:szCs w:val="24"/>
+          <w:rtl/>
+        </w:rPr>
+      </w:pPr>
+    </w:p>
+    <w:p>
+      <w:pPr>
+        <w:autoSpaceDE w:val="0"/>
+        <w:autoSpaceDN w:val="0"/>
+        <w:adjustRightInd w:val="0"/>
+        <w:spacing w:after="0" w:line="240" w:lineRule="auto"/>
+        <w:rPr>
+          <w:rFonts w:cstheme="minorHAnsi"/>
+          <w:sz w:val="24"/>
+          <w:szCs w:val="24"/>
+          <w:rtl/>
+        </w:rPr>
+      </w:pPr>
+    </w:p>
+    <w:p>
+      <w:pPr>
+        <w:autoSpaceDE w:val="0"/>
+        <w:autoSpaceDN w:val="0"/>
+        <w:adjustRightInd w:val="0"/>
+        <w:spacing w:after="0" w:line="240" w:lineRule="auto"/>
+        <w:rPr>
+          <w:rFonts w:cstheme="minorHAnsi"/>
+          <w:sz w:val="24"/>
+          <w:szCs w:val="24"/>
+          <w:rtl/>
+        </w:rPr>
+      </w:pPr>
+    </w:p>
+    <w:p>
+      <w:pPr>
+        <w:autoSpaceDE w:val="0"/>
+        <w:autoSpaceDN w:val="0"/>
+        <w:adjustRightInd w:val="0"/>
+        <w:spacing w:after="0" w:line="240" w:lineRule="auto"/>
+        <w:rPr>
+          <w:rFonts w:cstheme="minorHAnsi"/>
+          <w:sz w:val="24"/>
+          <w:szCs w:val="24"/>
+          <w:rtl/>
+        </w:rPr>
+      </w:pPr>
+    </w:p>
+    <w:p>
+      <w:pPr>
+        <w:autoSpaceDE w:val="0"/>
+        <w:autoSpaceDN w:val="0"/>
+        <w:adjustRightInd w:val="0"/>
+        <w:spacing w:after="0" w:line="240" w:lineRule="auto"/>
+        <w:rPr>
+          <w:rFonts w:cstheme="minorHAnsi"/>
+          <w:sz w:val="24"/>
+          <w:szCs w:val="24"/>
+          <w:rtl/>
+        </w:rPr>
+      </w:pPr>
+    </w:p>
+    <w:p>
+      <w:pPr>
+        <w:autoSpaceDE w:val="0"/>
+        <w:autoSpaceDN w:val="0"/>
+        <w:adjustRightInd w:val="0"/>
+        <w:spacing w:after="0" w:line="240" w:lineRule="auto"/>
+        <w:rPr>
+          <w:rFonts w:cstheme="minorHAnsi"/>
+          <w:sz w:val="24"/>
+          <w:szCs w:val="24"/>
+          <w:rtl/>
+        </w:rPr>
+      </w:pPr>
+    </w:p>
+    <w:p>
+      <w:pPr>
+        <w:autoSpaceDE w:val="0"/>
+        <w:autoSpaceDN w:val="0"/>
+        <w:adjustRightInd w:val="0"/>
+        <w:spacing w:after="0" w:line="240" w:lineRule="auto"/>
+        <w:rPr>
+          <w:rFonts w:cstheme="minorHAnsi"/>
+          <w:sz w:val="24"/>
+          <w:szCs w:val="24"/>
+          <w:rtl/>
+        </w:rPr>
+      </w:pPr>
+    </w:p>
+    <w:p>
+      <w:pPr>
+        <w:autoSpaceDE w:val="0"/>
+        <w:autoSpaceDN w:val="0"/>
+        <w:adjustRightInd w:val="0"/>
+        <w:spacing w:after="0" w:line="240" w:lineRule="auto"/>
+        <w:rPr>
+          <w:rFonts w:cstheme="minorHAnsi"/>
+          <w:sz w:val="24"/>
+          <w:szCs w:val="24"/>
+          <w:rtl/>
+        </w:rPr>
+      </w:pPr>
+    </w:p>
+    <w:p>
+      <w:pPr>
+        <w:autoSpaceDE w:val="0"/>
+        <w:autoSpaceDN w:val="0"/>
+        <w:adjustRightInd w:val="0"/>
+        <w:spacing w:after="0" w:line="240" w:lineRule="auto"/>
+        <w:rPr>
+          <w:rFonts w:cstheme="minorHAnsi"/>
+          <w:sz w:val="24"/>
+          <w:szCs w:val="24"/>
+          <w:rtl/>
+        </w:rPr>
+      </w:pPr>
+      <w:r>
+        <w:rPr>
+          <w:rFonts w:cstheme="minorHAnsi"/>
+          <w:sz w:val="24"/>
+          <w:szCs w:val="24"/>
+          <w:rtl/>
+        </w:rPr>
+        <w:t xml:space="preserve">צד </w:t>
+      </w:r>
+      <w:r>
+        <w:rPr>
+          <w:rFonts w:cstheme="minorHAnsi" w:hint="cs"/>
+          <w:sz w:val="24"/>
+          <w:szCs w:val="24"/>
+          <w:rtl/>
+        </w:rPr>
+        <w:t>לקוח</w:t>
+      </w:r>
+    </w:p>
+    <w:p>
+      <w:pPr>
+        <w:autoSpaceDE w:val="0"/>
+        <w:autoSpaceDN w:val="0"/>
+        <w:adjustRightInd w:val="0"/>
+        <w:spacing w:after="0" w:line="240" w:lineRule="auto"/>
+        <w:rPr>
+          <w:rFonts w:cstheme="minorHAnsi"/>
+          <w:sz w:val="24"/>
+          <w:szCs w:val="24"/>
+          <w:rtl/>
+        </w:rPr>
+      </w:pPr>
+    </w:p>
+    <w:p>
+      <w:pPr>
+        <w:autoSpaceDE w:val="0"/>
+        <w:autoSpaceDN w:val="0"/>
+        <w:adjustRightInd w:val="0"/>
+        <w:spacing w:after="0" w:line="240" w:lineRule="auto"/>
+        <w:rPr>
+          <w:rFonts w:cstheme="minorHAnsi"/>
+          <w:sz w:val="24"/>
+          <w:szCs w:val="24"/>
+          <w:rtl/>
+        </w:rPr>
+      </w:pPr>
+      <w:r>
+        <w:rPr>
+          <w:rFonts w:cstheme="minorHAnsi" w:hint="cs"/>
+          <w:sz w:val="24"/>
+          <w:szCs w:val="24"/>
+          <w:rtl/>
+        </w:rPr>
+        <w:t xml:space="preserve">יישום הקיים </w:t>
+      </w:r>
+      <w:r>
+        <w:rPr>
+          <w:rFonts w:cstheme="minorHAnsi" w:hint="cs"/>
+          <w:sz w:val="24"/>
+          <w:szCs w:val="24"/>
+          <w:rtl/>
+        </w:rPr>
+        <w:t xml:space="preserve">בצד המשתמש (דפדפן, אפליקציות שונות, בין אם מחשב ובין אם טלפון חכם) והוא </w:t>
+      </w:r>
+      <w:proofErr w:type="spellStart"/>
+      <w:r>
+        <w:rPr>
+          <w:rFonts w:cstheme="minorHAnsi" w:hint="cs"/>
+          <w:sz w:val="24"/>
+          <w:szCs w:val="24"/>
+          <w:rtl/>
+        </w:rPr>
+        <w:t>בדר"כ</w:t>
+      </w:r>
+      <w:proofErr w:type="spellEnd"/>
+      <w:r>
+        <w:rPr>
+          <w:rFonts w:cstheme="minorHAnsi" w:hint="cs"/>
+          <w:sz w:val="24"/>
+          <w:szCs w:val="24"/>
+          <w:rtl/>
+        </w:rPr>
+        <w:t xml:space="preserve"> יוזם החיבור למול השרת לצורך ביצוע פעולות שהוא לא מסוגל לבצע, בין אם מדובר ביכולת חישוב או בגישה למאגרי נתונים (</w:t>
+      </w:r>
+      <w:r>
+        <w:rPr>
+          <w:rFonts w:cstheme="minorHAnsi" w:hint="cs"/>
+          <w:sz w:val="24"/>
+          <w:szCs w:val="24"/>
+        </w:rPr>
+        <w:t>DB</w:t>
+      </w:r>
+      <w:r>
+        <w:rPr>
+          <w:rFonts w:cstheme="minorHAnsi" w:hint="cs"/>
+          <w:sz w:val="24"/>
+          <w:szCs w:val="24"/>
+          <w:rtl/>
+        </w:rPr>
+        <w:t>) שאין לו יכולת/הרשאה להגיע אליהם.</w:t>
+      </w:r>
+    </w:p>
+    <w:p>
+      <w:pPr>
+        <w:autoSpaceDE w:val="0"/>
+        <w:autoSpaceDN w:val="0"/>
+        <w:adjustRightInd w:val="0"/>
+        <w:spacing w:after="0" w:line="240" w:lineRule="auto"/>
+        <w:rPr>
+          <w:rFonts w:cstheme="minorHAnsi"/>
+          <w:sz w:val="24"/>
+          <w:szCs w:val="24"/>
+          <w:rtl/>
+        </w:rPr>
+      </w:pPr>
+    </w:p>
+    <w:p>
+      <w:pPr>
+        <w:autoSpaceDE w:val="0"/>
+        <w:autoSpaceDN w:val="0"/>
+        <w:adjustRightInd w:val="0"/>
+        <w:spacing w:after="0" w:line="240" w:lineRule="auto"/>
+        <w:rPr>
+          <w:rFonts w:cstheme="minorHAnsi"/>
+          <w:sz w:val="24"/>
+          <w:szCs w:val="24"/>
+          <w:rtl/>
+        </w:rPr>
+      </w:pPr>
+      <w:r>
+        <w:rPr>
+          <w:rFonts w:cstheme="minorHAnsi" w:hint="cs"/>
+          <w:sz w:val="24"/>
+          <w:szCs w:val="24"/>
+          <w:rtl/>
+        </w:rPr>
+        <w:t>כל עמוד המוצג למשתמש מורכב למעשה מכמה חלקים:</w:t>
+      </w:r>
+    </w:p>
+    <w:p>
+      <w:pPr>
+        <w:pStyle w:val="ListParagraph"/>
+        <w:numPr>
+          <w:ilvl w:val="0"/>
+          <w:numId w:val="2"/>
+        </w:numPr>
+        <w:autoSpaceDE w:val="0"/>
+        <w:autoSpaceDN w:val="0"/>
+        <w:adjustRightInd w:val="0"/>
+        <w:spacing w:after="0" w:line="240" w:lineRule="auto"/>
+        <w:rPr>
+          <w:rFonts w:cstheme="minorHAnsi"/>
+          <w:sz w:val="24"/>
+          <w:szCs w:val="24"/>
+        </w:rPr>
+      </w:pPr>
+      <w:r>
+        <w:rPr>
+          <w:rFonts w:cstheme="minorHAnsi" w:hint="cs"/>
+          <w:sz w:val="24"/>
+          <w:szCs w:val="24"/>
+          <w:rtl/>
+        </w:rPr>
+        <w:t xml:space="preserve">קובץ </w:t>
+      </w:r>
+      <w:proofErr w:type="spellStart"/>
+      <w:r>
+        <w:rPr>
+          <w:rFonts w:cstheme="minorHAnsi"/>
+          <w:sz w:val="24"/>
+          <w:szCs w:val="24"/>
+        </w:rPr>
+        <w:t>css</w:t>
+      </w:r>
+      <w:proofErr w:type="spellEnd"/>
+      <w:r>
+        <w:rPr>
+          <w:rFonts w:cstheme="minorHAnsi" w:hint="cs"/>
+          <w:sz w:val="24"/>
+          <w:szCs w:val="24"/>
+          <w:rtl/>
+        </w:rPr>
+        <w:t xml:space="preserve"> האחראי על עיצוב הדף</w:t>
+      </w:r>
+    </w:p>
+    <w:p>
+      <w:pPr>
+        <w:pStyle w:val="ListParagraph"/>
+        <w:numPr>
+          <w:ilvl w:val="0"/>
+          <w:numId w:val="2"/>
+        </w:numPr>
+        <w:autoSpaceDE w:val="0"/>
+        <w:autoSpaceDN w:val="0"/>
+        <w:adjustRightInd w:val="0"/>
+        <w:spacing w:after="0" w:line="240" w:lineRule="auto"/>
+        <w:rPr>
+          <w:rFonts w:cstheme="minorHAnsi"/>
+          <w:sz w:val="24"/>
+          <w:szCs w:val="24"/>
+        </w:rPr>
+      </w:pPr>
+      <w:r>
+        <w:rPr>
+          <w:rFonts w:cstheme="minorHAnsi"/>
+          <w:sz w:val="24"/>
+          <w:szCs w:val="24"/>
+        </w:rPr>
+        <w:t>Script</w:t>
+      </w:r>
+      <w:r>
+        <w:rPr>
+          <w:rFonts w:cstheme="minorHAnsi" w:hint="cs"/>
+          <w:sz w:val="24"/>
+          <w:szCs w:val="24"/>
+          <w:rtl/>
+        </w:rPr>
+        <w:t xml:space="preserve"> הכתוב ב</w:t>
+      </w:r>
+      <w:proofErr w:type="spellStart"/>
+      <w:r>
+        <w:rPr>
+          <w:rFonts w:cstheme="minorHAnsi"/>
+          <w:sz w:val="24"/>
+          <w:szCs w:val="24"/>
+        </w:rPr>
+        <w:t>javascript</w:t>
+      </w:r>
+      <w:proofErr w:type="spellEnd"/>
+      <w:r>
+        <w:rPr>
+          <w:rFonts w:cstheme="minorHAnsi" w:hint="cs"/>
+          <w:sz w:val="24"/>
+          <w:szCs w:val="24"/>
+          <w:rtl/>
+        </w:rPr>
+        <w:t xml:space="preserve"> האחראי על הפונקציונאליות של הדף</w:t>
+      </w:r>
+    </w:p>
+    <w:p>
+      <w:pPr>
+        <w:pStyle w:val="ListParagraph"/>
+        <w:numPr>
+          <w:ilvl w:val="0"/>
+          <w:numId w:val="2"/>
+        </w:numPr>
+        <w:autoSpaceDE w:val="0"/>
+        <w:autoSpaceDN w:val="0"/>
+        <w:adjustRightInd w:val="0"/>
+        <w:spacing w:after="0" w:line="240" w:lineRule="auto"/>
+        <w:rPr>
+          <w:rFonts w:cstheme="minorHAnsi"/>
+          <w:sz w:val="24"/>
+          <w:szCs w:val="24"/>
+          <w:rtl/>
+        </w:rPr>
+      </w:pPr>
+      <w:r>
+        <w:rPr>
+          <w:rFonts w:cstheme="minorHAnsi" w:hint="cs"/>
+          <w:sz w:val="24"/>
+          <w:szCs w:val="24"/>
+          <w:rtl/>
+        </w:rPr>
+        <w:t xml:space="preserve">קובץ </w:t>
+      </w:r>
+      <w:r>
+        <w:rPr>
+          <w:rFonts w:cstheme="minorHAnsi" w:hint="cs"/>
+          <w:sz w:val="24"/>
+          <w:szCs w:val="24"/>
+        </w:rPr>
+        <w:t>HTML</w:t>
+      </w:r>
+      <w:r>
+        <w:rPr>
+          <w:rFonts w:cstheme="minorHAnsi" w:hint="cs"/>
+          <w:sz w:val="24"/>
+          <w:szCs w:val="24"/>
+          <w:rtl/>
+        </w:rPr>
+        <w:t xml:space="preserve"> מגדיר את הדף והפקדים השונים ומכיל </w:t>
+      </w:r>
+      <w:r>
+        <w:rPr>
+          <w:rFonts w:cstheme="minorHAnsi"/>
+          <w:sz w:val="24"/>
+          <w:szCs w:val="24"/>
+        </w:rPr>
+        <w:t>script</w:t>
+      </w:r>
+      <w:r>
+        <w:rPr>
+          <w:rFonts w:cstheme="minorHAnsi" w:hint="cs"/>
+          <w:sz w:val="24"/>
+          <w:szCs w:val="24"/>
+          <w:rtl/>
+        </w:rPr>
+        <w:t xml:space="preserve"> וקישור לקובץ </w:t>
+      </w:r>
+      <w:proofErr w:type="spellStart"/>
+      <w:r>
+        <w:rPr>
+          <w:rFonts w:cstheme="minorHAnsi"/>
+          <w:sz w:val="24"/>
+          <w:szCs w:val="24"/>
+        </w:rPr>
+        <w:t>css</w:t>
+      </w:r>
+      <w:proofErr w:type="spellEnd"/>
+    </w:p>
+    <w:p>
+      <w:pPr>
+        <w:autoSpaceDE w:val="0"/>
+        <w:autoSpaceDN w:val="0"/>
+        <w:adjustRightInd w:val="0"/>
+        <w:spacing w:after="0" w:line="240" w:lineRule="auto"/>
+        <w:rPr>
+          <w:rFonts w:cstheme="minorHAnsi"/>
+          <w:sz w:val="24"/>
+          <w:szCs w:val="24"/>
+          <w:rtl/>
+        </w:rPr>
+      </w:pPr>
+    </w:p>
+    <w:p>
+      <w:pPr>
+        <w:autoSpaceDE w:val="0"/>
+        <w:autoSpaceDN w:val="0"/>
+        <w:adjustRightInd w:val="0"/>
+        <w:spacing w:after="0" w:line="240" w:lineRule="auto"/>
+        <w:rPr>
+          <w:rFonts w:cstheme="minorHAnsi"/>
+          <w:sz w:val="24"/>
+          <w:szCs w:val="24"/>
+          <w:rtl/>
+        </w:rPr>
+      </w:pPr>
+      <w:r>
+        <w:rPr>
+          <w:rFonts w:cstheme="minorHAnsi"/>
+          <w:sz w:val="24"/>
+          <w:szCs w:val="24"/>
+          <w:rtl/>
+        </w:rPr>
+        <w:t xml:space="preserve">צד </w:t>
+      </w:r>
+      <w:r>
+        <w:rPr>
+          <w:rFonts w:cstheme="minorHAnsi" w:hint="cs"/>
+          <w:sz w:val="24"/>
+          <w:szCs w:val="24"/>
+          <w:rtl/>
+        </w:rPr>
+        <w:t>שרת</w:t>
+      </w:r>
+    </w:p>
+    <w:p>
+      <w:pPr>
+        <w:autoSpaceDE w:val="0"/>
+        <w:autoSpaceDN w:val="0"/>
+        <w:adjustRightInd w:val="0"/>
+        <w:spacing w:after="0" w:line="240" w:lineRule="auto"/>
+        <w:rPr>
+          <w:rFonts w:cstheme="minorHAnsi"/>
+          <w:sz w:val="24"/>
+          <w:szCs w:val="24"/>
+          <w:rtl/>
+        </w:rPr>
+      </w:pPr>
+    </w:p>
+    <w:p>
+      <w:pPr>
+        <w:autoSpaceDE w:val="0"/>
+        <w:autoSpaceDN w:val="0"/>
+        <w:adjustRightInd w:val="0"/>
+        <w:spacing w:after="0" w:line="240" w:lineRule="auto"/>
+        <w:rPr>
+          <w:rFonts w:cstheme="minorHAnsi"/>
+          <w:sz w:val="24"/>
+          <w:szCs w:val="24"/>
+          <w:rtl/>
+        </w:rPr>
+      </w:pPr>
+      <w:r>
+        <w:rPr>
+          <w:rFonts w:cstheme="minorHAnsi" w:hint="cs"/>
+          <w:sz w:val="24"/>
+          <w:szCs w:val="24"/>
+          <w:rtl/>
+        </w:rPr>
+        <w:t xml:space="preserve">כאן מתבצעות הפעולות שמאחורי הבקשות של הלקוח, למשל אם ניקח את פרוטוקול </w:t>
+      </w:r>
+      <w:r>
+        <w:rPr>
+          <w:rFonts w:cstheme="minorHAnsi" w:hint="cs"/>
+          <w:sz w:val="24"/>
+          <w:szCs w:val="24"/>
+        </w:rPr>
+        <w:t>HTTP</w:t>
+      </w:r>
+      <w:r>
+        <w:rPr>
+          <w:rFonts w:cstheme="minorHAnsi" w:hint="cs"/>
+          <w:sz w:val="24"/>
+          <w:szCs w:val="24"/>
+          <w:rtl/>
+        </w:rPr>
+        <w:t xml:space="preserve"> (אחראי על העברת קבצי </w:t>
+      </w:r>
+      <w:r>
+        <w:rPr>
+          <w:rFonts w:cstheme="minorHAnsi" w:hint="cs"/>
+          <w:sz w:val="24"/>
+          <w:szCs w:val="24"/>
+        </w:rPr>
+        <w:t>HTML</w:t>
+      </w:r>
+      <w:r>
+        <w:rPr>
+          <w:rFonts w:cstheme="minorHAnsi" w:hint="cs"/>
+          <w:sz w:val="24"/>
+          <w:szCs w:val="24"/>
+          <w:rtl/>
+        </w:rPr>
+        <w:t>)</w:t>
+      </w:r>
+      <w:r>
+        <w:rPr>
+          <w:rFonts w:cstheme="minorHAnsi" w:hint="cs"/>
+          <w:sz w:val="24"/>
+          <w:szCs w:val="24"/>
+          <w:rtl/>
+        </w:rPr>
+        <w:t xml:space="preserve"> ובו ישנם פקודות </w:t>
+      </w:r>
+      <w:r>
+        <w:rPr>
+          <w:rFonts w:cstheme="minorHAnsi" w:hint="cs"/>
+          <w:sz w:val="24"/>
+          <w:szCs w:val="24"/>
+        </w:rPr>
+        <w:t>GET</w:t>
+      </w:r>
+      <w:r>
+        <w:rPr>
+          <w:rFonts w:cstheme="minorHAnsi" w:hint="cs"/>
+          <w:sz w:val="24"/>
+          <w:szCs w:val="24"/>
+          <w:rtl/>
+        </w:rPr>
+        <w:t xml:space="preserve"> ו-</w:t>
+      </w:r>
+      <w:r>
+        <w:rPr>
+          <w:rFonts w:cstheme="minorHAnsi" w:hint="cs"/>
+          <w:sz w:val="24"/>
+          <w:szCs w:val="24"/>
+        </w:rPr>
+        <w:t>POST</w:t>
+      </w:r>
+      <w:r>
+        <w:rPr>
+          <w:rFonts w:cstheme="minorHAnsi" w:hint="cs"/>
+          <w:sz w:val="24"/>
+          <w:szCs w:val="24"/>
+          <w:rtl/>
+        </w:rPr>
+        <w:t xml:space="preserve">, כאשר הלקוח מקליד כתובת </w:t>
+      </w:r>
+      <w:r>
+        <w:rPr>
+          <w:rFonts w:cstheme="minorHAnsi" w:hint="cs"/>
+          <w:sz w:val="24"/>
+          <w:szCs w:val="24"/>
+        </w:rPr>
+        <w:t>URL</w:t>
+      </w:r>
+      <w:r>
+        <w:rPr>
+          <w:rFonts w:cstheme="minorHAnsi" w:hint="cs"/>
+          <w:sz w:val="24"/>
+          <w:szCs w:val="24"/>
+          <w:rtl/>
+        </w:rPr>
+        <w:t xml:space="preserve"> הוא למעשה </w:t>
+      </w:r>
+      <w:r>
+        <w:rPr>
+          <w:rFonts w:cstheme="minorHAnsi" w:hint="cs"/>
+          <w:sz w:val="24"/>
+          <w:szCs w:val="24"/>
+          <w:rtl/>
+        </w:rPr>
+        <w:t xml:space="preserve">יוצר פקודת </w:t>
+      </w:r>
+      <w:r>
+        <w:rPr>
+          <w:rFonts w:cstheme="minorHAnsi" w:hint="cs"/>
+          <w:sz w:val="24"/>
+          <w:szCs w:val="24"/>
+        </w:rPr>
+        <w:t>GET</w:t>
+      </w:r>
+      <w:r>
+        <w:rPr>
+          <w:rFonts w:cstheme="minorHAnsi" w:hint="cs"/>
+          <w:sz w:val="24"/>
+          <w:szCs w:val="24"/>
+          <w:rtl/>
+        </w:rPr>
+        <w:t xml:space="preserve"> ו</w:t>
+      </w:r>
+      <w:r>
+        <w:rPr>
+          <w:rFonts w:cstheme="minorHAnsi" w:hint="cs"/>
+          <w:sz w:val="24"/>
+          <w:szCs w:val="24"/>
+          <w:rtl/>
+        </w:rPr>
+        <w:t xml:space="preserve">ניגש לשרת שבמקרה שלנו מאזין על </w:t>
+      </w:r>
+      <w:r>
+        <w:rPr>
+          <w:rFonts w:cstheme="minorHAnsi"/>
+          <w:sz w:val="24"/>
+          <w:szCs w:val="24"/>
+        </w:rPr>
+        <w:t>port</w:t>
+      </w:r>
+      <w:r>
+        <w:rPr>
+          <w:rFonts w:cstheme="minorHAnsi" w:hint="cs"/>
+          <w:sz w:val="24"/>
+          <w:szCs w:val="24"/>
+          <w:rtl/>
+        </w:rPr>
+        <w:t xml:space="preserve"> 80 ומבקש ממנו דף אינטרנט מסוים, השרת מחפש את הדף המבוקש ומעביר אותו ללקוח</w:t>
+      </w:r>
+      <w:r>
+        <w:rPr>
+          <w:rFonts w:cstheme="minorHAnsi" w:hint="cs"/>
+          <w:sz w:val="24"/>
+          <w:szCs w:val="24"/>
+          <w:rtl/>
+        </w:rPr>
+        <w:t>.</w:t>
+      </w:r>
+    </w:p>
+    <w:p>
+      <w:pPr>
+        <w:autoSpaceDE w:val="0"/>
+        <w:autoSpaceDN w:val="0"/>
+        <w:adjustRightInd w:val="0"/>
+        <w:spacing w:after="0" w:line="240" w:lineRule="auto"/>
+        <w:rPr>
+          <w:rFonts w:cstheme="minorHAnsi"/>
+          <w:sz w:val="24"/>
+          <w:szCs w:val="24"/>
+          <w:rtl/>
+        </w:rPr>
+      </w:pPr>
+      <w:r>
+        <w:rPr>
+          <w:rFonts w:cstheme="minorHAnsi" w:hint="cs"/>
+          <w:sz w:val="24"/>
+          <w:szCs w:val="24"/>
+          <w:rtl/>
+        </w:rPr>
+        <w:t xml:space="preserve">ובמקרה בו הלקוח יבצע פקודת </w:t>
+      </w:r>
+      <w:r>
+        <w:rPr>
+          <w:rFonts w:cstheme="minorHAnsi" w:hint="cs"/>
+          <w:sz w:val="24"/>
+          <w:szCs w:val="24"/>
+        </w:rPr>
+        <w:t>POST</w:t>
+      </w:r>
+      <w:r>
+        <w:rPr>
+          <w:rFonts w:cstheme="minorHAnsi" w:hint="cs"/>
+          <w:sz w:val="24"/>
+          <w:szCs w:val="24"/>
+          <w:rtl/>
+        </w:rPr>
+        <w:t xml:space="preserve"> הוא מעלה נתונים לשרת והשרת כבר צריך לטפל בהם בין אם זה לבצע פעולות ולאחסן בבסיס נתונים </w:t>
+      </w:r>
+      <w:proofErr w:type="spellStart"/>
+      <w:r>
+        <w:rPr>
+          <w:rFonts w:cstheme="minorHAnsi" w:hint="cs"/>
+          <w:sz w:val="24"/>
+          <w:szCs w:val="24"/>
+          <w:rtl/>
+        </w:rPr>
+        <w:t>וכו</w:t>
+      </w:r>
+      <w:proofErr w:type="spellEnd"/>
+      <w:r>
+        <w:rPr>
+          <w:rFonts w:cstheme="minorHAnsi" w:hint="cs"/>
+          <w:sz w:val="24"/>
+          <w:szCs w:val="24"/>
+          <w:rtl/>
+        </w:rPr>
+        <w:t>'.</w:t>
+      </w:r>
+    </w:p>
+    <w:p>
+      <w:pPr>
+        <w:autoSpaceDE w:val="0"/>
+        <w:autoSpaceDN w:val="0"/>
+        <w:adjustRightInd w:val="0"/>
+        <w:spacing w:after="0" w:line="240" w:lineRule="auto"/>
+        <w:rPr>
+          <w:rFonts w:cstheme="minorHAnsi"/>
+          <w:sz w:val="24"/>
+          <w:szCs w:val="24"/>
+          <w:rtl/>
+        </w:rPr>
+      </w:pPr>
+    </w:p>
+    <w:p>
+      <w:pPr>
+        <w:autoSpaceDE w:val="0"/>
+        <w:autoSpaceDN w:val="0"/>
+        <w:adjustRightInd w:val="0"/>
+        <w:spacing w:after="0" w:line="240" w:lineRule="auto"/>
+        <w:rPr>
+          <w:rFonts w:cstheme="minorHAnsi"/>
+          <w:sz w:val="24"/>
+          <w:szCs w:val="24"/>
+          <w:rtl/>
+        </w:rPr>
+      </w:pPr>
+    </w:p>
+    <w:p>
+      <w:pPr>
+        <w:autoSpaceDE w:val="0"/>
+        <w:autoSpaceDN w:val="0"/>
+        <w:adjustRightInd w:val="0"/>
+        <w:spacing w:after="0" w:line="240" w:lineRule="auto"/>
+        <w:rPr>
+          <w:rFonts w:cstheme="minorHAnsi"/>
+          <w:sz w:val="24"/>
+          <w:szCs w:val="24"/>
+        </w:rPr>
+      </w:pPr>
+    </w:p>
+    <w:p>
+      <w:pPr>
+        <w:pStyle w:val="NoSpacing"/>
+        <w:bidi w:val="0"/>
+        <w:rPr>
+          <w:rFonts w:cstheme="minorHAnsi"/>
+          <w:sz w:val="24"/>
+          <w:szCs w:val="24"/>
+        </w:rPr>
+      </w:pPr>
+      <w:r>
+        <w:rPr>
+          <w:rFonts w:cstheme="minorHAnsi"/>
+          <w:sz w:val="24"/>
+          <w:szCs w:val="24"/>
+        </w:rPr>
+        <w:t xml:space="preserve">https://www.ibm.com/support/knowledgecenter/en/SSAL2T_9.1.0/com.ibm.cics.tx.doc/concepts/c_clnt_sevr_model.html </w:t>
+      </w:r>
+    </w:p>
+    <w:p>
+      <w:pPr>
+        <w:pStyle w:val="NoSpacing"/>
+        <w:bidi w:val="0"/>
+        <w:rPr>
+          <w:rFonts w:cstheme="minorHAnsi"/>
+          <w:sz w:val="24"/>
+          <w:szCs w:val="24"/>
+        </w:rPr>
+      </w:pPr>
+    </w:p>
+    <w:p>
+      <w:pPr>
+        <w:pStyle w:val="NoSpacing"/>
+        <w:bidi w:val="0"/>
+        <w:rPr>
+          <w:rFonts w:cstheme="minorHAnsi"/>
+          <w:sz w:val="24"/>
+          <w:szCs w:val="24"/>
+        </w:rPr>
+      </w:pPr>
+      <w:r>
+        <w:rPr>
+          <w:rFonts w:cstheme="minorHAnsi"/>
+          <w:sz w:val="24"/>
+          <w:szCs w:val="24"/>
+        </w:rPr>
+        <w:t xml:space="preserve">https://en.wikipedia.org/wiki/Client%E2%80%93server_model </w:t>
+      </w:r>
+    </w:p>
+    <w:p>
+      <w:pPr>
+        <w:pStyle w:val="NoSpacing"/>
+        <w:bidi w:val="0"/>
+        <w:rPr>
+          <w:rFonts w:cstheme="minorHAnsi"/>
+          <w:sz w:val="24"/>
+          <w:szCs w:val="24"/>
+        </w:rPr>
+      </w:pPr>
+      <w:r>
+        <w:rPr>
+          <w:rFonts w:cstheme="minorHAnsi"/>
+          <w:sz w:val="24"/>
+          <w:szCs w:val="24"/>
+        </w:rPr>
+        <w:t xml:space="preserve">http://webmaster.org.il/articles/how-does-server-side-works </w:t>
+      </w:r>
+    </w:p>
+    <w:p>
+      <w:pPr>
+        <w:pStyle w:val="NoSpacing"/>
+        <w:bidi w:val="0"/>
+        <w:rPr>
+          <w:rFonts w:cstheme="minorHAnsi"/>
+          <w:sz w:val="24"/>
+          <w:szCs w:val="24"/>
+        </w:rPr>
+      </w:pPr>
+      <w:hyperlink r:id="rId15" w:history="1">
+        <w:r>
+          <w:rPr>
+            <w:rStyle w:val="Hyperlink"/>
+            <w:rFonts w:cstheme="minorHAnsi"/>
+            <w:sz w:val="24"/>
+            <w:szCs w:val="24"/>
+          </w:rPr>
+          <w:t>https://en.wikipedia.org/wiki/Client-side</w:t>
+        </w:r>
+      </w:hyperlink>
+    </w:p>
+    <w:p>
+      <w:pPr>
+        <w:pStyle w:val="NoSpacing"/>
+        <w:bidi w:val="0"/>
+        <w:rPr>
+          <w:rFonts w:cstheme="minorHAnsi"/>
+          <w:sz w:val="24"/>
+          <w:szCs w:val="24"/>
+        </w:rPr>
+      </w:pPr>
+      <w:hyperlink r:id="rId16" w:history="1">
+        <w:r>
+          <w:rPr>
+            <w:rStyle w:val="Hyperlink"/>
+            <w:rFonts w:cstheme="minorHAnsi"/>
+            <w:sz w:val="24"/>
+            <w:szCs w:val="24"/>
+          </w:rPr>
+          <w:t>https://skillcrush.com/2012/07/30/client-side-vs-server-side/</w:t>
+        </w:r>
+      </w:hyperlink>
+    </w:p>
+    <w:p>
+      <w:pPr>
+        <w:pStyle w:val="NoSpacing"/>
+        <w:bidi w:val="0"/>
+        <w:rPr>
+          <w:rFonts w:cstheme="minorHAnsi"/>
+          <w:sz w:val="24"/>
+          <w:szCs w:val="24"/>
+        </w:rPr>
+      </w:pPr>
+    </w:p>
+    <w:p>
+      <w:pPr>
+        <w:pStyle w:val="NoSpacing"/>
+        <w:rPr>
+          <w:rFonts w:cstheme="minorHAnsi"/>
+          <w:sz w:val="24"/>
+          <w:szCs w:val="24"/>
+          <w:rtl/>
+        </w:rPr>
+      </w:pPr>
+      <w:r>
+        <w:rPr>
+          <w:rFonts w:cstheme="minorHAnsi" w:hint="cs"/>
+          <w:sz w:val="24"/>
+          <w:szCs w:val="24"/>
+          <w:rtl/>
+        </w:rPr>
+        <w:t>2.3</w:t>
+      </w:r>
+      <w:r>
+        <w:rPr>
+          <w:rFonts w:cstheme="minorHAnsi" w:hint="cs"/>
+          <w:sz w:val="24"/>
+          <w:szCs w:val="24"/>
+          <w:rtl/>
+        </w:rPr>
+        <w:t xml:space="preserve"> ניתוח כלי פיתוח </w:t>
+      </w:r>
+    </w:p>
+    <w:p>
+      <w:pPr>
+        <w:pStyle w:val="NoSpacing"/>
+        <w:rPr>
+          <w:rFonts w:cstheme="minorHAnsi"/>
+          <w:sz w:val="24"/>
+          <w:szCs w:val="24"/>
+          <w:rtl/>
+        </w:rPr>
+      </w:pPr>
+    </w:p>
+    <w:p>
+      <w:pPr>
+        <w:pStyle w:val="NoSpacing"/>
+        <w:rPr>
+          <w:rFonts w:cstheme="minorHAnsi"/>
+          <w:sz w:val="24"/>
+          <w:szCs w:val="24"/>
+          <w:rtl/>
+        </w:rPr>
+      </w:pPr>
+      <w:r>
+        <w:rPr>
+          <w:rFonts w:cstheme="minorHAnsi" w:hint="cs"/>
+          <w:sz w:val="24"/>
+          <w:szCs w:val="24"/>
+          <w:rtl/>
+        </w:rPr>
+        <w:t>2.3.1 סביבת עבודה</w:t>
+      </w:r>
+    </w:p>
+    <w:p>
+      <w:pPr>
+        <w:pStyle w:val="NoSpacing"/>
+        <w:rPr>
+          <w:rFonts w:cstheme="minorHAnsi"/>
+          <w:sz w:val="24"/>
+          <w:szCs w:val="24"/>
+          <w:rtl/>
+        </w:rPr>
+      </w:pPr>
+    </w:p>
+    <w:p>
+      <w:pPr>
+        <w:pStyle w:val="NoSpacing"/>
+        <w:rPr>
+          <w:rFonts w:cstheme="minorHAnsi"/>
+          <w:sz w:val="24"/>
+          <w:szCs w:val="24"/>
+          <w:rtl/>
+        </w:rPr>
+      </w:pPr>
+      <w:r>
+        <w:rPr>
+          <w:rFonts w:cstheme="minorHAnsi" w:hint="cs"/>
+          <w:sz w:val="24"/>
+          <w:szCs w:val="24"/>
+          <w:rtl/>
+        </w:rPr>
+        <w:t xml:space="preserve">2.3.1.1 </w:t>
+      </w:r>
+      <w:proofErr w:type="spellStart"/>
+      <w:r>
+        <w:rPr>
+          <w:rFonts w:cstheme="minorHAnsi"/>
+          <w:sz w:val="24"/>
+          <w:szCs w:val="24"/>
+        </w:rPr>
+        <w:t>pyCharm</w:t>
+      </w:r>
+      <w:proofErr w:type="spellEnd"/>
+      <w:r>
+        <w:rPr>
+          <w:rFonts w:cstheme="minorHAnsi"/>
+          <w:sz w:val="24"/>
+          <w:szCs w:val="24"/>
+        </w:rPr>
+        <w:t xml:space="preserve">      </w:t>
+      </w:r>
+    </w:p>
+    <w:p>
+      <w:pPr>
+        <w:pStyle w:val="NoSpacing"/>
+        <w:rPr>
+          <w:rFonts w:cstheme="minorHAnsi"/>
+          <w:sz w:val="24"/>
+          <w:szCs w:val="24"/>
+          <w:rtl/>
+        </w:rPr>
+      </w:pPr>
+    </w:p>
+    <w:p>
+      <w:pPr>
+        <w:pStyle w:val="NoSpacing"/>
+        <w:rPr>
+          <w:rFonts w:cstheme="minorHAnsi"/>
+          <w:sz w:val="24"/>
+          <w:szCs w:val="24"/>
+          <w:rtl/>
+        </w:rPr>
+      </w:pPr>
+      <w:r>
+        <w:rPr>
+          <w:rFonts w:cstheme="minorHAnsi" w:hint="cs"/>
+          <w:sz w:val="24"/>
+          <w:szCs w:val="24"/>
+          <w:rtl/>
+        </w:rPr>
+        <w:t xml:space="preserve">סביבה המותאמת לשפת </w:t>
+      </w:r>
+      <w:r>
+        <w:rPr>
+          <w:rFonts w:cstheme="minorHAnsi"/>
+          <w:sz w:val="24"/>
+          <w:szCs w:val="24"/>
+        </w:rPr>
+        <w:t>python</w:t>
+      </w:r>
+      <w:r>
+        <w:rPr>
+          <w:rFonts w:cstheme="minorHAnsi" w:hint="cs"/>
+          <w:sz w:val="24"/>
+          <w:szCs w:val="24"/>
+          <w:rtl/>
+        </w:rPr>
+        <w:t xml:space="preserve"> (מאת </w:t>
+      </w:r>
+      <w:r>
+        <w:rPr>
+          <w:rFonts w:cstheme="minorHAnsi"/>
+          <w:sz w:val="24"/>
+          <w:szCs w:val="24"/>
+        </w:rPr>
+        <w:t>Jet Brain</w:t>
+      </w:r>
+      <w:r>
+        <w:rPr>
+          <w:rFonts w:cstheme="minorHAnsi" w:hint="cs"/>
+          <w:sz w:val="24"/>
+          <w:szCs w:val="24"/>
+          <w:rtl/>
+        </w:rPr>
+        <w:t xml:space="preserve">) המאפשרת לכתוב </w:t>
+      </w:r>
+      <w:proofErr w:type="spellStart"/>
+      <w:r>
+        <w:rPr>
+          <w:rFonts w:cstheme="minorHAnsi" w:hint="cs"/>
+          <w:sz w:val="24"/>
+          <w:szCs w:val="24"/>
+          <w:rtl/>
+        </w:rPr>
+        <w:t>תוכנית</w:t>
+      </w:r>
+      <w:proofErr w:type="spellEnd"/>
+      <w:r>
+        <w:rPr>
+          <w:rFonts w:cstheme="minorHAnsi" w:hint="cs"/>
+          <w:sz w:val="24"/>
+          <w:szCs w:val="24"/>
+          <w:rtl/>
+        </w:rPr>
+        <w:t xml:space="preserve"> בצורה מסודרת ו/או ע"פ </w:t>
+      </w:r>
+      <w:r>
+        <w:rPr>
+          <w:rFonts w:cstheme="minorHAnsi" w:hint="cs"/>
+          <w:sz w:val="24"/>
+          <w:szCs w:val="24"/>
+        </w:rPr>
+        <w:t>OOP</w:t>
+      </w:r>
+      <w:r>
+        <w:rPr>
+          <w:rFonts w:cstheme="minorHAnsi" w:hint="cs"/>
+          <w:sz w:val="24"/>
+          <w:szCs w:val="24"/>
+          <w:rtl/>
+        </w:rPr>
+        <w:t>.</w:t>
+      </w:r>
+    </w:p>
+    <w:p>
+      <w:pPr>
+        <w:pStyle w:val="NoSpacing"/>
+        <w:rPr>
+          <w:rFonts w:cstheme="minorHAnsi"/>
+          <w:sz w:val="24"/>
+          <w:szCs w:val="24"/>
+          <w:rtl/>
+        </w:rPr>
+      </w:pPr>
+      <w:r>
+        <w:rPr>
+          <w:rFonts w:cstheme="minorHAnsi" w:hint="cs"/>
+          <w:sz w:val="24"/>
+          <w:szCs w:val="24"/>
+          <w:rtl/>
+        </w:rPr>
+        <w:t xml:space="preserve">קיים </w:t>
+      </w:r>
+      <w:r>
+        <w:rPr>
+          <w:rFonts w:cstheme="minorHAnsi"/>
+          <w:sz w:val="24"/>
+          <w:szCs w:val="24"/>
+        </w:rPr>
+        <w:t>debugger</w:t>
+      </w:r>
+      <w:r>
+        <w:rPr>
+          <w:rFonts w:cstheme="minorHAnsi" w:hint="cs"/>
+          <w:sz w:val="24"/>
+          <w:szCs w:val="24"/>
+          <w:rtl/>
+        </w:rPr>
+        <w:t xml:space="preserve"> המאפשר לנו להריץ את הקוד </w:t>
+      </w:r>
+      <w:r>
+        <w:rPr>
+          <w:rFonts w:cstheme="minorHAnsi"/>
+          <w:sz w:val="24"/>
+          <w:szCs w:val="24"/>
+        </w:rPr>
+        <w:t>step by step</w:t>
+      </w:r>
+      <w:r>
+        <w:rPr>
+          <w:rFonts w:cstheme="minorHAnsi" w:hint="cs"/>
+          <w:sz w:val="24"/>
+          <w:szCs w:val="24"/>
+          <w:rtl/>
+        </w:rPr>
+        <w:t xml:space="preserve"> ולצפות במשתנים</w:t>
+      </w:r>
+      <w:r>
+        <w:rPr>
+          <w:rFonts w:cstheme="minorHAnsi" w:hint="cs"/>
+          <w:sz w:val="24"/>
+          <w:szCs w:val="24"/>
+          <w:rtl/>
+        </w:rPr>
+        <w:t>.</w:t>
+      </w:r>
+    </w:p>
+    <w:p>
+      <w:pPr>
+        <w:pStyle w:val="NoSpacing"/>
+        <w:rPr>
+          <w:rFonts w:cstheme="minorHAnsi"/>
+          <w:sz w:val="24"/>
+          <w:szCs w:val="24"/>
+          <w:rtl/>
+        </w:rPr>
+      </w:pPr>
+      <w:r>
+        <w:rPr>
+          <w:rFonts w:cstheme="minorHAnsi" w:hint="cs"/>
+          <w:sz w:val="24"/>
+          <w:szCs w:val="24"/>
+          <w:rtl/>
+        </w:rPr>
+        <w:t xml:space="preserve">מתריע על שגיאות </w:t>
+      </w:r>
+      <w:r>
+        <w:rPr>
+          <w:rFonts w:cstheme="minorHAnsi"/>
+          <w:sz w:val="24"/>
+          <w:szCs w:val="24"/>
+        </w:rPr>
+        <w:t>syntax</w:t>
+      </w:r>
+      <w:r>
+        <w:rPr>
+          <w:rFonts w:cstheme="minorHAnsi" w:hint="cs"/>
+          <w:sz w:val="24"/>
+          <w:szCs w:val="24"/>
+          <w:rtl/>
+        </w:rPr>
+        <w:t xml:space="preserve"> וקונבנציות 8</w:t>
+      </w:r>
+      <w:r>
+        <w:rPr>
+          <w:rFonts w:cstheme="minorHAnsi" w:hint="cs"/>
+          <w:sz w:val="24"/>
+          <w:szCs w:val="24"/>
+        </w:rPr>
+        <w:t>PEP</w:t>
+      </w:r>
+      <w:r>
+        <w:rPr>
+          <w:rFonts w:cstheme="minorHAnsi" w:hint="cs"/>
+          <w:sz w:val="24"/>
+          <w:szCs w:val="24"/>
+          <w:rtl/>
+        </w:rPr>
+        <w:t xml:space="preserve"> .</w:t>
+      </w:r>
+    </w:p>
+    <w:p>
+      <w:pPr>
+        <w:pStyle w:val="NoSpacing"/>
+        <w:rPr>
+          <w:rFonts w:cstheme="minorHAnsi"/>
+          <w:sz w:val="24"/>
+          <w:szCs w:val="24"/>
+          <w:rtl/>
+        </w:rPr>
+      </w:pPr>
+      <w:r>
+        <w:rPr>
+          <w:rFonts w:cstheme="minorHAnsi" w:hint="cs"/>
+          <w:sz w:val="24"/>
+          <w:szCs w:val="24"/>
+          <w:rtl/>
+        </w:rPr>
+        <w:t xml:space="preserve">מקל על </w:t>
+      </w:r>
+      <w:proofErr w:type="spellStart"/>
+      <w:r>
+        <w:rPr>
+          <w:rFonts w:cstheme="minorHAnsi" w:hint="cs"/>
+          <w:sz w:val="24"/>
+          <w:szCs w:val="24"/>
+          <w:rtl/>
+        </w:rPr>
+        <w:t>איתחול</w:t>
+      </w:r>
+      <w:proofErr w:type="spellEnd"/>
+      <w:r>
+        <w:rPr>
+          <w:rFonts w:cstheme="minorHAnsi" w:hint="cs"/>
+          <w:sz w:val="24"/>
+          <w:szCs w:val="24"/>
+          <w:rtl/>
+        </w:rPr>
+        <w:t xml:space="preserve"> התוכנית לאחר קריסה או טעות.</w:t>
+      </w:r>
+    </w:p>
+    <w:p>
+      <w:pPr>
+        <w:pStyle w:val="NoSpacing"/>
+        <w:rPr>
+          <w:rFonts w:cstheme="minorHAnsi"/>
+          <w:sz w:val="24"/>
+          <w:szCs w:val="24"/>
+          <w:rtl/>
+        </w:rPr>
+      </w:pPr>
+      <w:hyperlink r:id="rId17" w:history="1">
+        <w:r>
+          <w:rPr>
+            <w:rStyle w:val="Hyperlink"/>
+            <w:rFonts w:cstheme="minorHAnsi"/>
+            <w:sz w:val="24"/>
+            <w:szCs w:val="24"/>
+          </w:rPr>
+          <w:t>https://confluence.jetbrains.com/display/PYH/Getting+Started+with+PyCharm</w:t>
+        </w:r>
+      </w:hyperlink>
+    </w:p>
+    <w:p>
+      <w:pPr>
+        <w:pStyle w:val="NoSpacing"/>
+        <w:rPr>
+          <w:rFonts w:cstheme="minorHAnsi" w:hint="cs"/>
+          <w:sz w:val="24"/>
+          <w:szCs w:val="24"/>
+          <w:rtl/>
+        </w:rPr>
+      </w:pPr>
+    </w:p>
+    <w:p>
+      <w:pPr>
+        <w:pStyle w:val="NoSpacing"/>
+        <w:rPr>
+          <w:rFonts w:cstheme="minorHAnsi" w:hint="cs"/>
+          <w:sz w:val="24"/>
+          <w:szCs w:val="24"/>
+          <w:rtl/>
+        </w:rPr>
+      </w:pPr>
+    </w:p>
+    <w:p>
+      <w:pPr>
+        <w:pStyle w:val="NoSpacing"/>
+        <w:rPr>
+          <w:rFonts w:cstheme="minorHAnsi"/>
+          <w:sz w:val="24"/>
+          <w:szCs w:val="24"/>
+        </w:rPr>
+      </w:pPr>
+      <w:r>
+        <w:rPr>
+          <w:rFonts w:cstheme="minorHAnsi" w:hint="cs"/>
+          <w:sz w:val="24"/>
+          <w:szCs w:val="24"/>
+          <w:rtl/>
+        </w:rPr>
+        <w:t>2.3.1.2</w:t>
+      </w:r>
+      <w:r>
+        <w:rPr>
+          <w:rFonts w:cstheme="minorHAnsi"/>
+          <w:sz w:val="24"/>
+          <w:szCs w:val="24"/>
+        </w:rPr>
+        <w:t xml:space="preserve">    </w:t>
+      </w:r>
+      <w:r>
+        <w:rPr>
+          <w:rFonts w:cstheme="minorHAnsi" w:hint="cs"/>
+          <w:sz w:val="24"/>
+          <w:szCs w:val="24"/>
+          <w:rtl/>
+        </w:rPr>
+        <w:t xml:space="preserve"> </w:t>
+      </w:r>
+      <w:r>
+        <w:rPr>
+          <w:rFonts w:cstheme="minorHAnsi"/>
+          <w:sz w:val="24"/>
+          <w:szCs w:val="24"/>
+        </w:rPr>
+        <w:t>notepad++</w:t>
+      </w:r>
+    </w:p>
+    <w:p>
+      <w:pPr>
+        <w:pStyle w:val="NoSpacing"/>
+        <w:rPr>
+          <w:rFonts w:cstheme="minorHAnsi" w:hint="cs"/>
+          <w:sz w:val="24"/>
+          <w:szCs w:val="24"/>
+          <w:rtl/>
+        </w:rPr>
+      </w:pPr>
+      <w:r>
+        <w:rPr>
+          <w:rFonts w:cstheme="minorHAnsi" w:hint="cs"/>
+          <w:sz w:val="24"/>
+          <w:szCs w:val="24"/>
+          <w:rtl/>
+        </w:rPr>
+        <w:lastRenderedPageBreak/>
+        <w:t>2.3.1</w:t>
+      </w:r>
+      <w:r>
+        <w:rPr>
+          <w:rFonts w:cstheme="minorHAnsi" w:hint="cs"/>
+          <w:sz w:val="24"/>
+          <w:szCs w:val="24"/>
+          <w:rtl/>
+        </w:rPr>
+        <w:t>.3</w:t>
+      </w:r>
+      <w:r>
+        <w:rPr>
+          <w:rFonts w:cstheme="minorHAnsi"/>
+          <w:sz w:val="24"/>
+          <w:szCs w:val="24"/>
+        </w:rPr>
+        <w:t xml:space="preserve"> </w:t>
+      </w:r>
+      <w:r>
+        <w:rPr>
+          <w:rFonts w:cstheme="minorHAnsi"/>
+          <w:sz w:val="24"/>
+          <w:szCs w:val="24"/>
+        </w:rPr>
+        <w:t>Tableau</w:t>
+      </w:r>
+      <w:r>
+        <w:rPr>
+          <w:rFonts w:cstheme="minorHAnsi"/>
+          <w:sz w:val="24"/>
+          <w:szCs w:val="24"/>
+        </w:rPr>
+        <w:t xml:space="preserve">       </w:t>
+      </w:r>
+      <w:r>
+        <w:rPr>
+          <w:rFonts w:cstheme="minorHAnsi"/>
+          <w:sz w:val="24"/>
+          <w:szCs w:val="24"/>
+        </w:rPr>
+        <w:t xml:space="preserve"> </w:t>
+      </w:r>
+    </w:p>
+    <w:p>
+      <w:pPr>
+        <w:pStyle w:val="NoSpacing"/>
+        <w:rPr>
+          <w:rFonts w:cstheme="minorHAnsi"/>
+          <w:sz w:val="24"/>
+          <w:szCs w:val="24"/>
+          <w:rtl/>
+        </w:rPr>
+      </w:pPr>
+    </w:p>
+    <w:p>
+      <w:pPr>
+        <w:pStyle w:val="NoSpacing"/>
+        <w:rPr>
+          <w:rFonts w:cstheme="minorHAnsi"/>
+          <w:sz w:val="24"/>
+          <w:szCs w:val="24"/>
+          <w:rtl/>
+        </w:rPr>
+      </w:pPr>
+      <w:r>
+        <w:rPr>
+          <w:rFonts w:cstheme="minorHAnsi" w:hint="cs"/>
+          <w:sz w:val="24"/>
+          <w:szCs w:val="24"/>
+          <w:rtl/>
+        </w:rPr>
+        <w:t>2.3.1</w:t>
+      </w:r>
+      <w:r>
+        <w:rPr>
+          <w:rFonts w:cstheme="minorHAnsi" w:hint="cs"/>
+          <w:sz w:val="24"/>
+          <w:szCs w:val="24"/>
+          <w:rtl/>
+        </w:rPr>
+        <w:t>.4</w:t>
+      </w:r>
+      <w:r>
+        <w:rPr>
+          <w:rFonts w:cstheme="minorHAnsi"/>
+          <w:sz w:val="24"/>
+          <w:szCs w:val="24"/>
+        </w:rPr>
+        <w:t xml:space="preserve"> </w:t>
+      </w:r>
+      <w:r>
+        <w:rPr>
+          <w:rFonts w:cstheme="minorHAnsi"/>
+          <w:sz w:val="24"/>
+          <w:szCs w:val="24"/>
+        </w:rPr>
+        <w:t>Node.js command prompt</w:t>
+      </w:r>
+      <w:r>
+        <w:rPr>
+          <w:rFonts w:cstheme="minorHAnsi"/>
+          <w:sz w:val="24"/>
+          <w:szCs w:val="24"/>
+        </w:rPr>
+        <w:t xml:space="preserve">    </w:t>
+      </w:r>
+    </w:p>
+    <w:p>
+      <w:pPr>
+        <w:pStyle w:val="NoSpacing"/>
+        <w:rPr>
+          <w:rFonts w:cstheme="minorHAnsi"/>
+          <w:sz w:val="24"/>
+          <w:szCs w:val="24"/>
+          <w:rtl/>
+        </w:rPr>
+      </w:pPr>
+    </w:p>
+    <w:p>
+      <w:pPr>
+        <w:pStyle w:val="NoSpacing"/>
+        <w:rPr>
+          <w:rFonts w:cstheme="minorHAnsi"/>
+          <w:sz w:val="24"/>
+          <w:szCs w:val="24"/>
+        </w:rPr>
+      </w:pPr>
+      <w:r>
+        <w:rPr>
+          <w:rFonts w:cstheme="minorHAnsi" w:hint="cs"/>
+          <w:sz w:val="24"/>
+          <w:szCs w:val="24"/>
+          <w:rtl/>
+        </w:rPr>
+        <w:t>2.3.1</w:t>
+      </w:r>
+      <w:r>
+        <w:rPr>
+          <w:rFonts w:cstheme="minorHAnsi" w:hint="cs"/>
+          <w:sz w:val="24"/>
+          <w:szCs w:val="24"/>
+          <w:rtl/>
+        </w:rPr>
+        <w:t>.5</w:t>
+      </w:r>
+      <w:r>
+        <w:rPr>
+          <w:rFonts w:cstheme="minorHAnsi" w:hint="cs"/>
+          <w:sz w:val="24"/>
+          <w:szCs w:val="24"/>
+        </w:rPr>
+        <w:t xml:space="preserve"> </w:t>
+      </w:r>
+      <w:r>
+        <w:rPr>
+          <w:rFonts w:cstheme="minorHAnsi" w:hint="cs"/>
+          <w:sz w:val="24"/>
+          <w:szCs w:val="24"/>
+        </w:rPr>
+        <w:t>F</w:t>
+      </w:r>
+      <w:r>
+        <w:rPr>
+          <w:rFonts w:cstheme="minorHAnsi"/>
+          <w:sz w:val="24"/>
+          <w:szCs w:val="24"/>
+        </w:rPr>
+        <w:t>irebase</w:t>
+      </w:r>
+      <w:r>
+        <w:rPr>
+          <w:rFonts w:cstheme="minorHAnsi"/>
+          <w:sz w:val="24"/>
+          <w:szCs w:val="24"/>
+        </w:rPr>
+        <w:t xml:space="preserve">    </w:t>
+      </w:r>
+    </w:p>
+    <w:p>
+      <w:pPr>
+        <w:pStyle w:val="NoSpacing"/>
+        <w:rPr>
+          <w:rFonts w:cstheme="minorHAnsi"/>
+          <w:sz w:val="24"/>
+          <w:szCs w:val="24"/>
+          <w:rtl/>
+        </w:rPr>
+      </w:pPr>
+    </w:p>
+    <w:p>
+      <w:pPr>
+        <w:pStyle w:val="NoSpacing"/>
+        <w:rPr>
+          <w:rFonts w:cstheme="minorHAnsi" w:hint="cs"/>
+          <w:sz w:val="24"/>
+          <w:szCs w:val="24"/>
+          <w:rtl/>
+        </w:rPr>
+      </w:pPr>
+      <w:r>
+        <w:rPr>
+          <w:rFonts w:cstheme="minorHAnsi" w:hint="cs"/>
+          <w:sz w:val="24"/>
+          <w:szCs w:val="24"/>
+          <w:rtl/>
+        </w:rPr>
+        <w:t>2.3.1</w:t>
+      </w:r>
+      <w:r>
+        <w:rPr>
+          <w:rFonts w:cstheme="minorHAnsi" w:hint="cs"/>
+          <w:sz w:val="24"/>
+          <w:szCs w:val="24"/>
+          <w:rtl/>
+        </w:rPr>
+        <w:t>.6</w:t>
+      </w:r>
+      <w:r>
+        <w:rPr>
+          <w:rFonts w:cstheme="minorHAnsi"/>
+          <w:b/>
+          <w:bCs/>
+          <w:sz w:val="24"/>
+          <w:szCs w:val="24"/>
+        </w:rPr>
+        <w:t xml:space="preserve"> </w:t>
+      </w:r>
+      <w:r>
+        <w:rPr>
+          <w:rFonts w:cstheme="minorHAnsi"/>
+          <w:b/>
+          <w:bCs/>
+          <w:sz w:val="24"/>
+          <w:szCs w:val="24"/>
+        </w:rPr>
+        <w:t>A</w:t>
+      </w:r>
+      <w:r>
+        <w:rPr>
+          <w:rFonts w:cstheme="minorHAnsi"/>
+          <w:sz w:val="24"/>
+          <w:szCs w:val="24"/>
+        </w:rPr>
+        <w:t xml:space="preserve">mazon </w:t>
+      </w:r>
+      <w:r>
+        <w:rPr>
+          <w:rFonts w:cstheme="minorHAnsi"/>
+          <w:b/>
+          <w:bCs/>
+          <w:sz w:val="24"/>
+          <w:szCs w:val="24"/>
+        </w:rPr>
+        <w:t>W</w:t>
+      </w:r>
+      <w:r>
+        <w:rPr>
+          <w:rFonts w:cstheme="minorHAnsi"/>
+          <w:sz w:val="24"/>
+          <w:szCs w:val="24"/>
+        </w:rPr>
+        <w:t xml:space="preserve">eb </w:t>
+      </w:r>
+      <w:r>
+        <w:rPr>
+          <w:rFonts w:cstheme="minorHAnsi"/>
+          <w:b/>
+          <w:bCs/>
+          <w:sz w:val="24"/>
+          <w:szCs w:val="24"/>
+        </w:rPr>
+        <w:t>S</w:t>
+      </w:r>
+      <w:r>
+        <w:rPr>
+          <w:rFonts w:cstheme="minorHAnsi"/>
+          <w:sz w:val="24"/>
+          <w:szCs w:val="24"/>
+        </w:rPr>
+        <w:t>ervices</w:t>
+      </w:r>
+      <w:r>
+        <w:rPr>
+          <w:rFonts w:cstheme="minorHAnsi"/>
+          <w:sz w:val="24"/>
+          <w:szCs w:val="24"/>
+        </w:rPr>
+        <w:t xml:space="preserve">    </w:t>
+      </w:r>
+    </w:p>
+    <w:p>
+      <w:pPr>
+        <w:pStyle w:val="NoSpacing"/>
+        <w:rPr>
+          <w:rFonts w:cstheme="minorHAnsi"/>
+          <w:sz w:val="24"/>
+          <w:szCs w:val="24"/>
+        </w:rPr>
+      </w:pPr>
+    </w:p>
+    <w:p>
+      <w:pPr>
+        <w:pStyle w:val="NoSpacing"/>
+        <w:rPr>
+          <w:rFonts w:cstheme="minorHAnsi" w:hint="cs"/>
+          <w:sz w:val="24"/>
+          <w:szCs w:val="24"/>
+        </w:rPr>
+      </w:pPr>
+    </w:p>
+    <w:p>
+      <w:pPr>
+        <w:pStyle w:val="NoSpacing"/>
+        <w:rPr>
+          <w:rFonts w:cstheme="minorHAnsi"/>
+          <w:sz w:val="24"/>
+          <w:szCs w:val="24"/>
+          <w:rtl/>
+        </w:rPr>
+      </w:pPr>
+      <w:r>
+        <w:rPr>
+          <w:rFonts w:cstheme="minorHAnsi" w:hint="cs"/>
+          <w:sz w:val="24"/>
+          <w:szCs w:val="24"/>
+          <w:rtl/>
+        </w:rPr>
+        <w:t>2.3.</w:t>
+      </w:r>
+      <w:r>
+        <w:rPr>
+          <w:rFonts w:cstheme="minorHAnsi" w:hint="cs"/>
+          <w:sz w:val="24"/>
+          <w:szCs w:val="24"/>
+          <w:rtl/>
+        </w:rPr>
+        <w:t>2</w:t>
+      </w:r>
+      <w:r>
+        <w:rPr>
+          <w:rFonts w:cstheme="minorHAnsi" w:hint="cs"/>
+          <w:sz w:val="24"/>
+          <w:szCs w:val="24"/>
+          <w:rtl/>
+        </w:rPr>
+        <w:t xml:space="preserve"> </w:t>
+      </w:r>
+      <w:r>
+        <w:rPr>
+          <w:rFonts w:cstheme="minorHAnsi" w:hint="cs"/>
+          <w:sz w:val="24"/>
+          <w:szCs w:val="24"/>
+          <w:rtl/>
+        </w:rPr>
+        <w:t>שפות פיתוח</w:t>
+      </w:r>
+    </w:p>
+    <w:p>
+      <w:pPr>
+        <w:pStyle w:val="NoSpacing"/>
+        <w:rPr>
+          <w:rFonts w:cstheme="minorHAnsi" w:hint="cs"/>
+          <w:sz w:val="24"/>
+          <w:szCs w:val="24"/>
+          <w:rtl/>
+        </w:rPr>
+      </w:pPr>
+    </w:p>
+    <w:p>
+      <w:pPr>
+        <w:pStyle w:val="NoSpacing"/>
+        <w:rPr>
+          <w:rFonts w:cstheme="minorHAnsi"/>
+          <w:sz w:val="24"/>
+          <w:szCs w:val="24"/>
+          <w:rtl/>
+        </w:rPr>
+      </w:pPr>
+      <w:r>
+        <w:rPr>
+          <w:rFonts w:cstheme="minorHAnsi"/>
+          <w:sz w:val="24"/>
+          <w:szCs w:val="24"/>
+        </w:rPr>
+        <w:t>Javascript</w:t>
+      </w:r>
+      <w:r>
+        <w:rPr>
+          <w:rFonts w:cstheme="minorHAnsi"/>
+          <w:sz w:val="24"/>
+          <w:szCs w:val="24"/>
+        </w:rPr>
+        <w:t>2.3.2.1</w:t>
+      </w:r>
+    </w:p>
+    <w:p>
+      <w:pPr>
+        <w:pStyle w:val="NoSpacing"/>
+        <w:rPr>
+          <w:rFonts w:cstheme="minorHAnsi"/>
+          <w:sz w:val="24"/>
+          <w:szCs w:val="24"/>
+          <w:rtl/>
+        </w:rPr>
+      </w:pPr>
+    </w:p>
+    <w:p>
+      <w:pPr>
+        <w:pStyle w:val="NoSpacing"/>
+        <w:rPr>
+          <w:rFonts w:cstheme="minorHAnsi"/>
+          <w:sz w:val="24"/>
+          <w:szCs w:val="24"/>
+          <w:rtl/>
+        </w:rPr>
+      </w:pPr>
+      <w:r>
+        <w:rPr>
+          <w:rFonts w:cstheme="minorHAnsi" w:hint="cs"/>
+          <w:sz w:val="24"/>
+          <w:szCs w:val="24"/>
+          <w:rtl/>
+        </w:rPr>
+        <w:t xml:space="preserve">היא שפת תוכנה (ללא כל קשר לשפת </w:t>
+      </w:r>
+      <w:r>
+        <w:rPr>
+          <w:rFonts w:cstheme="minorHAnsi"/>
+          <w:sz w:val="24"/>
+          <w:szCs w:val="24"/>
+        </w:rPr>
+        <w:t>java</w:t>
+      </w:r>
+      <w:r>
+        <w:rPr>
+          <w:rFonts w:cstheme="minorHAnsi" w:hint="cs"/>
+          <w:sz w:val="24"/>
+          <w:szCs w:val="24"/>
+          <w:rtl/>
+        </w:rPr>
+        <w:t xml:space="preserve">) ליצירת אתרים דינאמיים, </w:t>
+      </w:r>
+      <w:r>
+        <w:rPr>
+          <w:rFonts w:cstheme="minorHAnsi" w:hint="cs"/>
+          <w:sz w:val="24"/>
+          <w:szCs w:val="24"/>
+          <w:rtl/>
+        </w:rPr>
+        <w:t>בהם השינויים באתר ובדף האינטרנט לא מצריכים טעינה של הדף מחדש אלא מורצים בצד הלקוח.</w:t>
+      </w:r>
+    </w:p>
+    <w:p>
+      <w:pPr>
+        <w:pStyle w:val="NoSpacing"/>
+        <w:rPr>
+          <w:rFonts w:cstheme="minorHAnsi"/>
+          <w:sz w:val="24"/>
+          <w:szCs w:val="24"/>
+          <w:rtl/>
+        </w:rPr>
+      </w:pPr>
+      <w:r>
+        <w:rPr>
+          <w:rFonts w:cstheme="minorHAnsi"/>
+          <w:sz w:val="24"/>
+          <w:szCs w:val="24"/>
+          <w:rtl/>
+        </w:rPr>
+        <w:t>בניגוד לשפות כמו</w:t>
+      </w:r>
+      <w:r>
+        <w:rPr>
+          <w:rFonts w:cstheme="minorHAnsi"/>
+          <w:sz w:val="24"/>
+          <w:szCs w:val="24"/>
+        </w:rPr>
+        <w:t xml:space="preserve"> Java </w:t>
+      </w:r>
+      <w:r>
+        <w:rPr>
+          <w:rFonts w:cstheme="minorHAnsi"/>
+          <w:sz w:val="24"/>
+          <w:szCs w:val="24"/>
+          <w:rtl/>
+        </w:rPr>
+        <w:t>שמתורגמות לשפת מכונה</w:t>
+      </w:r>
+      <w:r>
+        <w:rPr>
+          <w:rFonts w:cstheme="minorHAnsi"/>
+          <w:sz w:val="24"/>
+          <w:szCs w:val="24"/>
+        </w:rPr>
+        <w:t xml:space="preserve"> (compiled), </w:t>
+      </w:r>
+      <w:r>
+        <w:rPr>
+          <w:rFonts w:cstheme="minorHAnsi"/>
+          <w:sz w:val="24"/>
+          <w:szCs w:val="24"/>
+          <w:rtl/>
+        </w:rPr>
+        <w:t>שפת</w:t>
+      </w:r>
+      <w:r>
+        <w:rPr>
+          <w:rFonts w:cstheme="minorHAnsi"/>
+          <w:sz w:val="24"/>
+          <w:szCs w:val="24"/>
+        </w:rPr>
+        <w:t xml:space="preserve"> JavaScript </w:t>
+      </w:r>
+      <w:r>
+        <w:rPr>
+          <w:rFonts w:cstheme="minorHAnsi"/>
+          <w:sz w:val="24"/>
+          <w:szCs w:val="24"/>
+          <w:rtl/>
+        </w:rPr>
+        <w:t>מפורשת על ידי הדפדפן (או כל כלי אחר) בזמן אמת. זה הופך את השפה ליותר איטית בהשוואה לשפות מתורגמות</w:t>
+      </w:r>
+      <w:r>
+        <w:rPr>
+          <w:rFonts w:cstheme="minorHAnsi" w:hint="cs"/>
+          <w:sz w:val="24"/>
+          <w:szCs w:val="24"/>
+          <w:rtl/>
+        </w:rPr>
+        <w:t xml:space="preserve"> </w:t>
+      </w:r>
+      <w:r>
+        <w:rPr>
+          <w:rFonts w:cstheme="minorHAnsi"/>
+          <w:sz w:val="24"/>
+          <w:szCs w:val="24"/>
+          <w:rtl/>
+        </w:rPr>
+        <w:t>אך זהו עניין זניח כשמדובר באתרי אינטרנט שרובם ככולם לא דורשים עיבודים מורכבים</w:t>
+      </w:r>
+      <w:r>
+        <w:rPr>
+          <w:rFonts w:cstheme="minorHAnsi"/>
+          <w:sz w:val="24"/>
+          <w:szCs w:val="24"/>
+        </w:rPr>
+        <w:t>.</w:t>
+      </w:r>
+    </w:p>
+    <w:p>
+      <w:pPr>
+        <w:pStyle w:val="NoSpacing"/>
+        <w:rPr>
+          <w:rFonts w:cstheme="minorHAnsi" w:hint="cs"/>
+          <w:sz w:val="24"/>
+          <w:szCs w:val="24"/>
+          <w:rtl/>
+        </w:rPr>
+      </w:pPr>
+      <w:r>
+        <w:rPr>
+          <w:rFonts w:cstheme="minorHAnsi"/>
+          <w:sz w:val="24"/>
+          <w:szCs w:val="24"/>
+          <w:rtl/>
+        </w:rPr>
+        <w:t xml:space="preserve">בתחילת דרכה, עיקר השימוש של השפה היה הרצת קוד בתוך הדפדפן בצד הלקוח. אולם מספר שנים לאחר מכן השפה פרצה את תחום הדפדפנים ועברה להיות שפה עצמאית שניתן ליצור </w:t>
+      </w:r>
+      <w:proofErr w:type="spellStart"/>
+      <w:r>
+        <w:rPr>
+          <w:rFonts w:cstheme="minorHAnsi"/>
+          <w:sz w:val="24"/>
+          <w:szCs w:val="24"/>
+          <w:rtl/>
+        </w:rPr>
+        <w:t>איתה</w:t>
+      </w:r>
+      <w:proofErr w:type="spellEnd"/>
+      <w:r>
+        <w:rPr>
+          <w:rFonts w:cstheme="minorHAnsi"/>
+          <w:sz w:val="24"/>
+          <w:szCs w:val="24"/>
+          <w:rtl/>
+        </w:rPr>
+        <w:t> </w:t>
+      </w:r>
+      <w:proofErr w:type="spellStart"/>
+      <w:r>
+        <w:rPr>
+          <w:rFonts w:cstheme="minorHAnsi"/>
+          <w:sz w:val="24"/>
+          <w:szCs w:val="24"/>
+          <w:rtl/>
+        </w:rPr>
+        <w:t>הכל</w:t>
+      </w:r>
+      <w:proofErr w:type="spellEnd"/>
+      <w:r>
+        <w:rPr>
+          <w:rFonts w:cstheme="minorHAnsi"/>
+          <w:sz w:val="24"/>
+          <w:szCs w:val="24"/>
+          <w:rtl/>
+        </w:rPr>
+        <w:t>, ואפילו להשתמש בה לתכנות צד שרת. הדבר נעשה אפשרי אודות לפיתוח סביבת ההרצה הנקראת </w:t>
+      </w:r>
+      <w:hyperlink r:id="rId18" w:history="1">
+        <w:r>
+          <w:rPr>
+            <w:rFonts w:cstheme="minorHAnsi"/>
+            <w:sz w:val="24"/>
+            <w:szCs w:val="24"/>
+          </w:rPr>
+          <w:t>Node.js</w:t>
+        </w:r>
+      </w:hyperlink>
+      <w:r>
+        <w:rPr>
+          <w:rFonts w:cstheme="minorHAnsi"/>
+          <w:sz w:val="24"/>
+          <w:szCs w:val="24"/>
+        </w:rPr>
+        <w:t xml:space="preserve">. </w:t>
+      </w:r>
+      <w:r>
+        <w:rPr>
+          <w:rFonts w:cstheme="minorHAnsi"/>
+          <w:sz w:val="24"/>
+          <w:szCs w:val="24"/>
+          <w:rtl/>
+        </w:rPr>
+        <w:t>בעזרת</w:t>
+      </w:r>
+      <w:r>
+        <w:rPr>
+          <w:rFonts w:cstheme="minorHAnsi"/>
+          <w:sz w:val="24"/>
+          <w:szCs w:val="24"/>
+        </w:rPr>
+        <w:t xml:space="preserve"> Node </w:t>
+      </w:r>
+      <w:r>
+        <w:rPr>
+          <w:rFonts w:cstheme="minorHAnsi"/>
+          <w:sz w:val="24"/>
+          <w:szCs w:val="24"/>
+          <w:rtl/>
+        </w:rPr>
+        <w:t>ניתן להריץ</w:t>
+      </w:r>
+      <w:r>
+        <w:rPr>
+          <w:rFonts w:cstheme="minorHAnsi"/>
+          <w:sz w:val="24"/>
+          <w:szCs w:val="24"/>
+        </w:rPr>
+        <w:t xml:space="preserve"> JavaScript </w:t>
+      </w:r>
+      <w:r>
+        <w:rPr>
+          <w:rFonts w:cstheme="minorHAnsi"/>
+          <w:sz w:val="24"/>
+          <w:szCs w:val="24"/>
+          <w:rtl/>
+        </w:rPr>
+        <w:t>ללא צורך בדפדפן</w:t>
+      </w:r>
+      <w:r>
+        <w:rPr>
+          <w:rFonts w:cstheme="minorHAnsi"/>
+          <w:sz w:val="24"/>
+          <w:szCs w:val="24"/>
+        </w:rPr>
+        <w:t xml:space="preserve">. Node </w:t>
+      </w:r>
+      <w:r>
+        <w:rPr>
+          <w:rFonts w:cstheme="minorHAnsi"/>
+          <w:sz w:val="24"/>
+          <w:szCs w:val="24"/>
+          <w:rtl/>
+        </w:rPr>
+        <w:t>משתמש במנוע להרצת</w:t>
+      </w:r>
+      <w:r>
+        <w:rPr>
+          <w:rFonts w:cstheme="minorHAnsi"/>
+          <w:sz w:val="24"/>
+          <w:szCs w:val="24"/>
+        </w:rPr>
+        <w:t xml:space="preserve"> JavaScript </w:t>
+      </w:r>
+      <w:r>
+        <w:rPr>
+          <w:rFonts w:cstheme="minorHAnsi"/>
+          <w:sz w:val="24"/>
+          <w:szCs w:val="24"/>
+          <w:rtl/>
+        </w:rPr>
+        <w:t>שפותח על ידי</w:t>
+      </w:r>
+      <w:r>
+        <w:rPr>
+          <w:rFonts w:cstheme="minorHAnsi"/>
+          <w:sz w:val="24"/>
+          <w:szCs w:val="24"/>
+        </w:rPr>
+        <w:t xml:space="preserve"> Google </w:t>
+      </w:r>
+      <w:r>
+        <w:rPr>
+          <w:rFonts w:cstheme="minorHAnsi"/>
+          <w:sz w:val="24"/>
+          <w:szCs w:val="24"/>
+          <w:rtl/>
+        </w:rPr>
+        <w:t>ונקרא</w:t>
+      </w:r>
+      <w:r>
+        <w:rPr>
+          <w:rFonts w:cstheme="minorHAnsi"/>
+          <w:sz w:val="24"/>
+          <w:szCs w:val="24"/>
+        </w:rPr>
+        <w:t xml:space="preserve"> V8. </w:t>
+      </w:r>
+      <w:r>
+        <w:rPr>
+          <w:rFonts w:cstheme="minorHAnsi"/>
+          <w:sz w:val="24"/>
+          <w:szCs w:val="24"/>
+          <w:rtl/>
+        </w:rPr>
+        <w:t>על ידי שימוש ב</w:t>
+      </w:r>
+      <w:r>
+        <w:rPr>
+          <w:rFonts w:cstheme="minorHAnsi"/>
+          <w:sz w:val="24"/>
+          <w:szCs w:val="24"/>
+        </w:rPr>
+        <w:t xml:space="preserve">Node </w:t>
+      </w:r>
+      <w:r>
+        <w:rPr>
+          <w:rFonts w:cstheme="minorHAnsi"/>
+          <w:sz w:val="24"/>
+          <w:szCs w:val="24"/>
+          <w:rtl/>
+        </w:rPr>
+        <w:t>ניתן לפתח אפליקציות מב</w:t>
+      </w:r>
+      <w:bookmarkStart w:id="0" w:name="_GoBack"/>
+      <w:bookmarkEnd w:id="0"/>
+      <w:r>
+        <w:rPr>
+          <w:rFonts w:cstheme="minorHAnsi"/>
+          <w:sz w:val="24"/>
+          <w:szCs w:val="24"/>
+          <w:rtl/>
+        </w:rPr>
+        <w:t>וססות</w:t>
+      </w:r>
+      <w:r>
+        <w:rPr>
+          <w:rFonts w:cstheme="minorHAnsi"/>
+          <w:sz w:val="24"/>
+          <w:szCs w:val="24"/>
+        </w:rPr>
+        <w:t xml:space="preserve"> JavaScript </w:t>
+      </w:r>
+      <w:r>
+        <w:rPr>
+          <w:rFonts w:cstheme="minorHAnsi"/>
+          <w:sz w:val="24"/>
+          <w:szCs w:val="24"/>
+          <w:rtl/>
+        </w:rPr>
+        <w:t>למכשירים ניידים ונייחים ולמגוון מערכות הפעלה</w:t>
+      </w:r>
+      <w:r>
+        <w:rPr>
+          <w:rFonts w:cstheme="minorHAnsi"/>
+          <w:sz w:val="24"/>
+          <w:szCs w:val="24"/>
+        </w:rPr>
+        <w:t>.</w:t>
+      </w:r>
+    </w:p>
+    <w:p>
+      <w:pPr>
+        <w:pStyle w:val="NoSpacing"/>
+        <w:bidi w:val="0"/>
+        <w:rPr>
+          <w:rFonts w:cstheme="minorHAnsi"/>
+          <w:sz w:val="24"/>
+          <w:szCs w:val="24"/>
+        </w:rPr>
+      </w:pPr>
+      <w:hyperlink r:id="rId19" w:history="1">
+        <w:r>
+          <w:rPr>
+            <w:rStyle w:val="Hyperlink"/>
+            <w:rFonts w:cstheme="minorHAnsi"/>
+            <w:sz w:val="24"/>
+            <w:szCs w:val="24"/>
+          </w:rPr>
+          <w:t>https://he.wikipedia.org/wiki/%D7%90%D7%AA%D7%A8_%D7%90%D7%99%D7%A0%D7%98%D7%A8%D7%A0%D7%98</w:t>
+        </w:r>
+      </w:hyperlink>
+    </w:p>
+    <w:p>
+      <w:pPr>
+        <w:pStyle w:val="NoSpacing"/>
+        <w:bidi w:val="0"/>
+        <w:rPr>
+          <w:rFonts w:cstheme="minorHAnsi"/>
+          <w:sz w:val="24"/>
+          <w:szCs w:val="24"/>
+        </w:rPr>
+      </w:pPr>
+      <w:hyperlink r:id="rId20" w:history="1">
+        <w:r>
+          <w:rPr>
+            <w:rStyle w:val="Hyperlink"/>
+            <w:rFonts w:cstheme="minorHAnsi"/>
+            <w:sz w:val="24"/>
+            <w:szCs w:val="24"/>
+          </w:rPr>
+          <w:t>https://skillcrush.com/2012/04/05/javascript/</w:t>
+        </w:r>
+      </w:hyperlink>
+    </w:p>
+    <w:p>
+      <w:pPr>
+        <w:pStyle w:val="NoSpacing"/>
+        <w:bidi w:val="0"/>
+        <w:rPr>
+          <w:rFonts w:cstheme="minorHAnsi"/>
+          <w:sz w:val="24"/>
+          <w:szCs w:val="24"/>
+        </w:rPr>
+      </w:pPr>
+    </w:p>
+    <w:p>
+      <w:pPr>
+        <w:pStyle w:val="NoSpacing"/>
+        <w:rPr>
+          <w:rFonts w:cstheme="minorHAnsi"/>
+          <w:sz w:val="24"/>
+          <w:szCs w:val="24"/>
+        </w:rPr>
+      </w:pPr>
+    </w:p>
+    <w:p>
+      <w:pPr>
+        <w:pStyle w:val="NoSpacing"/>
+        <w:rPr>
+          <w:rFonts w:cstheme="minorHAnsi"/>
+          <w:sz w:val="24"/>
+          <w:szCs w:val="24"/>
+        </w:rPr>
+      </w:pPr>
+      <w:r>
+        <w:rPr>
+          <w:rFonts w:cstheme="minorHAnsi"/>
+          <w:sz w:val="24"/>
+          <w:szCs w:val="24"/>
+        </w:rPr>
+        <w:t>HTML</w:t>
+      </w:r>
+      <w:r>
+        <w:rPr>
+          <w:rFonts w:cstheme="minorHAnsi"/>
+          <w:sz w:val="24"/>
+          <w:szCs w:val="24"/>
+        </w:rPr>
+        <w:t>2.3.2.2</w:t>
+      </w:r>
+    </w:p>
+    <w:p>
+      <w:pPr>
+        <w:pStyle w:val="NoSpacing"/>
+        <w:rPr>
+          <w:rFonts w:cstheme="minorHAnsi"/>
+          <w:sz w:val="24"/>
+          <w:szCs w:val="24"/>
+        </w:rPr>
+      </w:pPr>
+      <w:r>
+        <w:rPr>
+          <w:rFonts w:cstheme="minorHAnsi"/>
+          <w:sz w:val="24"/>
+          <w:szCs w:val="24"/>
+        </w:rPr>
+        <w:t>CSS</w:t>
+      </w:r>
+      <w:r>
+        <w:rPr>
+          <w:rFonts w:cstheme="minorHAnsi"/>
+          <w:sz w:val="24"/>
+          <w:szCs w:val="24"/>
+        </w:rPr>
+        <w:t>2.3.2.3</w:t>
+      </w:r>
+    </w:p>
+    <w:p>
+      <w:pPr>
+        <w:pStyle w:val="NoSpacing"/>
+        <w:rPr>
+          <w:rFonts w:cstheme="minorHAnsi"/>
+          <w:sz w:val="24"/>
+          <w:szCs w:val="24"/>
+        </w:rPr>
+      </w:pPr>
+      <w:r>
+        <w:rPr>
+          <w:rFonts w:cstheme="minorHAnsi"/>
+          <w:sz w:val="24"/>
+          <w:szCs w:val="24"/>
+        </w:rPr>
+        <w:t>Python</w:t>
+      </w:r>
+      <w:r>
+        <w:rPr>
+          <w:rFonts w:cstheme="minorHAnsi"/>
+          <w:sz w:val="24"/>
+          <w:szCs w:val="24"/>
+        </w:rPr>
+        <w:t>2.3.2.4</w:t>
+      </w:r>
+    </w:p>
+    <w:p>
+      <w:pPr>
+        <w:pStyle w:val="NoSpacing"/>
+        <w:rPr>
+          <w:rFonts w:cstheme="minorHAnsi"/>
+          <w:sz w:val="24"/>
+          <w:szCs w:val="24"/>
+        </w:rPr>
+      </w:pPr>
+      <w:r>
+        <w:rPr>
+          <w:rFonts w:cstheme="minorHAnsi"/>
+          <w:sz w:val="24"/>
+          <w:szCs w:val="24"/>
+        </w:rPr>
+        <w:t>postgreSQL</w:t>
+      </w:r>
+      <w:r>
+        <w:rPr>
+          <w:rFonts w:cstheme="minorHAnsi"/>
+          <w:sz w:val="24"/>
+          <w:szCs w:val="24"/>
+        </w:rPr>
+        <w:t>2.3.2.5</w:t>
+      </w:r>
+    </w:p>
+    <w:p>
+      <w:pPr>
+        <w:pStyle w:val="NoSpacing"/>
+        <w:rPr>
+          <w:rFonts w:cstheme="minorHAnsi" w:hint="cs"/>
+          <w:sz w:val="24"/>
+          <w:szCs w:val="24"/>
+          <w:rtl/>
+        </w:rPr>
+      </w:pPr>
+    </w:p>
     <w:sectPr>
-      <w:headerReference w:type="default" r:id="rId15"/>
+      <w:headerReference w:type="default" r:id="rId21"/>
       <w:pgSz w:w="11906" w:h="16838"/>
       <w:pgMar w:top="1440" w:right="1800" w:bottom="1440" w:left="1800" w:header="708" w:footer="708" w:gutter="0"/>
       <w:cols w:space="708"/>
@@ -2786,8 +5144,100 @@
       </w:pPr>
     </w:lvl>
   </w:abstractNum>
+  <w:abstractNum w:abstractNumId="1" w15:restartNumberingAfterBreak="0">
+    <w:nsid w:val="3B6D7DD1"/>
+    <w:multiLevelType w:val="hybridMultilevel"/>
+    <w:tmpl w:val="B082EA2A"/>
+    <w:lvl w:ilvl="0" w:tplc="22E4CE8E">
+      <w:start w:val="1"/>
+      <w:numFmt w:val="hebrew1"/>
+      <w:lvlText w:val="%1."/>
+      <w:lvlJc w:val="left"/>
+      <w:pPr>
+        <w:ind w:left="720" w:hanging="360"/>
+      </w:pPr>
+      <w:rPr>
+        <w:rFonts w:hint="default"/>
+      </w:rPr>
+    </w:lvl>
+    <w:lvl w:ilvl="1" w:tplc="04090019" w:tentative="1">
+      <w:start w:val="1"/>
+      <w:numFmt w:val="lowerLetter"/>
+      <w:lvlText w:val="%2."/>
+      <w:lvlJc w:val="left"/>
+      <w:pPr>
+        <w:ind w:left="1440" w:hanging="360"/>
+      </w:pPr>
+    </w:lvl>
+    <w:lvl w:ilvl="2" w:tplc="0409001B" w:tentative="1">
+      <w:start w:val="1"/>
+      <w:numFmt w:val="lowerRoman"/>
+      <w:lvlText w:val="%3."/>
+      <w:lvlJc w:val="right"/>
+      <w:pPr>
+        <w:ind w:left="2160" w:hanging="180"/>
+      </w:pPr>
+    </w:lvl>
+    <w:lvl w:ilvl="3" w:tplc="0409000F" w:tentative="1">
+      <w:start w:val="1"/>
+      <w:numFmt w:val="decimal"/>
+      <w:lvlText w:val="%4."/>
+      <w:lvlJc w:val="left"/>
+      <w:pPr>
+        <w:ind w:left="2880" w:hanging="360"/>
+      </w:pPr>
+    </w:lvl>
+    <w:lvl w:ilvl="4" w:tplc="04090019" w:tentative="1">
+      <w:start w:val="1"/>
+      <w:numFmt w:val="lowerLetter"/>
+      <w:lvlText w:val="%5."/>
+      <w:lvlJc w:val="left"/>
+      <w:pPr>
+        <w:ind w:left="3600" w:hanging="360"/>
+      </w:pPr>
+    </w:lvl>
+    <w:lvl w:ilvl="5" w:tplc="0409001B" w:tentative="1">
+      <w:start w:val="1"/>
+      <w:numFmt w:val="lowerRoman"/>
+      <w:lvlText w:val="%6."/>
+      <w:lvlJc w:val="right"/>
+      <w:pPr>
+        <w:ind w:left="4320" w:hanging="180"/>
+      </w:pPr>
+    </w:lvl>
+    <w:lvl w:ilvl="6" w:tplc="0409000F" w:tentative="1">
+      <w:start w:val="1"/>
+      <w:numFmt w:val="decimal"/>
+      <w:lvlText w:val="%7."/>
+      <w:lvlJc w:val="left"/>
+      <w:pPr>
+        <w:ind w:left="5040" w:hanging="360"/>
+      </w:pPr>
+    </w:lvl>
+    <w:lvl w:ilvl="7" w:tplc="04090019" w:tentative="1">
+      <w:start w:val="1"/>
+      <w:numFmt w:val="lowerLetter"/>
+      <w:lvlText w:val="%8."/>
+      <w:lvlJc w:val="left"/>
+      <w:pPr>
+        <w:ind w:left="5760" w:hanging="360"/>
+      </w:pPr>
+    </w:lvl>
+    <w:lvl w:ilvl="8" w:tplc="0409001B" w:tentative="1">
+      <w:start w:val="1"/>
+      <w:numFmt w:val="lowerRoman"/>
+      <w:lvlText w:val="%9."/>
+      <w:lvlJc w:val="right"/>
+      <w:pPr>
+        <w:ind w:left="6480" w:hanging="180"/>
+      </w:pPr>
+    </w:lvl>
+  </w:abstractNum>
   <w:num w:numId="1">
     <w:abstractNumId w:val="0"/>
+  </w:num>
+  <w:num w:numId="2">
+    <w:abstractNumId w:val="1"/>
   </w:num>
 </w:numbering>
 </file>
@@ -3341,6 +5791,29 @@
       <w:szCs w:val="24"/>
     </w:rPr>
   </w:style>
+  <w:style w:type="character" w:styleId="Hyperlink">
+    <w:name w:val="Hyperlink"/>
+    <w:basedOn w:val="DefaultParagraphFont"/>
+    <w:uiPriority w:val="99"/>
+    <w:unhideWhenUsed/>
+    <w:rsid w:val="00AC290E"/>
+    <w:rPr>
+      <w:color w:val="0563C1" w:themeColor="hyperlink"/>
+      <w:u w:val="single"/>
+    </w:rPr>
+  </w:style>
+  <w:style w:type="character" w:styleId="UnresolvedMention">
+    <w:name w:val="Unresolved Mention"/>
+    <w:basedOn w:val="DefaultParagraphFont"/>
+    <w:uiPriority w:val="99"/>
+    <w:semiHidden/>
+    <w:unhideWhenUsed/>
+    <w:rsid w:val="00AC290E"/>
+    <w:rPr>
+      <w:color w:val="605E5C"/>
+      <w:shd w:val="clear" w:color="auto" w:fill="E1DFDD"/>
+    </w:rPr>
+  </w:style>
 </w:styles>
 </file>
 
@@ -3644,7 +6117,7 @@
 </file>
 
 <file path=customXml/itemProps1.xml><?xml version="1.0" encoding="utf-8"?>
-<ds:datastoreItem xmlns:ds="http://schemas.openxmlformats.org/officeDocument/2006/customXml" ds:itemID="{280205D3-45DF-4818-88BA-7534CF52E202}">
+<ds:datastoreItem xmlns:ds="http://schemas.openxmlformats.org/officeDocument/2006/customXml" ds:itemID="{96302904-C300-47FE-A612-D171ABD9C369}">
   <ds:schemaRefs>
     <ds:schemaRef ds:uri="http://schemas.openxmlformats.org/officeDocument/2006/bibliography"/>
   </ds:schemaRefs>

</xml_diff>

<commit_message>
Some little updates about the onet work
</commit_message>
<xml_diff>
--- a/project book Daniel.docx
+++ b/project book Daniel.docx
@@ -14145,721 +14145,6 @@
     <w:p>
       <w:pPr>
         <w:pStyle w:val="a7"/>
-        <w:rPr>
-          <w:rFonts w:cstheme="minorHAnsi"/>
-          <w:sz w:val="24"/>
-          <w:szCs w:val="24"/>
-          <w:rtl/>
-        </w:rPr>
-      </w:pPr>
-    </w:p>
-    <w:p>
-      <w:pPr>
-        <w:pStyle w:val="a7"/>
-        <w:rPr>
-          <w:rFonts w:cstheme="minorHAnsi"/>
-          <w:sz w:val="24"/>
-          <w:szCs w:val="24"/>
-          <w:rtl/>
-        </w:rPr>
-      </w:pPr>
-      <w:r>
-        <w:rPr>
-          <w:rFonts w:cs="Calibri"/>
-          <w:sz w:val="24"/>
-          <w:szCs w:val="24"/>
-          <w:rtl/>
-        </w:rPr>
-        <w:t>בהתחלה הקמנו שרת בסיסי. ובנינו דף שמתחבר אליו.</w:t>
-      </w:r>
-    </w:p>
-    <w:p>
-      <w:pPr>
-        <w:pStyle w:val="a7"/>
-        <w:rPr>
-          <w:rFonts w:cstheme="minorHAnsi"/>
-          <w:sz w:val="24"/>
-          <w:szCs w:val="24"/>
-          <w:rtl/>
-        </w:rPr>
-      </w:pPr>
-      <w:r>
-        <w:rPr>
-          <w:rFonts w:cs="Calibri"/>
-          <w:sz w:val="24"/>
-          <w:szCs w:val="24"/>
-          <w:rtl/>
-        </w:rPr>
-        <w:t>המטרה שלנו הייתה לייצר. את המערכת בצורה מינימלית כדי שנוכל להתחיל לראות לאיפה להתקדם.</w:t>
-      </w:r>
-    </w:p>
-    <w:p>
-      <w:pPr>
-        <w:pStyle w:val="a7"/>
-        <w:rPr>
-          <w:rFonts w:cstheme="minorHAnsi"/>
-          <w:sz w:val="24"/>
-          <w:szCs w:val="24"/>
-          <w:rtl/>
-        </w:rPr>
-      </w:pPr>
-      <w:r>
-        <w:rPr>
-          <w:rFonts w:cs="Calibri"/>
-          <w:sz w:val="24"/>
-          <w:szCs w:val="24"/>
-          <w:rtl/>
-        </w:rPr>
-        <w:t>הקמנו שרת פשוט</w:t>
-      </w:r>
-      <w:r>
-        <w:rPr>
-          <w:rFonts w:cstheme="minorHAnsi" w:hint="cs"/>
-          <w:sz w:val="24"/>
-          <w:szCs w:val="24"/>
-          <w:rtl/>
-        </w:rPr>
-        <w:t xml:space="preserve"> </w:t>
-      </w:r>
-      <w:r>
-        <w:rPr>
-          <w:rFonts w:cs="Calibri"/>
-          <w:sz w:val="24"/>
-          <w:szCs w:val="24"/>
-          <w:rtl/>
-        </w:rPr>
-        <w:t xml:space="preserve">ובנינו דף </w:t>
-      </w:r>
-      <w:r>
-        <w:rPr>
-          <w:rFonts w:cstheme="minorHAnsi"/>
-          <w:sz w:val="24"/>
-          <w:szCs w:val="24"/>
-        </w:rPr>
-        <w:t>HTML</w:t>
-      </w:r>
-      <w:r>
-        <w:rPr>
-          <w:rFonts w:cs="Calibri"/>
-          <w:sz w:val="24"/>
-          <w:szCs w:val="24"/>
-          <w:rtl/>
-        </w:rPr>
-        <w:t xml:space="preserve"> ש</w:t>
-      </w:r>
-      <w:r>
-        <w:rPr>
-          <w:rFonts w:cs="Calibri" w:hint="cs"/>
-          <w:sz w:val="24"/>
-          <w:szCs w:val="24"/>
-          <w:rtl/>
-        </w:rPr>
-        <w:t xml:space="preserve">אותו </w:t>
-      </w:r>
-      <w:r>
-        <w:rPr>
-          <w:rFonts w:cs="Calibri"/>
-          <w:sz w:val="24"/>
-          <w:szCs w:val="24"/>
-          <w:rtl/>
-        </w:rPr>
-        <w:t>השרת יחזיר.</w:t>
-      </w:r>
-    </w:p>
-    <w:p>
-      <w:pPr>
-        <w:pStyle w:val="a7"/>
-        <w:rPr>
-          <w:rFonts w:cstheme="minorHAnsi"/>
-          <w:sz w:val="24"/>
-          <w:szCs w:val="24"/>
-          <w:rtl/>
-        </w:rPr>
-      </w:pPr>
-      <w:r>
-        <w:rPr>
-          <w:rFonts w:cs="Calibri"/>
-          <w:sz w:val="24"/>
-          <w:szCs w:val="24"/>
-          <w:rtl/>
-        </w:rPr>
-        <w:t>הקמנו בסיס נתונים מקומי על המחשב בתור התחלה ויצרנו חיבור בין השרת לבין הבסיס נתונים.</w:t>
-      </w:r>
-    </w:p>
-    <w:p>
-      <w:pPr>
-        <w:pStyle w:val="a7"/>
-        <w:rPr>
-          <w:rFonts w:cstheme="minorHAnsi"/>
-          <w:sz w:val="24"/>
-          <w:szCs w:val="24"/>
-          <w:rtl/>
-        </w:rPr>
-      </w:pPr>
-      <w:r>
-        <w:rPr>
-          <w:rFonts w:cs="Calibri"/>
-          <w:sz w:val="24"/>
-          <w:szCs w:val="24"/>
-          <w:rtl/>
-        </w:rPr>
-        <w:t>בדף שבנינו עשינו חמישה כפתורי רדיו שייצרו את האפשרות לבחור חמש ציונים שונים לכל תכונה</w:t>
-      </w:r>
-      <w:r>
-        <w:rPr>
-          <w:rFonts w:cs="Calibri" w:hint="cs"/>
-          <w:sz w:val="24"/>
-          <w:szCs w:val="24"/>
-          <w:rtl/>
-        </w:rPr>
-        <w:t xml:space="preserve"> או </w:t>
-      </w:r>
-      <w:r>
-        <w:rPr>
-          <w:rFonts w:cs="Calibri"/>
-          <w:sz w:val="24"/>
-          <w:szCs w:val="24"/>
-          <w:rtl/>
-        </w:rPr>
-        <w:t xml:space="preserve"> </w:t>
-      </w:r>
-      <w:r>
-        <w:rPr>
-          <w:rFonts w:cs="Calibri" w:hint="cs"/>
-          <w:sz w:val="24"/>
-          <w:szCs w:val="24"/>
-          <w:rtl/>
-        </w:rPr>
-        <w:t>ל</w:t>
-      </w:r>
-      <w:r>
-        <w:rPr>
-          <w:rFonts w:cs="Calibri"/>
-          <w:sz w:val="24"/>
-          <w:szCs w:val="24"/>
-          <w:rtl/>
-        </w:rPr>
-        <w:t>כל חלק של תכונה.</w:t>
-      </w:r>
-    </w:p>
-    <w:p>
-      <w:pPr>
-        <w:pStyle w:val="a7"/>
-        <w:rPr>
-          <w:rFonts w:cstheme="minorHAnsi"/>
-          <w:sz w:val="24"/>
-          <w:szCs w:val="24"/>
-          <w:rtl/>
-        </w:rPr>
-      </w:pPr>
-      <w:r>
-        <w:rPr>
-          <w:rFonts w:cs="Calibri"/>
-          <w:sz w:val="24"/>
-          <w:szCs w:val="24"/>
-          <w:rtl/>
-        </w:rPr>
-        <w:t>הדף שולח את הבחירה לש</w:t>
-      </w:r>
-      <w:r>
-        <w:rPr>
-          <w:rFonts w:cs="Calibri" w:hint="cs"/>
-          <w:sz w:val="24"/>
-          <w:szCs w:val="24"/>
-          <w:rtl/>
-        </w:rPr>
-        <w:t>ר</w:t>
-      </w:r>
-      <w:r>
-        <w:rPr>
-          <w:rFonts w:cs="Calibri"/>
-          <w:sz w:val="24"/>
-          <w:szCs w:val="24"/>
-          <w:rtl/>
-        </w:rPr>
-        <w:t>ת</w:t>
-      </w:r>
-      <w:r>
-        <w:rPr>
-          <w:rFonts w:cs="Calibri" w:hint="cs"/>
-          <w:sz w:val="24"/>
-          <w:szCs w:val="24"/>
-          <w:rtl/>
-        </w:rPr>
-        <w:t xml:space="preserve"> ו</w:t>
-      </w:r>
-      <w:r>
-        <w:rPr>
-          <w:rFonts w:cs="Calibri"/>
-          <w:sz w:val="24"/>
-          <w:szCs w:val="24"/>
-          <w:rtl/>
-        </w:rPr>
-        <w:t xml:space="preserve">השרת שומר את זה </w:t>
-      </w:r>
-      <w:r>
-        <w:rPr>
-          <w:rFonts w:cs="Calibri" w:hint="cs"/>
-          <w:sz w:val="24"/>
-          <w:szCs w:val="24"/>
-          <w:rtl/>
-        </w:rPr>
-        <w:t>ב</w:t>
-      </w:r>
-      <w:r>
-        <w:rPr>
-          <w:rFonts w:cs="Calibri"/>
-          <w:sz w:val="24"/>
-          <w:szCs w:val="24"/>
-          <w:rtl/>
-        </w:rPr>
-        <w:t>בסיס הנתונים.</w:t>
-      </w:r>
-    </w:p>
-    <w:p>
-      <w:pPr>
-        <w:pStyle w:val="a7"/>
-        <w:rPr>
-          <w:rFonts w:cstheme="minorHAnsi"/>
-          <w:sz w:val="24"/>
-          <w:szCs w:val="24"/>
-          <w:rtl/>
-        </w:rPr>
-      </w:pPr>
-      <w:r>
-        <w:rPr>
-          <w:rFonts w:cs="Calibri"/>
-          <w:sz w:val="24"/>
-          <w:szCs w:val="24"/>
-          <w:rtl/>
-        </w:rPr>
-        <w:t>עכשיו התחלנו להתעסק קצת בעיצוב של ענף. הוספנו בדף חמישה מרובעים</w:t>
-      </w:r>
-      <w:r>
-        <w:rPr>
-          <w:rFonts w:cs="Calibri" w:hint="cs"/>
-          <w:sz w:val="24"/>
-          <w:szCs w:val="24"/>
-          <w:rtl/>
-        </w:rPr>
-        <w:t>,</w:t>
-      </w:r>
-      <w:r>
-        <w:rPr>
-          <w:rFonts w:cs="Calibri"/>
-          <w:sz w:val="24"/>
-          <w:szCs w:val="24"/>
-          <w:rtl/>
-        </w:rPr>
-        <w:t xml:space="preserve"> שכל מרובע מייצג חלק אחר של התכונה?</w:t>
-      </w:r>
-    </w:p>
-    <w:p>
-      <w:pPr>
-        <w:pStyle w:val="a7"/>
-        <w:rPr>
-          <w:rFonts w:cstheme="minorHAnsi"/>
-          <w:sz w:val="24"/>
-          <w:szCs w:val="24"/>
-          <w:rtl/>
-        </w:rPr>
-      </w:pPr>
-      <w:r>
-        <w:rPr>
-          <w:rFonts w:cs="Calibri"/>
-          <w:sz w:val="24"/>
-          <w:szCs w:val="24"/>
-          <w:rtl/>
-        </w:rPr>
-        <w:t>בלחיצה על מרובע. מופיעים חמישה פרצופים. שניתן לבחור בפר</w:t>
-      </w:r>
-      <w:r>
-        <w:rPr>
-          <w:rFonts w:cs="Calibri"/>
-          <w:sz w:val="24"/>
-          <w:szCs w:val="24"/>
-          <w:rtl/>
-        </w:rPr>
-        <w:t>צוף המתאים. שמייצג את היחס שלנו</w:t>
-      </w:r>
-      <w:r>
-        <w:rPr>
-          <w:rFonts w:cs="Calibri"/>
-          <w:sz w:val="24"/>
-          <w:szCs w:val="24"/>
-          <w:rtl/>
-        </w:rPr>
-        <w:t xml:space="preserve"> </w:t>
-      </w:r>
-      <w:r>
-        <w:rPr>
-          <w:rFonts w:cs="Calibri" w:hint="cs"/>
-          <w:sz w:val="24"/>
-          <w:szCs w:val="24"/>
-          <w:rtl/>
-        </w:rPr>
-        <w:t>א</w:t>
-      </w:r>
-      <w:r>
-        <w:rPr>
-          <w:rFonts w:cs="Calibri"/>
-          <w:sz w:val="24"/>
-          <w:szCs w:val="24"/>
-          <w:rtl/>
-        </w:rPr>
-        <w:t>ל התכונה הזאת. למשל</w:t>
-      </w:r>
-      <w:r>
-        <w:rPr>
-          <w:rFonts w:cs="Calibri" w:hint="cs"/>
-          <w:sz w:val="24"/>
-          <w:szCs w:val="24"/>
-          <w:rtl/>
-        </w:rPr>
-        <w:t>,</w:t>
-      </w:r>
-      <w:r>
-        <w:rPr>
-          <w:rFonts w:cs="Calibri"/>
-          <w:sz w:val="24"/>
-          <w:szCs w:val="24"/>
-          <w:rtl/>
-        </w:rPr>
-        <w:t xml:space="preserve"> ניתן לבחור שפתיחות גבוהה היא רצויה מאוד ופתיחות נמוכה היא לא רצויה.</w:t>
-      </w:r>
-    </w:p>
-    <w:p>
-      <w:pPr>
-        <w:pStyle w:val="a7"/>
-        <w:rPr>
-          <w:rFonts w:cstheme="minorHAnsi"/>
-          <w:sz w:val="24"/>
-          <w:szCs w:val="24"/>
-          <w:rtl/>
-        </w:rPr>
-      </w:pPr>
-      <w:r>
-        <w:rPr>
-          <w:rFonts w:cs="Calibri"/>
-          <w:sz w:val="24"/>
-          <w:szCs w:val="24"/>
-          <w:rtl/>
-        </w:rPr>
-        <w:t>בשלב הבא הוספנו טבלה</w:t>
-      </w:r>
-      <w:r>
-        <w:rPr>
-          <w:rFonts w:cs="Calibri"/>
-          <w:sz w:val="24"/>
-          <w:szCs w:val="24"/>
-          <w:rtl/>
-        </w:rPr>
-        <w:t xml:space="preserve"> שתשמור את הנתונים שנבחרו בדף.</w:t>
-      </w:r>
-    </w:p>
-    <w:p>
-      <w:pPr>
-        <w:pStyle w:val="a7"/>
-        <w:rPr>
-          <w:rFonts w:cstheme="minorHAnsi"/>
-          <w:sz w:val="24"/>
-          <w:szCs w:val="24"/>
-          <w:rtl/>
-        </w:rPr>
-      </w:pPr>
-      <w:r>
-        <w:rPr>
-          <w:rFonts w:cs="Calibri"/>
-          <w:sz w:val="24"/>
-          <w:szCs w:val="24"/>
-          <w:rtl/>
-        </w:rPr>
-        <w:t>הדף ישלח את הנתונים מהטבלה</w:t>
-      </w:r>
-      <w:r>
-        <w:rPr>
-          <w:rFonts w:cs="Calibri" w:hint="cs"/>
-          <w:sz w:val="24"/>
-          <w:szCs w:val="24"/>
-          <w:rtl/>
-        </w:rPr>
-        <w:t xml:space="preserve"> </w:t>
-      </w:r>
-      <w:r>
-        <w:rPr>
-          <w:rFonts w:cs="Calibri"/>
-          <w:sz w:val="24"/>
-          <w:szCs w:val="24"/>
-          <w:rtl/>
-        </w:rPr>
-        <w:t>אל השרת</w:t>
-      </w:r>
-    </w:p>
-    <w:p>
-      <w:pPr>
-        <w:pStyle w:val="a7"/>
-        <w:rPr>
-          <w:rFonts w:cstheme="minorHAnsi"/>
-          <w:sz w:val="24"/>
-          <w:szCs w:val="24"/>
-          <w:rtl/>
-        </w:rPr>
-      </w:pPr>
-      <w:r>
-        <w:rPr>
-          <w:rFonts w:cs="Calibri"/>
-          <w:sz w:val="24"/>
-          <w:szCs w:val="24"/>
-          <w:rtl/>
-        </w:rPr>
-        <w:t>שסיימנו את זה התחלנו להכניס את הנתונים מהש</w:t>
-      </w:r>
-      <w:r>
-        <w:rPr>
-          <w:rFonts w:cs="Calibri" w:hint="cs"/>
-          <w:sz w:val="24"/>
-          <w:szCs w:val="24"/>
-          <w:rtl/>
-        </w:rPr>
-        <w:t>רת</w:t>
-      </w:r>
-      <w:r>
-        <w:rPr>
-          <w:rFonts w:cs="Calibri"/>
-          <w:sz w:val="24"/>
-          <w:szCs w:val="24"/>
-          <w:rtl/>
-        </w:rPr>
-        <w:t xml:space="preserve"> אל בסיס הנתונים.</w:t>
-      </w:r>
-    </w:p>
-    <w:p>
-      <w:pPr>
-        <w:pStyle w:val="a7"/>
-        <w:rPr>
-          <w:rFonts w:cstheme="minorHAnsi"/>
-          <w:sz w:val="24"/>
-          <w:szCs w:val="24"/>
-          <w:rtl/>
-        </w:rPr>
-      </w:pPr>
-      <w:r>
-        <w:rPr>
-          <w:rFonts w:cs="Calibri"/>
-          <w:sz w:val="24"/>
-          <w:szCs w:val="24"/>
-          <w:rtl/>
-        </w:rPr>
-        <w:t xml:space="preserve">השלב הבא היה. שרשרת מבקש מידע מבסיס הנתונים לפני שהוא מחזיר את הדף בהחזרת הדף השרת מצרף את הנתונים שקיבל </w:t>
-      </w:r>
-      <w:r>
-        <w:rPr>
-          <w:rFonts w:cs="Calibri" w:hint="cs"/>
-          <w:sz w:val="24"/>
-          <w:szCs w:val="24"/>
-          <w:rtl/>
-        </w:rPr>
-        <w:t>מב</w:t>
-      </w:r>
-      <w:r>
-        <w:rPr>
-          <w:rFonts w:cs="Calibri"/>
-          <w:sz w:val="24"/>
-          <w:szCs w:val="24"/>
-          <w:rtl/>
-        </w:rPr>
-        <w:t>סיס הנתונים.</w:t>
-      </w:r>
-    </w:p>
-    <w:p>
-      <w:pPr>
-        <w:pStyle w:val="a7"/>
-        <w:rPr>
-          <w:rFonts w:cstheme="minorHAnsi"/>
-          <w:sz w:val="24"/>
-          <w:szCs w:val="24"/>
-          <w:rtl/>
-        </w:rPr>
-      </w:pPr>
-      <w:r>
-        <w:rPr>
-          <w:rFonts w:cs="Calibri"/>
-          <w:sz w:val="24"/>
-          <w:szCs w:val="24"/>
-          <w:rtl/>
-        </w:rPr>
-        <w:t xml:space="preserve">אחר כך הקמנו בסיס נתונים חדש באינטרנט </w:t>
-      </w:r>
-      <w:r>
-        <w:rPr>
-          <w:rFonts w:cs="Calibri" w:hint="cs"/>
-          <w:sz w:val="24"/>
-          <w:szCs w:val="24"/>
-          <w:rtl/>
-        </w:rPr>
-        <w:t>ב</w:t>
-      </w:r>
-      <w:r>
-        <w:rPr>
-          <w:rFonts w:cs="Calibri"/>
-          <w:sz w:val="24"/>
-          <w:szCs w:val="24"/>
-        </w:rPr>
-        <w:t>AWS</w:t>
-      </w:r>
-      <w:r>
-        <w:rPr>
-          <w:rFonts w:cs="Calibri"/>
-          <w:sz w:val="24"/>
-          <w:szCs w:val="24"/>
-          <w:rtl/>
-        </w:rPr>
-        <w:t>.</w:t>
-      </w:r>
-    </w:p>
-    <w:p>
-      <w:pPr>
-        <w:pStyle w:val="a7"/>
-        <w:rPr>
-          <w:rFonts w:cstheme="minorHAnsi"/>
-          <w:sz w:val="24"/>
-          <w:szCs w:val="24"/>
-          <w:rtl/>
-        </w:rPr>
-      </w:pPr>
-      <w:r>
-        <w:rPr>
-          <w:rFonts w:cs="Calibri"/>
-          <w:sz w:val="24"/>
-          <w:szCs w:val="24"/>
-          <w:rtl/>
-        </w:rPr>
-        <w:t>חיברנו אותו לשרת שלנו.</w:t>
-      </w:r>
-    </w:p>
-    <w:p>
-      <w:pPr>
-        <w:pStyle w:val="a7"/>
-        <w:rPr>
-          <w:rFonts w:cstheme="minorHAnsi"/>
-          <w:sz w:val="24"/>
-          <w:szCs w:val="24"/>
-          <w:rtl/>
-        </w:rPr>
-      </w:pPr>
-      <w:r>
-        <w:rPr>
-          <w:rFonts w:cs="Calibri"/>
-          <w:sz w:val="24"/>
-          <w:szCs w:val="24"/>
-          <w:rtl/>
-        </w:rPr>
-        <w:t>זה בעצם התיאור של החלק הראשון.</w:t>
-      </w:r>
-    </w:p>
-    <w:p>
-      <w:pPr>
-        <w:pStyle w:val="a7"/>
-        <w:rPr>
-          <w:rFonts w:cstheme="minorHAnsi"/>
-          <w:sz w:val="24"/>
-          <w:szCs w:val="24"/>
-          <w:rtl/>
-        </w:rPr>
-      </w:pPr>
-      <w:r>
-        <w:rPr>
-          <w:rFonts w:cs="Calibri"/>
-          <w:sz w:val="24"/>
-          <w:szCs w:val="24"/>
-          <w:rtl/>
-        </w:rPr>
-        <w:t xml:space="preserve">החלק השני היה הוספת נתונים. מצאנו אתר שיש בו המון </w:t>
-      </w:r>
-      <w:proofErr w:type="spellStart"/>
-      <w:r>
-        <w:rPr>
-          <w:rFonts w:cs="Calibri"/>
-          <w:sz w:val="24"/>
-          <w:szCs w:val="24"/>
-          <w:rtl/>
-        </w:rPr>
-        <w:t>המון</w:t>
-      </w:r>
-      <w:proofErr w:type="spellEnd"/>
-      <w:r>
-        <w:rPr>
-          <w:rFonts w:cs="Calibri"/>
-          <w:sz w:val="24"/>
-          <w:szCs w:val="24"/>
-          <w:rtl/>
-        </w:rPr>
-        <w:t xml:space="preserve"> מידע על מקצועות </w:t>
-      </w:r>
-      <w:proofErr w:type="spellStart"/>
-      <w:r>
-        <w:rPr>
-          <w:rFonts w:cs="Calibri"/>
-          <w:sz w:val="24"/>
-          <w:szCs w:val="24"/>
-          <w:rtl/>
-        </w:rPr>
-        <w:t>לציונו</w:t>
-      </w:r>
-      <w:proofErr w:type="spellEnd"/>
-      <w:r>
-        <w:rPr>
-          <w:rFonts w:cs="Calibri"/>
-          <w:sz w:val="24"/>
-          <w:szCs w:val="24"/>
-          <w:rtl/>
-        </w:rPr>
-        <w:t>. להציג את המידע הזה למשתמש כדי לעזור לו לבחור.</w:t>
-      </w:r>
-    </w:p>
-    <w:p>
-      <w:pPr>
-        <w:pStyle w:val="a7"/>
-        <w:rPr>
-          <w:rFonts w:cstheme="minorHAnsi"/>
-          <w:sz w:val="24"/>
-          <w:szCs w:val="24"/>
-          <w:rtl/>
-        </w:rPr>
-      </w:pPr>
-      <w:r>
-        <w:rPr>
-          <w:rFonts w:cs="Calibri"/>
-          <w:sz w:val="24"/>
-          <w:szCs w:val="24"/>
-          <w:rtl/>
-        </w:rPr>
-        <w:t>לכן אנו צריכים לגשת לאתר. להוריד ממנו את המידע. ולצרף אותו אלינו.</w:t>
-      </w:r>
-    </w:p>
-    <w:p>
-      <w:pPr>
-        <w:pStyle w:val="a7"/>
-        <w:rPr>
-          <w:rFonts w:cstheme="minorHAnsi"/>
-          <w:sz w:val="24"/>
-          <w:szCs w:val="24"/>
-          <w:rtl/>
-        </w:rPr>
-      </w:pPr>
-      <w:r>
-        <w:rPr>
-          <w:rFonts w:cs="Calibri"/>
-          <w:sz w:val="24"/>
-          <w:szCs w:val="24"/>
-          <w:rtl/>
-        </w:rPr>
-        <w:t>ראשית. אספנו את המידע את השמות.</w:t>
-      </w:r>
-    </w:p>
-    <w:p>
-      <w:pPr>
-        <w:pStyle w:val="a7"/>
         <w:numPr>
           <w:ilvl w:val="0"/>
           <w:numId w:val="7"/>
@@ -15266,17 +14551,7 @@
           <w:szCs w:val="24"/>
           <w:rtl/>
         </w:rPr>
-        <w:t xml:space="preserve">למשל, אם מדובר בתכונה "פתיחות", אז קצה אחד של הסרגל מייצג פתיחות נמוכה, וקצה שני מייצג פתיחות גבוהה. עבור כל אחת </w:t>
-      </w:r>
-      <w:r>
-        <w:rPr>
-          <w:rFonts w:cstheme="minorHAnsi" w:hint="cs"/>
-          <w:sz w:val="24"/>
-          <w:szCs w:val="24"/>
-          <w:rtl/>
-        </w:rPr>
-        <w:lastRenderedPageBreak/>
-        <w:t xml:space="preserve">(!) מהרמות, המגייס יכול להגדיר עד כמה רמה כזו רצויה לו (ניתן לתת ציונים בטווח 1-5). לאחר </w:t>
+        <w:t xml:space="preserve">למשל, אם מדובר בתכונה "פתיחות", אז קצה אחד של הסרגל מייצג פתיחות נמוכה, וקצה שני מייצג פתיחות גבוהה. עבור כל אחת (!) מהרמות, המגייס יכול להגדיר עד כמה רמה כזו רצויה לו (ניתן לתת ציונים בטווח 1-5). לאחר </w:t>
       </w:r>
       <w:proofErr w:type="spellStart"/>
       <w:r>
@@ -15296,7 +14571,25 @@
           <w:szCs w:val="24"/>
           <w:rtl/>
         </w:rPr>
-        <w:t xml:space="preserve"> מסיים להזין את הנתונים, הוא לוחץ על כפתור, והנתונים נשלחים מהדפדפן לשרת. שרת מעדכן את הנתונים ב</w:t>
+        <w:t xml:space="preserve"> מסיים להזין את הנתונים, הוא לוחץ על כפתור, והנתונים נשלחים מהדפדפן לשרת. </w:t>
+      </w:r>
+      <w:r>
+        <w:rPr>
+          <w:rFonts w:cstheme="minorHAnsi" w:hint="cs"/>
+          <w:sz w:val="24"/>
+          <w:szCs w:val="24"/>
+          <w:rtl/>
+        </w:rPr>
+        <w:t>ה</w:t>
+      </w:r>
+      <w:r>
+        <w:rPr>
+          <w:rFonts w:cstheme="minorHAnsi" w:hint="cs"/>
+          <w:sz w:val="24"/>
+          <w:szCs w:val="24"/>
+          <w:rtl/>
+        </w:rPr>
+        <w:t>שרת מעדכן את הנתונים ב</w:t>
       </w:r>
       <w:r>
         <w:rPr>
@@ -15313,18 +14606,7 @@
           <w:szCs w:val="24"/>
           <w:rtl/>
         </w:rPr>
-        <w:t>.</w:t>
-      </w:r>
-      <w:bookmarkStart w:id="1" w:name="_GoBack"/>
-      <w:bookmarkEnd w:id="1"/>
-      <w:r>
-        <w:rPr>
-          <w:rFonts w:cstheme="minorHAnsi" w:hint="cs"/>
-          <w:sz w:val="24"/>
-          <w:szCs w:val="24"/>
-          <w:rtl/>
-        </w:rPr>
-        <w:t xml:space="preserve">  </w:t>
+        <w:t xml:space="preserve">.  </w:t>
       </w:r>
     </w:p>
     <w:p>
@@ -15358,10 +14640,9 @@
           <w:numId w:val="8"/>
         </w:numPr>
         <w:rPr>
-          <w:rFonts w:cstheme="minorHAnsi"/>
-          <w:sz w:val="24"/>
-          <w:szCs w:val="24"/>
-          <w:rtl/>
+          <w:rFonts w:cstheme="minorHAnsi" w:hint="cs"/>
+          <w:sz w:val="24"/>
+          <w:szCs w:val="24"/>
         </w:rPr>
       </w:pPr>
       <w:r>
@@ -15373,6 +14654,933 @@
         </w:rPr>
         <w:t>תחילת העבודה</w:t>
       </w:r>
+    </w:p>
+    <w:p>
+      <w:pPr>
+        <w:pStyle w:val="a7"/>
+        <w:rPr>
+          <w:rFonts w:cstheme="minorHAnsi" w:hint="cs"/>
+          <w:sz w:val="24"/>
+          <w:szCs w:val="24"/>
+          <w:rtl/>
+        </w:rPr>
+      </w:pPr>
+    </w:p>
+    <w:p>
+      <w:pPr>
+        <w:pStyle w:val="a7"/>
+        <w:rPr>
+          <w:rFonts w:cstheme="minorHAnsi"/>
+          <w:sz w:val="24"/>
+          <w:szCs w:val="24"/>
+          <w:rtl/>
+        </w:rPr>
+      </w:pPr>
+    </w:p>
+    <w:p>
+      <w:pPr>
+        <w:pStyle w:val="a7"/>
+        <w:rPr>
+          <w:rFonts w:cstheme="minorHAnsi"/>
+          <w:sz w:val="24"/>
+          <w:szCs w:val="24"/>
+          <w:rtl/>
+        </w:rPr>
+      </w:pPr>
+      <w:r>
+        <w:rPr>
+          <w:rFonts w:cs="Calibri"/>
+          <w:sz w:val="24"/>
+          <w:szCs w:val="24"/>
+          <w:rtl/>
+        </w:rPr>
+        <w:t>בהתחלה הקמנו שרת בסיסי. ובנינו דף שמתחבר אליו.</w:t>
+      </w:r>
+    </w:p>
+    <w:p>
+      <w:pPr>
+        <w:pStyle w:val="a7"/>
+        <w:rPr>
+          <w:rFonts w:cstheme="minorHAnsi"/>
+          <w:sz w:val="24"/>
+          <w:szCs w:val="24"/>
+          <w:rtl/>
+        </w:rPr>
+      </w:pPr>
+      <w:r>
+        <w:rPr>
+          <w:rFonts w:cs="Calibri"/>
+          <w:sz w:val="24"/>
+          <w:szCs w:val="24"/>
+          <w:rtl/>
+        </w:rPr>
+        <w:t>המטרה שלנו הייתה לייצר. את המערכת בצורה מינימלית כדי שנוכל להתחיל לראות לאיפה להתקדם.</w:t>
+      </w:r>
+    </w:p>
+    <w:p>
+      <w:pPr>
+        <w:pStyle w:val="a7"/>
+        <w:rPr>
+          <w:rFonts w:cstheme="minorHAnsi"/>
+          <w:sz w:val="24"/>
+          <w:szCs w:val="24"/>
+          <w:rtl/>
+        </w:rPr>
+      </w:pPr>
+      <w:r>
+        <w:rPr>
+          <w:rFonts w:cs="Calibri"/>
+          <w:sz w:val="24"/>
+          <w:szCs w:val="24"/>
+          <w:rtl/>
+        </w:rPr>
+        <w:t>הקמנו שרת פשוט</w:t>
+      </w:r>
+      <w:r>
+        <w:rPr>
+          <w:rFonts w:cstheme="minorHAnsi" w:hint="cs"/>
+          <w:sz w:val="24"/>
+          <w:szCs w:val="24"/>
+          <w:rtl/>
+        </w:rPr>
+        <w:t xml:space="preserve"> </w:t>
+      </w:r>
+      <w:r>
+        <w:rPr>
+          <w:rFonts w:cs="Calibri"/>
+          <w:sz w:val="24"/>
+          <w:szCs w:val="24"/>
+          <w:rtl/>
+        </w:rPr>
+        <w:t xml:space="preserve">ובנינו דף </w:t>
+      </w:r>
+      <w:r>
+        <w:rPr>
+          <w:rFonts w:cstheme="minorHAnsi"/>
+          <w:sz w:val="24"/>
+          <w:szCs w:val="24"/>
+        </w:rPr>
+        <w:t>HTML</w:t>
+      </w:r>
+      <w:r>
+        <w:rPr>
+          <w:rFonts w:cs="Calibri"/>
+          <w:sz w:val="24"/>
+          <w:szCs w:val="24"/>
+          <w:rtl/>
+        </w:rPr>
+        <w:t xml:space="preserve"> ש</w:t>
+      </w:r>
+      <w:r>
+        <w:rPr>
+          <w:rFonts w:cs="Calibri" w:hint="cs"/>
+          <w:sz w:val="24"/>
+          <w:szCs w:val="24"/>
+          <w:rtl/>
+        </w:rPr>
+        <w:t xml:space="preserve">אותו </w:t>
+      </w:r>
+      <w:r>
+        <w:rPr>
+          <w:rFonts w:cs="Calibri"/>
+          <w:sz w:val="24"/>
+          <w:szCs w:val="24"/>
+          <w:rtl/>
+        </w:rPr>
+        <w:t>השרת יחזיר.</w:t>
+      </w:r>
+    </w:p>
+    <w:p>
+      <w:pPr>
+        <w:pStyle w:val="a7"/>
+        <w:rPr>
+          <w:rFonts w:cstheme="minorHAnsi"/>
+          <w:sz w:val="24"/>
+          <w:szCs w:val="24"/>
+          <w:rtl/>
+        </w:rPr>
+      </w:pPr>
+      <w:r>
+        <w:rPr>
+          <w:rFonts w:cs="Calibri"/>
+          <w:sz w:val="24"/>
+          <w:szCs w:val="24"/>
+          <w:rtl/>
+        </w:rPr>
+        <w:t>הקמנו בסיס נתונים מקומי על המחשב בתור התחלה ויצרנו חיבור בין השרת לבין הבסיס נתונים.</w:t>
+      </w:r>
+    </w:p>
+    <w:p>
+      <w:pPr>
+        <w:pStyle w:val="a7"/>
+        <w:rPr>
+          <w:rFonts w:cstheme="minorHAnsi"/>
+          <w:sz w:val="24"/>
+          <w:szCs w:val="24"/>
+          <w:rtl/>
+        </w:rPr>
+      </w:pPr>
+      <w:r>
+        <w:rPr>
+          <w:rFonts w:cs="Calibri"/>
+          <w:sz w:val="24"/>
+          <w:szCs w:val="24"/>
+          <w:rtl/>
+        </w:rPr>
+        <w:t>בדף שבנינו עשינו חמישה כפתורי רדיו שייצרו את האפשרות לבחור חמש ציונים שונים לכל תכונה</w:t>
+      </w:r>
+      <w:r>
+        <w:rPr>
+          <w:rFonts w:cs="Calibri" w:hint="cs"/>
+          <w:sz w:val="24"/>
+          <w:szCs w:val="24"/>
+          <w:rtl/>
+        </w:rPr>
+        <w:t xml:space="preserve"> או </w:t>
+      </w:r>
+      <w:r>
+        <w:rPr>
+          <w:rFonts w:cs="Calibri"/>
+          <w:sz w:val="24"/>
+          <w:szCs w:val="24"/>
+          <w:rtl/>
+        </w:rPr>
+        <w:t xml:space="preserve"> </w:t>
+      </w:r>
+      <w:r>
+        <w:rPr>
+          <w:rFonts w:cs="Calibri" w:hint="cs"/>
+          <w:sz w:val="24"/>
+          <w:szCs w:val="24"/>
+          <w:rtl/>
+        </w:rPr>
+        <w:t>ל</w:t>
+      </w:r>
+      <w:r>
+        <w:rPr>
+          <w:rFonts w:cs="Calibri"/>
+          <w:sz w:val="24"/>
+          <w:szCs w:val="24"/>
+          <w:rtl/>
+        </w:rPr>
+        <w:t>כל חלק של תכונה.</w:t>
+      </w:r>
+    </w:p>
+    <w:p>
+      <w:pPr>
+        <w:pStyle w:val="a7"/>
+        <w:rPr>
+          <w:rFonts w:cstheme="minorHAnsi"/>
+          <w:sz w:val="24"/>
+          <w:szCs w:val="24"/>
+          <w:rtl/>
+        </w:rPr>
+      </w:pPr>
+      <w:r>
+        <w:rPr>
+          <w:rFonts w:cs="Calibri"/>
+          <w:sz w:val="24"/>
+          <w:szCs w:val="24"/>
+          <w:rtl/>
+        </w:rPr>
+        <w:t>הדף שולח את הבחירה לש</w:t>
+      </w:r>
+      <w:r>
+        <w:rPr>
+          <w:rFonts w:cs="Calibri" w:hint="cs"/>
+          <w:sz w:val="24"/>
+          <w:szCs w:val="24"/>
+          <w:rtl/>
+        </w:rPr>
+        <w:t>ר</w:t>
+      </w:r>
+      <w:r>
+        <w:rPr>
+          <w:rFonts w:cs="Calibri"/>
+          <w:sz w:val="24"/>
+          <w:szCs w:val="24"/>
+          <w:rtl/>
+        </w:rPr>
+        <w:t>ת</w:t>
+      </w:r>
+      <w:r>
+        <w:rPr>
+          <w:rFonts w:cs="Calibri" w:hint="cs"/>
+          <w:sz w:val="24"/>
+          <w:szCs w:val="24"/>
+          <w:rtl/>
+        </w:rPr>
+        <w:t xml:space="preserve"> ו</w:t>
+      </w:r>
+      <w:r>
+        <w:rPr>
+          <w:rFonts w:cs="Calibri"/>
+          <w:sz w:val="24"/>
+          <w:szCs w:val="24"/>
+          <w:rtl/>
+        </w:rPr>
+        <w:t xml:space="preserve">השרת שומר את זה </w:t>
+      </w:r>
+      <w:r>
+        <w:rPr>
+          <w:rFonts w:cs="Calibri" w:hint="cs"/>
+          <w:sz w:val="24"/>
+          <w:szCs w:val="24"/>
+          <w:rtl/>
+        </w:rPr>
+        <w:t>ב</w:t>
+      </w:r>
+      <w:r>
+        <w:rPr>
+          <w:rFonts w:cs="Calibri"/>
+          <w:sz w:val="24"/>
+          <w:szCs w:val="24"/>
+          <w:rtl/>
+        </w:rPr>
+        <w:t>בסיס הנתונים.</w:t>
+      </w:r>
+    </w:p>
+    <w:p>
+      <w:pPr>
+        <w:pStyle w:val="a7"/>
+        <w:rPr>
+          <w:rFonts w:cstheme="minorHAnsi"/>
+          <w:sz w:val="24"/>
+          <w:szCs w:val="24"/>
+          <w:rtl/>
+        </w:rPr>
+      </w:pPr>
+      <w:r>
+        <w:rPr>
+          <w:rFonts w:cs="Calibri"/>
+          <w:sz w:val="24"/>
+          <w:szCs w:val="24"/>
+          <w:rtl/>
+        </w:rPr>
+        <w:t>עכשיו התחלנו להתעסק קצת בעיצוב של ענף. הוספנו בדף חמישה מרובעים</w:t>
+      </w:r>
+      <w:r>
+        <w:rPr>
+          <w:rFonts w:cs="Calibri" w:hint="cs"/>
+          <w:sz w:val="24"/>
+          <w:szCs w:val="24"/>
+          <w:rtl/>
+        </w:rPr>
+        <w:t>,</w:t>
+      </w:r>
+      <w:r>
+        <w:rPr>
+          <w:rFonts w:cs="Calibri"/>
+          <w:sz w:val="24"/>
+          <w:szCs w:val="24"/>
+          <w:rtl/>
+        </w:rPr>
+        <w:t xml:space="preserve"> שכל מרובע מייצג חלק אחר של התכונה?</w:t>
+      </w:r>
+    </w:p>
+    <w:p>
+      <w:pPr>
+        <w:pStyle w:val="a7"/>
+        <w:rPr>
+          <w:rFonts w:cstheme="minorHAnsi"/>
+          <w:sz w:val="24"/>
+          <w:szCs w:val="24"/>
+          <w:rtl/>
+        </w:rPr>
+      </w:pPr>
+      <w:r>
+        <w:rPr>
+          <w:rFonts w:cs="Calibri"/>
+          <w:sz w:val="24"/>
+          <w:szCs w:val="24"/>
+          <w:rtl/>
+        </w:rPr>
+        <w:t>בלחיצה על מרובע. מופיעים חמישה פרצופים. שניתן לבחור בפר</w:t>
+      </w:r>
+      <w:r>
+        <w:rPr>
+          <w:rFonts w:cs="Calibri"/>
+          <w:sz w:val="24"/>
+          <w:szCs w:val="24"/>
+          <w:rtl/>
+        </w:rPr>
+        <w:t>צוף המתאים. שמייצג את היחס שלנו</w:t>
+      </w:r>
+      <w:r>
+        <w:rPr>
+          <w:rFonts w:cs="Calibri"/>
+          <w:sz w:val="24"/>
+          <w:szCs w:val="24"/>
+          <w:rtl/>
+        </w:rPr>
+        <w:t xml:space="preserve"> </w:t>
+      </w:r>
+      <w:r>
+        <w:rPr>
+          <w:rFonts w:cs="Calibri" w:hint="cs"/>
+          <w:sz w:val="24"/>
+          <w:szCs w:val="24"/>
+          <w:rtl/>
+        </w:rPr>
+        <w:t>א</w:t>
+      </w:r>
+      <w:r>
+        <w:rPr>
+          <w:rFonts w:cs="Calibri"/>
+          <w:sz w:val="24"/>
+          <w:szCs w:val="24"/>
+          <w:rtl/>
+        </w:rPr>
+        <w:t>ל התכונה הזאת. למשל</w:t>
+      </w:r>
+      <w:r>
+        <w:rPr>
+          <w:rFonts w:cs="Calibri" w:hint="cs"/>
+          <w:sz w:val="24"/>
+          <w:szCs w:val="24"/>
+          <w:rtl/>
+        </w:rPr>
+        <w:t>,</w:t>
+      </w:r>
+      <w:r>
+        <w:rPr>
+          <w:rFonts w:cs="Calibri"/>
+          <w:sz w:val="24"/>
+          <w:szCs w:val="24"/>
+          <w:rtl/>
+        </w:rPr>
+        <w:t xml:space="preserve"> ניתן לבחור שפתיחות גבוהה היא רצויה מאוד ופתיחות נמוכה היא לא רצויה.</w:t>
+      </w:r>
+    </w:p>
+    <w:p>
+      <w:pPr>
+        <w:pStyle w:val="a7"/>
+        <w:rPr>
+          <w:rFonts w:cstheme="minorHAnsi"/>
+          <w:sz w:val="24"/>
+          <w:szCs w:val="24"/>
+          <w:rtl/>
+        </w:rPr>
+      </w:pPr>
+      <w:r>
+        <w:rPr>
+          <w:rFonts w:cs="Calibri"/>
+          <w:sz w:val="24"/>
+          <w:szCs w:val="24"/>
+          <w:rtl/>
+        </w:rPr>
+        <w:t>בשלב הבא הוספנו טבלה</w:t>
+      </w:r>
+      <w:r>
+        <w:rPr>
+          <w:rFonts w:cs="Calibri"/>
+          <w:sz w:val="24"/>
+          <w:szCs w:val="24"/>
+          <w:rtl/>
+        </w:rPr>
+        <w:t xml:space="preserve"> שתשמור את הנתונים שנבחרו בדף.</w:t>
+      </w:r>
+    </w:p>
+    <w:p>
+      <w:pPr>
+        <w:pStyle w:val="a7"/>
+        <w:rPr>
+          <w:rFonts w:cstheme="minorHAnsi"/>
+          <w:sz w:val="24"/>
+          <w:szCs w:val="24"/>
+          <w:rtl/>
+        </w:rPr>
+      </w:pPr>
+      <w:r>
+        <w:rPr>
+          <w:rFonts w:cs="Calibri"/>
+          <w:sz w:val="24"/>
+          <w:szCs w:val="24"/>
+          <w:rtl/>
+        </w:rPr>
+        <w:t>הדף ישלח את הנתונים מהטבלה</w:t>
+      </w:r>
+      <w:r>
+        <w:rPr>
+          <w:rFonts w:cs="Calibri" w:hint="cs"/>
+          <w:sz w:val="24"/>
+          <w:szCs w:val="24"/>
+          <w:rtl/>
+        </w:rPr>
+        <w:t xml:space="preserve"> </w:t>
+      </w:r>
+      <w:r>
+        <w:rPr>
+          <w:rFonts w:cs="Calibri"/>
+          <w:sz w:val="24"/>
+          <w:szCs w:val="24"/>
+          <w:rtl/>
+        </w:rPr>
+        <w:t>אל השרת</w:t>
+      </w:r>
+    </w:p>
+    <w:p>
+      <w:pPr>
+        <w:pStyle w:val="a7"/>
+        <w:rPr>
+          <w:rFonts w:cstheme="minorHAnsi"/>
+          <w:sz w:val="24"/>
+          <w:szCs w:val="24"/>
+          <w:rtl/>
+        </w:rPr>
+      </w:pPr>
+      <w:r>
+        <w:rPr>
+          <w:rFonts w:cs="Calibri"/>
+          <w:sz w:val="24"/>
+          <w:szCs w:val="24"/>
+          <w:rtl/>
+        </w:rPr>
+        <w:t>שסיימנו את זה התחלנו להכניס את הנתונים מהש</w:t>
+      </w:r>
+      <w:r>
+        <w:rPr>
+          <w:rFonts w:cs="Calibri" w:hint="cs"/>
+          <w:sz w:val="24"/>
+          <w:szCs w:val="24"/>
+          <w:rtl/>
+        </w:rPr>
+        <w:t>רת</w:t>
+      </w:r>
+      <w:r>
+        <w:rPr>
+          <w:rFonts w:cs="Calibri"/>
+          <w:sz w:val="24"/>
+          <w:szCs w:val="24"/>
+          <w:rtl/>
+        </w:rPr>
+        <w:t xml:space="preserve"> אל בסיס הנתונים.</w:t>
+      </w:r>
+    </w:p>
+    <w:p>
+      <w:pPr>
+        <w:pStyle w:val="a7"/>
+        <w:rPr>
+          <w:rFonts w:cstheme="minorHAnsi"/>
+          <w:sz w:val="24"/>
+          <w:szCs w:val="24"/>
+          <w:rtl/>
+        </w:rPr>
+      </w:pPr>
+      <w:r>
+        <w:rPr>
+          <w:rFonts w:cs="Calibri"/>
+          <w:sz w:val="24"/>
+          <w:szCs w:val="24"/>
+          <w:rtl/>
+        </w:rPr>
+        <w:t xml:space="preserve">השלב הבא היה. שרשרת מבקש מידע מבסיס הנתונים לפני שהוא מחזיר את הדף בהחזרת הדף השרת מצרף את הנתונים שקיבל </w:t>
+      </w:r>
+      <w:r>
+        <w:rPr>
+          <w:rFonts w:cs="Calibri" w:hint="cs"/>
+          <w:sz w:val="24"/>
+          <w:szCs w:val="24"/>
+          <w:rtl/>
+        </w:rPr>
+        <w:t>מב</w:t>
+      </w:r>
+      <w:r>
+        <w:rPr>
+          <w:rFonts w:cs="Calibri"/>
+          <w:sz w:val="24"/>
+          <w:szCs w:val="24"/>
+          <w:rtl/>
+        </w:rPr>
+        <w:t>סיס הנתונים.</w:t>
+      </w:r>
+    </w:p>
+    <w:p>
+      <w:pPr>
+        <w:pStyle w:val="a7"/>
+        <w:rPr>
+          <w:rFonts w:cstheme="minorHAnsi"/>
+          <w:sz w:val="24"/>
+          <w:szCs w:val="24"/>
+          <w:rtl/>
+        </w:rPr>
+      </w:pPr>
+      <w:r>
+        <w:rPr>
+          <w:rFonts w:cs="Calibri"/>
+          <w:sz w:val="24"/>
+          <w:szCs w:val="24"/>
+          <w:rtl/>
+        </w:rPr>
+        <w:t xml:space="preserve">אחר כך הקמנו בסיס נתונים חדש באינטרנט </w:t>
+      </w:r>
+      <w:r>
+        <w:rPr>
+          <w:rFonts w:cs="Calibri" w:hint="cs"/>
+          <w:sz w:val="24"/>
+          <w:szCs w:val="24"/>
+          <w:rtl/>
+        </w:rPr>
+        <w:t>ב</w:t>
+      </w:r>
+      <w:r>
+        <w:rPr>
+          <w:rFonts w:cs="Calibri"/>
+          <w:sz w:val="24"/>
+          <w:szCs w:val="24"/>
+        </w:rPr>
+        <w:t>AWS</w:t>
+      </w:r>
+      <w:r>
+        <w:rPr>
+          <w:rFonts w:cs="Calibri"/>
+          <w:sz w:val="24"/>
+          <w:szCs w:val="24"/>
+          <w:rtl/>
+        </w:rPr>
+        <w:t>.</w:t>
+      </w:r>
+    </w:p>
+    <w:p>
+      <w:pPr>
+        <w:pStyle w:val="a7"/>
+        <w:rPr>
+          <w:rFonts w:cstheme="minorHAnsi"/>
+          <w:sz w:val="24"/>
+          <w:szCs w:val="24"/>
+          <w:rtl/>
+        </w:rPr>
+      </w:pPr>
+      <w:r>
+        <w:rPr>
+          <w:rFonts w:cs="Calibri"/>
+          <w:sz w:val="24"/>
+          <w:szCs w:val="24"/>
+          <w:rtl/>
+        </w:rPr>
+        <w:lastRenderedPageBreak/>
+        <w:t>חיברנו אותו לשרת שלנו.</w:t>
+      </w:r>
+    </w:p>
+    <w:p>
+      <w:pPr>
+        <w:pStyle w:val="a7"/>
+        <w:rPr>
+          <w:rFonts w:cstheme="minorHAnsi"/>
+          <w:sz w:val="24"/>
+          <w:szCs w:val="24"/>
+          <w:rtl/>
+        </w:rPr>
+      </w:pPr>
+      <w:r>
+        <w:rPr>
+          <w:rFonts w:cs="Calibri"/>
+          <w:sz w:val="24"/>
+          <w:szCs w:val="24"/>
+          <w:rtl/>
+        </w:rPr>
+        <w:t>זה בעצם התיאור של החלק הראשון.</w:t>
+      </w:r>
+    </w:p>
+    <w:p>
+      <w:pPr>
+        <w:pStyle w:val="a7"/>
+        <w:rPr>
+          <w:rFonts w:cs="Calibri" w:hint="cs"/>
+          <w:sz w:val="24"/>
+          <w:szCs w:val="24"/>
+          <w:rtl/>
+        </w:rPr>
+      </w:pPr>
+    </w:p>
+    <w:p>
+      <w:pPr>
+        <w:pStyle w:val="a7"/>
+        <w:rPr>
+          <w:rFonts w:cstheme="minorHAnsi"/>
+          <w:sz w:val="24"/>
+          <w:szCs w:val="24"/>
+          <w:rtl/>
+        </w:rPr>
+      </w:pPr>
+      <w:r>
+        <w:rPr>
+          <w:rFonts w:cs="Calibri"/>
+          <w:sz w:val="24"/>
+          <w:szCs w:val="24"/>
+          <w:rtl/>
+        </w:rPr>
+        <w:t xml:space="preserve">החלק השני היה הוספת נתונים. מצאנו אתר שיש בו המון </w:t>
+      </w:r>
+      <w:proofErr w:type="spellStart"/>
+      <w:r>
+        <w:rPr>
+          <w:rFonts w:cs="Calibri"/>
+          <w:sz w:val="24"/>
+          <w:szCs w:val="24"/>
+          <w:rtl/>
+        </w:rPr>
+        <w:t>המון</w:t>
+      </w:r>
+      <w:proofErr w:type="spellEnd"/>
+      <w:r>
+        <w:rPr>
+          <w:rFonts w:cs="Calibri"/>
+          <w:sz w:val="24"/>
+          <w:szCs w:val="24"/>
+          <w:rtl/>
+        </w:rPr>
+        <w:t xml:space="preserve"> מידע על מקצועות</w:t>
+      </w:r>
+      <w:r>
+        <w:rPr>
+          <w:rFonts w:cs="Calibri" w:hint="cs"/>
+          <w:sz w:val="24"/>
+          <w:szCs w:val="24"/>
+          <w:rtl/>
+        </w:rPr>
+        <w:t>.</w:t>
+      </w:r>
+      <w:r>
+        <w:rPr>
+          <w:rFonts w:cs="Calibri"/>
+          <w:sz w:val="24"/>
+          <w:szCs w:val="24"/>
+          <w:rtl/>
+        </w:rPr>
+        <w:t xml:space="preserve"> </w:t>
+      </w:r>
+      <w:r>
+        <w:rPr>
+          <w:rFonts w:cs="Calibri" w:hint="cs"/>
+          <w:sz w:val="24"/>
+          <w:szCs w:val="24"/>
+          <w:rtl/>
+        </w:rPr>
+        <w:t>רצינו</w:t>
+      </w:r>
+      <w:r>
+        <w:rPr>
+          <w:rFonts w:cs="Calibri"/>
+          <w:sz w:val="24"/>
+          <w:szCs w:val="24"/>
+          <w:rtl/>
+        </w:rPr>
+        <w:t xml:space="preserve"> להציג את המידע הזה למשתמש כדי לעזור לו לבחור.</w:t>
+      </w:r>
+    </w:p>
+    <w:p>
+      <w:pPr>
+        <w:pStyle w:val="a7"/>
+        <w:rPr>
+          <w:rFonts w:cstheme="minorHAnsi"/>
+          <w:sz w:val="24"/>
+          <w:szCs w:val="24"/>
+          <w:rtl/>
+        </w:rPr>
+      </w:pPr>
+      <w:r>
+        <w:rPr>
+          <w:rFonts w:cs="Calibri"/>
+          <w:sz w:val="24"/>
+          <w:szCs w:val="24"/>
+          <w:rtl/>
+        </w:rPr>
+        <w:t>לכן אנ</w:t>
+      </w:r>
+      <w:r>
+        <w:rPr>
+          <w:rFonts w:cs="Calibri" w:hint="cs"/>
+          <w:sz w:val="24"/>
+          <w:szCs w:val="24"/>
+          <w:rtl/>
+        </w:rPr>
+        <w:t>חנ</w:t>
+      </w:r>
+      <w:r>
+        <w:rPr>
+          <w:rFonts w:cs="Calibri"/>
+          <w:sz w:val="24"/>
+          <w:szCs w:val="24"/>
+          <w:rtl/>
+        </w:rPr>
+        <w:t>ו צריכים לגשת לאתר. להוריד ממנו את המידע. ולצרף אותו אלינו.</w:t>
+      </w:r>
+    </w:p>
+    <w:p>
+      <w:pPr>
+        <w:pStyle w:val="a7"/>
+        <w:rPr>
+          <w:rFonts w:cstheme="minorHAnsi" w:hint="cs"/>
+          <w:sz w:val="24"/>
+          <w:szCs w:val="24"/>
+          <w:rtl/>
+        </w:rPr>
+      </w:pPr>
+      <w:r>
+        <w:rPr>
+          <w:rFonts w:cs="Calibri"/>
+          <w:sz w:val="24"/>
+          <w:szCs w:val="24"/>
+          <w:rtl/>
+        </w:rPr>
+        <w:t>ראשית</w:t>
+      </w:r>
+      <w:r>
+        <w:rPr>
+          <w:rFonts w:cs="Calibri" w:hint="cs"/>
+          <w:sz w:val="24"/>
+          <w:szCs w:val="24"/>
+          <w:rtl/>
+        </w:rPr>
+        <w:t>, ניסינו להשתמש ב</w:t>
+      </w:r>
+      <w:r>
+        <w:rPr>
+          <w:rFonts w:cs="Calibri"/>
+          <w:sz w:val="24"/>
+          <w:szCs w:val="24"/>
+        </w:rPr>
+        <w:t xml:space="preserve">API </w:t>
+      </w:r>
+      <w:r>
+        <w:rPr>
+          <w:rFonts w:cs="Calibri" w:hint="cs"/>
+          <w:sz w:val="24"/>
+          <w:szCs w:val="24"/>
+          <w:rtl/>
+        </w:rPr>
+        <w:t xml:space="preserve"> הרשמי של האתר, אבל ראינו שצריך לחכות לקבלת הרשאה מהאתר בשביל זה. לכן </w:t>
+      </w:r>
+      <w:r>
+        <w:rPr>
+          <w:rFonts w:cstheme="minorHAnsi" w:hint="cs"/>
+          <w:sz w:val="24"/>
+          <w:szCs w:val="24"/>
+          <w:rtl/>
+        </w:rPr>
+        <w:t>החלטנו לגשת ישירות לקבצים שמעניינים אותנו. כתבנו סקריפט שניגש לכל הקבצים הרלוונטיים (</w:t>
+      </w:r>
+      <w:proofErr w:type="spellStart"/>
+      <w:r>
+        <w:rPr>
+          <w:rFonts w:cstheme="minorHAnsi" w:hint="cs"/>
+          <w:sz w:val="24"/>
+          <w:szCs w:val="24"/>
+          <w:rtl/>
+        </w:rPr>
+        <w:t>היתה</w:t>
+      </w:r>
+      <w:proofErr w:type="spellEnd"/>
+      <w:r>
+        <w:rPr>
+          <w:rFonts w:cstheme="minorHAnsi" w:hint="cs"/>
+          <w:sz w:val="24"/>
+          <w:szCs w:val="24"/>
+          <w:rtl/>
+        </w:rPr>
+        <w:t xml:space="preserve"> שם אפשרות להוריד קובץ עבור כל טבלה. אנחנו השתמשנו בזה, והורדנו את הקבצים בפורמט טקסט), מפרש את התוכן שלהם, ומחלץ מתוכם את שמות התכונות. בעזרת הפלט של הסקריפט הזה, יצרנו קובץ עם שמות כל התכונות הרלוונטיות שיש באתר. אחר כך יצרנו קוד שניגש להורדת הקבצים, קורא אותם, וממיר את כל המידע לפורמט </w:t>
+      </w:r>
+      <w:r>
+        <w:rPr>
+          <w:rFonts w:cstheme="minorHAnsi"/>
+          <w:sz w:val="24"/>
+          <w:szCs w:val="24"/>
+        </w:rPr>
+        <w:t>JSON</w:t>
+      </w:r>
+      <w:r>
+        <w:rPr>
+          <w:rFonts w:cstheme="minorHAnsi" w:hint="cs"/>
+          <w:sz w:val="24"/>
+          <w:szCs w:val="24"/>
+          <w:rtl/>
+        </w:rPr>
+        <w:t>, כאשר ה</w:t>
+      </w:r>
+      <w:r>
+        <w:rPr>
+          <w:rFonts w:cstheme="minorHAnsi"/>
+          <w:sz w:val="24"/>
+          <w:szCs w:val="24"/>
+        </w:rPr>
+        <w:t xml:space="preserve"> key</w:t>
+      </w:r>
+      <w:r>
+        <w:rPr>
+          <w:rFonts w:cstheme="minorHAnsi" w:hint="cs"/>
+          <w:sz w:val="24"/>
+          <w:szCs w:val="24"/>
+          <w:rtl/>
+        </w:rPr>
+        <w:t xml:space="preserve"> הוא לפי ה</w:t>
+      </w:r>
+      <w:r>
+        <w:rPr>
+          <w:rFonts w:cstheme="minorHAnsi"/>
+          <w:sz w:val="24"/>
+          <w:szCs w:val="24"/>
+        </w:rPr>
+        <w:t>JOB</w:t>
+      </w:r>
+      <w:r>
+        <w:rPr>
+          <w:rFonts w:cstheme="minorHAnsi" w:hint="cs"/>
+          <w:sz w:val="24"/>
+          <w:szCs w:val="24"/>
+          <w:rtl/>
+        </w:rPr>
+        <w:t xml:space="preserve">, </w:t>
+      </w:r>
+      <w:proofErr w:type="spellStart"/>
+      <w:r>
+        <w:rPr>
+          <w:rFonts w:cstheme="minorHAnsi" w:hint="cs"/>
+          <w:sz w:val="24"/>
+          <w:szCs w:val="24"/>
+          <w:rtl/>
+        </w:rPr>
+        <w:t>וב</w:t>
+      </w:r>
+      <w:proofErr w:type="spellEnd"/>
+      <w:r>
+        <w:rPr>
+          <w:rFonts w:cstheme="minorHAnsi"/>
+          <w:sz w:val="24"/>
+          <w:szCs w:val="24"/>
+        </w:rPr>
+        <w:t>value</w:t>
+      </w:r>
+      <w:r>
+        <w:rPr>
+          <w:rFonts w:cstheme="minorHAnsi" w:hint="cs"/>
+          <w:sz w:val="24"/>
+          <w:szCs w:val="24"/>
+          <w:rtl/>
+        </w:rPr>
+        <w:t xml:space="preserve"> יש </w:t>
+      </w:r>
+      <w:r>
+        <w:rPr>
+          <w:rFonts w:cstheme="minorHAnsi" w:hint="cs"/>
+          <w:sz w:val="24"/>
+          <w:szCs w:val="24"/>
+          <w:rtl/>
+        </w:rPr>
+        <w:t>רשימה של תכונות, עם ציון עבור כל אחת.</w:t>
+      </w:r>
+      <w:bookmarkStart w:id="1" w:name="_GoBack"/>
+      <w:bookmarkEnd w:id="1"/>
+    </w:p>
+    <w:p>
+      <w:pPr>
+        <w:pStyle w:val="a7"/>
+        <w:rPr>
+          <w:rFonts w:cstheme="minorHAnsi"/>
+          <w:sz w:val="24"/>
+          <w:szCs w:val="24"/>
+        </w:rPr>
+      </w:pPr>
     </w:p>
     <w:p>
       <w:pPr>
@@ -18376,7 +18584,7 @@
 </file>
 
 <file path=customXml/itemProps1.xml><?xml version="1.0" encoding="utf-8"?>
-<ds:datastoreItem xmlns:ds="http://schemas.openxmlformats.org/officeDocument/2006/customXml" ds:itemID="{751717DE-A958-4C4F-841A-718A3B04678B}">
+<ds:datastoreItem xmlns:ds="http://schemas.openxmlformats.org/officeDocument/2006/customXml" ds:itemID="{EDACC72B-FF7C-4B14-81C3-34FE2B5C2BBD}">
   <ds:schemaRefs>
     <ds:schemaRef ds:uri="http://schemas.openxmlformats.org/officeDocument/2006/bibliography"/>
   </ds:schemaRefs>

</xml_diff>

<commit_message>
Described all the work on the onetcenter data.
</commit_message>
<xml_diff>
--- a/project book Daniel.docx
+++ b/project book Daniel.docx
@@ -116,7 +116,6 @@
         </w:rPr>
         <w:t>אולי זה רעיון לכתוב כאן משהו על ה</w:t>
       </w:r>
-      <w:proofErr w:type="spellStart"/>
       <w:r>
         <w:rPr>
           <w:rFonts w:cstheme="minorHAnsi"/>
@@ -125,7 +124,6 @@
         </w:rPr>
         <w:t>onetcenter</w:t>
       </w:r>
-      <w:proofErr w:type="spellEnd"/>
       <w:r>
         <w:rPr>
           <w:rFonts w:cstheme="minorHAnsi" w:hint="cs"/>
@@ -213,9 +211,27 @@
           <w:szCs w:val="24"/>
           <w:rtl/>
         </w:rPr>
-        <w:t xml:space="preserve">קודם כל יש בעיה כללית בגיוס עובדים. כשאנשים רוצים לגייס עובד. הם לא תמיד יודעים מה התכונות שלו האם התכונות שלו מתאימות למה שהם </w:t>
-      </w:r>
-      <w:proofErr w:type="spellStart"/>
+        <w:t>קודם כל יש בעיה כללית בגיוס עובדים. כשאנשים רוצים לגייס עובד. הם לא תמיד יודעים מה התכונות שלו האם התכונות שלו מתאימות למה שהם שהם רוצים או לא. לכן. יש הרבה שיטות לברר מי עובד ומה התכונות שלו.</w:t>
+      </w:r>
+    </w:p>
+    <w:p>
+      <w:pPr>
+        <w:ind w:left="720"/>
+        <w:rPr>
+          <w:rFonts w:cstheme="minorHAnsi"/>
+          <w:sz w:val="24"/>
+          <w:szCs w:val="24"/>
+        </w:rPr>
+      </w:pPr>
+      <w:r>
+        <w:rPr>
+          <w:rFonts w:cs="Calibri" w:hint="cs"/>
+          <w:sz w:val="24"/>
+          <w:szCs w:val="24"/>
+          <w:rtl/>
+        </w:rPr>
+        <w:t xml:space="preserve">                                                                                                                                                                                                                                </w:t>
+      </w:r>
       <w:r>
         <w:rPr>
           <w:rFonts w:cs="Calibri"/>
@@ -223,9 +239,18 @@
           <w:szCs w:val="24"/>
           <w:rtl/>
         </w:rPr>
-        <w:t>שהם</w:t>
-      </w:r>
-      <w:proofErr w:type="spellEnd"/>
+        <w:t>החברה שלנו מציעה פתרון מסוג חדש..</w:t>
+      </w:r>
+    </w:p>
+    <w:p>
+      <w:pPr>
+        <w:ind w:left="720"/>
+        <w:rPr>
+          <w:rFonts w:cstheme="minorHAnsi"/>
+          <w:sz w:val="24"/>
+          <w:szCs w:val="24"/>
+        </w:rPr>
+      </w:pPr>
       <w:r>
         <w:rPr>
           <w:rFonts w:cs="Calibri"/>
@@ -233,7 +258,7 @@
           <w:szCs w:val="24"/>
           <w:rtl/>
         </w:rPr>
-        <w:t xml:space="preserve"> רוצים או לא. לכן. יש הרבה שיטות לברר מי עובד ומה התכונות שלו.</w:t>
+        <w:t>הפיתרון שלנו הוא שימוש ברשתות החברתיות.</w:t>
       </w:r>
     </w:p>
     <w:p>
@@ -247,12 +272,97 @@
       </w:pPr>
       <w:r>
         <w:rPr>
+          <w:rFonts w:cs="Calibri"/>
+          <w:sz w:val="24"/>
+          <w:szCs w:val="24"/>
+          <w:rtl/>
+        </w:rPr>
+        <w:t>כדי להכיר התכונות של הבנאדם הבסיס. הפתרון הזה.</w:t>
+      </w:r>
+    </w:p>
+    <w:p>
+      <w:pPr>
+        <w:ind w:left="720"/>
+        <w:rPr>
+          <w:rFonts w:cstheme="minorHAnsi"/>
+          <w:sz w:val="24"/>
+          <w:szCs w:val="24"/>
+        </w:rPr>
+      </w:pPr>
+      <w:r>
+        <w:rPr>
+          <w:rFonts w:cs="Calibri"/>
+          <w:sz w:val="24"/>
+          <w:szCs w:val="24"/>
+          <w:rtl/>
+        </w:rPr>
+        <w:t xml:space="preserve">הבסיס של הפתרון הזה הוא מחקרים שנעשו. </w:t>
+      </w:r>
+    </w:p>
+    <w:p>
+      <w:pPr>
+        <w:ind w:left="720"/>
+        <w:rPr>
+          <w:rFonts w:cstheme="minorHAnsi"/>
+          <w:sz w:val="24"/>
+          <w:szCs w:val="24"/>
+        </w:rPr>
+      </w:pPr>
+      <w:r>
+        <w:rPr>
+          <w:rFonts w:cs="Calibri"/>
+          <w:sz w:val="24"/>
+          <w:szCs w:val="24"/>
+          <w:rtl/>
+        </w:rPr>
+        <w:t>על פרופיל ברשתות חברתיות על התנהלות ברשתות החברתיות.</w:t>
+      </w:r>
+    </w:p>
+    <w:p>
+      <w:pPr>
+        <w:ind w:left="720"/>
+        <w:rPr>
+          <w:rFonts w:cstheme="minorHAnsi"/>
+          <w:sz w:val="24"/>
+          <w:szCs w:val="24"/>
+        </w:rPr>
+      </w:pPr>
+      <w:r>
+        <w:rPr>
+          <w:rFonts w:cs="Calibri"/>
+          <w:sz w:val="24"/>
+          <w:szCs w:val="24"/>
+          <w:rtl/>
+        </w:rPr>
+        <w:t>המטרה הסופית שלנו היא.</w:t>
+      </w:r>
+    </w:p>
+    <w:p>
+      <w:pPr>
+        <w:ind w:left="720"/>
+        <w:rPr>
+          <w:rFonts w:cstheme="minorHAnsi"/>
+          <w:sz w:val="24"/>
+          <w:szCs w:val="24"/>
+        </w:rPr>
+      </w:pPr>
+      <w:r>
+        <w:rPr>
+          <w:rFonts w:cs="Calibri"/>
+          <w:sz w:val="24"/>
+          <w:szCs w:val="24"/>
+          <w:rtl/>
+        </w:rPr>
+        <w:t>לאפשר למעסיק</w:t>
+      </w:r>
+      <w:r>
+        <w:rPr>
           <w:rFonts w:cs="Calibri" w:hint="cs"/>
           <w:sz w:val="24"/>
           <w:szCs w:val="24"/>
           <w:rtl/>
         </w:rPr>
-        <w:t xml:space="preserve">                                                                                                                                                                                                                                </w:t>
+        <w:t xml:space="preserve"> </w:t>
       </w:r>
       <w:r>
         <w:rPr>
@@ -261,7 +371,25 @@
           <w:szCs w:val="24"/>
           <w:rtl/>
         </w:rPr>
-        <w:t>החברה שלנו מציעה פתרון מסוג חדש..</w:t>
+        <w:t xml:space="preserve"> לקבל</w:t>
+      </w:r>
+      <w:r>
+        <w:rPr>
+          <w:rFonts w:cs="Calibri" w:hint="cs"/>
+          <w:sz w:val="24"/>
+          <w:szCs w:val="24"/>
+          <w:rtl/>
+        </w:rPr>
+        <w:t xml:space="preserve"> </w:t>
+      </w:r>
+      <w:r>
+        <w:rPr>
+          <w:rFonts w:cs="Calibri"/>
+          <w:sz w:val="24"/>
+          <w:szCs w:val="24"/>
+          <w:rtl/>
+        </w:rPr>
+        <w:t>תמונה כוללת על העובד בהתאם לפרופילים שלו ברשתות החברתיות.</w:t>
       </w:r>
     </w:p>
     <w:p>
@@ -273,7 +401,6 @@
           <w:szCs w:val="24"/>
         </w:rPr>
       </w:pPr>
-      <w:proofErr w:type="spellStart"/>
       <w:r>
         <w:rPr>
           <w:rFonts w:cs="Calibri"/>
@@ -281,9 +408,18 @@
           <w:szCs w:val="24"/>
           <w:rtl/>
         </w:rPr>
-        <w:t>הפיתרון</w:t>
-      </w:r>
-      <w:proofErr w:type="spellEnd"/>
+        <w:t>לגבי מתחרים כמובן שיש הרבה שמנסים לאפיין אבל אנחנו חלוצים בתחום הזה של אפיון לפי לפי רשתות חברתיות.</w:t>
+      </w:r>
+    </w:p>
+    <w:p>
+      <w:pPr>
+        <w:ind w:left="720"/>
+        <w:rPr>
+          <w:rFonts w:cstheme="minorHAnsi"/>
+          <w:sz w:val="24"/>
+          <w:szCs w:val="24"/>
+        </w:rPr>
+      </w:pPr>
       <w:r>
         <w:rPr>
           <w:rFonts w:cs="Calibri"/>
@@ -291,7 +427,7 @@
           <w:szCs w:val="24"/>
           <w:rtl/>
         </w:rPr>
-        <w:t xml:space="preserve"> שלנו הוא שימוש ברשתות החברתיות.</w:t>
+        <w:t>לגבי פתרון חלקי או מלא כמובן זה פתרון חלקי אבל אנחנו מנסים שזה יהיה פתרון כמה שיותר קרוב לפתרון השלם.</w:t>
       </w:r>
     </w:p>
     <w:p>
@@ -310,7 +446,42 @@
           <w:szCs w:val="24"/>
           <w:rtl/>
         </w:rPr>
-        <w:t>כדי להכיר התכונות של הבנאדם הבסיס. הפתרון הזה.</w:t>
+        <w:t>אתר ש</w:t>
+      </w:r>
+      <w:r>
+        <w:rPr>
+          <w:rFonts w:cs="Calibri"/>
+          <w:sz w:val="24"/>
+          <w:szCs w:val="24"/>
+          <w:rtl/>
+        </w:rPr>
+        <w:t xml:space="preserve">נעזרנו בו. זה האתר של </w:t>
+      </w:r>
+      <w:r>
+        <w:rPr>
+          <w:rFonts w:cs="Calibri"/>
+          <w:sz w:val="24"/>
+          <w:szCs w:val="24"/>
+        </w:rPr>
+        <w:t>onetcenter</w:t>
+      </w:r>
+      <w:r>
+        <w:rPr>
+          <w:rFonts w:cs="Calibri"/>
+          <w:sz w:val="24"/>
+          <w:szCs w:val="24"/>
+          <w:rtl/>
+        </w:rPr>
+        <w:t xml:space="preserve">. אתר זה מספק מידע על המון המון מקצועות התכונות הנדרשות לכל מקצוע ועוד המון מידע על </w:t>
+      </w:r>
+      <w:r>
+        <w:rPr>
+          <w:rFonts w:cs="Calibri" w:hint="cs"/>
+          <w:sz w:val="24"/>
+          <w:szCs w:val="24"/>
+          <w:rtl/>
+        </w:rPr>
+        <w:t>המקצוע.</w:t>
       </w:r>
     </w:p>
     <w:p>
@@ -329,7 +500,25 @@
           <w:szCs w:val="24"/>
           <w:rtl/>
         </w:rPr>
-        <w:t xml:space="preserve">הבסיס של הפתרון הזה הוא מחקרים שנעשו. </w:t>
+        <w:t>היתרון שלנו על פני הדבר הזה הוא</w:t>
+      </w:r>
+      <w:r>
+        <w:rPr>
+          <w:rFonts w:cs="Calibri" w:hint="cs"/>
+          <w:sz w:val="24"/>
+          <w:szCs w:val="24"/>
+          <w:rtl/>
+        </w:rPr>
+        <w:t xml:space="preserve"> - </w:t>
+      </w:r>
+      <w:r>
+        <w:rPr>
+          <w:rFonts w:cs="Calibri"/>
+          <w:sz w:val="24"/>
+          <w:szCs w:val="24"/>
+          <w:rtl/>
+        </w:rPr>
+        <w:t xml:space="preserve"> האתר הזה מספק רק מידע כללי לגבי המקצועות ופחות מאשר לנו לזהות מה התכונות הספציפיות של המועמד שלנו ויש גם.</w:t>
       </w:r>
     </w:p>
     <w:p>
@@ -348,7 +537,50 @@
           <w:szCs w:val="24"/>
           <w:rtl/>
         </w:rPr>
-        <w:t>על פרופיל ברשתות חברתיות על התנהלות ברשתות החברתיות.</w:t>
+        <w:t>שלפעמים ייתכן שלמעסיק יש רצון לעובדים עם תכונות שונות ממה שהוגדר</w:t>
+      </w:r>
+      <w:r>
+        <w:rPr>
+          <w:rFonts w:cs="Calibri" w:hint="cs"/>
+          <w:sz w:val="24"/>
+          <w:szCs w:val="24"/>
+          <w:rtl/>
+        </w:rPr>
+        <w:t xml:space="preserve"> </w:t>
+      </w:r>
+      <w:r>
+        <w:rPr>
+          <w:rFonts w:cs="Calibri"/>
+          <w:sz w:val="24"/>
+          <w:szCs w:val="24"/>
+          <w:rtl/>
+        </w:rPr>
+        <w:t>ב</w:t>
+      </w:r>
+      <w:r>
+        <w:rPr>
+          <w:rFonts w:cs="Calibri"/>
+          <w:sz w:val="24"/>
+          <w:szCs w:val="24"/>
+        </w:rPr>
+        <w:t xml:space="preserve"> </w:t>
+      </w:r>
+      <w:r>
+        <w:rPr>
+          <w:rFonts w:cs="Calibri"/>
+          <w:sz w:val="24"/>
+          <w:szCs w:val="24"/>
+        </w:rPr>
+        <w:t>onetcenter</w:t>
+      </w:r>
+      <w:r>
+        <w:rPr>
+          <w:rFonts w:cs="Calibri"/>
+          <w:sz w:val="24"/>
+          <w:szCs w:val="24"/>
+          <w:rtl/>
+        </w:rPr>
+        <w:t xml:space="preserve"> אנחנו מאפשרים למשתמש להגדיר בעצמו את התכונות המועדפות עליו.</w:t>
       </w:r>
     </w:p>
     <w:p>
@@ -367,327 +599,16 @@
           <w:szCs w:val="24"/>
           <w:rtl/>
         </w:rPr>
-        <w:t>המטרה הסופית שלנו היא.</w:t>
-      </w:r>
-    </w:p>
-    <w:p>
-      <w:pPr>
-        <w:ind w:left="720"/>
-        <w:rPr>
-          <w:rFonts w:cstheme="minorHAnsi"/>
-          <w:sz w:val="24"/>
-          <w:szCs w:val="24"/>
-        </w:rPr>
-      </w:pPr>
+        <w:t xml:space="preserve">לגבי </w:t>
+      </w:r>
       <w:r>
         <w:rPr>
           <w:rFonts w:cs="Calibri"/>
           <w:sz w:val="24"/>
           <w:szCs w:val="24"/>
-          <w:rtl/>
-        </w:rPr>
-        <w:t>לאפשר למעסיק</w:t>
-      </w:r>
-      <w:r>
-        <w:rPr>
-          <w:rFonts w:cs="Calibri" w:hint="cs"/>
-          <w:sz w:val="24"/>
-          <w:szCs w:val="24"/>
-          <w:rtl/>
-        </w:rPr>
-        <w:t xml:space="preserve"> </w:t>
-      </w:r>
-      <w:r>
-        <w:rPr>
-          <w:rFonts w:cs="Calibri"/>
-          <w:sz w:val="24"/>
-          <w:szCs w:val="24"/>
-          <w:rtl/>
-        </w:rPr>
-        <w:t xml:space="preserve"> לקבל</w:t>
-      </w:r>
-      <w:r>
-        <w:rPr>
-          <w:rFonts w:cs="Calibri" w:hint="cs"/>
-          <w:sz w:val="24"/>
-          <w:szCs w:val="24"/>
-          <w:rtl/>
-        </w:rPr>
-        <w:t xml:space="preserve"> </w:t>
-      </w:r>
-      <w:r>
-        <w:rPr>
-          <w:rFonts w:cs="Calibri"/>
-          <w:sz w:val="24"/>
-          <w:szCs w:val="24"/>
-          <w:rtl/>
-        </w:rPr>
-        <w:t>תמונה כוללת על העובד בהתאם לפרופילים שלו ברשתות החברתיות.</w:t>
-      </w:r>
-    </w:p>
-    <w:p>
-      <w:pPr>
-        <w:ind w:left="720"/>
-        <w:rPr>
-          <w:rFonts w:cstheme="minorHAnsi"/>
-          <w:sz w:val="24"/>
-          <w:szCs w:val="24"/>
-        </w:rPr>
-      </w:pPr>
-      <w:r>
-        <w:rPr>
-          <w:rFonts w:cs="Calibri"/>
-          <w:sz w:val="24"/>
-          <w:szCs w:val="24"/>
-          <w:rtl/>
-        </w:rPr>
-        <w:t xml:space="preserve">לגבי מתחרים כמובן שיש הרבה שמנסים לאפיין אבל אנחנו חלוצים בתחום הזה של אפיון לפי </w:t>
-      </w:r>
-      <w:proofErr w:type="spellStart"/>
-      <w:r>
-        <w:rPr>
-          <w:rFonts w:cs="Calibri"/>
-          <w:sz w:val="24"/>
-          <w:szCs w:val="24"/>
-          <w:rtl/>
-        </w:rPr>
-        <w:t>לפי</w:t>
-      </w:r>
-      <w:proofErr w:type="spellEnd"/>
-      <w:r>
-        <w:rPr>
-          <w:rFonts w:cs="Calibri"/>
-          <w:sz w:val="24"/>
-          <w:szCs w:val="24"/>
-          <w:rtl/>
-        </w:rPr>
-        <w:t xml:space="preserve"> רשתות חברתיות.</w:t>
-      </w:r>
-    </w:p>
-    <w:p>
-      <w:pPr>
-        <w:ind w:left="720"/>
-        <w:rPr>
-          <w:rFonts w:cstheme="minorHAnsi"/>
-          <w:sz w:val="24"/>
-          <w:szCs w:val="24"/>
-        </w:rPr>
-      </w:pPr>
-      <w:r>
-        <w:rPr>
-          <w:rFonts w:cs="Calibri"/>
-          <w:sz w:val="24"/>
-          <w:szCs w:val="24"/>
-          <w:rtl/>
-        </w:rPr>
-        <w:t>לגבי פתרון חלקי או מלא כמובן זה פתרון חלקי אבל אנחנו מנסים שזה יהיה פתרון כמה שיותר קרוב לפתרון השלם.</w:t>
-      </w:r>
-    </w:p>
-    <w:p>
-      <w:pPr>
-        <w:ind w:left="720"/>
-        <w:rPr>
-          <w:rFonts w:cstheme="minorHAnsi"/>
-          <w:sz w:val="24"/>
-          <w:szCs w:val="24"/>
-        </w:rPr>
-      </w:pPr>
-      <w:r>
-        <w:rPr>
-          <w:rFonts w:cs="Calibri"/>
-          <w:sz w:val="24"/>
-          <w:szCs w:val="24"/>
-          <w:rtl/>
-        </w:rPr>
-        <w:t>אתר ש</w:t>
-      </w:r>
-      <w:r>
-        <w:rPr>
-          <w:rFonts w:cs="Calibri"/>
-          <w:sz w:val="24"/>
-          <w:szCs w:val="24"/>
-          <w:rtl/>
-        </w:rPr>
-        <w:t xml:space="preserve">נעזרנו בו. זה האתר של </w:t>
-      </w:r>
-      <w:proofErr w:type="spellStart"/>
-      <w:r>
-        <w:rPr>
-          <w:rFonts w:cs="Calibri"/>
-          <w:sz w:val="24"/>
-          <w:szCs w:val="24"/>
         </w:rPr>
         <w:t>onetcenter</w:t>
       </w:r>
-      <w:proofErr w:type="spellEnd"/>
-      <w:r>
-        <w:rPr>
-          <w:rFonts w:cs="Calibri"/>
-          <w:sz w:val="24"/>
-          <w:szCs w:val="24"/>
-          <w:rtl/>
-        </w:rPr>
-        <w:t xml:space="preserve">. אתר זה מספק מידע על המון </w:t>
-      </w:r>
-      <w:proofErr w:type="spellStart"/>
-      <w:r>
-        <w:rPr>
-          <w:rFonts w:cs="Calibri"/>
-          <w:sz w:val="24"/>
-          <w:szCs w:val="24"/>
-          <w:rtl/>
-        </w:rPr>
-        <w:t>המון</w:t>
-      </w:r>
-      <w:proofErr w:type="spellEnd"/>
-      <w:r>
-        <w:rPr>
-          <w:rFonts w:cs="Calibri"/>
-          <w:sz w:val="24"/>
-          <w:szCs w:val="24"/>
-          <w:rtl/>
-        </w:rPr>
-        <w:t xml:space="preserve"> מקצועות התכונות הנדרשות לכל מקצוע ועוד המון מידע על </w:t>
-      </w:r>
-      <w:r>
-        <w:rPr>
-          <w:rFonts w:cs="Calibri" w:hint="cs"/>
-          <w:sz w:val="24"/>
-          <w:szCs w:val="24"/>
-          <w:rtl/>
-        </w:rPr>
-        <w:t>המקצוע.</w:t>
-      </w:r>
-    </w:p>
-    <w:p>
-      <w:pPr>
-        <w:ind w:left="720"/>
-        <w:rPr>
-          <w:rFonts w:cstheme="minorHAnsi"/>
-          <w:sz w:val="24"/>
-          <w:szCs w:val="24"/>
-        </w:rPr>
-      </w:pPr>
-      <w:r>
-        <w:rPr>
-          <w:rFonts w:cs="Calibri"/>
-          <w:sz w:val="24"/>
-          <w:szCs w:val="24"/>
-          <w:rtl/>
-        </w:rPr>
-        <w:t>היתרון שלנו על פני הדבר הזה הוא</w:t>
-      </w:r>
-      <w:r>
-        <w:rPr>
-          <w:rFonts w:cs="Calibri" w:hint="cs"/>
-          <w:sz w:val="24"/>
-          <w:szCs w:val="24"/>
-          <w:rtl/>
-        </w:rPr>
-        <w:t xml:space="preserve"> - </w:t>
-      </w:r>
-      <w:r>
-        <w:rPr>
-          <w:rFonts w:cs="Calibri"/>
-          <w:sz w:val="24"/>
-          <w:szCs w:val="24"/>
-          <w:rtl/>
-        </w:rPr>
-        <w:t xml:space="preserve"> האתר הזה מספק רק מידע כללי לגבי המקצועות ופחות מאשר לנו לזהות מה התכונות הספציפיות של המועמד שלנו ויש גם.</w:t>
-      </w:r>
-    </w:p>
-    <w:p>
-      <w:pPr>
-        <w:ind w:left="720"/>
-        <w:rPr>
-          <w:rFonts w:cstheme="minorHAnsi"/>
-          <w:sz w:val="24"/>
-          <w:szCs w:val="24"/>
-        </w:rPr>
-      </w:pPr>
-      <w:r>
-        <w:rPr>
-          <w:rFonts w:cs="Calibri"/>
-          <w:sz w:val="24"/>
-          <w:szCs w:val="24"/>
-          <w:rtl/>
-        </w:rPr>
-        <w:t>שלפעמים ייתכן שלמעסיק יש רצון לעובדים עם תכונות שונות ממה שהוגדר</w:t>
-      </w:r>
-      <w:r>
-        <w:rPr>
-          <w:rFonts w:cs="Calibri" w:hint="cs"/>
-          <w:sz w:val="24"/>
-          <w:szCs w:val="24"/>
-          <w:rtl/>
-        </w:rPr>
-        <w:t xml:space="preserve"> </w:t>
-      </w:r>
-      <w:r>
-        <w:rPr>
-          <w:rFonts w:cs="Calibri"/>
-          <w:sz w:val="24"/>
-          <w:szCs w:val="24"/>
-          <w:rtl/>
-        </w:rPr>
-        <w:t>ב</w:t>
-      </w:r>
-      <w:r>
-        <w:rPr>
-          <w:rFonts w:cs="Calibri"/>
-          <w:sz w:val="24"/>
-          <w:szCs w:val="24"/>
-        </w:rPr>
-        <w:t xml:space="preserve"> </w:t>
-      </w:r>
-      <w:proofErr w:type="spellStart"/>
-      <w:r>
-        <w:rPr>
-          <w:rFonts w:cs="Calibri"/>
-          <w:sz w:val="24"/>
-          <w:szCs w:val="24"/>
-        </w:rPr>
-        <w:t>onetcenter</w:t>
-      </w:r>
-      <w:proofErr w:type="spellEnd"/>
-      <w:r>
-        <w:rPr>
-          <w:rFonts w:cs="Calibri"/>
-          <w:sz w:val="24"/>
-          <w:szCs w:val="24"/>
-          <w:rtl/>
-        </w:rPr>
-        <w:t xml:space="preserve"> אנחנו מאפשרים למשתמש להגדיר בעצמו את התכונות המועדפות עליו.</w:t>
-      </w:r>
-    </w:p>
-    <w:p>
-      <w:pPr>
-        <w:ind w:left="720"/>
-        <w:rPr>
-          <w:rFonts w:cstheme="minorHAnsi"/>
-          <w:sz w:val="24"/>
-          <w:szCs w:val="24"/>
-        </w:rPr>
-      </w:pPr>
-      <w:r>
-        <w:rPr>
-          <w:rFonts w:cs="Calibri"/>
-          <w:sz w:val="24"/>
-          <w:szCs w:val="24"/>
-          <w:rtl/>
-        </w:rPr>
-        <w:t xml:space="preserve">לגבי </w:t>
-      </w:r>
-      <w:proofErr w:type="spellStart"/>
-      <w:r>
-        <w:rPr>
-          <w:rFonts w:cs="Calibri"/>
-          <w:sz w:val="24"/>
-          <w:szCs w:val="24"/>
-        </w:rPr>
-        <w:t>onetcenter</w:t>
-      </w:r>
-      <w:proofErr w:type="spellEnd"/>
       <w:r>
         <w:rPr>
           <w:rFonts w:cs="Calibri"/>
@@ -3710,7 +3631,6 @@
         <w:lastRenderedPageBreak/>
         <w:t xml:space="preserve">קובץ </w:t>
       </w:r>
-      <w:proofErr w:type="spellStart"/>
       <w:r>
         <w:rPr>
           <w:rFonts w:cstheme="minorHAnsi"/>
@@ -3719,7 +3639,6 @@
         </w:rPr>
         <w:t>css</w:t>
       </w:r>
-      <w:proofErr w:type="spellEnd"/>
       <w:r>
         <w:rPr>
           <w:rFonts w:cstheme="minorHAnsi" w:hint="cs"/>
@@ -3764,7 +3683,6 @@
         </w:rPr>
         <w:t xml:space="preserve"> הכתוב ב</w:t>
       </w:r>
-      <w:proofErr w:type="spellStart"/>
       <w:r>
         <w:rPr>
           <w:rFonts w:cstheme="minorHAnsi"/>
@@ -3773,7 +3691,6 @@
         </w:rPr>
         <w:t>javascript</w:t>
       </w:r>
-      <w:proofErr w:type="spellEnd"/>
       <w:r>
         <w:rPr>
           <w:rFonts w:cstheme="minorHAnsi" w:hint="cs"/>
@@ -3845,7 +3762,6 @@
         </w:rPr>
         <w:t xml:space="preserve"> וקישור לקובץ </w:t>
       </w:r>
-      <w:proofErr w:type="spellStart"/>
       <w:r>
         <w:rPr>
           <w:rFonts w:cstheme="minorHAnsi"/>
@@ -3854,7 +3770,6 @@
         </w:rPr>
         <w:t>css</w:t>
       </w:r>
-      <w:proofErr w:type="spellEnd"/>
     </w:p>
     <w:p>
       <w:pPr>
@@ -4388,7 +4303,6 @@
         </w:rPr>
         <w:t xml:space="preserve">2.3.1.1 </w:t>
       </w:r>
-      <w:proofErr w:type="spellStart"/>
       <w:r>
         <w:rPr>
           <w:rFonts w:cstheme="minorHAnsi"/>
@@ -4397,7 +4311,6 @@
         </w:rPr>
         <w:t>pyCharm</w:t>
       </w:r>
-      <w:proofErr w:type="spellEnd"/>
       <w:r>
         <w:rPr>
           <w:rFonts w:cstheme="minorHAnsi"/>
@@ -4834,7 +4747,6 @@
           <w:rtl/>
         </w:rPr>
       </w:pPr>
-      <w:proofErr w:type="gramStart"/>
       <w:r>
         <w:rPr>
           <w:rFonts w:ascii="Arial" w:hAnsi="Arial" w:cs="Arial"/>
@@ -5019,7 +4931,6 @@
         </w:rPr>
         <w:t>.</w:t>
       </w:r>
-      <w:proofErr w:type="gramEnd"/>
     </w:p>
     <w:p>
       <w:pPr>
@@ -5183,20 +5094,8 @@
           <w:szCs w:val="21"/>
           <w:rtl/>
         </w:rPr>
-        <w:t xml:space="preserve">ביטויים </w:t>
-      </w:r>
-      <w:proofErr w:type="spellStart"/>
-      <w:r>
-        <w:rPr>
-          <w:rFonts w:ascii="Arial" w:hAnsi="Arial" w:cs="Arial"/>
-          <w:color w:val="222222"/>
-          <w:sz w:val="21"/>
-          <w:szCs w:val="21"/>
-          <w:rtl/>
-        </w:rPr>
-        <w:t>רגולארים</w:t>
-      </w:r>
-      <w:proofErr w:type="spellEnd"/>
+        <w:t>ביטויים רגולארים</w:t>
+      </w:r>
       <w:r>
         <w:rPr>
           <w:rFonts w:ascii="Arial" w:hAnsi="Arial" w:cs="Arial"/>
@@ -6033,8 +5932,6 @@
           <w:rtl/>
         </w:rPr>
       </w:pPr>
-      <w:proofErr w:type="spellStart"/>
-      <w:proofErr w:type="gramStart"/>
       <w:r>
         <w:rPr>
           <w:rFonts w:cstheme="minorHAnsi"/>
@@ -6043,7 +5940,6 @@
         </w:rPr>
         <w:t>Git</w:t>
       </w:r>
-      <w:proofErr w:type="spellEnd"/>
       <w:r>
         <w:rPr>
           <w:rFonts w:cs="Calibri"/>
@@ -6051,9 +5947,8 @@
           <w:szCs w:val="24"/>
           <w:rtl/>
         </w:rPr>
-        <w:t xml:space="preserve">, או בעברית </w:t>
-      </w:r>
-      <w:proofErr w:type="spellStart"/>
+        <w:t xml:space="preserve">, או בעברית גיט, היא מערכת ניהול גרסאות מבוזרת. על מנת להבין את המאפיינים והתכונות של גיט יש לחזור אחורה ולהגדיר מהי בכלל מערכת ניהול גרסאות מבוזרת. במילים פשוטות, ניהול </w:t>
+      </w:r>
       <w:r>
         <w:rPr>
           <w:rFonts w:cs="Calibri"/>
@@ -6061,9 +5956,31 @@
           <w:szCs w:val="24"/>
           <w:rtl/>
         </w:rPr>
-        <w:t>גיט</w:t>
-      </w:r>
-      <w:proofErr w:type="spellEnd"/>
+        <w:lastRenderedPageBreak/>
+        <w:t>גרסאות בא לידי ביטוי במעקב אחר וריאציות שונות של אותה יחידת מידע. השימוש בניהול גרסאות נעשה לא רק בהנדסה ובבניית אתרי אינטרנט אלא גם בפיתוח תוכנה, בכתיבת קוד מקור של יישומים, בדגמים אלקטרוניים ועוד. כלי תוכנה לניהול גרסאות חיוניים לכל פרויקט ומכאן גם הביקוש למערכת ניהול הגרסאות המבוזרת של גיט.</w:t>
+      </w:r>
+    </w:p>
+    <w:p>
+      <w:pPr>
+        <w:pStyle w:val="a7"/>
+        <w:rPr>
+          <w:rFonts w:cstheme="minorHAnsi"/>
+          <w:sz w:val="24"/>
+          <w:szCs w:val="24"/>
+          <w:rtl/>
+        </w:rPr>
+      </w:pPr>
+    </w:p>
+    <w:p>
+      <w:pPr>
+        <w:pStyle w:val="a7"/>
+        <w:rPr>
+          <w:rFonts w:cstheme="minorHAnsi"/>
+          <w:sz w:val="24"/>
+          <w:szCs w:val="24"/>
+          <w:rtl/>
+        </w:rPr>
+      </w:pPr>
       <w:r>
         <w:rPr>
           <w:rFonts w:cs="Calibri"/>
@@ -6071,9 +5988,30 @@
           <w:szCs w:val="24"/>
           <w:rtl/>
         </w:rPr>
-        <w:t>, היא מערכת ניהול גרסאות מבוזרת.</w:t>
-      </w:r>
-      <w:proofErr w:type="gramEnd"/>
+        <w:t>במודלי אחסון מבוזרים כל מפתח עובד עם מקום אחסון מקומי משלו. השינויים בסופו של דבר משולבים בין מקומות האחסון בשלב נפרד. כתוצאה ממצב הפעולה הזה יכולים המפתחים לעבור ללא חיבור רשת, כמו גם ליהנות מהיתרונות של יכולות ניהול גרסאות מלאות ללא צורך בקבלת הרשאות. לצורך השוואה, מודלי אחסון ריכוזיים מחייבים ביצוע של כל גרסאות הניהול על שרת משותף.</w:t>
+      </w:r>
+    </w:p>
+    <w:p>
+      <w:pPr>
+        <w:pStyle w:val="a7"/>
+        <w:rPr>
+          <w:rFonts w:cstheme="minorHAnsi"/>
+          <w:sz w:val="24"/>
+          <w:szCs w:val="24"/>
+          <w:rtl/>
+        </w:rPr>
+      </w:pPr>
+    </w:p>
+    <w:p>
+      <w:pPr>
+        <w:pStyle w:val="a7"/>
+        <w:rPr>
+          <w:rFonts w:cstheme="minorHAnsi"/>
+          <w:sz w:val="24"/>
+          <w:szCs w:val="24"/>
+          <w:rtl/>
+        </w:rPr>
+      </w:pPr>
       <w:r>
         <w:rPr>
           <w:rFonts w:cs="Calibri"/>
@@ -6081,9 +6019,30 @@
           <w:szCs w:val="24"/>
           <w:rtl/>
         </w:rPr>
-        <w:t xml:space="preserve"> על מנת להבין את המאפיינים והתכונות של </w:t>
-      </w:r>
-      <w:proofErr w:type="spellStart"/>
+        <w:t xml:space="preserve"> </w:t>
+      </w:r>
+    </w:p>
+    <w:p>
+      <w:pPr>
+        <w:pStyle w:val="a7"/>
+        <w:rPr>
+          <w:rFonts w:cstheme="minorHAnsi"/>
+          <w:sz w:val="24"/>
+          <w:szCs w:val="24"/>
+          <w:rtl/>
+        </w:rPr>
+      </w:pPr>
+    </w:p>
+    <w:p>
+      <w:pPr>
+        <w:pStyle w:val="a7"/>
+        <w:rPr>
+          <w:rFonts w:cstheme="minorHAnsi"/>
+          <w:sz w:val="24"/>
+          <w:szCs w:val="24"/>
+          <w:rtl/>
+        </w:rPr>
+      </w:pPr>
       <w:r>
         <w:rPr>
           <w:rFonts w:cs="Calibri"/>
@@ -6091,9 +6050,30 @@
           <w:szCs w:val="24"/>
           <w:rtl/>
         </w:rPr>
-        <w:t>גיט</w:t>
-      </w:r>
-      <w:proofErr w:type="spellEnd"/>
+        <w:t>התכונות הבולטות של גיט</w:t>
+      </w:r>
+    </w:p>
+    <w:p>
+      <w:pPr>
+        <w:pStyle w:val="a7"/>
+        <w:rPr>
+          <w:rFonts w:cstheme="minorHAnsi"/>
+          <w:sz w:val="24"/>
+          <w:szCs w:val="24"/>
+          <w:rtl/>
+        </w:rPr>
+      </w:pPr>
+    </w:p>
+    <w:p>
+      <w:pPr>
+        <w:pStyle w:val="a7"/>
+        <w:rPr>
+          <w:rFonts w:cstheme="minorHAnsi"/>
+          <w:sz w:val="24"/>
+          <w:szCs w:val="24"/>
+          <w:rtl/>
+        </w:rPr>
+      </w:pPr>
       <w:r>
         <w:rPr>
           <w:rFonts w:cs="Calibri"/>
@@ -6101,8 +6081,30 @@
           <w:szCs w:val="24"/>
           <w:rtl/>
         </w:rPr>
-        <w:t xml:space="preserve"> יש לחזור אחורה ולהגדיר מהי בכלל מערכת ניהול גרסאות מבוזרת. במילים פשוטות, ניהול </w:t>
-      </w:r>
+        <w:t>בתור מערכת ניהול גרסאות מבוזרת, גיט זוכה להצלחה בעיקר בגלל שהיא שומרת את תכני הקבצים עצמם. היא תוכננה במקור לשמש כמערכת קבצים משוכללת שעליה מערכת ניהול גרסאות, אך כיום היא מספקת גם מימוש אחיד של מערכות ניהול גרסאות. כמו כן, יש לציין שהמאגר של גיט נדרש לעבוד מול מאגרים אחרים. ההבדל הוא בין עבודה מול מאגרים שהם קבצים וחלק ממערכת קבצים מקומית, או קבצים מרוחקים על שרתים אחרים.</w:t>
+      </w:r>
+    </w:p>
+    <w:p>
+      <w:pPr>
+        <w:pStyle w:val="a7"/>
+        <w:rPr>
+          <w:rFonts w:cstheme="minorHAnsi"/>
+          <w:sz w:val="24"/>
+          <w:szCs w:val="24"/>
+          <w:rtl/>
+        </w:rPr>
+      </w:pPr>
+    </w:p>
+    <w:p>
+      <w:pPr>
+        <w:pStyle w:val="a7"/>
+        <w:rPr>
+          <w:rFonts w:cstheme="minorHAnsi"/>
+          <w:sz w:val="24"/>
+          <w:szCs w:val="24"/>
+          <w:rtl/>
+        </w:rPr>
+      </w:pPr>
       <w:r>
         <w:rPr>
           <w:rFonts w:cs="Calibri"/>
@@ -6110,274 +6112,7 @@
           <w:szCs w:val="24"/>
           <w:rtl/>
         </w:rPr>
-        <w:lastRenderedPageBreak/>
-        <w:t xml:space="preserve">גרסאות בא לידי ביטוי במעקב אחר וריאציות שונות של אותה יחידת מידע. השימוש בניהול גרסאות נעשה לא רק בהנדסה ובבניית אתרי אינטרנט אלא גם בפיתוח תוכנה, בכתיבת קוד מקור של יישומים, בדגמים אלקטרוניים ועוד. כלי תוכנה לניהול גרסאות חיוניים לכל פרויקט ומכאן גם הביקוש למערכת ניהול הגרסאות המבוזרת של </w:t>
-      </w:r>
-      <w:proofErr w:type="spellStart"/>
-      <w:r>
-        <w:rPr>
-          <w:rFonts w:cs="Calibri"/>
-          <w:sz w:val="24"/>
-          <w:szCs w:val="24"/>
-          <w:rtl/>
-        </w:rPr>
-        <w:t>גיט</w:t>
-      </w:r>
-      <w:proofErr w:type="spellEnd"/>
-      <w:r>
-        <w:rPr>
-          <w:rFonts w:cs="Calibri"/>
-          <w:sz w:val="24"/>
-          <w:szCs w:val="24"/>
-          <w:rtl/>
-        </w:rPr>
-        <w:t>.</w:t>
-      </w:r>
-    </w:p>
-    <w:p>
-      <w:pPr>
-        <w:pStyle w:val="a7"/>
-        <w:rPr>
-          <w:rFonts w:cstheme="minorHAnsi"/>
-          <w:sz w:val="24"/>
-          <w:szCs w:val="24"/>
-          <w:rtl/>
-        </w:rPr>
-      </w:pPr>
-    </w:p>
-    <w:p>
-      <w:pPr>
-        <w:pStyle w:val="a7"/>
-        <w:rPr>
-          <w:rFonts w:cstheme="minorHAnsi"/>
-          <w:sz w:val="24"/>
-          <w:szCs w:val="24"/>
-          <w:rtl/>
-        </w:rPr>
-      </w:pPr>
-      <w:r>
-        <w:rPr>
-          <w:rFonts w:cs="Calibri"/>
-          <w:sz w:val="24"/>
-          <w:szCs w:val="24"/>
-          <w:rtl/>
-        </w:rPr>
-        <w:t>במודלי אחסון מבוזרים כל מפתח עובד עם מקום אחסון מקומי משלו. השינויים בסופו של דבר משולבים בין מקומות האחסון בשלב נפרד. כתוצאה ממצב הפעולה הזה יכולים המפתחים לעבור ללא חיבור רשת, כמו גם ליהנות מהיתרונות של יכולות ניהול גרסאות מלאות ללא צורך בקבלת הרשאות. לצורך השוואה, מודלי אחסון ריכוזיים מחייבים ביצוע של כל גרסאות הניהול על שרת משותף.</w:t>
-      </w:r>
-    </w:p>
-    <w:p>
-      <w:pPr>
-        <w:pStyle w:val="a7"/>
-        <w:rPr>
-          <w:rFonts w:cstheme="minorHAnsi"/>
-          <w:sz w:val="24"/>
-          <w:szCs w:val="24"/>
-          <w:rtl/>
-        </w:rPr>
-      </w:pPr>
-    </w:p>
-    <w:p>
-      <w:pPr>
-        <w:pStyle w:val="a7"/>
-        <w:rPr>
-          <w:rFonts w:cstheme="minorHAnsi"/>
-          <w:sz w:val="24"/>
-          <w:szCs w:val="24"/>
-          <w:rtl/>
-        </w:rPr>
-      </w:pPr>
-      <w:r>
-        <w:rPr>
-          <w:rFonts w:cs="Calibri"/>
-          <w:sz w:val="24"/>
-          <w:szCs w:val="24"/>
-          <w:rtl/>
-        </w:rPr>
-        <w:t xml:space="preserve"> </w:t>
-      </w:r>
-    </w:p>
-    <w:p>
-      <w:pPr>
-        <w:pStyle w:val="a7"/>
-        <w:rPr>
-          <w:rFonts w:cstheme="minorHAnsi"/>
-          <w:sz w:val="24"/>
-          <w:szCs w:val="24"/>
-          <w:rtl/>
-        </w:rPr>
-      </w:pPr>
-    </w:p>
-    <w:p>
-      <w:pPr>
-        <w:pStyle w:val="a7"/>
-        <w:rPr>
-          <w:rFonts w:cstheme="minorHAnsi"/>
-          <w:sz w:val="24"/>
-          <w:szCs w:val="24"/>
-          <w:rtl/>
-        </w:rPr>
-      </w:pPr>
-      <w:r>
-        <w:rPr>
-          <w:rFonts w:cs="Calibri"/>
-          <w:sz w:val="24"/>
-          <w:szCs w:val="24"/>
-          <w:rtl/>
-        </w:rPr>
-        <w:t xml:space="preserve">התכונות הבולטות של </w:t>
-      </w:r>
-      <w:proofErr w:type="spellStart"/>
-      <w:r>
-        <w:rPr>
-          <w:rFonts w:cs="Calibri"/>
-          <w:sz w:val="24"/>
-          <w:szCs w:val="24"/>
-          <w:rtl/>
-        </w:rPr>
-        <w:t>גיט</w:t>
-      </w:r>
-      <w:proofErr w:type="spellEnd"/>
-    </w:p>
-    <w:p>
-      <w:pPr>
-        <w:pStyle w:val="a7"/>
-        <w:rPr>
-          <w:rFonts w:cstheme="minorHAnsi"/>
-          <w:sz w:val="24"/>
-          <w:szCs w:val="24"/>
-          <w:rtl/>
-        </w:rPr>
-      </w:pPr>
-    </w:p>
-    <w:p>
-      <w:pPr>
-        <w:pStyle w:val="a7"/>
-        <w:rPr>
-          <w:rFonts w:cstheme="minorHAnsi"/>
-          <w:sz w:val="24"/>
-          <w:szCs w:val="24"/>
-          <w:rtl/>
-        </w:rPr>
-      </w:pPr>
-      <w:r>
-        <w:rPr>
-          <w:rFonts w:cs="Calibri"/>
-          <w:sz w:val="24"/>
-          <w:szCs w:val="24"/>
-          <w:rtl/>
-        </w:rPr>
-        <w:t xml:space="preserve">בתור מערכת ניהול גרסאות מבוזרת, </w:t>
-      </w:r>
-      <w:proofErr w:type="spellStart"/>
-      <w:r>
-        <w:rPr>
-          <w:rFonts w:cs="Calibri"/>
-          <w:sz w:val="24"/>
-          <w:szCs w:val="24"/>
-          <w:rtl/>
-        </w:rPr>
-        <w:t>גיט</w:t>
-      </w:r>
-      <w:proofErr w:type="spellEnd"/>
-      <w:r>
-        <w:rPr>
-          <w:rFonts w:cs="Calibri"/>
-          <w:sz w:val="24"/>
-          <w:szCs w:val="24"/>
-          <w:rtl/>
-        </w:rPr>
-        <w:t xml:space="preserve"> זוכה להצלחה בעיקר בגלל שהיא שומרת את תכני הקבצים עצמם. היא תוכננה במקור לשמש כמערכת קבצים משוכללת שעליה מערכת ניהול גרסאות, אך כיום היא מספקת גם מימוש אחיד של מערכות ניהול גרסאות. כמו כן, יש לציין שהמאגר של </w:t>
-      </w:r>
-      <w:proofErr w:type="spellStart"/>
-      <w:r>
-        <w:rPr>
-          <w:rFonts w:cs="Calibri"/>
-          <w:sz w:val="24"/>
-          <w:szCs w:val="24"/>
-          <w:rtl/>
-        </w:rPr>
-        <w:t>גיט</w:t>
-      </w:r>
-      <w:proofErr w:type="spellEnd"/>
-      <w:r>
-        <w:rPr>
-          <w:rFonts w:cs="Calibri"/>
-          <w:sz w:val="24"/>
-          <w:szCs w:val="24"/>
-          <w:rtl/>
-        </w:rPr>
-        <w:t xml:space="preserve"> נדרש לעבוד מול מאגרים אחרים. ההבדל הוא בין עבודה מול מאגרים שהם קבצים וחלק ממערכת קבצים מקומית, או קבצים מרוחקים על שרתים אחרים.</w:t>
-      </w:r>
-    </w:p>
-    <w:p>
-      <w:pPr>
-        <w:pStyle w:val="a7"/>
-        <w:rPr>
-          <w:rFonts w:cstheme="minorHAnsi"/>
-          <w:sz w:val="24"/>
-          <w:szCs w:val="24"/>
-          <w:rtl/>
-        </w:rPr>
-      </w:pPr>
-    </w:p>
-    <w:p>
-      <w:pPr>
-        <w:pStyle w:val="a7"/>
-        <w:rPr>
-          <w:rFonts w:cstheme="minorHAnsi"/>
-          <w:sz w:val="24"/>
-          <w:szCs w:val="24"/>
-          <w:rtl/>
-        </w:rPr>
-      </w:pPr>
-      <w:r>
-        <w:rPr>
-          <w:rFonts w:cs="Calibri"/>
-          <w:sz w:val="24"/>
-          <w:szCs w:val="24"/>
-          <w:rtl/>
-        </w:rPr>
-        <w:t xml:space="preserve">במידה והקבצים נמצאים על שרתים אחרים יכולים משתמש מערכת ניהול הגרסאות המבוזרת </w:t>
-      </w:r>
-      <w:proofErr w:type="spellStart"/>
-      <w:r>
-        <w:rPr>
-          <w:rFonts w:cs="Calibri"/>
-          <w:sz w:val="24"/>
-          <w:szCs w:val="24"/>
-          <w:rtl/>
-        </w:rPr>
-        <w:t>גיט</w:t>
-      </w:r>
-      <w:proofErr w:type="spellEnd"/>
-      <w:r>
-        <w:rPr>
-          <w:rFonts w:cs="Calibri"/>
-          <w:sz w:val="24"/>
-          <w:szCs w:val="24"/>
-          <w:rtl/>
-        </w:rPr>
-        <w:t xml:space="preserve"> לבחור כיצד לגשת אליהם. אופציה אחת היא לעשות זאת באמצעות פרוטוקול טיפש שמיועד לקריאה בלבד, בעוד אופציה שנייה היא להשתמש בשרת </w:t>
-      </w:r>
-      <w:proofErr w:type="spellStart"/>
-      <w:r>
-        <w:rPr>
-          <w:rFonts w:cs="Calibri"/>
-          <w:sz w:val="24"/>
-          <w:szCs w:val="24"/>
-          <w:rtl/>
-        </w:rPr>
-        <w:t>גיט</w:t>
-      </w:r>
-      <w:proofErr w:type="spellEnd"/>
-      <w:r>
-        <w:rPr>
-          <w:rFonts w:cs="Calibri"/>
-          <w:sz w:val="24"/>
-          <w:szCs w:val="24"/>
-          <w:rtl/>
-        </w:rPr>
-        <w:t xml:space="preserve"> ייעודי. אופציה שלישית היא לבצע חיבור דרך </w:t>
+        <w:t xml:space="preserve">במידה והקבצים נמצאים על שרתים אחרים יכולים משתמש מערכת ניהול הגרסאות המבוזרת גיט לבחור כיצד לגשת אליהם. אופציה אחת היא לעשות זאת באמצעות פרוטוקול טיפש שמיועד לקריאה בלבד, בעוד אופציה שנייה היא להשתמש בשרת גיט ייעודי. אופציה שלישית היא לבצע חיבור דרך </w:t>
       </w:r>
       <w:r>
         <w:rPr>
@@ -6439,8 +6174,6 @@
           <w:rtl/>
         </w:rPr>
       </w:pPr>
-      <w:proofErr w:type="spellStart"/>
-      <w:proofErr w:type="gramStart"/>
       <w:r>
         <w:rPr>
           <w:rFonts w:cstheme="minorHAnsi"/>
@@ -6452,8 +6185,6 @@
         </w:rPr>
         <w:t>tortoisegit</w:t>
       </w:r>
-      <w:proofErr w:type="spellEnd"/>
-      <w:proofErr w:type="gramEnd"/>
       <w:r>
         <w:rPr>
           <w:rFonts w:cs="Calibri"/>
@@ -6605,7 +6336,6 @@
           <w:rtl/>
         </w:rPr>
       </w:pPr>
-      <w:proofErr w:type="spellStart"/>
       <w:r>
         <w:rPr>
           <w:rFonts w:cstheme="minorHAnsi"/>
@@ -6628,7 +6358,6 @@
         </w:rPr>
         <w:t>ithub</w:t>
       </w:r>
-      <w:proofErr w:type="spellEnd"/>
       <w:r>
         <w:rPr>
           <w:rFonts w:cs="Calibri"/>
@@ -6739,8 +6468,6 @@
           <w:rtl/>
         </w:rPr>
       </w:pPr>
-      <w:proofErr w:type="spellStart"/>
-      <w:proofErr w:type="gramStart"/>
       <w:r>
         <w:rPr>
           <w:rFonts w:cs="Calibri"/>
@@ -6749,7 +6476,6 @@
         </w:rPr>
         <w:t>Github</w:t>
       </w:r>
-      <w:proofErr w:type="spellEnd"/>
       <w:r>
         <w:rPr>
           <w:rFonts w:cs="Calibri"/>
@@ -6793,9 +6519,16 @@
           <w:szCs w:val="24"/>
           <w:rtl/>
         </w:rPr>
-        <w:t xml:space="preserve"> </w:t>
-      </w:r>
-      <w:proofErr w:type="spellStart"/>
+        <w:t xml:space="preserve"> פרוייקטים שעובדים עם </w:t>
+      </w:r>
+      <w:r>
+        <w:rPr>
+          <w:rFonts w:cs="Calibri"/>
+          <w:sz w:val="24"/>
+          <w:szCs w:val="24"/>
+        </w:rPr>
+        <w:t>git</w:t>
+      </w:r>
       <w:r>
         <w:rPr>
           <w:rFonts w:cs="Calibri" w:hint="cs"/>
@@ -6803,9 +6536,28 @@
           <w:szCs w:val="24"/>
           <w:rtl/>
         </w:rPr>
-        <w:t>פרוייקטים</w:t>
-      </w:r>
-      <w:proofErr w:type="spellEnd"/>
+        <w:t xml:space="preserve">. </w:t>
+      </w:r>
+    </w:p>
+    <w:p>
+      <w:pPr>
+        <w:pStyle w:val="a7"/>
+        <w:rPr>
+          <w:rFonts w:cstheme="minorHAnsi"/>
+          <w:sz w:val="24"/>
+          <w:szCs w:val="24"/>
+          <w:rtl/>
+        </w:rPr>
+      </w:pPr>
+      <w:r>
+        <w:rPr>
+          <w:rFonts w:cs="Calibri"/>
+          <w:sz w:val="24"/>
+          <w:szCs w:val="24"/>
+          <w:rtl/>
+        </w:rPr>
+        <w:t xml:space="preserve">עבור תוכנות של קוד פתוח, גיטהאב הוא חינמי. כל אחד יכול לפתוח שם חשבון ולהעלות אליו </w:t>
+      </w:r>
       <w:r>
         <w:rPr>
           <w:rFonts w:cs="Calibri" w:hint="cs"/>
@@ -6813,18 +6565,17 @@
           <w:szCs w:val="24"/>
           <w:rtl/>
         </w:rPr>
-        <w:t xml:space="preserve"> שעובדים עם </w:t>
-      </w:r>
-      <w:proofErr w:type="spellStart"/>
+        <w:t>כמה מאגרים שירצה</w:t>
+      </w:r>
       <w:r>
         <w:rPr>
           <w:rFonts w:cs="Calibri"/>
           <w:sz w:val="24"/>
           <w:szCs w:val="24"/>
-        </w:rPr>
-        <w:t>git</w:t>
-      </w:r>
-      <w:proofErr w:type="spellEnd"/>
+          <w:rtl/>
+        </w:rPr>
+        <w:t>. הפרויקטים שמאוכסנים שם</w:t>
+      </w:r>
       <w:r>
         <w:rPr>
           <w:rFonts w:cs="Calibri" w:hint="cs"/>
@@ -6832,9 +6583,17 @@
           <w:szCs w:val="24"/>
           <w:rtl/>
         </w:rPr>
-        <w:t>.</w:t>
-      </w:r>
-      <w:proofErr w:type="gramEnd"/>
+        <w:t xml:space="preserve"> זמינים לכל מי שמעוניין, שיכול לשכפל אותם ולהשתמש בהם באופן אישי. לפעמים מגדירים את</w:t>
+      </w:r>
+      <w:r>
+        <w:rPr>
+          <w:rFonts w:cs="Calibri"/>
+          <w:sz w:val="24"/>
+          <w:szCs w:val="24"/>
+          <w:rtl/>
+        </w:rPr>
+        <w:t xml:space="preserve"> גיטהאב </w:t>
+      </w:r>
       <w:r>
         <w:rPr>
           <w:rFonts w:cs="Calibri" w:hint="cs"/>
@@ -6842,7 +6601,34 @@
           <w:szCs w:val="24"/>
           <w:rtl/>
         </w:rPr>
-        <w:t xml:space="preserve"> </w:t>
+        <w:t>כ"</w:t>
+      </w:r>
+      <w:r>
+        <w:rPr>
+          <w:rFonts w:cs="Calibri"/>
+          <w:sz w:val="24"/>
+          <w:szCs w:val="24"/>
+          <w:rtl/>
+        </w:rPr>
+        <w:t>רשת חברתית לתוכנות</w:t>
+      </w:r>
+      <w:r>
+        <w:rPr>
+          <w:rFonts w:cs="Calibri" w:hint="cs"/>
+          <w:sz w:val="24"/>
+          <w:szCs w:val="24"/>
+          <w:rtl/>
+        </w:rPr>
+        <w:t>"</w:t>
+      </w:r>
+      <w:r>
+        <w:rPr>
+          <w:rFonts w:cs="Calibri"/>
+          <w:sz w:val="24"/>
+          <w:szCs w:val="24"/>
+          <w:rtl/>
+        </w:rPr>
+        <w:t xml:space="preserve"> שהפעילים בה יוצרים תוכנה או תורמים לתוכנה.</w:t>
       </w:r>
     </w:p>
     <w:p>
@@ -6857,203 +6643,21 @@
       </w:pPr>
       <w:r>
         <w:rPr>
-          <w:rFonts w:cs="Calibri"/>
-          <w:sz w:val="24"/>
-          <w:szCs w:val="24"/>
-          <w:rtl/>
-        </w:rPr>
-        <w:t xml:space="preserve">עבור תוכנות של קוד פתוח, </w:t>
-      </w:r>
-      <w:proofErr w:type="spellStart"/>
-      <w:r>
-        <w:rPr>
-          <w:rFonts w:cs="Calibri"/>
-          <w:sz w:val="24"/>
-          <w:szCs w:val="24"/>
-          <w:rtl/>
-        </w:rPr>
-        <w:t>גיטהאב</w:t>
-      </w:r>
-      <w:proofErr w:type="spellEnd"/>
-      <w:r>
-        <w:rPr>
-          <w:rFonts w:cs="Calibri"/>
-          <w:sz w:val="24"/>
-          <w:szCs w:val="24"/>
-          <w:rtl/>
-        </w:rPr>
-        <w:t xml:space="preserve"> הוא חינמי. כל אחד יכול לפתוח שם חשבון ולהעלות אליו </w:t>
-      </w:r>
-      <w:r>
-        <w:rPr>
-          <w:rFonts w:cs="Calibri" w:hint="cs"/>
-          <w:sz w:val="24"/>
-          <w:szCs w:val="24"/>
-          <w:rtl/>
-        </w:rPr>
-        <w:t>כמה מאגרים שירצה</w:t>
-      </w:r>
-      <w:r>
-        <w:rPr>
-          <w:rFonts w:cs="Calibri"/>
-          <w:sz w:val="24"/>
-          <w:szCs w:val="24"/>
-          <w:rtl/>
-        </w:rPr>
-        <w:t>. הפרויקטים שמאוכסנים שם</w:t>
-      </w:r>
-      <w:r>
-        <w:rPr>
-          <w:rFonts w:cs="Calibri" w:hint="cs"/>
-          <w:sz w:val="24"/>
-          <w:szCs w:val="24"/>
-          <w:rtl/>
-        </w:rPr>
-        <w:t xml:space="preserve"> זמינים לכל מי שמעוניין, שיכול לשכפל אותם ולהשתמש בהם באופן אישי. לפעמים מגדירים את</w:t>
-      </w:r>
-      <w:r>
-        <w:rPr>
-          <w:rFonts w:cs="Calibri"/>
-          <w:sz w:val="24"/>
-          <w:szCs w:val="24"/>
-          <w:rtl/>
-        </w:rPr>
-        <w:t xml:space="preserve"> </w:t>
-      </w:r>
-      <w:proofErr w:type="spellStart"/>
-      <w:r>
-        <w:rPr>
-          <w:rFonts w:cs="Calibri"/>
-          <w:sz w:val="24"/>
-          <w:szCs w:val="24"/>
-          <w:rtl/>
-        </w:rPr>
-        <w:t>גיטהאב</w:t>
-      </w:r>
-      <w:proofErr w:type="spellEnd"/>
-      <w:r>
-        <w:rPr>
-          <w:rFonts w:cs="Calibri"/>
-          <w:sz w:val="24"/>
-          <w:szCs w:val="24"/>
-          <w:rtl/>
-        </w:rPr>
-        <w:t xml:space="preserve"> </w:t>
-      </w:r>
-      <w:r>
-        <w:rPr>
-          <w:rFonts w:cs="Calibri" w:hint="cs"/>
-          <w:sz w:val="24"/>
-          <w:szCs w:val="24"/>
-          <w:rtl/>
-        </w:rPr>
-        <w:t>כ"</w:t>
-      </w:r>
-      <w:r>
-        <w:rPr>
-          <w:rFonts w:cs="Calibri"/>
-          <w:sz w:val="24"/>
-          <w:szCs w:val="24"/>
-          <w:rtl/>
-        </w:rPr>
-        <w:t>רשת חברתית לתוכנות</w:t>
-      </w:r>
-      <w:r>
-        <w:rPr>
-          <w:rFonts w:cs="Calibri" w:hint="cs"/>
-          <w:sz w:val="24"/>
-          <w:szCs w:val="24"/>
-          <w:rtl/>
-        </w:rPr>
-        <w:t>"</w:t>
-      </w:r>
-      <w:r>
-        <w:rPr>
-          <w:rFonts w:cs="Calibri"/>
-          <w:sz w:val="24"/>
-          <w:szCs w:val="24"/>
-          <w:rtl/>
-        </w:rPr>
-        <w:t xml:space="preserve"> שהפעילים בה יוצרים תוכנה או תורמים לתוכנה.</w:t>
-      </w:r>
-    </w:p>
-    <w:p>
-      <w:pPr>
-        <w:pStyle w:val="a7"/>
-        <w:rPr>
-          <w:rFonts w:cstheme="minorHAnsi"/>
-          <w:sz w:val="24"/>
-          <w:szCs w:val="24"/>
-          <w:rtl/>
-        </w:rPr>
-      </w:pPr>
-      <w:r>
-        <w:rPr>
           <w:rFonts w:cstheme="minorHAnsi" w:hint="cs"/>
           <w:sz w:val="24"/>
           <w:szCs w:val="24"/>
           <w:rtl/>
         </w:rPr>
         <w:lastRenderedPageBreak/>
-        <w:t xml:space="preserve">בנוסף, </w:t>
-      </w:r>
-      <w:proofErr w:type="spellStart"/>
-      <w:r>
-        <w:rPr>
-          <w:rFonts w:cstheme="minorHAnsi" w:hint="cs"/>
-          <w:sz w:val="24"/>
-          <w:szCs w:val="24"/>
-          <w:rtl/>
-        </w:rPr>
-        <w:t>גיטהאב</w:t>
-      </w:r>
-      <w:proofErr w:type="spellEnd"/>
-      <w:r>
-        <w:rPr>
-          <w:rFonts w:cstheme="minorHAnsi" w:hint="cs"/>
-          <w:sz w:val="24"/>
-          <w:szCs w:val="24"/>
-          <w:rtl/>
-        </w:rPr>
-        <w:t xml:space="preserve"> מכיל כלים נוספים לניהול </w:t>
-      </w:r>
-      <w:proofErr w:type="spellStart"/>
-      <w:r>
-        <w:rPr>
-          <w:rFonts w:cstheme="minorHAnsi" w:hint="cs"/>
-          <w:sz w:val="24"/>
-          <w:szCs w:val="24"/>
-          <w:rtl/>
-        </w:rPr>
-        <w:t>הפרוייקט</w:t>
-      </w:r>
-      <w:proofErr w:type="spellEnd"/>
-      <w:r>
-        <w:rPr>
-          <w:rFonts w:cstheme="minorHAnsi" w:hint="cs"/>
-          <w:sz w:val="24"/>
-          <w:szCs w:val="24"/>
-          <w:rtl/>
-        </w:rPr>
-        <w:t>. אנחנו השתמשנו לא מעט ב</w:t>
-      </w:r>
-      <w:proofErr w:type="spellStart"/>
-      <w:r>
-        <w:rPr>
-          <w:rFonts w:cstheme="minorHAnsi"/>
-          <w:sz w:val="24"/>
-          <w:szCs w:val="24"/>
-        </w:rPr>
-        <w:t>kanban</w:t>
-      </w:r>
-      <w:proofErr w:type="spellEnd"/>
-      <w:r>
-        <w:rPr>
-          <w:rFonts w:cstheme="minorHAnsi"/>
-          <w:sz w:val="24"/>
-          <w:szCs w:val="24"/>
-        </w:rPr>
-        <w:t xml:space="preserve"> </w:t>
+        <w:t>בנוסף, גיטהאב מכיל כלים נוספים לניהול הפרוייקט. אנחנו השתמשנו לא מעט ב</w:t>
+      </w:r>
+      <w:r>
+        <w:rPr>
+          <w:rFonts w:cstheme="minorHAnsi"/>
+          <w:sz w:val="24"/>
+          <w:szCs w:val="24"/>
+        </w:rPr>
+        <w:t xml:space="preserve">kanban </w:t>
       </w:r>
       <w:r>
         <w:rPr>
@@ -7156,27 +6760,7 @@
           <w:szCs w:val="24"/>
           <w:rtl/>
         </w:rPr>
-        <w:t xml:space="preserve">למילה היפנית </w:t>
-      </w:r>
-      <w:proofErr w:type="spellStart"/>
-      <w:r>
-        <w:rPr>
-          <w:rFonts w:cs="Calibri"/>
-          <w:sz w:val="24"/>
-          <w:szCs w:val="24"/>
-          <w:rtl/>
-        </w:rPr>
-        <w:t>קנבן</w:t>
-      </w:r>
-      <w:proofErr w:type="spellEnd"/>
-      <w:r>
-        <w:rPr>
-          <w:rFonts w:cs="Calibri"/>
-          <w:sz w:val="24"/>
-          <w:szCs w:val="24"/>
-          <w:rtl/>
-        </w:rPr>
-        <w:t xml:space="preserve"> יש מספר פרושים והפירוש הרלוונטי למקרה זה הוא כרטיס. </w:t>
+        <w:t xml:space="preserve">למילה היפנית קנבן יש מספר פרושים והפירוש הרלוונטי למקרה זה הוא כרטיס. </w:t>
       </w:r>
       <w:r>
         <w:rPr>
@@ -7477,9 +7061,16 @@
           <w:szCs w:val="24"/>
           <w:rtl/>
         </w:rPr>
-        <w:t xml:space="preserve">הסוד במערכת </w:t>
-      </w:r>
-      <w:proofErr w:type="spellStart"/>
+        <w:t>הסוד במערכת קנבן טובה הוא לחשב כמה כרטיסים נדרשים לכל מוצר. רוב המפעלים משתמשים בשיטת הלוח הצבעוני (</w:t>
+      </w:r>
+      <w:r>
+        <w:rPr>
+          <w:rFonts w:cstheme="minorHAnsi"/>
+          <w:sz w:val="24"/>
+          <w:szCs w:val="24"/>
+        </w:rPr>
+        <w:t>Heijunka Box</w:t>
+      </w:r>
       <w:r>
         <w:rPr>
           <w:rFonts w:cs="Calibri"/>
@@ -7487,9 +7078,30 @@
           <w:szCs w:val="24"/>
           <w:rtl/>
         </w:rPr>
-        <w:t>קנבן</w:t>
-      </w:r>
-      <w:proofErr w:type="spellEnd"/>
+        <w:t>). שיטה מורכבת מלוח הנוצר במיוחד על מנת להחזיק את כרטיסי הקנבן.</w:t>
+      </w:r>
+    </w:p>
+    <w:p>
+      <w:pPr>
+        <w:pStyle w:val="a7"/>
+        <w:rPr>
+          <w:rFonts w:cstheme="minorHAnsi"/>
+          <w:sz w:val="24"/>
+          <w:szCs w:val="24"/>
+          <w:rtl/>
+        </w:rPr>
+      </w:pPr>
+    </w:p>
+    <w:p>
+      <w:pPr>
+        <w:pStyle w:val="a7"/>
+        <w:rPr>
+          <w:rFonts w:cstheme="minorHAnsi" w:hint="cs"/>
+          <w:sz w:val="24"/>
+          <w:szCs w:val="24"/>
+          <w:rtl/>
+        </w:rPr>
+      </w:pPr>
       <w:r>
         <w:rPr>
           <w:rFonts w:cs="Calibri"/>
@@ -7497,25 +7109,15 @@
           <w:szCs w:val="24"/>
           <w:rtl/>
         </w:rPr>
-        <w:t xml:space="preserve"> טובה הוא לחשב כמה כרטיסים נדרשים לכל מוצר. רוב המפעלים משתמשים בשיטת הלוח הצבעוני (</w:t>
-      </w:r>
-      <w:proofErr w:type="spellStart"/>
-      <w:r>
-        <w:rPr>
-          <w:rFonts w:cstheme="minorHAnsi"/>
-          <w:sz w:val="24"/>
-          <w:szCs w:val="24"/>
-        </w:rPr>
-        <w:t>Heijunka</w:t>
-      </w:r>
-      <w:proofErr w:type="spellEnd"/>
-      <w:r>
-        <w:rPr>
-          <w:rFonts w:cstheme="minorHAnsi"/>
-          <w:sz w:val="24"/>
-          <w:szCs w:val="24"/>
-        </w:rPr>
-        <w:t xml:space="preserve"> Box</w:t>
+        <w:t>בשנים האחרונות קנבן אומצה גם בעולם פיתוח התוכנה, כשיטה המשלבת עקרונות מעולם ה-</w:t>
+      </w:r>
+      <w:r>
+        <w:rPr>
+          <w:rFonts w:cstheme="minorHAnsi"/>
+          <w:sz w:val="24"/>
+          <w:szCs w:val="24"/>
+        </w:rPr>
+        <w:t>Agile</w:t>
       </w:r>
       <w:r>
         <w:rPr>
@@ -7524,9 +7126,16 @@
           <w:szCs w:val="24"/>
           <w:rtl/>
         </w:rPr>
-        <w:t xml:space="preserve">). שיטה מורכבת מלוח הנוצר במיוחד על מנת להחזיק את כרטיסי </w:t>
-      </w:r>
-      <w:proofErr w:type="spellStart"/>
+        <w:t xml:space="preserve"> וה-</w:t>
+      </w:r>
+      <w:r>
+        <w:rPr>
+          <w:rFonts w:cstheme="minorHAnsi"/>
+          <w:sz w:val="24"/>
+          <w:szCs w:val="24"/>
+        </w:rPr>
+        <w:t>Lean</w:t>
+      </w:r>
       <w:r>
         <w:rPr>
           <w:rFonts w:cs="Calibri"/>
@@ -7534,122 +7143,7 @@
           <w:szCs w:val="24"/>
           <w:rtl/>
         </w:rPr>
-        <w:t>הקנבן</w:t>
-      </w:r>
-      <w:proofErr w:type="spellEnd"/>
-      <w:r>
-        <w:rPr>
-          <w:rFonts w:cs="Calibri"/>
-          <w:sz w:val="24"/>
-          <w:szCs w:val="24"/>
-          <w:rtl/>
-        </w:rPr>
-        <w:t>.</w:t>
-      </w:r>
-    </w:p>
-    <w:p>
-      <w:pPr>
-        <w:pStyle w:val="a7"/>
-        <w:rPr>
-          <w:rFonts w:cstheme="minorHAnsi"/>
-          <w:sz w:val="24"/>
-          <w:szCs w:val="24"/>
-          <w:rtl/>
-        </w:rPr>
-      </w:pPr>
-    </w:p>
-    <w:p>
-      <w:pPr>
-        <w:pStyle w:val="a7"/>
-        <w:rPr>
-          <w:rFonts w:cstheme="minorHAnsi" w:hint="cs"/>
-          <w:sz w:val="24"/>
-          <w:szCs w:val="24"/>
-          <w:rtl/>
-        </w:rPr>
-      </w:pPr>
-      <w:r>
-        <w:rPr>
-          <w:rFonts w:cs="Calibri"/>
-          <w:sz w:val="24"/>
-          <w:szCs w:val="24"/>
-          <w:rtl/>
-        </w:rPr>
-        <w:t xml:space="preserve">בשנים האחרונות </w:t>
-      </w:r>
-      <w:proofErr w:type="spellStart"/>
-      <w:r>
-        <w:rPr>
-          <w:rFonts w:cs="Calibri"/>
-          <w:sz w:val="24"/>
-          <w:szCs w:val="24"/>
-          <w:rtl/>
-        </w:rPr>
-        <w:t>קנבן</w:t>
-      </w:r>
-      <w:proofErr w:type="spellEnd"/>
-      <w:r>
-        <w:rPr>
-          <w:rFonts w:cs="Calibri"/>
-          <w:sz w:val="24"/>
-          <w:szCs w:val="24"/>
-          <w:rtl/>
-        </w:rPr>
-        <w:t xml:space="preserve"> אומצה גם בעולם פיתוח התוכנה, כשיטה המשלבת עקרונות מעולם ה-</w:t>
-      </w:r>
-      <w:r>
-        <w:rPr>
-          <w:rFonts w:cstheme="minorHAnsi"/>
-          <w:sz w:val="24"/>
-          <w:szCs w:val="24"/>
-        </w:rPr>
-        <w:t>Agile</w:t>
-      </w:r>
-      <w:r>
-        <w:rPr>
-          <w:rFonts w:cs="Calibri"/>
-          <w:sz w:val="24"/>
-          <w:szCs w:val="24"/>
-          <w:rtl/>
-        </w:rPr>
-        <w:t xml:space="preserve"> וה-</w:t>
-      </w:r>
-      <w:r>
-        <w:rPr>
-          <w:rFonts w:cstheme="minorHAnsi"/>
-          <w:sz w:val="24"/>
-          <w:szCs w:val="24"/>
-        </w:rPr>
-        <w:t>Lean</w:t>
-      </w:r>
-      <w:r>
-        <w:rPr>
-          <w:rFonts w:cs="Calibri"/>
-          <w:sz w:val="24"/>
-          <w:szCs w:val="24"/>
-          <w:rtl/>
-        </w:rPr>
-        <w:t xml:space="preserve">, כאשר מרכז השיטה הוא אותו רעיון של הגבלת </w:t>
-      </w:r>
-      <w:proofErr w:type="spellStart"/>
-      <w:r>
-        <w:rPr>
-          <w:rFonts w:cs="Calibri"/>
-          <w:sz w:val="24"/>
-          <w:szCs w:val="24"/>
-          <w:rtl/>
-        </w:rPr>
-        <w:t>הקנבנים</w:t>
-      </w:r>
-      <w:proofErr w:type="spellEnd"/>
-      <w:r>
-        <w:rPr>
-          <w:rFonts w:cs="Calibri"/>
-          <w:sz w:val="24"/>
-          <w:szCs w:val="24"/>
-          <w:rtl/>
-        </w:rPr>
-        <w:t xml:space="preserve"> שבמערכת, ועל ידי כך הורדת מלאי הנושאים שמפותחים ונבדקים במקביל ב"קו הפיתוח". השיטה נקראת </w:t>
+        <w:t xml:space="preserve">, כאשר מרכז השיטה הוא אותו רעיון של הגבלת הקנבנים שבמערכת, ועל ידי כך הורדת מלאי הנושאים שמפותחים ונבדקים במקביל ב"קו הפיתוח". השיטה נקראת </w:t>
       </w:r>
       <w:r>
         <w:rPr>
@@ -8389,7 +7883,6 @@
         </w:rPr>
         <w:t>L</w:t>
       </w:r>
-      <w:proofErr w:type="gramStart"/>
       <w:r>
         <w:rPr>
           <w:rFonts w:asciiTheme="minorHAnsi" w:eastAsiaTheme="minorHAnsi" w:hAnsiTheme="minorHAnsi" w:cstheme="minorHAnsi"/>
@@ -8403,7 +7896,6 @@
         </w:rPr>
         <w:t xml:space="preserve"> (</w:t>
       </w:r>
-      <w:proofErr w:type="gramEnd"/>
       <w:r>
         <w:rPr>
           <w:rFonts w:asciiTheme="minorHAnsi" w:eastAsiaTheme="minorHAnsi" w:hAnsiTheme="minorHAnsi" w:cstheme="minorHAnsi"/>
@@ -8736,25 +8228,7 @@
           <w:sz w:val="24"/>
           <w:szCs w:val="24"/>
         </w:rPr>
-        <w:t> &lt;</w:t>
-      </w:r>
-      <w:proofErr w:type="spellStart"/>
-      <w:r>
-        <w:rPr>
-          <w:rFonts w:cstheme="minorHAnsi"/>
-          <w:sz w:val="24"/>
-          <w:szCs w:val="24"/>
-        </w:rPr>
-        <w:t>tagname</w:t>
-      </w:r>
-      <w:proofErr w:type="spellEnd"/>
-      <w:r>
-        <w:rPr>
-          <w:rFonts w:cstheme="minorHAnsi"/>
-          <w:sz w:val="24"/>
-          <w:szCs w:val="24"/>
-        </w:rPr>
-        <w:t xml:space="preserve">&gt; </w:t>
+        <w:t xml:space="preserve"> &lt;tagname&gt; </w:t>
       </w:r>
       <w:r>
         <w:rPr>
@@ -8832,25 +8306,7 @@
           <w:sz w:val="24"/>
           <w:szCs w:val="24"/>
         </w:rPr>
-        <w:t>“</w:t>
-      </w:r>
-      <w:proofErr w:type="spellStart"/>
-      <w:r>
-        <w:rPr>
-          <w:rFonts w:cstheme="minorHAnsi"/>
-          <w:sz w:val="24"/>
-          <w:szCs w:val="24"/>
-        </w:rPr>
-        <w:t>tagname</w:t>
-      </w:r>
-      <w:proofErr w:type="spellEnd"/>
-      <w:r>
-        <w:rPr>
-          <w:rFonts w:cstheme="minorHAnsi"/>
-          <w:sz w:val="24"/>
-          <w:szCs w:val="24"/>
-        </w:rPr>
-        <w:t>”</w:t>
+        <w:t>“tagname”</w:t>
       </w:r>
       <w:r>
         <w:rPr>
@@ -8968,25 +8424,7 @@
           <w:sz w:val="24"/>
           <w:szCs w:val="24"/>
         </w:rPr>
-        <w:t> &lt;/</w:t>
-      </w:r>
-      <w:proofErr w:type="spellStart"/>
-      <w:r>
-        <w:rPr>
-          <w:rFonts w:cstheme="minorHAnsi"/>
-          <w:sz w:val="24"/>
-          <w:szCs w:val="24"/>
-        </w:rPr>
-        <w:t>tagname</w:t>
-      </w:r>
-      <w:proofErr w:type="spellEnd"/>
-      <w:r>
-        <w:rPr>
-          <w:rFonts w:cstheme="minorHAnsi"/>
-          <w:sz w:val="24"/>
-          <w:szCs w:val="24"/>
-        </w:rPr>
-        <w:t xml:space="preserve">&gt; </w:t>
+        <w:t xml:space="preserve"> &lt;/tagname&gt; </w:t>
       </w:r>
       <w:r>
         <w:rPr>
@@ -9058,25 +8496,7 @@
           <w:sz w:val="24"/>
           <w:szCs w:val="24"/>
         </w:rPr>
-        <w:t>“</w:t>
-      </w:r>
-      <w:proofErr w:type="spellStart"/>
-      <w:r>
-        <w:rPr>
-          <w:rFonts w:cstheme="minorHAnsi"/>
-          <w:sz w:val="24"/>
-          <w:szCs w:val="24"/>
-        </w:rPr>
-        <w:t>tagname</w:t>
-      </w:r>
-      <w:proofErr w:type="spellEnd"/>
-      <w:r>
-        <w:rPr>
-          <w:rFonts w:cstheme="minorHAnsi"/>
-          <w:sz w:val="24"/>
-          <w:szCs w:val="24"/>
-        </w:rPr>
-        <w:t>”</w:t>
+        <w:t>“tagname”</w:t>
       </w:r>
       <w:r>
         <w:rPr>
@@ -9560,21 +8980,7 @@
         <w:rPr>
           <w:rFonts w:asciiTheme="minorHAnsi" w:eastAsiaTheme="minorHAnsi" w:hAnsiTheme="minorHAnsi" w:cstheme="minorHAnsi"/>
         </w:rPr>
-        <w:t xml:space="preserve">a </w:t>
-      </w:r>
-      <w:proofErr w:type="spellStart"/>
-      <w:r>
-        <w:rPr>
-          <w:rFonts w:asciiTheme="minorHAnsi" w:eastAsiaTheme="minorHAnsi" w:hAnsiTheme="minorHAnsi" w:cstheme="minorHAnsi"/>
-        </w:rPr>
-        <w:t>href</w:t>
-      </w:r>
-      <w:proofErr w:type="spellEnd"/>
-      <w:r>
-        <w:rPr>
-          <w:rFonts w:asciiTheme="minorHAnsi" w:eastAsiaTheme="minorHAnsi" w:hAnsiTheme="minorHAnsi" w:cstheme="minorHAnsi"/>
-        </w:rPr>
-        <w:t>=http://google.co.il</w:t>
+        <w:t>a href=http://google.co.il</w:t>
       </w:r>
       <w:r>
         <w:rPr>
@@ -9675,33 +9081,11 @@
         </w:rPr>
         <w:t xml:space="preserve"> להוספת אלמנטים שונים לעמוד, דוגמת תמונות, קבצי מדיה ועוד. לדוגמה: &lt;/"</w:t>
       </w:r>
-      <w:proofErr w:type="spellStart"/>
       <w:r>
         <w:rPr>
           <w:rFonts w:asciiTheme="minorHAnsi" w:eastAsiaTheme="minorHAnsi" w:hAnsiTheme="minorHAnsi" w:cstheme="minorHAnsi"/>
         </w:rPr>
-        <w:t>img</w:t>
-      </w:r>
-      <w:proofErr w:type="spellEnd"/>
-      <w:r>
-        <w:rPr>
-          <w:rFonts w:asciiTheme="minorHAnsi" w:eastAsiaTheme="minorHAnsi" w:hAnsiTheme="minorHAnsi" w:cstheme="minorHAnsi"/>
-        </w:rPr>
-        <w:t xml:space="preserve"> </w:t>
-      </w:r>
-      <w:proofErr w:type="spellStart"/>
-      <w:r>
-        <w:rPr>
-          <w:rFonts w:asciiTheme="minorHAnsi" w:eastAsiaTheme="minorHAnsi" w:hAnsiTheme="minorHAnsi" w:cstheme="minorHAnsi"/>
-        </w:rPr>
-        <w:t>src</w:t>
-      </w:r>
-      <w:proofErr w:type="spellEnd"/>
-      <w:r>
-        <w:rPr>
-          <w:rFonts w:asciiTheme="minorHAnsi" w:eastAsiaTheme="minorHAnsi" w:hAnsiTheme="minorHAnsi" w:cstheme="minorHAnsi"/>
-        </w:rPr>
-        <w:t>="</w:t>
+        <w:t>img src="</w:t>
       </w:r>
       <w:bookmarkStart w:id="0" w:name="_Hlk640211"/>
       <w:r>
@@ -10590,23 +9974,7 @@
           <w:rFonts w:asciiTheme="minorHAnsi" w:eastAsiaTheme="minorHAnsi" w:hAnsiTheme="minorHAnsi" w:cstheme="minorHAnsi"/>
           <w:rtl/>
         </w:rPr>
-        <w:t xml:space="preserve"> תוכננה תוך שימת דגש על קריאוּת הקוד, וכוללת מבנים המיועדים לאפשר ביטוי של </w:t>
-      </w:r>
-      <w:proofErr w:type="spellStart"/>
-      <w:r>
-        <w:rPr>
-          <w:rFonts w:asciiTheme="minorHAnsi" w:eastAsiaTheme="minorHAnsi" w:hAnsiTheme="minorHAnsi" w:cstheme="minorHAnsi"/>
-          <w:rtl/>
-        </w:rPr>
-        <w:t>תוכניות</w:t>
-      </w:r>
-      <w:proofErr w:type="spellEnd"/>
-      <w:r>
-        <w:rPr>
-          <w:rFonts w:asciiTheme="minorHAnsi" w:eastAsiaTheme="minorHAnsi" w:hAnsiTheme="minorHAnsi" w:cstheme="minorHAnsi"/>
-          <w:rtl/>
-        </w:rPr>
-        <w:t xml:space="preserve"> מורכבות בדרך קצרה וברורה. אחד המאפיינים הבולטים בתחביר השפה הוא השימוש ב</w:t>
+        <w:t xml:space="preserve"> תוכננה תוך שימת דגש על קריאוּת הקוד, וכוללת מבנים המיועדים לאפשר ביטוי של תוכניות מורכבות בדרך קצרה וברורה. אחד המאפיינים הבולטים בתחביר השפה הוא השימוש ב</w:t>
       </w:r>
       <w:hyperlink r:id="rId42" w:tooltip="הזחה" w:history="1">
         <w:r>
@@ -10685,37 +10053,12 @@
         </w:rPr>
         <w:t xml:space="preserve">פותחה בשנת 1991 ע"י </w:t>
       </w:r>
-      <w:proofErr w:type="spellStart"/>
       <w:r>
         <w:rPr>
           <w:rFonts w:hint="cs"/>
           <w:rtl/>
         </w:rPr>
-        <w:t>גואידו</w:t>
-      </w:r>
-      <w:proofErr w:type="spellEnd"/>
-      <w:r>
-        <w:rPr>
-          <w:rFonts w:hint="cs"/>
-          <w:rtl/>
-        </w:rPr>
-        <w:t xml:space="preserve"> ואן </w:t>
-      </w:r>
-      <w:proofErr w:type="spellStart"/>
-      <w:r>
-        <w:rPr>
-          <w:rFonts w:hint="cs"/>
-          <w:rtl/>
-        </w:rPr>
-        <w:t>רוסום</w:t>
-      </w:r>
-      <w:proofErr w:type="spellEnd"/>
-      <w:r>
-        <w:rPr>
-          <w:rFonts w:hint="cs"/>
-          <w:rtl/>
-        </w:rPr>
-        <w:t xml:space="preserve">, </w:t>
+        <w:t xml:space="preserve">גואידו ואן רוסום, </w:t>
       </w:r>
       <w:r>
         <w:rPr>
@@ -10888,27 +10231,7 @@
           <w:szCs w:val="24"/>
           <w:rtl/>
         </w:rPr>
-        <w:t xml:space="preserve"> שעוברות קומפילציה בה </w:t>
-      </w:r>
-      <w:proofErr w:type="spellStart"/>
-      <w:r>
-        <w:rPr>
-          <w:rFonts w:cstheme="minorHAnsi" w:hint="cs"/>
-          <w:sz w:val="24"/>
-          <w:szCs w:val="24"/>
-          <w:rtl/>
-        </w:rPr>
-        <w:t>הכל</w:t>
-      </w:r>
-      <w:proofErr w:type="spellEnd"/>
-      <w:r>
-        <w:rPr>
-          <w:rFonts w:cstheme="minorHAnsi" w:hint="cs"/>
-          <w:sz w:val="24"/>
-          <w:szCs w:val="24"/>
-          <w:rtl/>
-        </w:rPr>
-        <w:t xml:space="preserve"> מפורש לקוד מכונה בפעם אחת ומורץ)</w:t>
+        <w:t xml:space="preserve"> שעוברות קומפילציה בה הכל מפורש לקוד מכונה בפעם אחת ומורץ)</w:t>
       </w:r>
     </w:p>
     <w:p>
@@ -11032,7 +10355,6 @@
         </w:rPr>
         <w:t xml:space="preserve"> </w:t>
       </w:r>
-      <w:proofErr w:type="spellStart"/>
       <w:r>
         <w:rPr>
           <w:rFonts w:cstheme="minorHAnsi" w:hint="cs"/>
@@ -11042,7 +10364,6 @@
         </w:rPr>
         <w:t>סקריפטית</w:t>
       </w:r>
-      <w:proofErr w:type="spellEnd"/>
       <w:r>
         <w:rPr>
           <w:rFonts w:cstheme="minorHAnsi"/>
@@ -12279,16 +11600,7 @@
           <w:sz w:val="24"/>
           <w:szCs w:val="24"/>
         </w:rPr>
-        <w:t xml:space="preserve">Python </w:t>
-      </w:r>
-      <w:proofErr w:type="gramStart"/>
-      <w:r>
-        <w:rPr>
-          <w:rFonts w:cstheme="minorHAnsi"/>
-          <w:sz w:val="24"/>
-          <w:szCs w:val="24"/>
-        </w:rPr>
-        <w:t xml:space="preserve">3.0 </w:t>
+        <w:t xml:space="preserve">Python 3.0 </w:t>
       </w:r>
       <w:r>
         <w:rPr>
@@ -12308,7 +11620,6 @@
         </w:rPr>
         <w:t>שוחרר</w:t>
       </w:r>
-      <w:proofErr w:type="gramEnd"/>
       <w:r>
         <w:rPr>
           <w:rFonts w:cstheme="minorHAnsi"/>
@@ -12407,7 +11718,6 @@
         </w:rPr>
         <w:t xml:space="preserve"> </w:t>
       </w:r>
-      <w:proofErr w:type="spellStart"/>
       <w:r>
         <w:rPr>
           <w:rFonts w:cstheme="minorHAnsi" w:hint="cs"/>
@@ -12417,7 +11727,6 @@
         </w:rPr>
         <w:t>גירסת</w:t>
       </w:r>
-      <w:proofErr w:type="spellEnd"/>
       <w:r>
         <w:rPr>
           <w:rFonts w:cstheme="minorHAnsi"/>
@@ -12806,7 +12115,6 @@
         </w:rPr>
         <w:t xml:space="preserve"> </w:t>
       </w:r>
-      <w:proofErr w:type="spellStart"/>
       <w:r>
         <w:rPr>
           <w:rFonts w:cstheme="minorHAnsi" w:hint="cs"/>
@@ -12816,7 +12124,6 @@
         </w:rPr>
         <w:t>גירסת</w:t>
       </w:r>
-      <w:proofErr w:type="spellEnd"/>
       <w:r>
         <w:rPr>
           <w:rFonts w:cstheme="minorHAnsi"/>
@@ -12862,7 +12169,6 @@
         </w:rPr>
         <w:t xml:space="preserve">- 2014 </w:t>
       </w:r>
-      <w:proofErr w:type="spellStart"/>
       <w:r>
         <w:rPr>
           <w:rFonts w:cstheme="minorHAnsi" w:hint="cs"/>
@@ -12872,7 +12178,6 @@
         </w:rPr>
         <w:t>וגירסת</w:t>
       </w:r>
-      <w:proofErr w:type="spellEnd"/>
       <w:r>
         <w:rPr>
           <w:rFonts w:cstheme="minorHAnsi"/>
@@ -13624,7 +12929,6 @@
           <w:szCs w:val="24"/>
         </w:rPr>
       </w:pPr>
-      <w:proofErr w:type="spellStart"/>
       <w:r>
         <w:rPr>
           <w:rFonts w:cstheme="minorHAnsi" w:hint="cs"/>
@@ -13634,7 +12938,6 @@
         </w:rPr>
         <w:t>גירסה</w:t>
       </w:r>
-      <w:proofErr w:type="spellEnd"/>
       <w:r>
         <w:rPr>
           <w:rFonts w:cstheme="minorHAnsi"/>
@@ -13723,7 +13026,6 @@
         </w:rPr>
         <w:t xml:space="preserve"> </w:t>
       </w:r>
-      <w:proofErr w:type="spellStart"/>
       <w:r>
         <w:rPr>
           <w:rFonts w:cstheme="minorHAnsi" w:hint="cs"/>
@@ -13733,7 +13035,6 @@
         </w:rPr>
         <w:t>שהגירסה</w:t>
       </w:r>
-      <w:proofErr w:type="spellEnd"/>
       <w:r>
         <w:rPr>
           <w:rFonts w:cstheme="minorHAnsi"/>
@@ -13897,7 +13198,6 @@
         </w:rPr>
         <w:t xml:space="preserve"> </w:t>
       </w:r>
-      <w:proofErr w:type="spellStart"/>
       <w:r>
         <w:rPr>
           <w:rFonts w:cstheme="minorHAnsi" w:hint="cs"/>
@@ -13907,7 +13207,6 @@
         </w:rPr>
         <w:t>בגירסת</w:t>
       </w:r>
-      <w:proofErr w:type="spellEnd"/>
       <w:r>
         <w:rPr>
           <w:rFonts w:cstheme="minorHAnsi"/>
@@ -13934,7 +13233,6 @@
         </w:rPr>
         <w:t xml:space="preserve"> </w:t>
       </w:r>
-      <w:proofErr w:type="spellStart"/>
       <w:r>
         <w:rPr>
           <w:rFonts w:cstheme="minorHAnsi" w:hint="cs"/>
@@ -13944,7 +13242,6 @@
         </w:rPr>
         <w:t>הפרוייקט</w:t>
       </w:r>
-      <w:proofErr w:type="spellEnd"/>
       <w:r>
         <w:rPr>
           <w:rFonts w:cstheme="minorHAnsi"/>
@@ -14370,27 +13667,7 @@
           <w:szCs w:val="24"/>
           <w:rtl/>
         </w:rPr>
-        <w:t xml:space="preserve"> לא בטוח שזה יופיע </w:t>
-      </w:r>
-      <w:proofErr w:type="spellStart"/>
-      <w:r>
-        <w:rPr>
-          <w:rFonts w:cstheme="minorHAnsi" w:hint="cs"/>
-          <w:sz w:val="24"/>
-          <w:szCs w:val="24"/>
-          <w:rtl/>
-        </w:rPr>
-        <w:t>בדווקא</w:t>
-      </w:r>
-      <w:proofErr w:type="spellEnd"/>
-      <w:r>
-        <w:rPr>
-          <w:rFonts w:cstheme="minorHAnsi" w:hint="cs"/>
-          <w:sz w:val="24"/>
-          <w:szCs w:val="24"/>
-          <w:rtl/>
-        </w:rPr>
-        <w:t xml:space="preserve"> כאן)</w:t>
+        <w:t xml:space="preserve"> לא בטוח שזה יופיע בדווקא כאן)</w:t>
       </w:r>
     </w:p>
     <w:p>
@@ -14419,18 +13696,8 @@
           <w:sz w:val="24"/>
           <w:szCs w:val="24"/>
         </w:rPr>
-        <w:t xml:space="preserve">node </w:t>
-      </w:r>
-      <w:proofErr w:type="spellStart"/>
-      <w:r>
-        <w:rPr>
-          <w:rFonts w:cstheme="minorHAnsi"/>
-          <w:sz w:val="24"/>
-          <w:szCs w:val="24"/>
-        </w:rPr>
-        <w:t>js</w:t>
-      </w:r>
-      <w:proofErr w:type="spellEnd"/>
+        <w:t>node js</w:t>
+      </w:r>
       <w:r>
         <w:rPr>
           <w:rFonts w:cstheme="minorHAnsi" w:hint="cs"/>
@@ -14551,27 +13818,7 @@
           <w:szCs w:val="24"/>
           <w:rtl/>
         </w:rPr>
-        <w:t xml:space="preserve">למשל, אם מדובר בתכונה "פתיחות", אז קצה אחד של הסרגל מייצג פתיחות נמוכה, וקצה שני מייצג פתיחות גבוהה. עבור כל אחת (!) מהרמות, המגייס יכול להגדיר עד כמה רמה כזו רצויה לו (ניתן לתת ציונים בטווח 1-5). לאחר </w:t>
-      </w:r>
-      <w:proofErr w:type="spellStart"/>
-      <w:r>
-        <w:rPr>
-          <w:rFonts w:cstheme="minorHAnsi" w:hint="cs"/>
-          <w:sz w:val="24"/>
-          <w:szCs w:val="24"/>
-          <w:rtl/>
-        </w:rPr>
-        <w:t>שהמתמש</w:t>
-      </w:r>
-      <w:proofErr w:type="spellEnd"/>
-      <w:r>
-        <w:rPr>
-          <w:rFonts w:cstheme="minorHAnsi" w:hint="cs"/>
-          <w:sz w:val="24"/>
-          <w:szCs w:val="24"/>
-          <w:rtl/>
-        </w:rPr>
-        <w:t xml:space="preserve"> מסיים להזין את הנתונים, הוא לוחץ על כפתור, והנתונים נשלחים מהדפדפן לשרת. </w:t>
+        <w:t xml:space="preserve">למשל, אם מדובר בתכונה "פתיחות", אז קצה אחד של הסרגל מייצג פתיחות נמוכה, וקצה שני מייצג פתיחות גבוהה. עבור כל אחת (!) מהרמות, המגייס יכול להגדיר עד כמה רמה כזו רצויה לו (ניתן לתת ציונים בטווח 1-5). לאחר שהמתמש מסיים להזין את הנתונים, הוא לוחץ על כפתור, והנתונים נשלחים מהדפדפן לשרת. </w:t>
       </w:r>
       <w:r>
         <w:rPr>
@@ -15310,9 +14557,17 @@
           <w:szCs w:val="24"/>
           <w:rtl/>
         </w:rPr>
-        <w:t xml:space="preserve">החלק השני היה הוספת נתונים. מצאנו אתר שיש בו המון </w:t>
-      </w:r>
-      <w:proofErr w:type="spellStart"/>
+        <w:t>החלק השני היה הוספת נתונים. מצאנו אתר שיש בו המון המון מידע על מקצועות</w:t>
+      </w:r>
+      <w:r>
+        <w:rPr>
+          <w:rFonts w:cs="Calibri" w:hint="cs"/>
+          <w:sz w:val="24"/>
+          <w:szCs w:val="24"/>
+          <w:rtl/>
+        </w:rPr>
+        <w:t>.</w:t>
+      </w:r>
       <w:r>
         <w:rPr>
           <w:rFonts w:cs="Calibri"/>
@@ -15320,9 +14575,17 @@
           <w:szCs w:val="24"/>
           <w:rtl/>
         </w:rPr>
-        <w:t>המון</w:t>
-      </w:r>
-      <w:proofErr w:type="spellEnd"/>
+        <w:t xml:space="preserve"> </w:t>
+      </w:r>
+      <w:r>
+        <w:rPr>
+          <w:rFonts w:cs="Calibri" w:hint="cs"/>
+          <w:sz w:val="24"/>
+          <w:szCs w:val="24"/>
+          <w:rtl/>
+        </w:rPr>
+        <w:t>רצינו</w:t>
+      </w:r>
       <w:r>
         <w:rPr>
           <w:rFonts w:cs="Calibri"/>
@@ -15330,7 +14593,27 @@
           <w:szCs w:val="24"/>
           <w:rtl/>
         </w:rPr>
-        <w:t xml:space="preserve"> מידע על מקצועות</w:t>
+        <w:t xml:space="preserve"> להציג את המידע הזה למשתמש כדי לעזור לו לבחור.</w:t>
+      </w:r>
+    </w:p>
+    <w:p>
+      <w:pPr>
+        <w:pStyle w:val="a7"/>
+        <w:rPr>
+          <w:rFonts w:cstheme="minorHAnsi"/>
+          <w:sz w:val="24"/>
+          <w:szCs w:val="24"/>
+          <w:rtl/>
+        </w:rPr>
+      </w:pPr>
+      <w:r>
+        <w:rPr>
+          <w:rFonts w:cs="Calibri"/>
+          <w:sz w:val="24"/>
+          <w:szCs w:val="24"/>
+          <w:rtl/>
+        </w:rPr>
+        <w:t>לכן אנ</w:t>
       </w:r>
       <w:r>
         <w:rPr>
@@ -15339,11 +14622,275 @@
           <w:szCs w:val="24"/>
           <w:rtl/>
         </w:rPr>
+        <w:t>חנ</w:t>
+      </w:r>
+      <w:r>
+        <w:rPr>
+          <w:rFonts w:cs="Calibri"/>
+          <w:sz w:val="24"/>
+          <w:szCs w:val="24"/>
+          <w:rtl/>
+        </w:rPr>
+        <w:t>ו צריכים לגשת לאתר. להוריד ממנו את המידע. ולצרף אותו אלינו.</w:t>
+      </w:r>
+    </w:p>
+    <w:p>
+      <w:pPr>
+        <w:pStyle w:val="a7"/>
+        <w:rPr>
+          <w:rFonts w:cstheme="minorHAnsi" w:hint="cs"/>
+          <w:sz w:val="24"/>
+          <w:szCs w:val="24"/>
+          <w:rtl/>
+        </w:rPr>
+      </w:pPr>
+      <w:r>
+        <w:rPr>
+          <w:rFonts w:cs="Calibri"/>
+          <w:sz w:val="24"/>
+          <w:szCs w:val="24"/>
+          <w:rtl/>
+        </w:rPr>
+        <w:t>ראשית</w:t>
+      </w:r>
+      <w:r>
+        <w:rPr>
+          <w:rFonts w:cs="Calibri" w:hint="cs"/>
+          <w:sz w:val="24"/>
+          <w:szCs w:val="24"/>
+          <w:rtl/>
+        </w:rPr>
+        <w:t>, ניסינו להשתמש ב</w:t>
+      </w:r>
+      <w:r>
+        <w:rPr>
+          <w:rFonts w:cs="Calibri"/>
+          <w:sz w:val="24"/>
+          <w:szCs w:val="24"/>
+        </w:rPr>
+        <w:t xml:space="preserve">API </w:t>
+      </w:r>
+      <w:r>
+        <w:rPr>
+          <w:rFonts w:cs="Calibri" w:hint="cs"/>
+          <w:sz w:val="24"/>
+          <w:szCs w:val="24"/>
+          <w:rtl/>
+        </w:rPr>
+        <w:t xml:space="preserve"> הרשמי של האתר, אבל ראינו שצריך לחכות לקבלת הרשאה מהאתר בשביל זה. לכן </w:t>
+      </w:r>
+      <w:r>
+        <w:rPr>
+          <w:rFonts w:cstheme="minorHAnsi" w:hint="cs"/>
+          <w:sz w:val="24"/>
+          <w:szCs w:val="24"/>
+          <w:rtl/>
+        </w:rPr>
+        <w:t>החלטנו לגשת ישירות לקבצים שמעניינים אותנו. כתבנו סקריפט שניגש לכל הקבצים הרלוונטיים (היתה שם אפשרות להוריד קובץ עבור כל טבלה. אנחנו השתמשנו בזה, והורדנו את הקבצים בפורמט טקסט), מפרש את התוכן שלהם, ומחלץ מתוכם את שמות התכונות. בעזרת הפלט של הסקריפט הזה, יצרנו קובץ עם שמות כל התכונות הרלוונטיות שיש באתר.</w:t>
+      </w:r>
+      <w:r>
+        <w:rPr>
+          <w:rFonts w:cstheme="minorHAnsi" w:hint="cs"/>
+          <w:sz w:val="24"/>
+          <w:szCs w:val="24"/>
+          <w:rtl/>
+        </w:rPr>
+        <w:t xml:space="preserve"> בהתאם, יצרנו טבלה ב</w:t>
+      </w:r>
+      <w:r>
+        <w:rPr>
+          <w:rFonts w:cstheme="minorHAnsi"/>
+          <w:sz w:val="24"/>
+          <w:szCs w:val="24"/>
+        </w:rPr>
+        <w:t>DB</w:t>
+      </w:r>
+      <w:r>
+        <w:rPr>
+          <w:rFonts w:cstheme="minorHAnsi" w:hint="cs"/>
+          <w:sz w:val="24"/>
+          <w:szCs w:val="24"/>
+          <w:rtl/>
+        </w:rPr>
+        <w:t xml:space="preserve"> שתכיל את שם המקצוע, וציון עבור כל תכונה.</w:t>
+      </w:r>
+      <w:r>
+        <w:rPr>
+          <w:rFonts w:cstheme="minorHAnsi" w:hint="cs"/>
+          <w:sz w:val="24"/>
+          <w:szCs w:val="24"/>
+          <w:rtl/>
+        </w:rPr>
+        <w:t xml:space="preserve"> אחר כך יצרנו קוד שניגש להורדת הקבצים, קורא אותם, וממיר את כל המידע לפורמט </w:t>
+      </w:r>
+      <w:r>
+        <w:rPr>
+          <w:rFonts w:cstheme="minorHAnsi"/>
+          <w:sz w:val="24"/>
+          <w:szCs w:val="24"/>
+        </w:rPr>
+        <w:t>JSON</w:t>
+      </w:r>
+      <w:r>
+        <w:rPr>
+          <w:rFonts w:cstheme="minorHAnsi" w:hint="cs"/>
+          <w:sz w:val="24"/>
+          <w:szCs w:val="24"/>
+          <w:rtl/>
+        </w:rPr>
+        <w:t>, כאשר ה</w:t>
+      </w:r>
+      <w:r>
+        <w:rPr>
+          <w:rFonts w:cstheme="minorHAnsi"/>
+          <w:sz w:val="24"/>
+          <w:szCs w:val="24"/>
+        </w:rPr>
+        <w:t xml:space="preserve"> key</w:t>
+      </w:r>
+      <w:r>
+        <w:rPr>
+          <w:rFonts w:cstheme="minorHAnsi" w:hint="cs"/>
+          <w:sz w:val="24"/>
+          <w:szCs w:val="24"/>
+          <w:rtl/>
+        </w:rPr>
+        <w:t xml:space="preserve"> הוא </w:t>
+      </w:r>
+      <w:r>
+        <w:rPr>
+          <w:rFonts w:cstheme="minorHAnsi" w:hint="cs"/>
+          <w:sz w:val="24"/>
+          <w:szCs w:val="24"/>
+          <w:rtl/>
+        </w:rPr>
+        <w:t>ה</w:t>
+      </w:r>
+      <w:r>
+        <w:rPr>
+          <w:rFonts w:cstheme="minorHAnsi"/>
+          <w:sz w:val="24"/>
+          <w:szCs w:val="24"/>
+        </w:rPr>
+        <w:t>ID</w:t>
+      </w:r>
+      <w:r>
+        <w:rPr>
+          <w:rFonts w:cstheme="minorHAnsi" w:hint="cs"/>
+          <w:sz w:val="24"/>
+          <w:szCs w:val="24"/>
+          <w:rtl/>
+        </w:rPr>
+        <w:t xml:space="preserve"> </w:t>
+      </w:r>
+      <w:r>
+        <w:rPr>
+          <w:rFonts w:cstheme="minorHAnsi" w:hint="cs"/>
+          <w:sz w:val="24"/>
+          <w:szCs w:val="24"/>
+          <w:rtl/>
+        </w:rPr>
+        <w:t>של המקצוע</w:t>
+      </w:r>
+      <w:r>
+        <w:rPr>
+          <w:rFonts w:cstheme="minorHAnsi" w:hint="cs"/>
+          <w:sz w:val="24"/>
+          <w:szCs w:val="24"/>
+          <w:rtl/>
+        </w:rPr>
+        <w:t>, וב</w:t>
+      </w:r>
+      <w:r>
+        <w:rPr>
+          <w:rFonts w:cstheme="minorHAnsi"/>
+          <w:sz w:val="24"/>
+          <w:szCs w:val="24"/>
+        </w:rPr>
+        <w:t>value</w:t>
+      </w:r>
+      <w:r>
+        <w:rPr>
+          <w:rFonts w:cstheme="minorHAnsi" w:hint="cs"/>
+          <w:sz w:val="24"/>
+          <w:szCs w:val="24"/>
+          <w:rtl/>
+        </w:rPr>
+        <w:t xml:space="preserve"> יש </w:t>
+      </w:r>
+      <w:r>
+        <w:rPr>
+          <w:rFonts w:cstheme="minorHAnsi" w:hint="cs"/>
+          <w:sz w:val="24"/>
+          <w:szCs w:val="24"/>
+          <w:rtl/>
+        </w:rPr>
+        <w:t>רשימה של תכונות, עם ציון עבור כל אחת</w:t>
+      </w:r>
+      <w:r>
+        <w:rPr>
+          <w:rFonts w:cstheme="minorHAnsi" w:hint="cs"/>
+          <w:sz w:val="24"/>
+          <w:szCs w:val="24"/>
+          <w:rtl/>
+        </w:rPr>
+        <w:t xml:space="preserve"> (הקבצים האלה </w:t>
+      </w:r>
+      <w:r>
+        <w:rPr>
+          <w:rFonts w:cstheme="minorHAnsi" w:hint="cs"/>
+          <w:sz w:val="24"/>
+          <w:szCs w:val="24"/>
+          <w:rtl/>
+        </w:rPr>
+        <w:t>לא הכילו את שמות המקצועות, אלא רק את ה</w:t>
+      </w:r>
+      <w:r>
+        <w:rPr>
+          <w:rFonts w:cstheme="minorHAnsi"/>
+          <w:sz w:val="24"/>
+          <w:szCs w:val="24"/>
+        </w:rPr>
+        <w:t xml:space="preserve">ID </w:t>
+      </w:r>
+      <w:r>
+        <w:rPr>
+          <w:rFonts w:cstheme="minorHAnsi" w:hint="cs"/>
+          <w:sz w:val="24"/>
+          <w:szCs w:val="24"/>
+          <w:rtl/>
+        </w:rPr>
+        <w:t xml:space="preserve"> שלהם)</w:t>
+      </w:r>
+      <w:r>
+        <w:rPr>
+          <w:rFonts w:cstheme="minorHAnsi" w:hint="cs"/>
+          <w:sz w:val="24"/>
+          <w:szCs w:val="24"/>
+          <w:rtl/>
+        </w:rPr>
         <w:t>.</w:t>
       </w:r>
       <w:r>
         <w:rPr>
-          <w:rFonts w:cs="Calibri"/>
+          <w:rFonts w:cstheme="minorHAnsi" w:hint="cs"/>
+          <w:sz w:val="24"/>
+          <w:szCs w:val="24"/>
+          <w:rtl/>
+        </w:rPr>
+        <w:t xml:space="preserve"> אחר כך השתמשנו בקוד הזה כדי להוריד קובץ שמכיל את ההתאמה בין ה</w:t>
+      </w:r>
+      <w:r>
+        <w:rPr>
+          <w:rFonts w:cstheme="minorHAnsi"/>
+          <w:sz w:val="24"/>
+          <w:szCs w:val="24"/>
+        </w:rPr>
+        <w:t xml:space="preserve">ID </w:t>
+      </w:r>
+      <w:r>
+        <w:rPr>
+          <w:rFonts w:cstheme="minorHAnsi" w:hint="cs"/>
           <w:sz w:val="24"/>
           <w:szCs w:val="24"/>
           <w:rtl/>
@@ -15352,222 +14899,72 @@
       </w:r>
       <w:r>
         <w:rPr>
-          <w:rFonts w:cs="Calibri" w:hint="cs"/>
-          <w:sz w:val="24"/>
-          <w:szCs w:val="24"/>
-          <w:rtl/>
-        </w:rPr>
-        <w:t>רצינו</w:t>
-      </w:r>
-      <w:r>
-        <w:rPr>
-          <w:rFonts w:cs="Calibri"/>
-          <w:sz w:val="24"/>
-          <w:szCs w:val="24"/>
-          <w:rtl/>
-        </w:rPr>
-        <w:t xml:space="preserve"> להציג את המידע הזה למשתמש כדי לעזור לו לבחור.</w:t>
-      </w:r>
-    </w:p>
-    <w:p>
-      <w:pPr>
-        <w:pStyle w:val="a7"/>
-        <w:rPr>
-          <w:rFonts w:cstheme="minorHAnsi"/>
-          <w:sz w:val="24"/>
-          <w:szCs w:val="24"/>
-          <w:rtl/>
-        </w:rPr>
-      </w:pPr>
-      <w:r>
-        <w:rPr>
-          <w:rFonts w:cs="Calibri"/>
-          <w:sz w:val="24"/>
-          <w:szCs w:val="24"/>
-          <w:rtl/>
-        </w:rPr>
-        <w:t>לכן אנ</w:t>
-      </w:r>
-      <w:r>
-        <w:rPr>
-          <w:rFonts w:cs="Calibri" w:hint="cs"/>
-          <w:sz w:val="24"/>
-          <w:szCs w:val="24"/>
-          <w:rtl/>
-        </w:rPr>
-        <w:t>חנ</w:t>
-      </w:r>
-      <w:r>
-        <w:rPr>
-          <w:rFonts w:cs="Calibri"/>
-          <w:sz w:val="24"/>
-          <w:szCs w:val="24"/>
-          <w:rtl/>
-        </w:rPr>
-        <w:t>ו צריכים לגשת לאתר. להוריד ממנו את המידע. ולצרף אותו אלינו.</w:t>
-      </w:r>
-    </w:p>
-    <w:p>
-      <w:pPr>
-        <w:pStyle w:val="a7"/>
-        <w:rPr>
-          <w:rFonts w:cstheme="minorHAnsi" w:hint="cs"/>
-          <w:sz w:val="24"/>
-          <w:szCs w:val="24"/>
-          <w:rtl/>
-        </w:rPr>
-      </w:pPr>
-      <w:r>
-        <w:rPr>
-          <w:rFonts w:cs="Calibri"/>
-          <w:sz w:val="24"/>
-          <w:szCs w:val="24"/>
-          <w:rtl/>
-        </w:rPr>
-        <w:t>ראשית</w:t>
-      </w:r>
-      <w:r>
-        <w:rPr>
-          <w:rFonts w:cs="Calibri" w:hint="cs"/>
-          <w:sz w:val="24"/>
-          <w:szCs w:val="24"/>
-          <w:rtl/>
-        </w:rPr>
-        <w:t>, ניסינו להשתמש ב</w:t>
-      </w:r>
-      <w:r>
-        <w:rPr>
-          <w:rFonts w:cs="Calibri"/>
-          <w:sz w:val="24"/>
-          <w:szCs w:val="24"/>
-        </w:rPr>
-        <w:t xml:space="preserve">API </w:t>
-      </w:r>
-      <w:r>
-        <w:rPr>
-          <w:rFonts w:cs="Calibri" w:hint="cs"/>
-          <w:sz w:val="24"/>
-          <w:szCs w:val="24"/>
-          <w:rtl/>
-        </w:rPr>
-        <w:t xml:space="preserve"> הרשמי של האתר, אבל ראינו שצריך לחכות לקבלת הרשאה מהאתר בשביל זה. לכן </w:t>
-      </w:r>
-      <w:r>
-        <w:rPr>
-          <w:rFonts w:cstheme="minorHAnsi" w:hint="cs"/>
-          <w:sz w:val="24"/>
-          <w:szCs w:val="24"/>
-          <w:rtl/>
-        </w:rPr>
-        <w:t>החלטנו לגשת ישירות לקבצים שמעניינים אותנו. כתבנו סקריפט שניגש לכל הקבצים הרלוונטיים (</w:t>
-      </w:r>
-      <w:proofErr w:type="spellStart"/>
-      <w:r>
-        <w:rPr>
-          <w:rFonts w:cstheme="minorHAnsi" w:hint="cs"/>
-          <w:sz w:val="24"/>
-          <w:szCs w:val="24"/>
-          <w:rtl/>
-        </w:rPr>
-        <w:t>היתה</w:t>
-      </w:r>
-      <w:proofErr w:type="spellEnd"/>
-      <w:r>
-        <w:rPr>
-          <w:rFonts w:cstheme="minorHAnsi" w:hint="cs"/>
-          <w:sz w:val="24"/>
-          <w:szCs w:val="24"/>
-          <w:rtl/>
-        </w:rPr>
-        <w:t xml:space="preserve"> שם אפשרות להוריד קובץ עבור כל טבלה. אנחנו השתמשנו בזה, והורדנו את הקבצים בפורמט טקסט), מפרש את התוכן שלהם, ומחלץ מתוכם את שמות התכונות. בעזרת הפלט של הסקריפט הזה, יצרנו קובץ עם שמות כל התכונות הרלוונטיות שיש באתר. אחר כך יצרנו קוד שניגש להורדת הקבצים, קורא אותם, וממיר את כל המידע לפורמט </w:t>
-      </w:r>
-      <w:r>
-        <w:rPr>
-          <w:rFonts w:cstheme="minorHAnsi"/>
-          <w:sz w:val="24"/>
-          <w:szCs w:val="24"/>
-        </w:rPr>
-        <w:t>JSON</w:t>
-      </w:r>
-      <w:r>
-        <w:rPr>
-          <w:rFonts w:cstheme="minorHAnsi" w:hint="cs"/>
-          <w:sz w:val="24"/>
-          <w:szCs w:val="24"/>
-          <w:rtl/>
-        </w:rPr>
-        <w:t>, כאשר ה</w:t>
-      </w:r>
-      <w:r>
-        <w:rPr>
-          <w:rFonts w:cstheme="minorHAnsi"/>
-          <w:sz w:val="24"/>
-          <w:szCs w:val="24"/>
-        </w:rPr>
-        <w:t xml:space="preserve"> key</w:t>
-      </w:r>
-      <w:r>
-        <w:rPr>
-          <w:rFonts w:cstheme="minorHAnsi" w:hint="cs"/>
-          <w:sz w:val="24"/>
-          <w:szCs w:val="24"/>
-          <w:rtl/>
-        </w:rPr>
-        <w:t xml:space="preserve"> הוא לפי ה</w:t>
-      </w:r>
-      <w:r>
-        <w:rPr>
-          <w:rFonts w:cstheme="minorHAnsi"/>
-          <w:sz w:val="24"/>
-          <w:szCs w:val="24"/>
-        </w:rPr>
-        <w:t>JOB</w:t>
-      </w:r>
-      <w:r>
-        <w:rPr>
-          <w:rFonts w:cstheme="minorHAnsi" w:hint="cs"/>
-          <w:sz w:val="24"/>
-          <w:szCs w:val="24"/>
-          <w:rtl/>
-        </w:rPr>
-        <w:t xml:space="preserve">, </w:t>
-      </w:r>
-      <w:proofErr w:type="spellStart"/>
-      <w:r>
-        <w:rPr>
-          <w:rFonts w:cstheme="minorHAnsi" w:hint="cs"/>
-          <w:sz w:val="24"/>
-          <w:szCs w:val="24"/>
-          <w:rtl/>
-        </w:rPr>
-        <w:t>וב</w:t>
-      </w:r>
-      <w:proofErr w:type="spellEnd"/>
-      <w:r>
-        <w:rPr>
-          <w:rFonts w:cstheme="minorHAnsi"/>
-          <w:sz w:val="24"/>
-          <w:szCs w:val="24"/>
-        </w:rPr>
-        <w:t>value</w:t>
-      </w:r>
-      <w:r>
-        <w:rPr>
-          <w:rFonts w:cstheme="minorHAnsi" w:hint="cs"/>
-          <w:sz w:val="24"/>
-          <w:szCs w:val="24"/>
-          <w:rtl/>
-        </w:rPr>
-        <w:t xml:space="preserve"> יש </w:t>
-      </w:r>
-      <w:r>
-        <w:rPr>
-          <w:rFonts w:cstheme="minorHAnsi" w:hint="cs"/>
-          <w:sz w:val="24"/>
-          <w:szCs w:val="24"/>
-          <w:rtl/>
-        </w:rPr>
-        <w:t>רשימה של תכונות, עם ציון עבור כל אחת.</w:t>
+          <w:rFonts w:cstheme="minorHAnsi" w:hint="cs"/>
+          <w:sz w:val="24"/>
+          <w:szCs w:val="24"/>
+          <w:rtl/>
+        </w:rPr>
+        <w:t>של המקצוע לשם המקצוע.</w:t>
+      </w:r>
+      <w:r>
+        <w:rPr>
+          <w:rFonts w:cstheme="minorHAnsi" w:hint="cs"/>
+          <w:sz w:val="24"/>
+          <w:szCs w:val="24"/>
+          <w:rtl/>
+        </w:rPr>
+        <w:t xml:space="preserve"> בשלב הבא יצרנו סקריפט נוסף, שקורא את המידע מהקובץ שמכיל את ה</w:t>
+      </w:r>
+      <w:r>
+        <w:rPr>
+          <w:rFonts w:cstheme="minorHAnsi"/>
+          <w:sz w:val="24"/>
+          <w:szCs w:val="24"/>
+        </w:rPr>
+        <w:t xml:space="preserve">ID </w:t>
+      </w:r>
+      <w:r>
+        <w:rPr>
+          <w:rFonts w:cstheme="minorHAnsi" w:hint="cs"/>
+          <w:sz w:val="24"/>
+          <w:szCs w:val="24"/>
+          <w:rtl/>
+        </w:rPr>
+        <w:t xml:space="preserve">של המקצועות ואת הציונים, ובמקביל קורא גם את הקובץ שמתאים בין </w:t>
+      </w:r>
+      <w:r>
+        <w:rPr>
+          <w:rFonts w:cstheme="minorHAnsi"/>
+          <w:sz w:val="24"/>
+          <w:szCs w:val="24"/>
+        </w:rPr>
+        <w:t>ID</w:t>
+      </w:r>
+      <w:r>
+        <w:rPr>
+          <w:rFonts w:cstheme="minorHAnsi" w:hint="cs"/>
+          <w:sz w:val="24"/>
+          <w:szCs w:val="24"/>
+          <w:rtl/>
+        </w:rPr>
+        <w:t xml:space="preserve"> לשם המקצוע. עבור כל מקצוע, הוא לוקח את הציונים עבור כל התכונות, מוסיף להם את שם המקצוע, ושומר אותם בטבלה שהכנו ב</w:t>
+      </w:r>
+      <w:r>
+        <w:rPr>
+          <w:rFonts w:cstheme="minorHAnsi"/>
+          <w:sz w:val="24"/>
+          <w:szCs w:val="24"/>
+        </w:rPr>
+        <w:t>DB</w:t>
+      </w:r>
+      <w:r>
+        <w:rPr>
+          <w:rFonts w:cstheme="minorHAnsi" w:hint="cs"/>
+          <w:sz w:val="24"/>
+          <w:szCs w:val="24"/>
+          <w:rtl/>
+        </w:rPr>
+        <w:t>.</w:t>
       </w:r>
       <w:bookmarkStart w:id="1" w:name="_GoBack"/>
       <w:bookmarkEnd w:id="1"/>
@@ -15576,7 +14973,7 @@
       <w:pPr>
         <w:pStyle w:val="a7"/>
         <w:rPr>
-          <w:rFonts w:cstheme="minorHAnsi"/>
+          <w:rFonts w:cstheme="minorHAnsi" w:hint="cs"/>
           <w:sz w:val="24"/>
           <w:szCs w:val="24"/>
         </w:rPr>
@@ -15602,19 +14999,17 @@
           <w:szCs w:val="24"/>
           <w:rtl/>
         </w:rPr>
-        <w:t xml:space="preserve">מודל הפיתוח של המערכת (כאן כדאי </w:t>
-      </w:r>
-      <w:proofErr w:type="spellStart"/>
-      <w:r>
-        <w:rPr>
-          <w:rFonts w:cstheme="minorHAnsi" w:hint="cs"/>
-          <w:sz w:val="24"/>
-          <w:szCs w:val="24"/>
-          <w:rtl/>
-        </w:rPr>
-        <w:t>להצגי</w:t>
-      </w:r>
-      <w:proofErr w:type="spellEnd"/>
+        <w:t xml:space="preserve">מודל </w:t>
+      </w:r>
+      <w:r>
+        <w:rPr>
+          <w:rFonts w:cstheme="minorHAnsi" w:hint="cs"/>
+          <w:sz w:val="24"/>
+          <w:szCs w:val="24"/>
+          <w:rtl/>
+        </w:rPr>
+        <w:t>הפיתוח של המערכת (כאן כדאי להציג</w:t>
+      </w:r>
       <w:r>
         <w:rPr>
           <w:rFonts w:cstheme="minorHAnsi" w:hint="cs"/>
@@ -15979,7 +15374,6 @@
           <w:szCs w:val="24"/>
         </w:rPr>
       </w:pPr>
-      <w:proofErr w:type="spellStart"/>
       <w:r>
         <w:rPr>
           <w:rFonts w:cstheme="minorHAnsi" w:hint="cs"/>
@@ -15989,7 +15383,6 @@
         </w:rPr>
         <w:t>ביביליוגרפיה</w:t>
       </w:r>
-      <w:proofErr w:type="spellEnd"/>
     </w:p>
     <w:p>
       <w:pPr>
@@ -18584,7 +17977,7 @@
 </file>
 
 <file path=customXml/itemProps1.xml><?xml version="1.0" encoding="utf-8"?>
-<ds:datastoreItem xmlns:ds="http://schemas.openxmlformats.org/officeDocument/2006/customXml" ds:itemID="{EDACC72B-FF7C-4B14-81C3-34FE2B5C2BBD}">
+<ds:datastoreItem xmlns:ds="http://schemas.openxmlformats.org/officeDocument/2006/customXml" ds:itemID="{D4F7C75B-1776-40B2-B7D1-C0796B8BEEB1}">
   <ds:schemaRefs>
     <ds:schemaRef ds:uri="http://schemas.openxmlformats.org/officeDocument/2006/bibliography"/>
   </ds:schemaRefs>

</xml_diff>

<commit_message>
Updated the "project book Daniel.docx" file
</commit_message>
<xml_diff>
--- a/project book Daniel.docx
+++ b/project book Daniel.docx
@@ -116,6 +116,7 @@
         </w:rPr>
         <w:t>אולי זה רעיון לכתוב כאן משהו על ה</w:t>
       </w:r>
+      <w:proofErr w:type="spellStart"/>
       <w:r>
         <w:rPr>
           <w:rFonts w:cstheme="minorHAnsi"/>
@@ -124,6 +125,7 @@
         </w:rPr>
         <w:t>onetcenter</w:t>
       </w:r>
+      <w:proofErr w:type="spellEnd"/>
       <w:r>
         <w:rPr>
           <w:rFonts w:cstheme="minorHAnsi" w:hint="cs"/>
@@ -211,7 +213,27 @@
           <w:szCs w:val="24"/>
           <w:rtl/>
         </w:rPr>
-        <w:t>קודם כל יש בעיה כללית בגיוס עובדים. כשאנשים רוצים לגייס עובד. הם לא תמיד יודעים מה התכונות שלו האם התכונות שלו מתאימות למה שהם שהם רוצים או לא. לכן. יש הרבה שיטות לברר מי עובד ומה התכונות שלו.</w:t>
+        <w:t xml:space="preserve">קודם כל יש בעיה כללית בגיוס עובדים. כשאנשים רוצים לגייס עובד. הם לא תמיד יודעים מה התכונות שלו האם התכונות שלו מתאימות למה שהם </w:t>
+      </w:r>
+      <w:proofErr w:type="spellStart"/>
+      <w:r>
+        <w:rPr>
+          <w:rFonts w:cs="Calibri"/>
+          <w:sz w:val="24"/>
+          <w:szCs w:val="24"/>
+          <w:rtl/>
+        </w:rPr>
+        <w:t>שהם</w:t>
+      </w:r>
+      <w:proofErr w:type="spellEnd"/>
+      <w:r>
+        <w:rPr>
+          <w:rFonts w:cs="Calibri"/>
+          <w:sz w:val="24"/>
+          <w:szCs w:val="24"/>
+          <w:rtl/>
+        </w:rPr>
+        <w:t xml:space="preserve"> רוצים או לא. לכן. יש הרבה שיטות לברר מי עובד ומה התכונות שלו.</w:t>
       </w:r>
     </w:p>
     <w:p>
@@ -251,6 +273,7 @@
           <w:szCs w:val="24"/>
         </w:rPr>
       </w:pPr>
+      <w:proofErr w:type="spellStart"/>
       <w:r>
         <w:rPr>
           <w:rFonts w:cs="Calibri"/>
@@ -258,7 +281,17 @@
           <w:szCs w:val="24"/>
           <w:rtl/>
         </w:rPr>
-        <w:t>הפיתרון שלנו הוא שימוש ברשתות החברתיות.</w:t>
+        <w:t>הפיתרון</w:t>
+      </w:r>
+      <w:proofErr w:type="spellEnd"/>
+      <w:r>
+        <w:rPr>
+          <w:rFonts w:cs="Calibri"/>
+          <w:sz w:val="24"/>
+          <w:szCs w:val="24"/>
+          <w:rtl/>
+        </w:rPr>
+        <w:t xml:space="preserve"> שלנו הוא שימוש ברשתות החברתיות.</w:t>
       </w:r>
     </w:p>
     <w:p>
@@ -408,7 +441,27 @@
           <w:szCs w:val="24"/>
           <w:rtl/>
         </w:rPr>
-        <w:t>לגבי מתחרים כמובן שיש הרבה שמנסים לאפיין אבל אנחנו חלוצים בתחום הזה של אפיון לפי לפי רשתות חברתיות.</w:t>
+        <w:t xml:space="preserve">לגבי מתחרים כמובן שיש הרבה שמנסים לאפיין אבל אנחנו חלוצים בתחום הזה של אפיון לפי </w:t>
+      </w:r>
+      <w:proofErr w:type="spellStart"/>
+      <w:r>
+        <w:rPr>
+          <w:rFonts w:cs="Calibri"/>
+          <w:sz w:val="24"/>
+          <w:szCs w:val="24"/>
+          <w:rtl/>
+        </w:rPr>
+        <w:t>לפי</w:t>
+      </w:r>
+      <w:proofErr w:type="spellEnd"/>
+      <w:r>
+        <w:rPr>
+          <w:rFonts w:cs="Calibri"/>
+          <w:sz w:val="24"/>
+          <w:szCs w:val="24"/>
+          <w:rtl/>
+        </w:rPr>
+        <w:t xml:space="preserve"> רשתות חברתיות.</w:t>
       </w:r>
     </w:p>
     <w:p>
@@ -457,6 +510,7 @@
         </w:rPr>
         <w:t xml:space="preserve">נעזרנו בו. זה האתר של </w:t>
       </w:r>
+      <w:proofErr w:type="spellStart"/>
       <w:r>
         <w:rPr>
           <w:rFonts w:cs="Calibri"/>
@@ -465,6 +519,7 @@
         </w:rPr>
         <w:t>onetcenter</w:t>
       </w:r>
+      <w:proofErr w:type="spellEnd"/>
       <w:r>
         <w:rPr>
           <w:rFonts w:cs="Calibri"/>
@@ -472,7 +527,27 @@
           <w:szCs w:val="24"/>
           <w:rtl/>
         </w:rPr>
-        <w:t xml:space="preserve">. אתר זה מספק מידע על המון המון מקצועות התכונות הנדרשות לכל מקצוע ועוד המון מידע על </w:t>
+        <w:t xml:space="preserve">. אתר זה מספק מידע על המון </w:t>
+      </w:r>
+      <w:proofErr w:type="spellStart"/>
+      <w:r>
+        <w:rPr>
+          <w:rFonts w:cs="Calibri"/>
+          <w:sz w:val="24"/>
+          <w:szCs w:val="24"/>
+          <w:rtl/>
+        </w:rPr>
+        <w:t>המון</w:t>
+      </w:r>
+      <w:proofErr w:type="spellEnd"/>
+      <w:r>
+        <w:rPr>
+          <w:rFonts w:cs="Calibri"/>
+          <w:sz w:val="24"/>
+          <w:szCs w:val="24"/>
+          <w:rtl/>
+        </w:rPr>
+        <w:t xml:space="preserve"> מקצועות התכונות הנדרשות לכל מקצוע ועוד המון מידע על </w:t>
       </w:r>
       <w:r>
         <w:rPr>
@@ -565,6 +640,7 @@
         </w:rPr>
         <w:t xml:space="preserve"> </w:t>
       </w:r>
+      <w:proofErr w:type="spellStart"/>
       <w:r>
         <w:rPr>
           <w:rFonts w:cs="Calibri"/>
@@ -573,6 +649,7 @@
         </w:rPr>
         <w:t>onetcenter</w:t>
       </w:r>
+      <w:proofErr w:type="spellEnd"/>
       <w:r>
         <w:rPr>
           <w:rFonts w:cs="Calibri"/>
@@ -601,6 +678,7 @@
         </w:rPr>
         <w:t xml:space="preserve">לגבי </w:t>
       </w:r>
+      <w:proofErr w:type="spellStart"/>
       <w:r>
         <w:rPr>
           <w:rFonts w:cs="Calibri"/>
@@ -609,6 +687,7 @@
         </w:rPr>
         <w:t>onetcenter</w:t>
       </w:r>
+      <w:proofErr w:type="spellEnd"/>
       <w:r>
         <w:rPr>
           <w:rFonts w:cs="Calibri"/>
@@ -3631,6 +3710,7 @@
         <w:lastRenderedPageBreak/>
         <w:t xml:space="preserve">קובץ </w:t>
       </w:r>
+      <w:proofErr w:type="spellStart"/>
       <w:r>
         <w:rPr>
           <w:rFonts w:cstheme="minorHAnsi"/>
@@ -3639,6 +3719,7 @@
         </w:rPr>
         <w:t>css</w:t>
       </w:r>
+      <w:proofErr w:type="spellEnd"/>
       <w:r>
         <w:rPr>
           <w:rFonts w:cstheme="minorHAnsi" w:hint="cs"/>
@@ -3683,6 +3764,7 @@
         </w:rPr>
         <w:t xml:space="preserve"> הכתוב ב</w:t>
       </w:r>
+      <w:proofErr w:type="spellStart"/>
       <w:r>
         <w:rPr>
           <w:rFonts w:cstheme="minorHAnsi"/>
@@ -3691,6 +3773,7 @@
         </w:rPr>
         <w:t>javascript</w:t>
       </w:r>
+      <w:proofErr w:type="spellEnd"/>
       <w:r>
         <w:rPr>
           <w:rFonts w:cstheme="minorHAnsi" w:hint="cs"/>
@@ -3762,6 +3845,7 @@
         </w:rPr>
         <w:t xml:space="preserve"> וקישור לקובץ </w:t>
       </w:r>
+      <w:proofErr w:type="spellStart"/>
       <w:r>
         <w:rPr>
           <w:rFonts w:cstheme="minorHAnsi"/>
@@ -3770,6 +3854,7 @@
         </w:rPr>
         <w:t>css</w:t>
       </w:r>
+      <w:proofErr w:type="spellEnd"/>
     </w:p>
     <w:p>
       <w:pPr>
@@ -4303,6 +4388,7 @@
         </w:rPr>
         <w:t xml:space="preserve">2.3.1.1 </w:t>
       </w:r>
+      <w:proofErr w:type="spellStart"/>
       <w:r>
         <w:rPr>
           <w:rFonts w:cstheme="minorHAnsi"/>
@@ -4311,6 +4397,7 @@
         </w:rPr>
         <w:t>pyCharm</w:t>
       </w:r>
+      <w:proofErr w:type="spellEnd"/>
       <w:r>
         <w:rPr>
           <w:rFonts w:cstheme="minorHAnsi"/>
@@ -4747,6 +4834,7 @@
           <w:rtl/>
         </w:rPr>
       </w:pPr>
+      <w:proofErr w:type="gramStart"/>
       <w:r>
         <w:rPr>
           <w:rFonts w:ascii="Arial" w:hAnsi="Arial" w:cs="Arial"/>
@@ -4931,6 +5019,7 @@
         </w:rPr>
         <w:t>.</w:t>
       </w:r>
+      <w:proofErr w:type="gramEnd"/>
     </w:p>
     <w:p>
       <w:pPr>
@@ -5094,8 +5183,20 @@
           <w:szCs w:val="21"/>
           <w:rtl/>
         </w:rPr>
-        <w:t>ביטויים רגולארים</w:t>
-      </w:r>
+        <w:t xml:space="preserve">ביטויים </w:t>
+      </w:r>
+      <w:proofErr w:type="spellStart"/>
+      <w:r>
+        <w:rPr>
+          <w:rFonts w:ascii="Arial" w:hAnsi="Arial" w:cs="Arial"/>
+          <w:color w:val="222222"/>
+          <w:sz w:val="21"/>
+          <w:szCs w:val="21"/>
+          <w:rtl/>
+        </w:rPr>
+        <w:t>רגולארים</w:t>
+      </w:r>
+      <w:proofErr w:type="spellEnd"/>
       <w:r>
         <w:rPr>
           <w:rFonts w:ascii="Arial" w:hAnsi="Arial" w:cs="Arial"/>
@@ -5474,7 +5575,7 @@
         <w:bidi/>
         <w:spacing w:before="120" w:beforeAutospacing="0" w:after="120" w:afterAutospacing="0"/>
         <w:rPr>
-          <w:rFonts w:ascii="Arial" w:hAnsi="Arial" w:cs="Arial"/>
+          <w:rFonts w:ascii="Arial" w:hAnsi="Arial" w:cs="Arial" w:hint="cs"/>
           <w:color w:val="222222"/>
           <w:sz w:val="21"/>
           <w:szCs w:val="21"/>
@@ -5932,6 +6033,8 @@
           <w:rtl/>
         </w:rPr>
       </w:pPr>
+      <w:proofErr w:type="spellStart"/>
+      <w:proofErr w:type="gramStart"/>
       <w:r>
         <w:rPr>
           <w:rFonts w:cstheme="minorHAnsi"/>
@@ -5940,6 +6043,7 @@
         </w:rPr>
         <w:t>Git</w:t>
       </w:r>
+      <w:proofErr w:type="spellEnd"/>
       <w:r>
         <w:rPr>
           <w:rFonts w:cs="Calibri"/>
@@ -5947,8 +6051,9 @@
           <w:szCs w:val="24"/>
           <w:rtl/>
         </w:rPr>
-        <w:t xml:space="preserve">, או בעברית גיט, היא מערכת ניהול גרסאות מבוזרת. על מנת להבין את המאפיינים והתכונות של גיט יש לחזור אחורה ולהגדיר מהי בכלל מערכת ניהול גרסאות מבוזרת. במילים פשוטות, ניהול </w:t>
-      </w:r>
+        <w:t xml:space="preserve">, או בעברית </w:t>
+      </w:r>
+      <w:proofErr w:type="spellStart"/>
       <w:r>
         <w:rPr>
           <w:rFonts w:cs="Calibri"/>
@@ -5956,8 +6061,77 @@
           <w:szCs w:val="24"/>
           <w:rtl/>
         </w:rPr>
+        <w:t>גיט</w:t>
+      </w:r>
+      <w:proofErr w:type="spellEnd"/>
+      <w:r>
+        <w:rPr>
+          <w:rFonts w:cs="Calibri"/>
+          <w:sz w:val="24"/>
+          <w:szCs w:val="24"/>
+          <w:rtl/>
+        </w:rPr>
+        <w:t>, היא מערכת ניהול גרסאות מבוזרת.</w:t>
+      </w:r>
+      <w:proofErr w:type="gramEnd"/>
+      <w:r>
+        <w:rPr>
+          <w:rFonts w:cs="Calibri"/>
+          <w:sz w:val="24"/>
+          <w:szCs w:val="24"/>
+          <w:rtl/>
+        </w:rPr>
+        <w:t xml:space="preserve"> על מנת להבין את המאפיינים והתכונות של </w:t>
+      </w:r>
+      <w:proofErr w:type="spellStart"/>
+      <w:r>
+        <w:rPr>
+          <w:rFonts w:cs="Calibri"/>
+          <w:sz w:val="24"/>
+          <w:szCs w:val="24"/>
+          <w:rtl/>
+        </w:rPr>
+        <w:t>גיט</w:t>
+      </w:r>
+      <w:proofErr w:type="spellEnd"/>
+      <w:r>
+        <w:rPr>
+          <w:rFonts w:cs="Calibri"/>
+          <w:sz w:val="24"/>
+          <w:szCs w:val="24"/>
+          <w:rtl/>
+        </w:rPr>
+        <w:t xml:space="preserve"> יש לחזור אחורה ולהגדיר מהי בכלל מערכת ניהול גרסאות מבוזרת. במילים פשוטות, ניהול </w:t>
+      </w:r>
+      <w:r>
+        <w:rPr>
+          <w:rFonts w:cs="Calibri"/>
+          <w:sz w:val="24"/>
+          <w:szCs w:val="24"/>
+          <w:rtl/>
+        </w:rPr>
         <w:lastRenderedPageBreak/>
-        <w:t>גרסאות בא לידי ביטוי במעקב אחר וריאציות שונות של אותה יחידת מידע. השימוש בניהול גרסאות נעשה לא רק בהנדסה ובבניית אתרי אינטרנט אלא גם בפיתוח תוכנה, בכתיבת קוד מקור של יישומים, בדגמים אלקטרוניים ועוד. כלי תוכנה לניהול גרסאות חיוניים לכל פרויקט ומכאן גם הביקוש למערכת ניהול הגרסאות המבוזרת של גיט.</w:t>
+        <w:t xml:space="preserve">גרסאות בא לידי ביטוי במעקב אחר וריאציות שונות של אותה יחידת מידע. השימוש בניהול גרסאות נעשה לא רק בהנדסה ובבניית אתרי אינטרנט אלא גם בפיתוח תוכנה, בכתיבת קוד מקור של יישומים, בדגמים אלקטרוניים ועוד. כלי תוכנה לניהול גרסאות חיוניים לכל פרויקט ומכאן גם הביקוש למערכת ניהול הגרסאות המבוזרת של </w:t>
+      </w:r>
+      <w:proofErr w:type="spellStart"/>
+      <w:r>
+        <w:rPr>
+          <w:rFonts w:cs="Calibri"/>
+          <w:sz w:val="24"/>
+          <w:szCs w:val="24"/>
+          <w:rtl/>
+        </w:rPr>
+        <w:t>גיט</w:t>
+      </w:r>
+      <w:proofErr w:type="spellEnd"/>
+      <w:r>
+        <w:rPr>
+          <w:rFonts w:cs="Calibri"/>
+          <w:sz w:val="24"/>
+          <w:szCs w:val="24"/>
+          <w:rtl/>
+        </w:rPr>
+        <w:t>.</w:t>
       </w:r>
     </w:p>
     <w:p>
@@ -6050,8 +6224,19 @@
           <w:szCs w:val="24"/>
           <w:rtl/>
         </w:rPr>
-        <w:t>התכונות הבולטות של גיט</w:t>
-      </w:r>
+        <w:t xml:space="preserve">התכונות הבולטות של </w:t>
+      </w:r>
+      <w:proofErr w:type="spellStart"/>
+      <w:r>
+        <w:rPr>
+          <w:rFonts w:cs="Calibri"/>
+          <w:sz w:val="24"/>
+          <w:szCs w:val="24"/>
+          <w:rtl/>
+        </w:rPr>
+        <w:t>גיט</w:t>
+      </w:r>
+      <w:proofErr w:type="spellEnd"/>
     </w:p>
     <w:p>
       <w:pPr>
@@ -6081,7 +6266,47 @@
           <w:szCs w:val="24"/>
           <w:rtl/>
         </w:rPr>
-        <w:t>בתור מערכת ניהול גרסאות מבוזרת, גיט זוכה להצלחה בעיקר בגלל שהיא שומרת את תכני הקבצים עצמם. היא תוכננה במקור לשמש כמערכת קבצים משוכללת שעליה מערכת ניהול גרסאות, אך כיום היא מספקת גם מימוש אחיד של מערכות ניהול גרסאות. כמו כן, יש לציין שהמאגר של גיט נדרש לעבוד מול מאגרים אחרים. ההבדל הוא בין עבודה מול מאגרים שהם קבצים וחלק ממערכת קבצים מקומית, או קבצים מרוחקים על שרתים אחרים.</w:t>
+        <w:t xml:space="preserve">בתור מערכת ניהול גרסאות מבוזרת, </w:t>
+      </w:r>
+      <w:proofErr w:type="spellStart"/>
+      <w:r>
+        <w:rPr>
+          <w:rFonts w:cs="Calibri"/>
+          <w:sz w:val="24"/>
+          <w:szCs w:val="24"/>
+          <w:rtl/>
+        </w:rPr>
+        <w:t>גיט</w:t>
+      </w:r>
+      <w:proofErr w:type="spellEnd"/>
+      <w:r>
+        <w:rPr>
+          <w:rFonts w:cs="Calibri"/>
+          <w:sz w:val="24"/>
+          <w:szCs w:val="24"/>
+          <w:rtl/>
+        </w:rPr>
+        <w:t xml:space="preserve"> זוכה להצלחה בעיקר בגלל שהיא שומרת את תכני הקבצים עצמם. היא תוכננה במקור לשמש כמערכת קבצים משוכללת שעליה מערכת ניהול גרסאות, אך כיום היא מספקת גם מימוש אחיד של מערכות ניהול גרסאות. כמו כן, יש לציין שהמאגר של </w:t>
+      </w:r>
+      <w:proofErr w:type="spellStart"/>
+      <w:r>
+        <w:rPr>
+          <w:rFonts w:cs="Calibri"/>
+          <w:sz w:val="24"/>
+          <w:szCs w:val="24"/>
+          <w:rtl/>
+        </w:rPr>
+        <w:t>גיט</w:t>
+      </w:r>
+      <w:proofErr w:type="spellEnd"/>
+      <w:r>
+        <w:rPr>
+          <w:rFonts w:cs="Calibri"/>
+          <w:sz w:val="24"/>
+          <w:szCs w:val="24"/>
+          <w:rtl/>
+        </w:rPr>
+        <w:t xml:space="preserve"> נדרש לעבוד מול מאגרים אחרים. ההבדל הוא בין עבודה מול מאגרים שהם קבצים וחלק ממערכת קבצים מקומית, או קבצים מרוחקים על שרתים אחרים.</w:t>
       </w:r>
     </w:p>
     <w:p>
@@ -6112,7 +6337,47 @@
           <w:szCs w:val="24"/>
           <w:rtl/>
         </w:rPr>
-        <w:t xml:space="preserve">במידה והקבצים נמצאים על שרתים אחרים יכולים משתמש מערכת ניהול הגרסאות המבוזרת גיט לבחור כיצד לגשת אליהם. אופציה אחת היא לעשות זאת באמצעות פרוטוקול טיפש שמיועד לקריאה בלבד, בעוד אופציה שנייה היא להשתמש בשרת גיט ייעודי. אופציה שלישית היא לבצע חיבור דרך </w:t>
+        <w:t xml:space="preserve">במידה והקבצים נמצאים על שרתים אחרים יכולים משתמש מערכת ניהול הגרסאות המבוזרת </w:t>
+      </w:r>
+      <w:proofErr w:type="spellStart"/>
+      <w:r>
+        <w:rPr>
+          <w:rFonts w:cs="Calibri"/>
+          <w:sz w:val="24"/>
+          <w:szCs w:val="24"/>
+          <w:rtl/>
+        </w:rPr>
+        <w:t>גיט</w:t>
+      </w:r>
+      <w:proofErr w:type="spellEnd"/>
+      <w:r>
+        <w:rPr>
+          <w:rFonts w:cs="Calibri"/>
+          <w:sz w:val="24"/>
+          <w:szCs w:val="24"/>
+          <w:rtl/>
+        </w:rPr>
+        <w:t xml:space="preserve"> לבחור כיצד לגשת אליהם. אופציה אחת היא לעשות זאת באמצעות פרוטוקול טיפש שמיועד לקריאה בלבד, בעוד אופציה שנייה היא להשתמש בשרת </w:t>
+      </w:r>
+      <w:proofErr w:type="spellStart"/>
+      <w:r>
+        <w:rPr>
+          <w:rFonts w:cs="Calibri"/>
+          <w:sz w:val="24"/>
+          <w:szCs w:val="24"/>
+          <w:rtl/>
+        </w:rPr>
+        <w:t>גיט</w:t>
+      </w:r>
+      <w:proofErr w:type="spellEnd"/>
+      <w:r>
+        <w:rPr>
+          <w:rFonts w:cs="Calibri"/>
+          <w:sz w:val="24"/>
+          <w:szCs w:val="24"/>
+          <w:rtl/>
+        </w:rPr>
+        <w:t xml:space="preserve"> ייעודי. אופציה שלישית היא לבצע חיבור דרך </w:t>
       </w:r>
       <w:r>
         <w:rPr>
@@ -6174,6 +6439,8 @@
           <w:rtl/>
         </w:rPr>
       </w:pPr>
+      <w:proofErr w:type="spellStart"/>
+      <w:proofErr w:type="gramStart"/>
       <w:r>
         <w:rPr>
           <w:rFonts w:cstheme="minorHAnsi"/>
@@ -6185,6 +6452,8 @@
         </w:rPr>
         <w:t>tortoisegit</w:t>
       </w:r>
+      <w:proofErr w:type="spellEnd"/>
+      <w:proofErr w:type="gramEnd"/>
       <w:r>
         <w:rPr>
           <w:rFonts w:cs="Calibri"/>
@@ -6336,6 +6605,7 @@
           <w:rtl/>
         </w:rPr>
       </w:pPr>
+      <w:proofErr w:type="spellStart"/>
       <w:r>
         <w:rPr>
           <w:rFonts w:cstheme="minorHAnsi"/>
@@ -6358,6 +6628,7 @@
         </w:rPr>
         <w:t>ithub</w:t>
       </w:r>
+      <w:proofErr w:type="spellEnd"/>
       <w:r>
         <w:rPr>
           <w:rFonts w:cs="Calibri"/>
@@ -6468,6 +6739,8 @@
           <w:rtl/>
         </w:rPr>
       </w:pPr>
+      <w:proofErr w:type="spellStart"/>
+      <w:proofErr w:type="gramStart"/>
       <w:r>
         <w:rPr>
           <w:rFonts w:cs="Calibri"/>
@@ -6476,6 +6749,7 @@
         </w:rPr>
         <w:t>Github</w:t>
       </w:r>
+      <w:proofErr w:type="spellEnd"/>
       <w:r>
         <w:rPr>
           <w:rFonts w:cs="Calibri"/>
@@ -6519,8 +6793,29 @@
           <w:szCs w:val="24"/>
           <w:rtl/>
         </w:rPr>
-        <w:t xml:space="preserve"> פרוייקטים שעובדים עם </w:t>
-      </w:r>
+        <w:t xml:space="preserve"> </w:t>
+      </w:r>
+      <w:proofErr w:type="spellStart"/>
+      <w:r>
+        <w:rPr>
+          <w:rFonts w:cs="Calibri" w:hint="cs"/>
+          <w:sz w:val="24"/>
+          <w:szCs w:val="24"/>
+          <w:rtl/>
+        </w:rPr>
+        <w:t>פרוייקטים</w:t>
+      </w:r>
+      <w:proofErr w:type="spellEnd"/>
+      <w:r>
+        <w:rPr>
+          <w:rFonts w:cs="Calibri" w:hint="cs"/>
+          <w:sz w:val="24"/>
+          <w:szCs w:val="24"/>
+          <w:rtl/>
+        </w:rPr>
+        <w:t xml:space="preserve"> שעובדים עם </w:t>
+      </w:r>
+      <w:proofErr w:type="spellStart"/>
       <w:r>
         <w:rPr>
           <w:rFonts w:cs="Calibri"/>
@@ -6529,6 +6824,7 @@
         </w:rPr>
         <w:t>git</w:t>
       </w:r>
+      <w:proofErr w:type="spellEnd"/>
       <w:r>
         <w:rPr>
           <w:rFonts w:cs="Calibri" w:hint="cs"/>
@@ -6536,7 +6832,17 @@
           <w:szCs w:val="24"/>
           <w:rtl/>
         </w:rPr>
-        <w:t xml:space="preserve">. </w:t>
+        <w:t>.</w:t>
+      </w:r>
+      <w:proofErr w:type="gramEnd"/>
+      <w:r>
+        <w:rPr>
+          <w:rFonts w:cs="Calibri" w:hint="cs"/>
+          <w:sz w:val="24"/>
+          <w:szCs w:val="24"/>
+          <w:rtl/>
+        </w:rPr>
+        <w:t xml:space="preserve"> </w:t>
       </w:r>
     </w:p>
     <w:p>
@@ -6556,7 +6862,27 @@
           <w:szCs w:val="24"/>
           <w:rtl/>
         </w:rPr>
-        <w:t xml:space="preserve">עבור תוכנות של קוד פתוח, גיטהאב הוא חינמי. כל אחד יכול לפתוח שם חשבון ולהעלות אליו </w:t>
+        <w:t xml:space="preserve">עבור תוכנות של קוד פתוח, </w:t>
+      </w:r>
+      <w:proofErr w:type="spellStart"/>
+      <w:r>
+        <w:rPr>
+          <w:rFonts w:cs="Calibri"/>
+          <w:sz w:val="24"/>
+          <w:szCs w:val="24"/>
+          <w:rtl/>
+        </w:rPr>
+        <w:t>גיטהאב</w:t>
+      </w:r>
+      <w:proofErr w:type="spellEnd"/>
+      <w:r>
+        <w:rPr>
+          <w:rFonts w:cs="Calibri"/>
+          <w:sz w:val="24"/>
+          <w:szCs w:val="24"/>
+          <w:rtl/>
+        </w:rPr>
+        <w:t xml:space="preserve"> הוא חינמי. כל אחד יכול לפתוח שם חשבון ולהעלות אליו </w:t>
       </w:r>
       <w:r>
         <w:rPr>
@@ -6592,7 +6918,27 @@
           <w:szCs w:val="24"/>
           <w:rtl/>
         </w:rPr>
-        <w:t xml:space="preserve"> גיטהאב </w:t>
+        <w:t xml:space="preserve"> </w:t>
+      </w:r>
+      <w:proofErr w:type="spellStart"/>
+      <w:r>
+        <w:rPr>
+          <w:rFonts w:cs="Calibri"/>
+          <w:sz w:val="24"/>
+          <w:szCs w:val="24"/>
+          <w:rtl/>
+        </w:rPr>
+        <w:t>גיטהאב</w:t>
+      </w:r>
+      <w:proofErr w:type="spellEnd"/>
+      <w:r>
+        <w:rPr>
+          <w:rFonts w:cs="Calibri"/>
+          <w:sz w:val="24"/>
+          <w:szCs w:val="24"/>
+          <w:rtl/>
+        </w:rPr>
+        <w:t xml:space="preserve"> </w:t>
       </w:r>
       <w:r>
         <w:rPr>
@@ -6649,15 +6995,65 @@
           <w:rtl/>
         </w:rPr>
         <w:lastRenderedPageBreak/>
-        <w:t>בנוסף, גיטהאב מכיל כלים נוספים לניהול הפרוייקט. אנחנו השתמשנו לא מעט ב</w:t>
-      </w:r>
-      <w:r>
-        <w:rPr>
-          <w:rFonts w:cstheme="minorHAnsi"/>
-          <w:sz w:val="24"/>
-          <w:szCs w:val="24"/>
-        </w:rPr>
-        <w:t xml:space="preserve">kanban </w:t>
+        <w:t xml:space="preserve">בנוסף, </w:t>
+      </w:r>
+      <w:proofErr w:type="spellStart"/>
+      <w:r>
+        <w:rPr>
+          <w:rFonts w:cstheme="minorHAnsi" w:hint="cs"/>
+          <w:sz w:val="24"/>
+          <w:szCs w:val="24"/>
+          <w:rtl/>
+        </w:rPr>
+        <w:t>גיטהאב</w:t>
+      </w:r>
+      <w:proofErr w:type="spellEnd"/>
+      <w:r>
+        <w:rPr>
+          <w:rFonts w:cstheme="minorHAnsi" w:hint="cs"/>
+          <w:sz w:val="24"/>
+          <w:szCs w:val="24"/>
+          <w:rtl/>
+        </w:rPr>
+        <w:t xml:space="preserve"> מכיל כלים נוספים לניהול </w:t>
+      </w:r>
+      <w:proofErr w:type="spellStart"/>
+      <w:r>
+        <w:rPr>
+          <w:rFonts w:cstheme="minorHAnsi" w:hint="cs"/>
+          <w:sz w:val="24"/>
+          <w:szCs w:val="24"/>
+          <w:rtl/>
+        </w:rPr>
+        <w:t>הפרוייקט</w:t>
+      </w:r>
+      <w:proofErr w:type="spellEnd"/>
+      <w:r>
+        <w:rPr>
+          <w:rFonts w:cstheme="minorHAnsi" w:hint="cs"/>
+          <w:sz w:val="24"/>
+          <w:szCs w:val="24"/>
+          <w:rtl/>
+        </w:rPr>
+        <w:t>. אנחנו השתמשנו לא מעט ב</w:t>
+      </w:r>
+      <w:proofErr w:type="spellStart"/>
+      <w:r>
+        <w:rPr>
+          <w:rFonts w:cstheme="minorHAnsi"/>
+          <w:sz w:val="24"/>
+          <w:szCs w:val="24"/>
+        </w:rPr>
+        <w:t>kanban</w:t>
+      </w:r>
+      <w:proofErr w:type="spellEnd"/>
+      <w:r>
+        <w:rPr>
+          <w:rFonts w:cstheme="minorHAnsi"/>
+          <w:sz w:val="24"/>
+          <w:szCs w:val="24"/>
+        </w:rPr>
+        <w:t xml:space="preserve"> </w:t>
       </w:r>
       <w:r>
         <w:rPr>
@@ -6760,7 +7156,27 @@
           <w:szCs w:val="24"/>
           <w:rtl/>
         </w:rPr>
-        <w:t xml:space="preserve">למילה היפנית קנבן יש מספר פרושים והפירוש הרלוונטי למקרה זה הוא כרטיס. </w:t>
+        <w:t xml:space="preserve">למילה היפנית </w:t>
+      </w:r>
+      <w:proofErr w:type="spellStart"/>
+      <w:r>
+        <w:rPr>
+          <w:rFonts w:cs="Calibri"/>
+          <w:sz w:val="24"/>
+          <w:szCs w:val="24"/>
+          <w:rtl/>
+        </w:rPr>
+        <w:t>קנבן</w:t>
+      </w:r>
+      <w:proofErr w:type="spellEnd"/>
+      <w:r>
+        <w:rPr>
+          <w:rFonts w:cs="Calibri"/>
+          <w:sz w:val="24"/>
+          <w:szCs w:val="24"/>
+          <w:rtl/>
+        </w:rPr>
+        <w:t xml:space="preserve"> יש מספר פרושים והפירוש הרלוונטי למקרה זה הוא כרטיס. </w:t>
       </w:r>
       <w:r>
         <w:rPr>
@@ -7061,16 +7477,9 @@
           <w:szCs w:val="24"/>
           <w:rtl/>
         </w:rPr>
-        <w:t>הסוד במערכת קנבן טובה הוא לחשב כמה כרטיסים נדרשים לכל מוצר. רוב המפעלים משתמשים בשיטת הלוח הצבעוני (</w:t>
-      </w:r>
-      <w:r>
-        <w:rPr>
-          <w:rFonts w:cstheme="minorHAnsi"/>
-          <w:sz w:val="24"/>
-          <w:szCs w:val="24"/>
-        </w:rPr>
-        <w:t>Heijunka Box</w:t>
-      </w:r>
+        <w:t xml:space="preserve">הסוד במערכת </w:t>
+      </w:r>
+      <w:proofErr w:type="spellStart"/>
       <w:r>
         <w:rPr>
           <w:rFonts w:cs="Calibri"/>
@@ -7078,7 +7487,64 @@
           <w:szCs w:val="24"/>
           <w:rtl/>
         </w:rPr>
-        <w:t>). שיטה מורכבת מלוח הנוצר במיוחד על מנת להחזיק את כרטיסי הקנבן.</w:t>
+        <w:t>קנבן</w:t>
+      </w:r>
+      <w:proofErr w:type="spellEnd"/>
+      <w:r>
+        <w:rPr>
+          <w:rFonts w:cs="Calibri"/>
+          <w:sz w:val="24"/>
+          <w:szCs w:val="24"/>
+          <w:rtl/>
+        </w:rPr>
+        <w:t xml:space="preserve"> טובה הוא לחשב כמה כרטיסים נדרשים לכל מוצר. רוב המפעלים משתמשים בשיטת הלוח הצבעוני (</w:t>
+      </w:r>
+      <w:proofErr w:type="spellStart"/>
+      <w:r>
+        <w:rPr>
+          <w:rFonts w:cstheme="minorHAnsi"/>
+          <w:sz w:val="24"/>
+          <w:szCs w:val="24"/>
+        </w:rPr>
+        <w:t>Heijunka</w:t>
+      </w:r>
+      <w:proofErr w:type="spellEnd"/>
+      <w:r>
+        <w:rPr>
+          <w:rFonts w:cstheme="minorHAnsi"/>
+          <w:sz w:val="24"/>
+          <w:szCs w:val="24"/>
+        </w:rPr>
+        <w:t xml:space="preserve"> Box</w:t>
+      </w:r>
+      <w:r>
+        <w:rPr>
+          <w:rFonts w:cs="Calibri"/>
+          <w:sz w:val="24"/>
+          <w:szCs w:val="24"/>
+          <w:rtl/>
+        </w:rPr>
+        <w:t xml:space="preserve">). שיטה מורכבת מלוח הנוצר במיוחד על מנת להחזיק את כרטיסי </w:t>
+      </w:r>
+      <w:proofErr w:type="spellStart"/>
+      <w:r>
+        <w:rPr>
+          <w:rFonts w:cs="Calibri"/>
+          <w:sz w:val="24"/>
+          <w:szCs w:val="24"/>
+          <w:rtl/>
+        </w:rPr>
+        <w:t>הקנבן</w:t>
+      </w:r>
+      <w:proofErr w:type="spellEnd"/>
+      <w:r>
+        <w:rPr>
+          <w:rFonts w:cs="Calibri"/>
+          <w:sz w:val="24"/>
+          <w:szCs w:val="24"/>
+          <w:rtl/>
+        </w:rPr>
+        <w:t>.</w:t>
       </w:r>
     </w:p>
     <w:p>
@@ -7109,7 +7575,27 @@
           <w:szCs w:val="24"/>
           <w:rtl/>
         </w:rPr>
-        <w:t>בשנים האחרונות קנבן אומצה גם בעולם פיתוח התוכנה, כשיטה המשלבת עקרונות מעולם ה-</w:t>
+        <w:t xml:space="preserve">בשנים האחרונות </w:t>
+      </w:r>
+      <w:proofErr w:type="spellStart"/>
+      <w:r>
+        <w:rPr>
+          <w:rFonts w:cs="Calibri"/>
+          <w:sz w:val="24"/>
+          <w:szCs w:val="24"/>
+          <w:rtl/>
+        </w:rPr>
+        <w:t>קנבן</w:t>
+      </w:r>
+      <w:proofErr w:type="spellEnd"/>
+      <w:r>
+        <w:rPr>
+          <w:rFonts w:cs="Calibri"/>
+          <w:sz w:val="24"/>
+          <w:szCs w:val="24"/>
+          <w:rtl/>
+        </w:rPr>
+        <w:t xml:space="preserve"> אומצה גם בעולם פיתוח התוכנה, כשיטה המשלבת עקרונות מעולם ה-</w:t>
       </w:r>
       <w:r>
         <w:rPr>
@@ -7143,7 +7629,27 @@
           <w:szCs w:val="24"/>
           <w:rtl/>
         </w:rPr>
-        <w:t xml:space="preserve">, כאשר מרכז השיטה הוא אותו רעיון של הגבלת הקנבנים שבמערכת, ועל ידי כך הורדת מלאי הנושאים שמפותחים ונבדקים במקביל ב"קו הפיתוח". השיטה נקראת </w:t>
+        <w:t xml:space="preserve">, כאשר מרכז השיטה הוא אותו רעיון של הגבלת </w:t>
+      </w:r>
+      <w:proofErr w:type="spellStart"/>
+      <w:r>
+        <w:rPr>
+          <w:rFonts w:cs="Calibri"/>
+          <w:sz w:val="24"/>
+          <w:szCs w:val="24"/>
+          <w:rtl/>
+        </w:rPr>
+        <w:t>הקנבנים</w:t>
+      </w:r>
+      <w:proofErr w:type="spellEnd"/>
+      <w:r>
+        <w:rPr>
+          <w:rFonts w:cs="Calibri"/>
+          <w:sz w:val="24"/>
+          <w:szCs w:val="24"/>
+          <w:rtl/>
+        </w:rPr>
+        <w:t xml:space="preserve"> שבמערכת, ועל ידי כך הורדת מלאי הנושאים שמפותחים ונבדקים במקביל ב"קו הפיתוח". השיטה נקראת </w:t>
       </w:r>
       <w:r>
         <w:rPr>
@@ -7883,6 +8389,7 @@
         </w:rPr>
         <w:t>L</w:t>
       </w:r>
+      <w:proofErr w:type="gramStart"/>
       <w:r>
         <w:rPr>
           <w:rFonts w:asciiTheme="minorHAnsi" w:eastAsiaTheme="minorHAnsi" w:hAnsiTheme="minorHAnsi" w:cstheme="minorHAnsi"/>
@@ -7896,6 +8403,7 @@
         </w:rPr>
         <w:t xml:space="preserve"> (</w:t>
       </w:r>
+      <w:proofErr w:type="gramEnd"/>
       <w:r>
         <w:rPr>
           <w:rFonts w:asciiTheme="minorHAnsi" w:eastAsiaTheme="minorHAnsi" w:hAnsiTheme="minorHAnsi" w:cstheme="minorHAnsi"/>
@@ -8162,7 +8670,7 @@
         <w:shd w:val="clear" w:color="auto" w:fill="FFFFFF"/>
         <w:spacing w:before="120" w:after="120" w:line="240" w:lineRule="auto"/>
         <w:rPr>
-          <w:rFonts w:cstheme="minorHAnsi"/>
+          <w:rFonts w:cstheme="minorHAnsi" w:hint="cs"/>
           <w:sz w:val="24"/>
           <w:szCs w:val="24"/>
           <w:rtl/>
@@ -8228,7 +8736,25 @@
           <w:sz w:val="24"/>
           <w:szCs w:val="24"/>
         </w:rPr>
-        <w:t xml:space="preserve"> &lt;tagname&gt; </w:t>
+        <w:t> &lt;</w:t>
+      </w:r>
+      <w:proofErr w:type="spellStart"/>
+      <w:r>
+        <w:rPr>
+          <w:rFonts w:cstheme="minorHAnsi"/>
+          <w:sz w:val="24"/>
+          <w:szCs w:val="24"/>
+        </w:rPr>
+        <w:t>tagname</w:t>
+      </w:r>
+      <w:proofErr w:type="spellEnd"/>
+      <w:r>
+        <w:rPr>
+          <w:rFonts w:cstheme="minorHAnsi"/>
+          <w:sz w:val="24"/>
+          <w:szCs w:val="24"/>
+        </w:rPr>
+        <w:t xml:space="preserve">&gt; </w:t>
       </w:r>
       <w:r>
         <w:rPr>
@@ -8306,7 +8832,25 @@
           <w:sz w:val="24"/>
           <w:szCs w:val="24"/>
         </w:rPr>
-        <w:t>“tagname”</w:t>
+        <w:t>“</w:t>
+      </w:r>
+      <w:proofErr w:type="spellStart"/>
+      <w:r>
+        <w:rPr>
+          <w:rFonts w:cstheme="minorHAnsi"/>
+          <w:sz w:val="24"/>
+          <w:szCs w:val="24"/>
+        </w:rPr>
+        <w:t>tagname</w:t>
+      </w:r>
+      <w:proofErr w:type="spellEnd"/>
+      <w:r>
+        <w:rPr>
+          <w:rFonts w:cstheme="minorHAnsi"/>
+          <w:sz w:val="24"/>
+          <w:szCs w:val="24"/>
+        </w:rPr>
+        <w:t>”</w:t>
       </w:r>
       <w:r>
         <w:rPr>
@@ -8424,7 +8968,25 @@
           <w:sz w:val="24"/>
           <w:szCs w:val="24"/>
         </w:rPr>
-        <w:t xml:space="preserve"> &lt;/tagname&gt; </w:t>
+        <w:t> &lt;/</w:t>
+      </w:r>
+      <w:proofErr w:type="spellStart"/>
+      <w:r>
+        <w:rPr>
+          <w:rFonts w:cstheme="minorHAnsi"/>
+          <w:sz w:val="24"/>
+          <w:szCs w:val="24"/>
+        </w:rPr>
+        <w:t>tagname</w:t>
+      </w:r>
+      <w:proofErr w:type="spellEnd"/>
+      <w:r>
+        <w:rPr>
+          <w:rFonts w:cstheme="minorHAnsi"/>
+          <w:sz w:val="24"/>
+          <w:szCs w:val="24"/>
+        </w:rPr>
+        <w:t xml:space="preserve">&gt; </w:t>
       </w:r>
       <w:r>
         <w:rPr>
@@ -8496,7 +9058,25 @@
           <w:sz w:val="24"/>
           <w:szCs w:val="24"/>
         </w:rPr>
-        <w:t>“tagname”</w:t>
+        <w:t>“</w:t>
+      </w:r>
+      <w:proofErr w:type="spellStart"/>
+      <w:r>
+        <w:rPr>
+          <w:rFonts w:cstheme="minorHAnsi"/>
+          <w:sz w:val="24"/>
+          <w:szCs w:val="24"/>
+        </w:rPr>
+        <w:t>tagname</w:t>
+      </w:r>
+      <w:proofErr w:type="spellEnd"/>
+      <w:r>
+        <w:rPr>
+          <w:rFonts w:cstheme="minorHAnsi"/>
+          <w:sz w:val="24"/>
+          <w:szCs w:val="24"/>
+        </w:rPr>
+        <w:t>”</w:t>
       </w:r>
       <w:r>
         <w:rPr>
@@ -8980,7 +9560,21 @@
         <w:rPr>
           <w:rFonts w:asciiTheme="minorHAnsi" w:eastAsiaTheme="minorHAnsi" w:hAnsiTheme="minorHAnsi" w:cstheme="minorHAnsi"/>
         </w:rPr>
-        <w:t>a href=http://google.co.il</w:t>
+        <w:t xml:space="preserve">a </w:t>
+      </w:r>
+      <w:proofErr w:type="spellStart"/>
+      <w:r>
+        <w:rPr>
+          <w:rFonts w:asciiTheme="minorHAnsi" w:eastAsiaTheme="minorHAnsi" w:hAnsiTheme="minorHAnsi" w:cstheme="minorHAnsi"/>
+        </w:rPr>
+        <w:t>href</w:t>
+      </w:r>
+      <w:proofErr w:type="spellEnd"/>
+      <w:r>
+        <w:rPr>
+          <w:rFonts w:asciiTheme="minorHAnsi" w:eastAsiaTheme="minorHAnsi" w:hAnsiTheme="minorHAnsi" w:cstheme="minorHAnsi"/>
+        </w:rPr>
+        <w:t>=http://google.co.il</w:t>
       </w:r>
       <w:r>
         <w:rPr>
@@ -9081,11 +9675,33 @@
         </w:rPr>
         <w:t xml:space="preserve"> להוספת אלמנטים שונים לעמוד, דוגמת תמונות, קבצי מדיה ועוד. לדוגמה: &lt;/"</w:t>
       </w:r>
+      <w:proofErr w:type="spellStart"/>
       <w:r>
         <w:rPr>
           <w:rFonts w:asciiTheme="minorHAnsi" w:eastAsiaTheme="minorHAnsi" w:hAnsiTheme="minorHAnsi" w:cstheme="minorHAnsi"/>
         </w:rPr>
-        <w:t>img src="</w:t>
+        <w:t>img</w:t>
+      </w:r>
+      <w:proofErr w:type="spellEnd"/>
+      <w:r>
+        <w:rPr>
+          <w:rFonts w:asciiTheme="minorHAnsi" w:eastAsiaTheme="minorHAnsi" w:hAnsiTheme="minorHAnsi" w:cstheme="minorHAnsi"/>
+        </w:rPr>
+        <w:t xml:space="preserve"> </w:t>
+      </w:r>
+      <w:proofErr w:type="spellStart"/>
+      <w:r>
+        <w:rPr>
+          <w:rFonts w:asciiTheme="minorHAnsi" w:eastAsiaTheme="minorHAnsi" w:hAnsiTheme="minorHAnsi" w:cstheme="minorHAnsi"/>
+        </w:rPr>
+        <w:t>src</w:t>
+      </w:r>
+      <w:proofErr w:type="spellEnd"/>
+      <w:r>
+        <w:rPr>
+          <w:rFonts w:asciiTheme="minorHAnsi" w:eastAsiaTheme="minorHAnsi" w:hAnsiTheme="minorHAnsi" w:cstheme="minorHAnsi"/>
+        </w:rPr>
+        <w:t>="</w:t>
       </w:r>
       <w:bookmarkStart w:id="0" w:name="_Hlk640211"/>
       <w:r>
@@ -9974,7 +10590,23 @@
           <w:rFonts w:asciiTheme="minorHAnsi" w:eastAsiaTheme="minorHAnsi" w:hAnsiTheme="minorHAnsi" w:cstheme="minorHAnsi"/>
           <w:rtl/>
         </w:rPr>
-        <w:t xml:space="preserve"> תוכננה תוך שימת דגש על קריאוּת הקוד, וכוללת מבנים המיועדים לאפשר ביטוי של תוכניות מורכבות בדרך קצרה וברורה. אחד המאפיינים הבולטים בתחביר השפה הוא השימוש ב</w:t>
+        <w:t xml:space="preserve"> תוכננה תוך שימת דגש על קריאוּת הקוד, וכוללת מבנים המיועדים לאפשר ביטוי של </w:t>
+      </w:r>
+      <w:proofErr w:type="spellStart"/>
+      <w:r>
+        <w:rPr>
+          <w:rFonts w:asciiTheme="minorHAnsi" w:eastAsiaTheme="minorHAnsi" w:hAnsiTheme="minorHAnsi" w:cstheme="minorHAnsi"/>
+          <w:rtl/>
+        </w:rPr>
+        <w:t>תוכניות</w:t>
+      </w:r>
+      <w:proofErr w:type="spellEnd"/>
+      <w:r>
+        <w:rPr>
+          <w:rFonts w:asciiTheme="minorHAnsi" w:eastAsiaTheme="minorHAnsi" w:hAnsiTheme="minorHAnsi" w:cstheme="minorHAnsi"/>
+          <w:rtl/>
+        </w:rPr>
+        <w:t xml:space="preserve"> מורכבות בדרך קצרה וברורה. אחד המאפיינים הבולטים בתחביר השפה הוא השימוש ב</w:t>
       </w:r>
       <w:hyperlink r:id="rId42" w:tooltip="הזחה" w:history="1">
         <w:r>
@@ -10053,12 +10685,37 @@
         </w:rPr>
         <w:t xml:space="preserve">פותחה בשנת 1991 ע"י </w:t>
       </w:r>
+      <w:proofErr w:type="spellStart"/>
       <w:r>
         <w:rPr>
           <w:rFonts w:hint="cs"/>
           <w:rtl/>
         </w:rPr>
-        <w:t xml:space="preserve">גואידו ואן רוסום, </w:t>
+        <w:t>גואידו</w:t>
+      </w:r>
+      <w:proofErr w:type="spellEnd"/>
+      <w:r>
+        <w:rPr>
+          <w:rFonts w:hint="cs"/>
+          <w:rtl/>
+        </w:rPr>
+        <w:t xml:space="preserve"> ואן </w:t>
+      </w:r>
+      <w:proofErr w:type="spellStart"/>
+      <w:r>
+        <w:rPr>
+          <w:rFonts w:hint="cs"/>
+          <w:rtl/>
+        </w:rPr>
+        <w:t>רוסום</w:t>
+      </w:r>
+      <w:proofErr w:type="spellEnd"/>
+      <w:r>
+        <w:rPr>
+          <w:rFonts w:hint="cs"/>
+          <w:rtl/>
+        </w:rPr>
+        <w:t xml:space="preserve">, </w:t>
       </w:r>
       <w:r>
         <w:rPr>
@@ -10231,7 +10888,27 @@
           <w:szCs w:val="24"/>
           <w:rtl/>
         </w:rPr>
-        <w:t xml:space="preserve"> שעוברות קומפילציה בה הכל מפורש לקוד מכונה בפעם אחת ומורץ)</w:t>
+        <w:t xml:space="preserve"> שעוברות קומפילציה בה </w:t>
+      </w:r>
+      <w:proofErr w:type="spellStart"/>
+      <w:r>
+        <w:rPr>
+          <w:rFonts w:cstheme="minorHAnsi" w:hint="cs"/>
+          <w:sz w:val="24"/>
+          <w:szCs w:val="24"/>
+          <w:rtl/>
+        </w:rPr>
+        <w:t>הכל</w:t>
+      </w:r>
+      <w:proofErr w:type="spellEnd"/>
+      <w:r>
+        <w:rPr>
+          <w:rFonts w:cstheme="minorHAnsi" w:hint="cs"/>
+          <w:sz w:val="24"/>
+          <w:szCs w:val="24"/>
+          <w:rtl/>
+        </w:rPr>
+        <w:t xml:space="preserve"> מפורש לקוד מכונה בפעם אחת ומורץ)</w:t>
       </w:r>
     </w:p>
     <w:p>
@@ -10355,6 +11032,7 @@
         </w:rPr>
         <w:t xml:space="preserve"> </w:t>
       </w:r>
+      <w:proofErr w:type="spellStart"/>
       <w:r>
         <w:rPr>
           <w:rFonts w:cstheme="minorHAnsi" w:hint="cs"/>
@@ -10364,6 +11042,7 @@
         </w:rPr>
         <w:t>סקריפטית</w:t>
       </w:r>
+      <w:proofErr w:type="spellEnd"/>
       <w:r>
         <w:rPr>
           <w:rFonts w:cstheme="minorHAnsi"/>
@@ -11600,7 +12279,16 @@
           <w:sz w:val="24"/>
           <w:szCs w:val="24"/>
         </w:rPr>
-        <w:t xml:space="preserve">Python 3.0 </w:t>
+        <w:t xml:space="preserve">Python </w:t>
+      </w:r>
+      <w:proofErr w:type="gramStart"/>
+      <w:r>
+        <w:rPr>
+          <w:rFonts w:cstheme="minorHAnsi"/>
+          <w:sz w:val="24"/>
+          <w:szCs w:val="24"/>
+        </w:rPr>
+        <w:t xml:space="preserve">3.0 </w:t>
       </w:r>
       <w:r>
         <w:rPr>
@@ -11620,6 +12308,7 @@
         </w:rPr>
         <w:t>שוחרר</w:t>
       </w:r>
+      <w:proofErr w:type="gramEnd"/>
       <w:r>
         <w:rPr>
           <w:rFonts w:cstheme="minorHAnsi"/>
@@ -11718,6 +12407,7 @@
         </w:rPr>
         <w:t xml:space="preserve"> </w:t>
       </w:r>
+      <w:proofErr w:type="spellStart"/>
       <w:r>
         <w:rPr>
           <w:rFonts w:cstheme="minorHAnsi" w:hint="cs"/>
@@ -11727,6 +12417,7 @@
         </w:rPr>
         <w:t>גירסת</w:t>
       </w:r>
+      <w:proofErr w:type="spellEnd"/>
       <w:r>
         <w:rPr>
           <w:rFonts w:cstheme="minorHAnsi"/>
@@ -12115,6 +12806,7 @@
         </w:rPr>
         <w:t xml:space="preserve"> </w:t>
       </w:r>
+      <w:proofErr w:type="spellStart"/>
       <w:r>
         <w:rPr>
           <w:rFonts w:cstheme="minorHAnsi" w:hint="cs"/>
@@ -12124,6 +12816,7 @@
         </w:rPr>
         <w:t>גירסת</w:t>
       </w:r>
+      <w:proofErr w:type="spellEnd"/>
       <w:r>
         <w:rPr>
           <w:rFonts w:cstheme="minorHAnsi"/>
@@ -12169,6 +12862,7 @@
         </w:rPr>
         <w:t xml:space="preserve">- 2014 </w:t>
       </w:r>
+      <w:proofErr w:type="spellStart"/>
       <w:r>
         <w:rPr>
           <w:rFonts w:cstheme="minorHAnsi" w:hint="cs"/>
@@ -12178,6 +12872,7 @@
         </w:rPr>
         <w:t>וגירסת</w:t>
       </w:r>
+      <w:proofErr w:type="spellEnd"/>
       <w:r>
         <w:rPr>
           <w:rFonts w:cstheme="minorHAnsi"/>
@@ -12929,6 +13624,7 @@
           <w:szCs w:val="24"/>
         </w:rPr>
       </w:pPr>
+      <w:proofErr w:type="spellStart"/>
       <w:r>
         <w:rPr>
           <w:rFonts w:cstheme="minorHAnsi" w:hint="cs"/>
@@ -12938,6 +13634,7 @@
         </w:rPr>
         <w:t>גירסה</w:t>
       </w:r>
+      <w:proofErr w:type="spellEnd"/>
       <w:r>
         <w:rPr>
           <w:rFonts w:cstheme="minorHAnsi"/>
@@ -13026,6 +13723,7 @@
         </w:rPr>
         <w:t xml:space="preserve"> </w:t>
       </w:r>
+      <w:proofErr w:type="spellStart"/>
       <w:r>
         <w:rPr>
           <w:rFonts w:cstheme="minorHAnsi" w:hint="cs"/>
@@ -13035,6 +13733,7 @@
         </w:rPr>
         <w:t>שהגירסה</w:t>
       </w:r>
+      <w:proofErr w:type="spellEnd"/>
       <w:r>
         <w:rPr>
           <w:rFonts w:cstheme="minorHAnsi"/>
@@ -13198,6 +13897,7 @@
         </w:rPr>
         <w:t xml:space="preserve"> </w:t>
       </w:r>
+      <w:proofErr w:type="spellStart"/>
       <w:r>
         <w:rPr>
           <w:rFonts w:cstheme="minorHAnsi" w:hint="cs"/>
@@ -13207,6 +13907,7 @@
         </w:rPr>
         <w:t>בגירסת</w:t>
       </w:r>
+      <w:proofErr w:type="spellEnd"/>
       <w:r>
         <w:rPr>
           <w:rFonts w:cstheme="minorHAnsi"/>
@@ -13233,6 +13934,7 @@
         </w:rPr>
         <w:t xml:space="preserve"> </w:t>
       </w:r>
+      <w:proofErr w:type="spellStart"/>
       <w:r>
         <w:rPr>
           <w:rFonts w:cstheme="minorHAnsi" w:hint="cs"/>
@@ -13242,6 +13944,7 @@
         </w:rPr>
         <w:t>הפרוייקט</w:t>
       </w:r>
+      <w:proofErr w:type="spellEnd"/>
       <w:r>
         <w:rPr>
           <w:rFonts w:cstheme="minorHAnsi"/>
@@ -13667,7 +14370,27 @@
           <w:szCs w:val="24"/>
           <w:rtl/>
         </w:rPr>
-        <w:t xml:space="preserve"> לא בטוח שזה יופיע בדווקא כאן)</w:t>
+        <w:t xml:space="preserve"> לא בטוח שזה יופיע </w:t>
+      </w:r>
+      <w:proofErr w:type="spellStart"/>
+      <w:r>
+        <w:rPr>
+          <w:rFonts w:cstheme="minorHAnsi" w:hint="cs"/>
+          <w:sz w:val="24"/>
+          <w:szCs w:val="24"/>
+          <w:rtl/>
+        </w:rPr>
+        <w:t>בדווקא</w:t>
+      </w:r>
+      <w:proofErr w:type="spellEnd"/>
+      <w:r>
+        <w:rPr>
+          <w:rFonts w:cstheme="minorHAnsi" w:hint="cs"/>
+          <w:sz w:val="24"/>
+          <w:szCs w:val="24"/>
+          <w:rtl/>
+        </w:rPr>
+        <w:t xml:space="preserve"> כאן)</w:t>
       </w:r>
     </w:p>
     <w:p>
@@ -13696,8 +14419,18 @@
           <w:sz w:val="24"/>
           <w:szCs w:val="24"/>
         </w:rPr>
-        <w:t>node js</w:t>
-      </w:r>
+        <w:t xml:space="preserve">node </w:t>
+      </w:r>
+      <w:proofErr w:type="spellStart"/>
+      <w:r>
+        <w:rPr>
+          <w:rFonts w:cstheme="minorHAnsi"/>
+          <w:sz w:val="24"/>
+          <w:szCs w:val="24"/>
+        </w:rPr>
+        <w:t>js</w:t>
+      </w:r>
+      <w:proofErr w:type="spellEnd"/>
       <w:r>
         <w:rPr>
           <w:rFonts w:cstheme="minorHAnsi" w:hint="cs"/>
@@ -13818,7 +14551,27 @@
           <w:szCs w:val="24"/>
           <w:rtl/>
         </w:rPr>
-        <w:t xml:space="preserve">למשל, אם מדובר בתכונה "פתיחות", אז קצה אחד של הסרגל מייצג פתיחות נמוכה, וקצה שני מייצג פתיחות גבוהה. עבור כל אחת (!) מהרמות, המגייס יכול להגדיר עד כמה רמה כזו רצויה לו (ניתן לתת ציונים בטווח 1-5). לאחר שהמתמש מסיים להזין את הנתונים, הוא לוחץ על כפתור, והנתונים נשלחים מהדפדפן לשרת. </w:t>
+        <w:t xml:space="preserve">למשל, אם מדובר בתכונה "פתיחות", אז קצה אחד של הסרגל מייצג פתיחות נמוכה, וקצה שני מייצג פתיחות גבוהה. עבור כל אחת (!) מהרמות, המגייס יכול להגדיר עד כמה רמה כזו רצויה לו (ניתן לתת ציונים בטווח 1-5). לאחר </w:t>
+      </w:r>
+      <w:proofErr w:type="spellStart"/>
+      <w:r>
+        <w:rPr>
+          <w:rFonts w:cstheme="minorHAnsi" w:hint="cs"/>
+          <w:sz w:val="24"/>
+          <w:szCs w:val="24"/>
+          <w:rtl/>
+        </w:rPr>
+        <w:t>שהמתמש</w:t>
+      </w:r>
+      <w:proofErr w:type="spellEnd"/>
+      <w:r>
+        <w:rPr>
+          <w:rFonts w:cstheme="minorHAnsi" w:hint="cs"/>
+          <w:sz w:val="24"/>
+          <w:szCs w:val="24"/>
+          <w:rtl/>
+        </w:rPr>
+        <w:t xml:space="preserve"> מסיים להזין את הנתונים, הוא לוחץ על כפתור, והנתונים נשלחים מהדפדפן לשרת. </w:t>
       </w:r>
       <w:r>
         <w:rPr>
@@ -13941,14 +14694,41 @@
           <w:szCs w:val="24"/>
           <w:rtl/>
         </w:rPr>
-        <w:t>בהתחלה הקמנו שרת בסיסי. ובנינו דף שמתחבר אליו.</w:t>
+        <w:t xml:space="preserve">בהתחלה הקמנו שרת </w:t>
+      </w:r>
+      <w:r>
+        <w:rPr>
+          <w:rFonts w:cs="Calibri"/>
+          <w:sz w:val="24"/>
+          <w:szCs w:val="24"/>
+          <w:rtl/>
+        </w:rPr>
+        <w:t>בסיסי</w:t>
+      </w:r>
+      <w:r>
+        <w:rPr>
+          <w:rFonts w:cs="Calibri" w:hint="cs"/>
+          <w:sz w:val="24"/>
+          <w:szCs w:val="24"/>
+          <w:rtl/>
+        </w:rPr>
+        <w:t>,</w:t>
+      </w:r>
+      <w:r>
+        <w:rPr>
+          <w:rFonts w:cs="Calibri"/>
+          <w:sz w:val="24"/>
+          <w:szCs w:val="24"/>
+          <w:rtl/>
+        </w:rPr>
+        <w:t xml:space="preserve"> ובנינו דף שמתחבר אליו.</w:t>
       </w:r>
     </w:p>
     <w:p>
       <w:pPr>
         <w:pStyle w:val="a7"/>
         <w:rPr>
-          <w:rFonts w:cstheme="minorHAnsi"/>
+          <w:rFonts w:cstheme="minorHAnsi" w:hint="cs"/>
           <w:sz w:val="24"/>
           <w:szCs w:val="24"/>
           <w:rtl/>
@@ -13961,7 +14741,16 @@
           <w:szCs w:val="24"/>
           <w:rtl/>
         </w:rPr>
-        <w:t>המטרה שלנו הייתה לייצר. את המערכת בצורה מינימלית כדי שנוכל להתחיל לראות לאיפה להתקדם.</w:t>
+        <w:t>המטרה שלנו הייתה לייצר</w:t>
+      </w:r>
+      <w:r>
+        <w:rPr>
+          <w:rFonts w:cs="Calibri"/>
+          <w:sz w:val="24"/>
+          <w:szCs w:val="24"/>
+          <w:rtl/>
+        </w:rPr>
+        <w:t xml:space="preserve"> את המערכת בצורה מינימלית כדי שנוכל להתחיל לראות לאיפה להתקדם.</w:t>
       </w:r>
     </w:p>
     <w:p>
@@ -14083,6 +14872,15 @@
           <w:szCs w:val="24"/>
           <w:rtl/>
         </w:rPr>
+        <w:t>,</w:t>
+      </w:r>
+      <w:r>
+        <w:rPr>
+          <w:rFonts w:cs="Calibri" w:hint="cs"/>
+          <w:sz w:val="24"/>
+          <w:szCs w:val="24"/>
+          <w:rtl/>
+        </w:rPr>
         <w:t xml:space="preserve"> או </w:t>
       </w:r>
       <w:r>
@@ -14204,7 +15002,7 @@
           <w:szCs w:val="24"/>
           <w:rtl/>
         </w:rPr>
-        <w:t>עכשיו התחלנו להתעסק קצת בעיצוב של ענף. הוספנו בדף חמישה מרובעים</w:t>
+        <w:t xml:space="preserve">עכשיו התחלנו להתעסק קצת בעיצוב של </w:t>
       </w:r>
       <w:r>
         <w:rPr>
@@ -14213,6 +15011,24 @@
           <w:szCs w:val="24"/>
           <w:rtl/>
         </w:rPr>
+        <w:t>הד</w:t>
+      </w:r>
+      <w:r>
+        <w:rPr>
+          <w:rFonts w:cs="Calibri"/>
+          <w:sz w:val="24"/>
+          <w:szCs w:val="24"/>
+          <w:rtl/>
+        </w:rPr>
+        <w:t>ף. הוספנו בדף חמישה מרובעים</w:t>
+      </w:r>
+      <w:r>
+        <w:rPr>
+          <w:rFonts w:cs="Calibri" w:hint="cs"/>
+          <w:sz w:val="24"/>
+          <w:szCs w:val="24"/>
+          <w:rtl/>
+        </w:rPr>
         <w:t>,</w:t>
       </w:r>
       <w:r>
@@ -14222,7 +15038,16 @@
           <w:szCs w:val="24"/>
           <w:rtl/>
         </w:rPr>
-        <w:t xml:space="preserve"> שכל מרובע מייצג חלק אחר של התכונה?</w:t>
+        <w:t xml:space="preserve"> שכל מרובע מייצג חלק אחר של התכונה</w:t>
+      </w:r>
+      <w:r>
+        <w:rPr>
+          <w:rFonts w:cs="Calibri" w:hint="cs"/>
+          <w:sz w:val="24"/>
+          <w:szCs w:val="24"/>
+          <w:rtl/>
+        </w:rPr>
+        <w:t>.</w:t>
       </w:r>
     </w:p>
     <w:p>
@@ -14242,7 +15067,16 @@
           <w:szCs w:val="24"/>
           <w:rtl/>
         </w:rPr>
-        <w:t>בלחיצה על מרובע. מופיעים חמישה פרצופים. שניתן לבחור בפר</w:t>
+        <w:t>בלחיצה על מרובע מופיעים חמישה פרצופים</w:t>
+      </w:r>
+      <w:r>
+        <w:rPr>
+          <w:rFonts w:cs="Calibri" w:hint="cs"/>
+          <w:sz w:val="24"/>
+          <w:szCs w:val="24"/>
+          <w:rtl/>
+        </w:rPr>
+        <w:t>,</w:t>
       </w:r>
       <w:r>
         <w:rPr>
@@ -14251,7 +15085,16 @@
           <w:szCs w:val="24"/>
           <w:rtl/>
         </w:rPr>
-        <w:t>צוף המתאים. שמייצג את היחס שלנו</w:t>
+        <w:t xml:space="preserve"> </w:t>
+      </w:r>
+      <w:r>
+        <w:rPr>
+          <w:rFonts w:cs="Calibri" w:hint="cs"/>
+          <w:sz w:val="24"/>
+          <w:szCs w:val="24"/>
+          <w:rtl/>
+        </w:rPr>
+        <w:t>כ</w:t>
       </w:r>
       <w:r>
         <w:rPr>
@@ -14260,6 +15103,33 @@
           <w:szCs w:val="24"/>
           <w:rtl/>
         </w:rPr>
+        <w:t>שניתן לבחור בפר</w:t>
+      </w:r>
+      <w:r>
+        <w:rPr>
+          <w:rFonts w:cs="Calibri"/>
+          <w:sz w:val="24"/>
+          <w:szCs w:val="24"/>
+          <w:rtl/>
+        </w:rPr>
+        <w:t>צוף המתאים</w:t>
+      </w:r>
+      <w:r>
+        <w:rPr>
+          <w:rFonts w:cs="Calibri"/>
+          <w:sz w:val="24"/>
+          <w:szCs w:val="24"/>
+          <w:rtl/>
+        </w:rPr>
+        <w:t xml:space="preserve"> שמייצג את היחס שלנו</w:t>
+      </w:r>
+      <w:r>
+        <w:rPr>
+          <w:rFonts w:cs="Calibri"/>
+          <w:sz w:val="24"/>
+          <w:szCs w:val="24"/>
+          <w:rtl/>
+        </w:rPr>
         <w:t xml:space="preserve"> </w:t>
       </w:r>
       <w:r>
@@ -14378,6 +15248,15 @@
       </w:pPr>
       <w:r>
         <w:rPr>
+          <w:rFonts w:cs="Calibri" w:hint="cs"/>
+          <w:sz w:val="24"/>
+          <w:szCs w:val="24"/>
+          <w:rtl/>
+        </w:rPr>
+        <w:t>כ</w:t>
+      </w:r>
+      <w:r>
+        <w:rPr>
           <w:rFonts w:cs="Calibri"/>
           <w:sz w:val="24"/>
           <w:szCs w:val="24"/>
@@ -14421,7 +15300,7 @@
           <w:szCs w:val="24"/>
           <w:rtl/>
         </w:rPr>
-        <w:t xml:space="preserve">השלב הבא היה. שרשרת מבקש מידע מבסיס הנתונים לפני שהוא מחזיר את הדף בהחזרת הדף השרת מצרף את הנתונים שקיבל </w:t>
+        <w:t>השלב הבא היה. ש</w:t>
       </w:r>
       <w:r>
         <w:rPr>
@@ -14430,6 +15309,42 @@
           <w:szCs w:val="24"/>
           <w:rtl/>
         </w:rPr>
+        <w:t>ה</w:t>
+      </w:r>
+      <w:r>
+        <w:rPr>
+          <w:rFonts w:cs="Calibri"/>
+          <w:sz w:val="24"/>
+          <w:szCs w:val="24"/>
+          <w:rtl/>
+        </w:rPr>
+        <w:t>שרת מבקש מידע מבסיס הנתונים לפני שהוא מחזיר את הדף</w:t>
+      </w:r>
+      <w:r>
+        <w:rPr>
+          <w:rFonts w:cs="Calibri" w:hint="cs"/>
+          <w:sz w:val="24"/>
+          <w:szCs w:val="24"/>
+          <w:rtl/>
+        </w:rPr>
+        <w:t>.</w:t>
+      </w:r>
+      <w:r>
+        <w:rPr>
+          <w:rFonts w:cs="Calibri"/>
+          <w:sz w:val="24"/>
+          <w:szCs w:val="24"/>
+          <w:rtl/>
+        </w:rPr>
+        <w:t xml:space="preserve"> בהחזרת הדף השרת מצרף את הנתונים שקיבל </w:t>
+      </w:r>
+      <w:r>
+        <w:rPr>
+          <w:rFonts w:cs="Calibri" w:hint="cs"/>
+          <w:sz w:val="24"/>
+          <w:szCs w:val="24"/>
+          <w:rtl/>
+        </w:rPr>
         <w:t>מב</w:t>
       </w:r>
       <w:r>
@@ -14480,494 +15395,22 @@
       </w:r>
       <w:r>
         <w:rPr>
+          <w:rFonts w:cs="Calibri" w:hint="cs"/>
+          <w:sz w:val="24"/>
+          <w:szCs w:val="24"/>
+          <w:rtl/>
+        </w:rPr>
+        <w:t xml:space="preserve"> ו</w:t>
+      </w:r>
+      <w:r>
+        <w:rPr>
           <w:rFonts w:cs="Calibri"/>
           <w:sz w:val="24"/>
           <w:szCs w:val="24"/>
           <w:rtl/>
         </w:rPr>
-        <w:t>.</w:t>
-      </w:r>
-    </w:p>
-    <w:p>
-      <w:pPr>
-        <w:pStyle w:val="a7"/>
-        <w:rPr>
-          <w:rFonts w:cstheme="minorHAnsi"/>
-          <w:sz w:val="24"/>
-          <w:szCs w:val="24"/>
-          <w:rtl/>
-        </w:rPr>
-      </w:pPr>
-      <w:r>
-        <w:rPr>
-          <w:rFonts w:cs="Calibri"/>
-          <w:sz w:val="24"/>
-          <w:szCs w:val="24"/>
-          <w:rtl/>
-        </w:rPr>
-        <w:lastRenderedPageBreak/>
         <w:t>חיברנו אותו לשרת שלנו.</w:t>
       </w:r>
-    </w:p>
-    <w:p>
-      <w:pPr>
-        <w:pStyle w:val="a7"/>
-        <w:rPr>
-          <w:rFonts w:cstheme="minorHAnsi"/>
-          <w:sz w:val="24"/>
-          <w:szCs w:val="24"/>
-          <w:rtl/>
-        </w:rPr>
-      </w:pPr>
-      <w:r>
-        <w:rPr>
-          <w:rFonts w:cs="Calibri"/>
-          <w:sz w:val="24"/>
-          <w:szCs w:val="24"/>
-          <w:rtl/>
-        </w:rPr>
-        <w:t>זה בעצם התיאור של החלק הראשון.</w:t>
-      </w:r>
-    </w:p>
-    <w:p>
-      <w:pPr>
-        <w:pStyle w:val="a7"/>
-        <w:rPr>
-          <w:rFonts w:cs="Calibri" w:hint="cs"/>
-          <w:sz w:val="24"/>
-          <w:szCs w:val="24"/>
-          <w:rtl/>
-        </w:rPr>
-      </w:pPr>
-    </w:p>
-    <w:p>
-      <w:pPr>
-        <w:pStyle w:val="a7"/>
-        <w:rPr>
-          <w:rFonts w:cstheme="minorHAnsi"/>
-          <w:sz w:val="24"/>
-          <w:szCs w:val="24"/>
-          <w:rtl/>
-        </w:rPr>
-      </w:pPr>
-      <w:r>
-        <w:rPr>
-          <w:rFonts w:cs="Calibri"/>
-          <w:sz w:val="24"/>
-          <w:szCs w:val="24"/>
-          <w:rtl/>
-        </w:rPr>
-        <w:t>החלק השני היה הוספת נתונים. מצאנו אתר שיש בו המון המון מידע על מקצועות</w:t>
-      </w:r>
-      <w:r>
-        <w:rPr>
-          <w:rFonts w:cs="Calibri" w:hint="cs"/>
-          <w:sz w:val="24"/>
-          <w:szCs w:val="24"/>
-          <w:rtl/>
-        </w:rPr>
-        <w:t>.</w:t>
-      </w:r>
-      <w:r>
-        <w:rPr>
-          <w:rFonts w:cs="Calibri"/>
-          <w:sz w:val="24"/>
-          <w:szCs w:val="24"/>
-          <w:rtl/>
-        </w:rPr>
-        <w:t xml:space="preserve"> </w:t>
-      </w:r>
-      <w:r>
-        <w:rPr>
-          <w:rFonts w:cs="Calibri" w:hint="cs"/>
-          <w:sz w:val="24"/>
-          <w:szCs w:val="24"/>
-          <w:rtl/>
-        </w:rPr>
-        <w:t>רצינו</w:t>
-      </w:r>
-      <w:r>
-        <w:rPr>
-          <w:rFonts w:cs="Calibri"/>
-          <w:sz w:val="24"/>
-          <w:szCs w:val="24"/>
-          <w:rtl/>
-        </w:rPr>
-        <w:t xml:space="preserve"> להציג את המידע הזה למשתמש כדי לעזור לו לבחור.</w:t>
-      </w:r>
-    </w:p>
-    <w:p>
-      <w:pPr>
-        <w:pStyle w:val="a7"/>
-        <w:rPr>
-          <w:rFonts w:cstheme="minorHAnsi"/>
-          <w:sz w:val="24"/>
-          <w:szCs w:val="24"/>
-          <w:rtl/>
-        </w:rPr>
-      </w:pPr>
-      <w:r>
-        <w:rPr>
-          <w:rFonts w:cs="Calibri"/>
-          <w:sz w:val="24"/>
-          <w:szCs w:val="24"/>
-          <w:rtl/>
-        </w:rPr>
-        <w:t>לכן אנ</w:t>
-      </w:r>
-      <w:r>
-        <w:rPr>
-          <w:rFonts w:cs="Calibri" w:hint="cs"/>
-          <w:sz w:val="24"/>
-          <w:szCs w:val="24"/>
-          <w:rtl/>
-        </w:rPr>
-        <w:t>חנ</w:t>
-      </w:r>
-      <w:r>
-        <w:rPr>
-          <w:rFonts w:cs="Calibri"/>
-          <w:sz w:val="24"/>
-          <w:szCs w:val="24"/>
-          <w:rtl/>
-        </w:rPr>
-        <w:t>ו צריכים לגשת לאתר. להוריד ממנו את המידע. ולצרף אותו אלינו.</w:t>
-      </w:r>
-    </w:p>
-    <w:p>
-      <w:pPr>
-        <w:pStyle w:val="a7"/>
-        <w:rPr>
-          <w:rFonts w:cstheme="minorHAnsi" w:hint="cs"/>
-          <w:sz w:val="24"/>
-          <w:szCs w:val="24"/>
-          <w:rtl/>
-        </w:rPr>
-      </w:pPr>
-      <w:r>
-        <w:rPr>
-          <w:rFonts w:cs="Calibri"/>
-          <w:sz w:val="24"/>
-          <w:szCs w:val="24"/>
-          <w:rtl/>
-        </w:rPr>
-        <w:t>ראשית</w:t>
-      </w:r>
-      <w:r>
-        <w:rPr>
-          <w:rFonts w:cs="Calibri" w:hint="cs"/>
-          <w:sz w:val="24"/>
-          <w:szCs w:val="24"/>
-          <w:rtl/>
-        </w:rPr>
-        <w:t>, ניסינו להשתמש ב</w:t>
-      </w:r>
-      <w:r>
-        <w:rPr>
-          <w:rFonts w:cs="Calibri"/>
-          <w:sz w:val="24"/>
-          <w:szCs w:val="24"/>
-        </w:rPr>
-        <w:t xml:space="preserve">API </w:t>
-      </w:r>
-      <w:r>
-        <w:rPr>
-          <w:rFonts w:cs="Calibri" w:hint="cs"/>
-          <w:sz w:val="24"/>
-          <w:szCs w:val="24"/>
-          <w:rtl/>
-        </w:rPr>
-        <w:t xml:space="preserve"> הרשמי של האתר, אבל ראינו שצריך לחכות לקבלת הרשאה מהאתר בשביל זה. לכן </w:t>
-      </w:r>
-      <w:r>
-        <w:rPr>
-          <w:rFonts w:cstheme="minorHAnsi" w:hint="cs"/>
-          <w:sz w:val="24"/>
-          <w:szCs w:val="24"/>
-          <w:rtl/>
-        </w:rPr>
-        <w:t>החלטנו לגשת ישירות לקבצים שמעניינים אותנו. כתבנו סקריפט שניגש לכל הקבצים הרלוונטיים (היתה שם אפשרות להוריד קובץ עבור כל טבלה. אנחנו השתמשנו בזה, והורדנו את הקבצים בפורמט טקסט), מפרש את התוכן שלהם, ומחלץ מתוכם את שמות התכונות. בעזרת הפלט של הסקריפט הזה, יצרנו קובץ עם שמות כל התכונות הרלוונטיות שיש באתר.</w:t>
-      </w:r>
-      <w:r>
-        <w:rPr>
-          <w:rFonts w:cstheme="minorHAnsi" w:hint="cs"/>
-          <w:sz w:val="24"/>
-          <w:szCs w:val="24"/>
-          <w:rtl/>
-        </w:rPr>
-        <w:t xml:space="preserve"> בהתאם, יצרנו טבלה ב</w:t>
-      </w:r>
-      <w:r>
-        <w:rPr>
-          <w:rFonts w:cstheme="minorHAnsi"/>
-          <w:sz w:val="24"/>
-          <w:szCs w:val="24"/>
-        </w:rPr>
-        <w:t>DB</w:t>
-      </w:r>
-      <w:r>
-        <w:rPr>
-          <w:rFonts w:cstheme="minorHAnsi" w:hint="cs"/>
-          <w:sz w:val="24"/>
-          <w:szCs w:val="24"/>
-          <w:rtl/>
-        </w:rPr>
-        <w:t xml:space="preserve"> שתכיל את שם המקצוע, וציון עבור כל תכונה.</w:t>
-      </w:r>
-      <w:r>
-        <w:rPr>
-          <w:rFonts w:cstheme="minorHAnsi" w:hint="cs"/>
-          <w:sz w:val="24"/>
-          <w:szCs w:val="24"/>
-          <w:rtl/>
-        </w:rPr>
-        <w:t xml:space="preserve"> אחר כך יצרנו קוד שניגש להורדת הקבצים, קורא אותם, וממיר את כל המידע לפורמט </w:t>
-      </w:r>
-      <w:r>
-        <w:rPr>
-          <w:rFonts w:cstheme="minorHAnsi"/>
-          <w:sz w:val="24"/>
-          <w:szCs w:val="24"/>
-        </w:rPr>
-        <w:t>JSON</w:t>
-      </w:r>
-      <w:r>
-        <w:rPr>
-          <w:rFonts w:cstheme="minorHAnsi" w:hint="cs"/>
-          <w:sz w:val="24"/>
-          <w:szCs w:val="24"/>
-          <w:rtl/>
-        </w:rPr>
-        <w:t>, כאשר ה</w:t>
-      </w:r>
-      <w:r>
-        <w:rPr>
-          <w:rFonts w:cstheme="minorHAnsi"/>
-          <w:sz w:val="24"/>
-          <w:szCs w:val="24"/>
-        </w:rPr>
-        <w:t xml:space="preserve"> key</w:t>
-      </w:r>
-      <w:r>
-        <w:rPr>
-          <w:rFonts w:cstheme="minorHAnsi" w:hint="cs"/>
-          <w:sz w:val="24"/>
-          <w:szCs w:val="24"/>
-          <w:rtl/>
-        </w:rPr>
-        <w:t xml:space="preserve"> הוא </w:t>
-      </w:r>
-      <w:r>
-        <w:rPr>
-          <w:rFonts w:cstheme="minorHAnsi" w:hint="cs"/>
-          <w:sz w:val="24"/>
-          <w:szCs w:val="24"/>
-          <w:rtl/>
-        </w:rPr>
-        <w:t>ה</w:t>
-      </w:r>
-      <w:r>
-        <w:rPr>
-          <w:rFonts w:cstheme="minorHAnsi"/>
-          <w:sz w:val="24"/>
-          <w:szCs w:val="24"/>
-        </w:rPr>
-        <w:t>ID</w:t>
-      </w:r>
-      <w:r>
-        <w:rPr>
-          <w:rFonts w:cstheme="minorHAnsi" w:hint="cs"/>
-          <w:sz w:val="24"/>
-          <w:szCs w:val="24"/>
-          <w:rtl/>
-        </w:rPr>
-        <w:t xml:space="preserve"> </w:t>
-      </w:r>
-      <w:r>
-        <w:rPr>
-          <w:rFonts w:cstheme="minorHAnsi" w:hint="cs"/>
-          <w:sz w:val="24"/>
-          <w:szCs w:val="24"/>
-          <w:rtl/>
-        </w:rPr>
-        <w:t>של המקצוע</w:t>
-      </w:r>
-      <w:r>
-        <w:rPr>
-          <w:rFonts w:cstheme="minorHAnsi" w:hint="cs"/>
-          <w:sz w:val="24"/>
-          <w:szCs w:val="24"/>
-          <w:rtl/>
-        </w:rPr>
-        <w:t>, וב</w:t>
-      </w:r>
-      <w:r>
-        <w:rPr>
-          <w:rFonts w:cstheme="minorHAnsi"/>
-          <w:sz w:val="24"/>
-          <w:szCs w:val="24"/>
-        </w:rPr>
-        <w:t>value</w:t>
-      </w:r>
-      <w:r>
-        <w:rPr>
-          <w:rFonts w:cstheme="minorHAnsi" w:hint="cs"/>
-          <w:sz w:val="24"/>
-          <w:szCs w:val="24"/>
-          <w:rtl/>
-        </w:rPr>
-        <w:t xml:space="preserve"> יש </w:t>
-      </w:r>
-      <w:r>
-        <w:rPr>
-          <w:rFonts w:cstheme="minorHAnsi" w:hint="cs"/>
-          <w:sz w:val="24"/>
-          <w:szCs w:val="24"/>
-          <w:rtl/>
-        </w:rPr>
-        <w:t>רשימה של תכונות, עם ציון עבור כל אחת</w:t>
-      </w:r>
-      <w:r>
-        <w:rPr>
-          <w:rFonts w:cstheme="minorHAnsi" w:hint="cs"/>
-          <w:sz w:val="24"/>
-          <w:szCs w:val="24"/>
-          <w:rtl/>
-        </w:rPr>
-        <w:t xml:space="preserve"> (הקבצים האלה </w:t>
-      </w:r>
-      <w:r>
-        <w:rPr>
-          <w:rFonts w:cstheme="minorHAnsi" w:hint="cs"/>
-          <w:sz w:val="24"/>
-          <w:szCs w:val="24"/>
-          <w:rtl/>
-        </w:rPr>
-        <w:t>לא הכילו את שמות המקצועות, אלא רק את ה</w:t>
-      </w:r>
-      <w:r>
-        <w:rPr>
-          <w:rFonts w:cstheme="minorHAnsi"/>
-          <w:sz w:val="24"/>
-          <w:szCs w:val="24"/>
-        </w:rPr>
-        <w:t xml:space="preserve">ID </w:t>
-      </w:r>
-      <w:r>
-        <w:rPr>
-          <w:rFonts w:cstheme="minorHAnsi" w:hint="cs"/>
-          <w:sz w:val="24"/>
-          <w:szCs w:val="24"/>
-          <w:rtl/>
-        </w:rPr>
-        <w:t xml:space="preserve"> שלהם)</w:t>
-      </w:r>
-      <w:r>
-        <w:rPr>
-          <w:rFonts w:cstheme="minorHAnsi" w:hint="cs"/>
-          <w:sz w:val="24"/>
-          <w:szCs w:val="24"/>
-          <w:rtl/>
-        </w:rPr>
-        <w:t>.</w:t>
-      </w:r>
-      <w:r>
-        <w:rPr>
-          <w:rFonts w:cstheme="minorHAnsi" w:hint="cs"/>
-          <w:sz w:val="24"/>
-          <w:szCs w:val="24"/>
-          <w:rtl/>
-        </w:rPr>
-        <w:t xml:space="preserve"> אחר כך השתמשנו בקוד הזה כדי להוריד קובץ שמכיל את ההתאמה בין ה</w:t>
-      </w:r>
-      <w:r>
-        <w:rPr>
-          <w:rFonts w:cstheme="minorHAnsi"/>
-          <w:sz w:val="24"/>
-          <w:szCs w:val="24"/>
-        </w:rPr>
-        <w:t xml:space="preserve">ID </w:t>
-      </w:r>
-      <w:r>
-        <w:rPr>
-          <w:rFonts w:cstheme="minorHAnsi" w:hint="cs"/>
-          <w:sz w:val="24"/>
-          <w:szCs w:val="24"/>
-          <w:rtl/>
-        </w:rPr>
-        <w:t xml:space="preserve"> </w:t>
-      </w:r>
-      <w:r>
-        <w:rPr>
-          <w:rFonts w:cstheme="minorHAnsi" w:hint="cs"/>
-          <w:sz w:val="24"/>
-          <w:szCs w:val="24"/>
-          <w:rtl/>
-        </w:rPr>
-        <w:t>של המקצוע לשם המקצוע.</w:t>
-      </w:r>
-      <w:r>
-        <w:rPr>
-          <w:rFonts w:cstheme="minorHAnsi" w:hint="cs"/>
-          <w:sz w:val="24"/>
-          <w:szCs w:val="24"/>
-          <w:rtl/>
-        </w:rPr>
-        <w:t xml:space="preserve"> בשלב הבא יצרנו סקריפט נוסף, שקורא את המידע מהקובץ שמכיל את ה</w:t>
-      </w:r>
-      <w:r>
-        <w:rPr>
-          <w:rFonts w:cstheme="minorHAnsi"/>
-          <w:sz w:val="24"/>
-          <w:szCs w:val="24"/>
-        </w:rPr>
-        <w:t xml:space="preserve">ID </w:t>
-      </w:r>
-      <w:r>
-        <w:rPr>
-          <w:rFonts w:cstheme="minorHAnsi" w:hint="cs"/>
-          <w:sz w:val="24"/>
-          <w:szCs w:val="24"/>
-          <w:rtl/>
-        </w:rPr>
-        <w:t xml:space="preserve">של המקצועות ואת הציונים, ובמקביל קורא גם את הקובץ שמתאים בין </w:t>
-      </w:r>
-      <w:r>
-        <w:rPr>
-          <w:rFonts w:cstheme="minorHAnsi"/>
-          <w:sz w:val="24"/>
-          <w:szCs w:val="24"/>
-        </w:rPr>
-        <w:t>ID</w:t>
-      </w:r>
-      <w:r>
-        <w:rPr>
-          <w:rFonts w:cstheme="minorHAnsi" w:hint="cs"/>
-          <w:sz w:val="24"/>
-          <w:szCs w:val="24"/>
-          <w:rtl/>
-        </w:rPr>
-        <w:t xml:space="preserve"> לשם המקצוע. עבור כל מקצוע, הוא לוקח את הציונים עבור כל התכונות, מוסיף להם את שם המקצוע, ושומר אותם בטבלה שהכנו ב</w:t>
-      </w:r>
-      <w:r>
-        <w:rPr>
-          <w:rFonts w:cstheme="minorHAnsi"/>
-          <w:sz w:val="24"/>
-          <w:szCs w:val="24"/>
-        </w:rPr>
-        <w:t>DB</w:t>
-      </w:r>
-      <w:r>
-        <w:rPr>
-          <w:rFonts w:cstheme="minorHAnsi" w:hint="cs"/>
-          <w:sz w:val="24"/>
-          <w:szCs w:val="24"/>
-          <w:rtl/>
-        </w:rPr>
-        <w:t>.</w:t>
-      </w:r>
-      <w:bookmarkStart w:id="1" w:name="_GoBack"/>
-      <w:bookmarkEnd w:id="1"/>
     </w:p>
     <w:p>
       <w:pPr>
@@ -15046,7 +15489,7 @@
           <w:numId w:val="8"/>
         </w:numPr>
         <w:rPr>
-          <w:rFonts w:cstheme="minorHAnsi"/>
+          <w:rFonts w:cstheme="minorHAnsi" w:hint="cs"/>
           <w:sz w:val="24"/>
           <w:szCs w:val="24"/>
         </w:rPr>
@@ -15058,6 +15501,293 @@
           <w:szCs w:val="24"/>
         </w:rPr>
         <w:t>UI</w:t>
+      </w:r>
+    </w:p>
+    <w:p>
+      <w:pPr>
+        <w:pStyle w:val="a7"/>
+        <w:ind w:left="180"/>
+        <w:rPr>
+          <w:rFonts w:cstheme="minorHAnsi" w:hint="cs"/>
+          <w:sz w:val="24"/>
+          <w:szCs w:val="24"/>
+          <w:rtl/>
+        </w:rPr>
+      </w:pPr>
+      <w:r>
+        <w:rPr>
+          <w:rFonts w:cstheme="minorHAnsi" w:hint="cs"/>
+          <w:sz w:val="24"/>
+          <w:szCs w:val="24"/>
+          <w:rtl/>
+        </w:rPr>
+        <w:t>בהתחלה התבקשנו לבצע את המשימה כאשר ה</w:t>
+      </w:r>
+      <w:r>
+        <w:rPr>
+          <w:rFonts w:cstheme="minorHAnsi"/>
+          <w:sz w:val="24"/>
+          <w:szCs w:val="24"/>
+        </w:rPr>
+        <w:t>front end</w:t>
+      </w:r>
+      <w:r>
+        <w:rPr>
+          <w:rFonts w:cstheme="minorHAnsi" w:hint="cs"/>
+          <w:sz w:val="24"/>
+          <w:szCs w:val="24"/>
+          <w:rtl/>
+        </w:rPr>
+        <w:t xml:space="preserve"> יהיה מיוצג ע"י </w:t>
+      </w:r>
+      <w:r>
+        <w:rPr>
+          <w:rFonts w:cstheme="minorHAnsi"/>
+          <w:sz w:val="24"/>
+          <w:szCs w:val="24"/>
+        </w:rPr>
+        <w:t>tableau</w:t>
+      </w:r>
+      <w:r>
+        <w:rPr>
+          <w:rFonts w:cstheme="minorHAnsi" w:hint="cs"/>
+          <w:sz w:val="24"/>
+          <w:szCs w:val="24"/>
+          <w:rtl/>
+        </w:rPr>
+        <w:t xml:space="preserve">. התחלנו להכין את המערכת בעזרת קוד מינימלי </w:t>
+      </w:r>
+      <w:proofErr w:type="spellStart"/>
+      <w:r>
+        <w:rPr>
+          <w:rFonts w:cstheme="minorHAnsi" w:hint="cs"/>
+          <w:sz w:val="24"/>
+          <w:szCs w:val="24"/>
+          <w:rtl/>
+        </w:rPr>
+        <w:t>מגיטהאב</w:t>
+      </w:r>
+      <w:proofErr w:type="spellEnd"/>
+      <w:r>
+        <w:rPr>
+          <w:rFonts w:cstheme="minorHAnsi" w:hint="cs"/>
+          <w:sz w:val="24"/>
+          <w:szCs w:val="24"/>
+          <w:rtl/>
+        </w:rPr>
+        <w:t xml:space="preserve"> שהכיל שרת</w:t>
+      </w:r>
+      <w:r>
+        <w:rPr>
+          <w:rFonts w:cstheme="minorHAnsi"/>
+          <w:sz w:val="24"/>
+          <w:szCs w:val="24"/>
+        </w:rPr>
+        <w:t xml:space="preserve">node </w:t>
+      </w:r>
+      <w:proofErr w:type="spellStart"/>
+      <w:r>
+        <w:rPr>
+          <w:rFonts w:cstheme="minorHAnsi"/>
+          <w:sz w:val="24"/>
+          <w:szCs w:val="24"/>
+        </w:rPr>
+        <w:t>js</w:t>
+      </w:r>
+      <w:proofErr w:type="spellEnd"/>
+      <w:r>
+        <w:rPr>
+          <w:rFonts w:cstheme="minorHAnsi"/>
+          <w:sz w:val="24"/>
+          <w:szCs w:val="24"/>
+        </w:rPr>
+        <w:t xml:space="preserve"> </w:t>
+      </w:r>
+      <w:r>
+        <w:rPr>
+          <w:rFonts w:cstheme="minorHAnsi" w:hint="cs"/>
+          <w:sz w:val="24"/>
+          <w:szCs w:val="24"/>
+          <w:rtl/>
+        </w:rPr>
+        <w:t xml:space="preserve"> שמדבר עם הדף שמוצג ב</w:t>
+      </w:r>
+      <w:r>
+        <w:rPr>
+          <w:rFonts w:cstheme="minorHAnsi"/>
+          <w:sz w:val="24"/>
+          <w:szCs w:val="24"/>
+        </w:rPr>
+        <w:t>tableau</w:t>
+      </w:r>
+      <w:r>
+        <w:rPr>
+          <w:rFonts w:cstheme="minorHAnsi" w:hint="cs"/>
+          <w:sz w:val="24"/>
+          <w:szCs w:val="24"/>
+          <w:rtl/>
+        </w:rPr>
+        <w:t xml:space="preserve"> מצד אחד, ועם ה</w:t>
+      </w:r>
+      <w:r>
+        <w:rPr>
+          <w:rFonts w:cstheme="minorHAnsi"/>
+          <w:sz w:val="24"/>
+          <w:szCs w:val="24"/>
+        </w:rPr>
+        <w:t>DB</w:t>
+      </w:r>
+      <w:r>
+        <w:rPr>
+          <w:rFonts w:cstheme="minorHAnsi" w:hint="cs"/>
+          <w:sz w:val="24"/>
+          <w:szCs w:val="24"/>
+          <w:rtl/>
+        </w:rPr>
+        <w:t xml:space="preserve"> מצד שני. בהמשך, ישבנו עם מנהל החברה, והצגנו לו את המשמעויות השונות </w:t>
+      </w:r>
+      <w:r>
+        <w:rPr>
+          <w:rFonts w:cstheme="minorHAnsi"/>
+          <w:sz w:val="24"/>
+          <w:szCs w:val="24"/>
+          <w:rtl/>
+        </w:rPr>
+        <w:t>–</w:t>
+      </w:r>
+      <w:r>
+        <w:rPr>
+          <w:rFonts w:cstheme="minorHAnsi" w:hint="cs"/>
+          <w:sz w:val="24"/>
+          <w:szCs w:val="24"/>
+          <w:rtl/>
+        </w:rPr>
+        <w:t xml:space="preserve"> הערכנו שהשימוש ב</w:t>
+      </w:r>
+      <w:r>
+        <w:rPr>
+          <w:rFonts w:cstheme="minorHAnsi"/>
+          <w:sz w:val="24"/>
+          <w:szCs w:val="24"/>
+        </w:rPr>
+        <w:t>tableau</w:t>
+      </w:r>
+      <w:r>
+        <w:rPr>
+          <w:rFonts w:cstheme="minorHAnsi" w:hint="cs"/>
+          <w:sz w:val="24"/>
+          <w:szCs w:val="24"/>
+          <w:rtl/>
+        </w:rPr>
+        <w:t xml:space="preserve"> כ</w:t>
+      </w:r>
+      <w:r>
+        <w:rPr>
+          <w:rFonts w:cstheme="minorHAnsi"/>
+          <w:sz w:val="24"/>
+          <w:szCs w:val="24"/>
+        </w:rPr>
+        <w:t>front end</w:t>
+      </w:r>
+      <w:r>
+        <w:rPr>
+          <w:rFonts w:cstheme="minorHAnsi" w:hint="cs"/>
+          <w:sz w:val="24"/>
+          <w:szCs w:val="24"/>
+          <w:rtl/>
+        </w:rPr>
+        <w:t xml:space="preserve"> עלול לדרוש </w:t>
+      </w:r>
+      <w:proofErr w:type="spellStart"/>
+      <w:r>
+        <w:rPr>
+          <w:rFonts w:cstheme="minorHAnsi" w:hint="cs"/>
+          <w:sz w:val="24"/>
+          <w:szCs w:val="24"/>
+          <w:rtl/>
+        </w:rPr>
+        <w:t>מאיתנו</w:t>
+      </w:r>
+      <w:proofErr w:type="spellEnd"/>
+      <w:r>
+        <w:rPr>
+          <w:rFonts w:cstheme="minorHAnsi" w:hint="cs"/>
+          <w:sz w:val="24"/>
+          <w:szCs w:val="24"/>
+          <w:rtl/>
+        </w:rPr>
+        <w:t xml:space="preserve"> לתחזק מספר גדול של דפים שישובצו במקומות המתאימים בדף שיוצג. בנוסף, זה דרש גם קניית </w:t>
+      </w:r>
+      <w:proofErr w:type="spellStart"/>
+      <w:r>
+        <w:rPr>
+          <w:rFonts w:cstheme="minorHAnsi" w:hint="cs"/>
+          <w:sz w:val="24"/>
+          <w:szCs w:val="24"/>
+          <w:rtl/>
+        </w:rPr>
+        <w:t>רשיון</w:t>
+      </w:r>
+      <w:proofErr w:type="spellEnd"/>
+      <w:r>
+        <w:rPr>
+          <w:rFonts w:cstheme="minorHAnsi" w:hint="cs"/>
+          <w:sz w:val="24"/>
+          <w:szCs w:val="24"/>
+          <w:rtl/>
+        </w:rPr>
+        <w:t xml:space="preserve"> עבור שימוש ב</w:t>
+      </w:r>
+      <w:r>
+        <w:rPr>
+          <w:rFonts w:cstheme="minorHAnsi"/>
+          <w:sz w:val="24"/>
+          <w:szCs w:val="24"/>
+        </w:rPr>
+        <w:t>tableau</w:t>
+      </w:r>
+      <w:r>
+        <w:rPr>
+          <w:rFonts w:cstheme="minorHAnsi" w:hint="cs"/>
+          <w:sz w:val="24"/>
+          <w:szCs w:val="24"/>
+          <w:rtl/>
+        </w:rPr>
+        <w:t xml:space="preserve"> (כיוון שמדובר בחברת סטרטאפ לפני השלב של גיוס הכספים, היה מדובר בשיקול משמעותי). לבסוף התקבלה החלטה לממש את ה</w:t>
+      </w:r>
+      <w:r>
+        <w:rPr>
+          <w:rFonts w:cstheme="minorHAnsi"/>
+          <w:sz w:val="24"/>
+          <w:szCs w:val="24"/>
+        </w:rPr>
+        <w:t>front end</w:t>
+      </w:r>
+      <w:r>
+        <w:rPr>
+          <w:rFonts w:cstheme="minorHAnsi" w:hint="cs"/>
+          <w:sz w:val="24"/>
+          <w:szCs w:val="24"/>
+          <w:rtl/>
+        </w:rPr>
+        <w:t xml:space="preserve"> בעזרת דף </w:t>
+      </w:r>
+      <w:r>
+        <w:rPr>
+          <w:rFonts w:cstheme="minorHAnsi"/>
+          <w:sz w:val="24"/>
+          <w:szCs w:val="24"/>
+        </w:rPr>
+        <w:t>html</w:t>
+      </w:r>
+      <w:r>
+        <w:rPr>
+          <w:rFonts w:cstheme="minorHAnsi" w:hint="cs"/>
+          <w:sz w:val="24"/>
+          <w:szCs w:val="24"/>
+          <w:rtl/>
+        </w:rPr>
+        <w:t>.</w:t>
       </w:r>
     </w:p>
     <w:p>
@@ -15068,7 +15798,7 @@
           <w:numId w:val="8"/>
         </w:numPr>
         <w:rPr>
-          <w:rFonts w:cstheme="minorHAnsi"/>
+          <w:rFonts w:cstheme="minorHAnsi" w:hint="cs"/>
           <w:sz w:val="24"/>
           <w:szCs w:val="24"/>
         </w:rPr>
@@ -15089,6 +15819,179 @@
           <w:szCs w:val="24"/>
         </w:rPr>
         <w:t>Node.js</w:t>
+      </w:r>
+    </w:p>
+    <w:p>
+      <w:pPr>
+        <w:pStyle w:val="a7"/>
+        <w:ind w:left="660"/>
+        <w:rPr>
+          <w:rFonts w:cstheme="minorHAnsi"/>
+          <w:sz w:val="24"/>
+          <w:szCs w:val="24"/>
+        </w:rPr>
+      </w:pPr>
+      <w:r>
+        <w:rPr>
+          <w:rFonts w:cstheme="minorHAnsi" w:hint="cs"/>
+          <w:sz w:val="24"/>
+          <w:szCs w:val="24"/>
+          <w:rtl/>
+        </w:rPr>
+        <w:t xml:space="preserve">כפי שתיארנו, התכנון המקורי היה לממש </w:t>
+      </w:r>
+      <w:r>
+        <w:rPr>
+          <w:rFonts w:cstheme="minorHAnsi"/>
+          <w:sz w:val="24"/>
+          <w:szCs w:val="24"/>
+        </w:rPr>
+        <w:t>back end</w:t>
+      </w:r>
+      <w:r>
+        <w:rPr>
+          <w:rFonts w:cstheme="minorHAnsi" w:hint="cs"/>
+          <w:sz w:val="24"/>
+          <w:szCs w:val="24"/>
+          <w:rtl/>
+        </w:rPr>
+        <w:t xml:space="preserve"> עבור </w:t>
+      </w:r>
+      <w:r>
+        <w:rPr>
+          <w:rFonts w:cstheme="minorHAnsi"/>
+          <w:sz w:val="24"/>
+          <w:szCs w:val="24"/>
+        </w:rPr>
+        <w:t>tableau</w:t>
+      </w:r>
+      <w:r>
+        <w:rPr>
+          <w:rFonts w:cstheme="minorHAnsi" w:hint="cs"/>
+          <w:sz w:val="24"/>
+          <w:szCs w:val="24"/>
+          <w:rtl/>
+        </w:rPr>
+        <w:t xml:space="preserve">, ולכן השתמשנו בבסיס של קוד שהיה קיים כבר עם </w:t>
+      </w:r>
+      <w:r>
+        <w:rPr>
+          <w:rFonts w:cstheme="minorHAnsi"/>
+          <w:sz w:val="24"/>
+          <w:szCs w:val="24"/>
+        </w:rPr>
+        <w:t xml:space="preserve">node </w:t>
+      </w:r>
+      <w:proofErr w:type="spellStart"/>
+      <w:r>
+        <w:rPr>
+          <w:rFonts w:cstheme="minorHAnsi"/>
+          <w:sz w:val="24"/>
+          <w:szCs w:val="24"/>
+        </w:rPr>
+        <w:t>js</w:t>
+      </w:r>
+      <w:proofErr w:type="spellEnd"/>
+      <w:r>
+        <w:rPr>
+          <w:rFonts w:cstheme="minorHAnsi" w:hint="cs"/>
+          <w:sz w:val="24"/>
+          <w:szCs w:val="24"/>
+          <w:rtl/>
+        </w:rPr>
+        <w:t xml:space="preserve">. </w:t>
+      </w:r>
+      <w:r>
+        <w:rPr>
+          <w:rFonts w:cstheme="minorHAnsi" w:hint="cs"/>
+          <w:sz w:val="24"/>
+          <w:szCs w:val="24"/>
+          <w:rtl/>
+        </w:rPr>
+        <w:t>גם לאחר ההחלטה שלא להשתמש ב</w:t>
+      </w:r>
+      <w:r>
+        <w:rPr>
+          <w:rFonts w:cstheme="minorHAnsi"/>
+          <w:sz w:val="24"/>
+          <w:szCs w:val="24"/>
+        </w:rPr>
+        <w:t>tableau</w:t>
+      </w:r>
+      <w:r>
+        <w:rPr>
+          <w:rFonts w:cstheme="minorHAnsi" w:hint="cs"/>
+          <w:sz w:val="24"/>
+          <w:szCs w:val="24"/>
+          <w:rtl/>
+        </w:rPr>
+        <w:t xml:space="preserve">, החלטנו להמשיך עם </w:t>
+      </w:r>
+      <w:r>
+        <w:rPr>
+          <w:rFonts w:cstheme="minorHAnsi"/>
+          <w:sz w:val="24"/>
+          <w:szCs w:val="24"/>
+        </w:rPr>
+        <w:t xml:space="preserve">node </w:t>
+      </w:r>
+      <w:proofErr w:type="spellStart"/>
+      <w:r>
+        <w:rPr>
+          <w:rFonts w:cstheme="minorHAnsi"/>
+          <w:sz w:val="24"/>
+          <w:szCs w:val="24"/>
+        </w:rPr>
+        <w:t>js</w:t>
+      </w:r>
+      <w:proofErr w:type="spellEnd"/>
+      <w:r>
+        <w:rPr>
+          <w:rFonts w:cstheme="minorHAnsi" w:hint="cs"/>
+          <w:sz w:val="24"/>
+          <w:szCs w:val="24"/>
+          <w:rtl/>
+        </w:rPr>
+        <w:t xml:space="preserve">. כך גם הרווחנו את ניצול הזמן שכבר השקענו בשרת, וגם מבחינתנו היה לזה יתרון, שנוכל להשתמש יותר בקוד </w:t>
+      </w:r>
+      <w:proofErr w:type="spellStart"/>
+      <w:r>
+        <w:rPr>
+          <w:rFonts w:cstheme="minorHAnsi"/>
+          <w:sz w:val="24"/>
+          <w:szCs w:val="24"/>
+        </w:rPr>
+        <w:t>javascript</w:t>
+      </w:r>
+      <w:proofErr w:type="spellEnd"/>
+      <w:r>
+        <w:rPr>
+          <w:rFonts w:cstheme="minorHAnsi" w:hint="cs"/>
+          <w:sz w:val="24"/>
+          <w:szCs w:val="24"/>
+          <w:rtl/>
+        </w:rPr>
+        <w:t xml:space="preserve">, שלא הכרנו קודם לכן, ולמדנו רק במהלך </w:t>
+      </w:r>
+      <w:proofErr w:type="spellStart"/>
+      <w:r>
+        <w:rPr>
+          <w:rFonts w:cstheme="minorHAnsi" w:hint="cs"/>
+          <w:sz w:val="24"/>
+          <w:szCs w:val="24"/>
+          <w:rtl/>
+        </w:rPr>
+        <w:t>הפרוייקט</w:t>
+      </w:r>
+      <w:proofErr w:type="spellEnd"/>
+      <w:r>
+        <w:rPr>
+          <w:rFonts w:cstheme="minorHAnsi" w:hint="cs"/>
+          <w:sz w:val="24"/>
+          <w:szCs w:val="24"/>
+          <w:rtl/>
+        </w:rPr>
+        <w:t xml:space="preserve">. </w:t>
       </w:r>
     </w:p>
     <w:p>
@@ -15099,7 +16002,7 @@
           <w:numId w:val="8"/>
         </w:numPr>
         <w:rPr>
-          <w:rFonts w:cstheme="minorHAnsi"/>
+          <w:rFonts w:cstheme="minorHAnsi" w:hint="cs"/>
           <w:sz w:val="24"/>
           <w:szCs w:val="24"/>
         </w:rPr>
@@ -15120,6 +16023,95 @@
           <w:szCs w:val="24"/>
         </w:rPr>
         <w:t>instance in AWS</w:t>
+      </w:r>
+    </w:p>
+    <w:p>
+      <w:pPr>
+        <w:pStyle w:val="a7"/>
+        <w:ind w:left="660"/>
+        <w:rPr>
+          <w:rFonts w:cstheme="minorHAnsi" w:hint="cs"/>
+          <w:sz w:val="24"/>
+          <w:szCs w:val="24"/>
+          <w:rtl/>
+        </w:rPr>
+      </w:pPr>
+      <w:r>
+        <w:rPr>
+          <w:rFonts w:cstheme="minorHAnsi" w:hint="cs"/>
+          <w:sz w:val="24"/>
+          <w:szCs w:val="24"/>
+          <w:rtl/>
+        </w:rPr>
+        <w:t xml:space="preserve">החברה משתמשת בשרת </w:t>
+      </w:r>
+      <w:r>
+        <w:rPr>
+          <w:rFonts w:cstheme="minorHAnsi"/>
+          <w:sz w:val="24"/>
+          <w:szCs w:val="24"/>
+        </w:rPr>
+        <w:t>SQL</w:t>
+      </w:r>
+      <w:r>
+        <w:rPr>
+          <w:rFonts w:cstheme="minorHAnsi" w:hint="cs"/>
+          <w:sz w:val="24"/>
+          <w:szCs w:val="24"/>
+          <w:rtl/>
+        </w:rPr>
+        <w:t xml:space="preserve"> ב</w:t>
+      </w:r>
+      <w:r>
+        <w:rPr>
+          <w:rFonts w:cstheme="minorHAnsi"/>
+          <w:sz w:val="24"/>
+          <w:szCs w:val="24"/>
+        </w:rPr>
+        <w:t>AWS</w:t>
+      </w:r>
+      <w:r>
+        <w:rPr>
+          <w:rFonts w:cstheme="minorHAnsi" w:hint="cs"/>
+          <w:sz w:val="24"/>
+          <w:szCs w:val="24"/>
+          <w:rtl/>
+        </w:rPr>
+        <w:t xml:space="preserve">. כדי להכין את המערכת בצורה מתאימה ככל האפשר, בנינו גם כן שרת </w:t>
+      </w:r>
+      <w:r>
+        <w:rPr>
+          <w:rFonts w:cstheme="minorHAnsi"/>
+          <w:sz w:val="24"/>
+          <w:szCs w:val="24"/>
+        </w:rPr>
+        <w:t>SQL</w:t>
+      </w:r>
+      <w:r>
+        <w:rPr>
+          <w:rFonts w:cstheme="minorHAnsi" w:hint="cs"/>
+          <w:sz w:val="24"/>
+          <w:szCs w:val="24"/>
+          <w:rtl/>
+        </w:rPr>
+        <w:t xml:space="preserve"> על </w:t>
+      </w:r>
+      <w:r>
+        <w:rPr>
+          <w:rFonts w:cstheme="minorHAnsi"/>
+          <w:sz w:val="24"/>
+          <w:szCs w:val="24"/>
+        </w:rPr>
+        <w:t>AWS</w:t>
+      </w:r>
+      <w:r>
+        <w:rPr>
+          <w:rFonts w:cstheme="minorHAnsi" w:hint="cs"/>
+          <w:sz w:val="24"/>
+          <w:szCs w:val="24"/>
+          <w:rtl/>
+        </w:rPr>
+        <w:t>, ובעזרתו ניהלנו את המערכת שלנו.</w:t>
       </w:r>
     </w:p>
     <w:p>
@@ -15130,7 +16122,7 @@
           <w:numId w:val="8"/>
         </w:numPr>
         <w:rPr>
-          <w:rFonts w:cstheme="minorHAnsi"/>
+          <w:rFonts w:cstheme="minorHAnsi" w:hint="cs"/>
           <w:sz w:val="24"/>
           <w:szCs w:val="24"/>
         </w:rPr>
@@ -15143,6 +16135,116 @@
           <w:rtl/>
         </w:rPr>
         <w:t>ארגון בסיס הנתונים (אולי צריך לשלבו עם 4.5)</w:t>
+      </w:r>
+    </w:p>
+    <w:p>
+      <w:pPr>
+        <w:pStyle w:val="a7"/>
+        <w:ind w:left="660"/>
+        <w:rPr>
+          <w:rFonts w:cstheme="minorHAnsi" w:hint="cs"/>
+          <w:sz w:val="24"/>
+          <w:szCs w:val="24"/>
+          <w:rtl/>
+        </w:rPr>
+      </w:pPr>
+      <w:r>
+        <w:rPr>
+          <w:rFonts w:cstheme="minorHAnsi" w:hint="cs"/>
+          <w:sz w:val="24"/>
+          <w:szCs w:val="24"/>
+          <w:rtl/>
+        </w:rPr>
+        <w:t xml:space="preserve">בהתחלה השתמשנו בטבלה אחת שתכיל את המידע על כל התכונות,  וקצת </w:t>
+      </w:r>
+      <w:r>
+        <w:rPr>
+          <w:rFonts w:cstheme="minorHAnsi"/>
+          <w:sz w:val="24"/>
+          <w:szCs w:val="24"/>
+        </w:rPr>
+        <w:t>metadata</w:t>
+      </w:r>
+      <w:r>
+        <w:rPr>
+          <w:rFonts w:cstheme="minorHAnsi" w:hint="cs"/>
+          <w:sz w:val="24"/>
+          <w:szCs w:val="24"/>
+          <w:rtl/>
+        </w:rPr>
+        <w:t xml:space="preserve"> על התפקיד, כך שכל מקצוע תופס שורה אחת בטבלה. לאחר שסיימנו, התברר לנו שבחברה החליטו לשנות את המבנה של ה</w:t>
+      </w:r>
+      <w:r>
+        <w:rPr>
+          <w:rFonts w:cstheme="minorHAnsi"/>
+          <w:sz w:val="24"/>
+          <w:szCs w:val="24"/>
+        </w:rPr>
+        <w:t>DB</w:t>
+      </w:r>
+      <w:r>
+        <w:rPr>
+          <w:rFonts w:cstheme="minorHAnsi" w:hint="cs"/>
+          <w:sz w:val="24"/>
+          <w:szCs w:val="24"/>
+          <w:rtl/>
+        </w:rPr>
+        <w:t xml:space="preserve">, ויצרו טבלאות שונות לכל דבר </w:t>
+      </w:r>
+      <w:r>
+        <w:rPr>
+          <w:rFonts w:cstheme="minorHAnsi"/>
+          <w:sz w:val="24"/>
+          <w:szCs w:val="24"/>
+          <w:rtl/>
+        </w:rPr>
+        <w:t>–</w:t>
+      </w:r>
+      <w:r>
+        <w:rPr>
+          <w:rFonts w:cstheme="minorHAnsi" w:hint="cs"/>
+          <w:sz w:val="24"/>
+          <w:szCs w:val="24"/>
+          <w:rtl/>
+        </w:rPr>
+        <w:t xml:space="preserve"> טבלה של תכונות, שבה כל תכונה נמצאת בשורה נפרדת, ושתי טבלאות עם </w:t>
+      </w:r>
+      <w:r>
+        <w:rPr>
+          <w:rFonts w:cstheme="minorHAnsi"/>
+          <w:sz w:val="24"/>
+          <w:szCs w:val="24"/>
+        </w:rPr>
+        <w:t>metadata</w:t>
+      </w:r>
+      <w:r>
+        <w:rPr>
+          <w:rFonts w:cstheme="minorHAnsi" w:hint="cs"/>
+          <w:sz w:val="24"/>
+          <w:szCs w:val="24"/>
+          <w:rtl/>
+        </w:rPr>
+        <w:t xml:space="preserve">.נאלצנו לשנות קצת את הקוד, אבל בגלל שחילקנו את הקוד בצורה יחסית מודולרית, זה לא דרש </w:t>
+      </w:r>
+      <w:proofErr w:type="spellStart"/>
+      <w:r>
+        <w:rPr>
+          <w:rFonts w:cstheme="minorHAnsi" w:hint="cs"/>
+          <w:sz w:val="24"/>
+          <w:szCs w:val="24"/>
+          <w:rtl/>
+        </w:rPr>
+        <w:t>מאיתנו</w:t>
+      </w:r>
+      <w:proofErr w:type="spellEnd"/>
+      <w:r>
+        <w:rPr>
+          <w:rFonts w:cstheme="minorHAnsi" w:hint="cs"/>
+          <w:sz w:val="24"/>
+          <w:szCs w:val="24"/>
+          <w:rtl/>
+        </w:rPr>
+        <w:t xml:space="preserve"> יותר מדי מאמץ, ברוך ה'. </w:t>
       </w:r>
     </w:p>
     <w:p>
@@ -15153,7 +16255,7 @@
           <w:numId w:val="8"/>
         </w:numPr>
         <w:rPr>
-          <w:rFonts w:cstheme="minorHAnsi"/>
+          <w:rFonts w:cstheme="minorHAnsi" w:hint="cs"/>
           <w:sz w:val="24"/>
           <w:szCs w:val="24"/>
         </w:rPr>
@@ -15175,6 +16277,408 @@
         </w:rPr>
         <w:t xml:space="preserve"> (אולי גם את זה נוסיף פשוט ל4.5)</w:t>
       </w:r>
+    </w:p>
+    <w:p>
+      <w:pPr>
+        <w:pStyle w:val="a7"/>
+        <w:ind w:left="480"/>
+        <w:rPr>
+          <w:rFonts w:cstheme="minorHAnsi"/>
+          <w:sz w:val="24"/>
+          <w:szCs w:val="24"/>
+          <w:rtl/>
+        </w:rPr>
+      </w:pPr>
+      <w:r>
+        <w:rPr>
+          <w:rFonts w:cs="Calibri"/>
+          <w:sz w:val="24"/>
+          <w:szCs w:val="24"/>
+          <w:rtl/>
+        </w:rPr>
+        <w:t xml:space="preserve">מצאנו אתר שיש בו המון </w:t>
+      </w:r>
+      <w:proofErr w:type="spellStart"/>
+      <w:r>
+        <w:rPr>
+          <w:rFonts w:cs="Calibri"/>
+          <w:sz w:val="24"/>
+          <w:szCs w:val="24"/>
+          <w:rtl/>
+        </w:rPr>
+        <w:t>המון</w:t>
+      </w:r>
+      <w:proofErr w:type="spellEnd"/>
+      <w:r>
+        <w:rPr>
+          <w:rFonts w:cs="Calibri"/>
+          <w:sz w:val="24"/>
+          <w:szCs w:val="24"/>
+          <w:rtl/>
+        </w:rPr>
+        <w:t xml:space="preserve"> מידע על מקצועות</w:t>
+      </w:r>
+      <w:r>
+        <w:rPr>
+          <w:rFonts w:cs="Calibri" w:hint="cs"/>
+          <w:sz w:val="24"/>
+          <w:szCs w:val="24"/>
+          <w:rtl/>
+        </w:rPr>
+        <w:t>.</w:t>
+      </w:r>
+      <w:r>
+        <w:rPr>
+          <w:rFonts w:cs="Calibri"/>
+          <w:sz w:val="24"/>
+          <w:szCs w:val="24"/>
+          <w:rtl/>
+        </w:rPr>
+        <w:t xml:space="preserve"> </w:t>
+      </w:r>
+      <w:r>
+        <w:rPr>
+          <w:rFonts w:cs="Calibri" w:hint="cs"/>
+          <w:sz w:val="24"/>
+          <w:szCs w:val="24"/>
+          <w:rtl/>
+        </w:rPr>
+        <w:t>רצינו</w:t>
+      </w:r>
+      <w:r>
+        <w:rPr>
+          <w:rFonts w:cs="Calibri"/>
+          <w:sz w:val="24"/>
+          <w:szCs w:val="24"/>
+          <w:rtl/>
+        </w:rPr>
+        <w:t xml:space="preserve"> להציג את המי</w:t>
+      </w:r>
+      <w:r>
+        <w:rPr>
+          <w:rFonts w:cs="Calibri"/>
+          <w:sz w:val="24"/>
+          <w:szCs w:val="24"/>
+          <w:rtl/>
+        </w:rPr>
+        <w:t>דע הזה למשתמש כדי לעזור לו ל</w:t>
+      </w:r>
+      <w:r>
+        <w:rPr>
+          <w:rFonts w:cs="Calibri" w:hint="cs"/>
+          <w:sz w:val="24"/>
+          <w:szCs w:val="24"/>
+          <w:rtl/>
+        </w:rPr>
+        <w:t>הגדיר את המקצועות שלו.</w:t>
+      </w:r>
+    </w:p>
+    <w:p>
+      <w:pPr>
+        <w:pStyle w:val="a7"/>
+        <w:ind w:left="480"/>
+        <w:rPr>
+          <w:rFonts w:cstheme="minorHAnsi"/>
+          <w:sz w:val="24"/>
+          <w:szCs w:val="24"/>
+          <w:rtl/>
+        </w:rPr>
+      </w:pPr>
+      <w:r>
+        <w:rPr>
+          <w:rFonts w:cs="Calibri"/>
+          <w:sz w:val="24"/>
+          <w:szCs w:val="24"/>
+          <w:rtl/>
+        </w:rPr>
+        <w:t>לכן אנ</w:t>
+      </w:r>
+      <w:r>
+        <w:rPr>
+          <w:rFonts w:cs="Calibri" w:hint="cs"/>
+          <w:sz w:val="24"/>
+          <w:szCs w:val="24"/>
+          <w:rtl/>
+        </w:rPr>
+        <w:t>חנ</w:t>
+      </w:r>
+      <w:r>
+        <w:rPr>
+          <w:rFonts w:cs="Calibri"/>
+          <w:sz w:val="24"/>
+          <w:szCs w:val="24"/>
+          <w:rtl/>
+        </w:rPr>
+        <w:t>ו צריכים לגשת לאתר. להוריד ממנו את המידע. ולצרף אותו אלינו.</w:t>
+      </w:r>
+    </w:p>
+    <w:p>
+      <w:pPr>
+        <w:pStyle w:val="a7"/>
+        <w:ind w:left="480"/>
+        <w:rPr>
+          <w:rFonts w:cstheme="minorHAnsi" w:hint="cs"/>
+          <w:sz w:val="24"/>
+          <w:szCs w:val="24"/>
+          <w:rtl/>
+        </w:rPr>
+      </w:pPr>
+      <w:r>
+        <w:rPr>
+          <w:rFonts w:cs="Calibri"/>
+          <w:sz w:val="24"/>
+          <w:szCs w:val="24"/>
+          <w:rtl/>
+        </w:rPr>
+        <w:t>ראשית</w:t>
+      </w:r>
+      <w:r>
+        <w:rPr>
+          <w:rFonts w:cs="Calibri" w:hint="cs"/>
+          <w:sz w:val="24"/>
+          <w:szCs w:val="24"/>
+          <w:rtl/>
+        </w:rPr>
+        <w:t>, ניסינו להשתמש ב</w:t>
+      </w:r>
+      <w:r>
+        <w:rPr>
+          <w:rFonts w:cs="Calibri"/>
+          <w:sz w:val="24"/>
+          <w:szCs w:val="24"/>
+        </w:rPr>
+        <w:t xml:space="preserve">API </w:t>
+      </w:r>
+      <w:r>
+        <w:rPr>
+          <w:rFonts w:cs="Calibri" w:hint="cs"/>
+          <w:sz w:val="24"/>
+          <w:szCs w:val="24"/>
+          <w:rtl/>
+        </w:rPr>
+        <w:t xml:space="preserve"> הרשמי של האתר, אבל ראינו שצריך לחכות לקבלת הרשאה מהאתר בשביל זה. לכן </w:t>
+      </w:r>
+      <w:r>
+        <w:rPr>
+          <w:rFonts w:cstheme="minorHAnsi" w:hint="cs"/>
+          <w:sz w:val="24"/>
+          <w:szCs w:val="24"/>
+          <w:rtl/>
+        </w:rPr>
+        <w:t>החלטנו לגשת ישירות לקבצים שמעניינים אותנו. כתבנו סקריפט שניגש לכל הקבצים הרלוונטיים (</w:t>
+      </w:r>
+      <w:proofErr w:type="spellStart"/>
+      <w:r>
+        <w:rPr>
+          <w:rFonts w:cstheme="minorHAnsi" w:hint="cs"/>
+          <w:sz w:val="24"/>
+          <w:szCs w:val="24"/>
+          <w:rtl/>
+        </w:rPr>
+        <w:t>היתה</w:t>
+      </w:r>
+      <w:proofErr w:type="spellEnd"/>
+      <w:r>
+        <w:rPr>
+          <w:rFonts w:cstheme="minorHAnsi" w:hint="cs"/>
+          <w:sz w:val="24"/>
+          <w:szCs w:val="24"/>
+          <w:rtl/>
+        </w:rPr>
+        <w:t xml:space="preserve"> שם אפשרות להוריד קובץ עבור כל טבלה. אנחנו השתמשנו בזה, והורדנו את הקבצים בפורמט טקסט), מפרש את התוכן שלהם, ומחלץ מתוכם את שמות התכונות. בעזרת הפלט של הסקריפט הזה, יצרנו קובץ עם שמות כל התכונות הרלוונטיות שיש באתר. בהתאם, יצרנו טבלה ב</w:t>
+      </w:r>
+      <w:r>
+        <w:rPr>
+          <w:rFonts w:cstheme="minorHAnsi"/>
+          <w:sz w:val="24"/>
+          <w:szCs w:val="24"/>
+        </w:rPr>
+        <w:t>DB</w:t>
+      </w:r>
+      <w:r>
+        <w:rPr>
+          <w:rFonts w:cstheme="minorHAnsi" w:hint="cs"/>
+          <w:sz w:val="24"/>
+          <w:szCs w:val="24"/>
+          <w:rtl/>
+        </w:rPr>
+        <w:t xml:space="preserve"> שתכיל את שם המקצוע, וציון עבור כל תכונה. אחר כך יצרנו קוד שניגש להורדת הקבצים, קורא אותם, וממיר את כל המידע לפורמט </w:t>
+      </w:r>
+      <w:r>
+        <w:rPr>
+          <w:rFonts w:cstheme="minorHAnsi"/>
+          <w:sz w:val="24"/>
+          <w:szCs w:val="24"/>
+        </w:rPr>
+        <w:t>JSON</w:t>
+      </w:r>
+      <w:r>
+        <w:rPr>
+          <w:rFonts w:cstheme="minorHAnsi" w:hint="cs"/>
+          <w:sz w:val="24"/>
+          <w:szCs w:val="24"/>
+          <w:rtl/>
+        </w:rPr>
+        <w:t>, כאשר ה</w:t>
+      </w:r>
+      <w:r>
+        <w:rPr>
+          <w:rFonts w:cstheme="minorHAnsi"/>
+          <w:sz w:val="24"/>
+          <w:szCs w:val="24"/>
+        </w:rPr>
+        <w:t xml:space="preserve"> key</w:t>
+      </w:r>
+      <w:r>
+        <w:rPr>
+          <w:rFonts w:cstheme="minorHAnsi" w:hint="cs"/>
+          <w:sz w:val="24"/>
+          <w:szCs w:val="24"/>
+          <w:rtl/>
+        </w:rPr>
+        <w:t xml:space="preserve"> הוא ה</w:t>
+      </w:r>
+      <w:r>
+        <w:rPr>
+          <w:rFonts w:cstheme="minorHAnsi"/>
+          <w:sz w:val="24"/>
+          <w:szCs w:val="24"/>
+        </w:rPr>
+        <w:t>ID</w:t>
+      </w:r>
+      <w:r>
+        <w:rPr>
+          <w:rFonts w:cstheme="minorHAnsi" w:hint="cs"/>
+          <w:sz w:val="24"/>
+          <w:szCs w:val="24"/>
+          <w:rtl/>
+        </w:rPr>
+        <w:t xml:space="preserve"> של המקצוע, </w:t>
+      </w:r>
+      <w:proofErr w:type="spellStart"/>
+      <w:r>
+        <w:rPr>
+          <w:rFonts w:cstheme="minorHAnsi" w:hint="cs"/>
+          <w:sz w:val="24"/>
+          <w:szCs w:val="24"/>
+          <w:rtl/>
+        </w:rPr>
+        <w:t>וב</w:t>
+      </w:r>
+      <w:proofErr w:type="spellEnd"/>
+      <w:r>
+        <w:rPr>
+          <w:rFonts w:cstheme="minorHAnsi"/>
+          <w:sz w:val="24"/>
+          <w:szCs w:val="24"/>
+        </w:rPr>
+        <w:t>value</w:t>
+      </w:r>
+      <w:r>
+        <w:rPr>
+          <w:rFonts w:cstheme="minorHAnsi" w:hint="cs"/>
+          <w:sz w:val="24"/>
+          <w:szCs w:val="24"/>
+          <w:rtl/>
+        </w:rPr>
+        <w:t xml:space="preserve"> יש רשימה של תכונות, עם ציון עבור כל אחת (הקבצים האלה לא הכילו את שמות המקצועות, אלא רק את ה</w:t>
+      </w:r>
+      <w:r>
+        <w:rPr>
+          <w:rFonts w:cstheme="minorHAnsi"/>
+          <w:sz w:val="24"/>
+          <w:szCs w:val="24"/>
+        </w:rPr>
+        <w:t xml:space="preserve">ID </w:t>
+      </w:r>
+      <w:r>
+        <w:rPr>
+          <w:rFonts w:cstheme="minorHAnsi" w:hint="cs"/>
+          <w:sz w:val="24"/>
+          <w:szCs w:val="24"/>
+          <w:rtl/>
+        </w:rPr>
+        <w:t xml:space="preserve"> שלהם). אחר כך השתמשנו בקוד הזה כדי להוריד קובץ שמכיל את ההתאמה בין ה</w:t>
+      </w:r>
+      <w:r>
+        <w:rPr>
+          <w:rFonts w:cstheme="minorHAnsi"/>
+          <w:sz w:val="24"/>
+          <w:szCs w:val="24"/>
+        </w:rPr>
+        <w:t xml:space="preserve">ID </w:t>
+      </w:r>
+      <w:r>
+        <w:rPr>
+          <w:rFonts w:cstheme="minorHAnsi" w:hint="cs"/>
+          <w:sz w:val="24"/>
+          <w:szCs w:val="24"/>
+          <w:rtl/>
+        </w:rPr>
+        <w:t xml:space="preserve"> של המקצוע לשם המקצוע. בשלב הבא יצרנו סקריפט נוסף, שקורא את המידע מהקובץ שמכיל את ה</w:t>
+      </w:r>
+      <w:r>
+        <w:rPr>
+          <w:rFonts w:cstheme="minorHAnsi"/>
+          <w:sz w:val="24"/>
+          <w:szCs w:val="24"/>
+        </w:rPr>
+        <w:t xml:space="preserve">ID </w:t>
+      </w:r>
+      <w:r>
+        <w:rPr>
+          <w:rFonts w:cstheme="minorHAnsi" w:hint="cs"/>
+          <w:sz w:val="24"/>
+          <w:szCs w:val="24"/>
+          <w:rtl/>
+        </w:rPr>
+        <w:t xml:space="preserve">של המקצועות ואת הציונים, ובמקביל קורא גם את הקובץ שמתאים בין </w:t>
+      </w:r>
+      <w:r>
+        <w:rPr>
+          <w:rFonts w:cstheme="minorHAnsi"/>
+          <w:sz w:val="24"/>
+          <w:szCs w:val="24"/>
+        </w:rPr>
+        <w:t>ID</w:t>
+      </w:r>
+      <w:r>
+        <w:rPr>
+          <w:rFonts w:cstheme="minorHAnsi" w:hint="cs"/>
+          <w:sz w:val="24"/>
+          <w:szCs w:val="24"/>
+          <w:rtl/>
+        </w:rPr>
+        <w:t xml:space="preserve"> לשם המקצוע. עבור כל מקצוע, הוא לוקח את הציונים עבור כל התכונות, מוסיף להם את שם המקצוע, ושומר אותם בטבלה שהכנו ב</w:t>
+      </w:r>
+      <w:r>
+        <w:rPr>
+          <w:rFonts w:cstheme="minorHAnsi"/>
+          <w:sz w:val="24"/>
+          <w:szCs w:val="24"/>
+        </w:rPr>
+        <w:t>DB</w:t>
+      </w:r>
+      <w:r>
+        <w:rPr>
+          <w:rFonts w:cstheme="minorHAnsi" w:hint="cs"/>
+          <w:sz w:val="24"/>
+          <w:szCs w:val="24"/>
+          <w:rtl/>
+        </w:rPr>
+        <w:t>.</w:t>
+      </w:r>
+    </w:p>
+    <w:p>
+      <w:pPr>
+        <w:pStyle w:val="a7"/>
+        <w:ind w:left="660"/>
+        <w:rPr>
+          <w:rFonts w:cstheme="minorHAnsi"/>
+          <w:sz w:val="24"/>
+          <w:szCs w:val="24"/>
+        </w:rPr>
+      </w:pPr>
     </w:p>
     <w:p>
       <w:pPr>
@@ -15219,6 +16723,7 @@
           <w:szCs w:val="24"/>
           <w:rtl/>
         </w:rPr>
+        <w:lastRenderedPageBreak/>
         <w:t>פונקציונאליות</w:t>
       </w:r>
     </w:p>
@@ -15374,6 +16879,9 @@
           <w:szCs w:val="24"/>
         </w:rPr>
       </w:pPr>
+      <w:bookmarkStart w:id="1" w:name="_GoBack"/>
+      <w:bookmarkEnd w:id="1"/>
+      <w:proofErr w:type="spellStart"/>
       <w:r>
         <w:rPr>
           <w:rFonts w:cstheme="minorHAnsi" w:hint="cs"/>
@@ -15383,6 +16891,7 @@
         </w:rPr>
         <w:t>ביביליוגרפיה</w:t>
       </w:r>
+      <w:proofErr w:type="spellEnd"/>
     </w:p>
     <w:p>
       <w:pPr>
@@ -15604,7 +17113,7 @@
   <w:abstractNum w:abstractNumId="0">
     <w:nsid w:val="00B25E91"/>
     <w:multiLevelType w:val="multilevel"/>
-    <w:tmpl w:val="B65C6F04"/>
+    <w:tmpl w:val="72D248C4"/>
     <w:lvl w:ilvl="0">
       <w:start w:val="3"/>
       <w:numFmt w:val="decimal"/>
@@ -15628,6 +17137,7 @@
       </w:pPr>
       <w:rPr>
         <w:rFonts w:hint="default"/>
+        <w:lang w:bidi="he-IL"/>
       </w:rPr>
     </w:lvl>
     <w:lvl w:ilvl="2">
@@ -17977,7 +19487,7 @@
 </file>
 
 <file path=customXml/itemProps1.xml><?xml version="1.0" encoding="utf-8"?>
-<ds:datastoreItem xmlns:ds="http://schemas.openxmlformats.org/officeDocument/2006/customXml" ds:itemID="{D4F7C75B-1776-40B2-B7D1-C0796B8BEEB1}">
+<ds:datastoreItem xmlns:ds="http://schemas.openxmlformats.org/officeDocument/2006/customXml" ds:itemID="{8455DEAD-F4F9-4A9E-8F57-9BA71ABF53D4}">
   <ds:schemaRefs>
     <ds:schemaRef ds:uri="http://schemas.openxmlformats.org/officeDocument/2006/bibliography"/>
   </ds:schemaRefs>

</xml_diff>

<commit_message>
Update the technical section
</commit_message>
<xml_diff>
--- a/project book Daniel.docx
+++ b/project book Daniel.docx
@@ -116,6 +116,7 @@
         </w:rPr>
         <w:t>אולי זה רעיון לכתוב כאן משהו על ה</w:t>
       </w:r>
+      <w:proofErr w:type="spellStart"/>
       <w:r>
         <w:rPr>
           <w:rFonts w:cstheme="minorHAnsi"/>
@@ -124,6 +125,7 @@
         </w:rPr>
         <w:t>onetcenter</w:t>
       </w:r>
+      <w:proofErr w:type="spellEnd"/>
       <w:r>
         <w:rPr>
           <w:rFonts w:cstheme="minorHAnsi" w:hint="cs"/>
@@ -211,7 +213,27 @@
           <w:szCs w:val="24"/>
           <w:rtl/>
         </w:rPr>
-        <w:t>קודם כל יש בעיה כללית בגיוס עובדים. כשאנשים רוצים לגייס עובד. הם לא תמיד יודעים מה התכונות שלו האם התכונות שלו מתאימות למה שהם שהם רוצים או לא. לכן. יש הרבה שיטות לברר מי עובד ומה התכונות שלו.</w:t>
+        <w:t xml:space="preserve">קודם כל יש בעיה כללית בגיוס עובדים. כשאנשים רוצים לגייס עובד. הם לא תמיד יודעים מה התכונות שלו האם התכונות שלו מתאימות למה שהם </w:t>
+      </w:r>
+      <w:proofErr w:type="spellStart"/>
+      <w:r>
+        <w:rPr>
+          <w:rFonts w:cs="Calibri"/>
+          <w:sz w:val="24"/>
+          <w:szCs w:val="24"/>
+          <w:rtl/>
+        </w:rPr>
+        <w:t>שהם</w:t>
+      </w:r>
+      <w:proofErr w:type="spellEnd"/>
+      <w:r>
+        <w:rPr>
+          <w:rFonts w:cs="Calibri"/>
+          <w:sz w:val="24"/>
+          <w:szCs w:val="24"/>
+          <w:rtl/>
+        </w:rPr>
+        <w:t xml:space="preserve"> רוצים או לא. לכן. יש הרבה שיטות לברר מי עובד ומה התכונות שלו.</w:t>
       </w:r>
     </w:p>
     <w:p>
@@ -251,6 +273,7 @@
           <w:szCs w:val="24"/>
         </w:rPr>
       </w:pPr>
+      <w:proofErr w:type="spellStart"/>
       <w:r>
         <w:rPr>
           <w:rFonts w:cs="Calibri"/>
@@ -258,7 +281,17 @@
           <w:szCs w:val="24"/>
           <w:rtl/>
         </w:rPr>
-        <w:t>הפיתרון שלנו הוא שימוש ברשתות החברתיות.</w:t>
+        <w:t>הפיתרון</w:t>
+      </w:r>
+      <w:proofErr w:type="spellEnd"/>
+      <w:r>
+        <w:rPr>
+          <w:rFonts w:cs="Calibri"/>
+          <w:sz w:val="24"/>
+          <w:szCs w:val="24"/>
+          <w:rtl/>
+        </w:rPr>
+        <w:t xml:space="preserve"> שלנו הוא שימוש ברשתות החברתיות.</w:t>
       </w:r>
     </w:p>
     <w:p>
@@ -408,7 +441,27 @@
           <w:szCs w:val="24"/>
           <w:rtl/>
         </w:rPr>
-        <w:t>לגבי מתחרים כמובן שיש הרבה שמנסים לאפיין אבל אנחנו חלוצים בתחום הזה של אפיון לפי לפי רשתות חברתיות.</w:t>
+        <w:t xml:space="preserve">לגבי מתחרים כמובן שיש הרבה שמנסים לאפיין אבל אנחנו חלוצים בתחום הזה של אפיון לפי </w:t>
+      </w:r>
+      <w:proofErr w:type="spellStart"/>
+      <w:r>
+        <w:rPr>
+          <w:rFonts w:cs="Calibri"/>
+          <w:sz w:val="24"/>
+          <w:szCs w:val="24"/>
+          <w:rtl/>
+        </w:rPr>
+        <w:t>לפי</w:t>
+      </w:r>
+      <w:proofErr w:type="spellEnd"/>
+      <w:r>
+        <w:rPr>
+          <w:rFonts w:cs="Calibri"/>
+          <w:sz w:val="24"/>
+          <w:szCs w:val="24"/>
+          <w:rtl/>
+        </w:rPr>
+        <w:t xml:space="preserve"> רשתות חברתיות.</w:t>
       </w:r>
     </w:p>
     <w:p>
@@ -457,6 +510,7 @@
         </w:rPr>
         <w:t xml:space="preserve">נעזרנו בו. זה האתר של </w:t>
       </w:r>
+      <w:proofErr w:type="spellStart"/>
       <w:r>
         <w:rPr>
           <w:rFonts w:cs="Calibri"/>
@@ -465,6 +519,7 @@
         </w:rPr>
         <w:t>onetcenter</w:t>
       </w:r>
+      <w:proofErr w:type="spellEnd"/>
       <w:r>
         <w:rPr>
           <w:rFonts w:cs="Calibri"/>
@@ -472,7 +527,27 @@
           <w:szCs w:val="24"/>
           <w:rtl/>
         </w:rPr>
-        <w:t xml:space="preserve">. אתר זה מספק מידע על המון המון מקצועות התכונות הנדרשות לכל מקצוע ועוד המון מידע על </w:t>
+        <w:t xml:space="preserve">. אתר זה מספק מידע על המון </w:t>
+      </w:r>
+      <w:proofErr w:type="spellStart"/>
+      <w:r>
+        <w:rPr>
+          <w:rFonts w:cs="Calibri"/>
+          <w:sz w:val="24"/>
+          <w:szCs w:val="24"/>
+          <w:rtl/>
+        </w:rPr>
+        <w:t>המון</w:t>
+      </w:r>
+      <w:proofErr w:type="spellEnd"/>
+      <w:r>
+        <w:rPr>
+          <w:rFonts w:cs="Calibri"/>
+          <w:sz w:val="24"/>
+          <w:szCs w:val="24"/>
+          <w:rtl/>
+        </w:rPr>
+        <w:t xml:space="preserve"> מקצועות התכונות הנדרשות לכל מקצוע ועוד המון מידע על </w:t>
       </w:r>
       <w:r>
         <w:rPr>
@@ -565,6 +640,7 @@
         </w:rPr>
         <w:t xml:space="preserve"> </w:t>
       </w:r>
+      <w:proofErr w:type="spellStart"/>
       <w:r>
         <w:rPr>
           <w:rFonts w:cs="Calibri"/>
@@ -573,6 +649,7 @@
         </w:rPr>
         <w:t>onetcenter</w:t>
       </w:r>
+      <w:proofErr w:type="spellEnd"/>
       <w:r>
         <w:rPr>
           <w:rFonts w:cs="Calibri"/>
@@ -601,6 +678,7 @@
         </w:rPr>
         <w:t xml:space="preserve">לגבי </w:t>
       </w:r>
+      <w:proofErr w:type="spellStart"/>
       <w:r>
         <w:rPr>
           <w:rFonts w:cs="Calibri"/>
@@ -609,6 +687,7 @@
         </w:rPr>
         <w:t>onetcenter</w:t>
       </w:r>
+      <w:proofErr w:type="spellEnd"/>
       <w:r>
         <w:rPr>
           <w:rFonts w:cs="Calibri"/>
@@ -3631,6 +3710,7 @@
         <w:lastRenderedPageBreak/>
         <w:t xml:space="preserve">קובץ </w:t>
       </w:r>
+      <w:proofErr w:type="spellStart"/>
       <w:r>
         <w:rPr>
           <w:rFonts w:cstheme="minorHAnsi"/>
@@ -3639,6 +3719,7 @@
         </w:rPr>
         <w:t>css</w:t>
       </w:r>
+      <w:proofErr w:type="spellEnd"/>
       <w:r>
         <w:rPr>
           <w:rFonts w:cstheme="minorHAnsi" w:hint="cs"/>
@@ -3683,6 +3764,7 @@
         </w:rPr>
         <w:t xml:space="preserve"> הכתוב ב</w:t>
       </w:r>
+      <w:proofErr w:type="spellStart"/>
       <w:r>
         <w:rPr>
           <w:rFonts w:cstheme="minorHAnsi"/>
@@ -3691,6 +3773,7 @@
         </w:rPr>
         <w:t>javascript</w:t>
       </w:r>
+      <w:proofErr w:type="spellEnd"/>
       <w:r>
         <w:rPr>
           <w:rFonts w:cstheme="minorHAnsi" w:hint="cs"/>
@@ -3762,6 +3845,7 @@
         </w:rPr>
         <w:t xml:space="preserve"> וקישור לקובץ </w:t>
       </w:r>
+      <w:proofErr w:type="spellStart"/>
       <w:r>
         <w:rPr>
           <w:rFonts w:cstheme="minorHAnsi"/>
@@ -3770,6 +3854,7 @@
         </w:rPr>
         <w:t>css</w:t>
       </w:r>
+      <w:proofErr w:type="spellEnd"/>
     </w:p>
     <w:p>
       <w:pPr>
@@ -4303,6 +4388,7 @@
         </w:rPr>
         <w:t xml:space="preserve">2.3.1.1 </w:t>
       </w:r>
+      <w:proofErr w:type="spellStart"/>
       <w:r>
         <w:rPr>
           <w:rFonts w:cstheme="minorHAnsi"/>
@@ -4311,6 +4397,7 @@
         </w:rPr>
         <w:t>pyCharm</w:t>
       </w:r>
+      <w:proofErr w:type="spellEnd"/>
       <w:r>
         <w:rPr>
           <w:rFonts w:cstheme="minorHAnsi"/>
@@ -4605,7 +4692,7 @@
       <w:pPr>
         <w:pStyle w:val="a7"/>
         <w:rPr>
-          <w:rFonts w:cstheme="minorHAnsi"/>
+          <w:rFonts w:cstheme="minorHAnsi" w:hint="cs"/>
           <w:sz w:val="24"/>
           <w:szCs w:val="24"/>
           <w:rtl/>
@@ -4747,6 +4834,7 @@
           <w:rtl/>
         </w:rPr>
       </w:pPr>
+      <w:proofErr w:type="gramStart"/>
       <w:r>
         <w:rPr>
           <w:rFonts w:ascii="Arial" w:hAnsi="Arial" w:cs="Arial"/>
@@ -4931,6 +5019,7 @@
         </w:rPr>
         <w:t>.</w:t>
       </w:r>
+      <w:proofErr w:type="gramEnd"/>
     </w:p>
     <w:p>
       <w:pPr>
@@ -5094,8 +5183,20 @@
           <w:szCs w:val="21"/>
           <w:rtl/>
         </w:rPr>
-        <w:t>ביטויים רגולארים</w:t>
-      </w:r>
+        <w:t xml:space="preserve">ביטויים </w:t>
+      </w:r>
+      <w:proofErr w:type="spellStart"/>
+      <w:r>
+        <w:rPr>
+          <w:rFonts w:ascii="Arial" w:hAnsi="Arial" w:cs="Arial"/>
+          <w:color w:val="222222"/>
+          <w:sz w:val="21"/>
+          <w:szCs w:val="21"/>
+          <w:rtl/>
+        </w:rPr>
+        <w:t>רגולארים</w:t>
+      </w:r>
+      <w:proofErr w:type="spellEnd"/>
       <w:r>
         <w:rPr>
           <w:rFonts w:ascii="Arial" w:hAnsi="Arial" w:cs="Arial"/>
@@ -5801,7 +5902,7 @@
       <w:pPr>
         <w:pStyle w:val="a7"/>
         <w:rPr>
-          <w:rFonts w:cstheme="minorHAnsi"/>
+          <w:rFonts w:cstheme="minorHAnsi" w:hint="cs"/>
           <w:sz w:val="24"/>
           <w:szCs w:val="24"/>
           <w:rtl/>
@@ -5915,7 +6016,7 @@
       <w:pPr>
         <w:pStyle w:val="a7"/>
         <w:rPr>
-          <w:rFonts w:cstheme="minorHAnsi"/>
+          <w:rFonts w:cstheme="minorHAnsi" w:hint="cs"/>
           <w:sz w:val="24"/>
           <w:szCs w:val="24"/>
           <w:rtl/>
@@ -5932,6 +6033,8 @@
           <w:rtl/>
         </w:rPr>
       </w:pPr>
+      <w:proofErr w:type="spellStart"/>
+      <w:proofErr w:type="gramStart"/>
       <w:r>
         <w:rPr>
           <w:rFonts w:cstheme="minorHAnsi"/>
@@ -5940,6 +6043,7 @@
         </w:rPr>
         <w:t>Git</w:t>
       </w:r>
+      <w:proofErr w:type="spellEnd"/>
       <w:r>
         <w:rPr>
           <w:rFonts w:cs="Calibri"/>
@@ -5947,8 +6051,9 @@
           <w:szCs w:val="24"/>
           <w:rtl/>
         </w:rPr>
-        <w:t xml:space="preserve">, או בעברית גיט, היא מערכת ניהול גרסאות מבוזרת. על מנת להבין את המאפיינים והתכונות של גיט יש לחזור אחורה ולהגדיר מהי בכלל מערכת ניהול גרסאות מבוזרת. במילים פשוטות, ניהול </w:t>
-      </w:r>
+        <w:t xml:space="preserve">, או בעברית </w:t>
+      </w:r>
+      <w:proofErr w:type="spellStart"/>
       <w:r>
         <w:rPr>
           <w:rFonts w:cs="Calibri"/>
@@ -5956,8 +6061,77 @@
           <w:szCs w:val="24"/>
           <w:rtl/>
         </w:rPr>
+        <w:t>גיט</w:t>
+      </w:r>
+      <w:proofErr w:type="spellEnd"/>
+      <w:r>
+        <w:rPr>
+          <w:rFonts w:cs="Calibri"/>
+          <w:sz w:val="24"/>
+          <w:szCs w:val="24"/>
+          <w:rtl/>
+        </w:rPr>
+        <w:t>, היא מערכת ניהול גרסאות מבוזרת.</w:t>
+      </w:r>
+      <w:proofErr w:type="gramEnd"/>
+      <w:r>
+        <w:rPr>
+          <w:rFonts w:cs="Calibri"/>
+          <w:sz w:val="24"/>
+          <w:szCs w:val="24"/>
+          <w:rtl/>
+        </w:rPr>
+        <w:t xml:space="preserve"> על מנת להבין את המאפיינים והתכונות של </w:t>
+      </w:r>
+      <w:proofErr w:type="spellStart"/>
+      <w:r>
+        <w:rPr>
+          <w:rFonts w:cs="Calibri"/>
+          <w:sz w:val="24"/>
+          <w:szCs w:val="24"/>
+          <w:rtl/>
+        </w:rPr>
+        <w:t>גיט</w:t>
+      </w:r>
+      <w:proofErr w:type="spellEnd"/>
+      <w:r>
+        <w:rPr>
+          <w:rFonts w:cs="Calibri"/>
+          <w:sz w:val="24"/>
+          <w:szCs w:val="24"/>
+          <w:rtl/>
+        </w:rPr>
+        <w:t xml:space="preserve"> יש לחזור אחורה ולהגדיר מהי בכלל מערכת ניהול גרסאות מבוזרת. במילים פשוטות, ניהול </w:t>
+      </w:r>
+      <w:r>
+        <w:rPr>
+          <w:rFonts w:cs="Calibri"/>
+          <w:sz w:val="24"/>
+          <w:szCs w:val="24"/>
+          <w:rtl/>
+        </w:rPr>
         <w:lastRenderedPageBreak/>
-        <w:t>גרסאות בא לידי ביטוי במעקב אחר וריאציות שונות של אותה יחידת מידע. השימוש בניהול גרסאות נעשה לא רק בהנדסה ובבניית אתרי אינטרנט אלא גם בפיתוח תוכנה, בכתיבת קוד מקור של יישומים, בדגמים אלקטרוניים ועוד. כלי תוכנה לניהול גרסאות חיוניים לכל פרויקט ומכאן גם הביקוש למערכת ניהול הגרסאות המבוזרת של גיט.</w:t>
+        <w:t xml:space="preserve">גרסאות בא לידי ביטוי במעקב אחר וריאציות שונות של אותה יחידת מידע. השימוש בניהול גרסאות נעשה לא רק בהנדסה ובבניית אתרי אינטרנט אלא גם בפיתוח תוכנה, בכתיבת קוד מקור של יישומים, בדגמים אלקטרוניים ועוד. כלי תוכנה לניהול גרסאות חיוניים לכל פרויקט ומכאן גם הביקוש למערכת ניהול הגרסאות המבוזרת של </w:t>
+      </w:r>
+      <w:proofErr w:type="spellStart"/>
+      <w:r>
+        <w:rPr>
+          <w:rFonts w:cs="Calibri"/>
+          <w:sz w:val="24"/>
+          <w:szCs w:val="24"/>
+          <w:rtl/>
+        </w:rPr>
+        <w:t>גיט</w:t>
+      </w:r>
+      <w:proofErr w:type="spellEnd"/>
+      <w:r>
+        <w:rPr>
+          <w:rFonts w:cs="Calibri"/>
+          <w:sz w:val="24"/>
+          <w:szCs w:val="24"/>
+          <w:rtl/>
+        </w:rPr>
+        <w:t>.</w:t>
       </w:r>
     </w:p>
     <w:p>
@@ -6050,8 +6224,19 @@
           <w:szCs w:val="24"/>
           <w:rtl/>
         </w:rPr>
-        <w:t>התכונות הבולטות של גיט</w:t>
-      </w:r>
+        <w:t xml:space="preserve">התכונות הבולטות של </w:t>
+      </w:r>
+      <w:proofErr w:type="spellStart"/>
+      <w:r>
+        <w:rPr>
+          <w:rFonts w:cs="Calibri"/>
+          <w:sz w:val="24"/>
+          <w:szCs w:val="24"/>
+          <w:rtl/>
+        </w:rPr>
+        <w:t>גיט</w:t>
+      </w:r>
+      <w:proofErr w:type="spellEnd"/>
     </w:p>
     <w:p>
       <w:pPr>
@@ -6081,7 +6266,47 @@
           <w:szCs w:val="24"/>
           <w:rtl/>
         </w:rPr>
-        <w:t>בתור מערכת ניהול גרסאות מבוזרת, גיט זוכה להצלחה בעיקר בגלל שהיא שומרת את תכני הקבצים עצמם. היא תוכננה במקור לשמש כמערכת קבצים משוכללת שעליה מערכת ניהול גרסאות, אך כיום היא מספקת גם מימוש אחיד של מערכות ניהול גרסאות. כמו כן, יש לציין שהמאגר של גיט נדרש לעבוד מול מאגרים אחרים. ההבדל הוא בין עבודה מול מאגרים שהם קבצים וחלק ממערכת קבצים מקומית, או קבצים מרוחקים על שרתים אחרים.</w:t>
+        <w:t xml:space="preserve">בתור מערכת ניהול גרסאות מבוזרת, </w:t>
+      </w:r>
+      <w:proofErr w:type="spellStart"/>
+      <w:r>
+        <w:rPr>
+          <w:rFonts w:cs="Calibri"/>
+          <w:sz w:val="24"/>
+          <w:szCs w:val="24"/>
+          <w:rtl/>
+        </w:rPr>
+        <w:t>גיט</w:t>
+      </w:r>
+      <w:proofErr w:type="spellEnd"/>
+      <w:r>
+        <w:rPr>
+          <w:rFonts w:cs="Calibri"/>
+          <w:sz w:val="24"/>
+          <w:szCs w:val="24"/>
+          <w:rtl/>
+        </w:rPr>
+        <w:t xml:space="preserve"> זוכה להצלחה בעיקר בגלל שהיא שומרת את תכני הקבצים עצמם. היא תוכננה במקור לשמש כמערכת קבצים משוכללת שעליה מערכת ניהול גרסאות, אך כיום היא מספקת גם מימוש אחיד של מערכות ניהול גרסאות. כמו כן, יש לציין שהמאגר של </w:t>
+      </w:r>
+      <w:proofErr w:type="spellStart"/>
+      <w:r>
+        <w:rPr>
+          <w:rFonts w:cs="Calibri"/>
+          <w:sz w:val="24"/>
+          <w:szCs w:val="24"/>
+          <w:rtl/>
+        </w:rPr>
+        <w:t>גיט</w:t>
+      </w:r>
+      <w:proofErr w:type="spellEnd"/>
+      <w:r>
+        <w:rPr>
+          <w:rFonts w:cs="Calibri"/>
+          <w:sz w:val="24"/>
+          <w:szCs w:val="24"/>
+          <w:rtl/>
+        </w:rPr>
+        <w:t xml:space="preserve"> נדרש לעבוד מול מאגרים אחרים. ההבדל הוא בין עבודה מול מאגרים שהם קבצים וחלק ממערכת קבצים מקומית, או קבצים מרוחקים על שרתים אחרים.</w:t>
       </w:r>
     </w:p>
     <w:p>
@@ -6112,7 +6337,47 @@
           <w:szCs w:val="24"/>
           <w:rtl/>
         </w:rPr>
-        <w:t xml:space="preserve">במידה והקבצים נמצאים על שרתים אחרים יכולים משתמש מערכת ניהול הגרסאות המבוזרת גיט לבחור כיצד לגשת אליהם. אופציה אחת היא לעשות זאת באמצעות פרוטוקול טיפש שמיועד לקריאה בלבד, בעוד אופציה שנייה היא להשתמש בשרת גיט ייעודי. אופציה שלישית היא לבצע חיבור דרך </w:t>
+        <w:t xml:space="preserve">במידה והקבצים נמצאים על שרתים אחרים יכולים משתמש מערכת ניהול הגרסאות המבוזרת </w:t>
+      </w:r>
+      <w:proofErr w:type="spellStart"/>
+      <w:r>
+        <w:rPr>
+          <w:rFonts w:cs="Calibri"/>
+          <w:sz w:val="24"/>
+          <w:szCs w:val="24"/>
+          <w:rtl/>
+        </w:rPr>
+        <w:t>גיט</w:t>
+      </w:r>
+      <w:proofErr w:type="spellEnd"/>
+      <w:r>
+        <w:rPr>
+          <w:rFonts w:cs="Calibri"/>
+          <w:sz w:val="24"/>
+          <w:szCs w:val="24"/>
+          <w:rtl/>
+        </w:rPr>
+        <w:t xml:space="preserve"> לבחור כיצד לגשת אליהם. אופציה אחת היא לעשות זאת באמצעות פרוטוקול טיפש שמיועד לקריאה בלבד, בעוד אופציה שנייה היא להשתמש בשרת </w:t>
+      </w:r>
+      <w:proofErr w:type="spellStart"/>
+      <w:r>
+        <w:rPr>
+          <w:rFonts w:cs="Calibri"/>
+          <w:sz w:val="24"/>
+          <w:szCs w:val="24"/>
+          <w:rtl/>
+        </w:rPr>
+        <w:t>גיט</w:t>
+      </w:r>
+      <w:proofErr w:type="spellEnd"/>
+      <w:r>
+        <w:rPr>
+          <w:rFonts w:cs="Calibri"/>
+          <w:sz w:val="24"/>
+          <w:szCs w:val="24"/>
+          <w:rtl/>
+        </w:rPr>
+        <w:t xml:space="preserve"> ייעודי. אופציה שלישית היא לבצע חיבור דרך </w:t>
       </w:r>
       <w:r>
         <w:rPr>
@@ -6174,6 +6439,8 @@
           <w:rtl/>
         </w:rPr>
       </w:pPr>
+      <w:proofErr w:type="spellStart"/>
+      <w:proofErr w:type="gramStart"/>
       <w:r>
         <w:rPr>
           <w:rFonts w:cstheme="minorHAnsi"/>
@@ -6185,6 +6452,8 @@
         </w:rPr>
         <w:t>tortoisegit</w:t>
       </w:r>
+      <w:proofErr w:type="spellEnd"/>
+      <w:proofErr w:type="gramEnd"/>
       <w:r>
         <w:rPr>
           <w:rFonts w:cs="Calibri"/>
@@ -6336,6 +6605,7 @@
           <w:rtl/>
         </w:rPr>
       </w:pPr>
+      <w:proofErr w:type="spellStart"/>
       <w:r>
         <w:rPr>
           <w:rFonts w:cstheme="minorHAnsi"/>
@@ -6358,6 +6628,7 @@
         </w:rPr>
         <w:t>ithub</w:t>
       </w:r>
+      <w:proofErr w:type="spellEnd"/>
       <w:r>
         <w:rPr>
           <w:rFonts w:cs="Calibri"/>
@@ -6468,6 +6739,8 @@
           <w:rtl/>
         </w:rPr>
       </w:pPr>
+      <w:proofErr w:type="spellStart"/>
+      <w:proofErr w:type="gramStart"/>
       <w:r>
         <w:rPr>
           <w:rFonts w:cs="Calibri"/>
@@ -6476,6 +6749,7 @@
         </w:rPr>
         <w:t>Github</w:t>
       </w:r>
+      <w:proofErr w:type="spellEnd"/>
       <w:r>
         <w:rPr>
           <w:rFonts w:cs="Calibri"/>
@@ -6519,8 +6793,29 @@
           <w:szCs w:val="24"/>
           <w:rtl/>
         </w:rPr>
-        <w:t xml:space="preserve"> פרוייקטים שעובדים עם </w:t>
-      </w:r>
+        <w:t xml:space="preserve"> </w:t>
+      </w:r>
+      <w:proofErr w:type="spellStart"/>
+      <w:r>
+        <w:rPr>
+          <w:rFonts w:cs="Calibri" w:hint="cs"/>
+          <w:sz w:val="24"/>
+          <w:szCs w:val="24"/>
+          <w:rtl/>
+        </w:rPr>
+        <w:t>פרוייקטים</w:t>
+      </w:r>
+      <w:proofErr w:type="spellEnd"/>
+      <w:r>
+        <w:rPr>
+          <w:rFonts w:cs="Calibri" w:hint="cs"/>
+          <w:sz w:val="24"/>
+          <w:szCs w:val="24"/>
+          <w:rtl/>
+        </w:rPr>
+        <w:t xml:space="preserve"> שעובדים עם </w:t>
+      </w:r>
+      <w:proofErr w:type="spellStart"/>
       <w:r>
         <w:rPr>
           <w:rFonts w:cs="Calibri"/>
@@ -6529,6 +6824,7 @@
         </w:rPr>
         <w:t>git</w:t>
       </w:r>
+      <w:proofErr w:type="spellEnd"/>
       <w:r>
         <w:rPr>
           <w:rFonts w:cs="Calibri" w:hint="cs"/>
@@ -6536,7 +6832,17 @@
           <w:szCs w:val="24"/>
           <w:rtl/>
         </w:rPr>
-        <w:t xml:space="preserve">. </w:t>
+        <w:t>.</w:t>
+      </w:r>
+      <w:proofErr w:type="gramEnd"/>
+      <w:r>
+        <w:rPr>
+          <w:rFonts w:cs="Calibri" w:hint="cs"/>
+          <w:sz w:val="24"/>
+          <w:szCs w:val="24"/>
+          <w:rtl/>
+        </w:rPr>
+        <w:t xml:space="preserve"> </w:t>
       </w:r>
     </w:p>
     <w:p>
@@ -6556,7 +6862,27 @@
           <w:szCs w:val="24"/>
           <w:rtl/>
         </w:rPr>
-        <w:t xml:space="preserve">עבור תוכנות של קוד פתוח, גיטהאב הוא חינמי. כל אחד יכול לפתוח שם חשבון ולהעלות אליו </w:t>
+        <w:t xml:space="preserve">עבור תוכנות של קוד פתוח, </w:t>
+      </w:r>
+      <w:proofErr w:type="spellStart"/>
+      <w:r>
+        <w:rPr>
+          <w:rFonts w:cs="Calibri"/>
+          <w:sz w:val="24"/>
+          <w:szCs w:val="24"/>
+          <w:rtl/>
+        </w:rPr>
+        <w:t>גיטהאב</w:t>
+      </w:r>
+      <w:proofErr w:type="spellEnd"/>
+      <w:r>
+        <w:rPr>
+          <w:rFonts w:cs="Calibri"/>
+          <w:sz w:val="24"/>
+          <w:szCs w:val="24"/>
+          <w:rtl/>
+        </w:rPr>
+        <w:t xml:space="preserve"> הוא חינמי. כל אחד יכול לפתוח שם חשבון ולהעלות אליו </w:t>
       </w:r>
       <w:r>
         <w:rPr>
@@ -6592,7 +6918,27 @@
           <w:szCs w:val="24"/>
           <w:rtl/>
         </w:rPr>
-        <w:t xml:space="preserve"> גיטהאב </w:t>
+        <w:t xml:space="preserve"> </w:t>
+      </w:r>
+      <w:proofErr w:type="spellStart"/>
+      <w:r>
+        <w:rPr>
+          <w:rFonts w:cs="Calibri"/>
+          <w:sz w:val="24"/>
+          <w:szCs w:val="24"/>
+          <w:rtl/>
+        </w:rPr>
+        <w:t>גיטהאב</w:t>
+      </w:r>
+      <w:proofErr w:type="spellEnd"/>
+      <w:r>
+        <w:rPr>
+          <w:rFonts w:cs="Calibri"/>
+          <w:sz w:val="24"/>
+          <w:szCs w:val="24"/>
+          <w:rtl/>
+        </w:rPr>
+        <w:t xml:space="preserve"> </w:t>
       </w:r>
       <w:r>
         <w:rPr>
@@ -6649,15 +6995,65 @@
           <w:rtl/>
         </w:rPr>
         <w:lastRenderedPageBreak/>
-        <w:t>בנוסף, גיטהאב מכיל כלים נוספים לניהול הפרוייקט. אנחנו השתמשנו לא מעט ב</w:t>
-      </w:r>
-      <w:r>
-        <w:rPr>
-          <w:rFonts w:cstheme="minorHAnsi"/>
-          <w:sz w:val="24"/>
-          <w:szCs w:val="24"/>
-        </w:rPr>
-        <w:t xml:space="preserve">kanban </w:t>
+        <w:t xml:space="preserve">בנוסף, </w:t>
+      </w:r>
+      <w:proofErr w:type="spellStart"/>
+      <w:r>
+        <w:rPr>
+          <w:rFonts w:cstheme="minorHAnsi" w:hint="cs"/>
+          <w:sz w:val="24"/>
+          <w:szCs w:val="24"/>
+          <w:rtl/>
+        </w:rPr>
+        <w:t>גיטהאב</w:t>
+      </w:r>
+      <w:proofErr w:type="spellEnd"/>
+      <w:r>
+        <w:rPr>
+          <w:rFonts w:cstheme="minorHAnsi" w:hint="cs"/>
+          <w:sz w:val="24"/>
+          <w:szCs w:val="24"/>
+          <w:rtl/>
+        </w:rPr>
+        <w:t xml:space="preserve"> מכיל כלים נוספים לניהול </w:t>
+      </w:r>
+      <w:proofErr w:type="spellStart"/>
+      <w:r>
+        <w:rPr>
+          <w:rFonts w:cstheme="minorHAnsi" w:hint="cs"/>
+          <w:sz w:val="24"/>
+          <w:szCs w:val="24"/>
+          <w:rtl/>
+        </w:rPr>
+        <w:t>הפרוייקט</w:t>
+      </w:r>
+      <w:proofErr w:type="spellEnd"/>
+      <w:r>
+        <w:rPr>
+          <w:rFonts w:cstheme="minorHAnsi" w:hint="cs"/>
+          <w:sz w:val="24"/>
+          <w:szCs w:val="24"/>
+          <w:rtl/>
+        </w:rPr>
+        <w:t>. אנחנו השתמשנו לא מעט ב</w:t>
+      </w:r>
+      <w:proofErr w:type="spellStart"/>
+      <w:r>
+        <w:rPr>
+          <w:rFonts w:cstheme="minorHAnsi"/>
+          <w:sz w:val="24"/>
+          <w:szCs w:val="24"/>
+        </w:rPr>
+        <w:t>kanban</w:t>
+      </w:r>
+      <w:proofErr w:type="spellEnd"/>
+      <w:r>
+        <w:rPr>
+          <w:rFonts w:cstheme="minorHAnsi"/>
+          <w:sz w:val="24"/>
+          <w:szCs w:val="24"/>
+        </w:rPr>
+        <w:t xml:space="preserve"> </w:t>
       </w:r>
       <w:r>
         <w:rPr>
@@ -6760,7 +7156,27 @@
           <w:szCs w:val="24"/>
           <w:rtl/>
         </w:rPr>
-        <w:t xml:space="preserve">למילה היפנית קנבן יש מספר פרושים והפירוש הרלוונטי למקרה זה הוא כרטיס. </w:t>
+        <w:t xml:space="preserve">למילה היפנית </w:t>
+      </w:r>
+      <w:proofErr w:type="spellStart"/>
+      <w:r>
+        <w:rPr>
+          <w:rFonts w:cs="Calibri"/>
+          <w:sz w:val="24"/>
+          <w:szCs w:val="24"/>
+          <w:rtl/>
+        </w:rPr>
+        <w:t>קנבן</w:t>
+      </w:r>
+      <w:proofErr w:type="spellEnd"/>
+      <w:r>
+        <w:rPr>
+          <w:rFonts w:cs="Calibri"/>
+          <w:sz w:val="24"/>
+          <w:szCs w:val="24"/>
+          <w:rtl/>
+        </w:rPr>
+        <w:t xml:space="preserve"> יש מספר פרושים והפירוש הרלוונטי למקרה זה הוא כרטיס. </w:t>
       </w:r>
       <w:r>
         <w:rPr>
@@ -7061,16 +7477,9 @@
           <w:szCs w:val="24"/>
           <w:rtl/>
         </w:rPr>
-        <w:t>הסוד במערכת קנבן טובה הוא לחשב כמה כרטיסים נדרשים לכל מוצר. רוב המפעלים משתמשים בשיטת הלוח הצבעוני (</w:t>
-      </w:r>
-      <w:r>
-        <w:rPr>
-          <w:rFonts w:cstheme="minorHAnsi"/>
-          <w:sz w:val="24"/>
-          <w:szCs w:val="24"/>
-        </w:rPr>
-        <w:t>Heijunka Box</w:t>
-      </w:r>
+        <w:t xml:space="preserve">הסוד במערכת </w:t>
+      </w:r>
+      <w:proofErr w:type="spellStart"/>
       <w:r>
         <w:rPr>
           <w:rFonts w:cs="Calibri"/>
@@ -7078,7 +7487,64 @@
           <w:szCs w:val="24"/>
           <w:rtl/>
         </w:rPr>
-        <w:t>). שיטה מורכבת מלוח הנוצר במיוחד על מנת להחזיק את כרטיסי הקנבן.</w:t>
+        <w:t>קנבן</w:t>
+      </w:r>
+      <w:proofErr w:type="spellEnd"/>
+      <w:r>
+        <w:rPr>
+          <w:rFonts w:cs="Calibri"/>
+          <w:sz w:val="24"/>
+          <w:szCs w:val="24"/>
+          <w:rtl/>
+        </w:rPr>
+        <w:t xml:space="preserve"> טובה הוא לחשב כמה כרטיסים נדרשים לכל מוצר. רוב המפעלים משתמשים בשיטת הלוח הצבעוני (</w:t>
+      </w:r>
+      <w:proofErr w:type="spellStart"/>
+      <w:r>
+        <w:rPr>
+          <w:rFonts w:cstheme="minorHAnsi"/>
+          <w:sz w:val="24"/>
+          <w:szCs w:val="24"/>
+        </w:rPr>
+        <w:t>Heijunka</w:t>
+      </w:r>
+      <w:proofErr w:type="spellEnd"/>
+      <w:r>
+        <w:rPr>
+          <w:rFonts w:cstheme="minorHAnsi"/>
+          <w:sz w:val="24"/>
+          <w:szCs w:val="24"/>
+        </w:rPr>
+        <w:t xml:space="preserve"> Box</w:t>
+      </w:r>
+      <w:r>
+        <w:rPr>
+          <w:rFonts w:cs="Calibri"/>
+          <w:sz w:val="24"/>
+          <w:szCs w:val="24"/>
+          <w:rtl/>
+        </w:rPr>
+        <w:t xml:space="preserve">). שיטה מורכבת מלוח הנוצר במיוחד על מנת להחזיק את כרטיסי </w:t>
+      </w:r>
+      <w:proofErr w:type="spellStart"/>
+      <w:r>
+        <w:rPr>
+          <w:rFonts w:cs="Calibri"/>
+          <w:sz w:val="24"/>
+          <w:szCs w:val="24"/>
+          <w:rtl/>
+        </w:rPr>
+        <w:t>הקנבן</w:t>
+      </w:r>
+      <w:proofErr w:type="spellEnd"/>
+      <w:r>
+        <w:rPr>
+          <w:rFonts w:cs="Calibri"/>
+          <w:sz w:val="24"/>
+          <w:szCs w:val="24"/>
+          <w:rtl/>
+        </w:rPr>
+        <w:t>.</w:t>
       </w:r>
     </w:p>
     <w:p>
@@ -7109,7 +7575,27 @@
           <w:szCs w:val="24"/>
           <w:rtl/>
         </w:rPr>
-        <w:t>בשנים האחרונות קנבן אומצה גם בעולם פיתוח התוכנה, כשיטה המשלבת עקרונות מעולם ה-</w:t>
+        <w:t xml:space="preserve">בשנים האחרונות </w:t>
+      </w:r>
+      <w:proofErr w:type="spellStart"/>
+      <w:r>
+        <w:rPr>
+          <w:rFonts w:cs="Calibri"/>
+          <w:sz w:val="24"/>
+          <w:szCs w:val="24"/>
+          <w:rtl/>
+        </w:rPr>
+        <w:t>קנבן</w:t>
+      </w:r>
+      <w:proofErr w:type="spellEnd"/>
+      <w:r>
+        <w:rPr>
+          <w:rFonts w:cs="Calibri"/>
+          <w:sz w:val="24"/>
+          <w:szCs w:val="24"/>
+          <w:rtl/>
+        </w:rPr>
+        <w:t xml:space="preserve"> אומצה גם בעולם פיתוח התוכנה, כשיטה המשלבת עקרונות מעולם ה-</w:t>
       </w:r>
       <w:r>
         <w:rPr>
@@ -7143,7 +7629,27 @@
           <w:szCs w:val="24"/>
           <w:rtl/>
         </w:rPr>
-        <w:t xml:space="preserve">, כאשר מרכז השיטה הוא אותו רעיון של הגבלת הקנבנים שבמערכת, ועל ידי כך הורדת מלאי הנושאים שמפותחים ונבדקים במקביל ב"קו הפיתוח". השיטה נקראת </w:t>
+        <w:t xml:space="preserve">, כאשר מרכז השיטה הוא אותו רעיון של הגבלת </w:t>
+      </w:r>
+      <w:proofErr w:type="spellStart"/>
+      <w:r>
+        <w:rPr>
+          <w:rFonts w:cs="Calibri"/>
+          <w:sz w:val="24"/>
+          <w:szCs w:val="24"/>
+          <w:rtl/>
+        </w:rPr>
+        <w:t>הקנבנים</w:t>
+      </w:r>
+      <w:proofErr w:type="spellEnd"/>
+      <w:r>
+        <w:rPr>
+          <w:rFonts w:cs="Calibri"/>
+          <w:sz w:val="24"/>
+          <w:szCs w:val="24"/>
+          <w:rtl/>
+        </w:rPr>
+        <w:t xml:space="preserve"> שבמערכת, ועל ידי כך הורדת מלאי הנושאים שמפותחים ונבדקים במקביל ב"קו הפיתוח". השיטה נקראת </w:t>
       </w:r>
       <w:r>
         <w:rPr>
@@ -7883,6 +8389,7 @@
         </w:rPr>
         <w:t>L</w:t>
       </w:r>
+      <w:proofErr w:type="gramStart"/>
       <w:r>
         <w:rPr>
           <w:rFonts w:asciiTheme="minorHAnsi" w:eastAsiaTheme="minorHAnsi" w:hAnsiTheme="minorHAnsi" w:cstheme="minorHAnsi"/>
@@ -7896,6 +8403,7 @@
         </w:rPr>
         <w:t xml:space="preserve"> (</w:t>
       </w:r>
+      <w:proofErr w:type="gramEnd"/>
       <w:r>
         <w:rPr>
           <w:rFonts w:asciiTheme="minorHAnsi" w:eastAsiaTheme="minorHAnsi" w:hAnsiTheme="minorHAnsi" w:cstheme="minorHAnsi"/>
@@ -8228,7 +8736,25 @@
           <w:sz w:val="24"/>
           <w:szCs w:val="24"/>
         </w:rPr>
-        <w:t xml:space="preserve"> &lt;tagname&gt; </w:t>
+        <w:t> &lt;</w:t>
+      </w:r>
+      <w:proofErr w:type="spellStart"/>
+      <w:r>
+        <w:rPr>
+          <w:rFonts w:cstheme="minorHAnsi"/>
+          <w:sz w:val="24"/>
+          <w:szCs w:val="24"/>
+        </w:rPr>
+        <w:t>tagname</w:t>
+      </w:r>
+      <w:proofErr w:type="spellEnd"/>
+      <w:r>
+        <w:rPr>
+          <w:rFonts w:cstheme="minorHAnsi"/>
+          <w:sz w:val="24"/>
+          <w:szCs w:val="24"/>
+        </w:rPr>
+        <w:t xml:space="preserve">&gt; </w:t>
       </w:r>
       <w:r>
         <w:rPr>
@@ -8306,7 +8832,25 @@
           <w:sz w:val="24"/>
           <w:szCs w:val="24"/>
         </w:rPr>
-        <w:t>“tagname”</w:t>
+        <w:t>“</w:t>
+      </w:r>
+      <w:proofErr w:type="spellStart"/>
+      <w:r>
+        <w:rPr>
+          <w:rFonts w:cstheme="minorHAnsi"/>
+          <w:sz w:val="24"/>
+          <w:szCs w:val="24"/>
+        </w:rPr>
+        <w:t>tagname</w:t>
+      </w:r>
+      <w:proofErr w:type="spellEnd"/>
+      <w:r>
+        <w:rPr>
+          <w:rFonts w:cstheme="minorHAnsi"/>
+          <w:sz w:val="24"/>
+          <w:szCs w:val="24"/>
+        </w:rPr>
+        <w:t>”</w:t>
       </w:r>
       <w:r>
         <w:rPr>
@@ -8424,7 +8968,25 @@
           <w:sz w:val="24"/>
           <w:szCs w:val="24"/>
         </w:rPr>
-        <w:t xml:space="preserve"> &lt;/tagname&gt; </w:t>
+        <w:t> &lt;/</w:t>
+      </w:r>
+      <w:proofErr w:type="spellStart"/>
+      <w:r>
+        <w:rPr>
+          <w:rFonts w:cstheme="minorHAnsi"/>
+          <w:sz w:val="24"/>
+          <w:szCs w:val="24"/>
+        </w:rPr>
+        <w:t>tagname</w:t>
+      </w:r>
+      <w:proofErr w:type="spellEnd"/>
+      <w:r>
+        <w:rPr>
+          <w:rFonts w:cstheme="minorHAnsi"/>
+          <w:sz w:val="24"/>
+          <w:szCs w:val="24"/>
+        </w:rPr>
+        <w:t xml:space="preserve">&gt; </w:t>
       </w:r>
       <w:r>
         <w:rPr>
@@ -8496,7 +9058,25 @@
           <w:sz w:val="24"/>
           <w:szCs w:val="24"/>
         </w:rPr>
-        <w:t>“tagname”</w:t>
+        <w:t>“</w:t>
+      </w:r>
+      <w:proofErr w:type="spellStart"/>
+      <w:r>
+        <w:rPr>
+          <w:rFonts w:cstheme="minorHAnsi"/>
+          <w:sz w:val="24"/>
+          <w:szCs w:val="24"/>
+        </w:rPr>
+        <w:t>tagname</w:t>
+      </w:r>
+      <w:proofErr w:type="spellEnd"/>
+      <w:r>
+        <w:rPr>
+          <w:rFonts w:cstheme="minorHAnsi"/>
+          <w:sz w:val="24"/>
+          <w:szCs w:val="24"/>
+        </w:rPr>
+        <w:t>”</w:t>
       </w:r>
       <w:r>
         <w:rPr>
@@ -8980,7 +9560,21 @@
         <w:rPr>
           <w:rFonts w:asciiTheme="minorHAnsi" w:eastAsiaTheme="minorHAnsi" w:hAnsiTheme="minorHAnsi" w:cstheme="minorHAnsi"/>
         </w:rPr>
-        <w:t>a href=http://google.co.il</w:t>
+        <w:t xml:space="preserve">a </w:t>
+      </w:r>
+      <w:proofErr w:type="spellStart"/>
+      <w:r>
+        <w:rPr>
+          <w:rFonts w:asciiTheme="minorHAnsi" w:eastAsiaTheme="minorHAnsi" w:hAnsiTheme="minorHAnsi" w:cstheme="minorHAnsi"/>
+        </w:rPr>
+        <w:t>href</w:t>
+      </w:r>
+      <w:proofErr w:type="spellEnd"/>
+      <w:r>
+        <w:rPr>
+          <w:rFonts w:asciiTheme="minorHAnsi" w:eastAsiaTheme="minorHAnsi" w:hAnsiTheme="minorHAnsi" w:cstheme="minorHAnsi"/>
+        </w:rPr>
+        <w:t>=http://google.co.il</w:t>
       </w:r>
       <w:r>
         <w:rPr>
@@ -9081,11 +9675,33 @@
         </w:rPr>
         <w:t xml:space="preserve"> להוספת אלמנטים שונים לעמוד, דוגמת תמונות, קבצי מדיה ועוד. לדוגמה: &lt;/"</w:t>
       </w:r>
+      <w:proofErr w:type="spellStart"/>
       <w:r>
         <w:rPr>
           <w:rFonts w:asciiTheme="minorHAnsi" w:eastAsiaTheme="minorHAnsi" w:hAnsiTheme="minorHAnsi" w:cstheme="minorHAnsi"/>
         </w:rPr>
-        <w:t>img src="</w:t>
+        <w:t>img</w:t>
+      </w:r>
+      <w:proofErr w:type="spellEnd"/>
+      <w:r>
+        <w:rPr>
+          <w:rFonts w:asciiTheme="minorHAnsi" w:eastAsiaTheme="minorHAnsi" w:hAnsiTheme="minorHAnsi" w:cstheme="minorHAnsi"/>
+        </w:rPr>
+        <w:t xml:space="preserve"> </w:t>
+      </w:r>
+      <w:proofErr w:type="spellStart"/>
+      <w:r>
+        <w:rPr>
+          <w:rFonts w:asciiTheme="minorHAnsi" w:eastAsiaTheme="minorHAnsi" w:hAnsiTheme="minorHAnsi" w:cstheme="minorHAnsi"/>
+        </w:rPr>
+        <w:t>src</w:t>
+      </w:r>
+      <w:proofErr w:type="spellEnd"/>
+      <w:r>
+        <w:rPr>
+          <w:rFonts w:asciiTheme="minorHAnsi" w:eastAsiaTheme="minorHAnsi" w:hAnsiTheme="minorHAnsi" w:cstheme="minorHAnsi"/>
+        </w:rPr>
+        <w:t>="</w:t>
       </w:r>
       <w:bookmarkStart w:id="0" w:name="_Hlk640211"/>
       <w:r>
@@ -9974,7 +10590,23 @@
           <w:rFonts w:asciiTheme="minorHAnsi" w:eastAsiaTheme="minorHAnsi" w:hAnsiTheme="minorHAnsi" w:cstheme="minorHAnsi"/>
           <w:rtl/>
         </w:rPr>
-        <w:t xml:space="preserve"> תוכננה תוך שימת דגש על קריאוּת הקוד, וכוללת מבנים המיועדים לאפשר ביטוי של תוכניות מורכבות בדרך קצרה וברורה. אחד המאפיינים הבולטים בתחביר השפה הוא השימוש ב</w:t>
+        <w:t xml:space="preserve"> תוכננה תוך שימת דגש על קריאוּת הקוד, וכוללת מבנים המיועדים לאפשר ביטוי של </w:t>
+      </w:r>
+      <w:proofErr w:type="spellStart"/>
+      <w:r>
+        <w:rPr>
+          <w:rFonts w:asciiTheme="minorHAnsi" w:eastAsiaTheme="minorHAnsi" w:hAnsiTheme="minorHAnsi" w:cstheme="minorHAnsi"/>
+          <w:rtl/>
+        </w:rPr>
+        <w:t>תוכניות</w:t>
+      </w:r>
+      <w:proofErr w:type="spellEnd"/>
+      <w:r>
+        <w:rPr>
+          <w:rFonts w:asciiTheme="minorHAnsi" w:eastAsiaTheme="minorHAnsi" w:hAnsiTheme="minorHAnsi" w:cstheme="minorHAnsi"/>
+          <w:rtl/>
+        </w:rPr>
+        <w:t xml:space="preserve"> מורכבות בדרך קצרה וברורה. אחד המאפיינים הבולטים בתחביר השפה הוא השימוש ב</w:t>
       </w:r>
       <w:hyperlink r:id="rId42" w:tooltip="הזחה" w:history="1">
         <w:r>
@@ -10053,12 +10685,37 @@
         </w:rPr>
         <w:t xml:space="preserve">פותחה בשנת 1991 ע"י </w:t>
       </w:r>
+      <w:proofErr w:type="spellStart"/>
       <w:r>
         <w:rPr>
           <w:rFonts w:hint="cs"/>
           <w:rtl/>
         </w:rPr>
-        <w:t xml:space="preserve">גואידו ואן רוסום, </w:t>
+        <w:t>גואידו</w:t>
+      </w:r>
+      <w:proofErr w:type="spellEnd"/>
+      <w:r>
+        <w:rPr>
+          <w:rFonts w:hint="cs"/>
+          <w:rtl/>
+        </w:rPr>
+        <w:t xml:space="preserve"> ואן </w:t>
+      </w:r>
+      <w:proofErr w:type="spellStart"/>
+      <w:r>
+        <w:rPr>
+          <w:rFonts w:hint="cs"/>
+          <w:rtl/>
+        </w:rPr>
+        <w:t>רוסום</w:t>
+      </w:r>
+      <w:proofErr w:type="spellEnd"/>
+      <w:r>
+        <w:rPr>
+          <w:rFonts w:hint="cs"/>
+          <w:rtl/>
+        </w:rPr>
+        <w:t xml:space="preserve">, </w:t>
       </w:r>
       <w:r>
         <w:rPr>
@@ -10231,7 +10888,27 @@
           <w:szCs w:val="24"/>
           <w:rtl/>
         </w:rPr>
-        <w:t xml:space="preserve"> שעוברות קומפילציה בה הכל מפורש לקוד מכונה בפעם אחת ומורץ)</w:t>
+        <w:t xml:space="preserve"> שעוברות קומפילציה בה </w:t>
+      </w:r>
+      <w:proofErr w:type="spellStart"/>
+      <w:r>
+        <w:rPr>
+          <w:rFonts w:cstheme="minorHAnsi" w:hint="cs"/>
+          <w:sz w:val="24"/>
+          <w:szCs w:val="24"/>
+          <w:rtl/>
+        </w:rPr>
+        <w:t>הכל</w:t>
+      </w:r>
+      <w:proofErr w:type="spellEnd"/>
+      <w:r>
+        <w:rPr>
+          <w:rFonts w:cstheme="minorHAnsi" w:hint="cs"/>
+          <w:sz w:val="24"/>
+          <w:szCs w:val="24"/>
+          <w:rtl/>
+        </w:rPr>
+        <w:t xml:space="preserve"> מפורש לקוד מכונה בפעם אחת ומורץ)</w:t>
       </w:r>
     </w:p>
     <w:p>
@@ -10355,6 +11032,7 @@
         </w:rPr>
         <w:t xml:space="preserve"> </w:t>
       </w:r>
+      <w:proofErr w:type="spellStart"/>
       <w:r>
         <w:rPr>
           <w:rFonts w:cstheme="minorHAnsi" w:hint="cs"/>
@@ -10364,6 +11042,7 @@
         </w:rPr>
         <w:t>סקריפטית</w:t>
       </w:r>
+      <w:proofErr w:type="spellEnd"/>
       <w:r>
         <w:rPr>
           <w:rFonts w:cstheme="minorHAnsi"/>
@@ -11600,7 +12279,16 @@
           <w:sz w:val="24"/>
           <w:szCs w:val="24"/>
         </w:rPr>
-        <w:t xml:space="preserve">Python 3.0 </w:t>
+        <w:t xml:space="preserve">Python </w:t>
+      </w:r>
+      <w:proofErr w:type="gramStart"/>
+      <w:r>
+        <w:rPr>
+          <w:rFonts w:cstheme="minorHAnsi"/>
+          <w:sz w:val="24"/>
+          <w:szCs w:val="24"/>
+        </w:rPr>
+        <w:t xml:space="preserve">3.0 </w:t>
       </w:r>
       <w:r>
         <w:rPr>
@@ -11620,6 +12308,7 @@
         </w:rPr>
         <w:t>שוחרר</w:t>
       </w:r>
+      <w:proofErr w:type="gramEnd"/>
       <w:r>
         <w:rPr>
           <w:rFonts w:cstheme="minorHAnsi"/>
@@ -11718,6 +12407,7 @@
         </w:rPr>
         <w:t xml:space="preserve"> </w:t>
       </w:r>
+      <w:proofErr w:type="spellStart"/>
       <w:r>
         <w:rPr>
           <w:rFonts w:cstheme="minorHAnsi" w:hint="cs"/>
@@ -11727,6 +12417,7 @@
         </w:rPr>
         <w:t>גירסת</w:t>
       </w:r>
+      <w:proofErr w:type="spellEnd"/>
       <w:r>
         <w:rPr>
           <w:rFonts w:cstheme="minorHAnsi"/>
@@ -12115,6 +12806,7 @@
         </w:rPr>
         <w:t xml:space="preserve"> </w:t>
       </w:r>
+      <w:proofErr w:type="spellStart"/>
       <w:r>
         <w:rPr>
           <w:rFonts w:cstheme="minorHAnsi" w:hint="cs"/>
@@ -12124,6 +12816,7 @@
         </w:rPr>
         <w:t>גירסת</w:t>
       </w:r>
+      <w:proofErr w:type="spellEnd"/>
       <w:r>
         <w:rPr>
           <w:rFonts w:cstheme="minorHAnsi"/>
@@ -12169,6 +12862,7 @@
         </w:rPr>
         <w:t xml:space="preserve">- 2014 </w:t>
       </w:r>
+      <w:proofErr w:type="spellStart"/>
       <w:r>
         <w:rPr>
           <w:rFonts w:cstheme="minorHAnsi" w:hint="cs"/>
@@ -12178,6 +12872,7 @@
         </w:rPr>
         <w:t>וגירסת</w:t>
       </w:r>
+      <w:proofErr w:type="spellEnd"/>
       <w:r>
         <w:rPr>
           <w:rFonts w:cstheme="minorHAnsi"/>
@@ -12929,6 +13624,7 @@
           <w:szCs w:val="24"/>
         </w:rPr>
       </w:pPr>
+      <w:proofErr w:type="spellStart"/>
       <w:r>
         <w:rPr>
           <w:rFonts w:cstheme="minorHAnsi" w:hint="cs"/>
@@ -12938,6 +13634,7 @@
         </w:rPr>
         <w:t>גירסה</w:t>
       </w:r>
+      <w:proofErr w:type="spellEnd"/>
       <w:r>
         <w:rPr>
           <w:rFonts w:cstheme="minorHAnsi"/>
@@ -13026,6 +13723,7 @@
         </w:rPr>
         <w:t xml:space="preserve"> </w:t>
       </w:r>
+      <w:proofErr w:type="spellStart"/>
       <w:r>
         <w:rPr>
           <w:rFonts w:cstheme="minorHAnsi" w:hint="cs"/>
@@ -13035,6 +13733,7 @@
         </w:rPr>
         <w:t>שהגירסה</w:t>
       </w:r>
+      <w:proofErr w:type="spellEnd"/>
       <w:r>
         <w:rPr>
           <w:rFonts w:cstheme="minorHAnsi"/>
@@ -13198,6 +13897,7 @@
         </w:rPr>
         <w:t xml:space="preserve"> </w:t>
       </w:r>
+      <w:proofErr w:type="spellStart"/>
       <w:r>
         <w:rPr>
           <w:rFonts w:cstheme="minorHAnsi" w:hint="cs"/>
@@ -13207,6 +13907,7 @@
         </w:rPr>
         <w:t>בגירסת</w:t>
       </w:r>
+      <w:proofErr w:type="spellEnd"/>
       <w:r>
         <w:rPr>
           <w:rFonts w:cstheme="minorHAnsi"/>
@@ -13233,6 +13934,7 @@
         </w:rPr>
         <w:t xml:space="preserve"> </w:t>
       </w:r>
+      <w:proofErr w:type="spellStart"/>
       <w:r>
         <w:rPr>
           <w:rFonts w:cstheme="minorHAnsi" w:hint="cs"/>
@@ -13242,6 +13944,7 @@
         </w:rPr>
         <w:t>הפרוייקט</w:t>
       </w:r>
+      <w:proofErr w:type="spellEnd"/>
       <w:r>
         <w:rPr>
           <w:rFonts w:cstheme="minorHAnsi"/>
@@ -13667,7 +14370,27 @@
           <w:szCs w:val="24"/>
           <w:rtl/>
         </w:rPr>
-        <w:t xml:space="preserve"> לא בטוח שזה יופיע בדווקא כאן)</w:t>
+        <w:t xml:space="preserve"> לא בטוח שזה יופיע </w:t>
+      </w:r>
+      <w:proofErr w:type="spellStart"/>
+      <w:r>
+        <w:rPr>
+          <w:rFonts w:cstheme="minorHAnsi" w:hint="cs"/>
+          <w:sz w:val="24"/>
+          <w:szCs w:val="24"/>
+          <w:rtl/>
+        </w:rPr>
+        <w:t>בדווקא</w:t>
+      </w:r>
+      <w:proofErr w:type="spellEnd"/>
+      <w:r>
+        <w:rPr>
+          <w:rFonts w:cstheme="minorHAnsi" w:hint="cs"/>
+          <w:sz w:val="24"/>
+          <w:szCs w:val="24"/>
+          <w:rtl/>
+        </w:rPr>
+        <w:t xml:space="preserve"> כאן)</w:t>
       </w:r>
     </w:p>
     <w:p>
@@ -13696,8 +14419,18 @@
           <w:sz w:val="24"/>
           <w:szCs w:val="24"/>
         </w:rPr>
-        <w:t>node js</w:t>
-      </w:r>
+        <w:t xml:space="preserve">node </w:t>
+      </w:r>
+      <w:proofErr w:type="spellStart"/>
+      <w:r>
+        <w:rPr>
+          <w:rFonts w:cstheme="minorHAnsi"/>
+          <w:sz w:val="24"/>
+          <w:szCs w:val="24"/>
+        </w:rPr>
+        <w:t>js</w:t>
+      </w:r>
+      <w:proofErr w:type="spellEnd"/>
       <w:r>
         <w:rPr>
           <w:rFonts w:cstheme="minorHAnsi" w:hint="cs"/>
@@ -13818,7 +14551,27 @@
           <w:szCs w:val="24"/>
           <w:rtl/>
         </w:rPr>
-        <w:t xml:space="preserve">למשל, אם מדובר בתכונה "פתיחות", אז קצה אחד של הסרגל מייצג פתיחות נמוכה, וקצה שני מייצג פתיחות גבוהה. עבור כל אחת (!) מהרמות, המגייס יכול להגדיר עד כמה רמה כזו רצויה לו (ניתן לתת ציונים בטווח 1-5). לאחר שהמתמש מסיים להזין את הנתונים, הוא לוחץ על כפתור, והנתונים נשלחים מהדפדפן לשרת. </w:t>
+        <w:t xml:space="preserve">למשל, אם מדובר בתכונה "פתיחות", אז קצה אחד של הסרגל מייצג פתיחות נמוכה, וקצה שני מייצג פתיחות גבוהה. עבור כל אחת (!) מהרמות, המגייס יכול להגדיר עד כמה רמה כזו רצויה לו (ניתן לתת ציונים בטווח 1-5). לאחר </w:t>
+      </w:r>
+      <w:proofErr w:type="spellStart"/>
+      <w:r>
+        <w:rPr>
+          <w:rFonts w:cstheme="minorHAnsi" w:hint="cs"/>
+          <w:sz w:val="24"/>
+          <w:szCs w:val="24"/>
+          <w:rtl/>
+        </w:rPr>
+        <w:t>שהמתמש</w:t>
+      </w:r>
+      <w:proofErr w:type="spellEnd"/>
+      <w:r>
+        <w:rPr>
+          <w:rFonts w:cstheme="minorHAnsi" w:hint="cs"/>
+          <w:sz w:val="24"/>
+          <w:szCs w:val="24"/>
+          <w:rtl/>
+        </w:rPr>
+        <w:t xml:space="preserve"> מסיים להזין את הנתונים, הוא לוחץ על כפתור, והנתונים נשלחים מהדפדפן לשרת. </w:t>
       </w:r>
       <w:r>
         <w:rPr>
@@ -14802,15 +15555,53 @@
           <w:szCs w:val="24"/>
           <w:rtl/>
         </w:rPr>
-        <w:t>. התחלנו להכין את המערכת בעזרת קוד מינימלי מגיטהאב שהכיל שרת</w:t>
-      </w:r>
-      <w:r>
-        <w:rPr>
-          <w:rFonts w:cstheme="minorHAnsi"/>
-          <w:sz w:val="24"/>
-          <w:szCs w:val="24"/>
-        </w:rPr>
-        <w:t xml:space="preserve">node js </w:t>
+        <w:t xml:space="preserve">. התחלנו להכין את המערכת בעזרת קוד מינימלי </w:t>
+      </w:r>
+      <w:proofErr w:type="spellStart"/>
+      <w:r>
+        <w:rPr>
+          <w:rFonts w:cstheme="minorHAnsi" w:hint="cs"/>
+          <w:sz w:val="24"/>
+          <w:szCs w:val="24"/>
+          <w:rtl/>
+        </w:rPr>
+        <w:t>מגיטהאב</w:t>
+      </w:r>
+      <w:proofErr w:type="spellEnd"/>
+      <w:r>
+        <w:rPr>
+          <w:rFonts w:cstheme="minorHAnsi" w:hint="cs"/>
+          <w:sz w:val="24"/>
+          <w:szCs w:val="24"/>
+          <w:rtl/>
+        </w:rPr>
+        <w:t xml:space="preserve"> שהכיל שרת</w:t>
+      </w:r>
+      <w:r>
+        <w:rPr>
+          <w:rFonts w:cstheme="minorHAnsi"/>
+          <w:sz w:val="24"/>
+          <w:szCs w:val="24"/>
+        </w:rPr>
+        <w:t xml:space="preserve">node </w:t>
+      </w:r>
+      <w:proofErr w:type="spellStart"/>
+      <w:r>
+        <w:rPr>
+          <w:rFonts w:cstheme="minorHAnsi"/>
+          <w:sz w:val="24"/>
+          <w:szCs w:val="24"/>
+        </w:rPr>
+        <w:t>js</w:t>
+      </w:r>
+      <w:proofErr w:type="spellEnd"/>
+      <w:r>
+        <w:rPr>
+          <w:rFonts w:cstheme="minorHAnsi"/>
+          <w:sz w:val="24"/>
+          <w:szCs w:val="24"/>
+        </w:rPr>
+        <w:t xml:space="preserve"> </w:t>
       </w:r>
       <w:r>
         <w:rPr>
@@ -14905,7 +15696,47 @@
           <w:szCs w:val="24"/>
           <w:rtl/>
         </w:rPr>
-        <w:t xml:space="preserve"> עלול לדרוש מאיתנו לתחזק מספר גדול של דפים שישובצו במקומות המתאימים בדף שיוצג. בנוסף, זה דרש גם קניית רשיון עבור שימוש ב</w:t>
+        <w:t xml:space="preserve"> עלול לדרוש </w:t>
+      </w:r>
+      <w:proofErr w:type="spellStart"/>
+      <w:r>
+        <w:rPr>
+          <w:rFonts w:cstheme="minorHAnsi" w:hint="cs"/>
+          <w:sz w:val="24"/>
+          <w:szCs w:val="24"/>
+          <w:rtl/>
+        </w:rPr>
+        <w:t>מאיתנו</w:t>
+      </w:r>
+      <w:proofErr w:type="spellEnd"/>
+      <w:r>
+        <w:rPr>
+          <w:rFonts w:cstheme="minorHAnsi" w:hint="cs"/>
+          <w:sz w:val="24"/>
+          <w:szCs w:val="24"/>
+          <w:rtl/>
+        </w:rPr>
+        <w:t xml:space="preserve"> לתחזק מספר גדול של דפים שישובצו במקומות המתאימים בדף שיוצג. בנוסף, זה דרש גם קניית </w:t>
+      </w:r>
+      <w:proofErr w:type="spellStart"/>
+      <w:r>
+        <w:rPr>
+          <w:rFonts w:cstheme="minorHAnsi" w:hint="cs"/>
+          <w:sz w:val="24"/>
+          <w:szCs w:val="24"/>
+          <w:rtl/>
+        </w:rPr>
+        <w:t>רשיון</w:t>
+      </w:r>
+      <w:proofErr w:type="spellEnd"/>
+      <w:r>
+        <w:rPr>
+          <w:rFonts w:cstheme="minorHAnsi" w:hint="cs"/>
+          <w:sz w:val="24"/>
+          <w:szCs w:val="24"/>
+          <w:rtl/>
+        </w:rPr>
+        <w:t xml:space="preserve"> עבור שימוש ב</w:t>
       </w:r>
       <w:r>
         <w:rPr>
@@ -14982,10 +15813,28 @@
           <w:szCs w:val="24"/>
           <w:rtl/>
         </w:rPr>
-        <w:t xml:space="preserve"> שעיצבנו לגמרי בעצמנו (כמובן בהתייעצות עם החברה). לאחר שסיימנו, מנהל החברה פנה אלינו וביקש לשנות קצת את העיצוב, בהתאם לחשיבה מחדש שנעשתה בחברה. הוא שלח לנו תמונות של עיצוב סופי כפי שהוא מעוניין. אנחנו פשוט התאמנו את הדף שלנו, כדי שיקבל את העיצוב המדוייק שהתבקשנו.</w:t>
-      </w:r>
-      <w:bookmarkStart w:id="1" w:name="_GoBack"/>
-      <w:bookmarkEnd w:id="1"/>
+        <w:t xml:space="preserve"> שעיצבנו לגמרי בעצמנו (כמובן בהתייעצות עם החברה). לאחר שסיימנו, מנהל החברה פנה אלינו וביקש לשנות קצת את העיצוב, בהתאם לחשיבה מחדש שנעשתה בחברה. הוא שלח לנו תמונות של עיצוב סופי כפי שהוא מעוניין. אנחנו פשוט התאמנו את הדף שלנו, כדי שיקבל את העיצוב </w:t>
+      </w:r>
+      <w:proofErr w:type="spellStart"/>
+      <w:r>
+        <w:rPr>
+          <w:rFonts w:cstheme="minorHAnsi" w:hint="cs"/>
+          <w:sz w:val="24"/>
+          <w:szCs w:val="24"/>
+          <w:rtl/>
+        </w:rPr>
+        <w:t>המדוייק</w:t>
+      </w:r>
+      <w:proofErr w:type="spellEnd"/>
+      <w:r>
+        <w:rPr>
+          <w:rFonts w:cstheme="minorHAnsi" w:hint="cs"/>
+          <w:sz w:val="24"/>
+          <w:szCs w:val="24"/>
+          <w:rtl/>
+        </w:rPr>
+        <w:t xml:space="preserve"> שהתבקשנו.</w:t>
+      </w:r>
     </w:p>
     <w:p>
       <w:pPr>
@@ -15023,9 +15872,10 @@
         <w:pStyle w:val="a7"/>
         <w:ind w:left="660"/>
         <w:rPr>
-          <w:rFonts w:cstheme="minorHAnsi"/>
-          <w:sz w:val="24"/>
-          <w:szCs w:val="24"/>
+          <w:rFonts w:cstheme="minorHAnsi" w:hint="cs"/>
+          <w:sz w:val="24"/>
+          <w:szCs w:val="24"/>
+          <w:rtl/>
         </w:rPr>
       </w:pPr>
       <w:r>
@@ -15077,8 +15927,18 @@
           <w:sz w:val="24"/>
           <w:szCs w:val="24"/>
         </w:rPr>
-        <w:t>node js</w:t>
-      </w:r>
+        <w:t xml:space="preserve">node </w:t>
+      </w:r>
+      <w:proofErr w:type="spellStart"/>
+      <w:r>
+        <w:rPr>
+          <w:rFonts w:cstheme="minorHAnsi"/>
+          <w:sz w:val="24"/>
+          <w:szCs w:val="24"/>
+        </w:rPr>
+        <w:t>js</w:t>
+      </w:r>
+      <w:proofErr w:type="spellEnd"/>
       <w:r>
         <w:rPr>
           <w:rFonts w:cstheme="minorHAnsi" w:hint="cs"/>
@@ -15120,8 +15980,18 @@
           <w:sz w:val="24"/>
           <w:szCs w:val="24"/>
         </w:rPr>
-        <w:t>node js</w:t>
-      </w:r>
+        <w:t xml:space="preserve">node </w:t>
+      </w:r>
+      <w:proofErr w:type="spellStart"/>
+      <w:r>
+        <w:rPr>
+          <w:rFonts w:cstheme="minorHAnsi"/>
+          <w:sz w:val="24"/>
+          <w:szCs w:val="24"/>
+        </w:rPr>
+        <w:t>js</w:t>
+      </w:r>
+      <w:proofErr w:type="spellEnd"/>
       <w:r>
         <w:rPr>
           <w:rFonts w:cstheme="minorHAnsi" w:hint="cs"/>
@@ -15131,6 +16001,7 @@
         </w:rPr>
         <w:t xml:space="preserve">. כך גם הרווחנו את ניצול הזמן שכבר השקענו בשרת, וגם מבחינתנו היה לזה יתרון, שנוכל להשתמש יותר בקוד </w:t>
       </w:r>
+      <w:proofErr w:type="spellStart"/>
       <w:r>
         <w:rPr>
           <w:rFonts w:cstheme="minorHAnsi"/>
@@ -15139,14 +16010,35 @@
         </w:rPr>
         <w:t>javascript</w:t>
       </w:r>
-      <w:r>
-        <w:rPr>
-          <w:rFonts w:cstheme="minorHAnsi" w:hint="cs"/>
-          <w:sz w:val="24"/>
-          <w:szCs w:val="24"/>
-          <w:rtl/>
-        </w:rPr>
-        <w:t xml:space="preserve">, שלא הכרנו קודם לכן, ולמדנו רק במהלך הפרוייקט. </w:t>
+      <w:proofErr w:type="spellEnd"/>
+      <w:r>
+        <w:rPr>
+          <w:rFonts w:cstheme="minorHAnsi" w:hint="cs"/>
+          <w:sz w:val="24"/>
+          <w:szCs w:val="24"/>
+          <w:rtl/>
+        </w:rPr>
+        <w:t xml:space="preserve">, שלא הכרנו קודם לכן, ולמדנו רק במהלך </w:t>
+      </w:r>
+      <w:proofErr w:type="spellStart"/>
+      <w:r>
+        <w:rPr>
+          <w:rFonts w:cstheme="minorHAnsi" w:hint="cs"/>
+          <w:sz w:val="24"/>
+          <w:szCs w:val="24"/>
+          <w:rtl/>
+        </w:rPr>
+        <w:t>הפרוייקט</w:t>
+      </w:r>
+      <w:proofErr w:type="spellEnd"/>
+      <w:r>
+        <w:rPr>
+          <w:rFonts w:cstheme="minorHAnsi" w:hint="cs"/>
+          <w:sz w:val="24"/>
+          <w:szCs w:val="24"/>
+          <w:rtl/>
+        </w:rPr>
+        <w:t xml:space="preserve">. </w:t>
       </w:r>
     </w:p>
     <w:p>
@@ -15379,7 +16271,27 @@
           <w:szCs w:val="24"/>
           <w:rtl/>
         </w:rPr>
-        <w:t xml:space="preserve">.נאלצנו לשנות קצת את הקוד, אבל בגלל שחילקנו את הקוד בצורה יחסית מודולרית, זה לא דרש מאיתנו יותר מדי מאמץ, ברוך ה'. </w:t>
+        <w:t xml:space="preserve">.נאלצנו לשנות קצת את הקוד, אבל בגלל שחילקנו את הקוד בצורה יחסית מודולרית, זה לא דרש </w:t>
+      </w:r>
+      <w:proofErr w:type="spellStart"/>
+      <w:r>
+        <w:rPr>
+          <w:rFonts w:cstheme="minorHAnsi" w:hint="cs"/>
+          <w:sz w:val="24"/>
+          <w:szCs w:val="24"/>
+          <w:rtl/>
+        </w:rPr>
+        <w:t>מאיתנו</w:t>
+      </w:r>
+      <w:proofErr w:type="spellEnd"/>
+      <w:r>
+        <w:rPr>
+          <w:rFonts w:cstheme="minorHAnsi" w:hint="cs"/>
+          <w:sz w:val="24"/>
+          <w:szCs w:val="24"/>
+          <w:rtl/>
+        </w:rPr>
+        <w:t xml:space="preserve"> יותר מדי מאמץ, ברוך ה'. </w:t>
       </w:r>
     </w:p>
     <w:p>
@@ -15431,7 +16343,27 @@
           <w:szCs w:val="24"/>
           <w:rtl/>
         </w:rPr>
-        <w:t>מצאנו אתר שיש בו המון המון מידע על מקצועות</w:t>
+        <w:t xml:space="preserve">מצאנו אתר שיש בו המון </w:t>
+      </w:r>
+      <w:proofErr w:type="spellStart"/>
+      <w:r>
+        <w:rPr>
+          <w:rFonts w:cs="Calibri"/>
+          <w:sz w:val="24"/>
+          <w:szCs w:val="24"/>
+          <w:rtl/>
+        </w:rPr>
+        <w:t>המון</w:t>
+      </w:r>
+      <w:proofErr w:type="spellEnd"/>
+      <w:r>
+        <w:rPr>
+          <w:rFonts w:cs="Calibri"/>
+          <w:sz w:val="24"/>
+          <w:szCs w:val="24"/>
+          <w:rtl/>
+        </w:rPr>
+        <w:t xml:space="preserve"> מידע על מקצועות</w:t>
       </w:r>
       <w:r>
         <w:rPr>
@@ -15580,7 +16512,27 @@
           <w:szCs w:val="24"/>
           <w:rtl/>
         </w:rPr>
-        <w:t>החלטנו לגשת ישירות לקבצים שמעניינים אותנו. כתבנו סקריפט שניגש לכל הקבצים הרלוונטיים (היתה שם אפשרות להוריד קובץ עבור כל טבלה. אנחנו השתמשנו בזה, והורדנו את הקבצים בפורמט טקסט), מפרש את התוכן שלהם, ומחלץ מתוכם את שמות התכונות. בעזרת הפלט של הסקריפט הזה, יצרנו קובץ עם שמות כל התכונות הרלוונטיות שיש באתר. בהתאם, יצרנו טבלה ב</w:t>
+        <w:t>החלטנו לגשת ישירות לקבצים שמעניינים אותנו. כתבנו סקריפט שניגש לכל הקבצים הרלוונטיים (</w:t>
+      </w:r>
+      <w:proofErr w:type="spellStart"/>
+      <w:r>
+        <w:rPr>
+          <w:rFonts w:cstheme="minorHAnsi" w:hint="cs"/>
+          <w:sz w:val="24"/>
+          <w:szCs w:val="24"/>
+          <w:rtl/>
+        </w:rPr>
+        <w:t>היתה</w:t>
+      </w:r>
+      <w:proofErr w:type="spellEnd"/>
+      <w:r>
+        <w:rPr>
+          <w:rFonts w:cstheme="minorHAnsi" w:hint="cs"/>
+          <w:sz w:val="24"/>
+          <w:szCs w:val="24"/>
+          <w:rtl/>
+        </w:rPr>
+        <w:t xml:space="preserve"> שם אפשרות להוריד קובץ עבור כל טבלה. אנחנו השתמשנו בזה, והורדנו את הקבצים בפורמט טקסט), מפרש את התוכן שלהם, ומחלץ מתוכם את שמות התכונות. בעזרת הפלט של הסקריפט הזה, יצרנו קובץ עם שמות כל התכונות הרלוונטיות שיש באתר. בהתאם, יצרנו טבלה ב</w:t>
       </w:r>
       <w:r>
         <w:rPr>
@@ -15648,8 +16600,19 @@
           <w:szCs w:val="24"/>
           <w:rtl/>
         </w:rPr>
-        <w:t xml:space="preserve"> של המקצוע, וב</w:t>
-      </w:r>
+        <w:t xml:space="preserve"> של המקצוע, </w:t>
+      </w:r>
+      <w:proofErr w:type="spellStart"/>
+      <w:r>
+        <w:rPr>
+          <w:rFonts w:cstheme="minorHAnsi" w:hint="cs"/>
+          <w:sz w:val="24"/>
+          <w:szCs w:val="24"/>
+          <w:rtl/>
+        </w:rPr>
+        <w:t>וב</w:t>
+      </w:r>
+      <w:proofErr w:type="spellEnd"/>
       <w:r>
         <w:rPr>
           <w:rFonts w:cstheme="minorHAnsi"/>
@@ -15782,7 +16745,7 @@
           <w:numId w:val="8"/>
         </w:numPr>
         <w:rPr>
-          <w:rFonts w:cstheme="minorHAnsi"/>
+          <w:rFonts w:cstheme="minorHAnsi" w:hint="cs"/>
           <w:sz w:val="24"/>
           <w:szCs w:val="24"/>
         </w:rPr>
@@ -15796,6 +16759,811 @@
         </w:rPr>
         <w:t>תהליכים</w:t>
       </w:r>
+    </w:p>
+    <w:p>
+      <w:pPr>
+        <w:pStyle w:val="a7"/>
+        <w:rPr>
+          <w:rFonts w:cstheme="minorHAnsi" w:hint="cs"/>
+          <w:sz w:val="24"/>
+          <w:szCs w:val="24"/>
+          <w:rtl/>
+        </w:rPr>
+      </w:pPr>
+      <w:r>
+        <w:rPr>
+          <w:rFonts w:cstheme="minorHAnsi" w:hint="cs"/>
+          <w:sz w:val="24"/>
+          <w:szCs w:val="24"/>
+          <w:rtl/>
+        </w:rPr>
+        <w:t>הגדרת נתונים לתפקיד</w:t>
+      </w:r>
+    </w:p>
+    <w:p>
+      <w:pPr>
+        <w:pStyle w:val="a7"/>
+        <w:rPr>
+          <w:rFonts w:cstheme="minorHAnsi" w:hint="cs"/>
+          <w:sz w:val="24"/>
+          <w:szCs w:val="24"/>
+          <w:rtl/>
+        </w:rPr>
+      </w:pPr>
+      <w:r>
+        <w:rPr>
+          <w:rFonts w:cstheme="minorHAnsi" w:hint="cs"/>
+          <w:sz w:val="24"/>
+          <w:szCs w:val="24"/>
+          <w:rtl/>
+        </w:rPr>
+        <w:t xml:space="preserve">המשתמש ניגש לדף הראשי </w:t>
+      </w:r>
+      <w:r>
+        <w:rPr>
+          <w:rFonts w:cstheme="minorHAnsi"/>
+          <w:sz w:val="24"/>
+          <w:szCs w:val="24"/>
+          <w:rtl/>
+        </w:rPr>
+        <w:t>–</w:t>
+      </w:r>
+      <w:r>
+        <w:rPr>
+          <w:rFonts w:cstheme="minorHAnsi" w:hint="cs"/>
+          <w:sz w:val="24"/>
+          <w:szCs w:val="24"/>
+          <w:rtl/>
+        </w:rPr>
+        <w:t xml:space="preserve"> </w:t>
+      </w:r>
+    </w:p>
+    <w:p>
+      <w:pPr>
+        <w:pStyle w:val="a7"/>
+        <w:rPr>
+          <w:rFonts w:cstheme="minorHAnsi" w:hint="cs"/>
+          <w:sz w:val="24"/>
+          <w:szCs w:val="24"/>
+          <w:rtl/>
+        </w:rPr>
+      </w:pPr>
+      <w:r>
+        <w:rPr>
+          <w:noProof/>
+        </w:rPr>
+        <mc:AlternateContent>
+          <mc:Choice Requires="wps">
+            <w:drawing>
+              <wp:anchor distT="0" distB="0" distL="114300" distR="114300" simplePos="0" relativeHeight="251667456" behindDoc="0" locked="0" layoutInCell="1" allowOverlap="1" wp14:anchorId="0BE8623F" wp14:editId="39B8C918">
+                <wp:simplePos x="0" y="0"/>
+                <wp:positionH relativeFrom="column">
+                  <wp:posOffset>2352675</wp:posOffset>
+                </wp:positionH>
+                <wp:positionV relativeFrom="paragraph">
+                  <wp:posOffset>865505</wp:posOffset>
+                </wp:positionV>
+                <wp:extent cx="124359" cy="416966"/>
+                <wp:effectExtent l="57150" t="38100" r="28575" b="21590"/>
+                <wp:wrapNone/>
+                <wp:docPr id="15" name="מחבר חץ ישר 15"/>
+                <wp:cNvGraphicFramePr/>
+                <a:graphic xmlns:a="http://schemas.openxmlformats.org/drawingml/2006/main">
+                  <a:graphicData uri="http://schemas.microsoft.com/office/word/2010/wordprocessingShape">
+                    <wps:wsp>
+                      <wps:cNvCnPr/>
+                      <wps:spPr>
+                        <a:xfrm flipH="1" flipV="1">
+                          <a:off x="0" y="0"/>
+                          <a:ext cx="124359" cy="416966"/>
+                        </a:xfrm>
+                        <a:prstGeom prst="straightConnector1">
+                          <a:avLst/>
+                        </a:prstGeom>
+                        <a:ln w="19050">
+                          <a:tailEnd type="arrow"/>
+                        </a:ln>
+                      </wps:spPr>
+                      <wps:style>
+                        <a:lnRef idx="1">
+                          <a:schemeClr val="accent1"/>
+                        </a:lnRef>
+                        <a:fillRef idx="0">
+                          <a:schemeClr val="accent1"/>
+                        </a:fillRef>
+                        <a:effectRef idx="0">
+                          <a:schemeClr val="accent1"/>
+                        </a:effectRef>
+                        <a:fontRef idx="minor">
+                          <a:schemeClr val="tx1"/>
+                        </a:fontRef>
+                      </wps:style>
+                      <wps:bodyPr/>
+                    </wps:wsp>
+                  </a:graphicData>
+                </a:graphic>
+                <wp14:sizeRelH relativeFrom="margin">
+                  <wp14:pctWidth>0</wp14:pctWidth>
+                </wp14:sizeRelH>
+                <wp14:sizeRelV relativeFrom="margin">
+                  <wp14:pctHeight>0</wp14:pctHeight>
+                </wp14:sizeRelV>
+              </wp:anchor>
+            </w:drawing>
+          </mc:Choice>
+          <mc:Fallback>
+            <w:pict>
+              <v:shapetype id="_x0000_t32" coordsize="21600,21600" o:spt="32" o:oned="t" path="m,l21600,21600e" filled="f">
+                <v:path arrowok="t" fillok="f" o:connecttype="none"/>
+                <o:lock v:ext="edit" shapetype="t"/>
+              </v:shapetype>
+              <v:shape id="מחבר חץ ישר 15" o:spid="_x0000_s1026" type="#_x0000_t32" style="position:absolute;left:0;text-align:left;margin-left:185.25pt;margin-top:68.15pt;width:9.8pt;height:32.85pt;flip:x y;z-index:251667456;visibility:visible;mso-wrap-style:square;mso-width-percent:0;mso-height-percent:0;mso-wrap-distance-left:9pt;mso-wrap-distance-top:0;mso-wrap-distance-right:9pt;mso-wrap-distance-bottom:0;mso-position-horizontal:absolute;mso-position-horizontal-relative:text;mso-position-vertical:absolute;mso-position-vertical-relative:text;mso-width-percent:0;mso-height-percent:0;mso-width-relative:margin;mso-height-relative:margin" o:gfxdata="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" strokecolor="#4472c4 [3204]" strokeweight="1.5pt">
+                <v:stroke endarrow="open" joinstyle="miter"/>
+              </v:shape>
+            </w:pict>
+          </mc:Fallback>
+        </mc:AlternateContent>
+      </w:r>
+      <w:r>
+        <w:rPr>
+          <w:noProof/>
+        </w:rPr>
+        <w:drawing>
+          <wp:inline distT="0" distB="0" distL="0" distR="0" wp14:anchorId="55C401E8" wp14:editId="073EA7DD">
+            <wp:extent cx="5274310" cy="2132921"/>
+            <wp:effectExtent l="0" t="0" r="2540" b="1270"/>
+            <wp:docPr id="14" name="תמונה 14"/>
+            <wp:cNvGraphicFramePr>
+              <a:graphicFrameLocks xmlns:a="http://schemas.openxmlformats.org/drawingml/2006/main" noChangeAspect="1"/>
+            </wp:cNvGraphicFramePr>
+            <a:graphic xmlns:a="http://schemas.openxmlformats.org/drawingml/2006/main">
+              <a:graphicData uri="http://schemas.openxmlformats.org/drawingml/2006/picture">
+                <pic:pic xmlns:pic="http://schemas.openxmlformats.org/drawingml/2006/picture">
+                  <pic:nvPicPr>
+                    <pic:cNvPr id="0" name=""/>
+                    <pic:cNvPicPr/>
+                  </pic:nvPicPr>
+                  <pic:blipFill>
+                    <a:blip r:embed="rId47"/>
+                    <a:stretch>
+                      <a:fillRect/>
+                    </a:stretch>
+                  </pic:blipFill>
+                  <pic:spPr>
+                    <a:xfrm>
+                      <a:off x="0" y="0"/>
+                      <a:ext cx="5274310" cy="2132921"/>
+                    </a:xfrm>
+                    <a:prstGeom prst="rect">
+                      <a:avLst/>
+                    </a:prstGeom>
+                  </pic:spPr>
+                </pic:pic>
+              </a:graphicData>
+            </a:graphic>
+          </wp:inline>
+        </w:drawing>
+      </w:r>
+    </w:p>
+    <w:p>
+      <w:pPr>
+        <w:pStyle w:val="a7"/>
+        <w:rPr>
+          <w:rFonts w:cstheme="minorHAnsi" w:hint="cs"/>
+          <w:sz w:val="24"/>
+          <w:szCs w:val="24"/>
+          <w:rtl/>
+        </w:rPr>
+      </w:pPr>
+      <w:r>
+        <w:rPr>
+          <w:rFonts w:cstheme="minorHAnsi" w:hint="cs"/>
+          <w:sz w:val="24"/>
+          <w:szCs w:val="24"/>
+          <w:rtl/>
+        </w:rPr>
+        <w:t xml:space="preserve">ראשית, עליו לבחור קטגוריה (מסומן בחץ כחול). לאחר בחירת הקטגוריה, נפתחות לו שתי אפשרויות </w:t>
+      </w:r>
+      <w:r>
+        <w:rPr>
+          <w:rFonts w:cstheme="minorHAnsi"/>
+          <w:sz w:val="24"/>
+          <w:szCs w:val="24"/>
+          <w:rtl/>
+        </w:rPr>
+        <w:t>–</w:t>
+      </w:r>
+      <w:r>
+        <w:rPr>
+          <w:rFonts w:cstheme="minorHAnsi" w:hint="cs"/>
+          <w:sz w:val="24"/>
+          <w:szCs w:val="24"/>
+          <w:rtl/>
+        </w:rPr>
+        <w:t xml:space="preserve"> הוספת תפקיד חדש, או בחירת תפקיד קיים.</w:t>
+      </w:r>
+    </w:p>
+    <w:p>
+      <w:pPr>
+        <w:pStyle w:val="a7"/>
+        <w:rPr>
+          <w:rFonts w:cstheme="minorHAnsi" w:hint="cs"/>
+          <w:sz w:val="24"/>
+          <w:szCs w:val="24"/>
+          <w:rtl/>
+        </w:rPr>
+      </w:pPr>
+      <w:r>
+        <w:rPr>
+          <w:noProof/>
+        </w:rPr>
+        <w:drawing>
+          <wp:inline distT="0" distB="0" distL="0" distR="0" wp14:anchorId="7E8500EC" wp14:editId="4F815C70">
+            <wp:extent cx="4343400" cy="2133600"/>
+            <wp:effectExtent l="0" t="0" r="0" b="0"/>
+            <wp:docPr id="18" name="תמונה 18"/>
+            <wp:cNvGraphicFramePr>
+              <a:graphicFrameLocks xmlns:a="http://schemas.openxmlformats.org/drawingml/2006/main" noChangeAspect="1"/>
+            </wp:cNvGraphicFramePr>
+            <a:graphic xmlns:a="http://schemas.openxmlformats.org/drawingml/2006/main">
+              <a:graphicData uri="http://schemas.openxmlformats.org/drawingml/2006/picture">
+                <pic:pic xmlns:pic="http://schemas.openxmlformats.org/drawingml/2006/picture">
+                  <pic:nvPicPr>
+                    <pic:cNvPr id="0" name=""/>
+                    <pic:cNvPicPr/>
+                  </pic:nvPicPr>
+                  <pic:blipFill>
+                    <a:blip r:embed="rId48"/>
+                    <a:stretch>
+                      <a:fillRect/>
+                    </a:stretch>
+                  </pic:blipFill>
+                  <pic:spPr>
+                    <a:xfrm>
+                      <a:off x="0" y="0"/>
+                      <a:ext cx="4343400" cy="2133600"/>
+                    </a:xfrm>
+                    <a:prstGeom prst="rect">
+                      <a:avLst/>
+                    </a:prstGeom>
+                  </pic:spPr>
+                </pic:pic>
+              </a:graphicData>
+            </a:graphic>
+          </wp:inline>
+        </w:drawing>
+      </w:r>
+    </w:p>
+    <w:p>
+      <w:pPr>
+        <w:pStyle w:val="a7"/>
+        <w:rPr>
+          <w:rFonts w:cstheme="minorHAnsi" w:hint="cs"/>
+          <w:sz w:val="24"/>
+          <w:szCs w:val="24"/>
+          <w:rtl/>
+        </w:rPr>
+      </w:pPr>
+      <w:r>
+        <w:rPr>
+          <w:rFonts w:cstheme="minorHAnsi" w:hint="cs"/>
+          <w:sz w:val="24"/>
+          <w:szCs w:val="24"/>
+          <w:rtl/>
+        </w:rPr>
+        <w:t>נדגים קודם כל את האפשרות של הוספת תפקיד חדש:</w:t>
+      </w:r>
+    </w:p>
+    <w:p>
+      <w:pPr>
+        <w:pStyle w:val="a7"/>
+        <w:rPr>
+          <w:rFonts w:cstheme="minorHAnsi" w:hint="cs"/>
+          <w:sz w:val="24"/>
+          <w:szCs w:val="24"/>
+          <w:rtl/>
+        </w:rPr>
+      </w:pPr>
+      <w:r>
+        <w:rPr>
+          <w:noProof/>
+        </w:rPr>
+        <mc:AlternateContent>
+          <mc:Choice Requires="wps">
+            <w:drawing>
+              <wp:anchor distT="0" distB="0" distL="114300" distR="114300" simplePos="0" relativeHeight="251669504" behindDoc="0" locked="0" layoutInCell="1" allowOverlap="1" wp14:anchorId="7DAE78D5" wp14:editId="5CACA59D">
+                <wp:simplePos x="0" y="0"/>
+                <wp:positionH relativeFrom="column">
+                  <wp:posOffset>2836469</wp:posOffset>
+                </wp:positionH>
+                <wp:positionV relativeFrom="paragraph">
+                  <wp:posOffset>715137</wp:posOffset>
+                </wp:positionV>
+                <wp:extent cx="409651" cy="117043"/>
+                <wp:effectExtent l="0" t="57150" r="0" b="35560"/>
+                <wp:wrapNone/>
+                <wp:docPr id="22" name="מחבר חץ ישר 22"/>
+                <wp:cNvGraphicFramePr/>
+                <a:graphic xmlns:a="http://schemas.openxmlformats.org/drawingml/2006/main">
+                  <a:graphicData uri="http://schemas.microsoft.com/office/word/2010/wordprocessingShape">
+                    <wps:wsp>
+                      <wps:cNvCnPr/>
+                      <wps:spPr>
+                        <a:xfrm flipV="1">
+                          <a:off x="0" y="0"/>
+                          <a:ext cx="409651" cy="117043"/>
+                        </a:xfrm>
+                        <a:prstGeom prst="straightConnector1">
+                          <a:avLst/>
+                        </a:prstGeom>
+                        <a:ln w="19050">
+                          <a:solidFill>
+                            <a:srgbClr val="00B050"/>
+                          </a:solidFill>
+                          <a:tailEnd type="arrow"/>
+                        </a:ln>
+                      </wps:spPr>
+                      <wps:style>
+                        <a:lnRef idx="1">
+                          <a:schemeClr val="accent1"/>
+                        </a:lnRef>
+                        <a:fillRef idx="0">
+                          <a:schemeClr val="accent1"/>
+                        </a:fillRef>
+                        <a:effectRef idx="0">
+                          <a:schemeClr val="accent1"/>
+                        </a:effectRef>
+                        <a:fontRef idx="minor">
+                          <a:schemeClr val="tx1"/>
+                        </a:fontRef>
+                      </wps:style>
+                      <wps:bodyPr/>
+                    </wps:wsp>
+                  </a:graphicData>
+                </a:graphic>
+                <wp14:sizeRelH relativeFrom="margin">
+                  <wp14:pctWidth>0</wp14:pctWidth>
+                </wp14:sizeRelH>
+                <wp14:sizeRelV relativeFrom="margin">
+                  <wp14:pctHeight>0</wp14:pctHeight>
+                </wp14:sizeRelV>
+              </wp:anchor>
+            </w:drawing>
+          </mc:Choice>
+          <mc:Fallback>
+            <w:pict>
+              <v:shape id="מחבר חץ ישר 22" o:spid="_x0000_s1026" type="#_x0000_t32" style="position:absolute;left:0;text-align:left;margin-left:223.35pt;margin-top:56.3pt;width:32.25pt;height:9.2pt;flip:y;z-index:251669504;visibility:visible;mso-wrap-style:square;mso-width-percent:0;mso-height-percent:0;mso-wrap-distance-left:9pt;mso-wrap-distance-top:0;mso-wrap-distance-right:9pt;mso-wrap-distance-bottom:0;mso-position-horizontal:absolute;mso-position-horizontal-relative:text;mso-position-vertical:absolute;mso-position-vertical-relative:text;mso-width-percent:0;mso-height-percent:0;mso-width-relative:margin;mso-height-relative:margin" o:gfxdata="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" strokecolor="#00b050" strokeweight="1.5pt">
+                <v:stroke endarrow="open" joinstyle="miter"/>
+              </v:shape>
+            </w:pict>
+          </mc:Fallback>
+        </mc:AlternateContent>
+      </w:r>
+      <w:r>
+        <w:rPr>
+          <w:noProof/>
+        </w:rPr>
+        <mc:AlternateContent>
+          <mc:Choice Requires="wps">
+            <w:drawing>
+              <wp:anchor distT="0" distB="0" distL="114300" distR="114300" simplePos="0" relativeHeight="251668480" behindDoc="0" locked="0" layoutInCell="1" allowOverlap="1" wp14:anchorId="4535C0B1" wp14:editId="760DB790">
+                <wp:simplePos x="0" y="0"/>
+                <wp:positionH relativeFrom="column">
+                  <wp:posOffset>3033979</wp:posOffset>
+                </wp:positionH>
+                <wp:positionV relativeFrom="paragraph">
+                  <wp:posOffset>78715</wp:posOffset>
+                </wp:positionV>
+                <wp:extent cx="212141" cy="160934"/>
+                <wp:effectExtent l="0" t="0" r="73660" b="48895"/>
+                <wp:wrapNone/>
+                <wp:docPr id="20" name="מחבר חץ ישר 20"/>
+                <wp:cNvGraphicFramePr/>
+                <a:graphic xmlns:a="http://schemas.openxmlformats.org/drawingml/2006/main">
+                  <a:graphicData uri="http://schemas.microsoft.com/office/word/2010/wordprocessingShape">
+                    <wps:wsp>
+                      <wps:cNvCnPr/>
+                      <wps:spPr>
+                        <a:xfrm>
+                          <a:off x="0" y="0"/>
+                          <a:ext cx="212141" cy="160934"/>
+                        </a:xfrm>
+                        <a:prstGeom prst="straightConnector1">
+                          <a:avLst/>
+                        </a:prstGeom>
+                        <a:ln w="19050">
+                          <a:tailEnd type="arrow"/>
+                        </a:ln>
+                      </wps:spPr>
+                      <wps:style>
+                        <a:lnRef idx="1">
+                          <a:schemeClr val="accent1"/>
+                        </a:lnRef>
+                        <a:fillRef idx="0">
+                          <a:schemeClr val="accent1"/>
+                        </a:fillRef>
+                        <a:effectRef idx="0">
+                          <a:schemeClr val="accent1"/>
+                        </a:effectRef>
+                        <a:fontRef idx="minor">
+                          <a:schemeClr val="tx1"/>
+                        </a:fontRef>
+                      </wps:style>
+                      <wps:bodyPr/>
+                    </wps:wsp>
+                  </a:graphicData>
+                </a:graphic>
+              </wp:anchor>
+            </w:drawing>
+          </mc:Choice>
+          <mc:Fallback>
+            <w:pict>
+              <v:shape id="מחבר חץ ישר 20" o:spid="_x0000_s1026" type="#_x0000_t32" style="position:absolute;left:0;text-align:left;margin-left:238.9pt;margin-top:6.2pt;width:16.7pt;height:12.65pt;z-index:251668480;visibility:visible;mso-wrap-style:square;mso-wrap-distance-left:9pt;mso-wrap-distance-top:0;mso-wrap-distance-right:9pt;mso-wrap-distance-bottom:0;mso-position-horizontal:absolute;mso-position-horizontal-relative:text;mso-position-vertical:absolute;mso-position-vertical-relative:text" o:gfxdata="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" strokecolor="#4472c4 [3204]" strokeweight="1.5pt">
+                <v:stroke endarrow="open" joinstyle="miter"/>
+              </v:shape>
+            </w:pict>
+          </mc:Fallback>
+        </mc:AlternateContent>
+      </w:r>
+      <w:r>
+        <w:rPr>
+          <w:noProof/>
+        </w:rPr>
+        <w:drawing>
+          <wp:inline distT="0" distB="0" distL="0" distR="0" wp14:anchorId="6B4F26E2" wp14:editId="56938DE2">
+            <wp:extent cx="4333875" cy="1905000"/>
+            <wp:effectExtent l="0" t="0" r="9525" b="0"/>
+            <wp:docPr id="19" name="תמונה 19"/>
+            <wp:cNvGraphicFramePr>
+              <a:graphicFrameLocks xmlns:a="http://schemas.openxmlformats.org/drawingml/2006/main" noChangeAspect="1"/>
+            </wp:cNvGraphicFramePr>
+            <a:graphic xmlns:a="http://schemas.openxmlformats.org/drawingml/2006/main">
+              <a:graphicData uri="http://schemas.openxmlformats.org/drawingml/2006/picture">
+                <pic:pic xmlns:pic="http://schemas.openxmlformats.org/drawingml/2006/picture">
+                  <pic:nvPicPr>
+                    <pic:cNvPr id="0" name=""/>
+                    <pic:cNvPicPr/>
+                  </pic:nvPicPr>
+                  <pic:blipFill>
+                    <a:blip r:embed="rId49"/>
+                    <a:stretch>
+                      <a:fillRect/>
+                    </a:stretch>
+                  </pic:blipFill>
+                  <pic:spPr>
+                    <a:xfrm>
+                      <a:off x="0" y="0"/>
+                      <a:ext cx="4333875" cy="1905000"/>
+                    </a:xfrm>
+                    <a:prstGeom prst="rect">
+                      <a:avLst/>
+                    </a:prstGeom>
+                  </pic:spPr>
+                </pic:pic>
+              </a:graphicData>
+            </a:graphic>
+          </wp:inline>
+        </w:drawing>
+      </w:r>
+    </w:p>
+    <w:p>
+      <w:pPr>
+        <w:pStyle w:val="a7"/>
+        <w:rPr>
+          <w:rFonts w:cstheme="minorHAnsi" w:hint="cs"/>
+          <w:sz w:val="24"/>
+          <w:szCs w:val="24"/>
+          <w:rtl/>
+        </w:rPr>
+      </w:pPr>
+      <w:r>
+        <w:rPr>
+          <w:rFonts w:cstheme="minorHAnsi" w:hint="cs"/>
+          <w:sz w:val="24"/>
+          <w:szCs w:val="24"/>
+          <w:rtl/>
+        </w:rPr>
+        <w:t>לאחר שהמשתמש לחץ על הכפתור שמסומן בחץ כחול, נפתחת לו תיבת טקסט (מסומנת בחץ ירוק) להזין לתוכה את השם של התפקיד החדש.</w:t>
+      </w:r>
+    </w:p>
+    <w:p>
+      <w:pPr>
+        <w:pStyle w:val="a7"/>
+        <w:rPr>
+          <w:rFonts w:cstheme="minorHAnsi" w:hint="cs"/>
+          <w:sz w:val="24"/>
+          <w:szCs w:val="24"/>
+          <w:rtl/>
+        </w:rPr>
+      </w:pPr>
+      <w:r>
+        <w:rPr>
+          <w:noProof/>
+        </w:rPr>
+        <w:lastRenderedPageBreak/>
+        <w:drawing>
+          <wp:inline distT="0" distB="0" distL="0" distR="0" wp14:anchorId="0D083B5D" wp14:editId="0FDA1855">
+            <wp:extent cx="4495800" cy="2057400"/>
+            <wp:effectExtent l="0" t="0" r="0" b="0"/>
+            <wp:docPr id="23" name="תמונה 23"/>
+            <wp:cNvGraphicFramePr>
+              <a:graphicFrameLocks xmlns:a="http://schemas.openxmlformats.org/drawingml/2006/main" noChangeAspect="1"/>
+            </wp:cNvGraphicFramePr>
+            <a:graphic xmlns:a="http://schemas.openxmlformats.org/drawingml/2006/main">
+              <a:graphicData uri="http://schemas.openxmlformats.org/drawingml/2006/picture">
+                <pic:pic xmlns:pic="http://schemas.openxmlformats.org/drawingml/2006/picture">
+                  <pic:nvPicPr>
+                    <pic:cNvPr id="0" name=""/>
+                    <pic:cNvPicPr/>
+                  </pic:nvPicPr>
+                  <pic:blipFill>
+                    <a:blip r:embed="rId50"/>
+                    <a:stretch>
+                      <a:fillRect/>
+                    </a:stretch>
+                  </pic:blipFill>
+                  <pic:spPr>
+                    <a:xfrm>
+                      <a:off x="0" y="0"/>
+                      <a:ext cx="4495800" cy="2057400"/>
+                    </a:xfrm>
+                    <a:prstGeom prst="rect">
+                      <a:avLst/>
+                    </a:prstGeom>
+                  </pic:spPr>
+                </pic:pic>
+              </a:graphicData>
+            </a:graphic>
+          </wp:inline>
+        </w:drawing>
+      </w:r>
+    </w:p>
+    <w:p>
+      <w:pPr>
+        <w:pStyle w:val="a7"/>
+        <w:rPr>
+          <w:rFonts w:cstheme="minorHAnsi" w:hint="cs"/>
+          <w:sz w:val="24"/>
+          <w:szCs w:val="24"/>
+          <w:rtl/>
+        </w:rPr>
+      </w:pPr>
+      <w:r>
+        <w:rPr>
+          <w:rFonts w:cstheme="minorHAnsi" w:hint="cs"/>
+          <w:sz w:val="24"/>
+          <w:szCs w:val="24"/>
+          <w:rtl/>
+        </w:rPr>
+        <w:t xml:space="preserve"> לאחר שהוא מסיים להזין את השם החדש, הוא לוחץ על הכפתור </w:t>
+      </w:r>
+      <w:r>
+        <w:rPr>
+          <w:rFonts w:cstheme="minorHAnsi"/>
+          <w:sz w:val="24"/>
+          <w:szCs w:val="24"/>
+        </w:rPr>
+        <w:t>ADD</w:t>
+      </w:r>
+      <w:r>
+        <w:rPr>
+          <w:rFonts w:cstheme="minorHAnsi" w:hint="cs"/>
+          <w:sz w:val="24"/>
+          <w:szCs w:val="24"/>
+          <w:rtl/>
+        </w:rPr>
+        <w:t>, שמימין לתיבה.</w:t>
+      </w:r>
+      <w:r>
+        <w:rPr>
+          <w:rFonts w:cstheme="minorHAnsi" w:hint="cs"/>
+          <w:sz w:val="24"/>
+          <w:szCs w:val="24"/>
+          <w:rtl/>
+        </w:rPr>
+        <w:t xml:space="preserve"> לאחר כמה שניות הוא מקבל מסר שהשם נוסף בהצלחה </w:t>
+      </w:r>
+      <w:r>
+        <w:rPr>
+          <w:rFonts w:cstheme="minorHAnsi"/>
+          <w:sz w:val="24"/>
+          <w:szCs w:val="24"/>
+          <w:rtl/>
+        </w:rPr>
+        <w:t>–</w:t>
+      </w:r>
+      <w:r>
+        <w:rPr>
+          <w:rFonts w:cstheme="minorHAnsi" w:hint="cs"/>
+          <w:sz w:val="24"/>
+          <w:szCs w:val="24"/>
+          <w:rtl/>
+        </w:rPr>
+        <w:t xml:space="preserve"> </w:t>
+      </w:r>
+    </w:p>
+    <w:p>
+      <w:pPr>
+        <w:pStyle w:val="a7"/>
+        <w:rPr>
+          <w:rFonts w:cstheme="minorHAnsi" w:hint="cs"/>
+          <w:sz w:val="24"/>
+          <w:szCs w:val="24"/>
+          <w:rtl/>
+        </w:rPr>
+      </w:pPr>
+      <w:r>
+        <w:rPr>
+          <w:noProof/>
+        </w:rPr>
+        <w:drawing>
+          <wp:inline distT="0" distB="0" distL="0" distR="0" wp14:anchorId="00718AD2" wp14:editId="1EE73ABC">
+            <wp:extent cx="4086225" cy="1962150"/>
+            <wp:effectExtent l="0" t="0" r="9525" b="0"/>
+            <wp:docPr id="24" name="תמונה 24"/>
+            <wp:cNvGraphicFramePr>
+              <a:graphicFrameLocks xmlns:a="http://schemas.openxmlformats.org/drawingml/2006/main" noChangeAspect="1"/>
+            </wp:cNvGraphicFramePr>
+            <a:graphic xmlns:a="http://schemas.openxmlformats.org/drawingml/2006/main">
+              <a:graphicData uri="http://schemas.openxmlformats.org/drawingml/2006/picture">
+                <pic:pic xmlns:pic="http://schemas.openxmlformats.org/drawingml/2006/picture">
+                  <pic:nvPicPr>
+                    <pic:cNvPr id="0" name=""/>
+                    <pic:cNvPicPr/>
+                  </pic:nvPicPr>
+                  <pic:blipFill>
+                    <a:blip r:embed="rId51"/>
+                    <a:stretch>
+                      <a:fillRect/>
+                    </a:stretch>
+                  </pic:blipFill>
+                  <pic:spPr>
+                    <a:xfrm>
+                      <a:off x="0" y="0"/>
+                      <a:ext cx="4086225" cy="1962150"/>
+                    </a:xfrm>
+                    <a:prstGeom prst="rect">
+                      <a:avLst/>
+                    </a:prstGeom>
+                  </pic:spPr>
+                </pic:pic>
+              </a:graphicData>
+            </a:graphic>
+          </wp:inline>
+        </w:drawing>
+      </w:r>
+    </w:p>
+    <w:p>
+      <w:pPr>
+        <w:pStyle w:val="a7"/>
+        <w:rPr>
+          <w:rFonts w:cstheme="minorHAnsi" w:hint="cs"/>
+          <w:sz w:val="24"/>
+          <w:szCs w:val="24"/>
+          <w:rtl/>
+        </w:rPr>
+      </w:pPr>
+      <w:r>
+        <w:rPr>
+          <w:rFonts w:cstheme="minorHAnsi" w:hint="cs"/>
+          <w:sz w:val="24"/>
+          <w:szCs w:val="24"/>
+          <w:rtl/>
+        </w:rPr>
+        <w:t>המסר נעלם לאחר כמה שניות.</w:t>
+      </w:r>
+    </w:p>
+    <w:p>
+      <w:pPr>
+        <w:pStyle w:val="a7"/>
+        <w:rPr>
+          <w:rFonts w:cstheme="minorHAnsi" w:hint="cs"/>
+          <w:sz w:val="24"/>
+          <w:szCs w:val="24"/>
+          <w:rtl/>
+        </w:rPr>
+      </w:pPr>
+      <w:r>
+        <w:rPr>
+          <w:rFonts w:cstheme="minorHAnsi" w:hint="cs"/>
+          <w:sz w:val="24"/>
+          <w:szCs w:val="24"/>
+          <w:rtl/>
+        </w:rPr>
+        <w:t xml:space="preserve">כבר כעת אפשר לבחור את התפקיד הזה ברשימה הנפתחת של שמות התפקידים </w:t>
+      </w:r>
+      <w:r>
+        <w:rPr>
+          <w:rFonts w:cstheme="minorHAnsi"/>
+          <w:sz w:val="24"/>
+          <w:szCs w:val="24"/>
+          <w:rtl/>
+        </w:rPr>
+        <w:t>–</w:t>
+      </w:r>
+      <w:r>
+        <w:rPr>
+          <w:rFonts w:cstheme="minorHAnsi" w:hint="cs"/>
+          <w:sz w:val="24"/>
+          <w:szCs w:val="24"/>
+          <w:rtl/>
+        </w:rPr>
+        <w:t xml:space="preserve"> </w:t>
+      </w:r>
+    </w:p>
+    <w:p>
+      <w:pPr>
+        <w:pStyle w:val="a7"/>
+        <w:rPr>
+          <w:rFonts w:cstheme="minorHAnsi" w:hint="cs"/>
+          <w:sz w:val="24"/>
+          <w:szCs w:val="24"/>
+          <w:rtl/>
+        </w:rPr>
+      </w:pPr>
+      <w:r>
+        <w:rPr>
+          <w:noProof/>
+        </w:rPr>
+        <w:drawing>
+          <wp:inline distT="0" distB="0" distL="0" distR="0" wp14:anchorId="1E6532E5" wp14:editId="2B5E2E72">
+            <wp:extent cx="4105275" cy="2333625"/>
+            <wp:effectExtent l="0" t="0" r="9525" b="9525"/>
+            <wp:docPr id="25" name="תמונה 25"/>
+            <wp:cNvGraphicFramePr>
+              <a:graphicFrameLocks xmlns:a="http://schemas.openxmlformats.org/drawingml/2006/main" noChangeAspect="1"/>
+            </wp:cNvGraphicFramePr>
+            <a:graphic xmlns:a="http://schemas.openxmlformats.org/drawingml/2006/main">
+              <a:graphicData uri="http://schemas.openxmlformats.org/drawingml/2006/picture">
+                <pic:pic xmlns:pic="http://schemas.openxmlformats.org/drawingml/2006/picture">
+                  <pic:nvPicPr>
+                    <pic:cNvPr id="0" name=""/>
+                    <pic:cNvPicPr/>
+                  </pic:nvPicPr>
+                  <pic:blipFill>
+                    <a:blip r:embed="rId52"/>
+                    <a:stretch>
+                      <a:fillRect/>
+                    </a:stretch>
+                  </pic:blipFill>
+                  <pic:spPr>
+                    <a:xfrm>
+                      <a:off x="0" y="0"/>
+                      <a:ext cx="4105275" cy="2333625"/>
+                    </a:xfrm>
+                    <a:prstGeom prst="rect">
+                      <a:avLst/>
+                    </a:prstGeom>
+                  </pic:spPr>
+                </pic:pic>
+              </a:graphicData>
+            </a:graphic>
+          </wp:inline>
+        </w:drawing>
+      </w:r>
+    </w:p>
+    <w:p>
+      <w:pPr>
+        <w:pStyle w:val="a7"/>
+        <w:rPr>
+          <w:rFonts w:cstheme="minorHAnsi" w:hint="cs"/>
+          <w:sz w:val="24"/>
+          <w:szCs w:val="24"/>
+          <w:rtl/>
+        </w:rPr>
+      </w:pPr>
+      <w:bookmarkStart w:id="1" w:name="_GoBack"/>
+      <w:bookmarkEnd w:id="1"/>
+    </w:p>
+    <w:p>
+      <w:pPr>
+        <w:pStyle w:val="a7"/>
+        <w:rPr>
+          <w:rFonts w:cstheme="minorHAnsi"/>
+          <w:sz w:val="24"/>
+          <w:szCs w:val="24"/>
+        </w:rPr>
+      </w:pPr>
     </w:p>
     <w:p>
       <w:pPr>
@@ -15972,15 +17740,18 @@
           <w:szCs w:val="24"/>
         </w:rPr>
       </w:pPr>
-      <w:r>
-        <w:rPr>
-          <w:rFonts w:cstheme="minorHAnsi" w:hint="cs"/>
-          <w:sz w:val="24"/>
-          <w:szCs w:val="24"/>
-          <w:rtl/>
-        </w:rPr>
+      <w:proofErr w:type="spellStart"/>
+      <w:r>
+        <w:rPr>
+          <w:rFonts w:cstheme="minorHAnsi" w:hint="cs"/>
+          <w:sz w:val="24"/>
+          <w:szCs w:val="24"/>
+          <w:rtl/>
+        </w:rPr>
+        <w:lastRenderedPageBreak/>
         <w:t>ביביליוגרפיה</w:t>
       </w:r>
+      <w:proofErr w:type="spellEnd"/>
     </w:p>
     <w:p>
       <w:pPr>
@@ -16005,8 +17776,8 @@
       </w:pPr>
     </w:p>
     <w:sectPr>
-      <w:headerReference w:type="default" r:id="rId47"/>
-      <w:footerReference w:type="default" r:id="rId48"/>
+      <w:headerReference w:type="default" r:id="rId53"/>
+      <w:footerReference w:type="default" r:id="rId54"/>
       <w:pgSz w:w="11906" w:h="16838"/>
       <w:pgMar w:top="1440" w:right="1800" w:bottom="1440" w:left="1800" w:header="708" w:footer="708" w:gutter="0"/>
       <w:cols w:space="708"/>
@@ -18576,7 +20347,7 @@
 </file>
 
 <file path=customXml/itemProps1.xml><?xml version="1.0" encoding="utf-8"?>
-<ds:datastoreItem xmlns:ds="http://schemas.openxmlformats.org/officeDocument/2006/customXml" ds:itemID="{6CB0A0B1-3BA5-4DD0-BCBB-F0755B1081F0}">
+<ds:datastoreItem xmlns:ds="http://schemas.openxmlformats.org/officeDocument/2006/customXml" ds:itemID="{C08EF692-6001-4CDD-9F38-1F27AA0A3884}">
   <ds:schemaRefs>
     <ds:schemaRef ds:uri="http://schemas.openxmlformats.org/officeDocument/2006/bibliography"/>
   </ds:schemaRefs>

</xml_diff>

<commit_message>
Fixed two string fields in the metadata. Fixed the date field. Updated the min flow in the file "project book Daniel.docx"
</commit_message>
<xml_diff>
--- a/project book Daniel.docx
+++ b/project book Daniel.docx
@@ -116,7 +116,6 @@
         </w:rPr>
         <w:t>אולי זה רעיון לכתוב כאן משהו על ה</w:t>
       </w:r>
-      <w:proofErr w:type="spellStart"/>
       <w:r>
         <w:rPr>
           <w:rFonts w:cstheme="minorHAnsi"/>
@@ -125,7 +124,6 @@
         </w:rPr>
         <w:t>onetcenter</w:t>
       </w:r>
-      <w:proofErr w:type="spellEnd"/>
       <w:r>
         <w:rPr>
           <w:rFonts w:cstheme="minorHAnsi" w:hint="cs"/>
@@ -213,9 +211,27 @@
           <w:szCs w:val="24"/>
           <w:rtl/>
         </w:rPr>
-        <w:t xml:space="preserve">קודם כל יש בעיה כללית בגיוס עובדים. כשאנשים רוצים לגייס עובד. הם לא תמיד יודעים מה התכונות שלו האם התכונות שלו מתאימות למה שהם </w:t>
-      </w:r>
-      <w:proofErr w:type="spellStart"/>
+        <w:t>קודם כל יש בעיה כללית בגיוס עובדים. כשאנשים רוצים לגייס עובד. הם לא תמיד יודעים מה התכונות שלו האם התכונות שלו מתאימות למה שהם שהם רוצים או לא. לכן. יש הרבה שיטות לברר מי עובד ומה התכונות שלו.</w:t>
+      </w:r>
+    </w:p>
+    <w:p>
+      <w:pPr>
+        <w:ind w:left="720"/>
+        <w:rPr>
+          <w:rFonts w:cstheme="minorHAnsi"/>
+          <w:sz w:val="24"/>
+          <w:szCs w:val="24"/>
+        </w:rPr>
+      </w:pPr>
+      <w:r>
+        <w:rPr>
+          <w:rFonts w:cs="Calibri" w:hint="cs"/>
+          <w:sz w:val="24"/>
+          <w:szCs w:val="24"/>
+          <w:rtl/>
+        </w:rPr>
+        <w:t xml:space="preserve">                                                                                                                                                                                                                                </w:t>
+      </w:r>
       <w:r>
         <w:rPr>
           <w:rFonts w:cs="Calibri"/>
@@ -223,9 +239,18 @@
           <w:szCs w:val="24"/>
           <w:rtl/>
         </w:rPr>
-        <w:t>שהם</w:t>
-      </w:r>
-      <w:proofErr w:type="spellEnd"/>
+        <w:t>החברה שלנו מציעה פתרון מסוג חדש..</w:t>
+      </w:r>
+    </w:p>
+    <w:p>
+      <w:pPr>
+        <w:ind w:left="720"/>
+        <w:rPr>
+          <w:rFonts w:cstheme="minorHAnsi"/>
+          <w:sz w:val="24"/>
+          <w:szCs w:val="24"/>
+        </w:rPr>
+      </w:pPr>
       <w:r>
         <w:rPr>
           <w:rFonts w:cs="Calibri"/>
@@ -233,7 +258,7 @@
           <w:szCs w:val="24"/>
           <w:rtl/>
         </w:rPr>
-        <w:t xml:space="preserve"> רוצים או לא. לכן. יש הרבה שיטות לברר מי עובד ומה התכונות שלו.</w:t>
+        <w:t>הפיתרון שלנו הוא שימוש ברשתות החברתיות.</w:t>
       </w:r>
     </w:p>
     <w:p>
@@ -247,12 +272,97 @@
       </w:pPr>
       <w:r>
         <w:rPr>
+          <w:rFonts w:cs="Calibri"/>
+          <w:sz w:val="24"/>
+          <w:szCs w:val="24"/>
+          <w:rtl/>
+        </w:rPr>
+        <w:t>כדי להכיר התכונות של הבנאדם הבסיס. הפתרון הזה.</w:t>
+      </w:r>
+    </w:p>
+    <w:p>
+      <w:pPr>
+        <w:ind w:left="720"/>
+        <w:rPr>
+          <w:rFonts w:cstheme="minorHAnsi"/>
+          <w:sz w:val="24"/>
+          <w:szCs w:val="24"/>
+        </w:rPr>
+      </w:pPr>
+      <w:r>
+        <w:rPr>
+          <w:rFonts w:cs="Calibri"/>
+          <w:sz w:val="24"/>
+          <w:szCs w:val="24"/>
+          <w:rtl/>
+        </w:rPr>
+        <w:t xml:space="preserve">הבסיס של הפתרון הזה הוא מחקרים שנעשו. </w:t>
+      </w:r>
+    </w:p>
+    <w:p>
+      <w:pPr>
+        <w:ind w:left="720"/>
+        <w:rPr>
+          <w:rFonts w:cstheme="minorHAnsi"/>
+          <w:sz w:val="24"/>
+          <w:szCs w:val="24"/>
+        </w:rPr>
+      </w:pPr>
+      <w:r>
+        <w:rPr>
+          <w:rFonts w:cs="Calibri"/>
+          <w:sz w:val="24"/>
+          <w:szCs w:val="24"/>
+          <w:rtl/>
+        </w:rPr>
+        <w:t>על פרופיל ברשתות חברתיות על התנהלות ברשתות החברתיות.</w:t>
+      </w:r>
+    </w:p>
+    <w:p>
+      <w:pPr>
+        <w:ind w:left="720"/>
+        <w:rPr>
+          <w:rFonts w:cstheme="minorHAnsi"/>
+          <w:sz w:val="24"/>
+          <w:szCs w:val="24"/>
+        </w:rPr>
+      </w:pPr>
+      <w:r>
+        <w:rPr>
+          <w:rFonts w:cs="Calibri"/>
+          <w:sz w:val="24"/>
+          <w:szCs w:val="24"/>
+          <w:rtl/>
+        </w:rPr>
+        <w:t>המטרה הסופית שלנו היא.</w:t>
+      </w:r>
+    </w:p>
+    <w:p>
+      <w:pPr>
+        <w:ind w:left="720"/>
+        <w:rPr>
+          <w:rFonts w:cstheme="minorHAnsi"/>
+          <w:sz w:val="24"/>
+          <w:szCs w:val="24"/>
+        </w:rPr>
+      </w:pPr>
+      <w:r>
+        <w:rPr>
+          <w:rFonts w:cs="Calibri"/>
+          <w:sz w:val="24"/>
+          <w:szCs w:val="24"/>
+          <w:rtl/>
+        </w:rPr>
+        <w:t>לאפשר למעסיק</w:t>
+      </w:r>
+      <w:r>
+        <w:rPr>
           <w:rFonts w:cs="Calibri" w:hint="cs"/>
           <w:sz w:val="24"/>
           <w:szCs w:val="24"/>
           <w:rtl/>
         </w:rPr>
-        <w:t xml:space="preserve">                                                                                                                                                                                                                                </w:t>
+        <w:t xml:space="preserve"> </w:t>
       </w:r>
       <w:r>
         <w:rPr>
@@ -261,7 +371,25 @@
           <w:szCs w:val="24"/>
           <w:rtl/>
         </w:rPr>
-        <w:t>החברה שלנו מציעה פתרון מסוג חדש..</w:t>
+        <w:t xml:space="preserve"> לקבל</w:t>
+      </w:r>
+      <w:r>
+        <w:rPr>
+          <w:rFonts w:cs="Calibri" w:hint="cs"/>
+          <w:sz w:val="24"/>
+          <w:szCs w:val="24"/>
+          <w:rtl/>
+        </w:rPr>
+        <w:t xml:space="preserve"> </w:t>
+      </w:r>
+      <w:r>
+        <w:rPr>
+          <w:rFonts w:cs="Calibri"/>
+          <w:sz w:val="24"/>
+          <w:szCs w:val="24"/>
+          <w:rtl/>
+        </w:rPr>
+        <w:t>תמונה כוללת על העובד בהתאם לפרופילים שלו ברשתות החברתיות.</w:t>
       </w:r>
     </w:p>
     <w:p>
@@ -273,7 +401,6 @@
           <w:szCs w:val="24"/>
         </w:rPr>
       </w:pPr>
-      <w:proofErr w:type="spellStart"/>
       <w:r>
         <w:rPr>
           <w:rFonts w:cs="Calibri"/>
@@ -281,9 +408,18 @@
           <w:szCs w:val="24"/>
           <w:rtl/>
         </w:rPr>
-        <w:t>הפיתרון</w:t>
-      </w:r>
-      <w:proofErr w:type="spellEnd"/>
+        <w:t>לגבי מתחרים כמובן שיש הרבה שמנסים לאפיין אבל אנחנו חלוצים בתחום הזה של אפיון לפי לפי רשתות חברתיות.</w:t>
+      </w:r>
+    </w:p>
+    <w:p>
+      <w:pPr>
+        <w:ind w:left="720"/>
+        <w:rPr>
+          <w:rFonts w:cstheme="minorHAnsi"/>
+          <w:sz w:val="24"/>
+          <w:szCs w:val="24"/>
+        </w:rPr>
+      </w:pPr>
       <w:r>
         <w:rPr>
           <w:rFonts w:cs="Calibri"/>
@@ -291,7 +427,7 @@
           <w:szCs w:val="24"/>
           <w:rtl/>
         </w:rPr>
-        <w:t xml:space="preserve"> שלנו הוא שימוש ברשתות החברתיות.</w:t>
+        <w:t>לגבי פתרון חלקי או מלא כמובן זה פתרון חלקי אבל אנחנו מנסים שזה יהיה פתרון כמה שיותר קרוב לפתרון השלם.</w:t>
       </w:r>
     </w:p>
     <w:p>
@@ -310,7 +446,42 @@
           <w:szCs w:val="24"/>
           <w:rtl/>
         </w:rPr>
-        <w:t>כדי להכיר התכונות של הבנאדם הבסיס. הפתרון הזה.</w:t>
+        <w:t>אתר ש</w:t>
+      </w:r>
+      <w:r>
+        <w:rPr>
+          <w:rFonts w:cs="Calibri"/>
+          <w:sz w:val="24"/>
+          <w:szCs w:val="24"/>
+          <w:rtl/>
+        </w:rPr>
+        <w:t xml:space="preserve">נעזרנו בו. זה האתר של </w:t>
+      </w:r>
+      <w:r>
+        <w:rPr>
+          <w:rFonts w:cs="Calibri"/>
+          <w:sz w:val="24"/>
+          <w:szCs w:val="24"/>
+        </w:rPr>
+        <w:t>onetcenter</w:t>
+      </w:r>
+      <w:r>
+        <w:rPr>
+          <w:rFonts w:cs="Calibri"/>
+          <w:sz w:val="24"/>
+          <w:szCs w:val="24"/>
+          <w:rtl/>
+        </w:rPr>
+        <w:t xml:space="preserve">. אתר זה מספק מידע על המון המון מקצועות התכונות הנדרשות לכל מקצוע ועוד המון מידע על </w:t>
+      </w:r>
+      <w:r>
+        <w:rPr>
+          <w:rFonts w:cs="Calibri" w:hint="cs"/>
+          <w:sz w:val="24"/>
+          <w:szCs w:val="24"/>
+          <w:rtl/>
+        </w:rPr>
+        <w:t>המקצוע.</w:t>
       </w:r>
     </w:p>
     <w:p>
@@ -329,7 +500,25 @@
           <w:szCs w:val="24"/>
           <w:rtl/>
         </w:rPr>
-        <w:t xml:space="preserve">הבסיס של הפתרון הזה הוא מחקרים שנעשו. </w:t>
+        <w:t>היתרון שלנו על פני הדבר הזה הוא</w:t>
+      </w:r>
+      <w:r>
+        <w:rPr>
+          <w:rFonts w:cs="Calibri" w:hint="cs"/>
+          <w:sz w:val="24"/>
+          <w:szCs w:val="24"/>
+          <w:rtl/>
+        </w:rPr>
+        <w:t xml:space="preserve"> - </w:t>
+      </w:r>
+      <w:r>
+        <w:rPr>
+          <w:rFonts w:cs="Calibri"/>
+          <w:sz w:val="24"/>
+          <w:szCs w:val="24"/>
+          <w:rtl/>
+        </w:rPr>
+        <w:t xml:space="preserve"> האתר הזה מספק רק מידע כללי לגבי המקצועות ופחות מאשר לנו לזהות מה התכונות הספציפיות של המועמד שלנו ויש גם.</w:t>
       </w:r>
     </w:p>
     <w:p>
@@ -348,7 +537,50 @@
           <w:szCs w:val="24"/>
           <w:rtl/>
         </w:rPr>
-        <w:t>על פרופיל ברשתות חברתיות על התנהלות ברשתות החברתיות.</w:t>
+        <w:t>שלפעמים ייתכן שלמעסיק יש רצון לעובדים עם תכונות שונות ממה שהוגדר</w:t>
+      </w:r>
+      <w:r>
+        <w:rPr>
+          <w:rFonts w:cs="Calibri" w:hint="cs"/>
+          <w:sz w:val="24"/>
+          <w:szCs w:val="24"/>
+          <w:rtl/>
+        </w:rPr>
+        <w:t xml:space="preserve"> </w:t>
+      </w:r>
+      <w:r>
+        <w:rPr>
+          <w:rFonts w:cs="Calibri"/>
+          <w:sz w:val="24"/>
+          <w:szCs w:val="24"/>
+          <w:rtl/>
+        </w:rPr>
+        <w:t>ב</w:t>
+      </w:r>
+      <w:r>
+        <w:rPr>
+          <w:rFonts w:cs="Calibri"/>
+          <w:sz w:val="24"/>
+          <w:szCs w:val="24"/>
+        </w:rPr>
+        <w:t xml:space="preserve"> </w:t>
+      </w:r>
+      <w:r>
+        <w:rPr>
+          <w:rFonts w:cs="Calibri"/>
+          <w:sz w:val="24"/>
+          <w:szCs w:val="24"/>
+        </w:rPr>
+        <w:t>onetcenter</w:t>
+      </w:r>
+      <w:r>
+        <w:rPr>
+          <w:rFonts w:cs="Calibri"/>
+          <w:sz w:val="24"/>
+          <w:szCs w:val="24"/>
+          <w:rtl/>
+        </w:rPr>
+        <w:t xml:space="preserve"> אנחנו מאפשרים למשתמש להגדיר בעצמו את התכונות המועדפות עליו.</w:t>
       </w:r>
     </w:p>
     <w:p>
@@ -367,327 +599,16 @@
           <w:szCs w:val="24"/>
           <w:rtl/>
         </w:rPr>
-        <w:t>המטרה הסופית שלנו היא.</w:t>
-      </w:r>
-    </w:p>
-    <w:p>
-      <w:pPr>
-        <w:ind w:left="720"/>
-        <w:rPr>
-          <w:rFonts w:cstheme="minorHAnsi"/>
-          <w:sz w:val="24"/>
-          <w:szCs w:val="24"/>
-        </w:rPr>
-      </w:pPr>
+        <w:t xml:space="preserve">לגבי </w:t>
+      </w:r>
       <w:r>
         <w:rPr>
           <w:rFonts w:cs="Calibri"/>
           <w:sz w:val="24"/>
           <w:szCs w:val="24"/>
-          <w:rtl/>
-        </w:rPr>
-        <w:t>לאפשר למעסיק</w:t>
-      </w:r>
-      <w:r>
-        <w:rPr>
-          <w:rFonts w:cs="Calibri" w:hint="cs"/>
-          <w:sz w:val="24"/>
-          <w:szCs w:val="24"/>
-          <w:rtl/>
-        </w:rPr>
-        <w:t xml:space="preserve"> </w:t>
-      </w:r>
-      <w:r>
-        <w:rPr>
-          <w:rFonts w:cs="Calibri"/>
-          <w:sz w:val="24"/>
-          <w:szCs w:val="24"/>
-          <w:rtl/>
-        </w:rPr>
-        <w:t xml:space="preserve"> לקבל</w:t>
-      </w:r>
-      <w:r>
-        <w:rPr>
-          <w:rFonts w:cs="Calibri" w:hint="cs"/>
-          <w:sz w:val="24"/>
-          <w:szCs w:val="24"/>
-          <w:rtl/>
-        </w:rPr>
-        <w:t xml:space="preserve"> </w:t>
-      </w:r>
-      <w:r>
-        <w:rPr>
-          <w:rFonts w:cs="Calibri"/>
-          <w:sz w:val="24"/>
-          <w:szCs w:val="24"/>
-          <w:rtl/>
-        </w:rPr>
-        <w:t>תמונה כוללת על העובד בהתאם לפרופילים שלו ברשתות החברתיות.</w:t>
-      </w:r>
-    </w:p>
-    <w:p>
-      <w:pPr>
-        <w:ind w:left="720"/>
-        <w:rPr>
-          <w:rFonts w:cstheme="minorHAnsi"/>
-          <w:sz w:val="24"/>
-          <w:szCs w:val="24"/>
-        </w:rPr>
-      </w:pPr>
-      <w:r>
-        <w:rPr>
-          <w:rFonts w:cs="Calibri"/>
-          <w:sz w:val="24"/>
-          <w:szCs w:val="24"/>
-          <w:rtl/>
-        </w:rPr>
-        <w:t xml:space="preserve">לגבי מתחרים כמובן שיש הרבה שמנסים לאפיין אבל אנחנו חלוצים בתחום הזה של אפיון לפי </w:t>
-      </w:r>
-      <w:proofErr w:type="spellStart"/>
-      <w:r>
-        <w:rPr>
-          <w:rFonts w:cs="Calibri"/>
-          <w:sz w:val="24"/>
-          <w:szCs w:val="24"/>
-          <w:rtl/>
-        </w:rPr>
-        <w:t>לפי</w:t>
-      </w:r>
-      <w:proofErr w:type="spellEnd"/>
-      <w:r>
-        <w:rPr>
-          <w:rFonts w:cs="Calibri"/>
-          <w:sz w:val="24"/>
-          <w:szCs w:val="24"/>
-          <w:rtl/>
-        </w:rPr>
-        <w:t xml:space="preserve"> רשתות חברתיות.</w:t>
-      </w:r>
-    </w:p>
-    <w:p>
-      <w:pPr>
-        <w:ind w:left="720"/>
-        <w:rPr>
-          <w:rFonts w:cstheme="minorHAnsi"/>
-          <w:sz w:val="24"/>
-          <w:szCs w:val="24"/>
-        </w:rPr>
-      </w:pPr>
-      <w:r>
-        <w:rPr>
-          <w:rFonts w:cs="Calibri"/>
-          <w:sz w:val="24"/>
-          <w:szCs w:val="24"/>
-          <w:rtl/>
-        </w:rPr>
-        <w:t>לגבי פתרון חלקי או מלא כמובן זה פתרון חלקי אבל אנחנו מנסים שזה יהיה פתרון כמה שיותר קרוב לפתרון השלם.</w:t>
-      </w:r>
-    </w:p>
-    <w:p>
-      <w:pPr>
-        <w:ind w:left="720"/>
-        <w:rPr>
-          <w:rFonts w:cstheme="minorHAnsi"/>
-          <w:sz w:val="24"/>
-          <w:szCs w:val="24"/>
-        </w:rPr>
-      </w:pPr>
-      <w:r>
-        <w:rPr>
-          <w:rFonts w:cs="Calibri"/>
-          <w:sz w:val="24"/>
-          <w:szCs w:val="24"/>
-          <w:rtl/>
-        </w:rPr>
-        <w:t>אתר ש</w:t>
-      </w:r>
-      <w:r>
-        <w:rPr>
-          <w:rFonts w:cs="Calibri"/>
-          <w:sz w:val="24"/>
-          <w:szCs w:val="24"/>
-          <w:rtl/>
-        </w:rPr>
-        <w:t xml:space="preserve">נעזרנו בו. זה האתר של </w:t>
-      </w:r>
-      <w:proofErr w:type="spellStart"/>
-      <w:r>
-        <w:rPr>
-          <w:rFonts w:cs="Calibri"/>
-          <w:sz w:val="24"/>
-          <w:szCs w:val="24"/>
         </w:rPr>
         <w:t>onetcenter</w:t>
       </w:r>
-      <w:proofErr w:type="spellEnd"/>
-      <w:r>
-        <w:rPr>
-          <w:rFonts w:cs="Calibri"/>
-          <w:sz w:val="24"/>
-          <w:szCs w:val="24"/>
-          <w:rtl/>
-        </w:rPr>
-        <w:t xml:space="preserve">. אתר זה מספק מידע על המון </w:t>
-      </w:r>
-      <w:proofErr w:type="spellStart"/>
-      <w:r>
-        <w:rPr>
-          <w:rFonts w:cs="Calibri"/>
-          <w:sz w:val="24"/>
-          <w:szCs w:val="24"/>
-          <w:rtl/>
-        </w:rPr>
-        <w:t>המון</w:t>
-      </w:r>
-      <w:proofErr w:type="spellEnd"/>
-      <w:r>
-        <w:rPr>
-          <w:rFonts w:cs="Calibri"/>
-          <w:sz w:val="24"/>
-          <w:szCs w:val="24"/>
-          <w:rtl/>
-        </w:rPr>
-        <w:t xml:space="preserve"> מקצועות התכונות הנדרשות לכל מקצוע ועוד המון מידע על </w:t>
-      </w:r>
-      <w:r>
-        <w:rPr>
-          <w:rFonts w:cs="Calibri" w:hint="cs"/>
-          <w:sz w:val="24"/>
-          <w:szCs w:val="24"/>
-          <w:rtl/>
-        </w:rPr>
-        <w:t>המקצוע.</w:t>
-      </w:r>
-    </w:p>
-    <w:p>
-      <w:pPr>
-        <w:ind w:left="720"/>
-        <w:rPr>
-          <w:rFonts w:cstheme="minorHAnsi"/>
-          <w:sz w:val="24"/>
-          <w:szCs w:val="24"/>
-        </w:rPr>
-      </w:pPr>
-      <w:r>
-        <w:rPr>
-          <w:rFonts w:cs="Calibri"/>
-          <w:sz w:val="24"/>
-          <w:szCs w:val="24"/>
-          <w:rtl/>
-        </w:rPr>
-        <w:t>היתרון שלנו על פני הדבר הזה הוא</w:t>
-      </w:r>
-      <w:r>
-        <w:rPr>
-          <w:rFonts w:cs="Calibri" w:hint="cs"/>
-          <w:sz w:val="24"/>
-          <w:szCs w:val="24"/>
-          <w:rtl/>
-        </w:rPr>
-        <w:t xml:space="preserve"> - </w:t>
-      </w:r>
-      <w:r>
-        <w:rPr>
-          <w:rFonts w:cs="Calibri"/>
-          <w:sz w:val="24"/>
-          <w:szCs w:val="24"/>
-          <w:rtl/>
-        </w:rPr>
-        <w:t xml:space="preserve"> האתר הזה מספק רק מידע כללי לגבי המקצועות ופחות מאשר לנו לזהות מה התכונות הספציפיות של המועמד שלנו ויש גם.</w:t>
-      </w:r>
-    </w:p>
-    <w:p>
-      <w:pPr>
-        <w:ind w:left="720"/>
-        <w:rPr>
-          <w:rFonts w:cstheme="minorHAnsi"/>
-          <w:sz w:val="24"/>
-          <w:szCs w:val="24"/>
-        </w:rPr>
-      </w:pPr>
-      <w:r>
-        <w:rPr>
-          <w:rFonts w:cs="Calibri"/>
-          <w:sz w:val="24"/>
-          <w:szCs w:val="24"/>
-          <w:rtl/>
-        </w:rPr>
-        <w:t>שלפעמים ייתכן שלמעסיק יש רצון לעובדים עם תכונות שונות ממה שהוגדר</w:t>
-      </w:r>
-      <w:r>
-        <w:rPr>
-          <w:rFonts w:cs="Calibri" w:hint="cs"/>
-          <w:sz w:val="24"/>
-          <w:szCs w:val="24"/>
-          <w:rtl/>
-        </w:rPr>
-        <w:t xml:space="preserve"> </w:t>
-      </w:r>
-      <w:r>
-        <w:rPr>
-          <w:rFonts w:cs="Calibri"/>
-          <w:sz w:val="24"/>
-          <w:szCs w:val="24"/>
-          <w:rtl/>
-        </w:rPr>
-        <w:t>ב</w:t>
-      </w:r>
-      <w:r>
-        <w:rPr>
-          <w:rFonts w:cs="Calibri"/>
-          <w:sz w:val="24"/>
-          <w:szCs w:val="24"/>
-        </w:rPr>
-        <w:t xml:space="preserve"> </w:t>
-      </w:r>
-      <w:proofErr w:type="spellStart"/>
-      <w:r>
-        <w:rPr>
-          <w:rFonts w:cs="Calibri"/>
-          <w:sz w:val="24"/>
-          <w:szCs w:val="24"/>
-        </w:rPr>
-        <w:t>onetcenter</w:t>
-      </w:r>
-      <w:proofErr w:type="spellEnd"/>
-      <w:r>
-        <w:rPr>
-          <w:rFonts w:cs="Calibri"/>
-          <w:sz w:val="24"/>
-          <w:szCs w:val="24"/>
-          <w:rtl/>
-        </w:rPr>
-        <w:t xml:space="preserve"> אנחנו מאפשרים למשתמש להגדיר בעצמו את התכונות המועדפות עליו.</w:t>
-      </w:r>
-    </w:p>
-    <w:p>
-      <w:pPr>
-        <w:ind w:left="720"/>
-        <w:rPr>
-          <w:rFonts w:cstheme="minorHAnsi"/>
-          <w:sz w:val="24"/>
-          <w:szCs w:val="24"/>
-        </w:rPr>
-      </w:pPr>
-      <w:r>
-        <w:rPr>
-          <w:rFonts w:cs="Calibri"/>
-          <w:sz w:val="24"/>
-          <w:szCs w:val="24"/>
-          <w:rtl/>
-        </w:rPr>
-        <w:t xml:space="preserve">לגבי </w:t>
-      </w:r>
-      <w:proofErr w:type="spellStart"/>
-      <w:r>
-        <w:rPr>
-          <w:rFonts w:cs="Calibri"/>
-          <w:sz w:val="24"/>
-          <w:szCs w:val="24"/>
-        </w:rPr>
-        <w:t>onetcenter</w:t>
-      </w:r>
-      <w:proofErr w:type="spellEnd"/>
       <w:r>
         <w:rPr>
           <w:rFonts w:cs="Calibri"/>
@@ -3710,7 +3631,6 @@
         <w:lastRenderedPageBreak/>
         <w:t xml:space="preserve">קובץ </w:t>
       </w:r>
-      <w:proofErr w:type="spellStart"/>
       <w:r>
         <w:rPr>
           <w:rFonts w:cstheme="minorHAnsi"/>
@@ -3719,7 +3639,6 @@
         </w:rPr>
         <w:t>css</w:t>
       </w:r>
-      <w:proofErr w:type="spellEnd"/>
       <w:r>
         <w:rPr>
           <w:rFonts w:cstheme="minorHAnsi" w:hint="cs"/>
@@ -3764,7 +3683,6 @@
         </w:rPr>
         <w:t xml:space="preserve"> הכתוב ב</w:t>
       </w:r>
-      <w:proofErr w:type="spellStart"/>
       <w:r>
         <w:rPr>
           <w:rFonts w:cstheme="minorHAnsi"/>
@@ -3773,7 +3691,6 @@
         </w:rPr>
         <w:t>javascript</w:t>
       </w:r>
-      <w:proofErr w:type="spellEnd"/>
       <w:r>
         <w:rPr>
           <w:rFonts w:cstheme="minorHAnsi" w:hint="cs"/>
@@ -3845,7 +3762,6 @@
         </w:rPr>
         <w:t xml:space="preserve"> וקישור לקובץ </w:t>
       </w:r>
-      <w:proofErr w:type="spellStart"/>
       <w:r>
         <w:rPr>
           <w:rFonts w:cstheme="minorHAnsi"/>
@@ -3854,7 +3770,6 @@
         </w:rPr>
         <w:t>css</w:t>
       </w:r>
-      <w:proofErr w:type="spellEnd"/>
     </w:p>
     <w:p>
       <w:pPr>
@@ -4388,7 +4303,6 @@
         </w:rPr>
         <w:t xml:space="preserve">2.3.1.1 </w:t>
       </w:r>
-      <w:proofErr w:type="spellStart"/>
       <w:r>
         <w:rPr>
           <w:rFonts w:cstheme="minorHAnsi"/>
@@ -4397,7 +4311,6 @@
         </w:rPr>
         <w:t>pyCharm</w:t>
       </w:r>
-      <w:proofErr w:type="spellEnd"/>
       <w:r>
         <w:rPr>
           <w:rFonts w:cstheme="minorHAnsi"/>
@@ -4834,7 +4747,6 @@
           <w:rtl/>
         </w:rPr>
       </w:pPr>
-      <w:proofErr w:type="gramStart"/>
       <w:r>
         <w:rPr>
           <w:rFonts w:ascii="Arial" w:hAnsi="Arial" w:cs="Arial"/>
@@ -5019,7 +4931,6 @@
         </w:rPr>
         <w:t>.</w:t>
       </w:r>
-      <w:proofErr w:type="gramEnd"/>
     </w:p>
     <w:p>
       <w:pPr>
@@ -5183,20 +5094,8 @@
           <w:szCs w:val="21"/>
           <w:rtl/>
         </w:rPr>
-        <w:t xml:space="preserve">ביטויים </w:t>
-      </w:r>
-      <w:proofErr w:type="spellStart"/>
-      <w:r>
-        <w:rPr>
-          <w:rFonts w:ascii="Arial" w:hAnsi="Arial" w:cs="Arial"/>
-          <w:color w:val="222222"/>
-          <w:sz w:val="21"/>
-          <w:szCs w:val="21"/>
-          <w:rtl/>
-        </w:rPr>
-        <w:t>רגולארים</w:t>
-      </w:r>
-      <w:proofErr w:type="spellEnd"/>
+        <w:t>ביטויים רגולארים</w:t>
+      </w:r>
       <w:r>
         <w:rPr>
           <w:rFonts w:ascii="Arial" w:hAnsi="Arial" w:cs="Arial"/>
@@ -6033,8 +5932,6 @@
           <w:rtl/>
         </w:rPr>
       </w:pPr>
-      <w:proofErr w:type="spellStart"/>
-      <w:proofErr w:type="gramStart"/>
       <w:r>
         <w:rPr>
           <w:rFonts w:cstheme="minorHAnsi"/>
@@ -6043,7 +5940,6 @@
         </w:rPr>
         <w:t>Git</w:t>
       </w:r>
-      <w:proofErr w:type="spellEnd"/>
       <w:r>
         <w:rPr>
           <w:rFonts w:cs="Calibri"/>
@@ -6051,9 +5947,8 @@
           <w:szCs w:val="24"/>
           <w:rtl/>
         </w:rPr>
-        <w:t xml:space="preserve">, או בעברית </w:t>
-      </w:r>
-      <w:proofErr w:type="spellStart"/>
+        <w:t xml:space="preserve">, או בעברית גיט, היא מערכת ניהול גרסאות מבוזרת. על מנת להבין את המאפיינים והתכונות של גיט יש לחזור אחורה ולהגדיר מהי בכלל מערכת ניהול גרסאות מבוזרת. במילים פשוטות, ניהול </w:t>
+      </w:r>
       <w:r>
         <w:rPr>
           <w:rFonts w:cs="Calibri"/>
@@ -6061,9 +5956,31 @@
           <w:szCs w:val="24"/>
           <w:rtl/>
         </w:rPr>
-        <w:t>גיט</w:t>
-      </w:r>
-      <w:proofErr w:type="spellEnd"/>
+        <w:lastRenderedPageBreak/>
+        <w:t>גרסאות בא לידי ביטוי במעקב אחר וריאציות שונות של אותה יחידת מידע. השימוש בניהול גרסאות נעשה לא רק בהנדסה ובבניית אתרי אינטרנט אלא גם בפיתוח תוכנה, בכתיבת קוד מקור של יישומים, בדגמים אלקטרוניים ועוד. כלי תוכנה לניהול גרסאות חיוניים לכל פרויקט ומכאן גם הביקוש למערכת ניהול הגרסאות המבוזרת של גיט.</w:t>
+      </w:r>
+    </w:p>
+    <w:p>
+      <w:pPr>
+        <w:pStyle w:val="a7"/>
+        <w:rPr>
+          <w:rFonts w:cstheme="minorHAnsi"/>
+          <w:sz w:val="24"/>
+          <w:szCs w:val="24"/>
+          <w:rtl/>
+        </w:rPr>
+      </w:pPr>
+    </w:p>
+    <w:p>
+      <w:pPr>
+        <w:pStyle w:val="a7"/>
+        <w:rPr>
+          <w:rFonts w:cstheme="minorHAnsi"/>
+          <w:sz w:val="24"/>
+          <w:szCs w:val="24"/>
+          <w:rtl/>
+        </w:rPr>
+      </w:pPr>
       <w:r>
         <w:rPr>
           <w:rFonts w:cs="Calibri"/>
@@ -6071,9 +5988,30 @@
           <w:szCs w:val="24"/>
           <w:rtl/>
         </w:rPr>
-        <w:t>, היא מערכת ניהול גרסאות מבוזרת.</w:t>
-      </w:r>
-      <w:proofErr w:type="gramEnd"/>
+        <w:t>במודלי אחסון מבוזרים כל מפתח עובד עם מקום אחסון מקומי משלו. השינויים בסופו של דבר משולבים בין מקומות האחסון בשלב נפרד. כתוצאה ממצב הפעולה הזה יכולים המפתחים לעבור ללא חיבור רשת, כמו גם ליהנות מהיתרונות של יכולות ניהול גרסאות מלאות ללא צורך בקבלת הרשאות. לצורך השוואה, מודלי אחסון ריכוזיים מחייבים ביצוע של כל גרסאות הניהול על שרת משותף.</w:t>
+      </w:r>
+    </w:p>
+    <w:p>
+      <w:pPr>
+        <w:pStyle w:val="a7"/>
+        <w:rPr>
+          <w:rFonts w:cstheme="minorHAnsi"/>
+          <w:sz w:val="24"/>
+          <w:szCs w:val="24"/>
+          <w:rtl/>
+        </w:rPr>
+      </w:pPr>
+    </w:p>
+    <w:p>
+      <w:pPr>
+        <w:pStyle w:val="a7"/>
+        <w:rPr>
+          <w:rFonts w:cstheme="minorHAnsi"/>
+          <w:sz w:val="24"/>
+          <w:szCs w:val="24"/>
+          <w:rtl/>
+        </w:rPr>
+      </w:pPr>
       <w:r>
         <w:rPr>
           <w:rFonts w:cs="Calibri"/>
@@ -6081,9 +6019,30 @@
           <w:szCs w:val="24"/>
           <w:rtl/>
         </w:rPr>
-        <w:t xml:space="preserve"> על מנת להבין את המאפיינים והתכונות של </w:t>
-      </w:r>
-      <w:proofErr w:type="spellStart"/>
+        <w:t xml:space="preserve"> </w:t>
+      </w:r>
+    </w:p>
+    <w:p>
+      <w:pPr>
+        <w:pStyle w:val="a7"/>
+        <w:rPr>
+          <w:rFonts w:cstheme="minorHAnsi"/>
+          <w:sz w:val="24"/>
+          <w:szCs w:val="24"/>
+          <w:rtl/>
+        </w:rPr>
+      </w:pPr>
+    </w:p>
+    <w:p>
+      <w:pPr>
+        <w:pStyle w:val="a7"/>
+        <w:rPr>
+          <w:rFonts w:cstheme="minorHAnsi"/>
+          <w:sz w:val="24"/>
+          <w:szCs w:val="24"/>
+          <w:rtl/>
+        </w:rPr>
+      </w:pPr>
       <w:r>
         <w:rPr>
           <w:rFonts w:cs="Calibri"/>
@@ -6091,9 +6050,30 @@
           <w:szCs w:val="24"/>
           <w:rtl/>
         </w:rPr>
-        <w:t>גיט</w:t>
-      </w:r>
-      <w:proofErr w:type="spellEnd"/>
+        <w:t>התכונות הבולטות של גיט</w:t>
+      </w:r>
+    </w:p>
+    <w:p>
+      <w:pPr>
+        <w:pStyle w:val="a7"/>
+        <w:rPr>
+          <w:rFonts w:cstheme="minorHAnsi"/>
+          <w:sz w:val="24"/>
+          <w:szCs w:val="24"/>
+          <w:rtl/>
+        </w:rPr>
+      </w:pPr>
+    </w:p>
+    <w:p>
+      <w:pPr>
+        <w:pStyle w:val="a7"/>
+        <w:rPr>
+          <w:rFonts w:cstheme="minorHAnsi"/>
+          <w:sz w:val="24"/>
+          <w:szCs w:val="24"/>
+          <w:rtl/>
+        </w:rPr>
+      </w:pPr>
       <w:r>
         <w:rPr>
           <w:rFonts w:cs="Calibri"/>
@@ -6101,8 +6081,30 @@
           <w:szCs w:val="24"/>
           <w:rtl/>
         </w:rPr>
-        <w:t xml:space="preserve"> יש לחזור אחורה ולהגדיר מהי בכלל מערכת ניהול גרסאות מבוזרת. במילים פשוטות, ניהול </w:t>
-      </w:r>
+        <w:t>בתור מערכת ניהול גרסאות מבוזרת, גיט זוכה להצלחה בעיקר בגלל שהיא שומרת את תכני הקבצים עצמם. היא תוכננה במקור לשמש כמערכת קבצים משוכללת שעליה מערכת ניהול גרסאות, אך כיום היא מספקת גם מימוש אחיד של מערכות ניהול גרסאות. כמו כן, יש לציין שהמאגר של גיט נדרש לעבוד מול מאגרים אחרים. ההבדל הוא בין עבודה מול מאגרים שהם קבצים וחלק ממערכת קבצים מקומית, או קבצים מרוחקים על שרתים אחרים.</w:t>
+      </w:r>
+    </w:p>
+    <w:p>
+      <w:pPr>
+        <w:pStyle w:val="a7"/>
+        <w:rPr>
+          <w:rFonts w:cstheme="minorHAnsi"/>
+          <w:sz w:val="24"/>
+          <w:szCs w:val="24"/>
+          <w:rtl/>
+        </w:rPr>
+      </w:pPr>
+    </w:p>
+    <w:p>
+      <w:pPr>
+        <w:pStyle w:val="a7"/>
+        <w:rPr>
+          <w:rFonts w:cstheme="minorHAnsi"/>
+          <w:sz w:val="24"/>
+          <w:szCs w:val="24"/>
+          <w:rtl/>
+        </w:rPr>
+      </w:pPr>
       <w:r>
         <w:rPr>
           <w:rFonts w:cs="Calibri"/>
@@ -6110,274 +6112,7 @@
           <w:szCs w:val="24"/>
           <w:rtl/>
         </w:rPr>
-        <w:lastRenderedPageBreak/>
-        <w:t xml:space="preserve">גרסאות בא לידי ביטוי במעקב אחר וריאציות שונות של אותה יחידת מידע. השימוש בניהול גרסאות נעשה לא רק בהנדסה ובבניית אתרי אינטרנט אלא גם בפיתוח תוכנה, בכתיבת קוד מקור של יישומים, בדגמים אלקטרוניים ועוד. כלי תוכנה לניהול גרסאות חיוניים לכל פרויקט ומכאן גם הביקוש למערכת ניהול הגרסאות המבוזרת של </w:t>
-      </w:r>
-      <w:proofErr w:type="spellStart"/>
-      <w:r>
-        <w:rPr>
-          <w:rFonts w:cs="Calibri"/>
-          <w:sz w:val="24"/>
-          <w:szCs w:val="24"/>
-          <w:rtl/>
-        </w:rPr>
-        <w:t>גיט</w:t>
-      </w:r>
-      <w:proofErr w:type="spellEnd"/>
-      <w:r>
-        <w:rPr>
-          <w:rFonts w:cs="Calibri"/>
-          <w:sz w:val="24"/>
-          <w:szCs w:val="24"/>
-          <w:rtl/>
-        </w:rPr>
-        <w:t>.</w:t>
-      </w:r>
-    </w:p>
-    <w:p>
-      <w:pPr>
-        <w:pStyle w:val="a7"/>
-        <w:rPr>
-          <w:rFonts w:cstheme="minorHAnsi"/>
-          <w:sz w:val="24"/>
-          <w:szCs w:val="24"/>
-          <w:rtl/>
-        </w:rPr>
-      </w:pPr>
-    </w:p>
-    <w:p>
-      <w:pPr>
-        <w:pStyle w:val="a7"/>
-        <w:rPr>
-          <w:rFonts w:cstheme="minorHAnsi"/>
-          <w:sz w:val="24"/>
-          <w:szCs w:val="24"/>
-          <w:rtl/>
-        </w:rPr>
-      </w:pPr>
-      <w:r>
-        <w:rPr>
-          <w:rFonts w:cs="Calibri"/>
-          <w:sz w:val="24"/>
-          <w:szCs w:val="24"/>
-          <w:rtl/>
-        </w:rPr>
-        <w:t>במודלי אחסון מבוזרים כל מפתח עובד עם מקום אחסון מקומי משלו. השינויים בסופו של דבר משולבים בין מקומות האחסון בשלב נפרד. כתוצאה ממצב הפעולה הזה יכולים המפתחים לעבור ללא חיבור רשת, כמו גם ליהנות מהיתרונות של יכולות ניהול גרסאות מלאות ללא צורך בקבלת הרשאות. לצורך השוואה, מודלי אחסון ריכוזיים מחייבים ביצוע של כל גרסאות הניהול על שרת משותף.</w:t>
-      </w:r>
-    </w:p>
-    <w:p>
-      <w:pPr>
-        <w:pStyle w:val="a7"/>
-        <w:rPr>
-          <w:rFonts w:cstheme="minorHAnsi"/>
-          <w:sz w:val="24"/>
-          <w:szCs w:val="24"/>
-          <w:rtl/>
-        </w:rPr>
-      </w:pPr>
-    </w:p>
-    <w:p>
-      <w:pPr>
-        <w:pStyle w:val="a7"/>
-        <w:rPr>
-          <w:rFonts w:cstheme="minorHAnsi"/>
-          <w:sz w:val="24"/>
-          <w:szCs w:val="24"/>
-          <w:rtl/>
-        </w:rPr>
-      </w:pPr>
-      <w:r>
-        <w:rPr>
-          <w:rFonts w:cs="Calibri"/>
-          <w:sz w:val="24"/>
-          <w:szCs w:val="24"/>
-          <w:rtl/>
-        </w:rPr>
-        <w:t xml:space="preserve"> </w:t>
-      </w:r>
-    </w:p>
-    <w:p>
-      <w:pPr>
-        <w:pStyle w:val="a7"/>
-        <w:rPr>
-          <w:rFonts w:cstheme="minorHAnsi"/>
-          <w:sz w:val="24"/>
-          <w:szCs w:val="24"/>
-          <w:rtl/>
-        </w:rPr>
-      </w:pPr>
-    </w:p>
-    <w:p>
-      <w:pPr>
-        <w:pStyle w:val="a7"/>
-        <w:rPr>
-          <w:rFonts w:cstheme="minorHAnsi"/>
-          <w:sz w:val="24"/>
-          <w:szCs w:val="24"/>
-          <w:rtl/>
-        </w:rPr>
-      </w:pPr>
-      <w:r>
-        <w:rPr>
-          <w:rFonts w:cs="Calibri"/>
-          <w:sz w:val="24"/>
-          <w:szCs w:val="24"/>
-          <w:rtl/>
-        </w:rPr>
-        <w:t xml:space="preserve">התכונות הבולטות של </w:t>
-      </w:r>
-      <w:proofErr w:type="spellStart"/>
-      <w:r>
-        <w:rPr>
-          <w:rFonts w:cs="Calibri"/>
-          <w:sz w:val="24"/>
-          <w:szCs w:val="24"/>
-          <w:rtl/>
-        </w:rPr>
-        <w:t>גיט</w:t>
-      </w:r>
-      <w:proofErr w:type="spellEnd"/>
-    </w:p>
-    <w:p>
-      <w:pPr>
-        <w:pStyle w:val="a7"/>
-        <w:rPr>
-          <w:rFonts w:cstheme="minorHAnsi"/>
-          <w:sz w:val="24"/>
-          <w:szCs w:val="24"/>
-          <w:rtl/>
-        </w:rPr>
-      </w:pPr>
-    </w:p>
-    <w:p>
-      <w:pPr>
-        <w:pStyle w:val="a7"/>
-        <w:rPr>
-          <w:rFonts w:cstheme="minorHAnsi"/>
-          <w:sz w:val="24"/>
-          <w:szCs w:val="24"/>
-          <w:rtl/>
-        </w:rPr>
-      </w:pPr>
-      <w:r>
-        <w:rPr>
-          <w:rFonts w:cs="Calibri"/>
-          <w:sz w:val="24"/>
-          <w:szCs w:val="24"/>
-          <w:rtl/>
-        </w:rPr>
-        <w:t xml:space="preserve">בתור מערכת ניהול גרסאות מבוזרת, </w:t>
-      </w:r>
-      <w:proofErr w:type="spellStart"/>
-      <w:r>
-        <w:rPr>
-          <w:rFonts w:cs="Calibri"/>
-          <w:sz w:val="24"/>
-          <w:szCs w:val="24"/>
-          <w:rtl/>
-        </w:rPr>
-        <w:t>גיט</w:t>
-      </w:r>
-      <w:proofErr w:type="spellEnd"/>
-      <w:r>
-        <w:rPr>
-          <w:rFonts w:cs="Calibri"/>
-          <w:sz w:val="24"/>
-          <w:szCs w:val="24"/>
-          <w:rtl/>
-        </w:rPr>
-        <w:t xml:space="preserve"> זוכה להצלחה בעיקר בגלל שהיא שומרת את תכני הקבצים עצמם. היא תוכננה במקור לשמש כמערכת קבצים משוכללת שעליה מערכת ניהול גרסאות, אך כיום היא מספקת גם מימוש אחיד של מערכות ניהול גרסאות. כמו כן, יש לציין שהמאגר של </w:t>
-      </w:r>
-      <w:proofErr w:type="spellStart"/>
-      <w:r>
-        <w:rPr>
-          <w:rFonts w:cs="Calibri"/>
-          <w:sz w:val="24"/>
-          <w:szCs w:val="24"/>
-          <w:rtl/>
-        </w:rPr>
-        <w:t>גיט</w:t>
-      </w:r>
-      <w:proofErr w:type="spellEnd"/>
-      <w:r>
-        <w:rPr>
-          <w:rFonts w:cs="Calibri"/>
-          <w:sz w:val="24"/>
-          <w:szCs w:val="24"/>
-          <w:rtl/>
-        </w:rPr>
-        <w:t xml:space="preserve"> נדרש לעבוד מול מאגרים אחרים. ההבדל הוא בין עבודה מול מאגרים שהם קבצים וחלק ממערכת קבצים מקומית, או קבצים מרוחקים על שרתים אחרים.</w:t>
-      </w:r>
-    </w:p>
-    <w:p>
-      <w:pPr>
-        <w:pStyle w:val="a7"/>
-        <w:rPr>
-          <w:rFonts w:cstheme="minorHAnsi"/>
-          <w:sz w:val="24"/>
-          <w:szCs w:val="24"/>
-          <w:rtl/>
-        </w:rPr>
-      </w:pPr>
-    </w:p>
-    <w:p>
-      <w:pPr>
-        <w:pStyle w:val="a7"/>
-        <w:rPr>
-          <w:rFonts w:cstheme="minorHAnsi"/>
-          <w:sz w:val="24"/>
-          <w:szCs w:val="24"/>
-          <w:rtl/>
-        </w:rPr>
-      </w:pPr>
-      <w:r>
-        <w:rPr>
-          <w:rFonts w:cs="Calibri"/>
-          <w:sz w:val="24"/>
-          <w:szCs w:val="24"/>
-          <w:rtl/>
-        </w:rPr>
-        <w:t xml:space="preserve">במידה והקבצים נמצאים על שרתים אחרים יכולים משתמש מערכת ניהול הגרסאות המבוזרת </w:t>
-      </w:r>
-      <w:proofErr w:type="spellStart"/>
-      <w:r>
-        <w:rPr>
-          <w:rFonts w:cs="Calibri"/>
-          <w:sz w:val="24"/>
-          <w:szCs w:val="24"/>
-          <w:rtl/>
-        </w:rPr>
-        <w:t>גיט</w:t>
-      </w:r>
-      <w:proofErr w:type="spellEnd"/>
-      <w:r>
-        <w:rPr>
-          <w:rFonts w:cs="Calibri"/>
-          <w:sz w:val="24"/>
-          <w:szCs w:val="24"/>
-          <w:rtl/>
-        </w:rPr>
-        <w:t xml:space="preserve"> לבחור כיצד לגשת אליהם. אופציה אחת היא לעשות זאת באמצעות פרוטוקול טיפש שמיועד לקריאה בלבד, בעוד אופציה שנייה היא להשתמש בשרת </w:t>
-      </w:r>
-      <w:proofErr w:type="spellStart"/>
-      <w:r>
-        <w:rPr>
-          <w:rFonts w:cs="Calibri"/>
-          <w:sz w:val="24"/>
-          <w:szCs w:val="24"/>
-          <w:rtl/>
-        </w:rPr>
-        <w:t>גיט</w:t>
-      </w:r>
-      <w:proofErr w:type="spellEnd"/>
-      <w:r>
-        <w:rPr>
-          <w:rFonts w:cs="Calibri"/>
-          <w:sz w:val="24"/>
-          <w:szCs w:val="24"/>
-          <w:rtl/>
-        </w:rPr>
-        <w:t xml:space="preserve"> ייעודי. אופציה שלישית היא לבצע חיבור דרך </w:t>
+        <w:t xml:space="preserve">במידה והקבצים נמצאים על שרתים אחרים יכולים משתמש מערכת ניהול הגרסאות המבוזרת גיט לבחור כיצד לגשת אליהם. אופציה אחת היא לעשות זאת באמצעות פרוטוקול טיפש שמיועד לקריאה בלבד, בעוד אופציה שנייה היא להשתמש בשרת גיט ייעודי. אופציה שלישית היא לבצע חיבור דרך </w:t>
       </w:r>
       <w:r>
         <w:rPr>
@@ -6439,8 +6174,6 @@
           <w:rtl/>
         </w:rPr>
       </w:pPr>
-      <w:proofErr w:type="spellStart"/>
-      <w:proofErr w:type="gramStart"/>
       <w:r>
         <w:rPr>
           <w:rFonts w:cstheme="minorHAnsi"/>
@@ -6452,8 +6185,6 @@
         </w:rPr>
         <w:t>tortoisegit</w:t>
       </w:r>
-      <w:proofErr w:type="spellEnd"/>
-      <w:proofErr w:type="gramEnd"/>
       <w:r>
         <w:rPr>
           <w:rFonts w:cs="Calibri"/>
@@ -6605,7 +6336,6 @@
           <w:rtl/>
         </w:rPr>
       </w:pPr>
-      <w:proofErr w:type="spellStart"/>
       <w:r>
         <w:rPr>
           <w:rFonts w:cstheme="minorHAnsi"/>
@@ -6628,7 +6358,6 @@
         </w:rPr>
         <w:t>ithub</w:t>
       </w:r>
-      <w:proofErr w:type="spellEnd"/>
       <w:r>
         <w:rPr>
           <w:rFonts w:cs="Calibri"/>
@@ -6739,8 +6468,6 @@
           <w:rtl/>
         </w:rPr>
       </w:pPr>
-      <w:proofErr w:type="spellStart"/>
-      <w:proofErr w:type="gramStart"/>
       <w:r>
         <w:rPr>
           <w:rFonts w:cs="Calibri"/>
@@ -6749,7 +6476,6 @@
         </w:rPr>
         <w:t>Github</w:t>
       </w:r>
-      <w:proofErr w:type="spellEnd"/>
       <w:r>
         <w:rPr>
           <w:rFonts w:cs="Calibri"/>
@@ -6793,9 +6519,16 @@
           <w:szCs w:val="24"/>
           <w:rtl/>
         </w:rPr>
-        <w:t xml:space="preserve"> </w:t>
-      </w:r>
-      <w:proofErr w:type="spellStart"/>
+        <w:t xml:space="preserve"> פרוייקטים שעובדים עם </w:t>
+      </w:r>
+      <w:r>
+        <w:rPr>
+          <w:rFonts w:cs="Calibri"/>
+          <w:sz w:val="24"/>
+          <w:szCs w:val="24"/>
+        </w:rPr>
+        <w:t>git</w:t>
+      </w:r>
       <w:r>
         <w:rPr>
           <w:rFonts w:cs="Calibri" w:hint="cs"/>
@@ -6803,9 +6536,28 @@
           <w:szCs w:val="24"/>
           <w:rtl/>
         </w:rPr>
-        <w:t>פרוייקטים</w:t>
-      </w:r>
-      <w:proofErr w:type="spellEnd"/>
+        <w:t xml:space="preserve">. </w:t>
+      </w:r>
+    </w:p>
+    <w:p>
+      <w:pPr>
+        <w:pStyle w:val="a7"/>
+        <w:rPr>
+          <w:rFonts w:cstheme="minorHAnsi"/>
+          <w:sz w:val="24"/>
+          <w:szCs w:val="24"/>
+          <w:rtl/>
+        </w:rPr>
+      </w:pPr>
+      <w:r>
+        <w:rPr>
+          <w:rFonts w:cs="Calibri"/>
+          <w:sz w:val="24"/>
+          <w:szCs w:val="24"/>
+          <w:rtl/>
+        </w:rPr>
+        <w:t xml:space="preserve">עבור תוכנות של קוד פתוח, גיטהאב הוא חינמי. כל אחד יכול לפתוח שם חשבון ולהעלות אליו </w:t>
+      </w:r>
       <w:r>
         <w:rPr>
           <w:rFonts w:cs="Calibri" w:hint="cs"/>
@@ -6813,18 +6565,17 @@
           <w:szCs w:val="24"/>
           <w:rtl/>
         </w:rPr>
-        <w:t xml:space="preserve"> שעובדים עם </w:t>
-      </w:r>
-      <w:proofErr w:type="spellStart"/>
+        <w:t>כמה מאגרים שירצה</w:t>
+      </w:r>
       <w:r>
         <w:rPr>
           <w:rFonts w:cs="Calibri"/>
           <w:sz w:val="24"/>
           <w:szCs w:val="24"/>
-        </w:rPr>
-        <w:t>git</w:t>
-      </w:r>
-      <w:proofErr w:type="spellEnd"/>
+          <w:rtl/>
+        </w:rPr>
+        <w:t>. הפרויקטים שמאוכסנים שם</w:t>
+      </w:r>
       <w:r>
         <w:rPr>
           <w:rFonts w:cs="Calibri" w:hint="cs"/>
@@ -6832,9 +6583,17 @@
           <w:szCs w:val="24"/>
           <w:rtl/>
         </w:rPr>
-        <w:t>.</w:t>
-      </w:r>
-      <w:proofErr w:type="gramEnd"/>
+        <w:t xml:space="preserve"> זמינים לכל מי שמעוניין, שיכול לשכפל אותם ולהשתמש בהם באופן אישי. לפעמים מגדירים את</w:t>
+      </w:r>
+      <w:r>
+        <w:rPr>
+          <w:rFonts w:cs="Calibri"/>
+          <w:sz w:val="24"/>
+          <w:szCs w:val="24"/>
+          <w:rtl/>
+        </w:rPr>
+        <w:t xml:space="preserve"> גיטהאב </w:t>
+      </w:r>
       <w:r>
         <w:rPr>
           <w:rFonts w:cs="Calibri" w:hint="cs"/>
@@ -6842,19 +6601,8 @@
           <w:szCs w:val="24"/>
           <w:rtl/>
         </w:rPr>
-        <w:t xml:space="preserve"> </w:t>
-      </w:r>
-    </w:p>
-    <w:p>
-      <w:pPr>
-        <w:pStyle w:val="a7"/>
-        <w:rPr>
-          <w:rFonts w:cstheme="minorHAnsi"/>
-          <w:sz w:val="24"/>
-          <w:szCs w:val="24"/>
-          <w:rtl/>
-        </w:rPr>
-      </w:pPr>
+        <w:t>כ"</w:t>
+      </w:r>
       <w:r>
         <w:rPr>
           <w:rFonts w:cs="Calibri"/>
@@ -6862,9 +6610,17 @@
           <w:szCs w:val="24"/>
           <w:rtl/>
         </w:rPr>
-        <w:t xml:space="preserve">עבור תוכנות של קוד פתוח, </w:t>
-      </w:r>
-      <w:proofErr w:type="spellStart"/>
+        <w:t>רשת חברתית לתוכנות</w:t>
+      </w:r>
+      <w:r>
+        <w:rPr>
+          <w:rFonts w:cs="Calibri" w:hint="cs"/>
+          <w:sz w:val="24"/>
+          <w:szCs w:val="24"/>
+          <w:rtl/>
+        </w:rPr>
+        <w:t>"</w:t>
+      </w:r>
       <w:r>
         <w:rPr>
           <w:rFonts w:cs="Calibri"/>
@@ -6872,108 +6628,6 @@
           <w:szCs w:val="24"/>
           <w:rtl/>
         </w:rPr>
-        <w:t>גיטהאב</w:t>
-      </w:r>
-      <w:proofErr w:type="spellEnd"/>
-      <w:r>
-        <w:rPr>
-          <w:rFonts w:cs="Calibri"/>
-          <w:sz w:val="24"/>
-          <w:szCs w:val="24"/>
-          <w:rtl/>
-        </w:rPr>
-        <w:t xml:space="preserve"> הוא חינמי. כל אחד יכול לפתוח שם חשבון ולהעלות אליו </w:t>
-      </w:r>
-      <w:r>
-        <w:rPr>
-          <w:rFonts w:cs="Calibri" w:hint="cs"/>
-          <w:sz w:val="24"/>
-          <w:szCs w:val="24"/>
-          <w:rtl/>
-        </w:rPr>
-        <w:t>כמה מאגרים שירצה</w:t>
-      </w:r>
-      <w:r>
-        <w:rPr>
-          <w:rFonts w:cs="Calibri"/>
-          <w:sz w:val="24"/>
-          <w:szCs w:val="24"/>
-          <w:rtl/>
-        </w:rPr>
-        <w:t>. הפרויקטים שמאוכסנים שם</w:t>
-      </w:r>
-      <w:r>
-        <w:rPr>
-          <w:rFonts w:cs="Calibri" w:hint="cs"/>
-          <w:sz w:val="24"/>
-          <w:szCs w:val="24"/>
-          <w:rtl/>
-        </w:rPr>
-        <w:t xml:space="preserve"> זמינים לכל מי שמעוניין, שיכול לשכפל אותם ולהשתמש בהם באופן אישי. לפעמים מגדירים את</w:t>
-      </w:r>
-      <w:r>
-        <w:rPr>
-          <w:rFonts w:cs="Calibri"/>
-          <w:sz w:val="24"/>
-          <w:szCs w:val="24"/>
-          <w:rtl/>
-        </w:rPr>
-        <w:t xml:space="preserve"> </w:t>
-      </w:r>
-      <w:proofErr w:type="spellStart"/>
-      <w:r>
-        <w:rPr>
-          <w:rFonts w:cs="Calibri"/>
-          <w:sz w:val="24"/>
-          <w:szCs w:val="24"/>
-          <w:rtl/>
-        </w:rPr>
-        <w:t>גיטהאב</w:t>
-      </w:r>
-      <w:proofErr w:type="spellEnd"/>
-      <w:r>
-        <w:rPr>
-          <w:rFonts w:cs="Calibri"/>
-          <w:sz w:val="24"/>
-          <w:szCs w:val="24"/>
-          <w:rtl/>
-        </w:rPr>
-        <w:t xml:space="preserve"> </w:t>
-      </w:r>
-      <w:r>
-        <w:rPr>
-          <w:rFonts w:cs="Calibri" w:hint="cs"/>
-          <w:sz w:val="24"/>
-          <w:szCs w:val="24"/>
-          <w:rtl/>
-        </w:rPr>
-        <w:t>כ"</w:t>
-      </w:r>
-      <w:r>
-        <w:rPr>
-          <w:rFonts w:cs="Calibri"/>
-          <w:sz w:val="24"/>
-          <w:szCs w:val="24"/>
-          <w:rtl/>
-        </w:rPr>
-        <w:t>רשת חברתית לתוכנות</w:t>
-      </w:r>
-      <w:r>
-        <w:rPr>
-          <w:rFonts w:cs="Calibri" w:hint="cs"/>
-          <w:sz w:val="24"/>
-          <w:szCs w:val="24"/>
-          <w:rtl/>
-        </w:rPr>
-        <w:t>"</w:t>
-      </w:r>
-      <w:r>
-        <w:rPr>
-          <w:rFonts w:cs="Calibri"/>
-          <w:sz w:val="24"/>
-          <w:szCs w:val="24"/>
-          <w:rtl/>
-        </w:rPr>
         <w:t xml:space="preserve"> שהפעילים בה יוצרים תוכנה או תורמים לתוכנה.</w:t>
       </w:r>
     </w:p>
@@ -6995,65 +6649,15 @@
           <w:rtl/>
         </w:rPr>
         <w:lastRenderedPageBreak/>
-        <w:t xml:space="preserve">בנוסף, </w:t>
-      </w:r>
-      <w:proofErr w:type="spellStart"/>
-      <w:r>
-        <w:rPr>
-          <w:rFonts w:cstheme="minorHAnsi" w:hint="cs"/>
-          <w:sz w:val="24"/>
-          <w:szCs w:val="24"/>
-          <w:rtl/>
-        </w:rPr>
-        <w:t>גיטהאב</w:t>
-      </w:r>
-      <w:proofErr w:type="spellEnd"/>
-      <w:r>
-        <w:rPr>
-          <w:rFonts w:cstheme="minorHAnsi" w:hint="cs"/>
-          <w:sz w:val="24"/>
-          <w:szCs w:val="24"/>
-          <w:rtl/>
-        </w:rPr>
-        <w:t xml:space="preserve"> מכיל כלים נוספים לניהול </w:t>
-      </w:r>
-      <w:proofErr w:type="spellStart"/>
-      <w:r>
-        <w:rPr>
-          <w:rFonts w:cstheme="minorHAnsi" w:hint="cs"/>
-          <w:sz w:val="24"/>
-          <w:szCs w:val="24"/>
-          <w:rtl/>
-        </w:rPr>
-        <w:t>הפרוייקט</w:t>
-      </w:r>
-      <w:proofErr w:type="spellEnd"/>
-      <w:r>
-        <w:rPr>
-          <w:rFonts w:cstheme="minorHAnsi" w:hint="cs"/>
-          <w:sz w:val="24"/>
-          <w:szCs w:val="24"/>
-          <w:rtl/>
-        </w:rPr>
-        <w:t>. אנחנו השתמשנו לא מעט ב</w:t>
-      </w:r>
-      <w:proofErr w:type="spellStart"/>
-      <w:r>
-        <w:rPr>
-          <w:rFonts w:cstheme="minorHAnsi"/>
-          <w:sz w:val="24"/>
-          <w:szCs w:val="24"/>
-        </w:rPr>
-        <w:t>kanban</w:t>
-      </w:r>
-      <w:proofErr w:type="spellEnd"/>
-      <w:r>
-        <w:rPr>
-          <w:rFonts w:cstheme="minorHAnsi"/>
-          <w:sz w:val="24"/>
-          <w:szCs w:val="24"/>
-        </w:rPr>
-        <w:t xml:space="preserve"> </w:t>
+        <w:t>בנוסף, גיטהאב מכיל כלים נוספים לניהול הפרוייקט. אנחנו השתמשנו לא מעט ב</w:t>
+      </w:r>
+      <w:r>
+        <w:rPr>
+          <w:rFonts w:cstheme="minorHAnsi"/>
+          <w:sz w:val="24"/>
+          <w:szCs w:val="24"/>
+        </w:rPr>
+        <w:t xml:space="preserve">kanban </w:t>
       </w:r>
       <w:r>
         <w:rPr>
@@ -7156,27 +6760,7 @@
           <w:szCs w:val="24"/>
           <w:rtl/>
         </w:rPr>
-        <w:t xml:space="preserve">למילה היפנית </w:t>
-      </w:r>
-      <w:proofErr w:type="spellStart"/>
-      <w:r>
-        <w:rPr>
-          <w:rFonts w:cs="Calibri"/>
-          <w:sz w:val="24"/>
-          <w:szCs w:val="24"/>
-          <w:rtl/>
-        </w:rPr>
-        <w:t>קנבן</w:t>
-      </w:r>
-      <w:proofErr w:type="spellEnd"/>
-      <w:r>
-        <w:rPr>
-          <w:rFonts w:cs="Calibri"/>
-          <w:sz w:val="24"/>
-          <w:szCs w:val="24"/>
-          <w:rtl/>
-        </w:rPr>
-        <w:t xml:space="preserve"> יש מספר פרושים והפירוש הרלוונטי למקרה זה הוא כרטיס. </w:t>
+        <w:t xml:space="preserve">למילה היפנית קנבן יש מספר פרושים והפירוש הרלוונטי למקרה זה הוא כרטיס. </w:t>
       </w:r>
       <w:r>
         <w:rPr>
@@ -7477,9 +7061,16 @@
           <w:szCs w:val="24"/>
           <w:rtl/>
         </w:rPr>
-        <w:t xml:space="preserve">הסוד במערכת </w:t>
-      </w:r>
-      <w:proofErr w:type="spellStart"/>
+        <w:t>הסוד במערכת קנבן טובה הוא לחשב כמה כרטיסים נדרשים לכל מוצר. רוב המפעלים משתמשים בשיטת הלוח הצבעוני (</w:t>
+      </w:r>
+      <w:r>
+        <w:rPr>
+          <w:rFonts w:cstheme="minorHAnsi"/>
+          <w:sz w:val="24"/>
+          <w:szCs w:val="24"/>
+        </w:rPr>
+        <w:t>Heijunka Box</w:t>
+      </w:r>
       <w:r>
         <w:rPr>
           <w:rFonts w:cs="Calibri"/>
@@ -7487,9 +7078,30 @@
           <w:szCs w:val="24"/>
           <w:rtl/>
         </w:rPr>
-        <w:t>קנבן</w:t>
-      </w:r>
-      <w:proofErr w:type="spellEnd"/>
+        <w:t>). שיטה מורכבת מלוח הנוצר במיוחד על מנת להחזיק את כרטיסי הקנבן.</w:t>
+      </w:r>
+    </w:p>
+    <w:p>
+      <w:pPr>
+        <w:pStyle w:val="a7"/>
+        <w:rPr>
+          <w:rFonts w:cstheme="minorHAnsi"/>
+          <w:sz w:val="24"/>
+          <w:szCs w:val="24"/>
+          <w:rtl/>
+        </w:rPr>
+      </w:pPr>
+    </w:p>
+    <w:p>
+      <w:pPr>
+        <w:pStyle w:val="a7"/>
+        <w:rPr>
+          <w:rFonts w:cstheme="minorHAnsi" w:hint="cs"/>
+          <w:sz w:val="24"/>
+          <w:szCs w:val="24"/>
+          <w:rtl/>
+        </w:rPr>
+      </w:pPr>
       <w:r>
         <w:rPr>
           <w:rFonts w:cs="Calibri"/>
@@ -7497,25 +7109,15 @@
           <w:szCs w:val="24"/>
           <w:rtl/>
         </w:rPr>
-        <w:t xml:space="preserve"> טובה הוא לחשב כמה כרטיסים נדרשים לכל מוצר. רוב המפעלים משתמשים בשיטת הלוח הצבעוני (</w:t>
-      </w:r>
-      <w:proofErr w:type="spellStart"/>
-      <w:r>
-        <w:rPr>
-          <w:rFonts w:cstheme="minorHAnsi"/>
-          <w:sz w:val="24"/>
-          <w:szCs w:val="24"/>
-        </w:rPr>
-        <w:t>Heijunka</w:t>
-      </w:r>
-      <w:proofErr w:type="spellEnd"/>
-      <w:r>
-        <w:rPr>
-          <w:rFonts w:cstheme="minorHAnsi"/>
-          <w:sz w:val="24"/>
-          <w:szCs w:val="24"/>
-        </w:rPr>
-        <w:t xml:space="preserve"> Box</w:t>
+        <w:t>בשנים האחרונות קנבן אומצה גם בעולם פיתוח התוכנה, כשיטה המשלבת עקרונות מעולם ה-</w:t>
+      </w:r>
+      <w:r>
+        <w:rPr>
+          <w:rFonts w:cstheme="minorHAnsi"/>
+          <w:sz w:val="24"/>
+          <w:szCs w:val="24"/>
+        </w:rPr>
+        <w:t>Agile</w:t>
       </w:r>
       <w:r>
         <w:rPr>
@@ -7524,9 +7126,16 @@
           <w:szCs w:val="24"/>
           <w:rtl/>
         </w:rPr>
-        <w:t xml:space="preserve">). שיטה מורכבת מלוח הנוצר במיוחד על מנת להחזיק את כרטיסי </w:t>
-      </w:r>
-      <w:proofErr w:type="spellStart"/>
+        <w:t xml:space="preserve"> וה-</w:t>
+      </w:r>
+      <w:r>
+        <w:rPr>
+          <w:rFonts w:cstheme="minorHAnsi"/>
+          <w:sz w:val="24"/>
+          <w:szCs w:val="24"/>
+        </w:rPr>
+        <w:t>Lean</w:t>
+      </w:r>
       <w:r>
         <w:rPr>
           <w:rFonts w:cs="Calibri"/>
@@ -7534,122 +7143,7 @@
           <w:szCs w:val="24"/>
           <w:rtl/>
         </w:rPr>
-        <w:t>הקנבן</w:t>
-      </w:r>
-      <w:proofErr w:type="spellEnd"/>
-      <w:r>
-        <w:rPr>
-          <w:rFonts w:cs="Calibri"/>
-          <w:sz w:val="24"/>
-          <w:szCs w:val="24"/>
-          <w:rtl/>
-        </w:rPr>
-        <w:t>.</w:t>
-      </w:r>
-    </w:p>
-    <w:p>
-      <w:pPr>
-        <w:pStyle w:val="a7"/>
-        <w:rPr>
-          <w:rFonts w:cstheme="minorHAnsi"/>
-          <w:sz w:val="24"/>
-          <w:szCs w:val="24"/>
-          <w:rtl/>
-        </w:rPr>
-      </w:pPr>
-    </w:p>
-    <w:p>
-      <w:pPr>
-        <w:pStyle w:val="a7"/>
-        <w:rPr>
-          <w:rFonts w:cstheme="minorHAnsi" w:hint="cs"/>
-          <w:sz w:val="24"/>
-          <w:szCs w:val="24"/>
-          <w:rtl/>
-        </w:rPr>
-      </w:pPr>
-      <w:r>
-        <w:rPr>
-          <w:rFonts w:cs="Calibri"/>
-          <w:sz w:val="24"/>
-          <w:szCs w:val="24"/>
-          <w:rtl/>
-        </w:rPr>
-        <w:t xml:space="preserve">בשנים האחרונות </w:t>
-      </w:r>
-      <w:proofErr w:type="spellStart"/>
-      <w:r>
-        <w:rPr>
-          <w:rFonts w:cs="Calibri"/>
-          <w:sz w:val="24"/>
-          <w:szCs w:val="24"/>
-          <w:rtl/>
-        </w:rPr>
-        <w:t>קנבן</w:t>
-      </w:r>
-      <w:proofErr w:type="spellEnd"/>
-      <w:r>
-        <w:rPr>
-          <w:rFonts w:cs="Calibri"/>
-          <w:sz w:val="24"/>
-          <w:szCs w:val="24"/>
-          <w:rtl/>
-        </w:rPr>
-        <w:t xml:space="preserve"> אומצה גם בעולם פיתוח התוכנה, כשיטה המשלבת עקרונות מעולם ה-</w:t>
-      </w:r>
-      <w:r>
-        <w:rPr>
-          <w:rFonts w:cstheme="minorHAnsi"/>
-          <w:sz w:val="24"/>
-          <w:szCs w:val="24"/>
-        </w:rPr>
-        <w:t>Agile</w:t>
-      </w:r>
-      <w:r>
-        <w:rPr>
-          <w:rFonts w:cs="Calibri"/>
-          <w:sz w:val="24"/>
-          <w:szCs w:val="24"/>
-          <w:rtl/>
-        </w:rPr>
-        <w:t xml:space="preserve"> וה-</w:t>
-      </w:r>
-      <w:r>
-        <w:rPr>
-          <w:rFonts w:cstheme="minorHAnsi"/>
-          <w:sz w:val="24"/>
-          <w:szCs w:val="24"/>
-        </w:rPr>
-        <w:t>Lean</w:t>
-      </w:r>
-      <w:r>
-        <w:rPr>
-          <w:rFonts w:cs="Calibri"/>
-          <w:sz w:val="24"/>
-          <w:szCs w:val="24"/>
-          <w:rtl/>
-        </w:rPr>
-        <w:t xml:space="preserve">, כאשר מרכז השיטה הוא אותו רעיון של הגבלת </w:t>
-      </w:r>
-      <w:proofErr w:type="spellStart"/>
-      <w:r>
-        <w:rPr>
-          <w:rFonts w:cs="Calibri"/>
-          <w:sz w:val="24"/>
-          <w:szCs w:val="24"/>
-          <w:rtl/>
-        </w:rPr>
-        <w:t>הקנבנים</w:t>
-      </w:r>
-      <w:proofErr w:type="spellEnd"/>
-      <w:r>
-        <w:rPr>
-          <w:rFonts w:cs="Calibri"/>
-          <w:sz w:val="24"/>
-          <w:szCs w:val="24"/>
-          <w:rtl/>
-        </w:rPr>
-        <w:t xml:space="preserve"> שבמערכת, ועל ידי כך הורדת מלאי הנושאים שמפותחים ונבדקים במקביל ב"קו הפיתוח". השיטה נקראת </w:t>
+        <w:t xml:space="preserve">, כאשר מרכז השיטה הוא אותו רעיון של הגבלת הקנבנים שבמערכת, ועל ידי כך הורדת מלאי הנושאים שמפותחים ונבדקים במקביל ב"קו הפיתוח". השיטה נקראת </w:t>
       </w:r>
       <w:r>
         <w:rPr>
@@ -8389,7 +7883,6 @@
         </w:rPr>
         <w:t>L</w:t>
       </w:r>
-      <w:proofErr w:type="gramStart"/>
       <w:r>
         <w:rPr>
           <w:rFonts w:asciiTheme="minorHAnsi" w:eastAsiaTheme="minorHAnsi" w:hAnsiTheme="minorHAnsi" w:cstheme="minorHAnsi"/>
@@ -8403,7 +7896,6 @@
         </w:rPr>
         <w:t xml:space="preserve"> (</w:t>
       </w:r>
-      <w:proofErr w:type="gramEnd"/>
       <w:r>
         <w:rPr>
           <w:rFonts w:asciiTheme="minorHAnsi" w:eastAsiaTheme="minorHAnsi" w:hAnsiTheme="minorHAnsi" w:cstheme="minorHAnsi"/>
@@ -8736,25 +8228,7 @@
           <w:sz w:val="24"/>
           <w:szCs w:val="24"/>
         </w:rPr>
-        <w:t> &lt;</w:t>
-      </w:r>
-      <w:proofErr w:type="spellStart"/>
-      <w:r>
-        <w:rPr>
-          <w:rFonts w:cstheme="minorHAnsi"/>
-          <w:sz w:val="24"/>
-          <w:szCs w:val="24"/>
-        </w:rPr>
-        <w:t>tagname</w:t>
-      </w:r>
-      <w:proofErr w:type="spellEnd"/>
-      <w:r>
-        <w:rPr>
-          <w:rFonts w:cstheme="minorHAnsi"/>
-          <w:sz w:val="24"/>
-          <w:szCs w:val="24"/>
-        </w:rPr>
-        <w:t xml:space="preserve">&gt; </w:t>
+        <w:t xml:space="preserve"> &lt;tagname&gt; </w:t>
       </w:r>
       <w:r>
         <w:rPr>
@@ -8832,25 +8306,7 @@
           <w:sz w:val="24"/>
           <w:szCs w:val="24"/>
         </w:rPr>
-        <w:t>“</w:t>
-      </w:r>
-      <w:proofErr w:type="spellStart"/>
-      <w:r>
-        <w:rPr>
-          <w:rFonts w:cstheme="minorHAnsi"/>
-          <w:sz w:val="24"/>
-          <w:szCs w:val="24"/>
-        </w:rPr>
-        <w:t>tagname</w:t>
-      </w:r>
-      <w:proofErr w:type="spellEnd"/>
-      <w:r>
-        <w:rPr>
-          <w:rFonts w:cstheme="minorHAnsi"/>
-          <w:sz w:val="24"/>
-          <w:szCs w:val="24"/>
-        </w:rPr>
-        <w:t>”</w:t>
+        <w:t>“tagname”</w:t>
       </w:r>
       <w:r>
         <w:rPr>
@@ -8968,25 +8424,7 @@
           <w:sz w:val="24"/>
           <w:szCs w:val="24"/>
         </w:rPr>
-        <w:t> &lt;/</w:t>
-      </w:r>
-      <w:proofErr w:type="spellStart"/>
-      <w:r>
-        <w:rPr>
-          <w:rFonts w:cstheme="minorHAnsi"/>
-          <w:sz w:val="24"/>
-          <w:szCs w:val="24"/>
-        </w:rPr>
-        <w:t>tagname</w:t>
-      </w:r>
-      <w:proofErr w:type="spellEnd"/>
-      <w:r>
-        <w:rPr>
-          <w:rFonts w:cstheme="minorHAnsi"/>
-          <w:sz w:val="24"/>
-          <w:szCs w:val="24"/>
-        </w:rPr>
-        <w:t xml:space="preserve">&gt; </w:t>
+        <w:t xml:space="preserve"> &lt;/tagname&gt; </w:t>
       </w:r>
       <w:r>
         <w:rPr>
@@ -9058,25 +8496,7 @@
           <w:sz w:val="24"/>
           <w:szCs w:val="24"/>
         </w:rPr>
-        <w:t>“</w:t>
-      </w:r>
-      <w:proofErr w:type="spellStart"/>
-      <w:r>
-        <w:rPr>
-          <w:rFonts w:cstheme="minorHAnsi"/>
-          <w:sz w:val="24"/>
-          <w:szCs w:val="24"/>
-        </w:rPr>
-        <w:t>tagname</w:t>
-      </w:r>
-      <w:proofErr w:type="spellEnd"/>
-      <w:r>
-        <w:rPr>
-          <w:rFonts w:cstheme="minorHAnsi"/>
-          <w:sz w:val="24"/>
-          <w:szCs w:val="24"/>
-        </w:rPr>
-        <w:t>”</w:t>
+        <w:t>“tagname”</w:t>
       </w:r>
       <w:r>
         <w:rPr>
@@ -9560,21 +8980,7 @@
         <w:rPr>
           <w:rFonts w:asciiTheme="minorHAnsi" w:eastAsiaTheme="minorHAnsi" w:hAnsiTheme="minorHAnsi" w:cstheme="minorHAnsi"/>
         </w:rPr>
-        <w:t xml:space="preserve">a </w:t>
-      </w:r>
-      <w:proofErr w:type="spellStart"/>
-      <w:r>
-        <w:rPr>
-          <w:rFonts w:asciiTheme="minorHAnsi" w:eastAsiaTheme="minorHAnsi" w:hAnsiTheme="minorHAnsi" w:cstheme="minorHAnsi"/>
-        </w:rPr>
-        <w:t>href</w:t>
-      </w:r>
-      <w:proofErr w:type="spellEnd"/>
-      <w:r>
-        <w:rPr>
-          <w:rFonts w:asciiTheme="minorHAnsi" w:eastAsiaTheme="minorHAnsi" w:hAnsiTheme="minorHAnsi" w:cstheme="minorHAnsi"/>
-        </w:rPr>
-        <w:t>=http://google.co.il</w:t>
+        <w:t>a href=http://google.co.il</w:t>
       </w:r>
       <w:r>
         <w:rPr>
@@ -9675,33 +9081,11 @@
         </w:rPr>
         <w:t xml:space="preserve"> להוספת אלמנטים שונים לעמוד, דוגמת תמונות, קבצי מדיה ועוד. לדוגמה: &lt;/"</w:t>
       </w:r>
-      <w:proofErr w:type="spellStart"/>
       <w:r>
         <w:rPr>
           <w:rFonts w:asciiTheme="minorHAnsi" w:eastAsiaTheme="minorHAnsi" w:hAnsiTheme="minorHAnsi" w:cstheme="minorHAnsi"/>
         </w:rPr>
-        <w:t>img</w:t>
-      </w:r>
-      <w:proofErr w:type="spellEnd"/>
-      <w:r>
-        <w:rPr>
-          <w:rFonts w:asciiTheme="minorHAnsi" w:eastAsiaTheme="minorHAnsi" w:hAnsiTheme="minorHAnsi" w:cstheme="minorHAnsi"/>
-        </w:rPr>
-        <w:t xml:space="preserve"> </w:t>
-      </w:r>
-      <w:proofErr w:type="spellStart"/>
-      <w:r>
-        <w:rPr>
-          <w:rFonts w:asciiTheme="minorHAnsi" w:eastAsiaTheme="minorHAnsi" w:hAnsiTheme="minorHAnsi" w:cstheme="minorHAnsi"/>
-        </w:rPr>
-        <w:t>src</w:t>
-      </w:r>
-      <w:proofErr w:type="spellEnd"/>
-      <w:r>
-        <w:rPr>
-          <w:rFonts w:asciiTheme="minorHAnsi" w:eastAsiaTheme="minorHAnsi" w:hAnsiTheme="minorHAnsi" w:cstheme="minorHAnsi"/>
-        </w:rPr>
-        <w:t>="</w:t>
+        <w:t>img src="</w:t>
       </w:r>
       <w:bookmarkStart w:id="0" w:name="_Hlk640211"/>
       <w:r>
@@ -10590,23 +9974,7 @@
           <w:rFonts w:asciiTheme="minorHAnsi" w:eastAsiaTheme="minorHAnsi" w:hAnsiTheme="minorHAnsi" w:cstheme="minorHAnsi"/>
           <w:rtl/>
         </w:rPr>
-        <w:t xml:space="preserve"> תוכננה תוך שימת דגש על קריאוּת הקוד, וכוללת מבנים המיועדים לאפשר ביטוי של </w:t>
-      </w:r>
-      <w:proofErr w:type="spellStart"/>
-      <w:r>
-        <w:rPr>
-          <w:rFonts w:asciiTheme="minorHAnsi" w:eastAsiaTheme="minorHAnsi" w:hAnsiTheme="minorHAnsi" w:cstheme="minorHAnsi"/>
-          <w:rtl/>
-        </w:rPr>
-        <w:t>תוכניות</w:t>
-      </w:r>
-      <w:proofErr w:type="spellEnd"/>
-      <w:r>
-        <w:rPr>
-          <w:rFonts w:asciiTheme="minorHAnsi" w:eastAsiaTheme="minorHAnsi" w:hAnsiTheme="minorHAnsi" w:cstheme="minorHAnsi"/>
-          <w:rtl/>
-        </w:rPr>
-        <w:t xml:space="preserve"> מורכבות בדרך קצרה וברורה. אחד המאפיינים הבולטים בתחביר השפה הוא השימוש ב</w:t>
+        <w:t xml:space="preserve"> תוכננה תוך שימת דגש על קריאוּת הקוד, וכוללת מבנים המיועדים לאפשר ביטוי של תוכניות מורכבות בדרך קצרה וברורה. אחד המאפיינים הבולטים בתחביר השפה הוא השימוש ב</w:t>
       </w:r>
       <w:hyperlink r:id="rId42" w:tooltip="הזחה" w:history="1">
         <w:r>
@@ -10685,37 +10053,12 @@
         </w:rPr>
         <w:t xml:space="preserve">פותחה בשנת 1991 ע"י </w:t>
       </w:r>
-      <w:proofErr w:type="spellStart"/>
       <w:r>
         <w:rPr>
           <w:rFonts w:hint="cs"/>
           <w:rtl/>
         </w:rPr>
-        <w:t>גואידו</w:t>
-      </w:r>
-      <w:proofErr w:type="spellEnd"/>
-      <w:r>
-        <w:rPr>
-          <w:rFonts w:hint="cs"/>
-          <w:rtl/>
-        </w:rPr>
-        <w:t xml:space="preserve"> ואן </w:t>
-      </w:r>
-      <w:proofErr w:type="spellStart"/>
-      <w:r>
-        <w:rPr>
-          <w:rFonts w:hint="cs"/>
-          <w:rtl/>
-        </w:rPr>
-        <w:t>רוסום</w:t>
-      </w:r>
-      <w:proofErr w:type="spellEnd"/>
-      <w:r>
-        <w:rPr>
-          <w:rFonts w:hint="cs"/>
-          <w:rtl/>
-        </w:rPr>
-        <w:t xml:space="preserve">, </w:t>
+        <w:t xml:space="preserve">גואידו ואן רוסום, </w:t>
       </w:r>
       <w:r>
         <w:rPr>
@@ -10888,27 +10231,7 @@
           <w:szCs w:val="24"/>
           <w:rtl/>
         </w:rPr>
-        <w:t xml:space="preserve"> שעוברות קומפילציה בה </w:t>
-      </w:r>
-      <w:proofErr w:type="spellStart"/>
-      <w:r>
-        <w:rPr>
-          <w:rFonts w:cstheme="minorHAnsi" w:hint="cs"/>
-          <w:sz w:val="24"/>
-          <w:szCs w:val="24"/>
-          <w:rtl/>
-        </w:rPr>
-        <w:t>הכל</w:t>
-      </w:r>
-      <w:proofErr w:type="spellEnd"/>
-      <w:r>
-        <w:rPr>
-          <w:rFonts w:cstheme="minorHAnsi" w:hint="cs"/>
-          <w:sz w:val="24"/>
-          <w:szCs w:val="24"/>
-          <w:rtl/>
-        </w:rPr>
-        <w:t xml:space="preserve"> מפורש לקוד מכונה בפעם אחת ומורץ)</w:t>
+        <w:t xml:space="preserve"> שעוברות קומפילציה בה הכל מפורש לקוד מכונה בפעם אחת ומורץ)</w:t>
       </w:r>
     </w:p>
     <w:p>
@@ -11032,7 +10355,6 @@
         </w:rPr>
         <w:t xml:space="preserve"> </w:t>
       </w:r>
-      <w:proofErr w:type="spellStart"/>
       <w:r>
         <w:rPr>
           <w:rFonts w:cstheme="minorHAnsi" w:hint="cs"/>
@@ -11042,7 +10364,6 @@
         </w:rPr>
         <w:t>סקריפטית</w:t>
       </w:r>
-      <w:proofErr w:type="spellEnd"/>
       <w:r>
         <w:rPr>
           <w:rFonts w:cstheme="minorHAnsi"/>
@@ -12279,16 +11600,7 @@
           <w:sz w:val="24"/>
           <w:szCs w:val="24"/>
         </w:rPr>
-        <w:t xml:space="preserve">Python </w:t>
-      </w:r>
-      <w:proofErr w:type="gramStart"/>
-      <w:r>
-        <w:rPr>
-          <w:rFonts w:cstheme="minorHAnsi"/>
-          <w:sz w:val="24"/>
-          <w:szCs w:val="24"/>
-        </w:rPr>
-        <w:t xml:space="preserve">3.0 </w:t>
+        <w:t xml:space="preserve">Python 3.0 </w:t>
       </w:r>
       <w:r>
         <w:rPr>
@@ -12308,7 +11620,6 @@
         </w:rPr>
         <w:t>שוחרר</w:t>
       </w:r>
-      <w:proofErr w:type="gramEnd"/>
       <w:r>
         <w:rPr>
           <w:rFonts w:cstheme="minorHAnsi"/>
@@ -12407,7 +11718,6 @@
         </w:rPr>
         <w:t xml:space="preserve"> </w:t>
       </w:r>
-      <w:proofErr w:type="spellStart"/>
       <w:r>
         <w:rPr>
           <w:rFonts w:cstheme="minorHAnsi" w:hint="cs"/>
@@ -12417,7 +11727,6 @@
         </w:rPr>
         <w:t>גירסת</w:t>
       </w:r>
-      <w:proofErr w:type="spellEnd"/>
       <w:r>
         <w:rPr>
           <w:rFonts w:cstheme="minorHAnsi"/>
@@ -12806,7 +12115,6 @@
         </w:rPr>
         <w:t xml:space="preserve"> </w:t>
       </w:r>
-      <w:proofErr w:type="spellStart"/>
       <w:r>
         <w:rPr>
           <w:rFonts w:cstheme="minorHAnsi" w:hint="cs"/>
@@ -12816,7 +12124,6 @@
         </w:rPr>
         <w:t>גירסת</w:t>
       </w:r>
-      <w:proofErr w:type="spellEnd"/>
       <w:r>
         <w:rPr>
           <w:rFonts w:cstheme="minorHAnsi"/>
@@ -12862,7 +12169,6 @@
         </w:rPr>
         <w:t xml:space="preserve">- 2014 </w:t>
       </w:r>
-      <w:proofErr w:type="spellStart"/>
       <w:r>
         <w:rPr>
           <w:rFonts w:cstheme="minorHAnsi" w:hint="cs"/>
@@ -12872,7 +12178,6 @@
         </w:rPr>
         <w:t>וגירסת</w:t>
       </w:r>
-      <w:proofErr w:type="spellEnd"/>
       <w:r>
         <w:rPr>
           <w:rFonts w:cstheme="minorHAnsi"/>
@@ -13624,7 +12929,6 @@
           <w:szCs w:val="24"/>
         </w:rPr>
       </w:pPr>
-      <w:proofErr w:type="spellStart"/>
       <w:r>
         <w:rPr>
           <w:rFonts w:cstheme="minorHAnsi" w:hint="cs"/>
@@ -13634,7 +12938,6 @@
         </w:rPr>
         <w:t>גירסה</w:t>
       </w:r>
-      <w:proofErr w:type="spellEnd"/>
       <w:r>
         <w:rPr>
           <w:rFonts w:cstheme="minorHAnsi"/>
@@ -13723,7 +13026,6 @@
         </w:rPr>
         <w:t xml:space="preserve"> </w:t>
       </w:r>
-      <w:proofErr w:type="spellStart"/>
       <w:r>
         <w:rPr>
           <w:rFonts w:cstheme="minorHAnsi" w:hint="cs"/>
@@ -13733,7 +13035,6 @@
         </w:rPr>
         <w:t>שהגירסה</w:t>
       </w:r>
-      <w:proofErr w:type="spellEnd"/>
       <w:r>
         <w:rPr>
           <w:rFonts w:cstheme="minorHAnsi"/>
@@ -13897,7 +13198,6 @@
         </w:rPr>
         <w:t xml:space="preserve"> </w:t>
       </w:r>
-      <w:proofErr w:type="spellStart"/>
       <w:r>
         <w:rPr>
           <w:rFonts w:cstheme="minorHAnsi" w:hint="cs"/>
@@ -13907,7 +13207,6 @@
         </w:rPr>
         <w:t>בגירסת</w:t>
       </w:r>
-      <w:proofErr w:type="spellEnd"/>
       <w:r>
         <w:rPr>
           <w:rFonts w:cstheme="minorHAnsi"/>
@@ -13934,7 +13233,6 @@
         </w:rPr>
         <w:t xml:space="preserve"> </w:t>
       </w:r>
-      <w:proofErr w:type="spellStart"/>
       <w:r>
         <w:rPr>
           <w:rFonts w:cstheme="minorHAnsi" w:hint="cs"/>
@@ -13944,7 +13242,6 @@
         </w:rPr>
         <w:t>הפרוייקט</w:t>
       </w:r>
-      <w:proofErr w:type="spellEnd"/>
       <w:r>
         <w:rPr>
           <w:rFonts w:cstheme="minorHAnsi"/>
@@ -14370,27 +13667,7 @@
           <w:szCs w:val="24"/>
           <w:rtl/>
         </w:rPr>
-        <w:t xml:space="preserve"> לא בטוח שזה יופיע </w:t>
-      </w:r>
-      <w:proofErr w:type="spellStart"/>
-      <w:r>
-        <w:rPr>
-          <w:rFonts w:cstheme="minorHAnsi" w:hint="cs"/>
-          <w:sz w:val="24"/>
-          <w:szCs w:val="24"/>
-          <w:rtl/>
-        </w:rPr>
-        <w:t>בדווקא</w:t>
-      </w:r>
-      <w:proofErr w:type="spellEnd"/>
-      <w:r>
-        <w:rPr>
-          <w:rFonts w:cstheme="minorHAnsi" w:hint="cs"/>
-          <w:sz w:val="24"/>
-          <w:szCs w:val="24"/>
-          <w:rtl/>
-        </w:rPr>
-        <w:t xml:space="preserve"> כאן)</w:t>
+        <w:t xml:space="preserve"> לא בטוח שזה יופיע בדווקא כאן)</w:t>
       </w:r>
     </w:p>
     <w:p>
@@ -14419,18 +13696,8 @@
           <w:sz w:val="24"/>
           <w:szCs w:val="24"/>
         </w:rPr>
-        <w:t xml:space="preserve">node </w:t>
-      </w:r>
-      <w:proofErr w:type="spellStart"/>
-      <w:r>
-        <w:rPr>
-          <w:rFonts w:cstheme="minorHAnsi"/>
-          <w:sz w:val="24"/>
-          <w:szCs w:val="24"/>
-        </w:rPr>
-        <w:t>js</w:t>
-      </w:r>
-      <w:proofErr w:type="spellEnd"/>
+        <w:t>node js</w:t>
+      </w:r>
       <w:r>
         <w:rPr>
           <w:rFonts w:cstheme="minorHAnsi" w:hint="cs"/>
@@ -14551,27 +13818,7 @@
           <w:szCs w:val="24"/>
           <w:rtl/>
         </w:rPr>
-        <w:t xml:space="preserve">למשל, אם מדובר בתכונה "פתיחות", אז קצה אחד של הסרגל מייצג פתיחות נמוכה, וקצה שני מייצג פתיחות גבוהה. עבור כל אחת (!) מהרמות, המגייס יכול להגדיר עד כמה רמה כזו רצויה לו (ניתן לתת ציונים בטווח 1-5). לאחר </w:t>
-      </w:r>
-      <w:proofErr w:type="spellStart"/>
-      <w:r>
-        <w:rPr>
-          <w:rFonts w:cstheme="minorHAnsi" w:hint="cs"/>
-          <w:sz w:val="24"/>
-          <w:szCs w:val="24"/>
-          <w:rtl/>
-        </w:rPr>
-        <w:t>שהמתמש</w:t>
-      </w:r>
-      <w:proofErr w:type="spellEnd"/>
-      <w:r>
-        <w:rPr>
-          <w:rFonts w:cstheme="minorHAnsi" w:hint="cs"/>
-          <w:sz w:val="24"/>
-          <w:szCs w:val="24"/>
-          <w:rtl/>
-        </w:rPr>
-        <w:t xml:space="preserve"> מסיים להזין את הנתונים, הוא לוחץ על כפתור, והנתונים נשלחים מהדפדפן לשרת. </w:t>
+        <w:t xml:space="preserve">למשל, אם מדובר בתכונה "פתיחות", אז קצה אחד של הסרגל מייצג פתיחות נמוכה, וקצה שני מייצג פתיחות גבוהה. עבור כל אחת (!) מהרמות, המגייס יכול להגדיר עד כמה רמה כזו רצויה לו (ניתן לתת ציונים בטווח 1-5). לאחר שהמתמש מסיים להזין את הנתונים, הוא לוחץ על כפתור, והנתונים נשלחים מהדפדפן לשרת. </w:t>
       </w:r>
       <w:r>
         <w:rPr>
@@ -15555,53 +14802,15 @@
           <w:szCs w:val="24"/>
           <w:rtl/>
         </w:rPr>
-        <w:t xml:space="preserve">. התחלנו להכין את המערכת בעזרת קוד מינימלי </w:t>
-      </w:r>
-      <w:proofErr w:type="spellStart"/>
-      <w:r>
-        <w:rPr>
-          <w:rFonts w:cstheme="minorHAnsi" w:hint="cs"/>
-          <w:sz w:val="24"/>
-          <w:szCs w:val="24"/>
-          <w:rtl/>
-        </w:rPr>
-        <w:t>מגיטהאב</w:t>
-      </w:r>
-      <w:proofErr w:type="spellEnd"/>
-      <w:r>
-        <w:rPr>
-          <w:rFonts w:cstheme="minorHAnsi" w:hint="cs"/>
-          <w:sz w:val="24"/>
-          <w:szCs w:val="24"/>
-          <w:rtl/>
-        </w:rPr>
-        <w:t xml:space="preserve"> שהכיל שרת</w:t>
-      </w:r>
-      <w:r>
-        <w:rPr>
-          <w:rFonts w:cstheme="minorHAnsi"/>
-          <w:sz w:val="24"/>
-          <w:szCs w:val="24"/>
-        </w:rPr>
-        <w:t xml:space="preserve">node </w:t>
-      </w:r>
-      <w:proofErr w:type="spellStart"/>
-      <w:r>
-        <w:rPr>
-          <w:rFonts w:cstheme="minorHAnsi"/>
-          <w:sz w:val="24"/>
-          <w:szCs w:val="24"/>
-        </w:rPr>
-        <w:t>js</w:t>
-      </w:r>
-      <w:proofErr w:type="spellEnd"/>
-      <w:r>
-        <w:rPr>
-          <w:rFonts w:cstheme="minorHAnsi"/>
-          <w:sz w:val="24"/>
-          <w:szCs w:val="24"/>
-        </w:rPr>
-        <w:t xml:space="preserve"> </w:t>
+        <w:t>. התחלנו להכין את המערכת בעזרת קוד מינימלי מגיטהאב שהכיל שרת</w:t>
+      </w:r>
+      <w:r>
+        <w:rPr>
+          <w:rFonts w:cstheme="minorHAnsi"/>
+          <w:sz w:val="24"/>
+          <w:szCs w:val="24"/>
+        </w:rPr>
+        <w:t xml:space="preserve">node js </w:t>
       </w:r>
       <w:r>
         <w:rPr>
@@ -15696,47 +14905,7 @@
           <w:szCs w:val="24"/>
           <w:rtl/>
         </w:rPr>
-        <w:t xml:space="preserve"> עלול לדרוש </w:t>
-      </w:r>
-      <w:proofErr w:type="spellStart"/>
-      <w:r>
-        <w:rPr>
-          <w:rFonts w:cstheme="minorHAnsi" w:hint="cs"/>
-          <w:sz w:val="24"/>
-          <w:szCs w:val="24"/>
-          <w:rtl/>
-        </w:rPr>
-        <w:t>מאיתנו</w:t>
-      </w:r>
-      <w:proofErr w:type="spellEnd"/>
-      <w:r>
-        <w:rPr>
-          <w:rFonts w:cstheme="minorHAnsi" w:hint="cs"/>
-          <w:sz w:val="24"/>
-          <w:szCs w:val="24"/>
-          <w:rtl/>
-        </w:rPr>
-        <w:t xml:space="preserve"> לתחזק מספר גדול של דפים שישובצו במקומות המתאימים בדף שיוצג. בנוסף, זה דרש גם קניית </w:t>
-      </w:r>
-      <w:proofErr w:type="spellStart"/>
-      <w:r>
-        <w:rPr>
-          <w:rFonts w:cstheme="minorHAnsi" w:hint="cs"/>
-          <w:sz w:val="24"/>
-          <w:szCs w:val="24"/>
-          <w:rtl/>
-        </w:rPr>
-        <w:t>רשיון</w:t>
-      </w:r>
-      <w:proofErr w:type="spellEnd"/>
-      <w:r>
-        <w:rPr>
-          <w:rFonts w:cstheme="minorHAnsi" w:hint="cs"/>
-          <w:sz w:val="24"/>
-          <w:szCs w:val="24"/>
-          <w:rtl/>
-        </w:rPr>
-        <w:t xml:space="preserve"> עבור שימוש ב</w:t>
+        <w:t xml:space="preserve"> עלול לדרוש מאיתנו לתחזק מספר גדול של דפים שישובצו במקומות המתאימים בדף שיוצג. בנוסף, זה דרש גם קניית רשיון עבור שימוש ב</w:t>
       </w:r>
       <w:r>
         <w:rPr>
@@ -15813,27 +14982,7 @@
           <w:szCs w:val="24"/>
           <w:rtl/>
         </w:rPr>
-        <w:t xml:space="preserve"> שעיצבנו לגמרי בעצמנו (כמובן בהתייעצות עם החברה). לאחר שסיימנו, מנהל החברה פנה אלינו וביקש לשנות קצת את העיצוב, בהתאם לחשיבה מחדש שנעשתה בחברה. הוא שלח לנו תמונות של עיצוב סופי כפי שהוא מעוניין. אנחנו פשוט התאמנו את הדף שלנו, כדי שיקבל את העיצוב </w:t>
-      </w:r>
-      <w:proofErr w:type="spellStart"/>
-      <w:r>
-        <w:rPr>
-          <w:rFonts w:cstheme="minorHAnsi" w:hint="cs"/>
-          <w:sz w:val="24"/>
-          <w:szCs w:val="24"/>
-          <w:rtl/>
-        </w:rPr>
-        <w:t>המדוייק</w:t>
-      </w:r>
-      <w:proofErr w:type="spellEnd"/>
-      <w:r>
-        <w:rPr>
-          <w:rFonts w:cstheme="minorHAnsi" w:hint="cs"/>
-          <w:sz w:val="24"/>
-          <w:szCs w:val="24"/>
-          <w:rtl/>
-        </w:rPr>
-        <w:t xml:space="preserve"> שהתבקשנו.</w:t>
+        <w:t xml:space="preserve"> שעיצבנו לגמרי בעצמנו (כמובן בהתייעצות עם החברה). לאחר שסיימנו, מנהל החברה פנה אלינו וביקש לשנות קצת את העיצוב, בהתאם לחשיבה מחדש שנעשתה בחברה. הוא שלח לנו תמונות של עיצוב סופי כפי שהוא מעוניין. אנחנו פשוט התאמנו את הדף שלנו, כדי שיקבל את העיצוב המדוייק שהתבקשנו.</w:t>
       </w:r>
     </w:p>
     <w:p>
@@ -15927,18 +15076,8 @@
           <w:sz w:val="24"/>
           <w:szCs w:val="24"/>
         </w:rPr>
-        <w:t xml:space="preserve">node </w:t>
-      </w:r>
-      <w:proofErr w:type="spellStart"/>
-      <w:r>
-        <w:rPr>
-          <w:rFonts w:cstheme="minorHAnsi"/>
-          <w:sz w:val="24"/>
-          <w:szCs w:val="24"/>
-        </w:rPr>
-        <w:t>js</w:t>
-      </w:r>
-      <w:proofErr w:type="spellEnd"/>
+        <w:t>node js</w:t>
+      </w:r>
       <w:r>
         <w:rPr>
           <w:rFonts w:cstheme="minorHAnsi" w:hint="cs"/>
@@ -15980,18 +15119,8 @@
           <w:sz w:val="24"/>
           <w:szCs w:val="24"/>
         </w:rPr>
-        <w:t xml:space="preserve">node </w:t>
-      </w:r>
-      <w:proofErr w:type="spellStart"/>
-      <w:r>
-        <w:rPr>
-          <w:rFonts w:cstheme="minorHAnsi"/>
-          <w:sz w:val="24"/>
-          <w:szCs w:val="24"/>
-        </w:rPr>
-        <w:t>js</w:t>
-      </w:r>
-      <w:proofErr w:type="spellEnd"/>
+        <w:t>node js</w:t>
+      </w:r>
       <w:r>
         <w:rPr>
           <w:rFonts w:cstheme="minorHAnsi" w:hint="cs"/>
@@ -16001,7 +15130,6 @@
         </w:rPr>
         <w:t xml:space="preserve">. כך גם הרווחנו את ניצול הזמן שכבר השקענו בשרת, וגם מבחינתנו היה לזה יתרון, שנוכל להשתמש יותר בקוד </w:t>
       </w:r>
-      <w:proofErr w:type="spellStart"/>
       <w:r>
         <w:rPr>
           <w:rFonts w:cstheme="minorHAnsi"/>
@@ -16010,35 +15138,14 @@
         </w:rPr>
         <w:t>javascript</w:t>
       </w:r>
-      <w:proofErr w:type="spellEnd"/>
-      <w:r>
-        <w:rPr>
-          <w:rFonts w:cstheme="minorHAnsi" w:hint="cs"/>
-          <w:sz w:val="24"/>
-          <w:szCs w:val="24"/>
-          <w:rtl/>
-        </w:rPr>
-        <w:t xml:space="preserve">, שלא הכרנו קודם לכן, ולמדנו רק במהלך </w:t>
-      </w:r>
-      <w:proofErr w:type="spellStart"/>
-      <w:r>
-        <w:rPr>
-          <w:rFonts w:cstheme="minorHAnsi" w:hint="cs"/>
-          <w:sz w:val="24"/>
-          <w:szCs w:val="24"/>
-          <w:rtl/>
-        </w:rPr>
-        <w:t>הפרוייקט</w:t>
-      </w:r>
-      <w:proofErr w:type="spellEnd"/>
-      <w:r>
-        <w:rPr>
-          <w:rFonts w:cstheme="minorHAnsi" w:hint="cs"/>
-          <w:sz w:val="24"/>
-          <w:szCs w:val="24"/>
-          <w:rtl/>
-        </w:rPr>
-        <w:t xml:space="preserve">. </w:t>
+      <w:r>
+        <w:rPr>
+          <w:rFonts w:cstheme="minorHAnsi" w:hint="cs"/>
+          <w:sz w:val="24"/>
+          <w:szCs w:val="24"/>
+          <w:rtl/>
+        </w:rPr>
+        <w:t xml:space="preserve">, שלא הכרנו קודם לכן, ולמדנו רק במהלך הפרוייקט. </w:t>
       </w:r>
     </w:p>
     <w:p>
@@ -16271,27 +15378,7 @@
           <w:szCs w:val="24"/>
           <w:rtl/>
         </w:rPr>
-        <w:t xml:space="preserve">.נאלצנו לשנות קצת את הקוד, אבל בגלל שחילקנו את הקוד בצורה יחסית מודולרית, זה לא דרש </w:t>
-      </w:r>
-      <w:proofErr w:type="spellStart"/>
-      <w:r>
-        <w:rPr>
-          <w:rFonts w:cstheme="minorHAnsi" w:hint="cs"/>
-          <w:sz w:val="24"/>
-          <w:szCs w:val="24"/>
-          <w:rtl/>
-        </w:rPr>
-        <w:t>מאיתנו</w:t>
-      </w:r>
-      <w:proofErr w:type="spellEnd"/>
-      <w:r>
-        <w:rPr>
-          <w:rFonts w:cstheme="minorHAnsi" w:hint="cs"/>
-          <w:sz w:val="24"/>
-          <w:szCs w:val="24"/>
-          <w:rtl/>
-        </w:rPr>
-        <w:t xml:space="preserve"> יותר מדי מאמץ, ברוך ה'. </w:t>
+        <w:t xml:space="preserve">.נאלצנו לשנות קצת את הקוד, אבל בגלל שחילקנו את הקוד בצורה יחסית מודולרית, זה לא דרש מאיתנו יותר מדי מאמץ, ברוך ה'. </w:t>
       </w:r>
     </w:p>
     <w:p>
@@ -16343,9 +15430,17 @@
           <w:szCs w:val="24"/>
           <w:rtl/>
         </w:rPr>
-        <w:t xml:space="preserve">מצאנו אתר שיש בו המון </w:t>
-      </w:r>
-      <w:proofErr w:type="spellStart"/>
+        <w:t>מצאנו אתר שיש בו המון המון מידע על מקצועות</w:t>
+      </w:r>
+      <w:r>
+        <w:rPr>
+          <w:rFonts w:cs="Calibri" w:hint="cs"/>
+          <w:sz w:val="24"/>
+          <w:szCs w:val="24"/>
+          <w:rtl/>
+        </w:rPr>
+        <w:t>.</w:t>
+      </w:r>
       <w:r>
         <w:rPr>
           <w:rFonts w:cs="Calibri"/>
@@ -16353,9 +15448,17 @@
           <w:szCs w:val="24"/>
           <w:rtl/>
         </w:rPr>
-        <w:t>המון</w:t>
-      </w:r>
-      <w:proofErr w:type="spellEnd"/>
+        <w:t xml:space="preserve"> </w:t>
+      </w:r>
+      <w:r>
+        <w:rPr>
+          <w:rFonts w:cs="Calibri" w:hint="cs"/>
+          <w:sz w:val="24"/>
+          <w:szCs w:val="24"/>
+          <w:rtl/>
+        </w:rPr>
+        <w:t>רצינו</w:t>
+      </w:r>
       <w:r>
         <w:rPr>
           <w:rFonts w:cs="Calibri"/>
@@ -16363,7 +15466,16 @@
           <w:szCs w:val="24"/>
           <w:rtl/>
         </w:rPr>
-        <w:t xml:space="preserve"> מידע על מקצועות</w:t>
+        <w:t xml:space="preserve"> להציג את המי</w:t>
+      </w:r>
+      <w:r>
+        <w:rPr>
+          <w:rFonts w:cs="Calibri"/>
+          <w:sz w:val="24"/>
+          <w:szCs w:val="24"/>
+          <w:rtl/>
+        </w:rPr>
+        <w:t>דע הזה למשתמש כדי לעזור לו ל</w:t>
       </w:r>
       <w:r>
         <w:rPr>
@@ -16372,8 +15484,20 @@
           <w:szCs w:val="24"/>
           <w:rtl/>
         </w:rPr>
-        <w:t>.</w:t>
-      </w:r>
+        <w:t>הגדיר את המקצועות שלו.</w:t>
+      </w:r>
+    </w:p>
+    <w:p>
+      <w:pPr>
+        <w:pStyle w:val="a7"/>
+        <w:ind w:left="480"/>
+        <w:rPr>
+          <w:rFonts w:cstheme="minorHAnsi"/>
+          <w:sz w:val="24"/>
+          <w:szCs w:val="24"/>
+          <w:rtl/>
+        </w:rPr>
+      </w:pPr>
       <w:r>
         <w:rPr>
           <w:rFonts w:cs="Calibri"/>
@@ -16381,7 +15505,7 @@
           <w:szCs w:val="24"/>
           <w:rtl/>
         </w:rPr>
-        <w:t xml:space="preserve"> </w:t>
+        <w:t>לכן אנ</w:t>
       </w:r>
       <w:r>
         <w:rPr>
@@ -16390,7 +15514,7 @@
           <w:szCs w:val="24"/>
           <w:rtl/>
         </w:rPr>
-        <w:t>רצינו</w:t>
+        <w:t>חנ</w:t>
       </w:r>
       <w:r>
         <w:rPr>
@@ -16399,8 +15523,20 @@
           <w:szCs w:val="24"/>
           <w:rtl/>
         </w:rPr>
-        <w:t xml:space="preserve"> להציג את המי</w:t>
-      </w:r>
+        <w:t>ו צריכים לגשת לאתר. להוריד ממנו את המידע. ולצרף אותו אלינו.</w:t>
+      </w:r>
+    </w:p>
+    <w:p>
+      <w:pPr>
+        <w:pStyle w:val="a7"/>
+        <w:ind w:left="480"/>
+        <w:rPr>
+          <w:rFonts w:cstheme="minorHAnsi" w:hint="cs"/>
+          <w:sz w:val="24"/>
+          <w:szCs w:val="24"/>
+          <w:rtl/>
+        </w:rPr>
+      </w:pPr>
       <w:r>
         <w:rPr>
           <w:rFonts w:cs="Calibri"/>
@@ -16408,7 +15544,7 @@
           <w:szCs w:val="24"/>
           <w:rtl/>
         </w:rPr>
-        <w:t>דע הזה למשתמש כדי לעזור לו ל</w:t>
+        <w:t>ראשית</w:t>
       </w:r>
       <w:r>
         <w:rPr>
@@ -16417,28 +15553,15 @@
           <w:szCs w:val="24"/>
           <w:rtl/>
         </w:rPr>
-        <w:t>הגדיר את המקצועות שלו.</w:t>
-      </w:r>
-    </w:p>
-    <w:p>
-      <w:pPr>
-        <w:pStyle w:val="a7"/>
-        <w:ind w:left="480"/>
-        <w:rPr>
-          <w:rFonts w:cstheme="minorHAnsi"/>
-          <w:sz w:val="24"/>
-          <w:szCs w:val="24"/>
-          <w:rtl/>
-        </w:rPr>
-      </w:pPr>
+        <w:t>, ניסינו להשתמש ב</w:t>
+      </w:r>
       <w:r>
         <w:rPr>
           <w:rFonts w:cs="Calibri"/>
           <w:sz w:val="24"/>
           <w:szCs w:val="24"/>
-          <w:rtl/>
-        </w:rPr>
-        <w:t>לכן אנ</w:t>
+        </w:rPr>
+        <w:t xml:space="preserve">API </w:t>
       </w:r>
       <w:r>
         <w:rPr>
@@ -16447,62 +15570,6 @@
           <w:szCs w:val="24"/>
           <w:rtl/>
         </w:rPr>
-        <w:t>חנ</w:t>
-      </w:r>
-      <w:r>
-        <w:rPr>
-          <w:rFonts w:cs="Calibri"/>
-          <w:sz w:val="24"/>
-          <w:szCs w:val="24"/>
-          <w:rtl/>
-        </w:rPr>
-        <w:t>ו צריכים לגשת לאתר. להוריד ממנו את המידע. ולצרף אותו אלינו.</w:t>
-      </w:r>
-    </w:p>
-    <w:p>
-      <w:pPr>
-        <w:pStyle w:val="a7"/>
-        <w:ind w:left="480"/>
-        <w:rPr>
-          <w:rFonts w:cstheme="minorHAnsi" w:hint="cs"/>
-          <w:sz w:val="24"/>
-          <w:szCs w:val="24"/>
-          <w:rtl/>
-        </w:rPr>
-      </w:pPr>
-      <w:r>
-        <w:rPr>
-          <w:rFonts w:cs="Calibri"/>
-          <w:sz w:val="24"/>
-          <w:szCs w:val="24"/>
-          <w:rtl/>
-        </w:rPr>
-        <w:t>ראשית</w:t>
-      </w:r>
-      <w:r>
-        <w:rPr>
-          <w:rFonts w:cs="Calibri" w:hint="cs"/>
-          <w:sz w:val="24"/>
-          <w:szCs w:val="24"/>
-          <w:rtl/>
-        </w:rPr>
-        <w:t>, ניסינו להשתמש ב</w:t>
-      </w:r>
-      <w:r>
-        <w:rPr>
-          <w:rFonts w:cs="Calibri"/>
-          <w:sz w:val="24"/>
-          <w:szCs w:val="24"/>
-        </w:rPr>
-        <w:t xml:space="preserve">API </w:t>
-      </w:r>
-      <w:r>
-        <w:rPr>
-          <w:rFonts w:cs="Calibri" w:hint="cs"/>
-          <w:sz w:val="24"/>
-          <w:szCs w:val="24"/>
-          <w:rtl/>
-        </w:rPr>
         <w:t xml:space="preserve"> הרשמי של האתר, אבל ראינו שצריך לחכות לקבלת הרשאה מהאתר בשביל זה. לכן </w:t>
       </w:r>
       <w:r>
@@ -16512,27 +15579,7 @@
           <w:szCs w:val="24"/>
           <w:rtl/>
         </w:rPr>
-        <w:t>החלטנו לגשת ישירות לקבצים שמעניינים אותנו. כתבנו סקריפט שניגש לכל הקבצים הרלוונטיים (</w:t>
-      </w:r>
-      <w:proofErr w:type="spellStart"/>
-      <w:r>
-        <w:rPr>
-          <w:rFonts w:cstheme="minorHAnsi" w:hint="cs"/>
-          <w:sz w:val="24"/>
-          <w:szCs w:val="24"/>
-          <w:rtl/>
-        </w:rPr>
-        <w:t>היתה</w:t>
-      </w:r>
-      <w:proofErr w:type="spellEnd"/>
-      <w:r>
-        <w:rPr>
-          <w:rFonts w:cstheme="minorHAnsi" w:hint="cs"/>
-          <w:sz w:val="24"/>
-          <w:szCs w:val="24"/>
-          <w:rtl/>
-        </w:rPr>
-        <w:t xml:space="preserve"> שם אפשרות להוריד קובץ עבור כל טבלה. אנחנו השתמשנו בזה, והורדנו את הקבצים בפורמט טקסט), מפרש את התוכן שלהם, ומחלץ מתוכם את שמות התכונות. בעזרת הפלט של הסקריפט הזה, יצרנו קובץ עם שמות כל התכונות הרלוונטיות שיש באתר. בהתאם, יצרנו טבלה ב</w:t>
+        <w:t>החלטנו לגשת ישירות לקבצים שמעניינים אותנו. כתבנו סקריפט שניגש לכל הקבצים הרלוונטיים (היתה שם אפשרות להוריד קובץ עבור כל טבלה. אנחנו השתמשנו בזה, והורדנו את הקבצים בפורמט טקסט), מפרש את התוכן שלהם, ומחלץ מתוכם את שמות התכונות. בעזרת הפלט של הסקריפט הזה, יצרנו קובץ עם שמות כל התכונות הרלוונטיות שיש באתר. בהתאם, יצרנו טבלה ב</w:t>
       </w:r>
       <w:r>
         <w:rPr>
@@ -16600,19 +15647,8 @@
           <w:szCs w:val="24"/>
           <w:rtl/>
         </w:rPr>
-        <w:t xml:space="preserve"> של המקצוע, </w:t>
-      </w:r>
-      <w:proofErr w:type="spellStart"/>
-      <w:r>
-        <w:rPr>
-          <w:rFonts w:cstheme="minorHAnsi" w:hint="cs"/>
-          <w:sz w:val="24"/>
-          <w:szCs w:val="24"/>
-          <w:rtl/>
-        </w:rPr>
-        <w:t>וב</w:t>
-      </w:r>
-      <w:proofErr w:type="spellEnd"/>
+        <w:t xml:space="preserve"> של המקצוע, וב</w:t>
+      </w:r>
       <w:r>
         <w:rPr>
           <w:rFonts w:cstheme="minorHAnsi"/>
@@ -17552,16 +16588,894 @@
           <w:rtl/>
         </w:rPr>
       </w:pPr>
+      <w:r>
+        <w:rPr>
+          <w:rFonts w:cstheme="minorHAnsi" w:hint="cs"/>
+          <w:sz w:val="24"/>
+          <w:szCs w:val="24"/>
+          <w:rtl/>
+        </w:rPr>
+        <w:t>עכשיו יש למשתמש אפשרות להכניס נתונים בנוגע למקצוע</w:t>
+      </w:r>
+      <w:r>
+        <w:rPr>
+          <w:rFonts w:cstheme="minorHAnsi" w:hint="cs"/>
+          <w:sz w:val="24"/>
+          <w:szCs w:val="24"/>
+          <w:rtl/>
+        </w:rPr>
+        <w:t xml:space="preserve"> (ניתן לשים לב בצד שמאל ל</w:t>
+      </w:r>
+      <w:r>
+        <w:rPr>
+          <w:rFonts w:cstheme="minorHAnsi"/>
+          <w:sz w:val="24"/>
+          <w:szCs w:val="24"/>
+        </w:rPr>
+        <w:t>ID</w:t>
+      </w:r>
+      <w:r>
+        <w:rPr>
+          <w:rFonts w:cstheme="minorHAnsi" w:hint="cs"/>
+          <w:sz w:val="24"/>
+          <w:szCs w:val="24"/>
+          <w:rtl/>
+        </w:rPr>
+        <w:t xml:space="preserve"> שיצרנו באופן אוטומטי)</w:t>
+      </w:r>
+      <w:r>
+        <w:rPr>
+          <w:rFonts w:cstheme="minorHAnsi" w:hint="cs"/>
+          <w:sz w:val="24"/>
+          <w:szCs w:val="24"/>
+          <w:rtl/>
+        </w:rPr>
+        <w:t>:</w:t>
+      </w:r>
+    </w:p>
+    <w:p>
+      <w:pPr>
+        <w:pStyle w:val="a7"/>
+        <w:rPr>
+          <w:rFonts w:cstheme="minorHAnsi" w:hint="cs"/>
+          <w:sz w:val="24"/>
+          <w:szCs w:val="24"/>
+          <w:rtl/>
+        </w:rPr>
+      </w:pPr>
+      <w:r>
+        <w:rPr>
+          <w:noProof/>
+        </w:rPr>
+        <w:lastRenderedPageBreak/>
+        <w:drawing>
+          <wp:inline distT="0" distB="0" distL="0" distR="0" wp14:anchorId="713B8A9B" wp14:editId="13C59D9C">
+            <wp:extent cx="5274310" cy="2173211"/>
+            <wp:effectExtent l="0" t="0" r="2540" b="0"/>
+            <wp:docPr id="27" name="תמונה 27"/>
+            <wp:cNvGraphicFramePr>
+              <a:graphicFrameLocks xmlns:a="http://schemas.openxmlformats.org/drawingml/2006/main" noChangeAspect="1"/>
+            </wp:cNvGraphicFramePr>
+            <a:graphic xmlns:a="http://schemas.openxmlformats.org/drawingml/2006/main">
+              <a:graphicData uri="http://schemas.openxmlformats.org/drawingml/2006/picture">
+                <pic:pic xmlns:pic="http://schemas.openxmlformats.org/drawingml/2006/picture">
+                  <pic:nvPicPr>
+                    <pic:cNvPr id="0" name=""/>
+                    <pic:cNvPicPr/>
+                  </pic:nvPicPr>
+                  <pic:blipFill>
+                    <a:blip r:embed="rId53"/>
+                    <a:stretch>
+                      <a:fillRect/>
+                    </a:stretch>
+                  </pic:blipFill>
+                  <pic:spPr>
+                    <a:xfrm>
+                      <a:off x="0" y="0"/>
+                      <a:ext cx="5274310" cy="2173211"/>
+                    </a:xfrm>
+                    <a:prstGeom prst="rect">
+                      <a:avLst/>
+                    </a:prstGeom>
+                  </pic:spPr>
+                </pic:pic>
+              </a:graphicData>
+            </a:graphic>
+          </wp:inline>
+        </w:drawing>
+      </w:r>
+    </w:p>
+    <w:p>
+      <w:pPr>
+        <w:pStyle w:val="a7"/>
+        <w:rPr>
+          <w:rFonts w:cstheme="minorHAnsi" w:hint="cs"/>
+          <w:sz w:val="24"/>
+          <w:szCs w:val="24"/>
+          <w:rtl/>
+        </w:rPr>
+      </w:pPr>
+      <w:r>
+        <w:rPr>
+          <w:rFonts w:cstheme="minorHAnsi" w:hint="cs"/>
+          <w:sz w:val="24"/>
+          <w:szCs w:val="24"/>
+          <w:rtl/>
+        </w:rPr>
+        <w:t xml:space="preserve">מכאן והלאה, בכל שלב של מילוי הטופס, המשתמש יכול ללחוץ על </w:t>
+      </w:r>
+      <w:r>
+        <w:rPr>
+          <w:rFonts w:cstheme="minorHAnsi"/>
+          <w:sz w:val="24"/>
+          <w:szCs w:val="24"/>
+        </w:rPr>
+        <w:t>submit</w:t>
+      </w:r>
+      <w:r>
+        <w:rPr>
+          <w:rFonts w:cstheme="minorHAnsi" w:hint="cs"/>
+          <w:sz w:val="24"/>
+          <w:szCs w:val="24"/>
+          <w:rtl/>
+        </w:rPr>
+        <w:t>, והנתונים שהזין בינתיים יישמרו. לדוגמא:</w:t>
+      </w:r>
+    </w:p>
+    <w:p>
+      <w:pPr>
+        <w:pStyle w:val="a7"/>
+        <w:rPr>
+          <w:rFonts w:cstheme="minorHAnsi" w:hint="cs"/>
+          <w:sz w:val="24"/>
+          <w:szCs w:val="24"/>
+          <w:rtl/>
+        </w:rPr>
+      </w:pPr>
+      <w:r>
+        <w:rPr>
+          <w:noProof/>
+        </w:rPr>
+        <w:drawing>
+          <wp:inline distT="0" distB="0" distL="0" distR="0" wp14:anchorId="25659D9D" wp14:editId="59F89C08">
+            <wp:extent cx="5274310" cy="2943602"/>
+            <wp:effectExtent l="0" t="0" r="2540" b="9525"/>
+            <wp:docPr id="28" name="תמונה 28"/>
+            <wp:cNvGraphicFramePr>
+              <a:graphicFrameLocks xmlns:a="http://schemas.openxmlformats.org/drawingml/2006/main" noChangeAspect="1"/>
+            </wp:cNvGraphicFramePr>
+            <a:graphic xmlns:a="http://schemas.openxmlformats.org/drawingml/2006/main">
+              <a:graphicData uri="http://schemas.openxmlformats.org/drawingml/2006/picture">
+                <pic:pic xmlns:pic="http://schemas.openxmlformats.org/drawingml/2006/picture">
+                  <pic:nvPicPr>
+                    <pic:cNvPr id="0" name=""/>
+                    <pic:cNvPicPr/>
+                  </pic:nvPicPr>
+                  <pic:blipFill>
+                    <a:blip r:embed="rId54"/>
+                    <a:stretch>
+                      <a:fillRect/>
+                    </a:stretch>
+                  </pic:blipFill>
+                  <pic:spPr>
+                    <a:xfrm>
+                      <a:off x="0" y="0"/>
+                      <a:ext cx="5274310" cy="2943602"/>
+                    </a:xfrm>
+                    <a:prstGeom prst="rect">
+                      <a:avLst/>
+                    </a:prstGeom>
+                  </pic:spPr>
+                </pic:pic>
+              </a:graphicData>
+            </a:graphic>
+          </wp:inline>
+        </w:drawing>
+      </w:r>
+    </w:p>
+    <w:p>
+      <w:pPr>
+        <w:pStyle w:val="a7"/>
+        <w:rPr>
+          <w:rFonts w:cstheme="minorHAnsi" w:hint="cs"/>
+          <w:sz w:val="24"/>
+          <w:szCs w:val="24"/>
+          <w:rtl/>
+        </w:rPr>
+      </w:pPr>
+      <w:r>
+        <w:rPr>
+          <w:rFonts w:cstheme="minorHAnsi" w:hint="cs"/>
+          <w:sz w:val="24"/>
+          <w:szCs w:val="24"/>
+          <w:rtl/>
+        </w:rPr>
+        <w:t xml:space="preserve">בשלב הזה המשתמש לוחץ על </w:t>
+      </w:r>
+      <w:r>
+        <w:rPr>
+          <w:rFonts w:cstheme="minorHAnsi"/>
+          <w:sz w:val="24"/>
+          <w:szCs w:val="24"/>
+        </w:rPr>
+        <w:t>submit</w:t>
+      </w:r>
+      <w:r>
+        <w:rPr>
+          <w:rFonts w:cstheme="minorHAnsi" w:hint="cs"/>
+          <w:sz w:val="24"/>
+          <w:szCs w:val="24"/>
+          <w:rtl/>
+        </w:rPr>
+        <w:t>, והנתונים נשלחים לשרת ומשם ל</w:t>
+      </w:r>
+      <w:r>
+        <w:rPr>
+          <w:rFonts w:cstheme="minorHAnsi"/>
+          <w:sz w:val="24"/>
+          <w:szCs w:val="24"/>
+        </w:rPr>
+        <w:t>DB</w:t>
+      </w:r>
+      <w:r>
+        <w:rPr>
+          <w:rFonts w:cstheme="minorHAnsi" w:hint="cs"/>
+          <w:sz w:val="24"/>
+          <w:szCs w:val="24"/>
+          <w:rtl/>
+        </w:rPr>
+        <w:t>. הדפדפן מציג שוב את הדף ההתחלתי</w:t>
+      </w:r>
+      <w:r>
+        <w:rPr>
+          <w:rFonts w:cstheme="minorHAnsi" w:hint="cs"/>
+          <w:sz w:val="24"/>
+          <w:szCs w:val="24"/>
+          <w:rtl/>
+        </w:rPr>
+        <w:t>. לאחר בחירת המקצוע שאליו הזנו את הנתונים, הדפדפן שולח בקשה לשרת, שמביא לו מה</w:t>
+      </w:r>
+      <w:r>
+        <w:rPr>
+          <w:rFonts w:cstheme="minorHAnsi"/>
+          <w:sz w:val="24"/>
+          <w:szCs w:val="24"/>
+        </w:rPr>
+        <w:t>DB</w:t>
+      </w:r>
+      <w:r>
+        <w:rPr>
+          <w:rFonts w:cstheme="minorHAnsi" w:hint="cs"/>
+          <w:sz w:val="24"/>
+          <w:szCs w:val="24"/>
+          <w:rtl/>
+        </w:rPr>
+        <w:t xml:space="preserve"> את הנתונים לגבי אותו מקצוע. הדפדפן ממלא בהתאם את השדות המתאימים (ושוב, הדף נראה כמו בתמונה למעלה...). בצורה כזו המשתמש יכול לעצור את העבודה בכל שלב, ולחזור אליה מאוחר יותר.</w:t>
+      </w:r>
+    </w:p>
+    <w:p>
+      <w:pPr>
+        <w:pStyle w:val="a7"/>
+        <w:rPr>
+          <w:rFonts w:cstheme="minorHAnsi" w:hint="cs"/>
+          <w:sz w:val="24"/>
+          <w:szCs w:val="24"/>
+          <w:rtl/>
+        </w:rPr>
+      </w:pPr>
+      <w:r>
+        <w:rPr>
+          <w:rFonts w:cstheme="minorHAnsi" w:hint="cs"/>
+          <w:sz w:val="24"/>
+          <w:szCs w:val="24"/>
+          <w:rtl/>
+        </w:rPr>
+        <w:t xml:space="preserve">לאחר שהמשתמש סיים להגדיר </w:t>
+      </w:r>
+      <w:r>
+        <w:rPr>
+          <w:rFonts w:cstheme="minorHAnsi"/>
+          <w:sz w:val="24"/>
+          <w:szCs w:val="24"/>
+        </w:rPr>
+        <w:t>metadata</w:t>
+      </w:r>
+      <w:r>
+        <w:rPr>
+          <w:rFonts w:cstheme="minorHAnsi" w:hint="cs"/>
+          <w:sz w:val="24"/>
+          <w:szCs w:val="24"/>
+          <w:rtl/>
+        </w:rPr>
+        <w:t>, הוא ירצה לגשת להגדרת התכונות (ניתן לגשת לשם גם לפני כן, אין מגבלה בנושא). לצורך זה הוא ילחץ על הכפתור המסומן כאן בחץ:</w:t>
+      </w:r>
+    </w:p>
+    <w:p>
+      <w:pPr>
+        <w:pStyle w:val="a7"/>
+        <w:rPr>
+          <w:rFonts w:cstheme="minorHAnsi" w:hint="cs"/>
+          <w:sz w:val="24"/>
+          <w:szCs w:val="24"/>
+          <w:rtl/>
+        </w:rPr>
+      </w:pPr>
+      <w:r>
+        <w:rPr>
+          <w:noProof/>
+        </w:rPr>
+        <w:lastRenderedPageBreak/>
+        <mc:AlternateContent>
+          <mc:Choice Requires="wps">
+            <w:drawing>
+              <wp:anchor distT="0" distB="0" distL="114300" distR="114300" simplePos="0" relativeHeight="251670528" behindDoc="0" locked="0" layoutInCell="1" allowOverlap="1" wp14:anchorId="2DBA4B65" wp14:editId="4944409C">
+                <wp:simplePos x="0" y="0"/>
+                <wp:positionH relativeFrom="column">
+                  <wp:posOffset>4892040</wp:posOffset>
+                </wp:positionH>
+                <wp:positionV relativeFrom="paragraph">
+                  <wp:posOffset>1784909</wp:posOffset>
+                </wp:positionV>
+                <wp:extent cx="570586" cy="14630"/>
+                <wp:effectExtent l="38100" t="76200" r="0" b="99695"/>
+                <wp:wrapNone/>
+                <wp:docPr id="30" name="מחבר חץ ישר 30"/>
+                <wp:cNvGraphicFramePr/>
+                <a:graphic xmlns:a="http://schemas.openxmlformats.org/drawingml/2006/main">
+                  <a:graphicData uri="http://schemas.microsoft.com/office/word/2010/wordprocessingShape">
+                    <wps:wsp>
+                      <wps:cNvCnPr/>
+                      <wps:spPr>
+                        <a:xfrm flipH="1" flipV="1">
+                          <a:off x="0" y="0"/>
+                          <a:ext cx="570586" cy="14630"/>
+                        </a:xfrm>
+                        <a:prstGeom prst="straightConnector1">
+                          <a:avLst/>
+                        </a:prstGeom>
+                        <a:ln w="19050">
+                          <a:solidFill>
+                            <a:schemeClr val="accent1"/>
+                          </a:solidFill>
+                          <a:tailEnd type="arrow"/>
+                        </a:ln>
+                      </wps:spPr>
+                      <wps:style>
+                        <a:lnRef idx="1">
+                          <a:schemeClr val="accent1"/>
+                        </a:lnRef>
+                        <a:fillRef idx="0">
+                          <a:schemeClr val="accent1"/>
+                        </a:fillRef>
+                        <a:effectRef idx="0">
+                          <a:schemeClr val="accent1"/>
+                        </a:effectRef>
+                        <a:fontRef idx="minor">
+                          <a:schemeClr val="tx1"/>
+                        </a:fontRef>
+                      </wps:style>
+                      <wps:bodyPr/>
+                    </wps:wsp>
+                  </a:graphicData>
+                </a:graphic>
+              </wp:anchor>
+            </w:drawing>
+          </mc:Choice>
+          <mc:Fallback>
+            <w:pict>
+              <v:shape id="מחבר חץ ישר 30" o:spid="_x0000_s1026" type="#_x0000_t32" style="position:absolute;left:0;text-align:left;margin-left:385.2pt;margin-top:140.55pt;width:44.95pt;height:1.15pt;flip:x y;z-index:251670528;visibility:visible;mso-wrap-style:square;mso-wrap-distance-left:9pt;mso-wrap-distance-top:0;mso-wrap-distance-right:9pt;mso-wrap-distance-bottom:0;mso-position-horizontal:absolute;mso-position-horizontal-relative:text;mso-position-vertical:absolute;mso-position-vertical-relative:text" o:gfxdata="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" strokecolor="#4472c4 [3204]" strokeweight="1.5pt">
+                <v:stroke endarrow="open" joinstyle="miter"/>
+              </v:shape>
+            </w:pict>
+          </mc:Fallback>
+        </mc:AlternateContent>
+      </w:r>
+      <w:r>
+        <w:rPr>
+          <w:noProof/>
+        </w:rPr>
+        <w:drawing>
+          <wp:inline distT="0" distB="0" distL="0" distR="0" wp14:anchorId="081651D1" wp14:editId="54311993">
+            <wp:extent cx="5274310" cy="2261727"/>
+            <wp:effectExtent l="0" t="0" r="2540" b="5715"/>
+            <wp:docPr id="29" name="תמונה 29"/>
+            <wp:cNvGraphicFramePr>
+              <a:graphicFrameLocks xmlns:a="http://schemas.openxmlformats.org/drawingml/2006/main" noChangeAspect="1"/>
+            </wp:cNvGraphicFramePr>
+            <a:graphic xmlns:a="http://schemas.openxmlformats.org/drawingml/2006/main">
+              <a:graphicData uri="http://schemas.openxmlformats.org/drawingml/2006/picture">
+                <pic:pic xmlns:pic="http://schemas.openxmlformats.org/drawingml/2006/picture">
+                  <pic:nvPicPr>
+                    <pic:cNvPr id="0" name=""/>
+                    <pic:cNvPicPr/>
+                  </pic:nvPicPr>
+                  <pic:blipFill>
+                    <a:blip r:embed="rId55"/>
+                    <a:stretch>
+                      <a:fillRect/>
+                    </a:stretch>
+                  </pic:blipFill>
+                  <pic:spPr>
+                    <a:xfrm>
+                      <a:off x="0" y="0"/>
+                      <a:ext cx="5274310" cy="2261727"/>
+                    </a:xfrm>
+                    <a:prstGeom prst="rect">
+                      <a:avLst/>
+                    </a:prstGeom>
+                  </pic:spPr>
+                </pic:pic>
+              </a:graphicData>
+            </a:graphic>
+          </wp:inline>
+        </w:drawing>
+      </w:r>
+    </w:p>
+    <w:p>
+      <w:pPr>
+        <w:pStyle w:val="a7"/>
+        <w:rPr>
+          <w:rFonts w:cstheme="minorHAnsi" w:hint="cs"/>
+          <w:sz w:val="24"/>
+          <w:szCs w:val="24"/>
+          <w:rtl/>
+        </w:rPr>
+      </w:pPr>
+      <w:r>
+        <w:rPr>
+          <w:rFonts w:cstheme="minorHAnsi" w:hint="cs"/>
+          <w:sz w:val="24"/>
+          <w:szCs w:val="24"/>
+          <w:rtl/>
+        </w:rPr>
+        <w:t>לאחר הלחיצה הוא מועבר לדף הבא:</w:t>
+      </w:r>
+    </w:p>
+    <w:p>
+      <w:pPr>
+        <w:pStyle w:val="a7"/>
+        <w:rPr>
+          <w:rFonts w:cstheme="minorHAnsi" w:hint="cs"/>
+          <w:sz w:val="24"/>
+          <w:szCs w:val="24"/>
+          <w:rtl/>
+        </w:rPr>
+      </w:pPr>
+      <w:r>
+        <w:rPr>
+          <w:noProof/>
+        </w:rPr>
+        <w:drawing>
+          <wp:inline distT="0" distB="0" distL="0" distR="0" wp14:anchorId="4375DFE1" wp14:editId="70FD74CC">
+            <wp:extent cx="5274310" cy="2518117"/>
+            <wp:effectExtent l="0" t="0" r="2540" b="0"/>
+            <wp:docPr id="31" name="תמונה 31"/>
+            <wp:cNvGraphicFramePr>
+              <a:graphicFrameLocks xmlns:a="http://schemas.openxmlformats.org/drawingml/2006/main" noChangeAspect="1"/>
+            </wp:cNvGraphicFramePr>
+            <a:graphic xmlns:a="http://schemas.openxmlformats.org/drawingml/2006/main">
+              <a:graphicData uri="http://schemas.openxmlformats.org/drawingml/2006/picture">
+                <pic:pic xmlns:pic="http://schemas.openxmlformats.org/drawingml/2006/picture">
+                  <pic:nvPicPr>
+                    <pic:cNvPr id="0" name=""/>
+                    <pic:cNvPicPr/>
+                  </pic:nvPicPr>
+                  <pic:blipFill>
+                    <a:blip r:embed="rId56"/>
+                    <a:stretch>
+                      <a:fillRect/>
+                    </a:stretch>
+                  </pic:blipFill>
+                  <pic:spPr>
+                    <a:xfrm>
+                      <a:off x="0" y="0"/>
+                      <a:ext cx="5274310" cy="2518117"/>
+                    </a:xfrm>
+                    <a:prstGeom prst="rect">
+                      <a:avLst/>
+                    </a:prstGeom>
+                  </pic:spPr>
+                </pic:pic>
+              </a:graphicData>
+            </a:graphic>
+          </wp:inline>
+        </w:drawing>
+      </w:r>
+    </w:p>
+    <w:p>
+      <w:pPr>
+        <w:pStyle w:val="a7"/>
+        <w:rPr>
+          <w:rFonts w:cstheme="minorHAnsi" w:hint="cs"/>
+          <w:sz w:val="24"/>
+          <w:szCs w:val="24"/>
+          <w:rtl/>
+        </w:rPr>
+      </w:pPr>
+      <w:r>
+        <w:rPr>
+          <w:rFonts w:cstheme="minorHAnsi" w:hint="cs"/>
+          <w:sz w:val="24"/>
+          <w:szCs w:val="24"/>
+          <w:rtl/>
+        </w:rPr>
+        <w:t>בצד שמאל למעלה ניתן לראות כפתור לחזרה לדף הקודם.</w:t>
+      </w:r>
+    </w:p>
+    <w:p>
+      <w:pPr>
+        <w:pStyle w:val="a7"/>
+        <w:rPr>
+          <w:rFonts w:cstheme="minorHAnsi"/>
+          <w:sz w:val="24"/>
+          <w:szCs w:val="24"/>
+          <w:rtl/>
+        </w:rPr>
+      </w:pPr>
+      <w:r>
+        <w:rPr>
+          <w:rFonts w:cstheme="minorHAnsi" w:hint="cs"/>
+          <w:sz w:val="24"/>
+          <w:szCs w:val="24"/>
+          <w:rtl/>
+        </w:rPr>
+        <w:t>הדף עצמו מספק אפשרות לבחור רמות רצויות עבור תכונות מסויימות. רק נציין שכל התכונות מוצגות ברצף אחת מתחת לשניה:</w:t>
+      </w:r>
+    </w:p>
+    <w:p>
+      <w:pPr>
+        <w:bidi w:val="0"/>
+        <w:rPr>
+          <w:rFonts w:cstheme="minorHAnsi"/>
+          <w:sz w:val="24"/>
+          <w:szCs w:val="24"/>
+          <w:rtl/>
+        </w:rPr>
+      </w:pPr>
+      <w:r>
+        <w:rPr>
+          <w:rFonts w:cstheme="minorHAnsi"/>
+          <w:sz w:val="24"/>
+          <w:szCs w:val="24"/>
+          <w:rtl/>
+        </w:rPr>
+        <w:br w:type="page"/>
+      </w:r>
+    </w:p>
+    <w:p>
+      <w:pPr>
+        <w:pStyle w:val="a7"/>
+        <w:rPr>
+          <w:rFonts w:cstheme="minorHAnsi" w:hint="cs"/>
+          <w:sz w:val="24"/>
+          <w:szCs w:val="24"/>
+          <w:rtl/>
+        </w:rPr>
+      </w:pPr>
+      <w:r>
+        <w:rPr>
+          <w:noProof/>
+        </w:rPr>
+        <w:lastRenderedPageBreak/>
+        <w:drawing>
+          <wp:inline distT="0" distB="0" distL="0" distR="0" wp14:anchorId="502502D6" wp14:editId="3BC886A8">
+            <wp:extent cx="5274310" cy="4286598"/>
+            <wp:effectExtent l="0" t="0" r="2540" b="0"/>
+            <wp:docPr id="1024" name="תמונה 1024"/>
+            <wp:cNvGraphicFramePr>
+              <a:graphicFrameLocks xmlns:a="http://schemas.openxmlformats.org/drawingml/2006/main" noChangeAspect="1"/>
+            </wp:cNvGraphicFramePr>
+            <a:graphic xmlns:a="http://schemas.openxmlformats.org/drawingml/2006/main">
+              <a:graphicData uri="http://schemas.openxmlformats.org/drawingml/2006/picture">
+                <pic:pic xmlns:pic="http://schemas.openxmlformats.org/drawingml/2006/picture">
+                  <pic:nvPicPr>
+                    <pic:cNvPr id="0" name=""/>
+                    <pic:cNvPicPr/>
+                  </pic:nvPicPr>
+                  <pic:blipFill>
+                    <a:blip r:embed="rId57"/>
+                    <a:stretch>
+                      <a:fillRect/>
+                    </a:stretch>
+                  </pic:blipFill>
+                  <pic:spPr>
+                    <a:xfrm>
+                      <a:off x="0" y="0"/>
+                      <a:ext cx="5274310" cy="4286598"/>
+                    </a:xfrm>
+                    <a:prstGeom prst="rect">
+                      <a:avLst/>
+                    </a:prstGeom>
+                  </pic:spPr>
+                </pic:pic>
+              </a:graphicData>
+            </a:graphic>
+          </wp:inline>
+        </w:drawing>
+      </w:r>
+    </w:p>
+    <w:p>
+      <w:pPr>
+        <w:pStyle w:val="a7"/>
+        <w:rPr>
+          <w:rFonts w:cstheme="minorHAnsi" w:hint="cs"/>
+          <w:sz w:val="24"/>
+          <w:szCs w:val="24"/>
+          <w:rtl/>
+        </w:rPr>
+      </w:pPr>
+    </w:p>
+    <w:p>
+      <w:pPr>
+        <w:pStyle w:val="a7"/>
+        <w:rPr>
+          <w:rFonts w:cstheme="minorHAnsi" w:hint="cs"/>
+          <w:sz w:val="24"/>
+          <w:szCs w:val="24"/>
+          <w:rtl/>
+        </w:rPr>
+      </w:pPr>
+      <w:r>
+        <w:rPr>
+          <w:rFonts w:cstheme="minorHAnsi" w:hint="cs"/>
+          <w:sz w:val="24"/>
+          <w:szCs w:val="24"/>
+          <w:rtl/>
+        </w:rPr>
+        <w:t xml:space="preserve">לאחר שהמשתמש לוחץ על אחד מהריבועים, הריבוע הזה מסומן במסגרת כחולה, ומופיע מסר שמסביר לו מה הוא מגדיר כעת (במקרה שלנו </w:t>
+      </w:r>
+      <w:r>
+        <w:rPr>
+          <w:rFonts w:cstheme="minorHAnsi"/>
+          <w:sz w:val="24"/>
+          <w:szCs w:val="24"/>
+          <w:rtl/>
+        </w:rPr>
+        <w:t>–</w:t>
+      </w:r>
+      <w:r>
+        <w:rPr>
+          <w:rFonts w:cstheme="minorHAnsi" w:hint="cs"/>
+          <w:sz w:val="24"/>
+          <w:szCs w:val="24"/>
+          <w:rtl/>
+        </w:rPr>
+        <w:t xml:space="preserve"> עד כמה הוא מעוניין במועמדים עם רמת פתיחות ממוצעת):</w:t>
+      </w:r>
+    </w:p>
+    <w:p>
+      <w:pPr>
+        <w:pStyle w:val="a7"/>
+        <w:rPr>
+          <w:rFonts w:cstheme="minorHAnsi" w:hint="cs"/>
+          <w:sz w:val="24"/>
+          <w:szCs w:val="24"/>
+          <w:rtl/>
+        </w:rPr>
+      </w:pPr>
+      <w:r>
+        <w:rPr>
+          <w:noProof/>
+        </w:rPr>
+        <w:drawing>
+          <wp:inline distT="0" distB="0" distL="0" distR="0" wp14:anchorId="62FDF801" wp14:editId="78BFE0FA">
+            <wp:extent cx="5274310" cy="2207396"/>
+            <wp:effectExtent l="0" t="0" r="2540" b="2540"/>
+            <wp:docPr id="1025" name="תמונה 1025"/>
+            <wp:cNvGraphicFramePr>
+              <a:graphicFrameLocks xmlns:a="http://schemas.openxmlformats.org/drawingml/2006/main" noChangeAspect="1"/>
+            </wp:cNvGraphicFramePr>
+            <a:graphic xmlns:a="http://schemas.openxmlformats.org/drawingml/2006/main">
+              <a:graphicData uri="http://schemas.openxmlformats.org/drawingml/2006/picture">
+                <pic:pic xmlns:pic="http://schemas.openxmlformats.org/drawingml/2006/picture">
+                  <pic:nvPicPr>
+                    <pic:cNvPr id="0" name=""/>
+                    <pic:cNvPicPr/>
+                  </pic:nvPicPr>
+                  <pic:blipFill>
+                    <a:blip r:embed="rId58"/>
+                    <a:stretch>
+                      <a:fillRect/>
+                    </a:stretch>
+                  </pic:blipFill>
+                  <pic:spPr>
+                    <a:xfrm>
+                      <a:off x="0" y="0"/>
+                      <a:ext cx="5274310" cy="2207396"/>
+                    </a:xfrm>
+                    <a:prstGeom prst="rect">
+                      <a:avLst/>
+                    </a:prstGeom>
+                  </pic:spPr>
+                </pic:pic>
+              </a:graphicData>
+            </a:graphic>
+          </wp:inline>
+        </w:drawing>
+      </w:r>
+    </w:p>
+    <w:p>
+      <w:pPr>
+        <w:pStyle w:val="a7"/>
+        <w:rPr>
+          <w:rFonts w:cstheme="minorHAnsi" w:hint="cs"/>
+          <w:sz w:val="24"/>
+          <w:szCs w:val="24"/>
+          <w:rtl/>
+        </w:rPr>
+      </w:pPr>
+      <w:r>
+        <w:rPr>
+          <w:rFonts w:cstheme="minorHAnsi" w:hint="cs"/>
+          <w:sz w:val="24"/>
+          <w:szCs w:val="24"/>
+          <w:rtl/>
+        </w:rPr>
+        <w:t>לאחר לחיצה על אייקון מסויים, המרובע המתאים ייצבע בצבע של האייקון, כך זה נראה לאחר שהמשתמש מילא את כל הסרגל:</w:t>
+      </w:r>
+    </w:p>
+    <w:p>
+      <w:pPr>
+        <w:pStyle w:val="a7"/>
+        <w:rPr>
+          <w:rFonts w:cstheme="minorHAnsi" w:hint="cs"/>
+          <w:sz w:val="24"/>
+          <w:szCs w:val="24"/>
+          <w:rtl/>
+        </w:rPr>
+      </w:pPr>
+      <w:r>
+        <w:rPr>
+          <w:noProof/>
+        </w:rPr>
+        <w:lastRenderedPageBreak/>
+        <w:drawing>
+          <wp:inline distT="0" distB="0" distL="0" distR="0" wp14:anchorId="3921C906" wp14:editId="4EFD2B46">
+            <wp:extent cx="5274310" cy="2148793"/>
+            <wp:effectExtent l="0" t="0" r="2540" b="4445"/>
+            <wp:docPr id="1027" name="תמונה 1027"/>
+            <wp:cNvGraphicFramePr>
+              <a:graphicFrameLocks xmlns:a="http://schemas.openxmlformats.org/drawingml/2006/main" noChangeAspect="1"/>
+            </wp:cNvGraphicFramePr>
+            <a:graphic xmlns:a="http://schemas.openxmlformats.org/drawingml/2006/main">
+              <a:graphicData uri="http://schemas.openxmlformats.org/drawingml/2006/picture">
+                <pic:pic xmlns:pic="http://schemas.openxmlformats.org/drawingml/2006/picture">
+                  <pic:nvPicPr>
+                    <pic:cNvPr id="0" name=""/>
+                    <pic:cNvPicPr/>
+                  </pic:nvPicPr>
+                  <pic:blipFill>
+                    <a:blip r:embed="rId59"/>
+                    <a:stretch>
+                      <a:fillRect/>
+                    </a:stretch>
+                  </pic:blipFill>
+                  <pic:spPr>
+                    <a:xfrm>
+                      <a:off x="0" y="0"/>
+                      <a:ext cx="5274310" cy="2148793"/>
+                    </a:xfrm>
+                    <a:prstGeom prst="rect">
+                      <a:avLst/>
+                    </a:prstGeom>
+                  </pic:spPr>
+                </pic:pic>
+              </a:graphicData>
+            </a:graphic>
+          </wp:inline>
+        </w:drawing>
+      </w:r>
+    </w:p>
+    <w:p>
+      <w:pPr>
+        <w:pStyle w:val="a7"/>
+        <w:rPr>
+          <w:rFonts w:cstheme="minorHAnsi" w:hint="cs"/>
+          <w:sz w:val="24"/>
+          <w:szCs w:val="24"/>
+          <w:rtl/>
+        </w:rPr>
+      </w:pPr>
+      <w:r>
+        <w:rPr>
+          <w:rFonts w:cstheme="minorHAnsi" w:hint="cs"/>
+          <w:sz w:val="24"/>
+          <w:szCs w:val="24"/>
+          <w:rtl/>
+        </w:rPr>
+        <w:t xml:space="preserve">לאחר שהמשתמש מסיים להגדיר את כל התכונות, הוא לוחץ על </w:t>
+      </w:r>
+      <w:r>
+        <w:rPr>
+          <w:rFonts w:cstheme="minorHAnsi"/>
+          <w:sz w:val="24"/>
+          <w:szCs w:val="24"/>
+        </w:rPr>
+        <w:t>submit</w:t>
+      </w:r>
+      <w:r>
+        <w:rPr>
+          <w:rFonts w:cstheme="minorHAnsi" w:hint="cs"/>
+          <w:sz w:val="24"/>
+          <w:szCs w:val="24"/>
+          <w:rtl/>
+        </w:rPr>
+        <w:t>, והכל נשמר ב</w:t>
+      </w:r>
+      <w:r>
+        <w:rPr>
+          <w:rFonts w:cstheme="minorHAnsi"/>
+          <w:sz w:val="24"/>
+          <w:szCs w:val="24"/>
+        </w:rPr>
+        <w:t>DB</w:t>
+      </w:r>
+      <w:r>
+        <w:rPr>
+          <w:rFonts w:cstheme="minorHAnsi" w:hint="cs"/>
+          <w:sz w:val="24"/>
+          <w:szCs w:val="24"/>
+          <w:rtl/>
+        </w:rPr>
+        <w:t>. כמובן, בפעם הבאה שיבחר במקצוע הזה, הדפדפן יציג לו שוב את הצבעים שכבר בחר (</w:t>
+      </w:r>
+      <w:r>
+        <w:rPr>
+          <w:rFonts w:cstheme="minorHAnsi" w:hint="cs"/>
+          <w:sz w:val="24"/>
+          <w:szCs w:val="24"/>
+          <w:rtl/>
+        </w:rPr>
+        <w:t>על פי מה</w:t>
+      </w:r>
       <w:bookmarkStart w:id="1" w:name="_GoBack"/>
       <w:bookmarkEnd w:id="1"/>
-    </w:p>
-    <w:p>
-      <w:pPr>
-        <w:pStyle w:val="a7"/>
-        <w:rPr>
-          <w:rFonts w:cstheme="minorHAnsi"/>
-          <w:sz w:val="24"/>
-          <w:szCs w:val="24"/>
+      <w:r>
+        <w:rPr>
+          <w:rFonts w:cstheme="minorHAnsi" w:hint="cs"/>
+          <w:sz w:val="24"/>
+          <w:szCs w:val="24"/>
+          <w:rtl/>
+        </w:rPr>
+        <w:t xml:space="preserve"> שנשמר ב</w:t>
+      </w:r>
+      <w:r>
+        <w:rPr>
+          <w:rFonts w:cstheme="minorHAnsi"/>
+          <w:sz w:val="24"/>
+          <w:szCs w:val="24"/>
+        </w:rPr>
+        <w:t>DB</w:t>
+      </w:r>
+      <w:r>
+        <w:rPr>
+          <w:rFonts w:cstheme="minorHAnsi" w:hint="cs"/>
+          <w:sz w:val="24"/>
+          <w:szCs w:val="24"/>
+          <w:rtl/>
+        </w:rPr>
+        <w:t>)</w:t>
+      </w:r>
+    </w:p>
+    <w:p>
+      <w:pPr>
+        <w:pStyle w:val="a7"/>
+        <w:rPr>
+          <w:rFonts w:cstheme="minorHAnsi" w:hint="cs"/>
+          <w:sz w:val="24"/>
+          <w:szCs w:val="24"/>
+          <w:rtl/>
+        </w:rPr>
+      </w:pPr>
+    </w:p>
+    <w:p>
+      <w:pPr>
+        <w:pStyle w:val="a7"/>
+        <w:rPr>
+          <w:rFonts w:cstheme="minorHAnsi" w:hint="cs"/>
+          <w:sz w:val="24"/>
+          <w:szCs w:val="24"/>
+          <w:rtl/>
         </w:rPr>
       </w:pPr>
     </w:p>
@@ -17740,18 +17654,15 @@
           <w:szCs w:val="24"/>
         </w:rPr>
       </w:pPr>
-      <w:proofErr w:type="spellStart"/>
-      <w:r>
-        <w:rPr>
-          <w:rFonts w:cstheme="minorHAnsi" w:hint="cs"/>
-          <w:sz w:val="24"/>
-          <w:szCs w:val="24"/>
-          <w:rtl/>
-        </w:rPr>
-        <w:lastRenderedPageBreak/>
+      <w:r>
+        <w:rPr>
+          <w:rFonts w:cstheme="minorHAnsi" w:hint="cs"/>
+          <w:sz w:val="24"/>
+          <w:szCs w:val="24"/>
+          <w:rtl/>
+        </w:rPr>
         <w:t>ביביליוגרפיה</w:t>
       </w:r>
-      <w:proofErr w:type="spellEnd"/>
     </w:p>
     <w:p>
       <w:pPr>
@@ -17776,8 +17687,8 @@
       </w:pPr>
     </w:p>
     <w:sectPr>
-      <w:headerReference w:type="default" r:id="rId53"/>
-      <w:footerReference w:type="default" r:id="rId54"/>
+      <w:headerReference w:type="default" r:id="rId60"/>
+      <w:footerReference w:type="default" r:id="rId61"/>
       <w:pgSz w:w="11906" w:h="16838"/>
       <w:pgMar w:top="1440" w:right="1800" w:bottom="1440" w:left="1800" w:header="708" w:footer="708" w:gutter="0"/>
       <w:cols w:space="708"/>
@@ -20347,7 +20258,7 @@
 </file>
 
 <file path=customXml/itemProps1.xml><?xml version="1.0" encoding="utf-8"?>
-<ds:datastoreItem xmlns:ds="http://schemas.openxmlformats.org/officeDocument/2006/customXml" ds:itemID="{C08EF692-6001-4CDD-9F38-1F27AA0A3884}">
+<ds:datastoreItem xmlns:ds="http://schemas.openxmlformats.org/officeDocument/2006/customXml" ds:itemID="{6623BEF3-7C9A-4116-85B0-CE2695D83B9F}">
   <ds:schemaRefs>
     <ds:schemaRef ds:uri="http://schemas.openxmlformats.org/officeDocument/2006/bibliography"/>
   </ds:schemaRefs>

</xml_diff>

<commit_message>
Added only title for chrome devtools
</commit_message>
<xml_diff>
--- a/project book Daniel.docx
+++ b/project book Daniel.docx
@@ -890,7 +890,7 @@
     <w:p>
       <w:pPr>
         <w:rPr>
-          <w:rFonts w:cstheme="minorHAnsi"/>
+          <w:rFonts w:cstheme="minorHAnsi" w:hint="cs"/>
           <w:sz w:val="24"/>
           <w:szCs w:val="24"/>
           <w:rtl/>
@@ -1489,7 +1489,7 @@
     <w:p>
       <w:pPr>
         <w:rPr>
-          <w:rFonts w:cstheme="minorHAnsi"/>
+          <w:rFonts w:cstheme="minorHAnsi" w:hint="cs"/>
           <w:sz w:val="24"/>
           <w:szCs w:val="24"/>
         </w:rPr>
@@ -6543,7 +6543,7 @@
       <w:pPr>
         <w:pStyle w:val="a7"/>
         <w:rPr>
-          <w:rFonts w:cstheme="minorHAnsi"/>
+          <w:rFonts w:cstheme="minorHAnsi" w:hint="cs"/>
           <w:sz w:val="24"/>
           <w:szCs w:val="24"/>
           <w:rtl/>
@@ -6827,7 +6827,7 @@
       <w:pPr>
         <w:pStyle w:val="a7"/>
         <w:rPr>
-          <w:rFonts w:cstheme="minorHAnsi"/>
+          <w:rFonts w:cstheme="minorHAnsi" w:hint="cs"/>
           <w:sz w:val="24"/>
           <w:szCs w:val="24"/>
           <w:rtl/>
@@ -7008,7 +7008,7 @@
       <w:pPr>
         <w:pStyle w:val="a7"/>
         <w:rPr>
-          <w:rFonts w:cstheme="minorHAnsi"/>
+          <w:rFonts w:cstheme="minorHAnsi" w:hint="cs"/>
           <w:sz w:val="24"/>
           <w:szCs w:val="24"/>
           <w:rtl/>
@@ -7304,12 +7304,31 @@
       <w:pPr>
         <w:pStyle w:val="a7"/>
         <w:rPr>
-          <w:rFonts w:cstheme="minorHAnsi" w:hint="cs"/>
-          <w:sz w:val="24"/>
-          <w:szCs w:val="24"/>
-          <w:rtl/>
-        </w:rPr>
-      </w:pPr>
+          <w:rFonts w:cstheme="minorHAnsi"/>
+          <w:sz w:val="24"/>
+          <w:szCs w:val="24"/>
+        </w:rPr>
+      </w:pPr>
+      <w:r>
+        <w:rPr>
+          <w:rFonts w:cstheme="minorHAnsi"/>
+          <w:sz w:val="24"/>
+          <w:szCs w:val="24"/>
+        </w:rPr>
+        <w:t>Chrome DevTools</w:t>
+      </w:r>
+    </w:p>
+    <w:p>
+      <w:pPr>
+        <w:pStyle w:val="a7"/>
+        <w:rPr>
+          <w:rFonts w:cstheme="minorHAnsi"/>
+          <w:sz w:val="24"/>
+          <w:szCs w:val="24"/>
+        </w:rPr>
+      </w:pPr>
+      <w:bookmarkStart w:id="0" w:name="_GoBack"/>
+      <w:bookmarkEnd w:id="0"/>
     </w:p>
     <w:p>
       <w:pPr>
@@ -8142,7 +8161,7 @@
         <w:shd w:val="clear" w:color="auto" w:fill="FFFFFF"/>
         <w:spacing w:before="120" w:after="120" w:line="240" w:lineRule="auto"/>
         <w:rPr>
-          <w:rFonts w:cstheme="minorHAnsi"/>
+          <w:rFonts w:cstheme="minorHAnsi" w:hint="cs"/>
           <w:sz w:val="24"/>
           <w:szCs w:val="24"/>
           <w:rtl/>
@@ -8186,6 +8205,7 @@
           <w:szCs w:val="24"/>
           <w:rtl/>
         </w:rPr>
+        <w:lastRenderedPageBreak/>
         <w:t>שלבי השימוש בתג</w:t>
       </w:r>
       <w:r>
@@ -8219,7 +8239,6 @@
           <w:szCs w:val="24"/>
           <w:rtl/>
         </w:rPr>
-        <w:lastRenderedPageBreak/>
         <w:t>מתחילים בתג פותח</w:t>
       </w:r>
       <w:r>
@@ -9087,7 +9106,7 @@
         </w:rPr>
         <w:t>img src="</w:t>
       </w:r>
-      <w:bookmarkStart w:id="0" w:name="_Hlk640211"/>
+      <w:bookmarkStart w:id="1" w:name="_Hlk640211"/>
       <w:r>
         <w:rPr>
           <w:rFonts w:asciiTheme="minorHAnsi" w:eastAsiaTheme="minorHAnsi" w:hAnsiTheme="minorHAnsi" w:cstheme="minorHAnsi" w:hint="cs"/>
@@ -9100,7 +9119,7 @@
         </w:rPr>
         <w:t>inalPro</w:t>
       </w:r>
-      <w:bookmarkEnd w:id="0"/>
+      <w:bookmarkEnd w:id="1"/>
       <w:r>
         <w:rPr>
           <w:rFonts w:asciiTheme="minorHAnsi" w:eastAsiaTheme="minorHAnsi" w:hAnsiTheme="minorHAnsi" w:cstheme="minorHAnsi"/>
@@ -9413,6 +9432,7 @@
           <w:szCs w:val="24"/>
           <w:rtl/>
         </w:rPr>
+        <w:lastRenderedPageBreak/>
         <w:t>דפי אינטרנט נכתבים בשפת </w:t>
       </w:r>
       <w:hyperlink r:id="rId40" w:tooltip="HTML" w:history="1">
@@ -9527,17 +9547,7 @@
           <w:szCs w:val="24"/>
           <w:rtl/>
         </w:rPr>
-        <w:t xml:space="preserve">כי נניח </w:t>
-      </w:r>
-      <w:r>
-        <w:rPr>
-          <w:rFonts w:cstheme="minorHAnsi"/>
-          <w:sz w:val="24"/>
-          <w:szCs w:val="24"/>
-          <w:rtl/>
-        </w:rPr>
-        <w:lastRenderedPageBreak/>
-        <w:t>שהאתר כולל 20 מסמכי</w:t>
+        <w:t>כי נניח שהאתר כולל 20 מסמכי</w:t>
       </w:r>
       <w:r>
         <w:rPr>
@@ -9561,7 +9571,7 @@
       <w:pPr>
         <w:pStyle w:val="a7"/>
         <w:rPr>
-          <w:rFonts w:cstheme="minorHAnsi"/>
+          <w:rFonts w:cstheme="minorHAnsi" w:hint="cs"/>
           <w:sz w:val="24"/>
           <w:szCs w:val="24"/>
           <w:rtl/>
@@ -14547,6 +14557,7 @@
           <w:szCs w:val="24"/>
           <w:rtl/>
         </w:rPr>
+        <w:lastRenderedPageBreak/>
         <w:t>השלב הבא היה. ש</w:t>
       </w:r>
       <w:r>
@@ -17126,10 +17137,9 @@
       <w:pPr>
         <w:bidi w:val="0"/>
         <w:rPr>
-          <w:rFonts w:cstheme="minorHAnsi"/>
-          <w:sz w:val="24"/>
-          <w:szCs w:val="24"/>
-          <w:rtl/>
+          <w:rFonts w:cstheme="minorHAnsi" w:hint="cs"/>
+          <w:sz w:val="24"/>
+          <w:szCs w:val="24"/>
         </w:rPr>
       </w:pPr>
       <w:r>
@@ -17428,8 +17438,6 @@
         </w:rPr>
         <w:t>על פי מה</w:t>
       </w:r>
-      <w:bookmarkStart w:id="1" w:name="_GoBack"/>
-      <w:bookmarkEnd w:id="1"/>
       <w:r>
         <w:rPr>
           <w:rFonts w:cstheme="minorHAnsi" w:hint="cs"/>
@@ -17682,9 +17690,16 @@
           <w:rFonts w:cstheme="minorHAnsi"/>
           <w:sz w:val="24"/>
           <w:szCs w:val="24"/>
-          <w:rtl/>
-        </w:rPr>
-      </w:pPr>
+        </w:rPr>
+      </w:pPr>
+      <w:r>
+        <w:rPr>
+          <w:rFonts w:cstheme="minorHAnsi"/>
+          <w:sz w:val="24"/>
+          <w:szCs w:val="24"/>
+        </w:rPr>
+        <w:t>-</w:t>
+      </w:r>
     </w:p>
     <w:sectPr>
       <w:headerReference w:type="default" r:id="rId60"/>
@@ -20258,7 +20273,7 @@
 </file>
 
 <file path=customXml/itemProps1.xml><?xml version="1.0" encoding="utf-8"?>
-<ds:datastoreItem xmlns:ds="http://schemas.openxmlformats.org/officeDocument/2006/customXml" ds:itemID="{6623BEF3-7C9A-4116-85B0-CE2695D83B9F}">
+<ds:datastoreItem xmlns:ds="http://schemas.openxmlformats.org/officeDocument/2006/customXml" ds:itemID="{C9CDD865-731A-4EB9-8806-CBD069C7F0D7}">
   <ds:schemaRefs>
     <ds:schemaRef ds:uri="http://schemas.openxmlformats.org/officeDocument/2006/bibliography"/>
   </ds:schemaRefs>

</xml_diff>

<commit_message>
Added description for tableau
</commit_message>
<xml_diff>
--- a/project book Daniel.docx
+++ b/project book Daniel.docx
@@ -9539,33 +9539,260 @@
       <w:pPr>
         <w:pStyle w:val="4"/>
         <w:rPr>
-          <w:rtl/>
-        </w:rPr>
-      </w:pPr>
-      <w:r>
-        <w:rPr>
           <w:rFonts w:hint="cs"/>
           <w:rtl/>
         </w:rPr>
+      </w:pPr>
+      <w:r>
+        <w:rPr>
+          <w:rFonts w:hint="cs"/>
+          <w:rtl/>
+        </w:rPr>
         <w:t>2.3.1.3</w:t>
       </w:r>
       <w:r>
         <w:t xml:space="preserve"> </w:t>
       </w:r>
       <w:r>
-        <w:t xml:space="preserve">Tableau        </w:t>
+        <w:t xml:space="preserve">Tableau </w:t>
       </w:r>
     </w:p>
     <w:p>
       <w:pPr>
         <w:pStyle w:val="a7"/>
         <w:rPr>
-          <w:rFonts w:cstheme="minorHAnsi"/>
-          <w:sz w:val="24"/>
-          <w:szCs w:val="24"/>
-          <w:rtl/>
-        </w:rPr>
-      </w:pPr>
+          <w:rFonts w:cstheme="minorHAnsi" w:hint="cs"/>
+          <w:sz w:val="24"/>
+          <w:szCs w:val="24"/>
+          <w:rtl/>
+        </w:rPr>
+      </w:pPr>
+      <w:proofErr w:type="gramStart"/>
+      <w:r>
+        <w:rPr>
+          <w:rFonts w:cstheme="minorHAnsi"/>
+          <w:sz w:val="24"/>
+          <w:szCs w:val="24"/>
+        </w:rPr>
+        <w:t xml:space="preserve">Tableau </w:t>
+      </w:r>
+      <w:r>
+        <w:rPr>
+          <w:rFonts w:cstheme="minorHAnsi"/>
+          <w:sz w:val="24"/>
+          <w:szCs w:val="24"/>
+          <w:rtl/>
+        </w:rPr>
+        <w:t>הוא כלי</w:t>
+      </w:r>
+      <w:r>
+        <w:rPr>
+          <w:rFonts w:cstheme="minorHAnsi"/>
+          <w:sz w:val="24"/>
+          <w:szCs w:val="24"/>
+        </w:rPr>
+        <w:t xml:space="preserve"> BI </w:t>
+      </w:r>
+      <w:r>
+        <w:rPr>
+          <w:rFonts w:cstheme="minorHAnsi" w:hint="cs"/>
+          <w:sz w:val="24"/>
+          <w:szCs w:val="24"/>
+          <w:rtl/>
+        </w:rPr>
+        <w:t>מה</w:t>
+      </w:r>
+      <w:r>
+        <w:rPr>
+          <w:rFonts w:cstheme="minorHAnsi"/>
+          <w:sz w:val="24"/>
+          <w:szCs w:val="24"/>
+          <w:rtl/>
+        </w:rPr>
+        <w:t>מוביל</w:t>
+      </w:r>
+      <w:r>
+        <w:rPr>
+          <w:rFonts w:cstheme="minorHAnsi" w:hint="cs"/>
+          <w:sz w:val="24"/>
+          <w:szCs w:val="24"/>
+          <w:rtl/>
+        </w:rPr>
+        <w:t>ים</w:t>
+      </w:r>
+      <w:r>
+        <w:rPr>
+          <w:rFonts w:cstheme="minorHAnsi"/>
+          <w:sz w:val="24"/>
+          <w:szCs w:val="24"/>
+          <w:rtl/>
+        </w:rPr>
+        <w:t xml:space="preserve"> בעולם, עם יכולות ויזואליזציה </w:t>
+      </w:r>
+      <w:r>
+        <w:rPr>
+          <w:rFonts w:cstheme="minorHAnsi" w:hint="cs"/>
+          <w:sz w:val="24"/>
+          <w:szCs w:val="24"/>
+          <w:rtl/>
+        </w:rPr>
+        <w:t>משמעותיות</w:t>
+      </w:r>
+      <w:r>
+        <w:rPr>
+          <w:rFonts w:cstheme="minorHAnsi"/>
+          <w:sz w:val="24"/>
+          <w:szCs w:val="24"/>
+          <w:rtl/>
+        </w:rPr>
+        <w:t xml:space="preserve"> ו</w:t>
+      </w:r>
+      <w:r>
+        <w:rPr>
+          <w:rFonts w:cstheme="minorHAnsi"/>
+          <w:sz w:val="24"/>
+          <w:szCs w:val="24"/>
+          <w:rtl/>
+        </w:rPr>
+        <w:t>ממשק משתמש</w:t>
+      </w:r>
+      <w:r>
+        <w:rPr>
+          <w:rFonts w:cstheme="minorHAnsi" w:hint="cs"/>
+          <w:sz w:val="24"/>
+          <w:szCs w:val="24"/>
+          <w:rtl/>
+        </w:rPr>
+        <w:t xml:space="preserve"> שנחשב</w:t>
+      </w:r>
+      <w:r>
+        <w:rPr>
+          <w:rFonts w:cstheme="minorHAnsi"/>
+          <w:sz w:val="24"/>
+          <w:szCs w:val="24"/>
+          <w:rtl/>
+        </w:rPr>
+        <w:t xml:space="preserve"> נוח ואינטואיטיבי</w:t>
+      </w:r>
+      <w:r>
+        <w:rPr>
+          <w:rFonts w:cstheme="minorHAnsi"/>
+          <w:sz w:val="24"/>
+          <w:szCs w:val="24"/>
+          <w:rtl/>
+        </w:rPr>
+        <w:t>.</w:t>
+      </w:r>
+      <w:proofErr w:type="gramEnd"/>
+      <w:r>
+        <w:rPr>
+          <w:rFonts w:cstheme="minorHAnsi"/>
+          <w:sz w:val="24"/>
+          <w:szCs w:val="24"/>
+          <w:rtl/>
+        </w:rPr>
+        <w:t xml:space="preserve"> אין צורך בידע בתכנות בעבודה מול</w:t>
+      </w:r>
+      <w:r>
+        <w:rPr>
+          <w:rFonts w:cstheme="minorHAnsi"/>
+          <w:sz w:val="24"/>
+          <w:szCs w:val="24"/>
+        </w:rPr>
+        <w:t xml:space="preserve"> Tableau</w:t>
+      </w:r>
+      <w:r>
+        <w:rPr>
+          <w:rFonts w:cstheme="minorHAnsi"/>
+          <w:sz w:val="24"/>
+          <w:szCs w:val="24"/>
+        </w:rPr>
+        <w:t xml:space="preserve"> </w:t>
+      </w:r>
+      <w:r>
+        <w:rPr>
+          <w:rFonts w:cstheme="minorHAnsi" w:hint="cs"/>
+          <w:sz w:val="24"/>
+          <w:szCs w:val="24"/>
+          <w:rtl/>
+        </w:rPr>
+        <w:t xml:space="preserve">. </w:t>
+      </w:r>
+      <w:r>
+        <w:rPr>
+          <w:rFonts w:cstheme="minorHAnsi"/>
+          <w:sz w:val="24"/>
+          <w:szCs w:val="24"/>
+          <w:rtl/>
+        </w:rPr>
+        <w:t>הכלי</w:t>
+      </w:r>
+      <w:r>
+        <w:rPr>
+          <w:rFonts w:cstheme="minorHAnsi"/>
+          <w:sz w:val="24"/>
+          <w:szCs w:val="24"/>
+          <w:rtl/>
+        </w:rPr>
+        <w:t xml:space="preserve"> שימוש</w:t>
+      </w:r>
+      <w:r>
+        <w:rPr>
+          <w:rFonts w:cstheme="minorHAnsi" w:hint="cs"/>
+          <w:sz w:val="24"/>
+          <w:szCs w:val="24"/>
+          <w:rtl/>
+        </w:rPr>
+        <w:t>י</w:t>
+      </w:r>
+      <w:r>
+        <w:rPr>
+          <w:rFonts w:cstheme="minorHAnsi"/>
+          <w:sz w:val="24"/>
+          <w:szCs w:val="24"/>
+          <w:rtl/>
+        </w:rPr>
+        <w:t xml:space="preserve"> בתחקור נתונים מעמיק ומורכב, יודע לייצר דוחות ומסייע בקבלת החלטות עסקיות</w:t>
+      </w:r>
+      <w:r>
+        <w:rPr>
+          <w:rFonts w:cstheme="minorHAnsi" w:hint="cs"/>
+          <w:sz w:val="24"/>
+          <w:szCs w:val="24"/>
+          <w:rtl/>
+        </w:rPr>
+        <w:t>. הכלי תומך ביצירת טבלאות, גרפים ומפות, באופן יחסית נוח וידידותי למשתמש.</w:t>
+      </w:r>
+    </w:p>
+    <w:p>
+      <w:pPr>
+        <w:pStyle w:val="a7"/>
+        <w:rPr>
+          <w:rFonts w:cstheme="minorHAnsi" w:hint="cs"/>
+          <w:sz w:val="24"/>
+          <w:szCs w:val="24"/>
+          <w:rtl/>
+        </w:rPr>
+      </w:pPr>
+      <w:r>
+        <w:rPr>
+          <w:rFonts w:cstheme="minorHAnsi" w:hint="cs"/>
+          <w:sz w:val="24"/>
+          <w:szCs w:val="24"/>
+          <w:rtl/>
+        </w:rPr>
+        <w:t>קישורים</w:t>
+      </w:r>
+      <w:r>
+        <w:rPr>
+          <w:rStyle w:val="ab"/>
+          <w:rFonts w:cstheme="minorHAnsi"/>
+          <w:sz w:val="24"/>
+          <w:szCs w:val="24"/>
+          <w:rtl/>
+        </w:rPr>
+        <w:footnoteReference w:id="6"/>
+      </w:r>
     </w:p>
     <w:p>
       <w:pPr>
@@ -9701,6 +9928,7 @@
           <w:szCs w:val="24"/>
           <w:rtl/>
         </w:rPr>
+        <w:lastRenderedPageBreak/>
         <w:t>בעזרת</w:t>
       </w:r>
       <w:r>
@@ -9921,7 +10149,7 @@
           <w:szCs w:val="24"/>
           <w:rtl/>
         </w:rPr>
-        <w:footnoteReference w:id="6"/>
+        <w:footnoteReference w:id="7"/>
       </w:r>
     </w:p>
     <w:p>
@@ -10191,7 +10419,7 @@
           <w:szCs w:val="24"/>
           <w:rtl/>
         </w:rPr>
-        <w:footnoteReference w:id="7"/>
+        <w:footnoteReference w:id="8"/>
       </w:r>
     </w:p>
     <w:p>
@@ -10895,18 +11123,7 @@
           <w:szCs w:val="24"/>
           <w:rtl/>
         </w:rPr>
-        <w:t>להם ניתן לשייך הרש</w:t>
-      </w:r>
-      <w:bookmarkStart w:id="10" w:name="_GoBack"/>
-      <w:bookmarkEnd w:id="10"/>
-      <w:r>
-        <w:rPr>
-          <w:rFonts w:cstheme="minorHAnsi"/>
-          <w:sz w:val="24"/>
-          <w:szCs w:val="24"/>
-          <w:rtl/>
-        </w:rPr>
-        <w:t>אות גישה</w:t>
+        <w:t>להם ניתן לשייך הרשאות גישה</w:t>
       </w:r>
       <w:r>
         <w:rPr>
@@ -11184,7 +11401,7 @@
           <w:szCs w:val="24"/>
           <w:rtl/>
         </w:rPr>
-        <w:footnoteReference w:id="8"/>
+        <w:footnoteReference w:id="9"/>
       </w:r>
     </w:p>
     <w:p>
@@ -11775,7 +11992,7 @@
           <w:szCs w:val="24"/>
           <w:rtl/>
         </w:rPr>
-        <w:footnoteReference w:id="9"/>
+        <w:footnoteReference w:id="10"/>
       </w:r>
     </w:p>
     <w:p>
@@ -11788,6 +12005,7 @@
       </w:pPr>
       <w:proofErr w:type="spellStart"/>
       <w:r>
+        <w:lastRenderedPageBreak/>
         <w:t>T</w:t>
       </w:r>
       <w:r>
@@ -11936,7 +12154,6 @@
       </w:pPr>
       <w:proofErr w:type="spellStart"/>
       <w:r>
-        <w:lastRenderedPageBreak/>
         <w:t>G</w:t>
       </w:r>
       <w:r>
@@ -12423,7 +12640,7 @@
           <w:szCs w:val="24"/>
           <w:rtl/>
         </w:rPr>
-        <w:footnoteReference w:id="10"/>
+        <w:footnoteReference w:id="11"/>
       </w:r>
     </w:p>
     <w:p>
@@ -12656,6 +12873,7 @@
           <w:szCs w:val="24"/>
           <w:rtl/>
         </w:rPr>
+        <w:lastRenderedPageBreak/>
         <w:t>• הלקוח מושך מתחנת היצור מוצר גמור.</w:t>
       </w:r>
     </w:p>
@@ -12756,7 +12974,6 @@
           <w:szCs w:val="24"/>
           <w:rtl/>
         </w:rPr>
-        <w:lastRenderedPageBreak/>
         <w:t xml:space="preserve">הסוד במערכת </w:t>
       </w:r>
       <w:proofErr w:type="spellStart"/>
@@ -12978,7 +13195,7 @@
           <w:szCs w:val="24"/>
           <w:rtl/>
         </w:rPr>
-        <w:footnoteReference w:id="11"/>
+        <w:footnoteReference w:id="12"/>
       </w:r>
     </w:p>
     <w:p>
@@ -13369,7 +13586,7 @@
           <w:szCs w:val="24"/>
           <w:rtl/>
         </w:rPr>
-        <w:footnoteReference w:id="12"/>
+        <w:footnoteReference w:id="13"/>
       </w:r>
     </w:p>
     <w:p>
@@ -13646,6 +13863,7 @@
           <w:szCs w:val="24"/>
           <w:rtl/>
         </w:rPr>
+        <w:lastRenderedPageBreak/>
         <w:t>המודל הנפוץ ביותר היום</w:t>
       </w:r>
       <w:r>
@@ -13807,7 +14025,7 @@
           <w:szCs w:val="24"/>
           <w:vertAlign w:val="superscript"/>
         </w:rPr>
-        <w:footnoteReference w:id="13"/>
+        <w:footnoteReference w:id="14"/>
       </w:r>
       <w:r>
         <w:rPr>
@@ -13902,7 +14120,6 @@
           <w:szCs w:val="24"/>
           <w:rtl/>
         </w:rPr>
-        <w:lastRenderedPageBreak/>
         <w:t>לכל רשומה בטבלה יש </w:t>
       </w:r>
       <w:hyperlink r:id="rId28" w:tooltip="מפתח ראשי" w:history="1">
@@ -14283,7 +14500,7 @@
           <w:szCs w:val="24"/>
           <w:rtl/>
         </w:rPr>
-        <w:footnoteReference w:id="14"/>
+        <w:footnoteReference w:id="15"/>
       </w:r>
     </w:p>
     <w:p>
@@ -14501,7 +14718,17 @@
           <w:szCs w:val="24"/>
           <w:rtl/>
         </w:rPr>
-        <w:t xml:space="preserve">הקהילה הגלובלית של מתכנתים וחברות שיפתחו </w:t>
+        <w:t xml:space="preserve">הקהילה </w:t>
+      </w:r>
+      <w:r>
+        <w:rPr>
+          <w:rFonts w:cstheme="minorHAnsi"/>
+          <w:sz w:val="24"/>
+          <w:szCs w:val="24"/>
+          <w:rtl/>
+        </w:rPr>
+        <w:lastRenderedPageBreak/>
+        <w:t xml:space="preserve">הגלובלית של מתכנתים וחברות שיפתחו </w:t>
       </w:r>
       <w:proofErr w:type="gramStart"/>
       <w:r>
@@ -14740,7 +14967,6 @@
           <w:szCs w:val="24"/>
           <w:rtl/>
         </w:rPr>
-        <w:lastRenderedPageBreak/>
         <w:t>קישורים</w:t>
       </w:r>
       <w:r>
@@ -14751,7 +14977,7 @@
           <w:szCs w:val="24"/>
           <w:rtl/>
         </w:rPr>
-        <w:footnoteReference w:id="15"/>
+        <w:footnoteReference w:id="16"/>
       </w:r>
     </w:p>
     <w:p>
@@ -15410,7 +15636,7 @@
           <w:rStyle w:val="ab"/>
           <w:rtl/>
         </w:rPr>
-        <w:footnoteReference w:id="16"/>
+        <w:footnoteReference w:id="17"/>
       </w:r>
     </w:p>
     <w:p>
@@ -15581,6 +15807,7 @@
           <w:szCs w:val="24"/>
           <w:rtl/>
         </w:rPr>
+        <w:lastRenderedPageBreak/>
         <w:t>בניגוד לשפות כמו</w:t>
       </w:r>
       <w:r>
@@ -15999,7 +16226,6 @@
           <w:szCs w:val="24"/>
           <w:rtl/>
         </w:rPr>
-        <w:lastRenderedPageBreak/>
         <w:t>קישורים</w:t>
       </w:r>
       <w:r>
@@ -16010,7 +16236,7 @@
           <w:szCs w:val="24"/>
           <w:rtl/>
         </w:rPr>
-        <w:footnoteReference w:id="17"/>
+        <w:footnoteReference w:id="18"/>
       </w:r>
     </w:p>
     <w:p>
@@ -16815,6 +17041,7 @@
           <w:szCs w:val="24"/>
           <w:rtl/>
         </w:rPr>
+        <w:lastRenderedPageBreak/>
         <w:t>ישנם כמה סוגים של תגיות:</w:t>
       </w:r>
     </w:p>
@@ -17127,7 +17354,6 @@
           <w:rFonts w:asciiTheme="minorHAnsi" w:eastAsiaTheme="minorHAnsi" w:hAnsiTheme="minorHAnsi" w:cstheme="minorHAnsi"/>
           <w:rtl/>
         </w:rPr>
-        <w:lastRenderedPageBreak/>
         <w:t xml:space="preserve"> "</w:t>
       </w:r>
       <w:r>
@@ -17630,7 +17856,7 @@
           <w:szCs w:val="24"/>
           <w:rtl/>
         </w:rPr>
-        <w:footnoteReference w:id="18"/>
+        <w:footnoteReference w:id="19"/>
       </w:r>
     </w:p>
     <w:p>
@@ -18242,15 +18468,7 @@
           <w:rFonts w:asciiTheme="minorHAnsi" w:eastAsiaTheme="minorHAnsi" w:hAnsiTheme="minorHAnsi" w:cstheme="minorHAnsi"/>
           <w:rtl/>
         </w:rPr>
-        <w:t xml:space="preserve"> תוכננה תוך שימת דגש על קריאוּת הקוד, וכוללת </w:t>
-      </w:r>
-      <w:r>
-        <w:rPr>
-          <w:rFonts w:asciiTheme="minorHAnsi" w:eastAsiaTheme="minorHAnsi" w:hAnsiTheme="minorHAnsi" w:cstheme="minorHAnsi"/>
-          <w:rtl/>
-        </w:rPr>
-        <w:lastRenderedPageBreak/>
-        <w:t xml:space="preserve">מבנים המיועדים לאפשר ביטוי של </w:t>
+        <w:t xml:space="preserve"> תוכננה תוך שימת דגש על קריאוּת הקוד, וכוללת מבנים המיועדים לאפשר ביטוי של </w:t>
       </w:r>
       <w:proofErr w:type="spellStart"/>
       <w:r>
@@ -21658,7 +21876,7 @@
           <w:szCs w:val="24"/>
           <w:rtl/>
         </w:rPr>
-        <w:footnoteReference w:id="19"/>
+        <w:footnoteReference w:id="20"/>
       </w:r>
     </w:p>
     <w:p>
@@ -26419,7 +26637,7 @@
       <w:pPr>
         <w:pStyle w:val="a7"/>
         <w:rPr>
-          <w:rFonts w:cstheme="minorHAnsi"/>
+          <w:rFonts w:cstheme="minorHAnsi" w:hint="cs"/>
           <w:sz w:val="24"/>
           <w:szCs w:val="24"/>
           <w:rtl/>
@@ -26873,6 +27091,7 @@
       <w:pPr>
         <w:pStyle w:val="a9"/>
         <w:rPr>
+          <w:rFonts w:cs="Arial" w:hint="cs"/>
           <w:rtl/>
         </w:rPr>
       </w:pPr>
@@ -26889,6 +27108,70 @@
         <w:t xml:space="preserve"> </w:t>
       </w:r>
       <w:hyperlink r:id="rId8" w:history="1">
+        <w:r>
+          <w:rPr>
+            <w:rStyle w:val="Hyperlink"/>
+          </w:rPr>
+          <w:t>http://www.sitqad.co.il/%D7%90%D7%A0%D7%9C%D7%99%D7%A1%D7%98-%D7%9E%D7%A0%D7%94%D7%9C-bi-%D7%9E%D7%97%D7%A4%D7%A9-%D7%9C%D7%A2%D7%A0%D7%95%D7%AA-%D7%A2%D7%9C-%D7%A9%D7%90%D7%9C%D7%95%D7%AA-%D7%91%D7%9E%D7%94%D7%99%D7%A8</w:t>
+        </w:r>
+        <w:r>
+          <w:rPr>
+            <w:rStyle w:val="Hyperlink"/>
+            <w:rFonts w:cs="Arial"/>
+            <w:rtl/>
+          </w:rPr>
+          <w:t>/</w:t>
+        </w:r>
+      </w:hyperlink>
+    </w:p>
+    <w:p>
+      <w:pPr>
+        <w:pStyle w:val="a9"/>
+        <w:rPr>
+          <w:rFonts w:hint="cs"/>
+        </w:rPr>
+      </w:pPr>
+      <w:hyperlink r:id="rId9" w:history="1">
+        <w:r>
+          <w:rPr>
+            <w:rStyle w:val="Hyperlink"/>
+          </w:rPr>
+          <w:t>https://www.naya-college.co.il/%D7%9E%D7%94-%D7%96%D7%94-tableau</w:t>
+        </w:r>
+        <w:r>
+          <w:rPr>
+            <w:rStyle w:val="Hyperlink"/>
+            <w:rFonts w:cs="Arial"/>
+            <w:rtl/>
+          </w:rPr>
+          <w:t>/</w:t>
+        </w:r>
+      </w:hyperlink>
+      <w:bookmarkStart w:id="10" w:name="_GoBack"/>
+      <w:bookmarkEnd w:id="10"/>
+    </w:p>
+  </w:footnote>
+  <w:footnote w:id="7">
+    <w:p>
+      <w:pPr>
+        <w:pStyle w:val="a9"/>
+        <w:rPr>
+          <w:rtl/>
+        </w:rPr>
+      </w:pPr>
+      <w:r>
+        <w:rPr>
+          <w:rStyle w:val="ab"/>
+        </w:rPr>
+        <w:footnoteRef/>
+      </w:r>
+      <w:r>
+        <w:rPr>
+          <w:rtl/>
+        </w:rPr>
+        <w:t xml:space="preserve"> </w:t>
+      </w:r>
+      <w:hyperlink r:id="rId10" w:history="1">
         <w:r>
           <w:rPr>
             <w:rStyle w:val="Hyperlink"/>
@@ -26904,7 +27187,7 @@
           <w:rtl/>
         </w:rPr>
       </w:pPr>
-      <w:hyperlink r:id="rId9" w:history="1">
+      <w:hyperlink r:id="rId11" w:history="1">
         <w:r>
           <w:rPr>
             <w:rStyle w:val="Hyperlink"/>
@@ -26920,7 +27203,7 @@
           <w:rtl/>
         </w:rPr>
       </w:pPr>
-      <w:hyperlink r:id="rId10" w:history="1">
+      <w:hyperlink r:id="rId12" w:history="1">
         <w:r>
           <w:rPr>
             <w:rStyle w:val="Hyperlink"/>
@@ -26946,7 +27229,7 @@
       </w:pPr>
     </w:p>
   </w:footnote>
-  <w:footnote w:id="7">
+  <w:footnote w:id="8">
     <w:p>
       <w:pPr>
         <w:pStyle w:val="a9"/>
@@ -26967,7 +27250,7 @@
         </w:rPr>
         <w:t xml:space="preserve"> </w:t>
       </w:r>
-      <w:hyperlink r:id="rId11" w:history="1">
+      <w:hyperlink r:id="rId13" w:history="1">
         <w:r>
           <w:rPr>
             <w:rStyle w:val="Hyperlink"/>
@@ -26983,7 +27266,7 @@
           <w:rtl/>
         </w:rPr>
       </w:pPr>
-      <w:hyperlink r:id="rId12" w:history="1">
+      <w:hyperlink r:id="rId14" w:history="1">
         <w:r>
           <w:rPr>
             <w:rStyle w:val="Hyperlink"/>
@@ -26993,7 +27276,7 @@
       </w:hyperlink>
     </w:p>
   </w:footnote>
-  <w:footnote w:id="8">
+  <w:footnote w:id="9">
     <w:p>
       <w:pPr>
         <w:pStyle w:val="a9"/>
@@ -27014,7 +27297,7 @@
         </w:rPr>
         <w:t xml:space="preserve"> </w:t>
       </w:r>
-      <w:hyperlink r:id="rId13" w:history="1">
+      <w:hyperlink r:id="rId15" w:history="1">
         <w:r>
           <w:rPr>
             <w:rStyle w:val="Hyperlink"/>
@@ -27031,7 +27314,7 @@
           <w:rtl/>
         </w:rPr>
       </w:pPr>
-      <w:hyperlink r:id="rId14" w:history="1">
+      <w:hyperlink r:id="rId16" w:history="1">
         <w:r>
           <w:rPr>
             <w:rStyle w:val="Hyperlink"/>
@@ -27056,7 +27339,7 @@
           <w:rtl/>
         </w:rPr>
       </w:pPr>
-      <w:hyperlink r:id="rId15" w:history="1">
+      <w:hyperlink r:id="rId17" w:history="1">
         <w:r>
           <w:rPr>
             <w:rStyle w:val="Hyperlink"/>
@@ -27073,7 +27356,7 @@
           <w:rtl/>
         </w:rPr>
       </w:pPr>
-      <w:hyperlink r:id="rId16" w:history="1">
+      <w:hyperlink r:id="rId18" w:history="1">
         <w:r>
           <w:rPr>
             <w:rStyle w:val="Hyperlink"/>
@@ -27097,7 +27380,7 @@
           <w:rFonts w:hint="cs"/>
         </w:rPr>
       </w:pPr>
-      <w:hyperlink r:id="rId17" w:history="1">
+      <w:hyperlink r:id="rId19" w:history="1">
         <w:r>
           <w:rPr>
             <w:rStyle w:val="Hyperlink"/>
@@ -27107,7 +27390,7 @@
       </w:hyperlink>
     </w:p>
   </w:footnote>
-  <w:footnote w:id="9">
+  <w:footnote w:id="10">
     <w:p>
       <w:pPr>
         <w:pStyle w:val="a9"/>
@@ -27127,7 +27410,7 @@
         </w:rPr>
         <w:t xml:space="preserve"> </w:t>
       </w:r>
-      <w:hyperlink r:id="rId18" w:history="1">
+      <w:hyperlink r:id="rId20" w:history="1">
         <w:r>
           <w:rPr>
             <w:rStyle w:val="Hyperlink"/>
@@ -27144,7 +27427,7 @@
       </w:hyperlink>
     </w:p>
   </w:footnote>
-  <w:footnote w:id="10">
+  <w:footnote w:id="11">
     <w:p>
       <w:pPr>
         <w:pStyle w:val="a9"/>
@@ -27164,7 +27447,7 @@
         </w:rPr>
         <w:t xml:space="preserve"> </w:t>
       </w:r>
-      <w:hyperlink r:id="rId19" w:history="1">
+      <w:hyperlink r:id="rId21" w:history="1">
         <w:r>
           <w:rPr>
             <w:rStyle w:val="Hyperlink"/>
@@ -27186,7 +27469,7 @@
       </w:pPr>
     </w:p>
   </w:footnote>
-  <w:footnote w:id="11">
+  <w:footnote w:id="12">
     <w:p>
       <w:pPr>
         <w:pStyle w:val="a9"/>
@@ -27206,35 +27489,6 @@
         </w:rPr>
         <w:t xml:space="preserve"> </w:t>
       </w:r>
-      <w:hyperlink r:id="rId20" w:history="1">
-        <w:r>
-          <w:rPr>
-            <w:rStyle w:val="Hyperlink"/>
-          </w:rPr>
-          <w:t>https://he.wikipedia.org/wiki/%D7%A7%D7%A0%D7%91%D7%9F</w:t>
-        </w:r>
-      </w:hyperlink>
-    </w:p>
-    <w:p>
-      <w:pPr>
-        <w:pStyle w:val="a9"/>
-        <w:rPr>
-          <w:rtl/>
-        </w:rPr>
-      </w:pPr>
-      <w:hyperlink r:id="rId21" w:history="1">
-        <w:r>
-          <w:rPr>
-            <w:rStyle w:val="Hyperlink"/>
-          </w:rPr>
-          <w:t>https://business-excellence.co.il/blog/513-kanban-system</w:t>
-        </w:r>
-      </w:hyperlink>
-    </w:p>
-    <w:p>
-      <w:pPr>
-        <w:pStyle w:val="a9"/>
-      </w:pPr>
       <w:hyperlink r:id="rId22" w:history="1">
         <w:r>
           <w:rPr>
@@ -27247,8 +27501,37 @@
     <w:p>
       <w:pPr>
         <w:pStyle w:val="a9"/>
+        <w:rPr>
+          <w:rtl/>
+        </w:rPr>
       </w:pPr>
       <w:hyperlink r:id="rId23" w:history="1">
+        <w:r>
+          <w:rPr>
+            <w:rStyle w:val="Hyperlink"/>
+          </w:rPr>
+          <w:t>https://business-excellence.co.il/blog/513-kanban-system</w:t>
+        </w:r>
+      </w:hyperlink>
+    </w:p>
+    <w:p>
+      <w:pPr>
+        <w:pStyle w:val="a9"/>
+      </w:pPr>
+      <w:hyperlink r:id="rId24" w:history="1">
+        <w:r>
+          <w:rPr>
+            <w:rStyle w:val="Hyperlink"/>
+          </w:rPr>
+          <w:t>https://he.wikipedia.org/wiki/%D7%A7%D7%A0%D7%91%D7%9F</w:t>
+        </w:r>
+      </w:hyperlink>
+    </w:p>
+    <w:p>
+      <w:pPr>
+        <w:pStyle w:val="a9"/>
+      </w:pPr>
+      <w:hyperlink r:id="rId25" w:history="1">
         <w:r>
           <w:rPr>
             <w:rStyle w:val="Hyperlink"/>
@@ -27273,7 +27556,7 @@
       </w:pPr>
     </w:p>
   </w:footnote>
-  <w:footnote w:id="12">
+  <w:footnote w:id="13">
     <w:p>
       <w:pPr>
         <w:pStyle w:val="a9"/>
@@ -27293,7 +27576,7 @@
         </w:rPr>
         <w:t xml:space="preserve"> </w:t>
       </w:r>
-      <w:hyperlink r:id="rId24" w:history="1">
+      <w:hyperlink r:id="rId26" w:history="1">
         <w:r>
           <w:rPr>
             <w:rStyle w:val="Hyperlink"/>
@@ -27316,7 +27599,7 @@
           <w:rtl/>
         </w:rPr>
       </w:pPr>
-      <w:hyperlink r:id="rId25" w:history="1">
+      <w:hyperlink r:id="rId27" w:history="1">
         <w:r>
           <w:rPr>
             <w:rStyle w:val="Hyperlink"/>
@@ -27334,7 +27617,7 @@
       </w:pPr>
     </w:p>
   </w:footnote>
-  <w:footnote w:id="13">
+  <w:footnote w:id="14">
     <w:p>
       <w:pPr>
         <w:pStyle w:val="a9"/>
@@ -27360,7 +27643,7 @@
       </w:r>
     </w:p>
   </w:footnote>
-  <w:footnote w:id="14">
+  <w:footnote w:id="15">
     <w:p>
       <w:pPr>
         <w:pStyle w:val="a9"/>
@@ -27380,7 +27663,7 @@
         </w:rPr>
         <w:t xml:space="preserve"> </w:t>
       </w:r>
-      <w:hyperlink r:id="rId26" w:history="1">
+      <w:hyperlink r:id="rId28" w:history="1">
         <w:r>
           <w:rPr>
             <w:rStyle w:val="Hyperlink"/>
@@ -27396,7 +27679,7 @@
           <w:rtl/>
         </w:rPr>
       </w:pPr>
-      <w:hyperlink r:id="rId27" w:history="1">
+      <w:hyperlink r:id="rId29" w:history="1">
         <w:r>
           <w:rPr>
             <w:rStyle w:val="Hyperlink"/>
@@ -27412,7 +27695,7 @@
           <w:rtl/>
         </w:rPr>
       </w:pPr>
-      <w:hyperlink r:id="rId28" w:history="1">
+      <w:hyperlink r:id="rId30" w:history="1">
         <w:r>
           <w:rPr>
             <w:rStyle w:val="Hyperlink"/>
@@ -27422,7 +27705,7 @@
       </w:hyperlink>
     </w:p>
   </w:footnote>
-  <w:footnote w:id="15">
+  <w:footnote w:id="16">
     <w:p>
       <w:pPr>
         <w:pStyle w:val="a9"/>
@@ -27439,7 +27722,7 @@
         </w:rPr>
         <w:t xml:space="preserve"> </w:t>
       </w:r>
-      <w:hyperlink r:id="rId29" w:history="1">
+      <w:hyperlink r:id="rId31" w:history="1">
         <w:r>
           <w:rPr>
             <w:rStyle w:val="Hyperlink"/>
@@ -27464,7 +27747,7 @@
       </w:pPr>
     </w:p>
   </w:footnote>
-  <w:footnote w:id="16">
+  <w:footnote w:id="17">
     <w:p>
       <w:pPr>
         <w:pStyle w:val="a9"/>
@@ -27484,7 +27767,7 @@
         </w:rPr>
         <w:t xml:space="preserve"> </w:t>
       </w:r>
-      <w:hyperlink r:id="rId30" w:history="1">
+      <w:hyperlink r:id="rId32" w:history="1">
         <w:r>
           <w:rPr>
             <w:rStyle w:val="Hyperlink"/>
@@ -27500,7 +27783,7 @@
           <w:rtl/>
         </w:rPr>
       </w:pPr>
-      <w:hyperlink r:id="rId31" w:history="1">
+      <w:hyperlink r:id="rId33" w:history="1">
         <w:r>
           <w:rPr>
             <w:rStyle w:val="Hyperlink"/>
@@ -27510,7 +27793,7 @@
       </w:hyperlink>
     </w:p>
   </w:footnote>
-  <w:footnote w:id="17">
+  <w:footnote w:id="18">
     <w:p>
       <w:pPr>
         <w:pStyle w:val="a9"/>
@@ -27530,7 +27813,7 @@
         </w:rPr>
         <w:t xml:space="preserve"> </w:t>
       </w:r>
-      <w:hyperlink r:id="rId32" w:history="1">
+      <w:hyperlink r:id="rId34" w:history="1">
         <w:r>
           <w:rPr>
             <w:rStyle w:val="Hyperlink"/>
@@ -27546,7 +27829,7 @@
           <w:rtl/>
         </w:rPr>
       </w:pPr>
-      <w:hyperlink r:id="rId33" w:history="1">
+      <w:hyperlink r:id="rId35" w:history="1">
         <w:r>
           <w:rPr>
             <w:rStyle w:val="Hyperlink"/>
@@ -27564,7 +27847,7 @@
       </w:pPr>
     </w:p>
   </w:footnote>
-  <w:footnote w:id="18">
+  <w:footnote w:id="19">
     <w:p>
       <w:pPr>
         <w:pStyle w:val="a9"/>
@@ -27584,7 +27867,7 @@
         </w:rPr>
         <w:t xml:space="preserve"> </w:t>
       </w:r>
-      <w:hyperlink r:id="rId34" w:history="1">
+      <w:hyperlink r:id="rId36" w:history="1">
         <w:r>
           <w:rPr>
             <w:rStyle w:val="Hyperlink"/>
@@ -27597,7 +27880,7 @@
       <w:pPr>
         <w:pStyle w:val="a9"/>
       </w:pPr>
-      <w:hyperlink r:id="rId35" w:history="1">
+      <w:hyperlink r:id="rId37" w:history="1">
         <w:r>
           <w:rPr>
             <w:rStyle w:val="Hyperlink"/>
@@ -27615,7 +27898,7 @@
       </w:pPr>
     </w:p>
   </w:footnote>
-  <w:footnote w:id="19">
+  <w:footnote w:id="20">
     <w:p>
       <w:pPr>
         <w:pStyle w:val="a9"/>
@@ -27632,7 +27915,7 @@
         </w:rPr>
         <w:t xml:space="preserve"> </w:t>
       </w:r>
-      <w:hyperlink r:id="rId36" w:history="1">
+      <w:hyperlink r:id="rId38" w:history="1">
         <w:r>
           <w:rPr>
             <w:rStyle w:val="Hyperlink"/>
@@ -30068,6 +30351,11 @@
       <w:color w:val="1F3763" w:themeColor="accent1" w:themeShade="7F"/>
     </w:rPr>
   </w:style>
+  <w:style w:type="character" w:customStyle="1" w:styleId="cx-segment">
+    <w:name w:val="cx-segment"/>
+    <w:basedOn w:val="a0"/>
+    <w:rsid w:val="0050249D"/>
+  </w:style>
 </w:styles>
 </file>
 
@@ -30798,6 +31086,11 @@
       <w:color w:val="1F3763" w:themeColor="accent1" w:themeShade="7F"/>
     </w:rPr>
   </w:style>
+  <w:style w:type="character" w:customStyle="1" w:styleId="cx-segment">
+    <w:name w:val="cx-segment"/>
+    <w:basedOn w:val="a0"/>
+    <w:rsid w:val="0050249D"/>
+  </w:style>
 </w:styles>
 </file>
 
@@ -31101,7 +31394,7 @@
 </file>
 
 <file path=customXml/itemProps1.xml><?xml version="1.0" encoding="utf-8"?>
-<ds:datastoreItem xmlns:ds="http://schemas.openxmlformats.org/officeDocument/2006/customXml" ds:itemID="{ED795565-09A2-4AAF-B412-E7599C6323B4}">
+<ds:datastoreItem xmlns:ds="http://schemas.openxmlformats.org/officeDocument/2006/customXml" ds:itemID="{69679030-DB5D-4036-A327-2EA2E0D81EF3}">
   <ds:schemaRefs>
     <ds:schemaRef ds:uri="http://schemas.openxmlformats.org/officeDocument/2006/bibliography"/>
   </ds:schemaRefs>

</xml_diff>

<commit_message>
Last updates from Daniel
</commit_message>
<xml_diff>
--- a/project book Daniel.docx
+++ b/project book Daniel.docx
@@ -3,6 +3,8 @@
 <w:document xmlns:wpc="http://schemas.microsoft.com/office/word/2010/wordprocessingCanvas" xmlns:mc="http://schemas.openxmlformats.org/markup-compatibility/2006" xmlns:o="urn:schemas-microsoft-com:office:office" xmlns:r="http://schemas.openxmlformats.org/officeDocument/2006/relationships" xmlns:m="http://schemas.openxmlformats.org/officeDocument/2006/math" xmlns:v="urn:schemas-microsoft-com:vml" xmlns:wp14="http://schemas.microsoft.com/office/word/2010/wordprocessingDrawing" xmlns:wp="http://schemas.openxmlformats.org/drawingml/2006/wordprocessingDrawing" xmlns:w10="urn:schemas-microsoft-com:office:word" xmlns:w="http://schemas.openxmlformats.org/wordprocessingml/2006/main" xmlns:w14="http://schemas.microsoft.com/office/word/2010/wordml" xmlns:wpg="http://schemas.microsoft.com/office/word/2010/wordprocessingGroup" xmlns:wpi="http://schemas.microsoft.com/office/word/2010/wordprocessingInk" xmlns:wne="http://schemas.microsoft.com/office/word/2006/wordml" xmlns:wps="http://schemas.microsoft.com/office/word/2010/wordprocessingShape" mc:Ignorable="w14 wp14">
   <w:body>
     <w:p>
+      <w:bookmarkStart w:id="0" w:name="_GoBack"/>
+      <w:bookmarkEnd w:id="0"/>
       <w:r>
         <w:rPr>
           <w:noProof/>
@@ -39,7 +41,7 @@
                     <pic:cNvPicPr/>
                   </pic:nvPicPr>
                   <pic:blipFill rotWithShape="1">
-                    <a:blip r:embed="rId12">
+                    <a:blip r:embed="rId13">
                       <a:extLst>
                         <a:ext uri="{28A0092B-C50C-407E-A947-70E740481C1C}">
                           <a14:useLocalDpi xmlns:a14="http://schemas.microsoft.com/office/drawing/2010/main" val="0"/>
@@ -125,7 +127,7 @@
                     </pic:cNvPicPr>
                   </pic:nvPicPr>
                   <pic:blipFill>
-                    <a:blip r:embed="rId13">
+                    <a:blip r:embed="rId14">
                       <a:extLst>
                         <a:ext uri="{28A0092B-C50C-407E-A947-70E740481C1C}">
                           <a14:useLocalDpi xmlns:a14="http://schemas.microsoft.com/office/drawing/2010/main" val="0"/>
@@ -906,7 +908,6 @@
           <w:rFonts w:hint="cs"/>
           <w:rtl/>
         </w:rPr>
-        <w:lastRenderedPageBreak/>
         <w:t>תקציר</w:t>
       </w:r>
     </w:p>
@@ -5801,7 +5802,7 @@
             </w:rPr>
           </w:pPr>
         </w:p>
-        <w:bookmarkStart w:id="0" w:name="_Toc1328107" w:displacedByCustomXml="next"/>
+        <w:bookmarkStart w:id="1" w:name="_Toc1328107" w:displacedByCustomXml="next"/>
       </w:sdtContent>
     </w:sdt>
     <w:p/>
@@ -5820,7 +5821,7 @@
         </w:rPr>
         <w:t>מבוא</w:t>
       </w:r>
-      <w:bookmarkEnd w:id="0"/>
+      <w:bookmarkEnd w:id="1"/>
     </w:p>
     <w:p>
       <w:pPr>
@@ -5829,7 +5830,7 @@
           <w:rtl/>
         </w:rPr>
       </w:pPr>
-      <w:bookmarkStart w:id="1" w:name="_Toc1328108"/>
+      <w:bookmarkStart w:id="2" w:name="_Toc1328108"/>
       <w:r>
         <w:rPr>
           <w:rFonts w:hint="cs"/>
@@ -5844,7 +5845,7 @@
         </w:rPr>
         <w:t>הגדרת הבעיה</w:t>
       </w:r>
-      <w:bookmarkEnd w:id="1"/>
+      <w:bookmarkEnd w:id="2"/>
       <w:r>
         <w:rPr>
           <w:rFonts w:hint="cs"/>
@@ -5957,7 +5958,7 @@
           <w:rtl/>
         </w:rPr>
       </w:pPr>
-      <w:bookmarkStart w:id="2" w:name="_Toc1328109"/>
+      <w:bookmarkStart w:id="3" w:name="_Toc1328109"/>
       <w:r>
         <w:rPr>
           <w:rFonts w:eastAsiaTheme="minorHAnsi" w:hint="cs"/>
@@ -5972,7 +5973,7 @@
         </w:rPr>
         <w:t>ואיך הפרויקט פותר אותה</w:t>
       </w:r>
-      <w:bookmarkEnd w:id="2"/>
+      <w:bookmarkEnd w:id="3"/>
       <w:r>
         <w:rPr>
           <w:rFonts w:hint="cs"/>
@@ -6279,7 +6280,7 @@
           <w:rtl/>
         </w:rPr>
       </w:pPr>
-      <w:bookmarkStart w:id="3" w:name="_Toc1328110"/>
+      <w:bookmarkStart w:id="4" w:name="_Toc1328110"/>
       <w:r>
         <w:rPr>
           <w:rFonts w:eastAsiaTheme="minorHAnsi" w:hint="cs"/>
@@ -6294,7 +6295,7 @@
         </w:rPr>
         <w:t>במידה ויש לו מתחרים</w:t>
       </w:r>
-      <w:bookmarkEnd w:id="3"/>
+      <w:bookmarkEnd w:id="4"/>
       <w:r>
         <w:rPr>
           <w:rFonts w:hint="cs"/>
@@ -6722,38 +6723,6 @@
         </w:rPr>
         <w:t xml:space="preserve"> </w:t>
       </w:r>
-    </w:p>
-    <w:p>
-      <w:pPr>
-        <w:pStyle w:val="2"/>
-        <w:rPr>
-          <w:rtl/>
-        </w:rPr>
-      </w:pPr>
-      <w:bookmarkStart w:id="4" w:name="_Toc1328111"/>
-      <w:r>
-        <w:rPr>
-          <w:rFonts w:hint="cs"/>
-          <w:rtl/>
-        </w:rPr>
-        <w:lastRenderedPageBreak/>
-        <w:t xml:space="preserve">1.4 </w:t>
-      </w:r>
-      <w:r>
-        <w:rPr>
-          <w:rFonts w:hint="cs"/>
-          <w:rtl/>
-        </w:rPr>
-        <w:t>אולי סיכום קטן</w:t>
-      </w:r>
-      <w:r>
-        <w:rPr>
-          <w:rFonts w:hint="cs"/>
-          <w:rtl/>
-        </w:rPr>
-        <w:t xml:space="preserve"> על הפרק</w:t>
-      </w:r>
-      <w:bookmarkEnd w:id="4"/>
     </w:p>
     <w:p>
       <w:pPr>
@@ -7453,7 +7422,7 @@
                     </pic:cNvPicPr>
                   </pic:nvPicPr>
                   <pic:blipFill>
-                    <a:blip r:embed="rId14" cstate="print">
+                    <a:blip r:embed="rId15" cstate="print">
                       <a:clrChange>
                         <a:clrFrom>
                           <a:srgbClr val="FFFFFF"/>
@@ -7519,7 +7488,7 @@
                     </pic:cNvPicPr>
                   </pic:nvPicPr>
                   <pic:blipFill>
-                    <a:blip r:embed="rId15" cstate="print">
+                    <a:blip r:embed="rId16" cstate="print">
                       <a:clrChange>
                         <a:clrFrom>
                           <a:srgbClr val="FFFFFF"/>
@@ -7911,7 +7880,7 @@
                           </pic:cNvPicPr>
                         </pic:nvPicPr>
                         <pic:blipFill>
-                          <a:blip r:embed="rId16" cstate="print">
+                          <a:blip r:embed="rId17" cstate="print">
                             <a:clrChange>
                               <a:clrFrom>
                                 <a:srgbClr val="FFFFFF"/>
@@ -7950,7 +7919,7 @@
                           </pic:cNvPicPr>
                         </pic:nvPicPr>
                         <pic:blipFill>
-                          <a:blip r:embed="rId17" cstate="print">
+                          <a:blip r:embed="rId18" cstate="print">
                             <a:extLst>
                               <a:ext uri="{28A0092B-C50C-407E-A947-70E740481C1C}">
                                 <a14:useLocalDpi xmlns:a14="http://schemas.microsoft.com/office/drawing/2010/main" val="0"/>
@@ -8009,11 +7978,11 @@
                   <o:lock v:ext="edit" aspectratio="t"/>
                 </v:shapetype>
                 <v:shape id="Picture 7" o:spid="_x0000_s1027" type="#_x0000_t75" alt="Screen Clipping" style="position:absolute;width:36791;height:8528;visibility:visible;mso-wrap-style:square" o:gfxdata="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">
-                  <v:imagedata r:id="rId18" o:title="Screen Clipping" chromakey="white"/>
+                  <v:imagedata r:id="rId19" o:title="Screen Clipping" chromakey="white"/>
                   <v:path arrowok="t"/>
                 </v:shape>
                 <v:shape id="Picture 2" o:spid="_x0000_s1028" type="#_x0000_t75" alt="https://upload.wikimedia.org/wikipedia/commons/thumb/7/7c/Facebook_New_Logo_(2015).svg/220px-Facebook_New_Logo_(2015).svg.png" style="position:absolute;left:17849;top:3072;width:8604;height:3245;visibility:visible;mso-wrap-style:square" o:gfxdata="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">
-                  <v:imagedata r:id="rId19" o:title="220px-Facebook_New_Logo_(2015).svg"/>
+                  <v:imagedata r:id="rId20" o:title="220px-Facebook_New_Logo_(2015).svg"/>
                   <v:path arrowok="t"/>
                 </v:shape>
               </v:group>
@@ -9119,7 +9088,7 @@
                     </pic:cNvPicPr>
                   </pic:nvPicPr>
                   <pic:blipFill>
-                    <a:blip r:embed="rId20">
+                    <a:blip r:embed="rId21">
                       <a:extLst>
                         <a:ext uri="{28A0092B-C50C-407E-A947-70E740481C1C}">
                           <a14:useLocalDpi xmlns:a14="http://schemas.microsoft.com/office/drawing/2010/main" val="0"/>
@@ -10211,7 +10180,7 @@
                     <pic:cNvPicPr/>
                   </pic:nvPicPr>
                   <pic:blipFill>
-                    <a:blip r:embed="rId21"/>
+                    <a:blip r:embed="rId22"/>
                     <a:stretch>
                       <a:fillRect/>
                     </a:stretch>
@@ -10249,7 +10218,6 @@
           <w:szCs w:val="24"/>
           <w:rtl/>
         </w:rPr>
-        <w:lastRenderedPageBreak/>
         <w:t xml:space="preserve">סביבה המותאמת לשפת </w:t>
       </w:r>
       <w:r>
@@ -10590,7 +10558,7 @@
                     </pic:cNvPicPr>
                   </pic:nvPicPr>
                   <pic:blipFill>
-                    <a:blip r:embed="rId22">
+                    <a:blip r:embed="rId23">
                       <a:extLst>
                         <a:ext uri="{28A0092B-C50C-407E-A947-70E740481C1C}">
                           <a14:useLocalDpi xmlns:a14="http://schemas.microsoft.com/office/drawing/2010/main" val="0"/>
@@ -11538,7 +11506,6 @@
           <w:rFonts w:hint="cs"/>
           <w:rtl/>
         </w:rPr>
-        <w:lastRenderedPageBreak/>
         <w:t>2.3.1.4</w:t>
       </w:r>
       <w:r>
@@ -12221,7 +12188,7 @@
                     <pic:cNvPicPr/>
                   </pic:nvPicPr>
                   <pic:blipFill>
-                    <a:blip r:embed="rId23"/>
+                    <a:blip r:embed="rId24"/>
                     <a:stretch>
                       <a:fillRect/>
                     </a:stretch>
@@ -12866,7 +12833,6 @@
           <w:sz w:val="24"/>
           <w:szCs w:val="24"/>
         </w:rPr>
-        <w:lastRenderedPageBreak/>
         <w:t>Relational Database Service</w:t>
       </w:r>
       <w:r>
@@ -13175,7 +13141,7 @@
                     </pic:cNvPicPr>
                   </pic:nvPicPr>
                   <pic:blipFill>
-                    <a:blip r:embed="rId24" cstate="print">
+                    <a:blip r:embed="rId25" cstate="print">
                       <a:extLst>
                         <a:ext uri="{28A0092B-C50C-407E-A947-70E740481C1C}">
                           <a14:useLocalDpi xmlns:a14="http://schemas.microsoft.com/office/drawing/2010/main" val="0"/>
@@ -13596,17 +13562,7 @@
           <w:szCs w:val="24"/>
           <w:rtl/>
         </w:rPr>
-        <w:t xml:space="preserve"> שמיועד </w:t>
-      </w:r>
-      <w:r>
-        <w:rPr>
-          <w:rFonts w:cs="Calibri"/>
-          <w:sz w:val="24"/>
-          <w:szCs w:val="24"/>
-          <w:rtl/>
-        </w:rPr>
-        <w:lastRenderedPageBreak/>
-        <w:t>לקריאה בלבד</w:t>
+        <w:t xml:space="preserve"> שמיועד לקריאה בלבד</w:t>
       </w:r>
       <w:r>
         <w:rPr>
@@ -13753,163 +13709,6 @@
             <wp:extent cx="2943225" cy="704850"/>
             <wp:effectExtent l="0" t="0" r="9525" b="0"/>
             <wp:docPr id="7" name="תמונה 7"/>
-            <wp:cNvGraphicFramePr>
-              <a:graphicFrameLocks xmlns:a="http://schemas.openxmlformats.org/drawingml/2006/main" noChangeAspect="1"/>
-            </wp:cNvGraphicFramePr>
-            <a:graphic xmlns:a="http://schemas.openxmlformats.org/drawingml/2006/main">
-              <a:graphicData uri="http://schemas.openxmlformats.org/drawingml/2006/picture">
-                <pic:pic xmlns:pic="http://schemas.openxmlformats.org/drawingml/2006/picture">
-                  <pic:nvPicPr>
-                    <pic:cNvPr id="0" name=""/>
-                    <pic:cNvPicPr/>
-                  </pic:nvPicPr>
-                  <pic:blipFill>
-                    <a:blip r:embed="rId25"/>
-                    <a:stretch>
-                      <a:fillRect/>
-                    </a:stretch>
-                  </pic:blipFill>
-                  <pic:spPr>
-                    <a:xfrm>
-                      <a:off x="0" y="0"/>
-                      <a:ext cx="2943225" cy="704850"/>
-                    </a:xfrm>
-                    <a:prstGeom prst="rect">
-                      <a:avLst/>
-                    </a:prstGeom>
-                  </pic:spPr>
-                </pic:pic>
-              </a:graphicData>
-            </a:graphic>
-          </wp:inline>
-        </w:drawing>
-      </w:r>
-    </w:p>
-    <w:p>
-      <w:pPr>
-        <w:pStyle w:val="a7"/>
-        <w:rPr>
-          <w:rFonts w:cstheme="minorHAnsi"/>
-          <w:sz w:val="24"/>
-          <w:szCs w:val="24"/>
-          <w:rtl/>
-        </w:rPr>
-      </w:pPr>
-      <w:r>
-        <w:rPr>
-          <w:rFonts w:cs="Calibri" w:hint="cs"/>
-          <w:sz w:val="24"/>
-          <w:szCs w:val="24"/>
-          <w:rtl/>
-        </w:rPr>
-        <w:t>תוכנה ייעודית ל</w:t>
-      </w:r>
-      <w:r>
-        <w:rPr>
-          <w:rFonts w:cs="Calibri"/>
-          <w:sz w:val="24"/>
-          <w:szCs w:val="24"/>
-        </w:rPr>
-        <w:t>windows</w:t>
-      </w:r>
-      <w:r>
-        <w:rPr>
-          <w:rFonts w:cs="Calibri" w:hint="cs"/>
-          <w:sz w:val="24"/>
-          <w:szCs w:val="24"/>
-          <w:rtl/>
-        </w:rPr>
-        <w:t xml:space="preserve"> שמספקת ממשק </w:t>
-      </w:r>
-      <w:r>
-        <w:rPr>
-          <w:rFonts w:cs="Calibri"/>
-          <w:sz w:val="24"/>
-          <w:szCs w:val="24"/>
-        </w:rPr>
-        <w:t xml:space="preserve">GUI </w:t>
-      </w:r>
-      <w:r>
-        <w:rPr>
-          <w:rFonts w:cs="Calibri" w:hint="cs"/>
-          <w:sz w:val="24"/>
-          <w:szCs w:val="24"/>
-          <w:rtl/>
-        </w:rPr>
-        <w:t xml:space="preserve"> נוח מאוד לכל הפעולות של </w:t>
-      </w:r>
-      <w:r>
-        <w:rPr>
-          <w:rFonts w:cs="Calibri"/>
-          <w:sz w:val="24"/>
-          <w:szCs w:val="24"/>
-        </w:rPr>
-        <w:t>GIT</w:t>
-      </w:r>
-      <w:r>
-        <w:rPr>
-          <w:rFonts w:cs="Calibri" w:hint="cs"/>
-          <w:sz w:val="24"/>
-          <w:szCs w:val="24"/>
-          <w:rtl/>
-        </w:rPr>
-        <w:t>. היא מאפשרת גם את הצגת השינויים בצורה נוחה</w:t>
-      </w:r>
-      <w:r>
-        <w:rPr>
-          <w:rFonts w:cs="Calibri" w:hint="cs"/>
-          <w:sz w:val="24"/>
-          <w:szCs w:val="24"/>
-          <w:rtl/>
-        </w:rPr>
-        <w:t>, בעזרת כלים להשוואת גרסאות.</w:t>
-      </w:r>
-    </w:p>
-    <w:p>
-      <w:pPr>
-        <w:pStyle w:val="5"/>
-        <w:rPr>
-          <w:rFonts w:cs="Calibri"/>
-          <w:rtl/>
-        </w:rPr>
-      </w:pPr>
-      <w:proofErr w:type="spellStart"/>
-      <w:r>
-        <w:t>G</w:t>
-      </w:r>
-      <w:r>
-        <w:t>ithub</w:t>
-      </w:r>
-      <w:proofErr w:type="spellEnd"/>
-      <w:r>
-        <w:t xml:space="preserve"> 2.3.1.7.2</w:t>
-      </w:r>
-      <w:r>
-        <w:rPr>
-          <w:rFonts w:cs="Calibri"/>
-          <w:rtl/>
-        </w:rPr>
-        <w:t xml:space="preserve"> </w:t>
-      </w:r>
-    </w:p>
-    <w:p>
-      <w:pPr>
-        <w:pStyle w:val="a7"/>
-        <w:rPr>
-          <w:rFonts w:cs="Calibri"/>
-          <w:sz w:val="24"/>
-          <w:szCs w:val="24"/>
-        </w:rPr>
-      </w:pPr>
-      <w:r>
-        <w:rPr>
-          <w:noProof/>
-        </w:rPr>
-        <w:drawing>
-          <wp:inline distT="0" distB="0" distL="0" distR="0" wp14:anchorId="12C352C3" wp14:editId="6A4AAB39">
-            <wp:extent cx="2428875" cy="771525"/>
-            <wp:effectExtent l="0" t="0" r="9525" b="9525"/>
-            <wp:docPr id="9" name="תמונה 9"/>
             <wp:cNvGraphicFramePr>
               <a:graphicFrameLocks xmlns:a="http://schemas.openxmlformats.org/drawingml/2006/main" noChangeAspect="1"/>
             </wp:cNvGraphicFramePr>
@@ -13929,7 +13728,7 @@
                   <pic:spPr>
                     <a:xfrm>
                       <a:off x="0" y="0"/>
-                      <a:ext cx="2428875" cy="771525"/>
+                      <a:ext cx="2943225" cy="704850"/>
                     </a:xfrm>
                     <a:prstGeom prst="rect">
                       <a:avLst/>
@@ -13941,15 +13740,132 @@
           </wp:inline>
         </w:drawing>
       </w:r>
+    </w:p>
+    <w:p>
+      <w:pPr>
+        <w:pStyle w:val="a7"/>
+        <w:rPr>
+          <w:rFonts w:cstheme="minorHAnsi"/>
+          <w:sz w:val="24"/>
+          <w:szCs w:val="24"/>
+          <w:rtl/>
+        </w:rPr>
+      </w:pPr>
+      <w:r>
+        <w:rPr>
+          <w:rFonts w:cs="Calibri" w:hint="cs"/>
+          <w:sz w:val="24"/>
+          <w:szCs w:val="24"/>
+          <w:rtl/>
+        </w:rPr>
+        <w:t>תוכנה ייעודית ל</w:t>
+      </w:r>
+      <w:r>
+        <w:rPr>
+          <w:rFonts w:cs="Calibri"/>
+          <w:sz w:val="24"/>
+          <w:szCs w:val="24"/>
+        </w:rPr>
+        <w:t>windows</w:t>
+      </w:r>
+      <w:r>
+        <w:rPr>
+          <w:rFonts w:cs="Calibri" w:hint="cs"/>
+          <w:sz w:val="24"/>
+          <w:szCs w:val="24"/>
+          <w:rtl/>
+        </w:rPr>
+        <w:t xml:space="preserve"> שמספקת ממשק </w:t>
+      </w:r>
+      <w:r>
+        <w:rPr>
+          <w:rFonts w:cs="Calibri"/>
+          <w:sz w:val="24"/>
+          <w:szCs w:val="24"/>
+        </w:rPr>
+        <w:t xml:space="preserve">GUI </w:t>
+      </w:r>
+      <w:r>
+        <w:rPr>
+          <w:rFonts w:cs="Calibri" w:hint="cs"/>
+          <w:sz w:val="24"/>
+          <w:szCs w:val="24"/>
+          <w:rtl/>
+        </w:rPr>
+        <w:t xml:space="preserve"> נוח מאוד לכל הפעולות של </w:t>
+      </w:r>
+      <w:r>
+        <w:rPr>
+          <w:rFonts w:cs="Calibri"/>
+          <w:sz w:val="24"/>
+          <w:szCs w:val="24"/>
+        </w:rPr>
+        <w:t>GIT</w:t>
+      </w:r>
+      <w:r>
+        <w:rPr>
+          <w:rFonts w:cs="Calibri" w:hint="cs"/>
+          <w:sz w:val="24"/>
+          <w:szCs w:val="24"/>
+          <w:rtl/>
+        </w:rPr>
+        <w:t>. היא מאפשרת גם את הצגת השינויים בצורה נוחה</w:t>
+      </w:r>
+      <w:r>
+        <w:rPr>
+          <w:rFonts w:cs="Calibri" w:hint="cs"/>
+          <w:sz w:val="24"/>
+          <w:szCs w:val="24"/>
+          <w:rtl/>
+        </w:rPr>
+        <w:t>, בעזרת כלים להשוואת גרסאות.</w:t>
+      </w:r>
+    </w:p>
+    <w:p>
+      <w:pPr>
+        <w:pStyle w:val="5"/>
+        <w:rPr>
+          <w:rFonts w:cs="Calibri"/>
+          <w:rtl/>
+        </w:rPr>
+      </w:pPr>
+      <w:proofErr w:type="spellStart"/>
+      <w:r>
+        <w:t>G</w:t>
+      </w:r>
+      <w:r>
+        <w:t>ithub</w:t>
+      </w:r>
+      <w:proofErr w:type="spellEnd"/>
+      <w:r>
+        <w:t xml:space="preserve"> 2.3.1.7.2</w:t>
+      </w:r>
+      <w:r>
+        <w:rPr>
+          <w:rFonts w:cs="Calibri"/>
+          <w:rtl/>
+        </w:rPr>
+        <w:t xml:space="preserve"> </w:t>
+      </w:r>
+    </w:p>
+    <w:p>
+      <w:pPr>
+        <w:pStyle w:val="a7"/>
+        <w:rPr>
+          <w:rFonts w:cs="Calibri"/>
+          <w:sz w:val="24"/>
+          <w:szCs w:val="24"/>
+        </w:rPr>
+      </w:pPr>
       <w:r>
         <w:rPr>
           <w:noProof/>
         </w:rPr>
         <w:drawing>
-          <wp:inline distT="0" distB="0" distL="0" distR="0" wp14:anchorId="57A3133C" wp14:editId="2625C322">
-            <wp:extent cx="1343025" cy="1190625"/>
+          <wp:inline distT="0" distB="0" distL="0" distR="0" wp14:anchorId="12C352C3" wp14:editId="6A4AAB39">
+            <wp:extent cx="2428875" cy="771525"/>
             <wp:effectExtent l="0" t="0" r="9525" b="9525"/>
-            <wp:docPr id="10" name="תמונה 10"/>
+            <wp:docPr id="9" name="תמונה 9"/>
             <wp:cNvGraphicFramePr>
               <a:graphicFrameLocks xmlns:a="http://schemas.openxmlformats.org/drawingml/2006/main" noChangeAspect="1"/>
             </wp:cNvGraphicFramePr>
@@ -13969,6 +13885,46 @@
                   <pic:spPr>
                     <a:xfrm>
                       <a:off x="0" y="0"/>
+                      <a:ext cx="2428875" cy="771525"/>
+                    </a:xfrm>
+                    <a:prstGeom prst="rect">
+                      <a:avLst/>
+                    </a:prstGeom>
+                  </pic:spPr>
+                </pic:pic>
+              </a:graphicData>
+            </a:graphic>
+          </wp:inline>
+        </w:drawing>
+      </w:r>
+      <w:r>
+        <w:rPr>
+          <w:noProof/>
+        </w:rPr>
+        <w:drawing>
+          <wp:inline distT="0" distB="0" distL="0" distR="0" wp14:anchorId="57A3133C" wp14:editId="2625C322">
+            <wp:extent cx="1343025" cy="1190625"/>
+            <wp:effectExtent l="0" t="0" r="9525" b="9525"/>
+            <wp:docPr id="10" name="תמונה 10"/>
+            <wp:cNvGraphicFramePr>
+              <a:graphicFrameLocks xmlns:a="http://schemas.openxmlformats.org/drawingml/2006/main" noChangeAspect="1"/>
+            </wp:cNvGraphicFramePr>
+            <a:graphic xmlns:a="http://schemas.openxmlformats.org/drawingml/2006/main">
+              <a:graphicData uri="http://schemas.openxmlformats.org/drawingml/2006/picture">
+                <pic:pic xmlns:pic="http://schemas.openxmlformats.org/drawingml/2006/picture">
+                  <pic:nvPicPr>
+                    <pic:cNvPr id="0" name=""/>
+                    <pic:cNvPicPr/>
+                  </pic:nvPicPr>
+                  <pic:blipFill>
+                    <a:blip r:embed="rId28"/>
+                    <a:stretch>
+                      <a:fillRect/>
+                    </a:stretch>
+                  </pic:blipFill>
+                  <pic:spPr>
+                    <a:xfrm>
+                      <a:off x="0" y="0"/>
                       <a:ext cx="1343025" cy="1190625"/>
                     </a:xfrm>
                     <a:prstGeom prst="rect">
@@ -14504,7 +14460,6 @@
           <w:sz w:val="24"/>
           <w:szCs w:val="24"/>
         </w:rPr>
-        <w:lastRenderedPageBreak/>
         <w:drawing>
           <wp:inline distT="0" distB="0" distL="0" distR="0" wp14:anchorId="3A95ED9B" wp14:editId="68327EB5">
             <wp:extent cx="6313170" cy="797560"/>
@@ -14523,7 +14478,7 @@
                     </pic:cNvPicPr>
                   </pic:nvPicPr>
                   <pic:blipFill>
-                    <a:blip r:embed="rId28">
+                    <a:blip r:embed="rId29">
                       <a:extLst>
                         <a:ext uri="{28A0092B-C50C-407E-A947-70E740481C1C}">
                           <a14:useLocalDpi xmlns:a14="http://schemas.microsoft.com/office/drawing/2010/main" val="0"/>
@@ -15323,7 +15278,6 @@
         <w:rPr>
           <w:rFonts w:hint="cs"/>
         </w:rPr>
-        <w:lastRenderedPageBreak/>
         <w:t>D</w:t>
       </w:r>
       <w:r>
@@ -15361,7 +15315,7 @@
         </w:rPr>
         <w:t>אמצעי המשמש לאחסון מסודר של </w:t>
       </w:r>
-      <w:hyperlink r:id="rId29" w:tooltip="נתונים" w:history="1">
+      <w:hyperlink r:id="rId30" w:tooltip="נתונים" w:history="1">
         <w:r>
           <w:rPr>
             <w:rFonts w:cstheme="minorHAnsi"/>
@@ -15389,7 +15343,7 @@
         </w:rPr>
         <w:t>ב</w:t>
       </w:r>
-      <w:hyperlink r:id="rId30" w:tooltip="מחשב" w:history="1">
+      <w:hyperlink r:id="rId31" w:tooltip="מחשב" w:history="1">
         <w:r>
           <w:rPr>
             <w:rFonts w:cstheme="minorHAnsi"/>
@@ -15437,7 +15391,7 @@
         </w:rPr>
         <w:t xml:space="preserve"> ועיבודם. בסיס נתונים מאוחסן ב</w:t>
       </w:r>
-      <w:hyperlink r:id="rId31" w:tooltip="אמצעי אחסון נתונים" w:history="1">
+      <w:hyperlink r:id="rId32" w:tooltip="אמצעי אחסון נתונים" w:history="1">
         <w:r>
           <w:rPr>
             <w:rFonts w:cstheme="minorHAnsi"/>
@@ -15465,7 +15419,7 @@
         </w:rPr>
         <w:t>בדרך כלל על גבי </w:t>
       </w:r>
-      <w:hyperlink r:id="rId32" w:tooltip="דיסק קשיח" w:history="1">
+      <w:hyperlink r:id="rId33" w:tooltip="דיסק קשיח" w:history="1">
         <w:r>
           <w:rPr>
             <w:rFonts w:cstheme="minorHAnsi"/>
@@ -15831,7 +15785,7 @@
         </w:rPr>
         <w:t>לכל רשומה בטבלה יש </w:t>
       </w:r>
-      <w:hyperlink r:id="rId33" w:tooltip="מפתח ראשי" w:history="1">
+      <w:hyperlink r:id="rId34" w:tooltip="מפתח ראשי" w:history="1">
         <w:r>
           <w:rPr>
             <w:rFonts w:cstheme="minorHAnsi"/>
@@ -15897,7 +15851,7 @@
         </w:rPr>
         <w:t>הקשר בין הרשומות בטבלאות שונות נעשה באמצעות שדה </w:t>
       </w:r>
-      <w:hyperlink r:id="rId34" w:tooltip="מפתח זר" w:history="1">
+      <w:hyperlink r:id="rId35" w:tooltip="מפתח זר" w:history="1">
         <w:r>
           <w:rPr>
             <w:rFonts w:cstheme="minorHAnsi"/>
@@ -15991,7 +15945,7 @@
         </w:rPr>
         <w:t>שליפת מידע ופעולות עדכון בבסיס נתונים טבלאי נעשות באמצעות שפת </w:t>
       </w:r>
-      <w:hyperlink r:id="rId35" w:tooltip="SQL" w:history="1">
+      <w:hyperlink r:id="rId36" w:tooltip="SQL" w:history="1">
         <w:r>
           <w:rPr>
             <w:rFonts w:cstheme="minorHAnsi"/>
@@ -16067,7 +16021,7 @@
                     </pic:cNvPicPr>
                   </pic:nvPicPr>
                   <pic:blipFill>
-                    <a:blip r:embed="rId36" cstate="print">
+                    <a:blip r:embed="rId37" cstate="print">
                       <a:extLst>
                         <a:ext uri="{28A0092B-C50C-407E-A947-70E740481C1C}">
                           <a14:useLocalDpi xmlns:a14="http://schemas.microsoft.com/office/drawing/2010/main" val="0"/>
@@ -16225,7 +16179,6 @@
         <w:pStyle w:val="5"/>
       </w:pPr>
       <w:r>
-        <w:lastRenderedPageBreak/>
         <w:t>PostgreSQL 2.3.1.10.1</w:t>
       </w:r>
     </w:p>
@@ -16260,7 +16213,7 @@
                     </pic:cNvPicPr>
                   </pic:nvPicPr>
                   <pic:blipFill>
-                    <a:blip r:embed="rId37">
+                    <a:blip r:embed="rId38">
                       <a:extLst>
                         <a:ext uri="{28A0092B-C50C-407E-A947-70E740481C1C}">
                           <a14:useLocalDpi xmlns:a14="http://schemas.microsoft.com/office/drawing/2010/main" val="0"/>
@@ -17343,7 +17296,6 @@
           <w:rFonts w:hint="cs"/>
           <w:rtl/>
         </w:rPr>
-        <w:lastRenderedPageBreak/>
         <w:t>2.3.1.</w:t>
       </w:r>
       <w:r>
@@ -17429,7 +17381,7 @@
           <w:rtl/>
         </w:rPr>
       </w:pPr>
-      <w:hyperlink r:id="rId38" w:tooltip="שרת HTTP" w:history="1">
+      <w:hyperlink r:id="rId39" w:tooltip="שרת HTTP" w:history="1">
         <w:r>
           <w:rPr>
             <w:rFonts w:cstheme="minorHAnsi"/>
@@ -17465,7 +17417,7 @@
         </w:rPr>
         <w:t>הם שרתי התוכן המרכזיים ברשת האינטרנט ו</w:t>
       </w:r>
-      <w:hyperlink r:id="rId39" w:tooltip="דפדפן" w:history="1">
+      <w:hyperlink r:id="rId40" w:tooltip="דפדפן" w:history="1">
         <w:r>
           <w:rPr>
             <w:rFonts w:cstheme="minorHAnsi"/>
@@ -18262,7 +18214,7 @@
         </w:rPr>
         <w:t>ודות לפיתוח סביבת ההרצה הנקראת </w:t>
       </w:r>
-      <w:hyperlink r:id="rId40" w:history="1">
+      <w:hyperlink r:id="rId41" w:history="1">
         <w:r>
           <w:rPr>
             <w:rFonts w:cstheme="minorHAnsi"/>
@@ -19652,7 +19604,7 @@
         </w:rPr>
         <w:t>, אלא באמצעות תבניות עיצוב (</w:t>
       </w:r>
-      <w:hyperlink r:id="rId41" w:history="1">
+      <w:hyperlink r:id="rId42" w:history="1">
         <w:r>
           <w:rPr>
             <w:rFonts w:asciiTheme="minorHAnsi" w:eastAsiaTheme="minorHAnsi" w:hAnsiTheme="minorHAnsi" w:cstheme="minorHAnsi"/>
@@ -19717,7 +19669,6 @@
           <w:bCs/>
           <w:rtl/>
         </w:rPr>
-        <w:lastRenderedPageBreak/>
         <w:t>תגיות קישורים</w:t>
       </w:r>
       <w:r>
@@ -20185,7 +20136,7 @@
         </w:rPr>
         <w:t>דפי אינטרנט נכתבים בשפת </w:t>
       </w:r>
-      <w:hyperlink r:id="rId42" w:tooltip="HTML" w:history="1">
+      <w:hyperlink r:id="rId43" w:tooltip="HTML" w:history="1">
         <w:r>
           <w:rPr>
             <w:rFonts w:cstheme="minorHAnsi"/>
@@ -20738,7 +20689,7 @@
         </w:rPr>
         <w:t xml:space="preserve"> מורכבות בדרך קצרה וברורה. אחד המאפיינים הבולטים בתחביר השפה הוא השימוש ב</w:t>
       </w:r>
-      <w:hyperlink r:id="rId43" w:tooltip="הזחה" w:history="1">
+      <w:hyperlink r:id="rId44" w:tooltip="הזחה" w:history="1">
         <w:r>
           <w:rPr>
             <w:rFonts w:asciiTheme="minorHAnsi" w:eastAsiaTheme="minorHAnsi" w:hAnsiTheme="minorHAnsi" w:cstheme="minorHAnsi"/>
@@ -20760,7 +20711,7 @@
         </w:rPr>
         <w:t>להגדרת בלוקים של קוד (ללא שימוש בסוגריים או ב</w:t>
       </w:r>
-      <w:hyperlink r:id="rId44" w:tooltip="מילה שמורה" w:history="1">
+      <w:hyperlink r:id="rId45" w:tooltip="מילה שמורה" w:history="1">
         <w:r>
           <w:rPr>
             <w:rFonts w:asciiTheme="minorHAnsi" w:eastAsiaTheme="minorHAnsi" w:hAnsiTheme="minorHAnsi" w:cstheme="minorHAnsi"/>
@@ -20813,7 +20764,6 @@
           <w:szCs w:val="24"/>
           <w:rtl/>
         </w:rPr>
-        <w:lastRenderedPageBreak/>
         <w:t xml:space="preserve">פותחה בשנת 1991 ע"י </w:t>
       </w:r>
       <w:proofErr w:type="spellStart"/>
@@ -24279,7 +24229,7 @@
           <w:rtl/>
         </w:rPr>
       </w:pPr>
-      <w:hyperlink r:id="rId46" w:anchor="_%D7%94%D7%A9%D7%99%D7%98%D7%94_%D7%94%D7%A1%D7%93%D7%A8%D7%AA%D7%99%D7%AA_(%D7%A1%D7%91%D7%91" w:history="1">
+      <w:hyperlink r:id="rId47" w:anchor="_%D7%94%D7%A9%D7%99%D7%98%D7%94_%D7%94%D7%A1%D7%93%D7%A8%D7%AA%D7%99%D7%AA_(%D7%A1%D7%91%D7%91" w:history="1">
         <w:r>
           <w:rPr>
             <w:rFonts w:asciiTheme="minorHAnsi" w:eastAsiaTheme="minorHAnsi" w:hAnsiTheme="minorHAnsi" w:cstheme="minorHAnsi" w:hint="cs"/>
@@ -24310,7 +24260,7 @@
         </w:rPr>
         <w:t> </w:t>
       </w:r>
-      <w:hyperlink r:id="rId47" w:anchor="_%D7%94%D7%A9%D7%99%D7%98%D7%94_%D7%94%D7%90%D7%99%D7%98%D7%A8%D7%98%D7%99%D7%91%D7%99%D7%AA,_%D7%99%D7%97%D7%99%D7%93%D7%AA" w:history="1">
+      <w:hyperlink r:id="rId48" w:anchor="_%D7%94%D7%A9%D7%99%D7%98%D7%94_%D7%94%D7%90%D7%99%D7%98%D7%A8%D7%98%D7%99%D7%91%D7%99%D7%AA,_%D7%99%D7%97%D7%99%D7%93%D7%AA" w:history="1">
         <w:r>
           <w:rPr>
             <w:rFonts w:asciiTheme="minorHAnsi" w:eastAsiaTheme="minorHAnsi" w:hAnsiTheme="minorHAnsi" w:cstheme="minorHAnsi" w:hint="cs"/>
@@ -24350,7 +24300,7 @@
         </w:rPr>
         <w:t> </w:t>
       </w:r>
-      <w:hyperlink r:id="rId48" w:anchor="_%D7%94%D7%A9%D7%99%D7%98%D7%94_%D7%94%D7%90%D7%99%D7%98%D7%A8%D7%98%D7%99%D7%91%D7%99%D7%AA,_%D7%9E%D7%A1%D7%A4%D7%A8" w:history="1">
+      <w:hyperlink r:id="rId49" w:anchor="_%D7%94%D7%A9%D7%99%D7%98%D7%94_%D7%94%D7%90%D7%99%D7%98%D7%A8%D7%98%D7%99%D7%91%D7%99%D7%AA,_%D7%9E%D7%A1%D7%A4%D7%A8" w:history="1">
         <w:r>
           <w:rPr>
             <w:rFonts w:asciiTheme="minorHAnsi" w:eastAsiaTheme="minorHAnsi" w:hAnsiTheme="minorHAnsi" w:cstheme="minorHAnsi" w:hint="cs"/>
@@ -24481,17 +24431,7 @@
           <w:szCs w:val="24"/>
           <w:rtl/>
         </w:rPr>
-        <w:t xml:space="preserve">עד לסיומו בצורה מקצועית וממצה ורק לאחר שסיימנו </w:t>
-      </w:r>
-      <w:r>
-        <w:rPr>
-          <w:rFonts w:cstheme="minorHAnsi" w:hint="cs"/>
-          <w:sz w:val="24"/>
-          <w:szCs w:val="24"/>
-          <w:rtl/>
-        </w:rPr>
-        <w:lastRenderedPageBreak/>
-        <w:t>באופן מקיף לסיים את השלב, נוכל להמשיך לשלב הבא (כאשר אין דרך חזרה כמו מפל מים שבו המים רק מתקדמים מטה ולא חוזרים אחורה)</w:t>
+        <w:t>עד לסיומו בצורה מקצועית וממצה ורק לאחר שסיימנו באופן מקיף לסיים את השלב, נוכל להמשיך לשלב הבא (כאשר אין דרך חזרה כמו מפל מים שבו המים רק מתקדמים מטה ולא חוזרים אחורה)</w:t>
       </w:r>
       <w:r>
         <w:rPr>
@@ -24544,7 +24484,7 @@
                     </pic:cNvPicPr>
                   </pic:nvPicPr>
                   <pic:blipFill>
-                    <a:blip r:embed="rId49">
+                    <a:blip r:embed="rId50">
                       <a:extLst>
                         <a:ext uri="{28A0092B-C50C-407E-A947-70E740481C1C}">
                           <a14:useLocalDpi xmlns:a14="http://schemas.microsoft.com/office/drawing/2010/main" val="0"/>
@@ -24582,7 +24522,7 @@
         </w:rPr>
         <w:t>מתודולוגיית מפל המים שמה דגש רב על איסוף וניתוח של כל הדרישות כולן קודם לתחילת הפיתוח, וממליצה שתהליך הפיתוח לא יחזור לאחור לאחר ששלב מסוים בו הסתיים. השלבים העיקריים בשיטה זו הם </w:t>
       </w:r>
-      <w:hyperlink r:id="rId50" w:tooltip="איסוף וניתוח דרישות (הדף אינו קיים)" w:history="1">
+      <w:hyperlink r:id="rId51" w:tooltip="איסוף וניתוח דרישות (הדף אינו קיים)" w:history="1">
         <w:r>
           <w:rPr>
             <w:rFonts w:asciiTheme="minorHAnsi" w:eastAsiaTheme="minorHAnsi" w:hAnsiTheme="minorHAnsi" w:cstheme="minorHAnsi"/>
@@ -24597,7 +24537,7 @@
         </w:rPr>
         <w:t>, </w:t>
       </w:r>
-      <w:hyperlink r:id="rId51" w:tooltip="עיצוב תוכנה" w:history="1">
+      <w:hyperlink r:id="rId52" w:tooltip="עיצוב תוכנה" w:history="1">
         <w:r>
           <w:rPr>
             <w:rFonts w:asciiTheme="minorHAnsi" w:eastAsiaTheme="minorHAnsi" w:hAnsiTheme="minorHAnsi" w:cstheme="minorHAnsi"/>
@@ -24612,7 +24552,7 @@
         </w:rPr>
         <w:t>, </w:t>
       </w:r>
-      <w:hyperlink r:id="rId52" w:tooltip="תכנות" w:history="1">
+      <w:hyperlink r:id="rId53" w:tooltip="תכנות" w:history="1">
         <w:r>
           <w:rPr>
             <w:rFonts w:asciiTheme="minorHAnsi" w:eastAsiaTheme="minorHAnsi" w:hAnsiTheme="minorHAnsi" w:cstheme="minorHAnsi"/>
@@ -24627,7 +24567,7 @@
         </w:rPr>
         <w:t>, </w:t>
       </w:r>
-      <w:hyperlink r:id="rId53" w:tooltip="בדיקות תוכנה" w:history="1">
+      <w:hyperlink r:id="rId54" w:tooltip="בדיקות תוכנה" w:history="1">
         <w:r>
           <w:rPr>
             <w:rFonts w:asciiTheme="minorHAnsi" w:eastAsiaTheme="minorHAnsi" w:hAnsiTheme="minorHAnsi" w:cstheme="minorHAnsi"/>
@@ -24655,7 +24595,7 @@
         </w:rPr>
         <w:t>, </w:t>
       </w:r>
-      <w:hyperlink r:id="rId54" w:tooltip="התקנה (הדף אינו קיים)" w:history="1">
+      <w:hyperlink r:id="rId55" w:tooltip="התקנה (הדף אינו קיים)" w:history="1">
         <w:r>
           <w:rPr>
             <w:rFonts w:asciiTheme="minorHAnsi" w:eastAsiaTheme="minorHAnsi" w:hAnsiTheme="minorHAnsi" w:cstheme="minorHAnsi"/>
@@ -24677,7 +24617,7 @@
         </w:rPr>
         <w:t>ו</w:t>
       </w:r>
-      <w:hyperlink r:id="rId55" w:tooltip="תחזוקת תוכנה" w:history="1">
+      <w:hyperlink r:id="rId56" w:tooltip="תחזוקת תוכנה" w:history="1">
         <w:r>
           <w:rPr>
             <w:rFonts w:asciiTheme="minorHAnsi" w:eastAsiaTheme="minorHAnsi" w:hAnsiTheme="minorHAnsi" w:cstheme="minorHAnsi"/>
@@ -25361,7 +25301,6 @@
           <w:szCs w:val="24"/>
           <w:rtl/>
         </w:rPr>
-        <w:lastRenderedPageBreak/>
         <w:t>אספקה של תוכנה עובדת באופן תדיר, ממספר שבועות עד למספר חודשים, עם שאיפה לסולם זמנים קצר</w:t>
       </w:r>
       <w:r>
@@ -25720,7 +25659,7 @@
                     </pic:cNvPicPr>
                   </pic:nvPicPr>
                   <pic:blipFill>
-                    <a:blip r:embed="rId56" cstate="print">
+                    <a:blip r:embed="rId57" cstate="print">
                       <a:extLst>
                         <a:ext uri="{28A0092B-C50C-407E-A947-70E740481C1C}">
                           <a14:useLocalDpi xmlns:a14="http://schemas.microsoft.com/office/drawing/2010/main" val="0"/>
@@ -25900,7 +25839,7 @@
           <w:szCs w:val="24"/>
         </w:rPr>
       </w:pPr>
-      <w:hyperlink r:id="rId57" w:anchor="Scrum" w:history="1">
+      <w:hyperlink r:id="rId58" w:anchor="Scrum" w:history="1">
         <w:r>
           <w:rPr>
             <w:rStyle w:val="Hyperlink"/>
@@ -25933,7 +25872,7 @@
           <w:szCs w:val="24"/>
         </w:rPr>
       </w:pPr>
-      <w:hyperlink r:id="rId58" w:history="1">
+      <w:hyperlink r:id="rId59" w:history="1">
         <w:r>
           <w:rPr>
             <w:rStyle w:val="Hyperlink"/>
@@ -25955,7 +25894,7 @@
           <w:szCs w:val="24"/>
         </w:rPr>
       </w:pPr>
-      <w:hyperlink r:id="rId59" w:history="1">
+      <w:hyperlink r:id="rId60" w:history="1">
         <w:r>
           <w:rPr>
             <w:rStyle w:val="Hyperlink"/>
@@ -26140,7 +26079,6 @@
           <w:rFonts w:hint="cs"/>
           <w:rtl/>
         </w:rPr>
-        <w:lastRenderedPageBreak/>
         <w:t xml:space="preserve">החלק השני היה אחראי על </w:t>
       </w:r>
       <w:r>
@@ -26750,7 +26688,6 @@
           <w:rFonts w:hint="cs"/>
           <w:rtl/>
         </w:rPr>
-        <w:lastRenderedPageBreak/>
         <w:t xml:space="preserve">3.2 </w:t>
       </w:r>
       <w:r>
@@ -27956,7 +27893,6 @@
           <w:rFonts w:hint="cs"/>
           <w:rtl/>
         </w:rPr>
-        <w:lastRenderedPageBreak/>
         <w:t xml:space="preserve">4.2 </w:t>
       </w:r>
       <w:r>
@@ -27994,6 +27930,24 @@
         <w:t xml:space="preserve"> כדאי לעיין גם בפרויקט של חירום בפיקוד העורף )</w:t>
       </w:r>
       <w:bookmarkEnd w:id="34"/>
+      <w:r>
+        <w:t xml:space="preserve"> </w:t>
+      </w:r>
+      <w:r>
+        <w:rPr>
+          <w:rFonts w:hint="cs"/>
+          <w:rtl/>
+        </w:rPr>
+        <w:t xml:space="preserve"> - </w:t>
+      </w:r>
+      <w:r>
+        <w:rPr>
+          <w:rFonts w:hint="cs"/>
+          <w:highlight w:val="yellow"/>
+          <w:rtl/>
+        </w:rPr>
+        <w:t>כבר קיים בסעיף 2.4</w:t>
+      </w:r>
     </w:p>
     <w:p>
       <w:pPr>
@@ -29192,17 +29146,7 @@
           <w:szCs w:val="24"/>
           <w:rtl/>
         </w:rPr>
-        <w:t xml:space="preserve">של המקצועות ואת הציונים, ובמקביל קורא גם את הקובץ </w:t>
-      </w:r>
-      <w:r>
-        <w:rPr>
-          <w:rFonts w:cstheme="minorHAnsi" w:hint="cs"/>
-          <w:sz w:val="24"/>
-          <w:szCs w:val="24"/>
-          <w:rtl/>
-        </w:rPr>
-        <w:lastRenderedPageBreak/>
-        <w:t xml:space="preserve">שמתאים בין </w:t>
+        <w:t xml:space="preserve">של המקצועות ואת הציונים, ובמקביל קורא גם את הקובץ שמתאים בין </w:t>
       </w:r>
       <w:r>
         <w:rPr>
@@ -30025,7 +29969,7 @@
                     <pic:cNvPicPr/>
                   </pic:nvPicPr>
                   <pic:blipFill>
-                    <a:blip r:embed="rId60"/>
+                    <a:blip r:embed="rId61"/>
                     <a:stretch>
                       <a:fillRect/>
                     </a:stretch>
@@ -30098,7 +30042,6 @@
         <w:rPr>
           <w:noProof/>
         </w:rPr>
-        <w:lastRenderedPageBreak/>
         <w:drawing>
           <wp:inline distT="0" distB="0" distL="0" distR="0" wp14:anchorId="7E8500EC" wp14:editId="4F815C70">
             <wp:extent cx="4343400" cy="2133600"/>
@@ -30115,7 +30058,7 @@
                     <pic:cNvPicPr/>
                   </pic:nvPicPr>
                   <pic:blipFill>
-                    <a:blip r:embed="rId61"/>
+                    <a:blip r:embed="rId62"/>
                     <a:stretch>
                       <a:fillRect/>
                     </a:stretch>
@@ -30333,7 +30276,7 @@
                     <pic:cNvPicPr/>
                   </pic:nvPicPr>
                   <pic:blipFill>
-                    <a:blip r:embed="rId62"/>
+                    <a:blip r:embed="rId63"/>
                     <a:stretch>
                       <a:fillRect/>
                     </a:stretch>
@@ -30393,122 +30336,6 @@
             <wp:extent cx="4495800" cy="2057400"/>
             <wp:effectExtent l="0" t="0" r="0" b="0"/>
             <wp:docPr id="23" name="תמונה 23"/>
-            <wp:cNvGraphicFramePr>
-              <a:graphicFrameLocks xmlns:a="http://schemas.openxmlformats.org/drawingml/2006/main" noChangeAspect="1"/>
-            </wp:cNvGraphicFramePr>
-            <a:graphic xmlns:a="http://schemas.openxmlformats.org/drawingml/2006/main">
-              <a:graphicData uri="http://schemas.openxmlformats.org/drawingml/2006/picture">
-                <pic:pic xmlns:pic="http://schemas.openxmlformats.org/drawingml/2006/picture">
-                  <pic:nvPicPr>
-                    <pic:cNvPr id="0" name=""/>
-                    <pic:cNvPicPr/>
-                  </pic:nvPicPr>
-                  <pic:blipFill>
-                    <a:blip r:embed="rId63"/>
-                    <a:stretch>
-                      <a:fillRect/>
-                    </a:stretch>
-                  </pic:blipFill>
-                  <pic:spPr>
-                    <a:xfrm>
-                      <a:off x="0" y="0"/>
-                      <a:ext cx="4495800" cy="2057400"/>
-                    </a:xfrm>
-                    <a:prstGeom prst="rect">
-                      <a:avLst/>
-                    </a:prstGeom>
-                  </pic:spPr>
-                </pic:pic>
-              </a:graphicData>
-            </a:graphic>
-          </wp:inline>
-        </w:drawing>
-      </w:r>
-    </w:p>
-    <w:p>
-      <w:pPr>
-        <w:pStyle w:val="a7"/>
-        <w:rPr>
-          <w:rFonts w:cstheme="minorHAnsi"/>
-          <w:sz w:val="24"/>
-          <w:szCs w:val="24"/>
-          <w:rtl/>
-        </w:rPr>
-      </w:pPr>
-      <w:r>
-        <w:rPr>
-          <w:rFonts w:cstheme="minorHAnsi" w:hint="cs"/>
-          <w:sz w:val="24"/>
-          <w:szCs w:val="24"/>
-          <w:rtl/>
-        </w:rPr>
-        <w:t xml:space="preserve"> לאחר שהוא מסיים להזין את השם החדש, הוא לוחץ על הכפתור </w:t>
-      </w:r>
-      <w:r>
-        <w:rPr>
-          <w:rFonts w:cstheme="minorHAnsi"/>
-          <w:sz w:val="24"/>
-          <w:szCs w:val="24"/>
-        </w:rPr>
-        <w:t>ADD</w:t>
-      </w:r>
-      <w:r>
-        <w:rPr>
-          <w:rFonts w:cstheme="minorHAnsi" w:hint="cs"/>
-          <w:sz w:val="24"/>
-          <w:szCs w:val="24"/>
-          <w:rtl/>
-        </w:rPr>
-        <w:t>, שמימין לתיבה.</w:t>
-      </w:r>
-      <w:r>
-        <w:rPr>
-          <w:rFonts w:cstheme="minorHAnsi" w:hint="cs"/>
-          <w:sz w:val="24"/>
-          <w:szCs w:val="24"/>
-          <w:rtl/>
-        </w:rPr>
-        <w:t xml:space="preserve"> לאחר כמה שניות הוא מקבל מסר שהשם נוסף בהצלחה </w:t>
-      </w:r>
-      <w:r>
-        <w:rPr>
-          <w:rFonts w:cstheme="minorHAnsi"/>
-          <w:sz w:val="24"/>
-          <w:szCs w:val="24"/>
-          <w:rtl/>
-        </w:rPr>
-        <w:t>–</w:t>
-      </w:r>
-      <w:r>
-        <w:rPr>
-          <w:rFonts w:cstheme="minorHAnsi" w:hint="cs"/>
-          <w:sz w:val="24"/>
-          <w:szCs w:val="24"/>
-          <w:rtl/>
-        </w:rPr>
-        <w:t xml:space="preserve"> </w:t>
-      </w:r>
-    </w:p>
-    <w:p>
-      <w:pPr>
-        <w:pStyle w:val="a7"/>
-        <w:rPr>
-          <w:rFonts w:cstheme="minorHAnsi"/>
-          <w:sz w:val="24"/>
-          <w:szCs w:val="24"/>
-          <w:rtl/>
-        </w:rPr>
-      </w:pPr>
-      <w:r>
-        <w:rPr>
-          <w:noProof/>
-        </w:rPr>
-        <w:lastRenderedPageBreak/>
-        <w:drawing>
-          <wp:inline distT="0" distB="0" distL="0" distR="0" wp14:anchorId="00718AD2" wp14:editId="1EE73ABC">
-            <wp:extent cx="4086225" cy="1962150"/>
-            <wp:effectExtent l="0" t="0" r="9525" b="0"/>
-            <wp:docPr id="24" name="תמונה 24"/>
             <wp:cNvGraphicFramePr>
               <a:graphicFrameLocks xmlns:a="http://schemas.openxmlformats.org/drawingml/2006/main" noChangeAspect="1"/>
             </wp:cNvGraphicFramePr>
@@ -30528,7 +30355,7 @@
                   <pic:spPr>
                     <a:xfrm>
                       <a:off x="0" y="0"/>
-                      <a:ext cx="4086225" cy="1962150"/>
+                      <a:ext cx="4495800" cy="2057400"/>
                     </a:xfrm>
                     <a:prstGeom prst="rect">
                       <a:avLst/>
@@ -30558,7 +30385,51 @@
           <w:szCs w:val="24"/>
           <w:rtl/>
         </w:rPr>
-        <w:t>המסר נעלם לאחר כמה שניות.</w:t>
+        <w:t xml:space="preserve"> לאחר שהוא מסיים להזין את השם החדש, הוא לוחץ על הכפתור </w:t>
+      </w:r>
+      <w:r>
+        <w:rPr>
+          <w:rFonts w:cstheme="minorHAnsi"/>
+          <w:sz w:val="24"/>
+          <w:szCs w:val="24"/>
+        </w:rPr>
+        <w:t>ADD</w:t>
+      </w:r>
+      <w:r>
+        <w:rPr>
+          <w:rFonts w:cstheme="minorHAnsi" w:hint="cs"/>
+          <w:sz w:val="24"/>
+          <w:szCs w:val="24"/>
+          <w:rtl/>
+        </w:rPr>
+        <w:t>, שמימין לתיבה.</w:t>
+      </w:r>
+      <w:r>
+        <w:rPr>
+          <w:rFonts w:cstheme="minorHAnsi" w:hint="cs"/>
+          <w:sz w:val="24"/>
+          <w:szCs w:val="24"/>
+          <w:rtl/>
+        </w:rPr>
+        <w:t xml:space="preserve"> לאחר כמה שניות הוא מקבל מסר שהשם נוסף בהצלחה </w:t>
+      </w:r>
+      <w:r>
+        <w:rPr>
+          <w:rFonts w:cstheme="minorHAnsi"/>
+          <w:sz w:val="24"/>
+          <w:szCs w:val="24"/>
+          <w:rtl/>
+        </w:rPr>
+        <w:t>–</w:t>
+      </w:r>
+      <w:r>
+        <w:rPr>
+          <w:rFonts w:cstheme="minorHAnsi" w:hint="cs"/>
+          <w:sz w:val="24"/>
+          <w:szCs w:val="24"/>
+          <w:rtl/>
+        </w:rPr>
+        <w:t xml:space="preserve"> </w:t>
       </w:r>
     </w:p>
     <w:p>
@@ -30573,51 +30444,13 @@
       </w:pPr>
       <w:r>
         <w:rPr>
-          <w:rFonts w:cstheme="minorHAnsi" w:hint="cs"/>
-          <w:sz w:val="24"/>
-          <w:szCs w:val="24"/>
-          <w:rtl/>
-        </w:rPr>
-        <w:t xml:space="preserve">כבר כעת אפשר לבחור את התפקיד הזה ברשימה הנפתחת של שמות התפקידים </w:t>
-      </w:r>
-      <w:r>
-        <w:rPr>
-          <w:rFonts w:cstheme="minorHAnsi"/>
-          <w:sz w:val="24"/>
-          <w:szCs w:val="24"/>
-          <w:rtl/>
-        </w:rPr>
-        <w:t>–</w:t>
-      </w:r>
-      <w:r>
-        <w:rPr>
-          <w:rFonts w:cstheme="minorHAnsi" w:hint="cs"/>
-          <w:sz w:val="24"/>
-          <w:szCs w:val="24"/>
-          <w:rtl/>
-        </w:rPr>
-        <w:t xml:space="preserve"> </w:t>
-      </w:r>
-    </w:p>
-    <w:p>
-      <w:pPr>
-        <w:pStyle w:val="a7"/>
-        <w:rPr>
-          <w:rFonts w:cstheme="minorHAnsi"/>
-          <w:sz w:val="24"/>
-          <w:szCs w:val="24"/>
-          <w:rtl/>
-        </w:rPr>
-      </w:pPr>
-      <w:r>
-        <w:rPr>
           <w:noProof/>
         </w:rPr>
         <w:drawing>
-          <wp:inline distT="0" distB="0" distL="0" distR="0" wp14:anchorId="1E6532E5" wp14:editId="2B5E2E72">
-            <wp:extent cx="4105275" cy="2333625"/>
-            <wp:effectExtent l="0" t="0" r="9525" b="9525"/>
-            <wp:docPr id="25" name="תמונה 25"/>
+          <wp:inline distT="0" distB="0" distL="0" distR="0" wp14:anchorId="00718AD2" wp14:editId="1EE73ABC">
+            <wp:extent cx="4086225" cy="1962150"/>
+            <wp:effectExtent l="0" t="0" r="9525" b="0"/>
+            <wp:docPr id="24" name="תמונה 24"/>
             <wp:cNvGraphicFramePr>
               <a:graphicFrameLocks xmlns:a="http://schemas.openxmlformats.org/drawingml/2006/main" noChangeAspect="1"/>
             </wp:cNvGraphicFramePr>
@@ -30637,7 +30470,7 @@
                   <pic:spPr>
                     <a:xfrm>
                       <a:off x="0" y="0"/>
-                      <a:ext cx="4105275" cy="2333625"/>
+                      <a:ext cx="4086225" cy="1962150"/>
                     </a:xfrm>
                     <a:prstGeom prst="rect">
                       <a:avLst/>
@@ -30667,42 +30500,7 @@
           <w:szCs w:val="24"/>
           <w:rtl/>
         </w:rPr>
-        <w:t>עכשיו יש למשתמש אפשרות להכניס נתונים בנוגע למקצוע</w:t>
-      </w:r>
-      <w:r>
-        <w:rPr>
-          <w:rFonts w:cstheme="minorHAnsi" w:hint="cs"/>
-          <w:sz w:val="24"/>
-          <w:szCs w:val="24"/>
-          <w:rtl/>
-        </w:rPr>
-        <w:t xml:space="preserve"> (ניתן לשים לב בצד שמאל ל</w:t>
-      </w:r>
-      <w:r>
-        <w:rPr>
-          <w:rFonts w:cstheme="minorHAnsi"/>
-          <w:sz w:val="24"/>
-          <w:szCs w:val="24"/>
-        </w:rPr>
-        <w:t>ID</w:t>
-      </w:r>
-      <w:r>
-        <w:rPr>
-          <w:rFonts w:cstheme="minorHAnsi" w:hint="cs"/>
-          <w:sz w:val="24"/>
-          <w:szCs w:val="24"/>
-          <w:rtl/>
-        </w:rPr>
-        <w:t xml:space="preserve"> שיצרנו באופן אוטומטי)</w:t>
-      </w:r>
-      <w:r>
-        <w:rPr>
-          <w:rFonts w:cstheme="minorHAnsi" w:hint="cs"/>
-          <w:sz w:val="24"/>
-          <w:szCs w:val="24"/>
-          <w:rtl/>
-        </w:rPr>
-        <w:t>:</w:t>
+        <w:t>המסר נעלם לאחר כמה שניות.</w:t>
       </w:r>
     </w:p>
     <w:p>
@@ -30717,13 +30515,51 @@
       </w:pPr>
       <w:r>
         <w:rPr>
+          <w:rFonts w:cstheme="minorHAnsi" w:hint="cs"/>
+          <w:sz w:val="24"/>
+          <w:szCs w:val="24"/>
+          <w:rtl/>
+        </w:rPr>
+        <w:t xml:space="preserve">כבר כעת אפשר לבחור את התפקיד הזה ברשימה הנפתחת של שמות התפקידים </w:t>
+      </w:r>
+      <w:r>
+        <w:rPr>
+          <w:rFonts w:cstheme="minorHAnsi"/>
+          <w:sz w:val="24"/>
+          <w:szCs w:val="24"/>
+          <w:rtl/>
+        </w:rPr>
+        <w:t>–</w:t>
+      </w:r>
+      <w:r>
+        <w:rPr>
+          <w:rFonts w:cstheme="minorHAnsi" w:hint="cs"/>
+          <w:sz w:val="24"/>
+          <w:szCs w:val="24"/>
+          <w:rtl/>
+        </w:rPr>
+        <w:t xml:space="preserve"> </w:t>
+      </w:r>
+    </w:p>
+    <w:p>
+      <w:pPr>
+        <w:pStyle w:val="a7"/>
+        <w:rPr>
+          <w:rFonts w:cstheme="minorHAnsi"/>
+          <w:sz w:val="24"/>
+          <w:szCs w:val="24"/>
+          <w:rtl/>
+        </w:rPr>
+      </w:pPr>
+      <w:r>
+        <w:rPr>
           <w:noProof/>
         </w:rPr>
         <w:drawing>
-          <wp:inline distT="0" distB="0" distL="0" distR="0" wp14:anchorId="713B8A9B" wp14:editId="13C59D9C">
-            <wp:extent cx="5274310" cy="2173211"/>
-            <wp:effectExtent l="0" t="0" r="2540" b="0"/>
-            <wp:docPr id="27" name="תמונה 27"/>
+          <wp:inline distT="0" distB="0" distL="0" distR="0" wp14:anchorId="1E6532E5" wp14:editId="2B5E2E72">
+            <wp:extent cx="4105275" cy="2333625"/>
+            <wp:effectExtent l="0" t="0" r="9525" b="9525"/>
+            <wp:docPr id="25" name="תמונה 25"/>
             <wp:cNvGraphicFramePr>
               <a:graphicFrameLocks xmlns:a="http://schemas.openxmlformats.org/drawingml/2006/main" noChangeAspect="1"/>
             </wp:cNvGraphicFramePr>
@@ -30743,6 +30579,112 @@
                   <pic:spPr>
                     <a:xfrm>
                       <a:off x="0" y="0"/>
+                      <a:ext cx="4105275" cy="2333625"/>
+                    </a:xfrm>
+                    <a:prstGeom prst="rect">
+                      <a:avLst/>
+                    </a:prstGeom>
+                  </pic:spPr>
+                </pic:pic>
+              </a:graphicData>
+            </a:graphic>
+          </wp:inline>
+        </w:drawing>
+      </w:r>
+    </w:p>
+    <w:p>
+      <w:pPr>
+        <w:pStyle w:val="a7"/>
+        <w:rPr>
+          <w:rFonts w:cstheme="minorHAnsi"/>
+          <w:sz w:val="24"/>
+          <w:szCs w:val="24"/>
+          <w:rtl/>
+        </w:rPr>
+      </w:pPr>
+      <w:r>
+        <w:rPr>
+          <w:rFonts w:cstheme="minorHAnsi" w:hint="cs"/>
+          <w:sz w:val="24"/>
+          <w:szCs w:val="24"/>
+          <w:rtl/>
+        </w:rPr>
+        <w:t>עכשיו יש למשתמש אפשרות להכניס נתונים בנוגע למקצוע</w:t>
+      </w:r>
+      <w:r>
+        <w:rPr>
+          <w:rFonts w:cstheme="minorHAnsi" w:hint="cs"/>
+          <w:sz w:val="24"/>
+          <w:szCs w:val="24"/>
+          <w:rtl/>
+        </w:rPr>
+        <w:t xml:space="preserve"> (ניתן לשים לב בצד שמאל ל</w:t>
+      </w:r>
+      <w:r>
+        <w:rPr>
+          <w:rFonts w:cstheme="minorHAnsi"/>
+          <w:sz w:val="24"/>
+          <w:szCs w:val="24"/>
+        </w:rPr>
+        <w:t>ID</w:t>
+      </w:r>
+      <w:r>
+        <w:rPr>
+          <w:rFonts w:cstheme="minorHAnsi" w:hint="cs"/>
+          <w:sz w:val="24"/>
+          <w:szCs w:val="24"/>
+          <w:rtl/>
+        </w:rPr>
+        <w:t xml:space="preserve"> שיצרנו באופן אוטומטי)</w:t>
+      </w:r>
+      <w:r>
+        <w:rPr>
+          <w:rFonts w:cstheme="minorHAnsi" w:hint="cs"/>
+          <w:sz w:val="24"/>
+          <w:szCs w:val="24"/>
+          <w:rtl/>
+        </w:rPr>
+        <w:t>:</w:t>
+      </w:r>
+    </w:p>
+    <w:p>
+      <w:pPr>
+        <w:pStyle w:val="a7"/>
+        <w:rPr>
+          <w:rFonts w:cstheme="minorHAnsi"/>
+          <w:sz w:val="24"/>
+          <w:szCs w:val="24"/>
+          <w:rtl/>
+        </w:rPr>
+      </w:pPr>
+      <w:r>
+        <w:rPr>
+          <w:noProof/>
+        </w:rPr>
+        <w:drawing>
+          <wp:inline distT="0" distB="0" distL="0" distR="0" wp14:anchorId="713B8A9B" wp14:editId="13C59D9C">
+            <wp:extent cx="5274310" cy="2173211"/>
+            <wp:effectExtent l="0" t="0" r="2540" b="0"/>
+            <wp:docPr id="27" name="תמונה 27"/>
+            <wp:cNvGraphicFramePr>
+              <a:graphicFrameLocks xmlns:a="http://schemas.openxmlformats.org/drawingml/2006/main" noChangeAspect="1"/>
+            </wp:cNvGraphicFramePr>
+            <a:graphic xmlns:a="http://schemas.openxmlformats.org/drawingml/2006/main">
+              <a:graphicData uri="http://schemas.openxmlformats.org/drawingml/2006/picture">
+                <pic:pic xmlns:pic="http://schemas.openxmlformats.org/drawingml/2006/picture">
+                  <pic:nvPicPr>
+                    <pic:cNvPr id="0" name=""/>
+                    <pic:cNvPicPr/>
+                  </pic:nvPicPr>
+                  <pic:blipFill>
+                    <a:blip r:embed="rId67"/>
+                    <a:stretch>
+                      <a:fillRect/>
+                    </a:stretch>
+                  </pic:blipFill>
+                  <pic:spPr>
+                    <a:xfrm>
+                      <a:off x="0" y="0"/>
                       <a:ext cx="5274310" cy="2173211"/>
                     </a:xfrm>
                     <a:prstGeom prst="rect">
@@ -30807,7 +30749,6 @@
         <w:rPr>
           <w:noProof/>
         </w:rPr>
-        <w:lastRenderedPageBreak/>
         <w:drawing>
           <wp:inline distT="0" distB="0" distL="0" distR="0" wp14:anchorId="25659D9D" wp14:editId="59F89C08">
             <wp:extent cx="5274310" cy="2943602"/>
@@ -30824,7 +30765,7 @@
                     <pic:cNvPicPr/>
                   </pic:nvPicPr>
                   <pic:blipFill>
-                    <a:blip r:embed="rId67"/>
+                    <a:blip r:embed="rId68"/>
                     <a:stretch>
                       <a:fillRect/>
                     </a:stretch>
@@ -31061,7 +31002,7 @@
                     <pic:cNvPicPr/>
                   </pic:nvPicPr>
                   <pic:blipFill>
-                    <a:blip r:embed="rId68"/>
+                    <a:blip r:embed="rId69"/>
                     <a:stretch>
                       <a:fillRect/>
                     </a:stretch>
@@ -31116,163 +31057,11 @@
         <w:rPr>
           <w:noProof/>
         </w:rPr>
-        <w:lastRenderedPageBreak/>
         <w:drawing>
           <wp:inline distT="0" distB="0" distL="0" distR="0" wp14:anchorId="4375DFE1" wp14:editId="70FD74CC">
             <wp:extent cx="5274310" cy="2518117"/>
             <wp:effectExtent l="0" t="0" r="2540" b="0"/>
             <wp:docPr id="31" name="תמונה 31"/>
-            <wp:cNvGraphicFramePr>
-              <a:graphicFrameLocks xmlns:a="http://schemas.openxmlformats.org/drawingml/2006/main" noChangeAspect="1"/>
-            </wp:cNvGraphicFramePr>
-            <a:graphic xmlns:a="http://schemas.openxmlformats.org/drawingml/2006/main">
-              <a:graphicData uri="http://schemas.openxmlformats.org/drawingml/2006/picture">
-                <pic:pic xmlns:pic="http://schemas.openxmlformats.org/drawingml/2006/picture">
-                  <pic:nvPicPr>
-                    <pic:cNvPr id="0" name=""/>
-                    <pic:cNvPicPr/>
-                  </pic:nvPicPr>
-                  <pic:blipFill>
-                    <a:blip r:embed="rId69"/>
-                    <a:stretch>
-                      <a:fillRect/>
-                    </a:stretch>
-                  </pic:blipFill>
-                  <pic:spPr>
-                    <a:xfrm>
-                      <a:off x="0" y="0"/>
-                      <a:ext cx="5274310" cy="2518117"/>
-                    </a:xfrm>
-                    <a:prstGeom prst="rect">
-                      <a:avLst/>
-                    </a:prstGeom>
-                  </pic:spPr>
-                </pic:pic>
-              </a:graphicData>
-            </a:graphic>
-          </wp:inline>
-        </w:drawing>
-      </w:r>
-    </w:p>
-    <w:p>
-      <w:pPr>
-        <w:pStyle w:val="a7"/>
-        <w:rPr>
-          <w:rFonts w:cstheme="minorHAnsi"/>
-          <w:sz w:val="24"/>
-          <w:szCs w:val="24"/>
-          <w:rtl/>
-        </w:rPr>
-      </w:pPr>
-      <w:r>
-        <w:rPr>
-          <w:rFonts w:cstheme="minorHAnsi" w:hint="cs"/>
-          <w:sz w:val="24"/>
-          <w:szCs w:val="24"/>
-          <w:rtl/>
-        </w:rPr>
-        <w:t>בצד שמאל למעלה ניתן לראות כפתור לחזרה לדף הקודם.</w:t>
-      </w:r>
-    </w:p>
-    <w:p>
-      <w:pPr>
-        <w:pStyle w:val="a7"/>
-        <w:rPr>
-          <w:rFonts w:cstheme="minorHAnsi"/>
-          <w:sz w:val="24"/>
-          <w:szCs w:val="24"/>
-          <w:rtl/>
-        </w:rPr>
-      </w:pPr>
-      <w:r>
-        <w:rPr>
-          <w:rFonts w:cstheme="minorHAnsi" w:hint="cs"/>
-          <w:sz w:val="24"/>
-          <w:szCs w:val="24"/>
-          <w:rtl/>
-        </w:rPr>
-        <w:t xml:space="preserve">הדף עצמו מספק אפשרות לבחור רמות רצויות עבור תכונות </w:t>
-      </w:r>
-      <w:proofErr w:type="spellStart"/>
-      <w:r>
-        <w:rPr>
-          <w:rFonts w:cstheme="minorHAnsi" w:hint="cs"/>
-          <w:sz w:val="24"/>
-          <w:szCs w:val="24"/>
-          <w:rtl/>
-        </w:rPr>
-        <w:t>מסויימות</w:t>
-      </w:r>
-      <w:proofErr w:type="spellEnd"/>
-      <w:r>
-        <w:rPr>
-          <w:rFonts w:cstheme="minorHAnsi" w:hint="cs"/>
-          <w:sz w:val="24"/>
-          <w:szCs w:val="24"/>
-          <w:rtl/>
-        </w:rPr>
-        <w:t xml:space="preserve">. רק נציין שכל התכונות מוצגות ברצף אחת מתחת </w:t>
-      </w:r>
-      <w:proofErr w:type="spellStart"/>
-      <w:r>
-        <w:rPr>
-          <w:rFonts w:cstheme="minorHAnsi" w:hint="cs"/>
-          <w:sz w:val="24"/>
-          <w:szCs w:val="24"/>
-          <w:rtl/>
-        </w:rPr>
-        <w:t>לשניה</w:t>
-      </w:r>
-      <w:proofErr w:type="spellEnd"/>
-      <w:r>
-        <w:rPr>
-          <w:rFonts w:cstheme="minorHAnsi" w:hint="cs"/>
-          <w:sz w:val="24"/>
-          <w:szCs w:val="24"/>
-          <w:rtl/>
-        </w:rPr>
-        <w:t>:</w:t>
-      </w:r>
-    </w:p>
-    <w:p>
-      <w:pPr>
-        <w:bidi w:val="0"/>
-        <w:rPr>
-          <w:rFonts w:cstheme="minorHAnsi"/>
-          <w:sz w:val="24"/>
-          <w:szCs w:val="24"/>
-        </w:rPr>
-      </w:pPr>
-      <w:r>
-        <w:rPr>
-          <w:rFonts w:cstheme="minorHAnsi"/>
-          <w:sz w:val="24"/>
-          <w:szCs w:val="24"/>
-          <w:rtl/>
-        </w:rPr>
-        <w:br w:type="page"/>
-      </w:r>
-    </w:p>
-    <w:p>
-      <w:pPr>
-        <w:pStyle w:val="a7"/>
-        <w:rPr>
-          <w:rFonts w:cstheme="minorHAnsi"/>
-          <w:sz w:val="24"/>
-          <w:szCs w:val="24"/>
-          <w:rtl/>
-        </w:rPr>
-      </w:pPr>
-      <w:r>
-        <w:rPr>
-          <w:noProof/>
-        </w:rPr>
-        <w:lastRenderedPageBreak/>
-        <w:drawing>
-          <wp:inline distT="0" distB="0" distL="0" distR="0" wp14:anchorId="502502D6" wp14:editId="3BC886A8">
-            <wp:extent cx="5274310" cy="4286598"/>
-            <wp:effectExtent l="0" t="0" r="2540" b="0"/>
-            <wp:docPr id="1024" name="תמונה 1024"/>
             <wp:cNvGraphicFramePr>
               <a:graphicFrameLocks xmlns:a="http://schemas.openxmlformats.org/drawingml/2006/main" noChangeAspect="1"/>
             </wp:cNvGraphicFramePr>
@@ -31292,7 +31081,7 @@
                   <pic:spPr>
                     <a:xfrm>
                       <a:off x="0" y="0"/>
-                      <a:ext cx="5274310" cy="4286598"/>
+                      <a:ext cx="5274310" cy="2518117"/>
                     </a:xfrm>
                     <a:prstGeom prst="rect">
                       <a:avLst/>
@@ -31315,6 +31104,15 @@
           <w:rtl/>
         </w:rPr>
       </w:pPr>
+      <w:r>
+        <w:rPr>
+          <w:rFonts w:cstheme="minorHAnsi" w:hint="cs"/>
+          <w:sz w:val="24"/>
+          <w:szCs w:val="24"/>
+          <w:rtl/>
+        </w:rPr>
+        <w:t>בצד שמאל למעלה ניתן לראות כפתור לחזרה לדף הקודם.</w:t>
+      </w:r>
     </w:p>
     <w:p>
       <w:pPr>
@@ -31333,25 +31131,66 @@
           <w:szCs w:val="24"/>
           <w:rtl/>
         </w:rPr>
-        <w:t xml:space="preserve">לאחר שהמשתמש לוחץ על אחד מהריבועים, הריבוע הזה מסומן במסגרת כחולה, ומופיע מסר שמסביר לו מה הוא מגדיר כעת (במקרה שלנו </w:t>
-      </w:r>
-      <w:r>
-        <w:rPr>
-          <w:rFonts w:cstheme="minorHAnsi"/>
-          <w:sz w:val="24"/>
-          <w:szCs w:val="24"/>
-          <w:rtl/>
-        </w:rPr>
-        <w:t>–</w:t>
-      </w:r>
-      <w:r>
-        <w:rPr>
-          <w:rFonts w:cstheme="minorHAnsi" w:hint="cs"/>
-          <w:sz w:val="24"/>
-          <w:szCs w:val="24"/>
-          <w:rtl/>
-        </w:rPr>
-        <w:t xml:space="preserve"> עד כמה הוא מעוניין במועמדים עם רמת פתיחות ממוצעת):</w:t>
+        <w:t xml:space="preserve">הדף עצמו מספק אפשרות לבחור רמות רצויות עבור תכונות </w:t>
+      </w:r>
+      <w:proofErr w:type="spellStart"/>
+      <w:r>
+        <w:rPr>
+          <w:rFonts w:cstheme="minorHAnsi" w:hint="cs"/>
+          <w:sz w:val="24"/>
+          <w:szCs w:val="24"/>
+          <w:rtl/>
+        </w:rPr>
+        <w:t>מסויימות</w:t>
+      </w:r>
+      <w:proofErr w:type="spellEnd"/>
+      <w:r>
+        <w:rPr>
+          <w:rFonts w:cstheme="minorHAnsi" w:hint="cs"/>
+          <w:sz w:val="24"/>
+          <w:szCs w:val="24"/>
+          <w:rtl/>
+        </w:rPr>
+        <w:t xml:space="preserve">. רק נציין שכל התכונות מוצגות ברצף אחת מתחת </w:t>
+      </w:r>
+      <w:proofErr w:type="spellStart"/>
+      <w:r>
+        <w:rPr>
+          <w:rFonts w:cstheme="minorHAnsi" w:hint="cs"/>
+          <w:sz w:val="24"/>
+          <w:szCs w:val="24"/>
+          <w:rtl/>
+        </w:rPr>
+        <w:t>לשניה</w:t>
+      </w:r>
+      <w:proofErr w:type="spellEnd"/>
+      <w:r>
+        <w:rPr>
+          <w:rFonts w:cstheme="minorHAnsi" w:hint="cs"/>
+          <w:sz w:val="24"/>
+          <w:szCs w:val="24"/>
+          <w:rtl/>
+        </w:rPr>
+        <w:t>:</w:t>
+      </w:r>
+    </w:p>
+    <w:p>
+      <w:pPr>
+        <w:bidi w:val="0"/>
+        <w:rPr>
+          <w:rFonts w:cstheme="minorHAnsi"/>
+          <w:sz w:val="24"/>
+          <w:szCs w:val="24"/>
+        </w:rPr>
+      </w:pPr>
+      <w:r>
+        <w:rPr>
+          <w:rFonts w:cstheme="minorHAnsi"/>
+          <w:sz w:val="24"/>
+          <w:szCs w:val="24"/>
+          <w:rtl/>
+        </w:rPr>
+        <w:br w:type="page"/>
       </w:r>
     </w:p>
     <w:p>
@@ -31369,10 +31208,10 @@
           <w:noProof/>
         </w:rPr>
         <w:drawing>
-          <wp:inline distT="0" distB="0" distL="0" distR="0" wp14:anchorId="62FDF801" wp14:editId="78BFE0FA">
-            <wp:extent cx="5274310" cy="2207396"/>
-            <wp:effectExtent l="0" t="0" r="2540" b="2540"/>
-            <wp:docPr id="1025" name="תמונה 1025"/>
+          <wp:inline distT="0" distB="0" distL="0" distR="0" wp14:anchorId="502502D6" wp14:editId="3BC886A8">
+            <wp:extent cx="5274310" cy="4286598"/>
+            <wp:effectExtent l="0" t="0" r="2540" b="0"/>
+            <wp:docPr id="1024" name="תמונה 1024"/>
             <wp:cNvGraphicFramePr>
               <a:graphicFrameLocks xmlns:a="http://schemas.openxmlformats.org/drawingml/2006/main" noChangeAspect="1"/>
             </wp:cNvGraphicFramePr>
@@ -31392,7 +31231,7 @@
                   <pic:spPr>
                     <a:xfrm>
                       <a:off x="0" y="0"/>
-                      <a:ext cx="5274310" cy="2207396"/>
+                      <a:ext cx="5274310" cy="4286598"/>
                     </a:xfrm>
                     <a:prstGeom prst="rect">
                       <a:avLst/>
@@ -31415,35 +31254,6 @@
           <w:rtl/>
         </w:rPr>
       </w:pPr>
-      <w:r>
-        <w:rPr>
-          <w:rFonts w:cstheme="minorHAnsi" w:hint="cs"/>
-          <w:sz w:val="24"/>
-          <w:szCs w:val="24"/>
-          <w:rtl/>
-        </w:rPr>
-        <w:t xml:space="preserve">לאחר לחיצה על אייקון </w:t>
-      </w:r>
-      <w:proofErr w:type="spellStart"/>
-      <w:r>
-        <w:rPr>
-          <w:rFonts w:cstheme="minorHAnsi" w:hint="cs"/>
-          <w:sz w:val="24"/>
-          <w:szCs w:val="24"/>
-          <w:rtl/>
-        </w:rPr>
-        <w:t>מסויים</w:t>
-      </w:r>
-      <w:proofErr w:type="spellEnd"/>
-      <w:r>
-        <w:rPr>
-          <w:rFonts w:cstheme="minorHAnsi" w:hint="cs"/>
-          <w:sz w:val="24"/>
-          <w:szCs w:val="24"/>
-          <w:rtl/>
-        </w:rPr>
-        <w:t>, המרובע המתאים ייצבע בצבע של האייקון, כך זה נראה לאחר שהמשתמש מילא את כל הסרגל:</w:t>
-      </w:r>
     </w:p>
     <w:p>
       <w:pPr>
@@ -31457,14 +31267,51 @@
       </w:pPr>
       <w:r>
         <w:rPr>
+          <w:rFonts w:cstheme="minorHAnsi" w:hint="cs"/>
+          <w:sz w:val="24"/>
+          <w:szCs w:val="24"/>
+          <w:rtl/>
+        </w:rPr>
+        <w:t xml:space="preserve">לאחר שהמשתמש לוחץ על אחד מהריבועים, הריבוע הזה מסומן במסגרת כחולה, ומופיע מסר שמסביר לו מה הוא מגדיר כעת (במקרה שלנו </w:t>
+      </w:r>
+      <w:r>
+        <w:rPr>
+          <w:rFonts w:cstheme="minorHAnsi"/>
+          <w:sz w:val="24"/>
+          <w:szCs w:val="24"/>
+          <w:rtl/>
+        </w:rPr>
+        <w:t>–</w:t>
+      </w:r>
+      <w:r>
+        <w:rPr>
+          <w:rFonts w:cstheme="minorHAnsi" w:hint="cs"/>
+          <w:sz w:val="24"/>
+          <w:szCs w:val="24"/>
+          <w:rtl/>
+        </w:rPr>
+        <w:t xml:space="preserve"> עד כמה הוא מעוניין במועמדים עם רמת פתיחות ממוצעת):</w:t>
+      </w:r>
+    </w:p>
+    <w:p>
+      <w:pPr>
+        <w:pStyle w:val="a7"/>
+        <w:rPr>
+          <w:rFonts w:cstheme="minorHAnsi"/>
+          <w:sz w:val="24"/>
+          <w:szCs w:val="24"/>
+          <w:rtl/>
+        </w:rPr>
+      </w:pPr>
+      <w:r>
+        <w:rPr>
           <w:noProof/>
         </w:rPr>
-        <w:lastRenderedPageBreak/>
         <w:drawing>
-          <wp:inline distT="0" distB="0" distL="0" distR="0" wp14:anchorId="3921C906" wp14:editId="4EFD2B46">
-            <wp:extent cx="5274310" cy="2148793"/>
-            <wp:effectExtent l="0" t="0" r="2540" b="4445"/>
-            <wp:docPr id="1027" name="תמונה 1027"/>
+          <wp:inline distT="0" distB="0" distL="0" distR="0" wp14:anchorId="62FDF801" wp14:editId="78BFE0FA">
+            <wp:extent cx="5274310" cy="2207396"/>
+            <wp:effectExtent l="0" t="0" r="2540" b="2540"/>
+            <wp:docPr id="1025" name="תמונה 1025"/>
             <wp:cNvGraphicFramePr>
               <a:graphicFrameLocks xmlns:a="http://schemas.openxmlformats.org/drawingml/2006/main" noChangeAspect="1"/>
             </wp:cNvGraphicFramePr>
@@ -31484,6 +31331,97 @@
                   <pic:spPr>
                     <a:xfrm>
                       <a:off x="0" y="0"/>
+                      <a:ext cx="5274310" cy="2207396"/>
+                    </a:xfrm>
+                    <a:prstGeom prst="rect">
+                      <a:avLst/>
+                    </a:prstGeom>
+                  </pic:spPr>
+                </pic:pic>
+              </a:graphicData>
+            </a:graphic>
+          </wp:inline>
+        </w:drawing>
+      </w:r>
+    </w:p>
+    <w:p>
+      <w:pPr>
+        <w:pStyle w:val="a7"/>
+        <w:rPr>
+          <w:rFonts w:cstheme="minorHAnsi"/>
+          <w:sz w:val="24"/>
+          <w:szCs w:val="24"/>
+          <w:rtl/>
+        </w:rPr>
+      </w:pPr>
+      <w:r>
+        <w:rPr>
+          <w:rFonts w:cstheme="minorHAnsi" w:hint="cs"/>
+          <w:sz w:val="24"/>
+          <w:szCs w:val="24"/>
+          <w:rtl/>
+        </w:rPr>
+        <w:t xml:space="preserve">לאחר לחיצה על אייקון </w:t>
+      </w:r>
+      <w:proofErr w:type="spellStart"/>
+      <w:r>
+        <w:rPr>
+          <w:rFonts w:cstheme="minorHAnsi" w:hint="cs"/>
+          <w:sz w:val="24"/>
+          <w:szCs w:val="24"/>
+          <w:rtl/>
+        </w:rPr>
+        <w:t>מסויים</w:t>
+      </w:r>
+      <w:proofErr w:type="spellEnd"/>
+      <w:r>
+        <w:rPr>
+          <w:rFonts w:cstheme="minorHAnsi" w:hint="cs"/>
+          <w:sz w:val="24"/>
+          <w:szCs w:val="24"/>
+          <w:rtl/>
+        </w:rPr>
+        <w:t>, המרובע המתאים ייצבע בצבע של האייקון, כך זה נראה לאחר שהמשתמש מילא את כל הסרגל:</w:t>
+      </w:r>
+    </w:p>
+    <w:p>
+      <w:pPr>
+        <w:pStyle w:val="a7"/>
+        <w:rPr>
+          <w:rFonts w:cstheme="minorHAnsi"/>
+          <w:sz w:val="24"/>
+          <w:szCs w:val="24"/>
+          <w:rtl/>
+        </w:rPr>
+      </w:pPr>
+      <w:r>
+        <w:rPr>
+          <w:noProof/>
+        </w:rPr>
+        <w:drawing>
+          <wp:inline distT="0" distB="0" distL="0" distR="0" wp14:anchorId="3921C906" wp14:editId="4EFD2B46">
+            <wp:extent cx="5274310" cy="2148793"/>
+            <wp:effectExtent l="0" t="0" r="2540" b="4445"/>
+            <wp:docPr id="1027" name="תמונה 1027"/>
+            <wp:cNvGraphicFramePr>
+              <a:graphicFrameLocks xmlns:a="http://schemas.openxmlformats.org/drawingml/2006/main" noChangeAspect="1"/>
+            </wp:cNvGraphicFramePr>
+            <a:graphic xmlns:a="http://schemas.openxmlformats.org/drawingml/2006/main">
+              <a:graphicData uri="http://schemas.openxmlformats.org/drawingml/2006/picture">
+                <pic:pic xmlns:pic="http://schemas.openxmlformats.org/drawingml/2006/picture">
+                  <pic:nvPicPr>
+                    <pic:cNvPr id="0" name=""/>
+                    <pic:cNvPicPr/>
+                  </pic:nvPicPr>
+                  <pic:blipFill>
+                    <a:blip r:embed="rId73"/>
+                    <a:stretch>
+                      <a:fillRect/>
+                    </a:stretch>
+                  </pic:blipFill>
+                  <pic:spPr>
+                    <a:xfrm>
+                      <a:off x="0" y="0"/>
                       <a:ext cx="5274310" cy="2148793"/>
                     </a:xfrm>
                     <a:prstGeom prst="rect">
@@ -31678,9 +31616,424 @@
     </w:p>
     <w:p>
       <w:pPr>
+        <w:autoSpaceDE w:val="0"/>
+        <w:autoSpaceDN w:val="0"/>
+        <w:adjustRightInd w:val="0"/>
+        <w:spacing w:after="0" w:line="240" w:lineRule="auto"/>
+        <w:rPr>
+          <w:rFonts w:cstheme="minorHAnsi"/>
+          <w:sz w:val="24"/>
+          <w:szCs w:val="24"/>
+        </w:rPr>
+      </w:pPr>
+      <w:bookmarkStart w:id="46" w:name="_Toc1328137"/>
+      <w:r>
+        <w:rPr>
+          <w:rFonts w:cstheme="minorHAnsi"/>
+          <w:sz w:val="24"/>
+          <w:szCs w:val="24"/>
+          <w:rtl/>
+        </w:rPr>
+        <w:t xml:space="preserve">חברות המייצרות מוצרים, נדרשות לוודא שכל </w:t>
+      </w:r>
+      <w:proofErr w:type="spellStart"/>
+      <w:r>
+        <w:rPr>
+          <w:rFonts w:cstheme="minorHAnsi" w:hint="cs"/>
+          <w:sz w:val="24"/>
+          <w:szCs w:val="24"/>
+          <w:rtl/>
+        </w:rPr>
+        <w:t>גירסה</w:t>
+      </w:r>
+      <w:proofErr w:type="spellEnd"/>
+      <w:r>
+        <w:rPr>
+          <w:rFonts w:cstheme="minorHAnsi" w:hint="cs"/>
+          <w:sz w:val="24"/>
+          <w:szCs w:val="24"/>
+          <w:rtl/>
+        </w:rPr>
+        <w:t xml:space="preserve"> עבור ה</w:t>
+      </w:r>
+      <w:r>
+        <w:rPr>
+          <w:rFonts w:cstheme="minorHAnsi"/>
+          <w:sz w:val="24"/>
+          <w:szCs w:val="24"/>
+          <w:rtl/>
+        </w:rPr>
+        <w:t>מוצר</w:t>
+      </w:r>
+      <w:r>
+        <w:rPr>
+          <w:rFonts w:cstheme="minorHAnsi" w:hint="cs"/>
+          <w:sz w:val="24"/>
+          <w:szCs w:val="24"/>
+          <w:rtl/>
+        </w:rPr>
+        <w:t xml:space="preserve"> </w:t>
+      </w:r>
+      <w:r>
+        <w:rPr>
+          <w:rFonts w:cstheme="minorHAnsi"/>
+          <w:sz w:val="24"/>
+          <w:szCs w:val="24"/>
+          <w:rtl/>
+        </w:rPr>
+        <w:t>שהן משווקות, עומד בתקנים</w:t>
+      </w:r>
+    </w:p>
+    <w:p>
+      <w:pPr>
+        <w:autoSpaceDE w:val="0"/>
+        <w:autoSpaceDN w:val="0"/>
+        <w:adjustRightInd w:val="0"/>
+        <w:spacing w:after="0" w:line="240" w:lineRule="auto"/>
+        <w:rPr>
+          <w:rFonts w:cstheme="minorHAnsi"/>
+          <w:sz w:val="24"/>
+          <w:szCs w:val="24"/>
+          <w:rtl/>
+        </w:rPr>
+      </w:pPr>
+      <w:r>
+        <w:rPr>
+          <w:rFonts w:cstheme="minorHAnsi"/>
+          <w:sz w:val="24"/>
+          <w:szCs w:val="24"/>
+          <w:rtl/>
+        </w:rPr>
+        <w:t xml:space="preserve">ומספק את כל </w:t>
+      </w:r>
+      <w:r>
+        <w:rPr>
+          <w:rFonts w:cstheme="minorHAnsi"/>
+          <w:sz w:val="24"/>
+          <w:szCs w:val="24"/>
+        </w:rPr>
+        <w:t>features</w:t>
+      </w:r>
+      <w:r>
+        <w:rPr>
+          <w:rFonts w:cstheme="minorHAnsi"/>
+          <w:sz w:val="24"/>
+          <w:szCs w:val="24"/>
+          <w:rtl/>
+        </w:rPr>
+        <w:t xml:space="preserve"> שהוא אמור לתת. בדיקות תוכנה </w:t>
+      </w:r>
+      <w:r>
+        <w:rPr>
+          <w:rFonts w:cstheme="minorHAnsi" w:hint="cs"/>
+          <w:sz w:val="24"/>
+          <w:szCs w:val="24"/>
+          <w:rtl/>
+        </w:rPr>
+        <w:t>(</w:t>
+      </w:r>
+      <w:r>
+        <w:rPr>
+          <w:rFonts w:cstheme="minorHAnsi" w:hint="cs"/>
+          <w:sz w:val="24"/>
+          <w:szCs w:val="24"/>
+        </w:rPr>
+        <w:t>QA</w:t>
+      </w:r>
+      <w:r>
+        <w:rPr>
+          <w:rFonts w:cstheme="minorHAnsi" w:hint="cs"/>
+          <w:sz w:val="24"/>
+          <w:szCs w:val="24"/>
+          <w:rtl/>
+        </w:rPr>
+        <w:t>)</w:t>
+      </w:r>
+      <w:r>
+        <w:rPr>
+          <w:rFonts w:cstheme="minorHAnsi"/>
+          <w:sz w:val="24"/>
+          <w:szCs w:val="24"/>
+          <w:rtl/>
+        </w:rPr>
+        <w:t>מהוות חלק חשוב בקביעת מדד איכות</w:t>
+      </w:r>
+      <w:r>
+        <w:rPr>
+          <w:rFonts w:cstheme="minorHAnsi" w:hint="cs"/>
+          <w:sz w:val="24"/>
+          <w:szCs w:val="24"/>
+          <w:rtl/>
+        </w:rPr>
+        <w:t xml:space="preserve"> </w:t>
+      </w:r>
+      <w:r>
+        <w:rPr>
+          <w:rFonts w:cstheme="minorHAnsi"/>
+          <w:sz w:val="24"/>
+          <w:szCs w:val="24"/>
+          <w:rtl/>
+        </w:rPr>
+        <w:t xml:space="preserve">המוצר. </w:t>
+      </w:r>
+    </w:p>
+    <w:p>
+      <w:pPr>
+        <w:autoSpaceDE w:val="0"/>
+        <w:autoSpaceDN w:val="0"/>
+        <w:adjustRightInd w:val="0"/>
+        <w:spacing w:after="0" w:line="240" w:lineRule="auto"/>
+        <w:rPr>
+          <w:rFonts w:cstheme="minorHAnsi"/>
+          <w:sz w:val="24"/>
+          <w:szCs w:val="24"/>
+        </w:rPr>
+      </w:pPr>
+      <w:r>
+        <w:rPr>
+          <w:rFonts w:cstheme="minorHAnsi"/>
+          <w:sz w:val="24"/>
+          <w:szCs w:val="24"/>
+          <w:rtl/>
+        </w:rPr>
+        <w:t xml:space="preserve">מטרת הבדיקות, לאמת את אמינות התוצרים </w:t>
+      </w:r>
+      <w:r>
+        <w:rPr>
+          <w:rFonts w:cstheme="minorHAnsi" w:hint="cs"/>
+          <w:sz w:val="24"/>
+          <w:szCs w:val="24"/>
+          <w:rtl/>
+        </w:rPr>
+        <w:t xml:space="preserve">ונכונותם, </w:t>
+      </w:r>
+      <w:r>
+        <w:rPr>
+          <w:rFonts w:cstheme="minorHAnsi"/>
+          <w:sz w:val="24"/>
+          <w:szCs w:val="24"/>
+          <w:rtl/>
+        </w:rPr>
+        <w:t>לבדוק את מידת התאמתם לדרישות. כמו</w:t>
+      </w:r>
+    </w:p>
+    <w:p>
+      <w:pPr>
+        <w:rPr>
+          <w:rFonts w:cstheme="minorHAnsi"/>
+          <w:sz w:val="24"/>
+          <w:szCs w:val="24"/>
+          <w:rtl/>
+        </w:rPr>
+      </w:pPr>
+      <w:r>
+        <w:rPr>
+          <w:rFonts w:cstheme="minorHAnsi"/>
+          <w:sz w:val="24"/>
+          <w:szCs w:val="24"/>
+          <w:rtl/>
+        </w:rPr>
+        <w:t>כן, תהליך הבדיקות מאפשר איתור שגיאות בשלבים מוקדמים ובכך לצמצם עלויות</w:t>
+      </w:r>
+      <w:r>
+        <w:rPr>
+          <w:rFonts w:cstheme="minorHAnsi"/>
+          <w:sz w:val="24"/>
+          <w:szCs w:val="24"/>
+        </w:rPr>
+        <w:t>.</w:t>
+      </w:r>
+      <w:r>
+        <w:rPr>
+          <w:rFonts w:cstheme="minorHAnsi" w:hint="cs"/>
+          <w:sz w:val="24"/>
+          <w:szCs w:val="24"/>
+          <w:rtl/>
+        </w:rPr>
+        <w:t xml:space="preserve"> ולרכוש אמינות אצל הלקוחות.</w:t>
+      </w:r>
+    </w:p>
+    <w:p>
+      <w:pPr>
+        <w:rPr>
+          <w:rFonts w:cstheme="minorHAnsi"/>
+          <w:sz w:val="24"/>
+          <w:szCs w:val="24"/>
+          <w:rtl/>
+        </w:rPr>
+      </w:pPr>
+      <w:r>
+        <w:rPr>
+          <w:rFonts w:cstheme="minorHAnsi" w:hint="cs"/>
+          <w:sz w:val="24"/>
+          <w:szCs w:val="24"/>
+          <w:rtl/>
+        </w:rPr>
+        <w:t>כחלק מהפרויקט התבצעו בדיקות רבות</w:t>
+      </w:r>
+      <w:r>
+        <w:rPr>
+          <w:rFonts w:cstheme="minorHAnsi" w:hint="cs"/>
+          <w:sz w:val="24"/>
+          <w:szCs w:val="24"/>
+          <w:rtl/>
+        </w:rPr>
+        <w:t xml:space="preserve">, כאשר את הבדיקות בצד הלקוח ביצענו על קובץ </w:t>
+      </w:r>
+      <w:r>
+        <w:rPr>
+          <w:rFonts w:cstheme="minorHAnsi" w:hint="cs"/>
+          <w:sz w:val="24"/>
+          <w:szCs w:val="24"/>
+        </w:rPr>
+        <w:t>HTML</w:t>
+      </w:r>
+      <w:r>
+        <w:rPr>
+          <w:rFonts w:cstheme="minorHAnsi" w:hint="cs"/>
+          <w:sz w:val="24"/>
+          <w:szCs w:val="24"/>
+          <w:rtl/>
+        </w:rPr>
+        <w:t xml:space="preserve"> שיצרנו והבדיקות בצד השרת ביצענו ע"י בדיקת </w:t>
+      </w:r>
+      <w:r>
+        <w:rPr>
+          <w:rFonts w:cstheme="minorHAnsi"/>
+          <w:sz w:val="24"/>
+          <w:szCs w:val="24"/>
+        </w:rPr>
+        <w:t>log</w:t>
+      </w:r>
+      <w:r>
+        <w:rPr>
+          <w:rFonts w:cstheme="minorHAnsi" w:hint="cs"/>
+          <w:sz w:val="24"/>
+          <w:szCs w:val="24"/>
+          <w:rtl/>
+        </w:rPr>
+        <w:t>-ים ב</w:t>
+      </w:r>
+      <w:r>
+        <w:rPr>
+          <w:rFonts w:cstheme="minorHAnsi"/>
+          <w:sz w:val="24"/>
+          <w:szCs w:val="24"/>
+        </w:rPr>
+        <w:t xml:space="preserve">Node </w:t>
+      </w:r>
+      <w:proofErr w:type="spellStart"/>
+      <w:r>
+        <w:rPr>
+          <w:rFonts w:cstheme="minorHAnsi"/>
+          <w:sz w:val="24"/>
+          <w:szCs w:val="24"/>
+        </w:rPr>
+        <w:t>js</w:t>
+      </w:r>
+      <w:proofErr w:type="spellEnd"/>
+      <w:r>
+        <w:rPr>
+          <w:rFonts w:cstheme="minorHAnsi"/>
+          <w:sz w:val="24"/>
+          <w:szCs w:val="24"/>
+        </w:rPr>
+        <w:t xml:space="preserve"> command prompt</w:t>
+      </w:r>
+      <w:r>
+        <w:rPr>
+          <w:rFonts w:cstheme="minorHAnsi" w:hint="cs"/>
+          <w:sz w:val="24"/>
+          <w:szCs w:val="24"/>
+          <w:rtl/>
+        </w:rPr>
+        <w:t xml:space="preserve"> וע"י </w:t>
+      </w:r>
+      <w:proofErr w:type="spellStart"/>
+      <w:r>
+        <w:rPr>
+          <w:rFonts w:cstheme="minorHAnsi"/>
+          <w:sz w:val="24"/>
+          <w:szCs w:val="24"/>
+        </w:rPr>
+        <w:t>pgAdmin</w:t>
+      </w:r>
+      <w:proofErr w:type="spellEnd"/>
+      <w:r>
+        <w:rPr>
+          <w:rFonts w:cstheme="minorHAnsi" w:hint="cs"/>
+          <w:sz w:val="24"/>
+          <w:szCs w:val="24"/>
+          <w:rtl/>
+        </w:rPr>
+        <w:t xml:space="preserve"> כדי לתקשר עם ה</w:t>
+      </w:r>
+      <w:r>
+        <w:rPr>
+          <w:rFonts w:cstheme="minorHAnsi"/>
+          <w:sz w:val="24"/>
+          <w:szCs w:val="24"/>
+        </w:rPr>
+        <w:t>instance</w:t>
+      </w:r>
+      <w:r>
+        <w:rPr>
+          <w:rFonts w:cstheme="minorHAnsi" w:hint="cs"/>
+          <w:sz w:val="24"/>
+          <w:szCs w:val="24"/>
+          <w:rtl/>
+        </w:rPr>
+        <w:t xml:space="preserve"> הקיים לנו ב</w:t>
+      </w:r>
+      <w:r>
+        <w:rPr>
+          <w:rFonts w:cstheme="minorHAnsi"/>
+          <w:sz w:val="24"/>
+          <w:szCs w:val="24"/>
+        </w:rPr>
+        <w:t>AWS</w:t>
+      </w:r>
+      <w:r>
+        <w:rPr>
+          <w:rFonts w:cstheme="minorHAnsi" w:hint="cs"/>
+          <w:sz w:val="24"/>
+          <w:szCs w:val="24"/>
+          <w:rtl/>
+        </w:rPr>
+        <w:t xml:space="preserve"> </w:t>
+      </w:r>
+      <w:r>
+        <w:rPr>
+          <w:rFonts w:cstheme="minorHAnsi" w:hint="cs"/>
+          <w:sz w:val="24"/>
+          <w:szCs w:val="24"/>
+          <w:rtl/>
+        </w:rPr>
+        <w:t>.</w:t>
+      </w:r>
+    </w:p>
+    <w:p>
+      <w:pPr>
+        <w:rPr>
+          <w:rFonts w:cstheme="minorHAnsi"/>
+          <w:sz w:val="24"/>
+          <w:szCs w:val="24"/>
+        </w:rPr>
+      </w:pPr>
+      <w:r>
+        <w:rPr>
+          <w:rFonts w:cstheme="minorHAnsi" w:hint="cs"/>
+          <w:sz w:val="24"/>
+          <w:szCs w:val="24"/>
+          <w:rtl/>
+        </w:rPr>
+        <w:t xml:space="preserve">נפרט דוגמה </w:t>
+      </w:r>
+    </w:p>
+    <w:p>
+      <w:pPr>
         <w:pStyle w:val="1"/>
       </w:pPr>
-      <w:bookmarkStart w:id="46" w:name="_Toc1328137"/>
       <w:r>
         <w:rPr>
           <w:rFonts w:hint="cs"/>
@@ -32032,7 +32385,6 @@
           <w:rFonts w:hint="cs"/>
           <w:rtl/>
         </w:rPr>
-        <w:lastRenderedPageBreak/>
         <w:t>האפליקצייה</w:t>
       </w:r>
       <w:proofErr w:type="spellEnd"/>
@@ -32308,34 +32660,187 @@
         </w:rPr>
         <w:t>5.2.2</w:t>
       </w:r>
-    </w:p>
-    <w:p>
-      <w:pPr>
-        <w:rPr>
-          <w:rtl/>
-        </w:rPr>
-      </w:pPr>
       <w:r>
         <w:rPr>
           <w:rFonts w:hint="cs"/>
           <w:rtl/>
         </w:rPr>
-        <w:t>5.2.3</w:t>
-      </w:r>
-    </w:p>
-    <w:p>
-      <w:pPr>
-        <w:rPr>
-          <w:rtl/>
-        </w:rPr>
-      </w:pPr>
+        <w:t xml:space="preserve">הרחבה אפשרית היא היכולת לוותר באופן מלא או חלקי על השאלונים הממולאים באופן ידני על המועמד, כמובן שמדובר בשאלונים מבוררים היטב ע"י פסיכולוגים כדי להקשות על </w:t>
+      </w:r>
+      <w:proofErr w:type="spellStart"/>
       <w:r>
         <w:rPr>
           <w:rFonts w:hint="cs"/>
           <w:rtl/>
         </w:rPr>
+        <w:t>המומעד</w:t>
+      </w:r>
+      <w:proofErr w:type="spellEnd"/>
+      <w:r>
+        <w:rPr>
+          <w:rFonts w:hint="cs"/>
+          <w:rtl/>
+        </w:rPr>
+        <w:t xml:space="preserve"> "לשקר" בתשובותיו, גם </w:t>
+      </w:r>
+      <w:r>
+        <w:rPr>
+          <w:rFonts w:hint="cs"/>
+          <w:rtl/>
+        </w:rPr>
         <w:t>בשלב</w:t>
       </w:r>
+      <w:r>
+        <w:rPr>
+          <w:rFonts w:hint="cs"/>
+          <w:rtl/>
+        </w:rPr>
+        <w:t xml:space="preserve"> זה אנחנו נשארים במעט חוסר ביטחון מלא ביכולותיו ותכונות </w:t>
+      </w:r>
+      <w:proofErr w:type="spellStart"/>
+      <w:r>
+        <w:rPr>
+          <w:rFonts w:hint="cs"/>
+          <w:rtl/>
+        </w:rPr>
+        <w:t>אישיותיו</w:t>
+      </w:r>
+      <w:proofErr w:type="spellEnd"/>
+      <w:r>
+        <w:rPr>
+          <w:rFonts w:hint="cs"/>
+          <w:rtl/>
+        </w:rPr>
+        <w:t xml:space="preserve"> של המועמד, מה שאין כן כאשר אנחנו ננצל את היכולת להכניס למערכת כ</w:t>
+      </w:r>
+      <w:r>
+        <w:t>input</w:t>
+      </w:r>
+      <w:r>
+        <w:rPr>
+          <w:rFonts w:hint="cs"/>
+          <w:rtl/>
+        </w:rPr>
+        <w:t xml:space="preserve"> את כל הפרופילים האישיים שלו ברשתות החברתיות השונות, כגון: </w:t>
+      </w:r>
+      <w:proofErr w:type="spellStart"/>
+      <w:r>
+        <w:t>Linkadin</w:t>
+      </w:r>
+      <w:proofErr w:type="spellEnd"/>
+      <w:r>
+        <w:t>, Facebook</w:t>
+      </w:r>
+      <w:r>
+        <w:rPr>
+          <w:rFonts w:hint="cs"/>
+          <w:rtl/>
+        </w:rPr>
+        <w:t xml:space="preserve"> </w:t>
+      </w:r>
+      <w:proofErr w:type="spellStart"/>
+      <w:r>
+        <w:rPr>
+          <w:rFonts w:hint="cs"/>
+          <w:rtl/>
+        </w:rPr>
+        <w:t>וכו</w:t>
+      </w:r>
+      <w:proofErr w:type="spellEnd"/>
+      <w:r>
+        <w:rPr>
+          <w:rFonts w:hint="cs"/>
+          <w:rtl/>
+        </w:rPr>
+        <w:t>',</w:t>
+      </w:r>
+      <w:r>
+        <w:rPr>
+          <w:rFonts w:hint="cs"/>
+          <w:rtl/>
+        </w:rPr>
+        <w:t xml:space="preserve"> ע"י אלגוריתמים חכמים של </w:t>
+      </w:r>
+      <w:r>
+        <w:t>Machine Learning</w:t>
+      </w:r>
+      <w:r>
+        <w:rPr>
+          <w:rFonts w:hint="cs"/>
+          <w:rtl/>
+        </w:rPr>
+        <w:t>,</w:t>
+      </w:r>
+      <w:r>
+        <w:rPr>
+          <w:rFonts w:hint="cs"/>
+          <w:rtl/>
+        </w:rPr>
+        <w:t xml:space="preserve"> מתוך נק' מוצא כי המועמד שמנהל את הפרופיל שלו כמה שנים כבר לא יכול לשקר (נוכל גם לבצע ה</w:t>
+      </w:r>
+      <w:r>
+        <w:rPr>
+          <w:rFonts w:hint="cs"/>
+          <w:rtl/>
+        </w:rPr>
+        <w:t>שוואה בין הרשתות החברתיות השונות), וכך נקבל אומדן טוב יותר.</w:t>
+      </w:r>
+    </w:p>
+    <w:p>
+      <w:pPr>
+        <w:rPr>
+          <w:rtl/>
+        </w:rPr>
+      </w:pPr>
+      <w:r>
+        <w:rPr>
+          <w:rFonts w:hint="cs"/>
+          <w:rtl/>
+        </w:rPr>
+        <w:t xml:space="preserve"> איתור מחבלים ופושעים טרם ביצוע זממם</w:t>
+      </w:r>
+    </w:p>
+    <w:p>
+      <w:pPr>
+        <w:rPr>
+          <w:rtl/>
+        </w:rPr>
+      </w:pPr>
+      <w:r>
+        <w:rPr>
+          <w:rFonts w:hint="cs"/>
+          <w:rtl/>
+        </w:rPr>
+        <w:t xml:space="preserve">גם כאן נוכל לאפיין ע"י שימוש ב </w:t>
+      </w:r>
+      <w:r>
+        <w:t>Machine Learning</w:t>
+      </w:r>
+      <w:r>
+        <w:rPr>
+          <w:rFonts w:hint="cs"/>
+          <w:rtl/>
+        </w:rPr>
+        <w:t xml:space="preserve"> על פרופילים של אנשים (כאן בשונה מהסעיף הקודם נוכל לקבל אישורים מגופי הביטחון להיכנס לפרופיל גם כאשר לא קיבלנו הרשאה לכך), וע"י המידע הקיים וכמובן בתוספת הניסיון שנצבר ע"י </w:t>
+      </w:r>
+      <w:r>
+        <w:t>Machine Learning</w:t>
+      </w:r>
+      <w:r>
+        <w:rPr>
+          <w:rFonts w:hint="cs"/>
+          <w:rtl/>
+        </w:rPr>
+        <w:t xml:space="preserve"> אנחנו נוכל לאפיין חשודים לפני ביצוע פעולת טרור או עוון פלילי ובכך לסכל פיגועים ולמנוע אסונות.</w:t>
+      </w:r>
+    </w:p>
+    <w:p>
+      <w:pPr>
+        <w:pStyle w:val="2"/>
+        <w:rPr>
+          <w:rtl/>
+        </w:rPr>
+      </w:pPr>
     </w:p>
     <w:p>
       <w:pPr>
@@ -32508,227 +33013,11 @@
           <w:rFonts w:cstheme="minorHAnsi"/>
           <w:noProof/>
         </w:rPr>
-        <w:lastRenderedPageBreak/>
         <w:drawing>
           <wp:inline distT="0" distB="0" distL="0" distR="0" wp14:anchorId="0BCA2C81" wp14:editId="6619F966">
             <wp:extent cx="4648200" cy="3495675"/>
             <wp:effectExtent l="0" t="0" r="0" b="9525"/>
             <wp:docPr id="1032" name="Picture 1"/>
-            <wp:cNvGraphicFramePr>
-              <a:graphicFrameLocks xmlns:a="http://schemas.openxmlformats.org/drawingml/2006/main" noChangeAspect="1"/>
-            </wp:cNvGraphicFramePr>
-            <a:graphic xmlns:a="http://schemas.openxmlformats.org/drawingml/2006/main">
-              <a:graphicData uri="http://schemas.openxmlformats.org/drawingml/2006/picture">
-                <pic:pic xmlns:pic="http://schemas.openxmlformats.org/drawingml/2006/picture">
-                  <pic:nvPicPr>
-                    <pic:cNvPr id="1" name=""/>
-                    <pic:cNvPicPr/>
-                  </pic:nvPicPr>
-                  <pic:blipFill>
-                    <a:blip r:embed="rId73"/>
-                    <a:stretch>
-                      <a:fillRect/>
-                    </a:stretch>
-                  </pic:blipFill>
-                  <pic:spPr>
-                    <a:xfrm>
-                      <a:off x="0" y="0"/>
-                      <a:ext cx="4648200" cy="3495675"/>
-                    </a:xfrm>
-                    <a:prstGeom prst="rect">
-                      <a:avLst/>
-                    </a:prstGeom>
-                  </pic:spPr>
-                </pic:pic>
-              </a:graphicData>
-            </a:graphic>
-          </wp:inline>
-        </w:drawing>
-      </w:r>
-    </w:p>
-    <w:p>
-      <w:pPr>
-        <w:rPr>
-          <w:rFonts w:cstheme="minorHAnsi"/>
-        </w:rPr>
-      </w:pPr>
-      <w:r>
-        <w:rPr>
-          <w:rFonts w:cstheme="minorHAnsi"/>
-          <w:rtl/>
-        </w:rPr>
-        <w:t xml:space="preserve">כלומר </w:t>
-      </w:r>
-      <w:r>
-        <w:rPr>
-          <w:rFonts w:cstheme="minorHAnsi" w:hint="cs"/>
-          <w:rtl/>
-        </w:rPr>
-        <w:t>יש תווים בקובץ שלנו שבעייתיי</w:t>
-      </w:r>
-      <w:r>
-        <w:rPr>
-          <w:rFonts w:cstheme="minorHAnsi" w:hint="eastAsia"/>
-          <w:rtl/>
-        </w:rPr>
-        <w:t>ם</w:t>
-      </w:r>
-      <w:r>
-        <w:rPr>
-          <w:rFonts w:cstheme="minorHAnsi" w:hint="cs"/>
-          <w:rtl/>
-        </w:rPr>
-        <w:t xml:space="preserve"> עבור </w:t>
-      </w:r>
-      <w:r>
-        <w:rPr>
-          <w:rFonts w:cstheme="minorHAnsi"/>
-        </w:rPr>
-        <w:t>firebase</w:t>
-      </w:r>
-      <w:r>
-        <w:rPr>
-          <w:rFonts w:cstheme="minorHAnsi" w:hint="cs"/>
-          <w:rtl/>
-        </w:rPr>
-        <w:t xml:space="preserve"> במקרה שלנו בתו (.) רצינו לטפל בזה באופן פשוט ע"י האפשרות של </w:t>
-      </w:r>
-      <w:r>
-        <w:rPr>
-          <w:rFonts w:cstheme="minorHAnsi"/>
-        </w:rPr>
-        <w:t>replace</w:t>
-      </w:r>
-      <w:r>
-        <w:rPr>
-          <w:rFonts w:cstheme="minorHAnsi" w:hint="cs"/>
-          <w:rtl/>
-        </w:rPr>
-        <w:t xml:space="preserve"> שנמצא ב</w:t>
-      </w:r>
-      <w:r>
-        <w:rPr>
-          <w:rFonts w:cstheme="minorHAnsi"/>
-        </w:rPr>
-        <w:t>notepad++</w:t>
-      </w:r>
-      <w:r>
-        <w:rPr>
-          <w:rFonts w:cstheme="minorHAnsi" w:hint="cs"/>
-          <w:rtl/>
-        </w:rPr>
-        <w:t xml:space="preserve"> אבל בשביל לעשות את זה היינו צריכים לאפיין את כל המקרים בהם זה מופיע ולכן נדרשנו להשתמש בביטוי רגולרי וניסינו את הביטוי הבא </w:t>
-      </w:r>
-    </w:p>
-    <w:p>
-      <w:pPr>
-        <w:rPr>
-          <w:rFonts w:cstheme="minorHAnsi"/>
-          <w:rtl/>
-        </w:rPr>
-      </w:pPr>
-      <w:r>
-        <w:rPr>
-          <w:rFonts w:cstheme="minorHAnsi"/>
-        </w:rPr>
-        <w:t>-\d\d\d\d\x2e</w:t>
-      </w:r>
-      <w:r>
-        <w:rPr>
-          <w:rFonts w:cstheme="minorHAnsi" w:hint="cs"/>
-          <w:rtl/>
-        </w:rPr>
-        <w:t xml:space="preserve"> ולהחליפו ב </w:t>
-      </w:r>
-      <w:r>
-        <w:rPr>
-          <w:rFonts w:cstheme="minorHAnsi"/>
-        </w:rPr>
-        <w:t>-\d\d\d\d_</w:t>
-      </w:r>
-      <w:r>
-        <w:rPr>
-          <w:rFonts w:cstheme="minorHAnsi" w:hint="cs"/>
-          <w:rtl/>
-        </w:rPr>
-        <w:t xml:space="preserve">נתקלנו בבעיה שלא שמרנו על המפתחות אלא החלפנו גם את הערכים המספריים שלהם למחרוזת </w:t>
-      </w:r>
-      <w:proofErr w:type="spellStart"/>
-      <w:proofErr w:type="gramStart"/>
-      <w:r>
-        <w:rPr>
-          <w:rFonts w:cstheme="minorHAnsi"/>
-        </w:rPr>
-        <w:t>dddd</w:t>
-      </w:r>
-      <w:proofErr w:type="spellEnd"/>
-      <w:r>
-        <w:rPr>
-          <w:rFonts w:cstheme="minorHAnsi" w:hint="cs"/>
-          <w:rtl/>
-        </w:rPr>
-        <w:t xml:space="preserve"> .</w:t>
-      </w:r>
-      <w:proofErr w:type="gramEnd"/>
-      <w:r>
-        <w:rPr>
-          <w:rFonts w:cstheme="minorHAnsi" w:hint="cs"/>
-          <w:rtl/>
-        </w:rPr>
-        <w:t xml:space="preserve"> חיפשנו איך לשמר את הערכים המקוריים שהתקבלו ע"י הביטוי הרגולרי שלנו ומצאנו שאפשר לשמר אותם בצורה הבאה </w:t>
-      </w:r>
-      <w:r>
-        <w:rPr>
-          <w:rFonts w:cstheme="minorHAnsi"/>
-        </w:rPr>
-        <w:t>–(\d\d\d\d)\x2e</w:t>
-      </w:r>
-      <w:r>
-        <w:rPr>
-          <w:rFonts w:cstheme="minorHAnsi" w:hint="cs"/>
-          <w:rtl/>
-        </w:rPr>
-        <w:t xml:space="preserve"> להפוך ל </w:t>
-      </w:r>
-      <w:r>
-        <w:rPr>
-          <w:rFonts w:cstheme="minorHAnsi"/>
-        </w:rPr>
-        <w:t>-\1_</w:t>
-      </w:r>
-      <w:r>
-        <w:rPr>
-          <w:rFonts w:cstheme="minorHAnsi" w:hint="cs"/>
-          <w:rtl/>
-        </w:rPr>
-        <w:t xml:space="preserve"> שלמעשה 1\ היא הקבוצה שנמצאת בסוגריים וכך שמרנו על הערכים הללו</w:t>
-      </w:r>
-    </w:p>
-    <w:p>
-      <w:pPr>
-        <w:rPr>
-          <w:rFonts w:cstheme="minorHAnsi"/>
-          <w:rtl/>
-        </w:rPr>
-      </w:pPr>
-    </w:p>
-    <w:p>
-      <w:pPr>
-        <w:rPr>
-          <w:rFonts w:cstheme="minorHAnsi"/>
-          <w:rtl/>
-        </w:rPr>
-      </w:pPr>
-      <w:r>
-        <w:rPr>
-          <w:rFonts w:cstheme="minorHAnsi"/>
-          <w:noProof/>
-        </w:rPr>
-        <w:drawing>
-          <wp:inline distT="0" distB="0" distL="0" distR="0" wp14:anchorId="0D81A22A" wp14:editId="4136CC25">
-            <wp:extent cx="5274310" cy="2881630"/>
-            <wp:effectExtent l="0" t="0" r="2540" b="0"/>
-            <wp:docPr id="1033" name="Picture 2"/>
             <wp:cNvGraphicFramePr>
               <a:graphicFrameLocks xmlns:a="http://schemas.openxmlformats.org/drawingml/2006/main" noChangeAspect="1"/>
             </wp:cNvGraphicFramePr>
@@ -32748,7 +33037,7 @@
                   <pic:spPr>
                     <a:xfrm>
                       <a:off x="0" y="0"/>
-                      <a:ext cx="5274310" cy="2881630"/>
+                      <a:ext cx="4648200" cy="3495675"/>
                     </a:xfrm>
                     <a:prstGeom prst="rect">
                       <a:avLst/>
@@ -32770,14 +33059,180 @@
       <w:r>
         <w:rPr>
           <w:rFonts w:cstheme="minorHAnsi"/>
+          <w:rtl/>
+        </w:rPr>
+        <w:t xml:space="preserve">כלומר </w:t>
+      </w:r>
+      <w:r>
+        <w:rPr>
+          <w:rFonts w:cstheme="minorHAnsi" w:hint="cs"/>
+          <w:rtl/>
+        </w:rPr>
+        <w:t>יש תווים בקובץ שלנו שבעייתיי</w:t>
+      </w:r>
+      <w:r>
+        <w:rPr>
+          <w:rFonts w:cstheme="minorHAnsi" w:hint="eastAsia"/>
+          <w:rtl/>
+        </w:rPr>
+        <w:t>ם</w:t>
+      </w:r>
+      <w:r>
+        <w:rPr>
+          <w:rFonts w:cstheme="minorHAnsi" w:hint="cs"/>
+          <w:rtl/>
+        </w:rPr>
+        <w:t xml:space="preserve"> עבור </w:t>
+      </w:r>
+      <w:r>
+        <w:rPr>
+          <w:rFonts w:cstheme="minorHAnsi"/>
+        </w:rPr>
+        <w:t>firebase</w:t>
+      </w:r>
+      <w:r>
+        <w:rPr>
+          <w:rFonts w:cstheme="minorHAnsi" w:hint="cs"/>
+          <w:rtl/>
+        </w:rPr>
+        <w:t xml:space="preserve"> במקרה שלנו בתו (.) רצינו לטפל בזה באופן פשוט ע"י האפשרות של </w:t>
+      </w:r>
+      <w:r>
+        <w:rPr>
+          <w:rFonts w:cstheme="minorHAnsi"/>
+        </w:rPr>
+        <w:t>replace</w:t>
+      </w:r>
+      <w:r>
+        <w:rPr>
+          <w:rFonts w:cstheme="minorHAnsi" w:hint="cs"/>
+          <w:rtl/>
+        </w:rPr>
+        <w:t xml:space="preserve"> שנמצא ב</w:t>
+      </w:r>
+      <w:r>
+        <w:rPr>
+          <w:rFonts w:cstheme="minorHAnsi"/>
+        </w:rPr>
+        <w:t>notepad++</w:t>
+      </w:r>
+      <w:r>
+        <w:rPr>
+          <w:rFonts w:cstheme="minorHAnsi" w:hint="cs"/>
+          <w:rtl/>
+        </w:rPr>
+        <w:t xml:space="preserve"> אבל בשביל לעשות את זה היינו צריכים לאפיין את כל המקרים בהם זה מופיע ולכן נדרשנו להשתמש בביטוי רגולרי וניסינו את הביטוי הבא </w:t>
+      </w:r>
+    </w:p>
+    <w:p>
+      <w:pPr>
+        <w:rPr>
+          <w:rFonts w:cstheme="minorHAnsi"/>
+          <w:rtl/>
+        </w:rPr>
+      </w:pPr>
+      <w:r>
+        <w:rPr>
+          <w:rFonts w:cstheme="minorHAnsi"/>
+        </w:rPr>
+        <w:t>-\d\d\d\d\x2e</w:t>
+      </w:r>
+      <w:r>
+        <w:rPr>
+          <w:rFonts w:cstheme="minorHAnsi" w:hint="cs"/>
+          <w:rtl/>
+        </w:rPr>
+        <w:t xml:space="preserve"> ולהחליפו ב </w:t>
+      </w:r>
+      <w:r>
+        <w:rPr>
+          <w:rFonts w:cstheme="minorHAnsi"/>
+        </w:rPr>
+        <w:t>-\d\d\d\d_</w:t>
+      </w:r>
+      <w:r>
+        <w:rPr>
+          <w:rFonts w:cstheme="minorHAnsi" w:hint="cs"/>
+          <w:rtl/>
+        </w:rPr>
+        <w:t xml:space="preserve">נתקלנו בבעיה שלא שמרנו על המפתחות אלא החלפנו גם את הערכים המספריים שלהם למחרוזת </w:t>
+      </w:r>
+      <w:proofErr w:type="spellStart"/>
+      <w:proofErr w:type="gramStart"/>
+      <w:r>
+        <w:rPr>
+          <w:rFonts w:cstheme="minorHAnsi"/>
+        </w:rPr>
+        <w:t>dddd</w:t>
+      </w:r>
+      <w:proofErr w:type="spellEnd"/>
+      <w:r>
+        <w:rPr>
+          <w:rFonts w:cstheme="minorHAnsi" w:hint="cs"/>
+          <w:rtl/>
+        </w:rPr>
+        <w:t xml:space="preserve"> .</w:t>
+      </w:r>
+      <w:proofErr w:type="gramEnd"/>
+      <w:r>
+        <w:rPr>
+          <w:rFonts w:cstheme="minorHAnsi" w:hint="cs"/>
+          <w:rtl/>
+        </w:rPr>
+        <w:t xml:space="preserve"> חיפשנו איך לשמר את הערכים המקוריים שהתקבלו ע"י הביטוי הרגולרי שלנו ומצאנו שאפשר לשמר אותם בצורה הבאה </w:t>
+      </w:r>
+      <w:r>
+        <w:rPr>
+          <w:rFonts w:cstheme="minorHAnsi"/>
+        </w:rPr>
+        <w:t>–(\d\d\d\d)\x2e</w:t>
+      </w:r>
+      <w:r>
+        <w:rPr>
+          <w:rFonts w:cstheme="minorHAnsi" w:hint="cs"/>
+          <w:rtl/>
+        </w:rPr>
+        <w:t xml:space="preserve"> להפוך ל </w:t>
+      </w:r>
+      <w:r>
+        <w:rPr>
+          <w:rFonts w:cstheme="minorHAnsi"/>
+        </w:rPr>
+        <w:t>-\1_</w:t>
+      </w:r>
+      <w:r>
+        <w:rPr>
+          <w:rFonts w:cstheme="minorHAnsi" w:hint="cs"/>
+          <w:rtl/>
+        </w:rPr>
+        <w:t xml:space="preserve"> שלמעשה 1\ היא הקבוצה שנמצאת בסוגריים וכך שמרנו על הערכים הללו</w:t>
+      </w:r>
+    </w:p>
+    <w:p>
+      <w:pPr>
+        <w:rPr>
+          <w:rFonts w:cstheme="minorHAnsi"/>
+          <w:rtl/>
+        </w:rPr>
+      </w:pPr>
+    </w:p>
+    <w:p>
+      <w:pPr>
+        <w:rPr>
+          <w:rFonts w:cstheme="minorHAnsi"/>
+          <w:rtl/>
+        </w:rPr>
+      </w:pPr>
+      <w:r>
+        <w:rPr>
+          <w:rFonts w:cstheme="minorHAnsi"/>
           <w:noProof/>
         </w:rPr>
-        <w:lastRenderedPageBreak/>
         <w:drawing>
-          <wp:inline distT="0" distB="0" distL="0" distR="0" wp14:anchorId="6E428BB1" wp14:editId="09F606DB">
-            <wp:extent cx="3314700" cy="2095500"/>
-            <wp:effectExtent l="0" t="0" r="0" b="0"/>
-            <wp:docPr id="1034" name="Picture 3"/>
+          <wp:inline distT="0" distB="0" distL="0" distR="0" wp14:anchorId="0D81A22A" wp14:editId="4136CC25">
+            <wp:extent cx="5274310" cy="2881630"/>
+            <wp:effectExtent l="0" t="0" r="2540" b="0"/>
+            <wp:docPr id="1033" name="Picture 2"/>
             <wp:cNvGraphicFramePr>
               <a:graphicFrameLocks xmlns:a="http://schemas.openxmlformats.org/drawingml/2006/main" noChangeAspect="1"/>
             </wp:cNvGraphicFramePr>
@@ -32797,7 +33252,7 @@
                   <pic:spPr>
                     <a:xfrm>
                       <a:off x="0" y="0"/>
-                      <a:ext cx="3314700" cy="2095500"/>
+                      <a:ext cx="5274310" cy="2881630"/>
                     </a:xfrm>
                     <a:prstGeom prst="rect">
                       <a:avLst/>
@@ -32814,7 +33269,6 @@
       <w:pPr>
         <w:rPr>
           <w:rFonts w:cstheme="minorHAnsi"/>
-          <w:rtl/>
         </w:rPr>
       </w:pPr>
       <w:r>
@@ -32823,10 +33277,10 @@
           <w:noProof/>
         </w:rPr>
         <w:drawing>
-          <wp:inline distT="0" distB="0" distL="0" distR="0" wp14:anchorId="3E71B548" wp14:editId="2B446E10">
-            <wp:extent cx="3467100" cy="2809875"/>
-            <wp:effectExtent l="0" t="0" r="0" b="9525"/>
-            <wp:docPr id="1035" name="Picture 4"/>
+          <wp:inline distT="0" distB="0" distL="0" distR="0" wp14:anchorId="6E428BB1" wp14:editId="09F606DB">
+            <wp:extent cx="3314700" cy="2095500"/>
+            <wp:effectExtent l="0" t="0" r="0" b="0"/>
+            <wp:docPr id="1034" name="Picture 3"/>
             <wp:cNvGraphicFramePr>
               <a:graphicFrameLocks xmlns:a="http://schemas.openxmlformats.org/drawingml/2006/main" noChangeAspect="1"/>
             </wp:cNvGraphicFramePr>
@@ -32846,6 +33300,55 @@
                   <pic:spPr>
                     <a:xfrm>
                       <a:off x="0" y="0"/>
+                      <a:ext cx="3314700" cy="2095500"/>
+                    </a:xfrm>
+                    <a:prstGeom prst="rect">
+                      <a:avLst/>
+                    </a:prstGeom>
+                  </pic:spPr>
+                </pic:pic>
+              </a:graphicData>
+            </a:graphic>
+          </wp:inline>
+        </w:drawing>
+      </w:r>
+    </w:p>
+    <w:p>
+      <w:pPr>
+        <w:rPr>
+          <w:rFonts w:cstheme="minorHAnsi"/>
+          <w:rtl/>
+        </w:rPr>
+      </w:pPr>
+      <w:r>
+        <w:rPr>
+          <w:rFonts w:cstheme="minorHAnsi"/>
+          <w:noProof/>
+        </w:rPr>
+        <w:drawing>
+          <wp:inline distT="0" distB="0" distL="0" distR="0" wp14:anchorId="3E71B548" wp14:editId="2B446E10">
+            <wp:extent cx="3467100" cy="2809875"/>
+            <wp:effectExtent l="0" t="0" r="0" b="9525"/>
+            <wp:docPr id="1035" name="Picture 4"/>
+            <wp:cNvGraphicFramePr>
+              <a:graphicFrameLocks xmlns:a="http://schemas.openxmlformats.org/drawingml/2006/main" noChangeAspect="1"/>
+            </wp:cNvGraphicFramePr>
+            <a:graphic xmlns:a="http://schemas.openxmlformats.org/drawingml/2006/main">
+              <a:graphicData uri="http://schemas.openxmlformats.org/drawingml/2006/picture">
+                <pic:pic xmlns:pic="http://schemas.openxmlformats.org/drawingml/2006/picture">
+                  <pic:nvPicPr>
+                    <pic:cNvPr id="1" name=""/>
+                    <pic:cNvPicPr/>
+                  </pic:nvPicPr>
+                  <pic:blipFill>
+                    <a:blip r:embed="rId77"/>
+                    <a:stretch>
+                      <a:fillRect/>
+                    </a:stretch>
+                  </pic:blipFill>
+                  <pic:spPr>
+                    <a:xfrm>
+                      <a:off x="0" y="0"/>
                       <a:ext cx="3467100" cy="2809875"/>
                     </a:xfrm>
                     <a:prstGeom prst="rect">
@@ -32875,7 +33378,7 @@
           <w:szCs w:val="24"/>
         </w:rPr>
       </w:pPr>
-      <w:hyperlink r:id="rId77" w:tgtFrame="_blank" w:history="1">
+      <w:hyperlink r:id="rId78" w:tgtFrame="_blank" w:history="1">
         <w:r>
           <w:rPr>
             <w:rStyle w:val="Hyperlink"/>
@@ -33036,7 +33539,7 @@
                     <pic:cNvPicPr/>
                   </pic:nvPicPr>
                   <pic:blipFill>
-                    <a:blip r:embed="rId78"/>
+                    <a:blip r:embed="rId79"/>
                     <a:stretch>
                       <a:fillRect/>
                     </a:stretch>
@@ -33066,7 +33569,7 @@
           <w:szCs w:val="24"/>
         </w:rPr>
       </w:pPr>
-      <w:hyperlink r:id="rId79" w:history="1">
+      <w:hyperlink r:id="rId80" w:history="1">
         <w:r>
           <w:rPr>
             <w:rStyle w:val="Hyperlink"/>
@@ -33089,7 +33592,6 @@
           <w:rFonts w:cstheme="minorHAnsi" w:hint="cs"/>
           <w:rtl/>
         </w:rPr>
-        <w:lastRenderedPageBreak/>
         <w:t xml:space="preserve">לאחר השינוי ראינו שאכן הצלחנו לבצע </w:t>
       </w:r>
       <w:r>
@@ -33127,263 +33629,6 @@
             <wp:extent cx="5274310" cy="5143500"/>
             <wp:effectExtent l="0" t="0" r="2540" b="0"/>
             <wp:docPr id="1037" name="Picture 6"/>
-            <wp:cNvGraphicFramePr>
-              <a:graphicFrameLocks xmlns:a="http://schemas.openxmlformats.org/drawingml/2006/main" noChangeAspect="1"/>
-            </wp:cNvGraphicFramePr>
-            <a:graphic xmlns:a="http://schemas.openxmlformats.org/drawingml/2006/main">
-              <a:graphicData uri="http://schemas.openxmlformats.org/drawingml/2006/picture">
-                <pic:pic xmlns:pic="http://schemas.openxmlformats.org/drawingml/2006/picture">
-                  <pic:nvPicPr>
-                    <pic:cNvPr id="1" name=""/>
-                    <pic:cNvPicPr/>
-                  </pic:nvPicPr>
-                  <pic:blipFill>
-                    <a:blip r:embed="rId80"/>
-                    <a:stretch>
-                      <a:fillRect/>
-                    </a:stretch>
-                  </pic:blipFill>
-                  <pic:spPr>
-                    <a:xfrm>
-                      <a:off x="0" y="0"/>
-                      <a:ext cx="5274310" cy="5143500"/>
-                    </a:xfrm>
-                    <a:prstGeom prst="rect">
-                      <a:avLst/>
-                    </a:prstGeom>
-                  </pic:spPr>
-                </pic:pic>
-              </a:graphicData>
-            </a:graphic>
-          </wp:inline>
-        </w:drawing>
-      </w:r>
-    </w:p>
-    <w:p>
-      <w:pPr>
-        <w:rPr>
-          <w:rFonts w:cstheme="minorHAnsi"/>
-          <w:rtl/>
-        </w:rPr>
-      </w:pPr>
-    </w:p>
-    <w:p>
-      <w:pPr>
-        <w:pStyle w:val="3"/>
-        <w:rPr>
-          <w:rtl/>
-        </w:rPr>
-      </w:pPr>
-      <w:bookmarkStart w:id="51" w:name="_Toc1328142"/>
-      <w:r>
-        <w:rPr>
-          <w:rFonts w:hint="cs"/>
-          <w:rtl/>
-        </w:rPr>
-        <w:t>5.3.2 שינוי אורך מחרוזת ב</w:t>
-      </w:r>
-      <w:r>
-        <w:t>SQL</w:t>
-      </w:r>
-      <w:bookmarkEnd w:id="51"/>
-    </w:p>
-    <w:p>
-      <w:pPr>
-        <w:rPr>
-          <w:rFonts w:cstheme="minorHAnsi"/>
-          <w:rtl/>
-        </w:rPr>
-      </w:pPr>
-      <w:r>
-        <w:rPr>
-          <w:rFonts w:cstheme="minorHAnsi"/>
-          <w:rtl/>
-        </w:rPr>
-        <w:t>ב</w:t>
-      </w:r>
-      <w:r>
-        <w:rPr>
-          <w:rFonts w:cstheme="minorHAnsi" w:hint="cs"/>
-          <w:rtl/>
-        </w:rPr>
-        <w:t>סיום</w:t>
-      </w:r>
-      <w:r>
-        <w:rPr>
-          <w:rFonts w:cstheme="minorHAnsi"/>
-          <w:rtl/>
-        </w:rPr>
-        <w:t xml:space="preserve"> העבודה על איסוף הנתונים מ</w:t>
-      </w:r>
-      <w:proofErr w:type="spellStart"/>
-      <w:r>
-        <w:rPr>
-          <w:rFonts w:cstheme="minorHAnsi"/>
-        </w:rPr>
-        <w:t>onetcenter</w:t>
-      </w:r>
-      <w:proofErr w:type="spellEnd"/>
-      <w:r>
-        <w:rPr>
-          <w:rFonts w:cstheme="minorHAnsi"/>
-          <w:rtl/>
-        </w:rPr>
-        <w:t>, הכנסנו את הנתונים לתוך טבלה ב</w:t>
-      </w:r>
-      <w:r>
-        <w:rPr>
-          <w:rFonts w:cstheme="minorHAnsi"/>
-        </w:rPr>
-        <w:t>SQL</w:t>
-      </w:r>
-      <w:r>
-        <w:rPr>
-          <w:rFonts w:cstheme="minorHAnsi"/>
-          <w:rtl/>
-        </w:rPr>
-        <w:t>.</w:t>
-      </w:r>
-    </w:p>
-    <w:p>
-      <w:pPr>
-        <w:rPr>
-          <w:rFonts w:cstheme="minorHAnsi"/>
-          <w:rtl/>
-        </w:rPr>
-      </w:pPr>
-      <w:r>
-        <w:rPr>
-          <w:rFonts w:cstheme="minorHAnsi"/>
-          <w:rtl/>
-        </w:rPr>
-        <w:t xml:space="preserve">הצלחנו לייצר טבלה כאשר העמודה הראשונה הוגדרה להיות מסוג </w:t>
-      </w:r>
-      <w:r>
-        <w:rPr>
-          <w:rFonts w:cstheme="minorHAnsi"/>
-        </w:rPr>
-        <w:t>char</w:t>
-      </w:r>
-      <w:r>
-        <w:rPr>
-          <w:rFonts w:cstheme="minorHAnsi"/>
-          <w:rtl/>
-        </w:rPr>
-        <w:t xml:space="preserve"> באורך של 30 תווים והכילה את הקוד של כל מקצוע</w:t>
-      </w:r>
-    </w:p>
-    <w:p>
-      <w:pPr>
-        <w:rPr>
-          <w:rFonts w:cstheme="minorHAnsi"/>
-          <w:rtl/>
-        </w:rPr>
-      </w:pPr>
-      <w:r>
-        <w:rPr>
-          <w:rFonts w:cstheme="minorHAnsi"/>
-          <w:rtl/>
-        </w:rPr>
-        <w:t xml:space="preserve">הטבלה הכילה את כל המידע שעיבדנו מהאתר </w:t>
-      </w:r>
-      <w:r>
-        <w:rPr>
-          <w:rFonts w:cstheme="minorHAnsi"/>
-        </w:rPr>
-        <w:t xml:space="preserve">O*Net </w:t>
-      </w:r>
-      <w:r>
-        <w:rPr>
-          <w:rFonts w:cstheme="minorHAnsi"/>
-          <w:rtl/>
-        </w:rPr>
-        <w:t xml:space="preserve"> ע"י סקריפט שכתבנו ב</w:t>
-      </w:r>
-      <w:r>
-        <w:rPr>
-          <w:rFonts w:cstheme="minorHAnsi"/>
-        </w:rPr>
-        <w:t>python</w:t>
-      </w:r>
-      <w:r>
-        <w:rPr>
-          <w:rFonts w:cstheme="minorHAnsi"/>
-          <w:rtl/>
-        </w:rPr>
-        <w:t xml:space="preserve"> ותפקידו היה גם להכניס את הנתונים לאחר עיבודים לתוך ה</w:t>
-      </w:r>
-      <w:proofErr w:type="spellStart"/>
-      <w:r>
-        <w:rPr>
-          <w:rFonts w:cstheme="minorHAnsi"/>
-        </w:rPr>
-        <w:t>postgres</w:t>
-      </w:r>
-      <w:proofErr w:type="spellEnd"/>
-    </w:p>
-    <w:p>
-      <w:pPr>
-        <w:rPr>
-          <w:rFonts w:cstheme="minorHAnsi"/>
-          <w:rtl/>
-        </w:rPr>
-      </w:pPr>
-      <w:r>
-        <w:rPr>
-          <w:rFonts w:cstheme="minorHAnsi"/>
-          <w:rtl/>
-        </w:rPr>
-        <w:t>לאחר מכן לקחנו טבלה אחרת שמקשרת בין קוד של מקצוע ושם של מקצוע מתוך האתר ועיבדנו גם אותה ורצינו לשנות את העמודה הראשונה מקוד לשם מקצוע. הבעיה בה נתקלנו היא שישנם שמות ארוכים יותר מ30 תווים וניסינו ע"י חיפוש באינטרנט לשנות בטבלה ב</w:t>
-      </w:r>
-      <w:proofErr w:type="spellStart"/>
-      <w:r>
-        <w:rPr>
-          <w:rFonts w:cstheme="minorHAnsi"/>
-        </w:rPr>
-        <w:t>postgres</w:t>
-      </w:r>
-      <w:proofErr w:type="spellEnd"/>
-      <w:r>
-        <w:rPr>
-          <w:rFonts w:cstheme="minorHAnsi"/>
-          <w:rtl/>
-        </w:rPr>
-        <w:t xml:space="preserve"> את כמות התווים ולהגדילה ל100 תווים כך שבטוח יכנסו כלל השמות האפשריים.</w:t>
-      </w:r>
-    </w:p>
-    <w:p>
-      <w:pPr>
-        <w:rPr>
-          <w:rFonts w:cstheme="minorHAnsi"/>
-          <w:rtl/>
-        </w:rPr>
-      </w:pPr>
-      <w:r>
-        <w:rPr>
-          <w:rFonts w:cstheme="minorHAnsi"/>
-          <w:rtl/>
-        </w:rPr>
-        <w:t xml:space="preserve">אך נתקלנו בשגיאה בכל מיני ניסיונות </w:t>
-      </w:r>
-    </w:p>
-    <w:p>
-      <w:pPr>
-        <w:rPr>
-          <w:rFonts w:cstheme="minorHAnsi"/>
-          <w:rtl/>
-        </w:rPr>
-      </w:pPr>
-      <w:r>
-        <w:rPr>
-          <w:rFonts w:cstheme="minorHAnsi"/>
-          <w:noProof/>
-        </w:rPr>
-        <w:lastRenderedPageBreak/>
-        <w:drawing>
-          <wp:inline distT="0" distB="0" distL="0" distR="0" wp14:anchorId="6478BCAD" wp14:editId="06EB1E87">
-            <wp:extent cx="5274310" cy="2674620"/>
-            <wp:effectExtent l="0" t="0" r="2540" b="0"/>
-            <wp:docPr id="1028" name="Picture 3"/>
             <wp:cNvGraphicFramePr>
               <a:graphicFrameLocks xmlns:a="http://schemas.openxmlformats.org/drawingml/2006/main" noChangeAspect="1"/>
             </wp:cNvGraphicFramePr>
@@ -33403,6 +33648,262 @@
                   <pic:spPr>
                     <a:xfrm>
                       <a:off x="0" y="0"/>
+                      <a:ext cx="5274310" cy="5143500"/>
+                    </a:xfrm>
+                    <a:prstGeom prst="rect">
+                      <a:avLst/>
+                    </a:prstGeom>
+                  </pic:spPr>
+                </pic:pic>
+              </a:graphicData>
+            </a:graphic>
+          </wp:inline>
+        </w:drawing>
+      </w:r>
+    </w:p>
+    <w:p>
+      <w:pPr>
+        <w:rPr>
+          <w:rFonts w:cstheme="minorHAnsi"/>
+          <w:rtl/>
+        </w:rPr>
+      </w:pPr>
+    </w:p>
+    <w:p>
+      <w:pPr>
+        <w:pStyle w:val="3"/>
+        <w:rPr>
+          <w:rtl/>
+        </w:rPr>
+      </w:pPr>
+      <w:bookmarkStart w:id="51" w:name="_Toc1328142"/>
+      <w:r>
+        <w:rPr>
+          <w:rFonts w:hint="cs"/>
+          <w:rtl/>
+        </w:rPr>
+        <w:t>5.3.2 שינוי אורך מחרוזת ב</w:t>
+      </w:r>
+      <w:r>
+        <w:t>SQL</w:t>
+      </w:r>
+      <w:bookmarkEnd w:id="51"/>
+    </w:p>
+    <w:p>
+      <w:pPr>
+        <w:rPr>
+          <w:rFonts w:cstheme="minorHAnsi"/>
+          <w:rtl/>
+        </w:rPr>
+      </w:pPr>
+      <w:r>
+        <w:rPr>
+          <w:rFonts w:cstheme="minorHAnsi"/>
+          <w:rtl/>
+        </w:rPr>
+        <w:t>ב</w:t>
+      </w:r>
+      <w:r>
+        <w:rPr>
+          <w:rFonts w:cstheme="minorHAnsi" w:hint="cs"/>
+          <w:rtl/>
+        </w:rPr>
+        <w:t>סיום</w:t>
+      </w:r>
+      <w:r>
+        <w:rPr>
+          <w:rFonts w:cstheme="minorHAnsi"/>
+          <w:rtl/>
+        </w:rPr>
+        <w:t xml:space="preserve"> העבודה על איסוף הנתונים מ</w:t>
+      </w:r>
+      <w:proofErr w:type="spellStart"/>
+      <w:r>
+        <w:rPr>
+          <w:rFonts w:cstheme="minorHAnsi"/>
+        </w:rPr>
+        <w:t>onetcenter</w:t>
+      </w:r>
+      <w:proofErr w:type="spellEnd"/>
+      <w:r>
+        <w:rPr>
+          <w:rFonts w:cstheme="minorHAnsi"/>
+          <w:rtl/>
+        </w:rPr>
+        <w:t>, הכנסנו את הנתונים לתוך טבלה ב</w:t>
+      </w:r>
+      <w:r>
+        <w:rPr>
+          <w:rFonts w:cstheme="minorHAnsi"/>
+        </w:rPr>
+        <w:t>SQL</w:t>
+      </w:r>
+      <w:r>
+        <w:rPr>
+          <w:rFonts w:cstheme="minorHAnsi"/>
+          <w:rtl/>
+        </w:rPr>
+        <w:t>.</w:t>
+      </w:r>
+    </w:p>
+    <w:p>
+      <w:pPr>
+        <w:rPr>
+          <w:rFonts w:cstheme="minorHAnsi"/>
+          <w:rtl/>
+        </w:rPr>
+      </w:pPr>
+      <w:r>
+        <w:rPr>
+          <w:rFonts w:cstheme="minorHAnsi"/>
+          <w:rtl/>
+        </w:rPr>
+        <w:t xml:space="preserve">הצלחנו לייצר טבלה כאשר העמודה הראשונה הוגדרה להיות מסוג </w:t>
+      </w:r>
+      <w:r>
+        <w:rPr>
+          <w:rFonts w:cstheme="minorHAnsi"/>
+        </w:rPr>
+        <w:t>char</w:t>
+      </w:r>
+      <w:r>
+        <w:rPr>
+          <w:rFonts w:cstheme="minorHAnsi"/>
+          <w:rtl/>
+        </w:rPr>
+        <w:t xml:space="preserve"> באורך של 30 תווים והכילה את הקוד של כל מקצוע</w:t>
+      </w:r>
+    </w:p>
+    <w:p>
+      <w:pPr>
+        <w:rPr>
+          <w:rFonts w:cstheme="minorHAnsi"/>
+          <w:rtl/>
+        </w:rPr>
+      </w:pPr>
+      <w:r>
+        <w:rPr>
+          <w:rFonts w:cstheme="minorHAnsi"/>
+          <w:rtl/>
+        </w:rPr>
+        <w:t xml:space="preserve">הטבלה הכילה את כל המידע שעיבדנו מהאתר </w:t>
+      </w:r>
+      <w:r>
+        <w:rPr>
+          <w:rFonts w:cstheme="minorHAnsi"/>
+        </w:rPr>
+        <w:t xml:space="preserve">O*Net </w:t>
+      </w:r>
+      <w:r>
+        <w:rPr>
+          <w:rFonts w:cstheme="minorHAnsi"/>
+          <w:rtl/>
+        </w:rPr>
+        <w:t xml:space="preserve"> ע"י סקריפט שכתבנו ב</w:t>
+      </w:r>
+      <w:r>
+        <w:rPr>
+          <w:rFonts w:cstheme="minorHAnsi"/>
+        </w:rPr>
+        <w:t>python</w:t>
+      </w:r>
+      <w:r>
+        <w:rPr>
+          <w:rFonts w:cstheme="minorHAnsi"/>
+          <w:rtl/>
+        </w:rPr>
+        <w:t xml:space="preserve"> ותפקידו היה גם להכניס את הנתונים לאחר עיבודים לתוך ה</w:t>
+      </w:r>
+      <w:proofErr w:type="spellStart"/>
+      <w:r>
+        <w:rPr>
+          <w:rFonts w:cstheme="minorHAnsi"/>
+        </w:rPr>
+        <w:t>postgres</w:t>
+      </w:r>
+      <w:proofErr w:type="spellEnd"/>
+    </w:p>
+    <w:p>
+      <w:pPr>
+        <w:rPr>
+          <w:rFonts w:cstheme="minorHAnsi"/>
+          <w:rtl/>
+        </w:rPr>
+      </w:pPr>
+      <w:r>
+        <w:rPr>
+          <w:rFonts w:cstheme="minorHAnsi"/>
+          <w:rtl/>
+        </w:rPr>
+        <w:t>לאחר מכן לקחנו טבלה אחרת שמקשרת בין קוד של מקצוע ושם של מקצוע מתוך האתר ועיבדנו גם אותה ורצינו לשנות את העמודה הראשונה מקוד לשם מקצוע. הבעיה בה נתקלנו היא שישנם שמות ארוכים יותר מ30 תווים וניסינו ע"י חיפוש באינטרנט לשנות בטבלה ב</w:t>
+      </w:r>
+      <w:proofErr w:type="spellStart"/>
+      <w:r>
+        <w:rPr>
+          <w:rFonts w:cstheme="minorHAnsi"/>
+        </w:rPr>
+        <w:t>postgres</w:t>
+      </w:r>
+      <w:proofErr w:type="spellEnd"/>
+      <w:r>
+        <w:rPr>
+          <w:rFonts w:cstheme="minorHAnsi"/>
+          <w:rtl/>
+        </w:rPr>
+        <w:t xml:space="preserve"> את כמות התווים ולהגדילה ל100 תווים כך שבטוח יכנסו כלל השמות האפשריים.</w:t>
+      </w:r>
+    </w:p>
+    <w:p>
+      <w:pPr>
+        <w:rPr>
+          <w:rFonts w:cstheme="minorHAnsi"/>
+          <w:rtl/>
+        </w:rPr>
+      </w:pPr>
+      <w:r>
+        <w:rPr>
+          <w:rFonts w:cstheme="minorHAnsi"/>
+          <w:rtl/>
+        </w:rPr>
+        <w:t xml:space="preserve">אך נתקלנו בשגיאה בכל מיני ניסיונות </w:t>
+      </w:r>
+    </w:p>
+    <w:p>
+      <w:pPr>
+        <w:rPr>
+          <w:rFonts w:cstheme="minorHAnsi"/>
+          <w:rtl/>
+        </w:rPr>
+      </w:pPr>
+      <w:r>
+        <w:rPr>
+          <w:rFonts w:cstheme="minorHAnsi"/>
+          <w:noProof/>
+        </w:rPr>
+        <w:drawing>
+          <wp:inline distT="0" distB="0" distL="0" distR="0" wp14:anchorId="6478BCAD" wp14:editId="06EB1E87">
+            <wp:extent cx="5274310" cy="2674620"/>
+            <wp:effectExtent l="0" t="0" r="2540" b="0"/>
+            <wp:docPr id="1028" name="Picture 3"/>
+            <wp:cNvGraphicFramePr>
+              <a:graphicFrameLocks xmlns:a="http://schemas.openxmlformats.org/drawingml/2006/main" noChangeAspect="1"/>
+            </wp:cNvGraphicFramePr>
+            <a:graphic xmlns:a="http://schemas.openxmlformats.org/drawingml/2006/main">
+              <a:graphicData uri="http://schemas.openxmlformats.org/drawingml/2006/picture">
+                <pic:pic xmlns:pic="http://schemas.openxmlformats.org/drawingml/2006/picture">
+                  <pic:nvPicPr>
+                    <pic:cNvPr id="1" name=""/>
+                    <pic:cNvPicPr/>
+                  </pic:nvPicPr>
+                  <pic:blipFill>
+                    <a:blip r:embed="rId82"/>
+                    <a:stretch>
+                      <a:fillRect/>
+                    </a:stretch>
+                  </pic:blipFill>
+                  <pic:spPr>
+                    <a:xfrm>
+                      <a:off x="0" y="0"/>
                       <a:ext cx="5274310" cy="2674620"/>
                     </a:xfrm>
                     <a:prstGeom prst="rect">
@@ -33474,7 +33975,7 @@
           <w:rFonts w:cstheme="minorHAnsi"/>
         </w:rPr>
       </w:pPr>
-      <w:hyperlink r:id="rId82" w:history="1">
+      <w:hyperlink r:id="rId83" w:history="1">
         <w:r>
           <w:rPr>
             <w:rStyle w:val="Hyperlink"/>
@@ -33516,71 +34017,6 @@
             <wp:extent cx="5274310" cy="2097405"/>
             <wp:effectExtent l="0" t="0" r="2540" b="0"/>
             <wp:docPr id="1029" name="Picture 1"/>
-            <wp:cNvGraphicFramePr>
-              <a:graphicFrameLocks xmlns:a="http://schemas.openxmlformats.org/drawingml/2006/main" noChangeAspect="1"/>
-            </wp:cNvGraphicFramePr>
-            <a:graphic xmlns:a="http://schemas.openxmlformats.org/drawingml/2006/main">
-              <a:graphicData uri="http://schemas.openxmlformats.org/drawingml/2006/picture">
-                <pic:pic xmlns:pic="http://schemas.openxmlformats.org/drawingml/2006/picture">
-                  <pic:nvPicPr>
-                    <pic:cNvPr id="1" name=""/>
-                    <pic:cNvPicPr/>
-                  </pic:nvPicPr>
-                  <pic:blipFill>
-                    <a:blip r:embed="rId83"/>
-                    <a:stretch>
-                      <a:fillRect/>
-                    </a:stretch>
-                  </pic:blipFill>
-                  <pic:spPr>
-                    <a:xfrm>
-                      <a:off x="0" y="0"/>
-                      <a:ext cx="5274310" cy="2097405"/>
-                    </a:xfrm>
-                    <a:prstGeom prst="rect">
-                      <a:avLst/>
-                    </a:prstGeom>
-                  </pic:spPr>
-                </pic:pic>
-              </a:graphicData>
-            </a:graphic>
-          </wp:inline>
-        </w:drawing>
-      </w:r>
-    </w:p>
-    <w:p>
-      <w:pPr>
-        <w:rPr>
-          <w:rFonts w:cstheme="minorHAnsi"/>
-          <w:rtl/>
-        </w:rPr>
-      </w:pPr>
-      <w:r>
-        <w:rPr>
-          <w:rFonts w:cstheme="minorHAnsi"/>
-          <w:rtl/>
-        </w:rPr>
-        <w:t>וכאן ניתן לראות את השינוי</w:t>
-      </w:r>
-    </w:p>
-    <w:p>
-      <w:pPr>
-        <w:rPr>
-          <w:rFonts w:cstheme="minorHAnsi"/>
-          <w:rtl/>
-        </w:rPr>
-      </w:pPr>
-      <w:r>
-        <w:rPr>
-          <w:rFonts w:cstheme="minorHAnsi"/>
-          <w:noProof/>
-        </w:rPr>
-        <w:lastRenderedPageBreak/>
-        <w:drawing>
-          <wp:inline distT="0" distB="0" distL="0" distR="0" wp14:anchorId="4F879913" wp14:editId="20084CB0">
-            <wp:extent cx="5274310" cy="2565400"/>
-            <wp:effectExtent l="0" t="0" r="2540" b="6350"/>
-            <wp:docPr id="1030" name="Picture 2"/>
             <wp:cNvGraphicFramePr>
               <a:graphicFrameLocks xmlns:a="http://schemas.openxmlformats.org/drawingml/2006/main" noChangeAspect="1"/>
             </wp:cNvGraphicFramePr>
@@ -33600,7 +34036,7 @@
                   <pic:spPr>
                     <a:xfrm>
                       <a:off x="0" y="0"/>
-                      <a:ext cx="5274310" cy="2565400"/>
+                      <a:ext cx="5274310" cy="2097405"/>
                     </a:xfrm>
                     <a:prstGeom prst="rect">
                       <a:avLst/>
@@ -33620,48 +34056,12 @@
           <w:rtl/>
         </w:rPr>
       </w:pPr>
-    </w:p>
-    <w:p>
-      <w:pPr>
-        <w:rPr>
-          <w:rFonts w:cstheme="minorHAnsi"/>
-          <w:rtl/>
-        </w:rPr>
-      </w:pPr>
-      <w:r>
-        <w:rPr>
-          <w:rFonts w:cstheme="minorHAnsi"/>
-          <w:rtl/>
-        </w:rPr>
-        <w:t xml:space="preserve">הרצנו שוב את הסקריפט וקיבלנו </w:t>
-      </w:r>
-      <w:r>
-        <w:rPr>
-          <w:rFonts w:cstheme="minorHAnsi"/>
-        </w:rPr>
-        <w:t>exception</w:t>
-      </w:r>
-      <w:r>
-        <w:rPr>
-          <w:rFonts w:cstheme="minorHAnsi"/>
-          <w:rtl/>
-        </w:rPr>
-        <w:t xml:space="preserve"> שעדיין 100 תווים לא מספיקים ולכן הגדלנו ל150.</w:t>
-      </w:r>
-    </w:p>
-    <w:p>
-      <w:pPr>
-        <w:rPr>
-          <w:rFonts w:cstheme="minorHAnsi"/>
-          <w:rtl/>
-        </w:rPr>
-      </w:pPr>
-      <w:r>
-        <w:rPr>
-          <w:rFonts w:cstheme="minorHAnsi"/>
-          <w:rtl/>
-        </w:rPr>
-        <w:t>לאחר הרצת הסקריפט קיבלנו את התוצאה הבאה</w:t>
+      <w:r>
+        <w:rPr>
+          <w:rFonts w:cstheme="minorHAnsi"/>
+          <w:rtl/>
+        </w:rPr>
+        <w:t>וכאן ניתן לראות את השינוי</w:t>
       </w:r>
     </w:p>
     <w:p>
@@ -33677,10 +34077,10 @@
           <w:noProof/>
         </w:rPr>
         <w:drawing>
-          <wp:inline distT="0" distB="0" distL="0" distR="0" wp14:anchorId="7972CD28" wp14:editId="443573D6">
-            <wp:extent cx="5274310" cy="2609215"/>
-            <wp:effectExtent l="0" t="0" r="2540" b="635"/>
-            <wp:docPr id="1031" name="Picture 4"/>
+          <wp:inline distT="0" distB="0" distL="0" distR="0" wp14:anchorId="4F879913" wp14:editId="20084CB0">
+            <wp:extent cx="5274310" cy="2565400"/>
+            <wp:effectExtent l="0" t="0" r="2540" b="6350"/>
+            <wp:docPr id="1030" name="Picture 2"/>
             <wp:cNvGraphicFramePr>
               <a:graphicFrameLocks xmlns:a="http://schemas.openxmlformats.org/drawingml/2006/main" noChangeAspect="1"/>
             </wp:cNvGraphicFramePr>
@@ -33700,6 +34100,106 @@
                   <pic:spPr>
                     <a:xfrm>
                       <a:off x="0" y="0"/>
+                      <a:ext cx="5274310" cy="2565400"/>
+                    </a:xfrm>
+                    <a:prstGeom prst="rect">
+                      <a:avLst/>
+                    </a:prstGeom>
+                  </pic:spPr>
+                </pic:pic>
+              </a:graphicData>
+            </a:graphic>
+          </wp:inline>
+        </w:drawing>
+      </w:r>
+    </w:p>
+    <w:p>
+      <w:pPr>
+        <w:rPr>
+          <w:rFonts w:cstheme="minorHAnsi"/>
+          <w:rtl/>
+        </w:rPr>
+      </w:pPr>
+    </w:p>
+    <w:p>
+      <w:pPr>
+        <w:rPr>
+          <w:rFonts w:cstheme="minorHAnsi"/>
+          <w:rtl/>
+        </w:rPr>
+      </w:pPr>
+      <w:r>
+        <w:rPr>
+          <w:rFonts w:cstheme="minorHAnsi"/>
+          <w:rtl/>
+        </w:rPr>
+        <w:t xml:space="preserve">הרצנו שוב את הסקריפט וקיבלנו </w:t>
+      </w:r>
+      <w:r>
+        <w:rPr>
+          <w:rFonts w:cstheme="minorHAnsi"/>
+        </w:rPr>
+        <w:t>exception</w:t>
+      </w:r>
+      <w:r>
+        <w:rPr>
+          <w:rFonts w:cstheme="minorHAnsi"/>
+          <w:rtl/>
+        </w:rPr>
+        <w:t xml:space="preserve"> שעדיין 100 תווים לא מספיקים ולכן הגדלנו ל150.</w:t>
+      </w:r>
+    </w:p>
+    <w:p>
+      <w:pPr>
+        <w:rPr>
+          <w:rFonts w:cstheme="minorHAnsi"/>
+          <w:rtl/>
+        </w:rPr>
+      </w:pPr>
+      <w:r>
+        <w:rPr>
+          <w:rFonts w:cstheme="minorHAnsi"/>
+          <w:rtl/>
+        </w:rPr>
+        <w:t>לאחר הרצת הסקריפט קיבלנו את התוצאה הבאה</w:t>
+      </w:r>
+    </w:p>
+    <w:p>
+      <w:pPr>
+        <w:rPr>
+          <w:rFonts w:cstheme="minorHAnsi"/>
+          <w:rtl/>
+        </w:rPr>
+      </w:pPr>
+      <w:r>
+        <w:rPr>
+          <w:rFonts w:cstheme="minorHAnsi"/>
+          <w:noProof/>
+        </w:rPr>
+        <w:drawing>
+          <wp:inline distT="0" distB="0" distL="0" distR="0" wp14:anchorId="7972CD28" wp14:editId="443573D6">
+            <wp:extent cx="5274310" cy="2609215"/>
+            <wp:effectExtent l="0" t="0" r="2540" b="635"/>
+            <wp:docPr id="1031" name="Picture 4"/>
+            <wp:cNvGraphicFramePr>
+              <a:graphicFrameLocks xmlns:a="http://schemas.openxmlformats.org/drawingml/2006/main" noChangeAspect="1"/>
+            </wp:cNvGraphicFramePr>
+            <a:graphic xmlns:a="http://schemas.openxmlformats.org/drawingml/2006/main">
+              <a:graphicData uri="http://schemas.openxmlformats.org/drawingml/2006/picture">
+                <pic:pic xmlns:pic="http://schemas.openxmlformats.org/drawingml/2006/picture">
+                  <pic:nvPicPr>
+                    <pic:cNvPr id="1" name=""/>
+                    <pic:cNvPicPr/>
+                  </pic:nvPicPr>
+                  <pic:blipFill>
+                    <a:blip r:embed="rId86"/>
+                    <a:stretch>
+                      <a:fillRect/>
+                    </a:stretch>
+                  </pic:blipFill>
+                  <pic:spPr>
+                    <a:xfrm>
+                      <a:off x="0" y="0"/>
                       <a:ext cx="5274310" cy="2609215"/>
                     </a:xfrm>
                     <a:prstGeom prst="rect">
@@ -33971,7 +34471,6 @@
           <w:szCs w:val="26"/>
           <w:rtl/>
         </w:rPr>
-        <w:lastRenderedPageBreak/>
         <w:t>בשלבי התכנון וכן במהלך</w:t>
       </w:r>
       <w:r>
@@ -34180,18 +34679,7 @@
           <w:szCs w:val="26"/>
           <w:rtl/>
         </w:rPr>
-        <w:t>הלמידה הראשונית לאחר ההכרו</w:t>
-      </w:r>
-      <w:bookmarkStart w:id="53" w:name="_GoBack"/>
-      <w:bookmarkEnd w:id="53"/>
-      <w:r>
-        <w:rPr>
-          <w:rFonts w:ascii="Calibri" w:hAnsi="Calibri" w:cs="Calibri"/>
-          <w:sz w:val="26"/>
-          <w:szCs w:val="26"/>
-          <w:rtl/>
-        </w:rPr>
-        <w:t>ת עם השפות השונות וסביבת הפיתוח, הייתה כיצד</w:t>
+        <w:t>הלמידה הראשונית לאחר ההכרות עם השפות השונות וסביבת הפיתוח, הייתה כיצד</w:t>
       </w:r>
     </w:p>
     <w:p>
@@ -34620,7 +35108,7 @@
       <w:pPr>
         <w:pStyle w:val="1"/>
       </w:pPr>
-      <w:bookmarkStart w:id="54" w:name="_Toc1328144"/>
+      <w:bookmarkStart w:id="53" w:name="_Toc1328144"/>
       <w:r>
         <w:rPr>
           <w:rFonts w:hint="cs"/>
@@ -34635,29 +35123,29 @@
         </w:rPr>
         <w:t>סיכום</w:t>
       </w:r>
+      <w:bookmarkEnd w:id="53"/>
+    </w:p>
+    <w:p>
+      <w:pPr>
+        <w:pStyle w:val="1"/>
+      </w:pPr>
+      <w:bookmarkStart w:id="54" w:name="_Toc1328145"/>
+      <w:r>
+        <w:rPr>
+          <w:rFonts w:hint="cs"/>
+          <w:rtl/>
+        </w:rPr>
+        <w:t xml:space="preserve">7. </w:t>
+      </w:r>
+      <w:proofErr w:type="spellStart"/>
+      <w:r>
+        <w:rPr>
+          <w:rFonts w:hint="cs"/>
+          <w:rtl/>
+        </w:rPr>
+        <w:t>ביביליוגרפיה</w:t>
+      </w:r>
       <w:bookmarkEnd w:id="54"/>
-    </w:p>
-    <w:p>
-      <w:pPr>
-        <w:pStyle w:val="1"/>
-      </w:pPr>
-      <w:bookmarkStart w:id="55" w:name="_Toc1328145"/>
-      <w:r>
-        <w:rPr>
-          <w:rFonts w:hint="cs"/>
-          <w:rtl/>
-        </w:rPr>
-        <w:t xml:space="preserve">7. </w:t>
-      </w:r>
-      <w:proofErr w:type="spellStart"/>
-      <w:r>
-        <w:rPr>
-          <w:rFonts w:hint="cs"/>
-          <w:rtl/>
-        </w:rPr>
-        <w:t>ביביליוגרפיה</w:t>
-      </w:r>
-      <w:bookmarkEnd w:id="55"/>
       <w:proofErr w:type="spellEnd"/>
     </w:p>
     <w:p>
@@ -34682,16 +35170,134 @@
       </w:pPr>
       <w:r>
         <w:rPr>
-          <w:rFonts w:cstheme="minorHAnsi"/>
-          <w:sz w:val="24"/>
-          <w:szCs w:val="24"/>
-        </w:rPr>
-        <w:t>-</w:t>
+          <w:noProof/>
+        </w:rPr>
+        <w:drawing>
+          <wp:inline distT="0" distB="0" distL="0" distR="0" wp14:anchorId="6E2043A8" wp14:editId="4C1AA45D">
+            <wp:extent cx="5274310" cy="2966720"/>
+            <wp:effectExtent l="0" t="0" r="2540" b="5080"/>
+            <wp:docPr id="53" name="Picture 36"/>
+            <wp:cNvGraphicFramePr>
+              <a:graphicFrameLocks xmlns:a="http://schemas.openxmlformats.org/drawingml/2006/main" noChangeAspect="1"/>
+            </wp:cNvGraphicFramePr>
+            <a:graphic xmlns:a="http://schemas.openxmlformats.org/drawingml/2006/main">
+              <a:graphicData uri="http://schemas.openxmlformats.org/drawingml/2006/picture">
+                <pic:pic xmlns:pic="http://schemas.openxmlformats.org/drawingml/2006/picture">
+                  <pic:nvPicPr>
+                    <pic:cNvPr id="0" name="Picture 1"/>
+                    <pic:cNvPicPr>
+                      <a:picLocks noChangeAspect="1" noChangeArrowheads="1"/>
+                    </pic:cNvPicPr>
+                  </pic:nvPicPr>
+                  <pic:blipFill>
+                    <a:blip r:embed="rId87">
+                      <a:extLst>
+                        <a:ext uri="{28A0092B-C50C-407E-A947-70E740481C1C}">
+                          <a14:useLocalDpi xmlns:a14="http://schemas.microsoft.com/office/drawing/2010/main" val="0"/>
+                        </a:ext>
+                      </a:extLst>
+                    </a:blip>
+                    <a:srcRect/>
+                    <a:stretch>
+                      <a:fillRect/>
+                    </a:stretch>
+                  </pic:blipFill>
+                  <pic:spPr bwMode="auto">
+                    <a:xfrm>
+                      <a:off x="0" y="0"/>
+                      <a:ext cx="5274310" cy="2966720"/>
+                    </a:xfrm>
+                    <a:prstGeom prst="rect">
+                      <a:avLst/>
+                    </a:prstGeom>
+                    <a:noFill/>
+                    <a:ln>
+                      <a:noFill/>
+                    </a:ln>
+                  </pic:spPr>
+                </pic:pic>
+              </a:graphicData>
+            </a:graphic>
+          </wp:inline>
+        </w:drawing>
+      </w:r>
+    </w:p>
+    <w:p>
+      <w:pPr>
+        <w:pStyle w:val="a7"/>
+        <w:rPr>
+          <w:rFonts w:cstheme="minorHAnsi"/>
+          <w:sz w:val="24"/>
+          <w:szCs w:val="24"/>
+        </w:rPr>
+      </w:pPr>
+    </w:p>
+    <w:p>
+      <w:pPr>
+        <w:pStyle w:val="a7"/>
+        <w:rPr>
+          <w:rFonts w:cstheme="minorHAnsi"/>
+          <w:sz w:val="24"/>
+          <w:szCs w:val="24"/>
+        </w:rPr>
+      </w:pPr>
+      <w:r>
+        <w:rPr>
+          <w:noProof/>
+        </w:rPr>
+        <w:drawing>
+          <wp:inline distT="0" distB="0" distL="0" distR="0" wp14:anchorId="27C3DAE2" wp14:editId="5F6AE937">
+            <wp:extent cx="5274310" cy="2711450"/>
+            <wp:effectExtent l="0" t="0" r="2540" b="0"/>
+            <wp:docPr id="54" name="Picture 37"/>
+            <wp:cNvGraphicFramePr>
+              <a:graphicFrameLocks xmlns:a="http://schemas.openxmlformats.org/drawingml/2006/main" noChangeAspect="1"/>
+            </wp:cNvGraphicFramePr>
+            <a:graphic xmlns:a="http://schemas.openxmlformats.org/drawingml/2006/main">
+              <a:graphicData uri="http://schemas.openxmlformats.org/drawingml/2006/picture">
+                <pic:pic xmlns:pic="http://schemas.openxmlformats.org/drawingml/2006/picture">
+                  <pic:nvPicPr>
+                    <pic:cNvPr id="0" name="Picture 3"/>
+                    <pic:cNvPicPr>
+                      <a:picLocks noChangeAspect="1" noChangeArrowheads="1"/>
+                    </pic:cNvPicPr>
+                  </pic:nvPicPr>
+                  <pic:blipFill>
+                    <a:blip r:embed="rId88" cstate="print">
+                      <a:extLst>
+                        <a:ext uri="{28A0092B-C50C-407E-A947-70E740481C1C}">
+                          <a14:useLocalDpi xmlns:a14="http://schemas.microsoft.com/office/drawing/2010/main" val="0"/>
+                        </a:ext>
+                      </a:extLst>
+                    </a:blip>
+                    <a:srcRect/>
+                    <a:stretch>
+                      <a:fillRect/>
+                    </a:stretch>
+                  </pic:blipFill>
+                  <pic:spPr bwMode="auto">
+                    <a:xfrm>
+                      <a:off x="0" y="0"/>
+                      <a:ext cx="5274310" cy="2711450"/>
+                    </a:xfrm>
+                    <a:prstGeom prst="rect">
+                      <a:avLst/>
+                    </a:prstGeom>
+                    <a:noFill/>
+                    <a:ln>
+                      <a:noFill/>
+                    </a:ln>
+                  </pic:spPr>
+                </pic:pic>
+              </a:graphicData>
+            </a:graphic>
+          </wp:inline>
+        </w:drawing>
       </w:r>
     </w:p>
     <w:sectPr>
-      <w:headerReference w:type="default" r:id="rId86"/>
-      <w:footerReference w:type="default" r:id="rId87"/>
+      <w:headerReference w:type="default" r:id="rId89"/>
+      <w:footerReference w:type="default" r:id="rId90"/>
       <w:pgSz w:w="11906" w:h="16838"/>
       <w:pgMar w:top="1440" w:right="1800" w:bottom="1440" w:left="1800" w:header="708" w:footer="708" w:gutter="0"/>
       <w:cols w:space="708"/>
@@ -40242,8 +40848,12 @@
 <b:Sources xmlns:b="http://schemas.openxmlformats.org/officeDocument/2006/bibliography" xmlns="http://schemas.openxmlformats.org/officeDocument/2006/bibliography" SelectedStyle="\APASixthEditionOfficeOnline.xsl" StyleName="APA" Version="6"/>
 </file>
 
+<file path=customXml/item5.xml><?xml version="1.0" encoding="utf-8"?>
+<b:Sources xmlns:b="http://schemas.openxmlformats.org/officeDocument/2006/bibliography" xmlns="http://schemas.openxmlformats.org/officeDocument/2006/bibliography" SelectedStyle="\APASixthEditionOfficeOnline.xsl" StyleName="APA" Version="6"/>
+</file>
+
 <file path=customXml/itemProps1.xml><?xml version="1.0" encoding="utf-8"?>
-<ds:datastoreItem xmlns:ds="http://schemas.openxmlformats.org/officeDocument/2006/customXml" ds:itemID="{14AFFB35-3166-4D25-99B9-B682463015F6}">
+<ds:datastoreItem xmlns:ds="http://schemas.openxmlformats.org/officeDocument/2006/customXml" ds:itemID="{086D2B4F-3614-4FA7-88D5-1164EC412464}">
   <ds:schemaRefs>
     <ds:schemaRef ds:uri="http://schemas.openxmlformats.org/officeDocument/2006/bibliography"/>
   </ds:schemaRefs>
@@ -40251,7 +40861,7 @@
 </file>
 
 <file path=customXml/itemProps2.xml><?xml version="1.0" encoding="utf-8"?>
-<ds:datastoreItem xmlns:ds="http://schemas.openxmlformats.org/officeDocument/2006/customXml" ds:itemID="{086D2B4F-3614-4FA7-88D5-1164EC412464}">
+<ds:datastoreItem xmlns:ds="http://schemas.openxmlformats.org/officeDocument/2006/customXml" ds:itemID="{0DE03026-0281-4F08-9B64-75195864379C}">
   <ds:schemaRefs>
     <ds:schemaRef ds:uri="http://schemas.openxmlformats.org/officeDocument/2006/bibliography"/>
   </ds:schemaRefs>
@@ -40259,7 +40869,7 @@
 </file>
 
 <file path=customXml/itemProps3.xml><?xml version="1.0" encoding="utf-8"?>
-<ds:datastoreItem xmlns:ds="http://schemas.openxmlformats.org/officeDocument/2006/customXml" ds:itemID="{99B171D5-0212-494D-853C-4033BD345ECC}">
+<ds:datastoreItem xmlns:ds="http://schemas.openxmlformats.org/officeDocument/2006/customXml" ds:itemID="{DB95849A-4BA6-4056-8891-6950EC595EBA}">
   <ds:schemaRefs>
     <ds:schemaRef ds:uri="http://schemas.openxmlformats.org/officeDocument/2006/bibliography"/>
   </ds:schemaRefs>
@@ -40267,7 +40877,15 @@
 </file>
 
 <file path=customXml/itemProps4.xml><?xml version="1.0" encoding="utf-8"?>
-<ds:datastoreItem xmlns:ds="http://schemas.openxmlformats.org/officeDocument/2006/customXml" ds:itemID="{8FF22437-9631-4D16-BAB9-870B35DF31F7}">
+<ds:datastoreItem xmlns:ds="http://schemas.openxmlformats.org/officeDocument/2006/customXml" ds:itemID="{A9BBA4D6-06F8-44BA-8F5C-D29CA9205E49}">
+  <ds:schemaRefs>
+    <ds:schemaRef ds:uri="http://schemas.openxmlformats.org/officeDocument/2006/bibliography"/>
+  </ds:schemaRefs>
+</ds:datastoreItem>
+</file>
+
+<file path=customXml/itemProps5.xml><?xml version="1.0" encoding="utf-8"?>
+<ds:datastoreItem xmlns:ds="http://schemas.openxmlformats.org/officeDocument/2006/customXml" ds:itemID="{32284CAC-A35B-4473-9856-D60052A09345}">
   <ds:schemaRefs>
     <ds:schemaRef ds:uri="http://schemas.openxmlformats.org/officeDocument/2006/bibliography"/>
   </ds:schemaRefs>

</xml_diff>